<commit_message>
first modifications done in the thesis draft
</commit_message>
<xml_diff>
--- a/francisco_riano_thesis_ma.docx
+++ b/francisco_riano_thesis_ma.docx
@@ -39,40 +39,7 @@
           <w:b/>
           <w:sz w:val="32"/>
         </w:rPr>
-        <w:t>R</w:t>
-      </w:r>
-      <w:r>
-        <w:rPr>
-          <w:rFonts w:ascii="Times New Roman"/>
-          <w:b/>
-          <w:sz w:val="26"/>
-        </w:rPr>
-        <w:t>ESEARCH</w:t>
-      </w:r>
-      <w:r>
-        <w:rPr>
-          <w:rFonts w:ascii="Times New Roman"/>
-          <w:b/>
-          <w:spacing w:val="-2"/>
-          <w:sz w:val="26"/>
-        </w:rPr>
-        <w:t xml:space="preserve"> </w:t>
-      </w:r>
-      <w:r>
-        <w:rPr>
-          <w:rFonts w:ascii="Times New Roman"/>
-          <w:b/>
-          <w:sz w:val="32"/>
-        </w:rPr>
-        <w:t>P</w:t>
-      </w:r>
-      <w:r>
-        <w:rPr>
-          <w:rFonts w:ascii="Times New Roman"/>
-          <w:b/>
-          <w:sz w:val="26"/>
-        </w:rPr>
-        <w:t>ROPOSAL</w:t>
+        <w:t>Thesis</w:t>
       </w:r>
     </w:p>
     <w:p>
@@ -638,12 +605,21 @@
         </w:rPr>
         <w:tab/>
       </w:r>
-      <w:r>
-        <w:rPr>
-          <w:rFonts w:ascii="Times New Roman"/>
-          <w:sz w:val="24"/>
-        </w:rPr>
-        <w:t>Riano Martinez Francisco</w:t>
+      <w:proofErr w:type="spellStart"/>
+      <w:r>
+        <w:rPr>
+          <w:rFonts w:ascii="Times New Roman"/>
+          <w:sz w:val="24"/>
+        </w:rPr>
+        <w:t>Riano</w:t>
+      </w:r>
+      <w:proofErr w:type="spellEnd"/>
+      <w:r>
+        <w:rPr>
+          <w:rFonts w:ascii="Times New Roman"/>
+          <w:sz w:val="24"/>
+        </w:rPr>
+        <w:t xml:space="preserve"> Martinez Francisco</w:t>
       </w:r>
     </w:p>
     <w:p>
@@ -836,60 +812,6 @@
     </w:p>
     <w:p>
       <w:pPr>
-        <w:pStyle w:val="Heading3"/>
-        <w:tabs>
-          <w:tab w:val="left" w:pos="441"/>
-        </w:tabs>
-        <w:spacing w:before="79"/>
-        <w:ind w:left="0"/>
-        <w:jc w:val="left"/>
-      </w:pPr>
-      <w:r>
-        <w:lastRenderedPageBreak/>
-        <w:t>1.</w:t>
-      </w:r>
-      <w:r>
-        <w:t>Business</w:t>
-      </w:r>
-      <w:r>
-        <w:rPr>
-          <w:spacing w:val="-4"/>
-        </w:rPr>
-        <w:t xml:space="preserve"> </w:t>
-      </w:r>
-      <w:r>
-        <w:t>Problem:</w:t>
-      </w:r>
-      <w:r>
-        <w:rPr>
-          <w:spacing w:val="-4"/>
-        </w:rPr>
-        <w:t xml:space="preserve"> </w:t>
-      </w:r>
-      <w:r>
-        <w:t>Background</w:t>
-      </w:r>
-      <w:r>
-        <w:rPr>
-          <w:spacing w:val="-1"/>
-        </w:rPr>
-        <w:t xml:space="preserve"> </w:t>
-      </w:r>
-      <w:r>
-        <w:t>/</w:t>
-      </w:r>
-      <w:r>
-        <w:rPr>
-          <w:spacing w:val="-3"/>
-        </w:rPr>
-        <w:t xml:space="preserve"> </w:t>
-      </w:r>
-      <w:r>
-        <w:t>Probleemachtergrond</w:t>
-      </w:r>
-    </w:p>
-    <w:p>
-      <w:pPr>
         <w:pStyle w:val="BodyText"/>
         <w:spacing w:before="1"/>
         <w:rPr>
@@ -898,6 +820,127 @@
           <w:sz w:val="36"/>
         </w:rPr>
       </w:pPr>
+      <w:r>
+        <w:rPr>
+          <w:rFonts w:ascii="Times New Roman"/>
+          <w:i/>
+          <w:sz w:val="36"/>
+        </w:rPr>
+        <w:lastRenderedPageBreak/>
+        <w:t xml:space="preserve">Chapter 1 </w:t>
+      </w:r>
+      <w:r>
+        <w:rPr>
+          <w:rFonts w:ascii="Times New Roman"/>
+          <w:i/>
+          <w:sz w:val="36"/>
+        </w:rPr>
+        <w:t>–</w:t>
+      </w:r>
+      <w:r>
+        <w:rPr>
+          <w:rFonts w:ascii="Times New Roman"/>
+          <w:i/>
+          <w:sz w:val="36"/>
+        </w:rPr>
+        <w:t xml:space="preserve"> Introduction</w:t>
+      </w:r>
+    </w:p>
+    <w:p>
+      <w:pPr>
+        <w:pStyle w:val="BodyText"/>
+        <w:spacing w:before="1"/>
+        <w:rPr>
+          <w:rFonts w:ascii="Times New Roman"/>
+          <w:i/>
+          <w:sz w:val="36"/>
+        </w:rPr>
+      </w:pPr>
+    </w:p>
+    <w:p>
+      <w:pPr>
+        <w:pStyle w:val="BodyText"/>
+        <w:numPr>
+          <w:ilvl w:val="1"/>
+          <w:numId w:val="26"/>
+        </w:numPr>
+        <w:spacing w:before="1"/>
+        <w:rPr>
+          <w:rFonts w:ascii="Times New Roman"/>
+          <w:i/>
+          <w:sz w:val="28"/>
+          <w:szCs w:val="17"/>
+        </w:rPr>
+      </w:pPr>
+      <w:r>
+        <w:rPr>
+          <w:rFonts w:ascii="Times New Roman"/>
+          <w:i/>
+          <w:sz w:val="28"/>
+          <w:szCs w:val="17"/>
+        </w:rPr>
+        <w:t>Problem indication</w:t>
+      </w:r>
+    </w:p>
+    <w:p>
+      <w:pPr>
+        <w:spacing w:before="1" w:line="360" w:lineRule="auto"/>
+        <w:ind w:right="117"/>
+        <w:jc w:val="both"/>
+        <w:rPr>
+          <w:rFonts w:ascii="Times New Roman" w:hAnsi="Times New Roman"/>
+          <w:sz w:val="24"/>
+        </w:rPr>
+      </w:pPr>
+      <w:r>
+        <w:rPr>
+          <w:rFonts w:ascii="Times New Roman" w:hAnsi="Times New Roman"/>
+          <w:sz w:val="24"/>
+        </w:rPr>
+        <w:t xml:space="preserve">Nowadays the circular economy concept has taken place on the agenda of some countries in order to face some environmental, social and </w:t>
+      </w:r>
+      <w:r>
+        <w:rPr>
+          <w:rFonts w:ascii="Times New Roman" w:hAnsi="Times New Roman"/>
+          <w:sz w:val="24"/>
+        </w:rPr>
+        <w:t>economic</w:t>
+      </w:r>
+      <w:r>
+        <w:rPr>
+          <w:rFonts w:ascii="Times New Roman" w:hAnsi="Times New Roman"/>
+          <w:sz w:val="24"/>
+        </w:rPr>
+        <w:t xml:space="preserve"> set of challenges. </w:t>
+      </w:r>
+      <w:r>
+        <w:rPr>
+          <w:rFonts w:ascii="Times New Roman" w:hAnsi="Times New Roman"/>
+          <w:sz w:val="24"/>
+        </w:rPr>
+        <w:t>According to Lacy et al (2020)</w:t>
+      </w:r>
+      <w:r>
+        <w:rPr>
+          <w:rFonts w:ascii="Times New Roman" w:hAnsi="Times New Roman"/>
+          <w:sz w:val="24"/>
+        </w:rPr>
+        <w:t>, t</w:t>
+      </w:r>
+      <w:r>
+        <w:rPr>
+          <w:rFonts w:ascii="Times New Roman" w:hAnsi="Times New Roman"/>
+          <w:sz w:val="24"/>
+        </w:rPr>
+        <w:t xml:space="preserve">he circular economy is a system which has a set of rules aiming to disunite the economic growth from the consumption of scare resources. </w:t>
+      </w:r>
+      <w:r>
+        <w:rPr>
+          <w:rFonts w:ascii="Times New Roman" w:hAnsi="Times New Roman"/>
+          <w:sz w:val="24"/>
+        </w:rPr>
+        <w:t>One of the new business models produced by the circular economy is the one known as Product-as-a-service (PaaS). In this model the customers are not the owners of the product, rater they rent or lease it.</w:t>
+      </w:r>
     </w:p>
     <w:p>
       <w:pPr>
@@ -914,67 +957,23 @@
           <w:rFonts w:ascii="Times New Roman" w:hAnsi="Times New Roman"/>
           <w:sz w:val="24"/>
         </w:rPr>
-        <w:t xml:space="preserve">Nowadays the circular economy concept has taken place on the agenda of some countries in order to face some environmental, social and </w:t>
-      </w:r>
-      <w:r>
-        <w:rPr>
-          <w:rFonts w:ascii="Times New Roman" w:hAnsi="Times New Roman"/>
-          <w:sz w:val="24"/>
-        </w:rPr>
-        <w:t>economic</w:t>
-      </w:r>
-      <w:r>
-        <w:rPr>
-          <w:rFonts w:ascii="Times New Roman" w:hAnsi="Times New Roman"/>
-          <w:sz w:val="24"/>
-        </w:rPr>
-        <w:t xml:space="preserve"> set of challenges. </w:t>
-      </w:r>
-      <w:r>
-        <w:rPr>
-          <w:rFonts w:ascii="Times New Roman" w:hAnsi="Times New Roman"/>
-          <w:sz w:val="24"/>
-        </w:rPr>
-        <w:t>According to Lacy et al (2020)</w:t>
-      </w:r>
-      <w:r>
-        <w:rPr>
-          <w:rFonts w:ascii="Times New Roman" w:hAnsi="Times New Roman"/>
-          <w:sz w:val="24"/>
-        </w:rPr>
-        <w:t>, t</w:t>
-      </w:r>
-      <w:r>
-        <w:rPr>
-          <w:rFonts w:ascii="Times New Roman" w:hAnsi="Times New Roman"/>
-          <w:sz w:val="24"/>
-        </w:rPr>
-        <w:t xml:space="preserve">he circular economy is a system which has a set of rules aiming to disunite the economic growth from the consumption of scare resources. </w:t>
-      </w:r>
-      <w:r>
-        <w:rPr>
-          <w:rFonts w:ascii="Times New Roman" w:hAnsi="Times New Roman"/>
-          <w:sz w:val="24"/>
-        </w:rPr>
-        <w:t>One of the new business models produced by the circular economy is the one known as Product-as-a-service (PaaS). In this model the customers are not the owners of the product, rater they rent or lease it.</w:t>
-      </w:r>
-    </w:p>
-    <w:p>
-      <w:pPr>
-        <w:spacing w:before="1" w:line="360" w:lineRule="auto"/>
-        <w:ind w:right="117" w:firstLine="720"/>
-        <w:jc w:val="both"/>
-        <w:rPr>
-          <w:rFonts w:ascii="Times New Roman" w:hAnsi="Times New Roman"/>
-          <w:sz w:val="24"/>
-        </w:rPr>
-      </w:pPr>
-      <w:r>
-        <w:rPr>
-          <w:rFonts w:ascii="Times New Roman" w:hAnsi="Times New Roman"/>
-          <w:sz w:val="24"/>
-        </w:rPr>
-        <w:t xml:space="preserve">This new context, in accordance with Morewedge et al (2021), will produce important changes in consumption </w:t>
+        <w:t xml:space="preserve">This new context, in accordance with </w:t>
+      </w:r>
+      <w:proofErr w:type="spellStart"/>
+      <w:r>
+        <w:rPr>
+          <w:rFonts w:ascii="Times New Roman" w:hAnsi="Times New Roman"/>
+          <w:sz w:val="24"/>
+        </w:rPr>
+        <w:t>Morewedge</w:t>
+      </w:r>
+      <w:proofErr w:type="spellEnd"/>
+      <w:r>
+        <w:rPr>
+          <w:rFonts w:ascii="Times New Roman" w:hAnsi="Times New Roman"/>
+          <w:sz w:val="24"/>
+        </w:rPr>
+        <w:t xml:space="preserve"> et al (2021), will produce important changes in consumption </w:t>
       </w:r>
       <w:r>
         <w:rPr>
@@ -1009,7 +1008,23 @@
           <w:rFonts w:ascii="Times New Roman" w:hAnsi="Times New Roman"/>
           <w:sz w:val="24"/>
         </w:rPr>
-        <w:t xml:space="preserve"> (Morewedge 202</w:t>
+        <w:t xml:space="preserve"> (</w:t>
+      </w:r>
+      <w:proofErr w:type="spellStart"/>
+      <w:r>
+        <w:rPr>
+          <w:rFonts w:ascii="Times New Roman" w:hAnsi="Times New Roman"/>
+          <w:sz w:val="24"/>
+        </w:rPr>
+        <w:t>Morewedge</w:t>
+      </w:r>
+      <w:proofErr w:type="spellEnd"/>
+      <w:r>
+        <w:rPr>
+          <w:rFonts w:ascii="Times New Roman" w:hAnsi="Times New Roman"/>
+          <w:sz w:val="24"/>
+        </w:rPr>
+        <w:t xml:space="preserve"> 202</w:t>
       </w:r>
       <w:r>
         <w:rPr>
@@ -1154,12 +1169,21 @@
         </w:rPr>
         <w:t xml:space="preserve"> (</w:t>
       </w:r>
-      <w:r>
-        <w:rPr>
-          <w:rFonts w:ascii="Times New Roman" w:hAnsi="Times New Roman"/>
-          <w:sz w:val="24"/>
-        </w:rPr>
-        <w:t>Morewedge et al., 2021)</w:t>
+      <w:proofErr w:type="spellStart"/>
+      <w:r>
+        <w:rPr>
+          <w:rFonts w:ascii="Times New Roman" w:hAnsi="Times New Roman"/>
+          <w:sz w:val="24"/>
+        </w:rPr>
+        <w:t>Morewedge</w:t>
+      </w:r>
+      <w:proofErr w:type="spellEnd"/>
+      <w:r>
+        <w:rPr>
+          <w:rFonts w:ascii="Times New Roman" w:hAnsi="Times New Roman"/>
+          <w:sz w:val="24"/>
+        </w:rPr>
+        <w:t xml:space="preserve"> et al., 2021)</w:t>
       </w:r>
       <w:r>
         <w:rPr>
@@ -1186,12 +1210,21 @@
         </w:rPr>
         <w:t xml:space="preserve">One of the alternatives proposed by </w:t>
       </w:r>
-      <w:r>
-        <w:rPr>
-          <w:rFonts w:ascii="Times New Roman" w:hAnsi="Times New Roman"/>
-          <w:sz w:val="24"/>
-        </w:rPr>
-        <w:t>Morewedge et al (2021)</w:t>
+      <w:proofErr w:type="spellStart"/>
+      <w:r>
+        <w:rPr>
+          <w:rFonts w:ascii="Times New Roman" w:hAnsi="Times New Roman"/>
+          <w:sz w:val="24"/>
+        </w:rPr>
+        <w:t>Morewedge</w:t>
+      </w:r>
+      <w:proofErr w:type="spellEnd"/>
+      <w:r>
+        <w:rPr>
+          <w:rFonts w:ascii="Times New Roman" w:hAnsi="Times New Roman"/>
+          <w:sz w:val="24"/>
+        </w:rPr>
+        <w:t xml:space="preserve"> et al (2021)</w:t>
       </w:r>
       <w:r>
         <w:rPr>
@@ -1363,6 +1396,192 @@
           <w:rFonts w:ascii="Times New Roman" w:hAnsi="Times New Roman"/>
           <w:sz w:val="24"/>
         </w:rPr>
+        <w:t xml:space="preserve">Customization occurs when the user indicates the computer what he or she prefers to see, for instance through changing an automobile vendor’s site to display a particular car model with </w:t>
+      </w:r>
+      <w:r>
+        <w:rPr>
+          <w:rFonts w:ascii="Times New Roman" w:hAnsi="Times New Roman"/>
+          <w:sz w:val="24"/>
+        </w:rPr>
+        <w:lastRenderedPageBreak/>
+        <w:t>specific color and feature options</w:t>
+      </w:r>
+      <w:r>
+        <w:rPr>
+          <w:rFonts w:ascii="Times New Roman" w:hAnsi="Times New Roman"/>
+          <w:sz w:val="24"/>
+        </w:rPr>
+        <w:t xml:space="preserve">. Customization could lead to several benefits such as: increment of loyalty, reduction of operational costs </w:t>
+      </w:r>
+      <w:r>
+        <w:rPr>
+          <w:rFonts w:ascii="Times New Roman" w:hAnsi="Times New Roman"/>
+          <w:sz w:val="24"/>
+        </w:rPr>
+        <w:t>or widening the net</w:t>
+      </w:r>
+      <w:r>
+        <w:rPr>
+          <w:rFonts w:ascii="Times New Roman" w:hAnsi="Times New Roman"/>
+          <w:sz w:val="24"/>
+        </w:rPr>
+        <w:t xml:space="preserve"> </w:t>
+      </w:r>
+      <w:sdt>
+        <w:sdtPr>
+          <w:rPr>
+            <w:rFonts w:ascii="Times New Roman" w:hAnsi="Times New Roman"/>
+            <w:sz w:val="24"/>
+          </w:rPr>
+          <w:id w:val="1828624199"/>
+          <w:citation/>
+        </w:sdtPr>
+        <w:sdtContent>
+          <w:r>
+            <w:rPr>
+              <w:rFonts w:ascii="Times New Roman" w:hAnsi="Times New Roman"/>
+              <w:sz w:val="24"/>
+            </w:rPr>
+            <w:fldChar w:fldCharType="begin"/>
+          </w:r>
+          <w:r>
+            <w:rPr>
+              <w:rFonts w:ascii="Times New Roman" w:hAnsi="Times New Roman"/>
+              <w:sz w:val="24"/>
+            </w:rPr>
+            <w:instrText xml:space="preserve"> CITATION Nie09 \l 9226 </w:instrText>
+          </w:r>
+          <w:r>
+            <w:rPr>
+              <w:rFonts w:ascii="Times New Roman" w:hAnsi="Times New Roman"/>
+              <w:sz w:val="24"/>
+            </w:rPr>
+            <w:fldChar w:fldCharType="separate"/>
+          </w:r>
+          <w:r>
+            <w:rPr>
+              <w:rFonts w:ascii="Times New Roman" w:hAnsi="Times New Roman"/>
+              <w:noProof/>
+              <w:sz w:val="24"/>
+            </w:rPr>
+            <w:t xml:space="preserve"> (Nielsen, 2009)</w:t>
+          </w:r>
+          <w:r>
+            <w:rPr>
+              <w:rFonts w:ascii="Times New Roman" w:hAnsi="Times New Roman"/>
+              <w:sz w:val="24"/>
+            </w:rPr>
+            <w:fldChar w:fldCharType="end"/>
+          </w:r>
+        </w:sdtContent>
+      </w:sdt>
+      <w:r>
+        <w:rPr>
+          <w:rFonts w:ascii="Times New Roman" w:hAnsi="Times New Roman"/>
+          <w:sz w:val="24"/>
+        </w:rPr>
+        <w:t xml:space="preserve">. </w:t>
+      </w:r>
+      <w:r>
+        <w:rPr>
+          <w:rFonts w:ascii="Times New Roman" w:hAnsi="Times New Roman"/>
+          <w:sz w:val="24"/>
+        </w:rPr>
+        <w:t xml:space="preserve"> However, at the same time, misunderstandings in regard to what, specifically, about the product could be customizable can lead to lost sales </w:t>
+      </w:r>
+      <w:sdt>
+        <w:sdtPr>
+          <w:rPr>
+            <w:rFonts w:ascii="Times New Roman" w:hAnsi="Times New Roman"/>
+            <w:sz w:val="24"/>
+          </w:rPr>
+          <w:id w:val="-185131893"/>
+          <w:citation/>
+        </w:sdtPr>
+        <w:sdtContent>
+          <w:r>
+            <w:rPr>
+              <w:rFonts w:ascii="Times New Roman" w:hAnsi="Times New Roman"/>
+              <w:sz w:val="24"/>
+            </w:rPr>
+            <w:fldChar w:fldCharType="begin"/>
+          </w:r>
+          <w:r>
+            <w:rPr>
+              <w:rFonts w:ascii="Times New Roman" w:hAnsi="Times New Roman"/>
+              <w:sz w:val="24"/>
+            </w:rPr>
+            <w:instrText xml:space="preserve"> CITATION Car \l 9226 </w:instrText>
+          </w:r>
+          <w:r>
+            <w:rPr>
+              <w:rFonts w:ascii="Times New Roman" w:hAnsi="Times New Roman"/>
+              <w:sz w:val="24"/>
+            </w:rPr>
+            <w:fldChar w:fldCharType="separate"/>
+          </w:r>
+          <w:r>
+            <w:rPr>
+              <w:rFonts w:ascii="Times New Roman" w:hAnsi="Times New Roman"/>
+              <w:noProof/>
+              <w:sz w:val="24"/>
+            </w:rPr>
+            <w:t>(Cardello &amp; Nielsen)</w:t>
+          </w:r>
+          <w:r>
+            <w:rPr>
+              <w:rFonts w:ascii="Times New Roman" w:hAnsi="Times New Roman"/>
+              <w:sz w:val="24"/>
+            </w:rPr>
+            <w:fldChar w:fldCharType="end"/>
+          </w:r>
+        </w:sdtContent>
+      </w:sdt>
+      <w:r>
+        <w:rPr>
+          <w:rFonts w:ascii="Times New Roman" w:hAnsi="Times New Roman"/>
+          <w:sz w:val="24"/>
+        </w:rPr>
+        <w:t xml:space="preserve">.  </w:t>
+      </w:r>
+    </w:p>
+    <w:p>
+      <w:pPr>
+        <w:spacing w:before="1" w:line="360" w:lineRule="auto"/>
+        <w:ind w:right="117" w:firstLine="720"/>
+        <w:jc w:val="both"/>
+        <w:rPr>
+          <w:rFonts w:ascii="Times New Roman" w:hAnsi="Times New Roman"/>
+          <w:sz w:val="24"/>
+        </w:rPr>
+      </w:pPr>
+    </w:p>
+    <w:p>
+      <w:pPr>
+        <w:spacing w:before="1" w:line="360" w:lineRule="auto"/>
+        <w:ind w:right="117" w:firstLine="720"/>
+        <w:jc w:val="both"/>
+        <w:rPr>
+          <w:rFonts w:ascii="Times New Roman" w:hAnsi="Times New Roman"/>
+          <w:sz w:val="24"/>
+        </w:rPr>
+      </w:pPr>
+    </w:p>
+    <w:p>
+      <w:pPr>
+        <w:spacing w:before="1" w:line="360" w:lineRule="auto"/>
+        <w:ind w:right="117" w:firstLine="720"/>
+        <w:jc w:val="both"/>
+        <w:rPr>
+          <w:rFonts w:ascii="Times New Roman" w:hAnsi="Times New Roman"/>
+          <w:sz w:val="24"/>
+        </w:rPr>
+      </w:pPr>
+      <w:r>
+        <w:rPr>
+          <w:rFonts w:ascii="Times New Roman" w:hAnsi="Times New Roman"/>
+          <w:sz w:val="24"/>
+        </w:rPr>
         <w:t>Despite of the importance of the psychological ownership and the potential of customization to protect it,</w:t>
       </w:r>
       <w:r>
@@ -1412,15 +1631,7 @@
           <w:rFonts w:ascii="Times New Roman" w:hAnsi="Times New Roman"/>
           <w:sz w:val="24"/>
         </w:rPr>
-        <w:t xml:space="preserve">are the most appealing for </w:t>
-      </w:r>
-      <w:r>
-        <w:rPr>
-          <w:rFonts w:ascii="Times New Roman" w:hAnsi="Times New Roman"/>
-          <w:sz w:val="24"/>
-        </w:rPr>
-        <w:lastRenderedPageBreak/>
-        <w:t xml:space="preserve">customers at the time of customizing the products </w:t>
+        <w:t xml:space="preserve">are the most appealing for customers at the time of customizing the products </w:t>
       </w:r>
       <w:r>
         <w:rPr>
@@ -1585,27 +1796,33 @@
         </w:rPr>
         <w:t xml:space="preserve"> </w:t>
       </w:r>
+      <w:proofErr w:type="spellStart"/>
       <w:r>
         <w:t>Probleemstelling</w:t>
       </w:r>
+      <w:proofErr w:type="spellEnd"/>
       <w:r>
         <w:rPr>
           <w:spacing w:val="-2"/>
         </w:rPr>
         <w:t xml:space="preserve"> </w:t>
       </w:r>
+      <w:proofErr w:type="spellStart"/>
       <w:r>
         <w:t>en</w:t>
       </w:r>
+      <w:proofErr w:type="spellEnd"/>
       <w:r>
         <w:rPr>
           <w:spacing w:val="-2"/>
         </w:rPr>
         <w:t xml:space="preserve"> </w:t>
       </w:r>
+      <w:proofErr w:type="spellStart"/>
       <w:r>
         <w:t>onderzoeksvragen</w:t>
       </w:r>
+      <w:proofErr w:type="spellEnd"/>
     </w:p>
     <w:p>
       <w:pPr>
@@ -1847,21 +2064,7 @@
           <w:rFonts w:ascii="Times New Roman" w:hAnsi="Times New Roman"/>
           <w:sz w:val="24"/>
         </w:rPr>
-        <w:t xml:space="preserve">To what extent is the willingness to pay affected by </w:t>
-      </w:r>
-      <w:r>
-        <w:rPr>
-          <w:rFonts w:ascii="Times New Roman" w:hAnsi="Times New Roman"/>
-          <w:sz w:val="24"/>
-        </w:rPr>
-        <w:t>the type of features used to customize products</w:t>
-      </w:r>
-      <w:r>
-        <w:rPr>
-          <w:rFonts w:ascii="Times New Roman" w:hAnsi="Times New Roman"/>
-          <w:sz w:val="24"/>
-        </w:rPr>
-        <w:t>?</w:t>
+        <w:t>To what extent is the willingness to pay affected by the type of features used to customize products?</w:t>
       </w:r>
     </w:p>
     <w:p>
@@ -2019,7 +2222,15 @@
           <w:rFonts w:ascii="Times New Roman" w:hAnsi="Times New Roman"/>
           <w:sz w:val="24"/>
         </w:rPr>
-        <w:t xml:space="preserve"> role in the relationship between the type of features used to customize</w:t>
+        <w:t xml:space="preserve"> role in the relationship </w:t>
+      </w:r>
+      <w:r>
+        <w:rPr>
+          <w:rFonts w:ascii="Times New Roman" w:hAnsi="Times New Roman"/>
+          <w:sz w:val="24"/>
+        </w:rPr>
+        <w:lastRenderedPageBreak/>
+        <w:t>between the type of features used to customize</w:t>
       </w:r>
       <w:r>
         <w:rPr>
@@ -2086,18 +2297,22 @@
         </w:rPr>
         <w:t xml:space="preserve"> </w:t>
       </w:r>
+      <w:proofErr w:type="spellStart"/>
       <w:r>
         <w:t>Theoretisch</w:t>
       </w:r>
+      <w:proofErr w:type="spellEnd"/>
       <w:r>
         <w:rPr>
           <w:spacing w:val="-3"/>
         </w:rPr>
         <w:t xml:space="preserve"> </w:t>
       </w:r>
+      <w:proofErr w:type="spellStart"/>
       <w:r>
         <w:t>kader</w:t>
       </w:r>
+      <w:proofErr w:type="spellEnd"/>
     </w:p>
     <w:p>
       <w:pPr>
@@ -2300,7 +2515,6 @@
           <w:bCs w:val="0"/>
           <w:szCs w:val="22"/>
         </w:rPr>
-        <w:lastRenderedPageBreak/>
         <w:t xml:space="preserve">The conceptual model depicted above, has been developed with the aim to offer </w:t>
       </w:r>
       <w:r>
@@ -2534,7 +2748,15 @@
           <w:rFonts w:ascii="Times New Roman" w:hAnsi="Times New Roman"/>
           <w:sz w:val="24"/>
         </w:rPr>
-        <w:t xml:space="preserve"> (2020) customization is the process where products are designed from common materials, leading to a feeling of uniqueness for consumers or users. In recent year customization has started to be seen as a relevant marketing strategy driven by increase of supply of technology focused on customization, the declining of production costs and the internet, which </w:t>
+        <w:t xml:space="preserve"> (2020) customization is the process where products are designed from common materials, leading to a feeling of uniqueness for consumers or users. In recent year customization has started to be seen as a relevant marketing strategy driven by increase of supply of technology focused on customization, the declining of production costs and the </w:t>
+      </w:r>
+      <w:r>
+        <w:rPr>
+          <w:rFonts w:ascii="Times New Roman" w:hAnsi="Times New Roman"/>
+          <w:sz w:val="24"/>
+        </w:rPr>
+        <w:lastRenderedPageBreak/>
+        <w:t xml:space="preserve">internet, which </w:t>
       </w:r>
       <w:r>
         <w:rPr>
@@ -2645,12 +2867,21 @@
         </w:rPr>
         <w:t xml:space="preserve"> Both were aimed to analyze the effect of customization on willingness to pay, but while the first tested it through the comparison of self-design against standard products; the second made it through the assessment of tailored products belonging to several categories. As it has been mentioned before, willingness to pay is a variable positively related with the psychological ownership (</w:t>
       </w:r>
-      <w:r>
-        <w:rPr>
-          <w:rFonts w:ascii="Times New Roman" w:hAnsi="Times New Roman"/>
-          <w:sz w:val="24"/>
-        </w:rPr>
-        <w:t>Morewedge et al., 202</w:t>
+      <w:proofErr w:type="spellStart"/>
+      <w:r>
+        <w:rPr>
+          <w:rFonts w:ascii="Times New Roman" w:hAnsi="Times New Roman"/>
+          <w:sz w:val="24"/>
+        </w:rPr>
+        <w:t>Morewedge</w:t>
+      </w:r>
+      <w:proofErr w:type="spellEnd"/>
+      <w:r>
+        <w:rPr>
+          <w:rFonts w:ascii="Times New Roman" w:hAnsi="Times New Roman"/>
+          <w:sz w:val="24"/>
+        </w:rPr>
+        <w:t xml:space="preserve"> et al., 202</w:t>
       </w:r>
       <w:r>
         <w:rPr>
@@ -2748,7 +2979,6 @@
           <w:bCs/>
           <w:sz w:val="24"/>
         </w:rPr>
-        <w:lastRenderedPageBreak/>
         <w:t>H1:</w:t>
       </w:r>
       <w:r>
@@ -2947,7 +3177,23 @@
           <w:b w:val="0"/>
           <w:bCs w:val="0"/>
         </w:rPr>
-        <w:t>Dhar &amp; Wertenbroch 2000)</w:t>
+        <w:t xml:space="preserve">Dhar &amp; </w:t>
+      </w:r>
+      <w:proofErr w:type="spellStart"/>
+      <w:r>
+        <w:rPr>
+          <w:b w:val="0"/>
+          <w:bCs w:val="0"/>
+        </w:rPr>
+        <w:t>Wertenbroch</w:t>
+      </w:r>
+      <w:proofErr w:type="spellEnd"/>
+      <w:r>
+        <w:rPr>
+          <w:b w:val="0"/>
+          <w:bCs w:val="0"/>
+        </w:rPr>
+        <w:t xml:space="preserve"> 2000)</w:t>
       </w:r>
       <w:r>
         <w:rPr>
@@ -2994,8 +3240,17 @@
           <w:b w:val="0"/>
           <w:bCs w:val="0"/>
         </w:rPr>
-        <w:t>Dhar &amp; Wertenbroch</w:t>
-      </w:r>
+        <w:t xml:space="preserve">Dhar &amp; </w:t>
+      </w:r>
+      <w:proofErr w:type="spellStart"/>
+      <w:r>
+        <w:rPr>
+          <w:b w:val="0"/>
+          <w:bCs w:val="0"/>
+        </w:rPr>
+        <w:t>Wertenbroch</w:t>
+      </w:r>
+      <w:proofErr w:type="spellEnd"/>
       <w:r>
         <w:rPr>
           <w:b w:val="0"/>
@@ -3022,7 +3277,15 @@
           <w:b w:val="0"/>
           <w:bCs w:val="0"/>
         </w:rPr>
-        <w:t xml:space="preserve"> they were able to demonstrate that participants tend to assign higher value to</w:t>
+        <w:t xml:space="preserve"> they were </w:t>
+      </w:r>
+      <w:r>
+        <w:rPr>
+          <w:b w:val="0"/>
+          <w:bCs w:val="0"/>
+        </w:rPr>
+        <w:lastRenderedPageBreak/>
+        <w:t>able to demonstrate that participants tend to assign higher value to</w:t>
       </w:r>
       <w:r>
         <w:rPr>
@@ -3152,7 +3415,23 @@
           <w:b w:val="0"/>
           <w:bCs w:val="0"/>
         </w:rPr>
-        <w:t>Dhar &amp; Wertenbroch (2000)</w:t>
+        <w:t xml:space="preserve">Dhar &amp; </w:t>
+      </w:r>
+      <w:proofErr w:type="spellStart"/>
+      <w:r>
+        <w:rPr>
+          <w:b w:val="0"/>
+          <w:bCs w:val="0"/>
+        </w:rPr>
+        <w:t>Wertenbroch</w:t>
+      </w:r>
+      <w:proofErr w:type="spellEnd"/>
+      <w:r>
+        <w:rPr>
+          <w:b w:val="0"/>
+          <w:bCs w:val="0"/>
+        </w:rPr>
+        <w:t xml:space="preserve"> (2000)</w:t>
       </w:r>
       <w:r>
         <w:rPr>
@@ -3374,7 +3653,6 @@
           <w:rFonts w:ascii="Times New Roman" w:hAnsi="Times New Roman"/>
           <w:sz w:val="24"/>
         </w:rPr>
-        <w:lastRenderedPageBreak/>
         <w:t xml:space="preserve">could be understood </w:t>
       </w:r>
       <w:r>
@@ -3458,13 +3736,31 @@
         </w:rPr>
         <w:t xml:space="preserve">effect of psychological ownership on willingness to pay has been already documented. For instance, </w:t>
       </w:r>
-      <w:r>
-        <w:rPr>
-          <w:rFonts w:ascii="Times New Roman" w:hAnsi="Times New Roman"/>
-          <w:sz w:val="24"/>
-        </w:rPr>
-        <w:t>Atasoy &amp; Morewedge</w:t>
-      </w:r>
+      <w:proofErr w:type="spellStart"/>
+      <w:r>
+        <w:rPr>
+          <w:rFonts w:ascii="Times New Roman" w:hAnsi="Times New Roman"/>
+          <w:sz w:val="24"/>
+        </w:rPr>
+        <w:t>Atasoy</w:t>
+      </w:r>
+      <w:proofErr w:type="spellEnd"/>
+      <w:r>
+        <w:rPr>
+          <w:rFonts w:ascii="Times New Roman" w:hAnsi="Times New Roman"/>
+          <w:sz w:val="24"/>
+        </w:rPr>
+        <w:t xml:space="preserve"> &amp; </w:t>
+      </w:r>
+      <w:proofErr w:type="spellStart"/>
+      <w:r>
+        <w:rPr>
+          <w:rFonts w:ascii="Times New Roman" w:hAnsi="Times New Roman"/>
+          <w:sz w:val="24"/>
+        </w:rPr>
+        <w:t>Morewedge</w:t>
+      </w:r>
+      <w:proofErr w:type="spellEnd"/>
       <w:r>
         <w:rPr>
           <w:rFonts w:ascii="Times New Roman" w:hAnsi="Times New Roman"/>
@@ -3526,8 +3822,17 @@
           <w:rFonts w:ascii="Times New Roman" w:hAnsi="Times New Roman"/>
           <w:sz w:val="24"/>
         </w:rPr>
-        <w:t>Bonaventure &amp; Chebat</w:t>
-      </w:r>
+        <w:t xml:space="preserve">Bonaventure &amp; </w:t>
+      </w:r>
+      <w:proofErr w:type="spellStart"/>
+      <w:r>
+        <w:rPr>
+          <w:rFonts w:ascii="Times New Roman" w:hAnsi="Times New Roman"/>
+          <w:sz w:val="24"/>
+        </w:rPr>
+        <w:t>Chebat</w:t>
+      </w:r>
+      <w:proofErr w:type="spellEnd"/>
       <w:r>
         <w:rPr>
           <w:rFonts w:ascii="Times New Roman" w:hAnsi="Times New Roman"/>
@@ -3657,6 +3962,7 @@
           <w:noProof/>
           <w:sz w:val="24"/>
         </w:rPr>
+        <w:lastRenderedPageBreak/>
         <w:t>H6:</w:t>
       </w:r>
       <w:r>
@@ -3720,8 +4026,13 @@
         <w:t xml:space="preserve"> </w:t>
       </w:r>
       <w:r>
-        <w:t>Design/Onderzoeksmethode</w:t>
-      </w:r>
+        <w:t>Design/</w:t>
+      </w:r>
+      <w:proofErr w:type="spellStart"/>
+      <w:r>
+        <w:t>Onderzoeksmethode</w:t>
+      </w:r>
+      <w:proofErr w:type="spellEnd"/>
     </w:p>
     <w:p>
       <w:pPr>
@@ -4086,17 +4397,7 @@
                 <w:sz w:val="20"/>
                 <w:szCs w:val="18"/>
               </w:rPr>
-              <w:t xml:space="preserve">participant is going to be assigned randomly to one of </w:t>
-            </w:r>
-            <w:r>
-              <w:rPr>
-                <w:rFonts w:ascii="Times New Roman"/>
-                <w:color w:val="000000" w:themeColor="text1"/>
-                <w:sz w:val="20"/>
-                <w:szCs w:val="18"/>
-              </w:rPr>
-              <w:lastRenderedPageBreak/>
-              <w:t>the following conditions:</w:t>
+              <w:t>participant is going to be assigned randomly to one of the following conditions:</w:t>
             </w:r>
           </w:p>
           <w:p>
@@ -4177,7 +4478,6 @@
                 <w:color w:val="000000" w:themeColor="text1"/>
                 <w:sz w:val="24"/>
               </w:rPr>
-              <w:lastRenderedPageBreak/>
               <w:t>M</w:t>
             </w:r>
             <w:r>
@@ -4647,7 +4947,16 @@
           <w:color w:val="000000" w:themeColor="text1"/>
           <w:sz w:val="24"/>
         </w:rPr>
-        <w:t xml:space="preserve">For the experiment, the respondents </w:t>
+        <w:t xml:space="preserve">For the </w:t>
+      </w:r>
+      <w:r>
+        <w:rPr>
+          <w:rFonts w:ascii="Times New Roman"/>
+          <w:color w:val="000000" w:themeColor="text1"/>
+          <w:sz w:val="24"/>
+        </w:rPr>
+        <w:lastRenderedPageBreak/>
+        <w:t xml:space="preserve">experiment, the respondents </w:t>
       </w:r>
       <w:r>
         <w:rPr>
@@ -4798,7 +5107,25 @@
           <w:color w:val="000000" w:themeColor="text1"/>
           <w:sz w:val="24"/>
         </w:rPr>
-        <w:t>Dhar &amp; Wertenbroch (2000</w:t>
+        <w:t xml:space="preserve">Dhar &amp; </w:t>
+      </w:r>
+      <w:proofErr w:type="spellStart"/>
+      <w:r>
+        <w:rPr>
+          <w:rFonts w:ascii="Times New Roman"/>
+          <w:color w:val="000000" w:themeColor="text1"/>
+          <w:sz w:val="24"/>
+        </w:rPr>
+        <w:t>Wertenbroch</w:t>
+      </w:r>
+      <w:proofErr w:type="spellEnd"/>
+      <w:r>
+        <w:rPr>
+          <w:rFonts w:ascii="Times New Roman"/>
+          <w:color w:val="000000" w:themeColor="text1"/>
+          <w:sz w:val="24"/>
+        </w:rPr>
+        <w:t xml:space="preserve"> (2000</w:t>
       </w:r>
       <w:r>
         <w:rPr>
@@ -5177,8 +5504,13 @@
         <w:jc w:val="left"/>
       </w:pPr>
       <w:r>
-        <w:t>References/Referenties</w:t>
-      </w:r>
+        <w:t>References/</w:t>
+      </w:r>
+      <w:proofErr w:type="spellStart"/>
+      <w:r>
+        <w:t>Referenties</w:t>
+      </w:r>
+      <w:proofErr w:type="spellEnd"/>
     </w:p>
     <w:p>
       <w:pPr>
@@ -5205,7 +5537,39 @@
           <w:b w:val="0"/>
           <w:bCs w:val="0"/>
         </w:rPr>
-        <w:t>Arora, N., Ensslen, D., Lars, F., Liu, W., Robinson, K., Stein, E., &amp; Schüler, G. (2021, November 12). The value of getting personalization right—or wrong—is multiplying. Retrieved from McKinsey &amp; Company: https://www.mckinsey.com/capabilities/growth-marketing-and-sales/our-insights/the-value-of-getting-personalization-right-or-wrong-is-multiplying</w:t>
+        <w:t xml:space="preserve">Arora, N., </w:t>
+      </w:r>
+      <w:proofErr w:type="spellStart"/>
+      <w:r>
+        <w:rPr>
+          <w:b w:val="0"/>
+          <w:bCs w:val="0"/>
+        </w:rPr>
+        <w:t>Ensslen</w:t>
+      </w:r>
+      <w:proofErr w:type="spellEnd"/>
+      <w:r>
+        <w:rPr>
+          <w:b w:val="0"/>
+          <w:bCs w:val="0"/>
+        </w:rPr>
+        <w:t xml:space="preserve">, D., Lars, F., Liu, W., Robinson, K., Stein, E., &amp; </w:t>
+      </w:r>
+      <w:proofErr w:type="spellStart"/>
+      <w:r>
+        <w:rPr>
+          <w:b w:val="0"/>
+          <w:bCs w:val="0"/>
+        </w:rPr>
+        <w:t>Schüler</w:t>
+      </w:r>
+      <w:proofErr w:type="spellEnd"/>
+      <w:r>
+        <w:rPr>
+          <w:b w:val="0"/>
+          <w:bCs w:val="0"/>
+        </w:rPr>
+        <w:t>, G. (2021, November 12). The value of getting personalization right—or wrong—is multiplying. Retrieved from McKinsey &amp; Company: https://www.mckinsey.com/capabilities/growth-marketing-and-sales/our-insights/the-value-of-getting-personalization-right-or-wrong-is-multiplying</w:t>
       </w:r>
     </w:p>
     <w:p>
@@ -5221,12 +5585,37 @@
           <w:bCs w:val="0"/>
         </w:rPr>
       </w:pPr>
-      <w:r>
-        <w:rPr>
-          <w:b w:val="0"/>
-          <w:bCs w:val="0"/>
-        </w:rPr>
-        <w:t>Atasoy, O., &amp; Morewedge, C. (2018). Digital Goods Are Valued Less Than Physical Goods. Journal of Consumer Research, 1343-1357.</w:t>
+      <w:proofErr w:type="spellStart"/>
+      <w:r>
+        <w:rPr>
+          <w:b w:val="0"/>
+          <w:bCs w:val="0"/>
+        </w:rPr>
+        <w:t>Atasoy</w:t>
+      </w:r>
+      <w:proofErr w:type="spellEnd"/>
+      <w:r>
+        <w:rPr>
+          <w:b w:val="0"/>
+          <w:bCs w:val="0"/>
+        </w:rPr>
+        <w:t xml:space="preserve">, O., &amp; </w:t>
+      </w:r>
+      <w:proofErr w:type="spellStart"/>
+      <w:r>
+        <w:rPr>
+          <w:b w:val="0"/>
+          <w:bCs w:val="0"/>
+        </w:rPr>
+        <w:t>Morewedge</w:t>
+      </w:r>
+      <w:proofErr w:type="spellEnd"/>
+      <w:r>
+        <w:rPr>
+          <w:b w:val="0"/>
+          <w:bCs w:val="0"/>
+        </w:rPr>
+        <w:t>, C. (2018). Digital Goods Are Valued Less Than Physical Goods. Journal of Consumer Research, 1343-1357.</w:t>
       </w:r>
     </w:p>
     <w:p>
@@ -5247,7 +5636,23 @@
           <w:b w:val="0"/>
           <w:bCs w:val="0"/>
         </w:rPr>
-        <w:t>Bonaventure, S., &amp; Chebat, J. C. (2015). Psychological ownership, touch, and willingness to pay for an extended warranty. Journal of Marketing Theory and Practice, 224-234</w:t>
+        <w:t xml:space="preserve">Bonaventure, S., &amp; </w:t>
+      </w:r>
+      <w:proofErr w:type="spellStart"/>
+      <w:r>
+        <w:rPr>
+          <w:b w:val="0"/>
+          <w:bCs w:val="0"/>
+        </w:rPr>
+        <w:t>Chebat</w:t>
+      </w:r>
+      <w:proofErr w:type="spellEnd"/>
+      <w:r>
+        <w:rPr>
+          <w:b w:val="0"/>
+          <w:bCs w:val="0"/>
+        </w:rPr>
+        <w:t>, J. C. (2015). Psychological ownership, touch, and willingness to pay for an extended warranty. Journal of Marketing Theory and Practice, 224-234</w:t>
       </w:r>
     </w:p>
     <w:p>
@@ -5268,7 +5673,23 @@
           <w:b w:val="0"/>
           <w:bCs w:val="0"/>
         </w:rPr>
-        <w:t>Dhar, R., &amp; Wertenbroch, K. (2000). Consumer Choice Between Hedonic and Utilitarian Goods. Journal of Marketing Research, 60-71</w:t>
+        <w:t xml:space="preserve">Dhar, R., &amp; </w:t>
+      </w:r>
+      <w:proofErr w:type="spellStart"/>
+      <w:r>
+        <w:rPr>
+          <w:b w:val="0"/>
+          <w:bCs w:val="0"/>
+        </w:rPr>
+        <w:t>Wertenbroch</w:t>
+      </w:r>
+      <w:proofErr w:type="spellEnd"/>
+      <w:r>
+        <w:rPr>
+          <w:b w:val="0"/>
+          <w:bCs w:val="0"/>
+        </w:rPr>
+        <w:t>, K. (2000). Consumer Choice Between Hedonic and Utilitarian Goods. Journal of Marketing Research, 60-71</w:t>
       </w:r>
     </w:p>
     <w:p>
@@ -5289,7 +5710,23 @@
           <w:b w:val="0"/>
           <w:bCs w:val="0"/>
         </w:rPr>
-        <w:t>Du, R., Hu, Y., &amp; Damangir, S. (2015). Leveraging Trends in Online Searches for Product Features in Market Response Modeling. Journal of Marketing, 29-43.</w:t>
+        <w:t xml:space="preserve">Du, R., Hu, Y., &amp; </w:t>
+      </w:r>
+      <w:proofErr w:type="spellStart"/>
+      <w:r>
+        <w:rPr>
+          <w:b w:val="0"/>
+          <w:bCs w:val="0"/>
+        </w:rPr>
+        <w:t>Damangir</w:t>
+      </w:r>
+      <w:proofErr w:type="spellEnd"/>
+      <w:r>
+        <w:rPr>
+          <w:b w:val="0"/>
+          <w:bCs w:val="0"/>
+        </w:rPr>
+        <w:t>, S. (2015). Leveraging Trends in Online Searches for Product Features in Market Response Modeling. Journal of Marketing, 29-43.</w:t>
       </w:r>
     </w:p>
     <w:p>
@@ -5339,7 +5776,15 @@
           <w:b w:val="0"/>
           <w:bCs w:val="0"/>
         </w:rPr>
-        <w:t>Kim, B. (2016, July 12). Introduction to Mediation Analysis. Retrieved from University of Virginia Library Research Data Services + Sciences: https://data.library.virginia.edu/introduction-to-mediation-analysis/</w:t>
+        <w:t xml:space="preserve">Kim, B. (2016, July 12). Introduction to Mediation Analysis. Retrieved from University of Virginia Library Research Data Services + Sciences: </w:t>
+      </w:r>
+      <w:r>
+        <w:rPr>
+          <w:b w:val="0"/>
+          <w:bCs w:val="0"/>
+        </w:rPr>
+        <w:lastRenderedPageBreak/>
+        <w:t>https://data.library.virginia.edu/introduction-to-mediation-analysis/</w:t>
       </w:r>
     </w:p>
     <w:p>
@@ -5360,7 +5805,23 @@
           <w:b w:val="0"/>
           <w:bCs w:val="0"/>
         </w:rPr>
-        <w:t>Lacy, P., Long, J., &amp; Spindler, W. (2020). The Circular Economy Handbook: Realizing the Circular Advantage. London: Palgrave macmillan.</w:t>
+        <w:t xml:space="preserve">Lacy, P., Long, J., &amp; Spindler, W. (2020). The Circular Economy Handbook: Realizing the Circular Advantage. London: Palgrave </w:t>
+      </w:r>
+      <w:proofErr w:type="spellStart"/>
+      <w:r>
+        <w:rPr>
+          <w:b w:val="0"/>
+          <w:bCs w:val="0"/>
+        </w:rPr>
+        <w:t>macmillan</w:t>
+      </w:r>
+      <w:proofErr w:type="spellEnd"/>
+      <w:r>
+        <w:rPr>
+          <w:b w:val="0"/>
+          <w:bCs w:val="0"/>
+        </w:rPr>
+        <w:t>.</w:t>
       </w:r>
     </w:p>
     <w:p>
@@ -5439,12 +5900,21 @@
           <w:bCs w:val="0"/>
         </w:rPr>
       </w:pPr>
-      <w:r>
-        <w:rPr>
-          <w:b w:val="0"/>
-          <w:bCs w:val="0"/>
-        </w:rPr>
-        <w:t>Morewedge, C. (2021). Psychological ownership: implicit and explicit. Current Opinion in Psychology, 125–132.</w:t>
+      <w:proofErr w:type="spellStart"/>
+      <w:r>
+        <w:rPr>
+          <w:b w:val="0"/>
+          <w:bCs w:val="0"/>
+        </w:rPr>
+        <w:t>Morewedge</w:t>
+      </w:r>
+      <w:proofErr w:type="spellEnd"/>
+      <w:r>
+        <w:rPr>
+          <w:b w:val="0"/>
+          <w:bCs w:val="0"/>
+        </w:rPr>
+        <w:t>, C. (2021). Psychological ownership: implicit and explicit. Current Opinion in Psychology, 125–132.</w:t>
       </w:r>
     </w:p>
     <w:p>
@@ -5460,12 +5930,37 @@
           <w:bCs w:val="0"/>
         </w:rPr>
       </w:pPr>
-      <w:r>
-        <w:rPr>
-          <w:b w:val="0"/>
-          <w:bCs w:val="0"/>
-        </w:rPr>
-        <w:t>Morewedge, C., Monga, A., Palmatier, R., Shu, S., &amp; Small, D. (2021). Evolution of Consumption: A Psychological Ownership Framework. Journal of Marketing, 196-218.</w:t>
+      <w:proofErr w:type="spellStart"/>
+      <w:r>
+        <w:rPr>
+          <w:b w:val="0"/>
+          <w:bCs w:val="0"/>
+        </w:rPr>
+        <w:t>Morewedge</w:t>
+      </w:r>
+      <w:proofErr w:type="spellEnd"/>
+      <w:r>
+        <w:rPr>
+          <w:b w:val="0"/>
+          <w:bCs w:val="0"/>
+        </w:rPr>
+        <w:t xml:space="preserve">, C., Monga, A., </w:t>
+      </w:r>
+      <w:proofErr w:type="spellStart"/>
+      <w:r>
+        <w:rPr>
+          <w:b w:val="0"/>
+          <w:bCs w:val="0"/>
+        </w:rPr>
+        <w:t>Palmatier</w:t>
+      </w:r>
+      <w:proofErr w:type="spellEnd"/>
+      <w:r>
+        <w:rPr>
+          <w:b w:val="0"/>
+          <w:bCs w:val="0"/>
+        </w:rPr>
+        <w:t>, R., Shu, S., &amp; Small, D. (2021). Evolution of Consumption: A Psychological Ownership Framework. Journal of Marketing, 196-218.</w:t>
       </w:r>
     </w:p>
     <w:p>
@@ -5515,7 +6010,23 @@
           <w:b w:val="0"/>
           <w:bCs w:val="0"/>
         </w:rPr>
-        <w:t>Schreier, M. (2006). The value increment of mass-customized products: an empirical assessment. Journal of Consumer Behaviour, 317-327.</w:t>
+        <w:t xml:space="preserve">Schreier, M. (2006). The value increment of mass-customized products: an empirical assessment. Journal of Consumer </w:t>
+      </w:r>
+      <w:proofErr w:type="spellStart"/>
+      <w:r>
+        <w:rPr>
+          <w:b w:val="0"/>
+          <w:bCs w:val="0"/>
+        </w:rPr>
+        <w:t>Behaviour</w:t>
+      </w:r>
+      <w:proofErr w:type="spellEnd"/>
+      <w:r>
+        <w:rPr>
+          <w:b w:val="0"/>
+          <w:bCs w:val="0"/>
+        </w:rPr>
+        <w:t>, 317-327.</w:t>
       </w:r>
     </w:p>
     <w:p>
@@ -5536,15 +6047,7 @@
           <w:b w:val="0"/>
           <w:bCs w:val="0"/>
         </w:rPr>
-        <w:t xml:space="preserve">Shu, S., &amp; Peck, J. (2011). Psychological ownership and affective reaction: Emotional attachment process variables and the endowment effect. Journal of Consumer </w:t>
-      </w:r>
-      <w:r>
-        <w:rPr>
-          <w:b w:val="0"/>
-          <w:bCs w:val="0"/>
-        </w:rPr>
-        <w:lastRenderedPageBreak/>
-        <w:t>Psychology, 439-452</w:t>
+        <w:t>Shu, S., &amp; Peck, J. (2011). Psychological ownership and affective reaction: Emotional attachment process variables and the endowment effect. Journal of Consumer Psychology, 439-452</w:t>
       </w:r>
     </w:p>
     <w:p>
@@ -5676,6 +6179,119 @@
 <file path=word/numbering.xml><?xml version="1.0" encoding="utf-8"?>
 <w:numbering xmlns:wpc="http://schemas.microsoft.com/office/word/2010/wordprocessingCanvas" xmlns:cx="http://schemas.microsoft.com/office/drawing/2014/chartex" xmlns:cx1="http://schemas.microsoft.com/office/drawing/2015/9/8/chartex" xmlns:cx2="http://schemas.microsoft.com/office/drawing/2015/10/21/chartex" xmlns:cx3="http://schemas.microsoft.com/office/drawing/2016/5/9/chartex" xmlns:cx4="http://schemas.microsoft.com/office/drawing/2016/5/10/chartex" xmlns:cx5="http://schemas.microsoft.com/office/drawing/2016/5/11/chartex" xmlns:cx6="http://schemas.microsoft.com/office/drawing/2016/5/12/chartex" xmlns:cx7="http://schemas.microsoft.com/office/drawing/2016/5/13/chartex" xmlns:cx8="http://schemas.microsoft.com/office/drawing/2016/5/14/chartex" xmlns:mc="http://schemas.openxmlformats.org/markup-compatibility/2006" xmlns:aink="http://schemas.microsoft.com/office/drawing/2016/ink" xmlns:am3d="http://schemas.microsoft.com/office/drawing/2017/model3d" xmlns:o="urn:schemas-microsoft-com:office:office" xmlns:oel="http://schemas.microsoft.com/office/2019/extlst" xmlns:r="http://schemas.openxmlformats.org/officeDocument/2006/relationships" xmlns:m="http://schemas.openxmlformats.org/officeDocument/2006/math" xmlns:v="urn:schemas-microsoft-com:vml" xmlns:wp14="http://schemas.microsoft.com/office/word/2010/wordprocessingDrawing" xmlns:wp="http://schemas.openxmlformats.org/drawingml/2006/wordprocessingDrawing" xmlns:w10="urn:schemas-microsoft-com:office:word" xmlns:w="http://schemas.openxmlformats.org/wordprocessingml/2006/main" xmlns:w14="http://schemas.microsoft.com/office/word/2010/wordml" xmlns:w15="http://schemas.microsoft.com/office/word/2012/wordml" xmlns:w16cex="http://schemas.microsoft.com/office/word/2018/wordml/cex" xmlns:w16cid="http://schemas.microsoft.com/office/word/2016/wordml/cid" xmlns:w16="http://schemas.microsoft.com/office/word/2018/wordml" xmlns:w16sdtdh="http://schemas.microsoft.com/office/word/2020/wordml/sdtdatahash" xmlns:w16se="http://schemas.microsoft.com/office/word/2015/wordml/symex" xmlns:wpg="http://schemas.microsoft.com/office/word/2010/wordprocessingGroup" xmlns:wpi="http://schemas.microsoft.com/office/word/2010/wordprocessingInk" xmlns:wne="http://schemas.microsoft.com/office/word/2006/wordml" xmlns:wps="http://schemas.microsoft.com/office/word/2010/wordprocessingShape" mc:Ignorable="w14 w15 w16se w16cid w16 w16cex w16sdtdh wp14">
   <w:abstractNum w:abstractNumId="0" w15:restartNumberingAfterBreak="0">
+    <w:nsid w:val="04C472F8"/>
+    <w:multiLevelType w:val="multilevel"/>
+    <w:tmpl w:val="D974EEF2"/>
+    <w:lvl w:ilvl="0">
+      <w:start w:val="1"/>
+      <w:numFmt w:val="decimal"/>
+      <w:lvlText w:val="%1"/>
+      <w:lvlJc w:val="left"/>
+      <w:pPr>
+        <w:ind w:left="540" w:hanging="540"/>
+      </w:pPr>
+      <w:rPr>
+        <w:rFonts w:hint="default"/>
+      </w:rPr>
+    </w:lvl>
+    <w:lvl w:ilvl="1">
+      <w:start w:val="1"/>
+      <w:numFmt w:val="decimal"/>
+      <w:lvlText w:val="%1.%2"/>
+      <w:lvlJc w:val="left"/>
+      <w:pPr>
+        <w:ind w:left="720" w:hanging="720"/>
+      </w:pPr>
+      <w:rPr>
+        <w:rFonts w:hint="default"/>
+      </w:rPr>
+    </w:lvl>
+    <w:lvl w:ilvl="2">
+      <w:start w:val="1"/>
+      <w:numFmt w:val="decimal"/>
+      <w:lvlText w:val="%1.%2.%3"/>
+      <w:lvlJc w:val="left"/>
+      <w:pPr>
+        <w:ind w:left="720" w:hanging="720"/>
+      </w:pPr>
+      <w:rPr>
+        <w:rFonts w:hint="default"/>
+      </w:rPr>
+    </w:lvl>
+    <w:lvl w:ilvl="3">
+      <w:start w:val="1"/>
+      <w:numFmt w:val="decimal"/>
+      <w:lvlText w:val="%1.%2.%3.%4"/>
+      <w:lvlJc w:val="left"/>
+      <w:pPr>
+        <w:ind w:left="1080" w:hanging="1080"/>
+      </w:pPr>
+      <w:rPr>
+        <w:rFonts w:hint="default"/>
+      </w:rPr>
+    </w:lvl>
+    <w:lvl w:ilvl="4">
+      <w:start w:val="1"/>
+      <w:numFmt w:val="decimal"/>
+      <w:lvlText w:val="%1.%2.%3.%4.%5"/>
+      <w:lvlJc w:val="left"/>
+      <w:pPr>
+        <w:ind w:left="1440" w:hanging="1440"/>
+      </w:pPr>
+      <w:rPr>
+        <w:rFonts w:hint="default"/>
+      </w:rPr>
+    </w:lvl>
+    <w:lvl w:ilvl="5">
+      <w:start w:val="1"/>
+      <w:numFmt w:val="decimal"/>
+      <w:lvlText w:val="%1.%2.%3.%4.%5.%6"/>
+      <w:lvlJc w:val="left"/>
+      <w:pPr>
+        <w:ind w:left="1800" w:hanging="1800"/>
+      </w:pPr>
+      <w:rPr>
+        <w:rFonts w:hint="default"/>
+      </w:rPr>
+    </w:lvl>
+    <w:lvl w:ilvl="6">
+      <w:start w:val="1"/>
+      <w:numFmt w:val="decimal"/>
+      <w:lvlText w:val="%1.%2.%3.%4.%5.%6.%7"/>
+      <w:lvlJc w:val="left"/>
+      <w:pPr>
+        <w:ind w:left="1800" w:hanging="1800"/>
+      </w:pPr>
+      <w:rPr>
+        <w:rFonts w:hint="default"/>
+      </w:rPr>
+    </w:lvl>
+    <w:lvl w:ilvl="7">
+      <w:start w:val="1"/>
+      <w:numFmt w:val="decimal"/>
+      <w:lvlText w:val="%1.%2.%3.%4.%5.%6.%7.%8"/>
+      <w:lvlJc w:val="left"/>
+      <w:pPr>
+        <w:ind w:left="2160" w:hanging="2160"/>
+      </w:pPr>
+      <w:rPr>
+        <w:rFonts w:hint="default"/>
+      </w:rPr>
+    </w:lvl>
+    <w:lvl w:ilvl="8">
+      <w:start w:val="1"/>
+      <w:numFmt w:val="decimal"/>
+      <w:lvlText w:val="%1.%2.%3.%4.%5.%6.%7.%8.%9"/>
+      <w:lvlJc w:val="left"/>
+      <w:pPr>
+        <w:ind w:left="2520" w:hanging="2520"/>
+      </w:pPr>
+      <w:rPr>
+        <w:rFonts w:hint="default"/>
+      </w:rPr>
+    </w:lvl>
+  </w:abstractNum>
+  <w:abstractNum w:abstractNumId="1" w15:restartNumberingAfterBreak="0">
     <w:nsid w:val="050C5C98"/>
     <w:multiLevelType w:val="multilevel"/>
     <w:tmpl w:val="1E04CCFE"/>
@@ -5796,7 +6412,7 @@
       </w:rPr>
     </w:lvl>
   </w:abstractNum>
-  <w:abstractNum w:abstractNumId="1" w15:restartNumberingAfterBreak="0">
+  <w:abstractNum w:abstractNumId="2" w15:restartNumberingAfterBreak="0">
     <w:nsid w:val="07224E7A"/>
     <w:multiLevelType w:val="hybridMultilevel"/>
     <w:tmpl w:val="D514E74C"/>
@@ -5909,7 +6525,7 @@
       </w:rPr>
     </w:lvl>
   </w:abstractNum>
-  <w:abstractNum w:abstractNumId="2" w15:restartNumberingAfterBreak="0">
+  <w:abstractNum w:abstractNumId="3" w15:restartNumberingAfterBreak="0">
     <w:nsid w:val="0C31710E"/>
     <w:multiLevelType w:val="hybridMultilevel"/>
     <w:tmpl w:val="0532A052"/>
@@ -6022,7 +6638,7 @@
       </w:rPr>
     </w:lvl>
   </w:abstractNum>
-  <w:abstractNum w:abstractNumId="3" w15:restartNumberingAfterBreak="0">
+  <w:abstractNum w:abstractNumId="4" w15:restartNumberingAfterBreak="0">
     <w:nsid w:val="0FAB442D"/>
     <w:multiLevelType w:val="hybridMultilevel"/>
     <w:tmpl w:val="4958140C"/>
@@ -6135,7 +6751,7 @@
       </w:rPr>
     </w:lvl>
   </w:abstractNum>
-  <w:abstractNum w:abstractNumId="4" w15:restartNumberingAfterBreak="0">
+  <w:abstractNum w:abstractNumId="5" w15:restartNumberingAfterBreak="0">
     <w:nsid w:val="1EAB3BB8"/>
     <w:multiLevelType w:val="hybridMultilevel"/>
     <w:tmpl w:val="7A46392A"/>
@@ -6248,7 +6864,7 @@
       </w:rPr>
     </w:lvl>
   </w:abstractNum>
-  <w:abstractNum w:abstractNumId="5" w15:restartNumberingAfterBreak="0">
+  <w:abstractNum w:abstractNumId="6" w15:restartNumberingAfterBreak="0">
     <w:nsid w:val="29D50AB6"/>
     <w:multiLevelType w:val="hybridMultilevel"/>
     <w:tmpl w:val="16D69058"/>
@@ -6367,7 +6983,7 @@
       </w:rPr>
     </w:lvl>
   </w:abstractNum>
-  <w:abstractNum w:abstractNumId="6" w15:restartNumberingAfterBreak="0">
+  <w:abstractNum w:abstractNumId="7" w15:restartNumberingAfterBreak="0">
     <w:nsid w:val="302415AB"/>
     <w:multiLevelType w:val="hybridMultilevel"/>
     <w:tmpl w:val="E35E32DE"/>
@@ -6480,7 +7096,7 @@
       </w:rPr>
     </w:lvl>
   </w:abstractNum>
-  <w:abstractNum w:abstractNumId="7" w15:restartNumberingAfterBreak="0">
+  <w:abstractNum w:abstractNumId="8" w15:restartNumberingAfterBreak="0">
     <w:nsid w:val="35251C44"/>
     <w:multiLevelType w:val="hybridMultilevel"/>
     <w:tmpl w:val="041E5EE4"/>
@@ -6593,7 +7209,7 @@
       </w:rPr>
     </w:lvl>
   </w:abstractNum>
-  <w:abstractNum w:abstractNumId="8" w15:restartNumberingAfterBreak="0">
+  <w:abstractNum w:abstractNumId="9" w15:restartNumberingAfterBreak="0">
     <w:nsid w:val="37335F65"/>
     <w:multiLevelType w:val="hybridMultilevel"/>
     <w:tmpl w:val="DED07B4E"/>
@@ -6706,7 +7322,7 @@
       </w:rPr>
     </w:lvl>
   </w:abstractNum>
-  <w:abstractNum w:abstractNumId="9" w15:restartNumberingAfterBreak="0">
+  <w:abstractNum w:abstractNumId="10" w15:restartNumberingAfterBreak="0">
     <w:nsid w:val="387E6A91"/>
     <w:multiLevelType w:val="hybridMultilevel"/>
     <w:tmpl w:val="03262C2E"/>
@@ -6819,7 +7435,7 @@
       </w:rPr>
     </w:lvl>
   </w:abstractNum>
-  <w:abstractNum w:abstractNumId="10" w15:restartNumberingAfterBreak="0">
+  <w:abstractNum w:abstractNumId="11" w15:restartNumberingAfterBreak="0">
     <w:nsid w:val="3AAF117A"/>
     <w:multiLevelType w:val="multilevel"/>
     <w:tmpl w:val="42FA00FE"/>
@@ -6938,7 +7554,7 @@
       </w:rPr>
     </w:lvl>
   </w:abstractNum>
-  <w:abstractNum w:abstractNumId="11" w15:restartNumberingAfterBreak="0">
+  <w:abstractNum w:abstractNumId="12" w15:restartNumberingAfterBreak="0">
     <w:nsid w:val="4051214F"/>
     <w:multiLevelType w:val="multilevel"/>
     <w:tmpl w:val="11D456F2"/>
@@ -7060,7 +7676,7 @@
       </w:rPr>
     </w:lvl>
   </w:abstractNum>
-  <w:abstractNum w:abstractNumId="12" w15:restartNumberingAfterBreak="0">
+  <w:abstractNum w:abstractNumId="13" w15:restartNumberingAfterBreak="0">
     <w:nsid w:val="4C78640E"/>
     <w:multiLevelType w:val="hybridMultilevel"/>
     <w:tmpl w:val="120A893A"/>
@@ -7173,7 +7789,7 @@
       </w:rPr>
     </w:lvl>
   </w:abstractNum>
-  <w:abstractNum w:abstractNumId="13" w15:restartNumberingAfterBreak="0">
+  <w:abstractNum w:abstractNumId="14" w15:restartNumberingAfterBreak="0">
     <w:nsid w:val="4D091429"/>
     <w:multiLevelType w:val="hybridMultilevel"/>
     <w:tmpl w:val="472E0B9C"/>
@@ -7286,7 +7902,7 @@
       </w:rPr>
     </w:lvl>
   </w:abstractNum>
-  <w:abstractNum w:abstractNumId="14" w15:restartNumberingAfterBreak="0">
+  <w:abstractNum w:abstractNumId="15" w15:restartNumberingAfterBreak="0">
     <w:nsid w:val="54D66DBF"/>
     <w:multiLevelType w:val="hybridMultilevel"/>
     <w:tmpl w:val="F9A2872E"/>
@@ -7399,7 +8015,7 @@
       </w:rPr>
     </w:lvl>
   </w:abstractNum>
-  <w:abstractNum w:abstractNumId="15" w15:restartNumberingAfterBreak="0">
+  <w:abstractNum w:abstractNumId="16" w15:restartNumberingAfterBreak="0">
     <w:nsid w:val="55DC2A89"/>
     <w:multiLevelType w:val="multilevel"/>
     <w:tmpl w:val="1A582278"/>
@@ -7512,7 +8128,7 @@
       </w:rPr>
     </w:lvl>
   </w:abstractNum>
-  <w:abstractNum w:abstractNumId="16" w15:restartNumberingAfterBreak="0">
+  <w:abstractNum w:abstractNumId="17" w15:restartNumberingAfterBreak="0">
     <w:nsid w:val="56194FC8"/>
     <w:multiLevelType w:val="hybridMultilevel"/>
     <w:tmpl w:val="E502392A"/>
@@ -7625,7 +8241,7 @@
       </w:rPr>
     </w:lvl>
   </w:abstractNum>
-  <w:abstractNum w:abstractNumId="17" w15:restartNumberingAfterBreak="0">
+  <w:abstractNum w:abstractNumId="18" w15:restartNumberingAfterBreak="0">
     <w:nsid w:val="5B271F6B"/>
     <w:multiLevelType w:val="multilevel"/>
     <w:tmpl w:val="252C9230"/>
@@ -7747,7 +8363,7 @@
       </w:rPr>
     </w:lvl>
   </w:abstractNum>
-  <w:abstractNum w:abstractNumId="18" w15:restartNumberingAfterBreak="0">
+  <w:abstractNum w:abstractNumId="19" w15:restartNumberingAfterBreak="0">
     <w:nsid w:val="624114D8"/>
     <w:multiLevelType w:val="hybridMultilevel"/>
     <w:tmpl w:val="A1CEEAAC"/>
@@ -7863,7 +8479,7 @@
       </w:rPr>
     </w:lvl>
   </w:abstractNum>
-  <w:abstractNum w:abstractNumId="19" w15:restartNumberingAfterBreak="0">
+  <w:abstractNum w:abstractNumId="20" w15:restartNumberingAfterBreak="0">
     <w:nsid w:val="6BEC10E5"/>
     <w:multiLevelType w:val="hybridMultilevel"/>
     <w:tmpl w:val="8BA0E93E"/>
@@ -7976,7 +8592,7 @@
       </w:rPr>
     </w:lvl>
   </w:abstractNum>
-  <w:abstractNum w:abstractNumId="20" w15:restartNumberingAfterBreak="0">
+  <w:abstractNum w:abstractNumId="21" w15:restartNumberingAfterBreak="0">
     <w:nsid w:val="75F33C12"/>
     <w:multiLevelType w:val="hybridMultilevel"/>
     <w:tmpl w:val="74EE3F44"/>
@@ -8089,7 +8705,7 @@
       </w:rPr>
     </w:lvl>
   </w:abstractNum>
-  <w:abstractNum w:abstractNumId="21" w15:restartNumberingAfterBreak="0">
+  <w:abstractNum w:abstractNumId="22" w15:restartNumberingAfterBreak="0">
     <w:nsid w:val="79EC17E7"/>
     <w:multiLevelType w:val="hybridMultilevel"/>
     <w:tmpl w:val="48321C08"/>
@@ -8212,7 +8828,7 @@
       </w:rPr>
     </w:lvl>
   </w:abstractNum>
-  <w:abstractNum w:abstractNumId="22" w15:restartNumberingAfterBreak="0">
+  <w:abstractNum w:abstractNumId="23" w15:restartNumberingAfterBreak="0">
     <w:nsid w:val="7A735253"/>
     <w:multiLevelType w:val="multilevel"/>
     <w:tmpl w:val="E7C06260"/>
@@ -8341,7 +8957,7 @@
       </w:rPr>
     </w:lvl>
   </w:abstractNum>
-  <w:abstractNum w:abstractNumId="23" w15:restartNumberingAfterBreak="0">
+  <w:abstractNum w:abstractNumId="24" w15:restartNumberingAfterBreak="0">
     <w:nsid w:val="7BF7734B"/>
     <w:multiLevelType w:val="hybridMultilevel"/>
     <w:tmpl w:val="CB727112"/>
@@ -8454,7 +9070,7 @@
       </w:rPr>
     </w:lvl>
   </w:abstractNum>
-  <w:abstractNum w:abstractNumId="24" w15:restartNumberingAfterBreak="0">
+  <w:abstractNum w:abstractNumId="25" w15:restartNumberingAfterBreak="0">
     <w:nsid w:val="7FB752F6"/>
     <w:multiLevelType w:val="hybridMultilevel"/>
     <w:tmpl w:val="BB543544"/>
@@ -8574,79 +9190,82 @@
     </w:lvl>
   </w:abstractNum>
   <w:num w:numId="1" w16cid:durableId="1686009515">
+    <w:abstractNumId w:val="6"/>
+  </w:num>
+  <w:num w:numId="2" w16cid:durableId="1189560116">
+    <w:abstractNumId w:val="19"/>
+  </w:num>
+  <w:num w:numId="3" w16cid:durableId="970406269">
+    <w:abstractNumId w:val="12"/>
+  </w:num>
+  <w:num w:numId="4" w16cid:durableId="1317416629">
+    <w:abstractNumId w:val="25"/>
+  </w:num>
+  <w:num w:numId="5" w16cid:durableId="1037655340">
+    <w:abstractNumId w:val="23"/>
+  </w:num>
+  <w:num w:numId="6" w16cid:durableId="452754310">
+    <w:abstractNumId w:val="1"/>
+  </w:num>
+  <w:num w:numId="7" w16cid:durableId="175115379">
+    <w:abstractNumId w:val="11"/>
+  </w:num>
+  <w:num w:numId="8" w16cid:durableId="1349133973">
+    <w:abstractNumId w:val="22"/>
+  </w:num>
+  <w:num w:numId="9" w16cid:durableId="1775129039">
+    <w:abstractNumId w:val="18"/>
+  </w:num>
+  <w:num w:numId="10" w16cid:durableId="1095441991">
+    <w:abstractNumId w:val="13"/>
+  </w:num>
+  <w:num w:numId="11" w16cid:durableId="273367548">
+    <w:abstractNumId w:val="7"/>
+  </w:num>
+  <w:num w:numId="12" w16cid:durableId="2129162624">
+    <w:abstractNumId w:val="3"/>
+  </w:num>
+  <w:num w:numId="13" w16cid:durableId="132144349">
+    <w:abstractNumId w:val="14"/>
+  </w:num>
+  <w:num w:numId="14" w16cid:durableId="232198309">
+    <w:abstractNumId w:val="10"/>
+  </w:num>
+  <w:num w:numId="15" w16cid:durableId="1434127496">
+    <w:abstractNumId w:val="16"/>
+  </w:num>
+  <w:num w:numId="16" w16cid:durableId="1955937627">
+    <w:abstractNumId w:val="24"/>
+  </w:num>
+  <w:num w:numId="17" w16cid:durableId="919287155">
+    <w:abstractNumId w:val="8"/>
+  </w:num>
+  <w:num w:numId="18" w16cid:durableId="837306438">
+    <w:abstractNumId w:val="20"/>
+  </w:num>
+  <w:num w:numId="19" w16cid:durableId="1099302071">
     <w:abstractNumId w:val="5"/>
   </w:num>
-  <w:num w:numId="2" w16cid:durableId="1189560116">
-    <w:abstractNumId w:val="18"/>
+  <w:num w:numId="20" w16cid:durableId="804738839">
+    <w:abstractNumId w:val="17"/>
   </w:num>
-  <w:num w:numId="3" w16cid:durableId="970406269">
-    <w:abstractNumId w:val="11"/>
+  <w:num w:numId="21" w16cid:durableId="1892574057">
+    <w:abstractNumId w:val="2"/>
   </w:num>
-  <w:num w:numId="4" w16cid:durableId="1317416629">
-    <w:abstractNumId w:val="24"/>
+  <w:num w:numId="22" w16cid:durableId="1704211963">
+    <w:abstractNumId w:val="4"/>
   </w:num>
-  <w:num w:numId="5" w16cid:durableId="1037655340">
-    <w:abstractNumId w:val="22"/>
-  </w:num>
-  <w:num w:numId="6" w16cid:durableId="452754310">
-    <w:abstractNumId w:val="0"/>
-  </w:num>
-  <w:num w:numId="7" w16cid:durableId="175115379">
-    <w:abstractNumId w:val="10"/>
-  </w:num>
-  <w:num w:numId="8" w16cid:durableId="1349133973">
+  <w:num w:numId="23" w16cid:durableId="1411582221">
     <w:abstractNumId w:val="21"/>
   </w:num>
-  <w:num w:numId="9" w16cid:durableId="1775129039">
-    <w:abstractNumId w:val="17"/>
+  <w:num w:numId="24" w16cid:durableId="49889696">
+    <w:abstractNumId w:val="15"/>
   </w:num>
-  <w:num w:numId="10" w16cid:durableId="1095441991">
-    <w:abstractNumId w:val="12"/>
-  </w:num>
-  <w:num w:numId="11" w16cid:durableId="273367548">
-    <w:abstractNumId w:val="6"/>
-  </w:num>
-  <w:num w:numId="12" w16cid:durableId="2129162624">
-    <w:abstractNumId w:val="2"/>
-  </w:num>
-  <w:num w:numId="13" w16cid:durableId="132144349">
-    <w:abstractNumId w:val="13"/>
-  </w:num>
-  <w:num w:numId="14" w16cid:durableId="232198309">
+  <w:num w:numId="25" w16cid:durableId="1399402109">
     <w:abstractNumId w:val="9"/>
   </w:num>
-  <w:num w:numId="15" w16cid:durableId="1434127496">
-    <w:abstractNumId w:val="15"/>
-  </w:num>
-  <w:num w:numId="16" w16cid:durableId="1955937627">
-    <w:abstractNumId w:val="23"/>
-  </w:num>
-  <w:num w:numId="17" w16cid:durableId="919287155">
-    <w:abstractNumId w:val="7"/>
-  </w:num>
-  <w:num w:numId="18" w16cid:durableId="837306438">
-    <w:abstractNumId w:val="19"/>
-  </w:num>
-  <w:num w:numId="19" w16cid:durableId="1099302071">
-    <w:abstractNumId w:val="4"/>
-  </w:num>
-  <w:num w:numId="20" w16cid:durableId="804738839">
-    <w:abstractNumId w:val="16"/>
-  </w:num>
-  <w:num w:numId="21" w16cid:durableId="1892574057">
-    <w:abstractNumId w:val="1"/>
-  </w:num>
-  <w:num w:numId="22" w16cid:durableId="1704211963">
-    <w:abstractNumId w:val="3"/>
-  </w:num>
-  <w:num w:numId="23" w16cid:durableId="1411582221">
-    <w:abstractNumId w:val="20"/>
-  </w:num>
-  <w:num w:numId="24" w16cid:durableId="49889696">
-    <w:abstractNumId w:val="14"/>
-  </w:num>
-  <w:num w:numId="25" w16cid:durableId="1399402109">
-    <w:abstractNumId w:val="8"/>
+  <w:num w:numId="26" w16cid:durableId="914390449">
+    <w:abstractNumId w:val="0"/>
   </w:num>
 </w:numbering>
 </file>
@@ -9737,7 +10356,7 @@
         </b:NameList>
       </b:Author>
     </b:Author>
-    <b:RefOrder>4</b:RefOrder>
+    <b:RefOrder>6</b:RefOrder>
   </b:Source>
   <b:Source>
     <b:Tag>LiD20</b:Tag>
@@ -9760,7 +10379,7 @@
       </b:Author>
     </b:Author>
     <b:JournalName>Journal of Consumer Marketing</b:JournalName>
-    <b:RefOrder>5</b:RefOrder>
+    <b:RefOrder>7</b:RefOrder>
   </b:Source>
   <b:Source>
     <b:Tag>Lee20</b:Tag>
@@ -9784,7 +10403,7 @@
         </b:NameList>
       </b:Author>
     </b:Author>
-    <b:RefOrder>6</b:RefOrder>
+    <b:RefOrder>8</b:RefOrder>
   </b:Source>
   <b:Source>
     <b:Tag>Sch06</b:Tag>
@@ -9804,7 +10423,7 @@
         </b:NameList>
       </b:Author>
     </b:Author>
-    <b:RefOrder>2</b:RefOrder>
+    <b:RefOrder>4</b:RefOrder>
   </b:Source>
   <b:Source>
     <b:Tag>Mor21</b:Tag>
@@ -9840,7 +10459,7 @@
         </b:NameList>
       </b:Author>
     </b:Author>
-    <b:RefOrder>7</b:RefOrder>
+    <b:RefOrder>9</b:RefOrder>
   </b:Source>
   <b:Source>
     <b:Tag>Bha10</b:Tag>
@@ -9860,7 +10479,7 @@
         </b:NameList>
       </b:Author>
     </b:Author>
-    <b:RefOrder>8</b:RefOrder>
+    <b:RefOrder>10</b:RefOrder>
   </b:Source>
   <b:Source>
     <b:Tag>Pie04</b:Tag>
@@ -9884,7 +10503,7 @@
         </b:NameList>
       </b:Author>
     </b:Author>
-    <b:RefOrder>9</b:RefOrder>
+    <b:RefOrder>11</b:RefOrder>
   </b:Source>
   <b:Source>
     <b:Tag>Fra091</b:Tag>
@@ -9912,7 +10531,7 @@
         </b:NameList>
       </b:Author>
     </b:Author>
-    <b:RefOrder>10</b:RefOrder>
+    <b:RefOrder>12</b:RefOrder>
   </b:Source>
   <b:Source>
     <b:Tag>DuR15</b:Tag>
@@ -9940,7 +10559,7 @@
         </b:NameList>
       </b:Author>
     </b:Author>
-    <b:RefOrder>11</b:RefOrder>
+    <b:RefOrder>13</b:RefOrder>
   </b:Source>
   <b:Source>
     <b:Tag>Lan66</b:Tag>
@@ -9960,7 +10579,7 @@
         </b:NameList>
       </b:Author>
     </b:Author>
-    <b:RefOrder>12</b:RefOrder>
+    <b:RefOrder>14</b:RefOrder>
   </b:Source>
   <b:Source>
     <b:Tag>Dha00</b:Tag>
@@ -9984,7 +10603,7 @@
         </b:NameList>
       </b:Author>
     </b:Author>
-    <b:RefOrder>13</b:RefOrder>
+    <b:RefOrder>15</b:RefOrder>
   </b:Source>
   <b:Source>
     <b:Tag>Ata18</b:Tag>
@@ -10008,7 +10627,7 @@
         </b:NameList>
       </b:Author>
     </b:Author>
-    <b:RefOrder>14</b:RefOrder>
+    <b:RefOrder>16</b:RefOrder>
   </b:Source>
   <b:Source>
     <b:Tag>Kim16</b:Tag>
@@ -10030,7 +10649,7 @@
         </b:NameList>
       </b:Author>
     </b:Author>
-    <b:RefOrder>3</b:RefOrder>
+    <b:RefOrder>5</b:RefOrder>
   </b:Source>
   <b:Source>
     <b:Tag>Mor211</b:Tag>
@@ -10050,7 +10669,7 @@
         </b:NameList>
       </b:Author>
     </b:Author>
-    <b:RefOrder>15</b:RefOrder>
+    <b:RefOrder>17</b:RefOrder>
   </b:Source>
   <b:Source>
     <b:Tag>Shu11</b:Tag>
@@ -10096,7 +10715,7 @@
         </b:NameList>
       </b:Author>
     </b:Author>
-    <b:RefOrder>16</b:RefOrder>
+    <b:RefOrder>18</b:RefOrder>
   </b:Source>
   <b:Source>
     <b:Tag>Aro21</b:Tag>
@@ -10142,7 +10761,7 @@
         </b:NameList>
       </b:Author>
     </b:Author>
-    <b:RefOrder>17</b:RefOrder>
+    <b:RefOrder>19</b:RefOrder>
   </b:Source>
   <b:Source>
     <b:Tag>Bon15</b:Tag>
@@ -10167,13 +10786,58 @@
         </b:NameList>
       </b:Author>
     </b:Author>
-    <b:RefOrder>18</b:RefOrder>
+    <b:RefOrder>20</b:RefOrder>
+  </b:Source>
+  <b:Source>
+    <b:Tag>Nie09</b:Tag>
+    <b:SourceType>InternetSite</b:SourceType>
+    <b:Guid>{C8796682-580A-4DBB-B27A-BDB7E5A46D01}</b:Guid>
+    <b:Title>Customization of UIs and Products</b:Title>
+    <b:InternetSiteTitle>Nielsen Norman Group</b:InternetSiteTitle>
+    <b:Year>2009</b:Year>
+    <b:Month>August</b:Month>
+    <b:Day>16</b:Day>
+    <b:URL>https://www.nngroup.com/articles/customization-of-uis-and-products/</b:URL>
+    <b:Author>
+      <b:Author>
+        <b:NameList>
+          <b:Person>
+            <b:Last>Nielsen</b:Last>
+            <b:First>Jakob</b:First>
+          </b:Person>
+        </b:NameList>
+      </b:Author>
+    </b:Author>
+    <b:RefOrder>2</b:RefOrder>
+  </b:Source>
+  <b:Source>
+    <b:Tag>Car</b:Tag>
+    <b:SourceType>Report</b:SourceType>
+    <b:Guid>{8774CAC2-1511-4BBF-8EEE-81AF20CBA45C}</b:Guid>
+    <b:Title>Customization Features Done Correctly for the Right Reasons</b:Title>
+    <b:Publisher>Nielsen Norman Group</b:Publisher>
+    <b:City>Fremont</b:City>
+    <b:Author>
+      <b:Author>
+        <b:NameList>
+          <b:Person>
+            <b:Last>Cardello</b:Last>
+            <b:First>Jen</b:First>
+          </b:Person>
+          <b:Person>
+            <b:Last>Nielsen</b:Last>
+            <b:First>Jakob</b:First>
+          </b:Person>
+        </b:NameList>
+      </b:Author>
+    </b:Author>
+    <b:RefOrder>3</b:RefOrder>
   </b:Source>
 </b:Sources>
 </file>
 
 <file path=customXml/itemProps1.xml><?xml version="1.0" encoding="utf-8"?>
-<ds:datastoreItem xmlns:ds="http://schemas.openxmlformats.org/officeDocument/2006/customXml" ds:itemID="{9CFB1238-13C0-481F-AC85-8C39CBBBB73E}">
+<ds:datastoreItem xmlns:ds="http://schemas.openxmlformats.org/officeDocument/2006/customXml" ds:itemID="{CC89F680-6FB1-434D-9B85-7CAF54502368}">
   <ds:schemaRefs>
     <ds:schemaRef ds:uri="http://schemas.openxmlformats.org/officeDocument/2006/bibliography"/>
   </ds:schemaRefs>

</xml_diff>

<commit_message>
some paragraphs added to the problem indication section
</commit_message>
<xml_diff>
--- a/francisco_riano_thesis_ma.docx
+++ b/francisco_riano_thesis_ma.docx
@@ -1208,7 +1208,7 @@
           <w:rFonts w:ascii="Times New Roman" w:hAnsi="Times New Roman"/>
           <w:sz w:val="24"/>
         </w:rPr>
-        <w:t xml:space="preserve">One of the alternatives proposed by </w:t>
+        <w:t>Psychological ownership is a relevant variable that deserves to be borne in mind by companies because it has important influence on both approaches: for the consumers and for the companies as well. According to Li &amp; Atkinson (2020), psychological ownership fulfills basic psychological needs and therefore increments customer well-being. Additionally, this variable is positively associated with consumer demand, willingness to pay, word of mouth and competitive resistance (</w:t>
       </w:r>
       <w:proofErr w:type="spellStart"/>
       <w:r>
@@ -1224,161 +1224,7 @@
           <w:rFonts w:ascii="Times New Roman" w:hAnsi="Times New Roman"/>
           <w:sz w:val="24"/>
         </w:rPr>
-        <w:t xml:space="preserve"> et al (2021)</w:t>
-      </w:r>
-      <w:r>
-        <w:rPr>
-          <w:rFonts w:ascii="Times New Roman" w:hAnsi="Times New Roman"/>
-          <w:sz w:val="24"/>
-        </w:rPr>
-        <w:t xml:space="preserve"> to preserve psychological ownership is through customization. </w:t>
-      </w:r>
-      <w:r>
-        <w:rPr>
-          <w:rFonts w:ascii="Times New Roman" w:hAnsi="Times New Roman"/>
-          <w:sz w:val="24"/>
-        </w:rPr>
-        <w:t xml:space="preserve">It has a </w:t>
-      </w:r>
-      <w:r>
-        <w:rPr>
-          <w:rFonts w:ascii="Times New Roman" w:hAnsi="Times New Roman"/>
-          <w:sz w:val="24"/>
-        </w:rPr>
-        <w:t>great potential</w:t>
-      </w:r>
-      <w:r>
-        <w:rPr>
-          <w:rFonts w:ascii="Times New Roman" w:hAnsi="Times New Roman"/>
-          <w:sz w:val="24"/>
-        </w:rPr>
-        <w:t xml:space="preserve"> to retain</w:t>
-      </w:r>
-      <w:r>
-        <w:rPr>
-          <w:rFonts w:ascii="Times New Roman" w:hAnsi="Times New Roman"/>
-          <w:sz w:val="24"/>
-        </w:rPr>
-        <w:t xml:space="preserve"> psychological ownership,</w:t>
-      </w:r>
-      <w:r>
-        <w:rPr>
-          <w:rFonts w:ascii="Times New Roman" w:hAnsi="Times New Roman"/>
-          <w:sz w:val="24"/>
-        </w:rPr>
-        <w:t xml:space="preserve"> this statement could be confirmed by the research made by </w:t>
-      </w:r>
-      <w:r>
-        <w:rPr>
-          <w:rFonts w:ascii="Times New Roman" w:hAnsi="Times New Roman"/>
-          <w:sz w:val="24"/>
-        </w:rPr>
-        <w:t>Arora</w:t>
-      </w:r>
-      <w:r>
-        <w:rPr>
-          <w:rFonts w:ascii="Times New Roman" w:hAnsi="Times New Roman"/>
-          <w:sz w:val="24"/>
-        </w:rPr>
-        <w:t xml:space="preserve"> et al</w:t>
-      </w:r>
-      <w:r>
-        <w:rPr>
-          <w:rFonts w:ascii="Times New Roman" w:hAnsi="Times New Roman"/>
-          <w:sz w:val="24"/>
-        </w:rPr>
-        <w:t xml:space="preserve"> </w:t>
-      </w:r>
-      <w:r>
-        <w:rPr>
-          <w:rFonts w:ascii="Times New Roman" w:hAnsi="Times New Roman"/>
-          <w:sz w:val="24"/>
-        </w:rPr>
-        <w:t>(</w:t>
-      </w:r>
-      <w:r>
-        <w:rPr>
-          <w:rFonts w:ascii="Times New Roman" w:hAnsi="Times New Roman"/>
-          <w:sz w:val="24"/>
-        </w:rPr>
-        <w:t>2021)</w:t>
-      </w:r>
-      <w:r>
-        <w:rPr>
-          <w:rFonts w:ascii="Times New Roman" w:hAnsi="Times New Roman"/>
-          <w:sz w:val="24"/>
-        </w:rPr>
-        <w:t xml:space="preserve"> which found that 71% of consumers expect companies to deliver personalized experiences and 76%, of them, get frustrated when this does not happen. Additionally, in accordance with Teasdale (2022) 33% of consumers interested in customization feel that standard products do not meet their expectations</w:t>
-      </w:r>
-      <w:r>
-        <w:rPr>
-          <w:rFonts w:ascii="Times New Roman" w:hAnsi="Times New Roman"/>
-          <w:sz w:val="24"/>
-        </w:rPr>
-        <w:t>. T</w:t>
-      </w:r>
-      <w:r>
-        <w:rPr>
-          <w:rFonts w:ascii="Times New Roman" w:hAnsi="Times New Roman"/>
-          <w:sz w:val="24"/>
-        </w:rPr>
-        <w:t xml:space="preserve">here are important opportunities for companies to </w:t>
-      </w:r>
-      <w:r>
-        <w:rPr>
-          <w:rFonts w:ascii="Times New Roman" w:hAnsi="Times New Roman"/>
-          <w:sz w:val="24"/>
-        </w:rPr>
-        <w:t xml:space="preserve">enhance </w:t>
-      </w:r>
-      <w:r>
-        <w:rPr>
-          <w:rFonts w:ascii="Times New Roman" w:hAnsi="Times New Roman"/>
-          <w:sz w:val="24"/>
-        </w:rPr>
-        <w:t>customization</w:t>
-      </w:r>
-      <w:r>
-        <w:rPr>
-          <w:rFonts w:ascii="Times New Roman" w:hAnsi="Times New Roman"/>
-          <w:sz w:val="24"/>
-        </w:rPr>
-        <w:t xml:space="preserve"> experiences, offered to their clients,</w:t>
-      </w:r>
-      <w:r>
-        <w:rPr>
-          <w:rFonts w:ascii="Times New Roman" w:hAnsi="Times New Roman"/>
-          <w:sz w:val="24"/>
-        </w:rPr>
-        <w:t xml:space="preserve"> </w:t>
-      </w:r>
-      <w:r>
-        <w:rPr>
-          <w:rFonts w:ascii="Times New Roman" w:hAnsi="Times New Roman"/>
-          <w:sz w:val="24"/>
-        </w:rPr>
-        <w:t>as a</w:t>
-      </w:r>
-      <w:r>
-        <w:rPr>
-          <w:rFonts w:ascii="Times New Roman" w:hAnsi="Times New Roman"/>
-          <w:sz w:val="24"/>
-        </w:rPr>
-        <w:t xml:space="preserve"> replacement </w:t>
-      </w:r>
-      <w:r>
-        <w:rPr>
-          <w:rFonts w:ascii="Times New Roman" w:hAnsi="Times New Roman"/>
-          <w:sz w:val="24"/>
-        </w:rPr>
-        <w:t>of legal</w:t>
-      </w:r>
-      <w:r>
-        <w:rPr>
-          <w:rFonts w:ascii="Times New Roman" w:hAnsi="Times New Roman"/>
-          <w:sz w:val="24"/>
-        </w:rPr>
-        <w:t xml:space="preserve"> ownership. </w:t>
+        <w:t xml:space="preserve"> et al., 2021), variables that are quite linked with the performance of companies in the short, mid and long term.</w:t>
       </w:r>
     </w:p>
     <w:p>
@@ -1396,7 +1242,107 @@
           <w:rFonts w:ascii="Times New Roman" w:hAnsi="Times New Roman"/>
           <w:sz w:val="24"/>
         </w:rPr>
-        <w:t xml:space="preserve">Customization occurs when the user indicates the computer what he or she prefers to see, for instance through changing an automobile vendor’s site to display a particular car model with </w:t>
+        <w:t xml:space="preserve">One of the alternatives proposed by </w:t>
+      </w:r>
+      <w:proofErr w:type="spellStart"/>
+      <w:r>
+        <w:rPr>
+          <w:rFonts w:ascii="Times New Roman" w:hAnsi="Times New Roman"/>
+          <w:sz w:val="24"/>
+        </w:rPr>
+        <w:t>Morewedge</w:t>
+      </w:r>
+      <w:proofErr w:type="spellEnd"/>
+      <w:r>
+        <w:rPr>
+          <w:rFonts w:ascii="Times New Roman" w:hAnsi="Times New Roman"/>
+          <w:sz w:val="24"/>
+        </w:rPr>
+        <w:t xml:space="preserve"> et al (2021)</w:t>
+      </w:r>
+      <w:r>
+        <w:rPr>
+          <w:rFonts w:ascii="Times New Roman" w:hAnsi="Times New Roman"/>
+          <w:sz w:val="24"/>
+        </w:rPr>
+        <w:t xml:space="preserve"> to preserve psychological ownership is through customization. </w:t>
+      </w:r>
+      <w:r>
+        <w:rPr>
+          <w:rFonts w:ascii="Times New Roman" w:hAnsi="Times New Roman"/>
+          <w:sz w:val="24"/>
+        </w:rPr>
+        <w:t xml:space="preserve">It has a </w:t>
+      </w:r>
+      <w:r>
+        <w:rPr>
+          <w:rFonts w:ascii="Times New Roman" w:hAnsi="Times New Roman"/>
+          <w:sz w:val="24"/>
+        </w:rPr>
+        <w:t>great potential</w:t>
+      </w:r>
+      <w:r>
+        <w:rPr>
+          <w:rFonts w:ascii="Times New Roman" w:hAnsi="Times New Roman"/>
+          <w:sz w:val="24"/>
+        </w:rPr>
+        <w:t xml:space="preserve"> to retain</w:t>
+      </w:r>
+      <w:r>
+        <w:rPr>
+          <w:rFonts w:ascii="Times New Roman" w:hAnsi="Times New Roman"/>
+          <w:sz w:val="24"/>
+        </w:rPr>
+        <w:t xml:space="preserve"> psychological ownership,</w:t>
+      </w:r>
+      <w:r>
+        <w:rPr>
+          <w:rFonts w:ascii="Times New Roman" w:hAnsi="Times New Roman"/>
+          <w:sz w:val="24"/>
+        </w:rPr>
+        <w:t xml:space="preserve"> this statement could be confirmed by the research made by </w:t>
+      </w:r>
+      <w:r>
+        <w:rPr>
+          <w:rFonts w:ascii="Times New Roman" w:hAnsi="Times New Roman"/>
+          <w:sz w:val="24"/>
+        </w:rPr>
+        <w:t>Arora</w:t>
+      </w:r>
+      <w:r>
+        <w:rPr>
+          <w:rFonts w:ascii="Times New Roman" w:hAnsi="Times New Roman"/>
+          <w:sz w:val="24"/>
+        </w:rPr>
+        <w:t xml:space="preserve"> et al</w:t>
+      </w:r>
+      <w:r>
+        <w:rPr>
+          <w:rFonts w:ascii="Times New Roman" w:hAnsi="Times New Roman"/>
+          <w:sz w:val="24"/>
+        </w:rPr>
+        <w:t xml:space="preserve"> </w:t>
+      </w:r>
+      <w:r>
+        <w:rPr>
+          <w:rFonts w:ascii="Times New Roman" w:hAnsi="Times New Roman"/>
+          <w:sz w:val="24"/>
+        </w:rPr>
+        <w:t>(</w:t>
+      </w:r>
+      <w:r>
+        <w:rPr>
+          <w:rFonts w:ascii="Times New Roman" w:hAnsi="Times New Roman"/>
+          <w:sz w:val="24"/>
+        </w:rPr>
+        <w:t>2021)</w:t>
+      </w:r>
+      <w:r>
+        <w:rPr>
+          <w:rFonts w:ascii="Times New Roman" w:hAnsi="Times New Roman"/>
+          <w:sz w:val="24"/>
+        </w:rPr>
+        <w:t xml:space="preserve"> which found that </w:t>
       </w:r>
       <w:r>
         <w:rPr>
@@ -1404,7 +1350,95 @@
           <w:sz w:val="24"/>
         </w:rPr>
         <w:lastRenderedPageBreak/>
-        <w:t>specific color and feature options</w:t>
+        <w:t>71% of consumers expect companies to deliver personalized experiences and 76%, of them, get frustrated when this does not happen. Additionally, in accordance with Teasdale (2022) 33% of consumers interested in customization feel that standard products do not meet their expectations</w:t>
+      </w:r>
+      <w:r>
+        <w:rPr>
+          <w:rFonts w:ascii="Times New Roman" w:hAnsi="Times New Roman"/>
+          <w:sz w:val="24"/>
+        </w:rPr>
+        <w:t>. T</w:t>
+      </w:r>
+      <w:r>
+        <w:rPr>
+          <w:rFonts w:ascii="Times New Roman" w:hAnsi="Times New Roman"/>
+          <w:sz w:val="24"/>
+        </w:rPr>
+        <w:t xml:space="preserve">here are important opportunities for companies to </w:t>
+      </w:r>
+      <w:r>
+        <w:rPr>
+          <w:rFonts w:ascii="Times New Roman" w:hAnsi="Times New Roman"/>
+          <w:sz w:val="24"/>
+        </w:rPr>
+        <w:t xml:space="preserve">enhance </w:t>
+      </w:r>
+      <w:r>
+        <w:rPr>
+          <w:rFonts w:ascii="Times New Roman" w:hAnsi="Times New Roman"/>
+          <w:sz w:val="24"/>
+        </w:rPr>
+        <w:t>customization</w:t>
+      </w:r>
+      <w:r>
+        <w:rPr>
+          <w:rFonts w:ascii="Times New Roman" w:hAnsi="Times New Roman"/>
+          <w:sz w:val="24"/>
+        </w:rPr>
+        <w:t xml:space="preserve"> experiences, offered to their clients,</w:t>
+      </w:r>
+      <w:r>
+        <w:rPr>
+          <w:rFonts w:ascii="Times New Roman" w:hAnsi="Times New Roman"/>
+          <w:sz w:val="24"/>
+        </w:rPr>
+        <w:t xml:space="preserve"> </w:t>
+      </w:r>
+      <w:r>
+        <w:rPr>
+          <w:rFonts w:ascii="Times New Roman" w:hAnsi="Times New Roman"/>
+          <w:sz w:val="24"/>
+        </w:rPr>
+        <w:t>as a</w:t>
+      </w:r>
+      <w:r>
+        <w:rPr>
+          <w:rFonts w:ascii="Times New Roman" w:hAnsi="Times New Roman"/>
+          <w:sz w:val="24"/>
+        </w:rPr>
+        <w:t xml:space="preserve"> replacement </w:t>
+      </w:r>
+      <w:r>
+        <w:rPr>
+          <w:rFonts w:ascii="Times New Roman" w:hAnsi="Times New Roman"/>
+          <w:sz w:val="24"/>
+        </w:rPr>
+        <w:t>of legal</w:t>
+      </w:r>
+      <w:r>
+        <w:rPr>
+          <w:rFonts w:ascii="Times New Roman" w:hAnsi="Times New Roman"/>
+          <w:sz w:val="24"/>
+        </w:rPr>
+        <w:t xml:space="preserve"> ownership. </w:t>
+      </w:r>
+    </w:p>
+    <w:p>
+      <w:pPr>
+        <w:spacing w:before="1" w:line="360" w:lineRule="auto"/>
+        <w:ind w:right="117" w:firstLine="720"/>
+        <w:jc w:val="both"/>
+        <w:rPr>
+          <w:rFonts w:ascii="Times New Roman" w:hAnsi="Times New Roman"/>
+          <w:sz w:val="24"/>
+        </w:rPr>
+      </w:pPr>
+      <w:r>
+        <w:rPr>
+          <w:rFonts w:ascii="Times New Roman" w:hAnsi="Times New Roman"/>
+          <w:sz w:val="24"/>
+        </w:rPr>
+        <w:t>Customization occurs when the user indicates the computer what he or she prefers to see, for instance through changing an automobile vendor’s site to display a particular car model with specific color and feature options</w:t>
       </w:r>
       <w:r>
         <w:rPr>
@@ -1555,6 +1589,124 @@
           <w:sz w:val="24"/>
         </w:rPr>
       </w:pPr>
+      <w:r>
+        <w:rPr>
+          <w:rFonts w:ascii="Times New Roman" w:hAnsi="Times New Roman"/>
+          <w:sz w:val="24"/>
+        </w:rPr>
+        <w:t xml:space="preserve">Nowadays, companies are trying to embrace customization in an attempt to provide unique value to their customer; </w:t>
+      </w:r>
+      <w:r>
+        <w:rPr>
+          <w:rFonts w:ascii="Times New Roman" w:hAnsi="Times New Roman"/>
+          <w:sz w:val="24"/>
+        </w:rPr>
+        <w:t>nevertheless,</w:t>
+      </w:r>
+      <w:r>
+        <w:rPr>
+          <w:rFonts w:ascii="Times New Roman" w:hAnsi="Times New Roman"/>
+          <w:sz w:val="24"/>
+        </w:rPr>
+        <w:t xml:space="preserve"> many managers at these companies have discovered that</w:t>
+      </w:r>
+      <w:r>
+        <w:rPr>
+          <w:rFonts w:ascii="Times New Roman" w:hAnsi="Times New Roman"/>
+          <w:sz w:val="24"/>
+        </w:rPr>
+        <w:t xml:space="preserve"> </w:t>
+      </w:r>
+      <w:r>
+        <w:rPr>
+          <w:rFonts w:ascii="Times New Roman" w:hAnsi="Times New Roman"/>
+          <w:sz w:val="24"/>
+        </w:rPr>
+        <w:t xml:space="preserve">customization can produce unnecessary costs and complexity </w:t>
+      </w:r>
+      <w:sdt>
+        <w:sdtPr>
+          <w:rPr>
+            <w:rFonts w:ascii="Times New Roman" w:hAnsi="Times New Roman"/>
+            <w:sz w:val="24"/>
+          </w:rPr>
+          <w:id w:val="717248036"/>
+          <w:citation/>
+        </w:sdtPr>
+        <w:sdtContent>
+          <w:r>
+            <w:rPr>
+              <w:rFonts w:ascii="Times New Roman" w:hAnsi="Times New Roman"/>
+              <w:sz w:val="24"/>
+            </w:rPr>
+            <w:fldChar w:fldCharType="begin"/>
+          </w:r>
+          <w:r>
+            <w:rPr>
+              <w:rFonts w:ascii="Times New Roman" w:hAnsi="Times New Roman"/>
+              <w:sz w:val="24"/>
+            </w:rPr>
+            <w:instrText xml:space="preserve"> CITATION Pin97 \l 9226 </w:instrText>
+          </w:r>
+          <w:r>
+            <w:rPr>
+              <w:rFonts w:ascii="Times New Roman" w:hAnsi="Times New Roman"/>
+              <w:sz w:val="24"/>
+            </w:rPr>
+            <w:fldChar w:fldCharType="separate"/>
+          </w:r>
+          <w:r>
+            <w:rPr>
+              <w:rFonts w:ascii="Times New Roman" w:hAnsi="Times New Roman"/>
+              <w:noProof/>
+              <w:sz w:val="24"/>
+            </w:rPr>
+            <w:t>(Pine &amp; Gilmore, 1997)</w:t>
+          </w:r>
+          <w:r>
+            <w:rPr>
+              <w:rFonts w:ascii="Times New Roman" w:hAnsi="Times New Roman"/>
+              <w:sz w:val="24"/>
+            </w:rPr>
+            <w:fldChar w:fldCharType="end"/>
+          </w:r>
+        </w:sdtContent>
+      </w:sdt>
+      <w:r>
+        <w:rPr>
+          <w:rFonts w:ascii="Times New Roman" w:hAnsi="Times New Roman"/>
+          <w:sz w:val="24"/>
+        </w:rPr>
+        <w:t>. Customizing a product by each attribute tends to be onerous for consumers. As a result, the benefits produced by product customization could be countered by an increase in choice complexity</w:t>
+      </w:r>
+      <w:r>
+        <w:rPr>
+          <w:rFonts w:ascii="Times New Roman" w:hAnsi="Times New Roman"/>
+          <w:sz w:val="24"/>
+        </w:rPr>
+        <w:t>, leading to a decrease of customer satisfaction along with other relevant variables as well</w:t>
+      </w:r>
+      <w:r>
+        <w:rPr>
+          <w:rFonts w:ascii="Times New Roman" w:hAnsi="Times New Roman"/>
+          <w:sz w:val="24"/>
+        </w:rPr>
+        <w:t xml:space="preserve"> (</w:t>
+      </w:r>
+      <w:r>
+        <w:rPr>
+          <w:rFonts w:ascii="Times New Roman" w:hAnsi="Times New Roman"/>
+          <w:sz w:val="24"/>
+        </w:rPr>
+        <w:t>Hildebrand</w:t>
+      </w:r>
+      <w:r>
+        <w:rPr>
+          <w:rFonts w:ascii="Times New Roman" w:hAnsi="Times New Roman"/>
+          <w:sz w:val="24"/>
+        </w:rPr>
+        <w:t xml:space="preserve"> et al., 2014). </w:t>
+      </w:r>
     </w:p>
     <w:p>
       <w:pPr>
@@ -1566,6 +1718,27 @@
           <w:sz w:val="24"/>
         </w:rPr>
       </w:pPr>
+      <w:r>
+        <w:rPr>
+          <w:rFonts w:ascii="Times New Roman" w:hAnsi="Times New Roman"/>
+          <w:sz w:val="24"/>
+        </w:rPr>
+        <w:t xml:space="preserve">With the appearance of the internet, the customization services provided by companies have increased sharply, for this reason nowadays it is more appropriate to talk about mass customization rather than just customization. </w:t>
+      </w:r>
+      <w:r>
+        <w:rPr>
+          <w:rFonts w:ascii="Times New Roman" w:hAnsi="Times New Roman"/>
+          <w:sz w:val="24"/>
+        </w:rPr>
+        <w:t>Mass product customization is much more complex than providing customization in goods towards a reduced consumer group. The first step to ensure the product’s success is assembling the customer specification (). Due to the high level of complexity around mass customization, it is fundamental to address the specific customers desires, within a customization context</w:t>
+      </w:r>
+      <w:r>
+        <w:rPr>
+          <w:rFonts w:ascii="Times New Roman" w:hAnsi="Times New Roman"/>
+          <w:sz w:val="24"/>
+        </w:rPr>
+        <w:t xml:space="preserve">, in order to make the whole process simpler </w:t>
+      </w:r>
     </w:p>
     <w:p>
       <w:pPr>
@@ -1577,6 +1750,28 @@
           <w:sz w:val="24"/>
         </w:rPr>
       </w:pPr>
+    </w:p>
+    <w:p>
+      <w:pPr>
+        <w:spacing w:before="1" w:line="360" w:lineRule="auto"/>
+        <w:ind w:right="117" w:firstLine="720"/>
+        <w:jc w:val="both"/>
+        <w:rPr>
+          <w:rFonts w:ascii="Times New Roman" w:hAnsi="Times New Roman"/>
+          <w:sz w:val="24"/>
+        </w:rPr>
+      </w:pPr>
+    </w:p>
+    <w:p>
+      <w:pPr>
+        <w:spacing w:before="1" w:line="360" w:lineRule="auto"/>
+        <w:ind w:right="117" w:firstLine="720"/>
+        <w:jc w:val="both"/>
+        <w:rPr>
+          <w:rFonts w:ascii="Times New Roman" w:hAnsi="Times New Roman"/>
+          <w:sz w:val="24"/>
+        </w:rPr>
+      </w:pPr>
       <w:r>
         <w:rPr>
           <w:rFonts w:ascii="Times New Roman" w:hAnsi="Times New Roman"/>
@@ -1645,7 +1840,15 @@
           <w:rFonts w:ascii="Times New Roman" w:hAnsi="Times New Roman"/>
           <w:sz w:val="24"/>
         </w:rPr>
-        <w:t xml:space="preserve">These findings could be fundamental in order to strength psychological ownership and maximize the perceived market value of the products customized by users even if these are not owned by them. </w:t>
+        <w:t xml:space="preserve">These findings could </w:t>
+      </w:r>
+      <w:r>
+        <w:rPr>
+          <w:rFonts w:ascii="Times New Roman" w:hAnsi="Times New Roman"/>
+          <w:sz w:val="24"/>
+        </w:rPr>
+        <w:lastRenderedPageBreak/>
+        <w:t xml:space="preserve">be fundamental in order to strength psychological ownership and maximize the perceived market value of the products customized by users even if these are not owned by them. </w:t>
       </w:r>
     </w:p>
     <w:p>
@@ -2222,15 +2425,7 @@
           <w:rFonts w:ascii="Times New Roman" w:hAnsi="Times New Roman"/>
           <w:sz w:val="24"/>
         </w:rPr>
-        <w:t xml:space="preserve"> role in the relationship </w:t>
-      </w:r>
-      <w:r>
-        <w:rPr>
-          <w:rFonts w:ascii="Times New Roman" w:hAnsi="Times New Roman"/>
-          <w:sz w:val="24"/>
-        </w:rPr>
-        <w:lastRenderedPageBreak/>
-        <w:t>between the type of features used to customize</w:t>
+        <w:t xml:space="preserve"> role in the relationship between the type of features used to customize</w:t>
       </w:r>
       <w:r>
         <w:rPr>
@@ -2515,6 +2710,7 @@
           <w:bCs w:val="0"/>
           <w:szCs w:val="22"/>
         </w:rPr>
+        <w:lastRenderedPageBreak/>
         <w:t xml:space="preserve">The conceptual model depicted above, has been developed with the aim to offer </w:t>
       </w:r>
       <w:r>
@@ -2748,15 +2944,7 @@
           <w:rFonts w:ascii="Times New Roman" w:hAnsi="Times New Roman"/>
           <w:sz w:val="24"/>
         </w:rPr>
-        <w:t xml:space="preserve"> (2020) customization is the process where products are designed from common materials, leading to a feeling of uniqueness for consumers or users. In recent year customization has started to be seen as a relevant marketing strategy driven by increase of supply of technology focused on customization, the declining of production costs and the </w:t>
-      </w:r>
-      <w:r>
-        <w:rPr>
-          <w:rFonts w:ascii="Times New Roman" w:hAnsi="Times New Roman"/>
-          <w:sz w:val="24"/>
-        </w:rPr>
-        <w:lastRenderedPageBreak/>
-        <w:t xml:space="preserve">internet, which </w:t>
+        <w:t xml:space="preserve"> (2020) customization is the process where products are designed from common materials, leading to a feeling of uniqueness for consumers or users. In recent year customization has started to be seen as a relevant marketing strategy driven by increase of supply of technology focused on customization, the declining of production costs and the internet, which </w:t>
       </w:r>
       <w:r>
         <w:rPr>
@@ -2979,6 +3167,7 @@
           <w:bCs/>
           <w:sz w:val="24"/>
         </w:rPr>
+        <w:lastRenderedPageBreak/>
         <w:t>H1:</w:t>
       </w:r>
       <w:r>
@@ -3277,15 +3466,7 @@
           <w:b w:val="0"/>
           <w:bCs w:val="0"/>
         </w:rPr>
-        <w:t xml:space="preserve"> they were </w:t>
-      </w:r>
-      <w:r>
-        <w:rPr>
-          <w:b w:val="0"/>
-          <w:bCs w:val="0"/>
-        </w:rPr>
-        <w:lastRenderedPageBreak/>
-        <w:t>able to demonstrate that participants tend to assign higher value to</w:t>
+        <w:t xml:space="preserve"> they were able to demonstrate that participants tend to assign higher value to</w:t>
       </w:r>
       <w:r>
         <w:rPr>
@@ -3653,6 +3834,7 @@
           <w:rFonts w:ascii="Times New Roman" w:hAnsi="Times New Roman"/>
           <w:sz w:val="24"/>
         </w:rPr>
+        <w:lastRenderedPageBreak/>
         <w:t xml:space="preserve">could be understood </w:t>
       </w:r>
       <w:r>
@@ -3962,7 +4144,6 @@
           <w:noProof/>
           <w:sz w:val="24"/>
         </w:rPr>
-        <w:lastRenderedPageBreak/>
         <w:t>H6:</w:t>
       </w:r>
       <w:r>
@@ -4397,7 +4578,17 @@
                 <w:sz w:val="20"/>
                 <w:szCs w:val="18"/>
               </w:rPr>
-              <w:t>participant is going to be assigned randomly to one of the following conditions:</w:t>
+              <w:t xml:space="preserve">participant is going to be assigned randomly to one of </w:t>
+            </w:r>
+            <w:r>
+              <w:rPr>
+                <w:rFonts w:ascii="Times New Roman"/>
+                <w:color w:val="000000" w:themeColor="text1"/>
+                <w:sz w:val="20"/>
+                <w:szCs w:val="18"/>
+              </w:rPr>
+              <w:lastRenderedPageBreak/>
+              <w:t>the following conditions:</w:t>
             </w:r>
           </w:p>
           <w:p>
@@ -4478,6 +4669,7 @@
                 <w:color w:val="000000" w:themeColor="text1"/>
                 <w:sz w:val="24"/>
               </w:rPr>
+              <w:lastRenderedPageBreak/>
               <w:t>M</w:t>
             </w:r>
             <w:r>
@@ -4947,16 +5139,7 @@
           <w:color w:val="000000" w:themeColor="text1"/>
           <w:sz w:val="24"/>
         </w:rPr>
-        <w:t xml:space="preserve">For the </w:t>
-      </w:r>
-      <w:r>
-        <w:rPr>
-          <w:rFonts w:ascii="Times New Roman"/>
-          <w:color w:val="000000" w:themeColor="text1"/>
-          <w:sz w:val="24"/>
-        </w:rPr>
-        <w:lastRenderedPageBreak/>
-        <w:t xml:space="preserve">experiment, the respondents </w:t>
+        <w:t xml:space="preserve">For the experiment, the respondents </w:t>
       </w:r>
       <w:r>
         <w:rPr>
@@ -5776,15 +5959,7 @@
           <w:b w:val="0"/>
           <w:bCs w:val="0"/>
         </w:rPr>
-        <w:t xml:space="preserve">Kim, B. (2016, July 12). Introduction to Mediation Analysis. Retrieved from University of Virginia Library Research Data Services + Sciences: </w:t>
-      </w:r>
-      <w:r>
-        <w:rPr>
-          <w:b w:val="0"/>
-          <w:bCs w:val="0"/>
-        </w:rPr>
-        <w:lastRenderedPageBreak/>
-        <w:t>https://data.library.virginia.edu/introduction-to-mediation-analysis/</w:t>
+        <w:t>Kim, B. (2016, July 12). Introduction to Mediation Analysis. Retrieved from University of Virginia Library Research Data Services + Sciences: https://data.library.virginia.edu/introduction-to-mediation-analysis/</w:t>
       </w:r>
     </w:p>
     <w:p>
@@ -6047,7 +6222,15 @@
           <w:b w:val="0"/>
           <w:bCs w:val="0"/>
         </w:rPr>
-        <w:t>Shu, S., &amp; Peck, J. (2011). Psychological ownership and affective reaction: Emotional attachment process variables and the endowment effect. Journal of Consumer Psychology, 439-452</w:t>
+        <w:t xml:space="preserve">Shu, S., &amp; Peck, J. (2011). Psychological ownership and affective reaction: Emotional attachment process variables and the endowment effect. Journal of Consumer </w:t>
+      </w:r>
+      <w:r>
+        <w:rPr>
+          <w:b w:val="0"/>
+          <w:bCs w:val="0"/>
+        </w:rPr>
+        <w:lastRenderedPageBreak/>
+        <w:t>Psychology, 439-452</w:t>
       </w:r>
     </w:p>
     <w:p>
@@ -10356,7 +10539,7 @@
         </b:NameList>
       </b:Author>
     </b:Author>
-    <b:RefOrder>6</b:RefOrder>
+    <b:RefOrder>8</b:RefOrder>
   </b:Source>
   <b:Source>
     <b:Tag>LiD20</b:Tag>
@@ -10379,7 +10562,7 @@
       </b:Author>
     </b:Author>
     <b:JournalName>Journal of Consumer Marketing</b:JournalName>
-    <b:RefOrder>7</b:RefOrder>
+    <b:RefOrder>9</b:RefOrder>
   </b:Source>
   <b:Source>
     <b:Tag>Lee20</b:Tag>
@@ -10403,7 +10586,7 @@
         </b:NameList>
       </b:Author>
     </b:Author>
-    <b:RefOrder>8</b:RefOrder>
+    <b:RefOrder>10</b:RefOrder>
   </b:Source>
   <b:Source>
     <b:Tag>Sch06</b:Tag>
@@ -10423,7 +10606,7 @@
         </b:NameList>
       </b:Author>
     </b:Author>
-    <b:RefOrder>4</b:RefOrder>
+    <b:RefOrder>6</b:RefOrder>
   </b:Source>
   <b:Source>
     <b:Tag>Mor21</b:Tag>
@@ -10459,7 +10642,7 @@
         </b:NameList>
       </b:Author>
     </b:Author>
-    <b:RefOrder>9</b:RefOrder>
+    <b:RefOrder>11</b:RefOrder>
   </b:Source>
   <b:Source>
     <b:Tag>Bha10</b:Tag>
@@ -10479,7 +10662,7 @@
         </b:NameList>
       </b:Author>
     </b:Author>
-    <b:RefOrder>10</b:RefOrder>
+    <b:RefOrder>12</b:RefOrder>
   </b:Source>
   <b:Source>
     <b:Tag>Pie04</b:Tag>
@@ -10503,7 +10686,7 @@
         </b:NameList>
       </b:Author>
     </b:Author>
-    <b:RefOrder>11</b:RefOrder>
+    <b:RefOrder>13</b:RefOrder>
   </b:Source>
   <b:Source>
     <b:Tag>Fra091</b:Tag>
@@ -10531,7 +10714,7 @@
         </b:NameList>
       </b:Author>
     </b:Author>
-    <b:RefOrder>12</b:RefOrder>
+    <b:RefOrder>14</b:RefOrder>
   </b:Source>
   <b:Source>
     <b:Tag>DuR15</b:Tag>
@@ -10559,7 +10742,7 @@
         </b:NameList>
       </b:Author>
     </b:Author>
-    <b:RefOrder>13</b:RefOrder>
+    <b:RefOrder>15</b:RefOrder>
   </b:Source>
   <b:Source>
     <b:Tag>Lan66</b:Tag>
@@ -10579,7 +10762,7 @@
         </b:NameList>
       </b:Author>
     </b:Author>
-    <b:RefOrder>14</b:RefOrder>
+    <b:RefOrder>16</b:RefOrder>
   </b:Source>
   <b:Source>
     <b:Tag>Dha00</b:Tag>
@@ -10603,7 +10786,7 @@
         </b:NameList>
       </b:Author>
     </b:Author>
-    <b:RefOrder>15</b:RefOrder>
+    <b:RefOrder>17</b:RefOrder>
   </b:Source>
   <b:Source>
     <b:Tag>Ata18</b:Tag>
@@ -10627,7 +10810,7 @@
         </b:NameList>
       </b:Author>
     </b:Author>
-    <b:RefOrder>16</b:RefOrder>
+    <b:RefOrder>18</b:RefOrder>
   </b:Source>
   <b:Source>
     <b:Tag>Kim16</b:Tag>
@@ -10649,7 +10832,7 @@
         </b:NameList>
       </b:Author>
     </b:Author>
-    <b:RefOrder>5</b:RefOrder>
+    <b:RefOrder>7</b:RefOrder>
   </b:Source>
   <b:Source>
     <b:Tag>Mor211</b:Tag>
@@ -10669,7 +10852,7 @@
         </b:NameList>
       </b:Author>
     </b:Author>
-    <b:RefOrder>17</b:RefOrder>
+    <b:RefOrder>19</b:RefOrder>
   </b:Source>
   <b:Source>
     <b:Tag>Shu11</b:Tag>
@@ -10715,7 +10898,7 @@
         </b:NameList>
       </b:Author>
     </b:Author>
-    <b:RefOrder>18</b:RefOrder>
+    <b:RefOrder>20</b:RefOrder>
   </b:Source>
   <b:Source>
     <b:Tag>Aro21</b:Tag>
@@ -10761,7 +10944,7 @@
         </b:NameList>
       </b:Author>
     </b:Author>
-    <b:RefOrder>19</b:RefOrder>
+    <b:RefOrder>21</b:RefOrder>
   </b:Source>
   <b:Source>
     <b:Tag>Bon15</b:Tag>
@@ -10786,7 +10969,7 @@
         </b:NameList>
       </b:Author>
     </b:Author>
-    <b:RefOrder>20</b:RefOrder>
+    <b:RefOrder>22</b:RefOrder>
   </b:Source>
   <b:Source>
     <b:Tag>Nie09</b:Tag>
@@ -10833,11 +11016,62 @@
     </b:Author>
     <b:RefOrder>3</b:RefOrder>
   </b:Source>
+  <b:Source>
+    <b:Tag>Pin97</b:Tag>
+    <b:SourceType>JournalArticle</b:SourceType>
+    <b:Guid>{0ECB2711-C414-4378-8574-A5D71E480708}</b:Guid>
+    <b:Title>The Four Faces of Mass Customization</b:Title>
+    <b:Year>1997</b:Year>
+    <b:JournalName>Harvard Business Review</b:JournalName>
+    <b:Author>
+      <b:Author>
+        <b:NameList>
+          <b:Person>
+            <b:Last>Pine</b:Last>
+            <b:First>Joseph</b:First>
+          </b:Person>
+          <b:Person>
+            <b:Last>Gilmore</b:Last>
+            <b:First>James</b:First>
+          </b:Person>
+        </b:NameList>
+      </b:Author>
+    </b:Author>
+    <b:RefOrder>4</b:RefOrder>
+  </b:Source>
+  <b:Source>
+    <b:Tag>Hil14</b:Tag>
+    <b:SourceType>JournalArticle</b:SourceType>
+    <b:Guid>{0BB508BD-4C6A-401C-BE43-CDCC673B08BF}</b:Guid>
+    <b:Title>Product Customization via Starting Solutions</b:Title>
+    <b:JournalName>Journal of Marketing Research</b:JournalName>
+    <b:Year>2014</b:Year>
+    <b:Pages>707-725</b:Pages>
+    <b:Author>
+      <b:Author>
+        <b:NameList>
+          <b:Person>
+            <b:Last>Hildebrand</b:Last>
+            <b:First>Christian</b:First>
+          </b:Person>
+          <b:Person>
+            <b:Last>Haubl</b:Last>
+            <b:First>Gerald</b:First>
+          </b:Person>
+          <b:Person>
+            <b:Last>Herrmann</b:Last>
+            <b:First>Andreas</b:First>
+          </b:Person>
+        </b:NameList>
+      </b:Author>
+    </b:Author>
+    <b:RefOrder>5</b:RefOrder>
+  </b:Source>
 </b:Sources>
 </file>
 
 <file path=customXml/itemProps1.xml><?xml version="1.0" encoding="utf-8"?>
-<ds:datastoreItem xmlns:ds="http://schemas.openxmlformats.org/officeDocument/2006/customXml" ds:itemID="{CC89F680-6FB1-434D-9B85-7CAF54502368}">
+<ds:datastoreItem xmlns:ds="http://schemas.openxmlformats.org/officeDocument/2006/customXml" ds:itemID="{B8B1F64A-4DA6-4F0D-A080-734E7D28AC60}">
   <ds:schemaRefs>
     <ds:schemaRef ds:uri="http://schemas.openxmlformats.org/officeDocument/2006/bibliography"/>
   </ds:schemaRefs>

</xml_diff>

<commit_message>
two causes for the problem indication section have been determined: complexity and cost increase
</commit_message>
<xml_diff>
--- a/francisco_riano_thesis_ma.docx
+++ b/francisco_riano_thesis_ma.docx
@@ -1594,7 +1594,104 @@
           <w:rFonts w:ascii="Times New Roman" w:hAnsi="Times New Roman"/>
           <w:sz w:val="24"/>
         </w:rPr>
-        <w:t xml:space="preserve">Nowadays, companies are trying to embrace customization in an attempt to provide unique value to their customer; </w:t>
+        <w:t>With the appearance of the internet, the customization services provided by companies have increased sharply, for this reason nowadays it is more appropriate to talk about mass customization rather than just customization. Mass product customization is much mor</w:t>
+      </w:r>
+      <w:r>
+        <w:rPr>
+          <w:rFonts w:ascii="Times New Roman" w:hAnsi="Times New Roman"/>
+          <w:sz w:val="24"/>
+        </w:rPr>
+        <w:t xml:space="preserve">e difficult </w:t>
+      </w:r>
+      <w:r>
+        <w:rPr>
+          <w:rFonts w:ascii="Times New Roman" w:hAnsi="Times New Roman"/>
+          <w:sz w:val="24"/>
+        </w:rPr>
+        <w:t>than providing customization in goods towards a reduced consumer group. The first step to ensure the product’s success is assembling the customer specification</w:t>
+      </w:r>
+      <w:r>
+        <w:rPr>
+          <w:rFonts w:ascii="Times New Roman" w:hAnsi="Times New Roman"/>
+          <w:sz w:val="24"/>
+        </w:rPr>
+        <w:t xml:space="preserve"> </w:t>
+      </w:r>
+      <w:sdt>
+        <w:sdtPr>
+          <w:rPr>
+            <w:rFonts w:ascii="Times New Roman" w:hAnsi="Times New Roman"/>
+            <w:sz w:val="24"/>
+          </w:rPr>
+          <w:id w:val="-2119821827"/>
+          <w:citation/>
+        </w:sdtPr>
+        <w:sdtContent>
+          <w:r>
+            <w:rPr>
+              <w:rFonts w:ascii="Times New Roman" w:hAnsi="Times New Roman"/>
+              <w:sz w:val="24"/>
+            </w:rPr>
+            <w:fldChar w:fldCharType="begin"/>
+          </w:r>
+          <w:r>
+            <w:rPr>
+              <w:rFonts w:ascii="Times New Roman" w:hAnsi="Times New Roman"/>
+              <w:sz w:val="24"/>
+            </w:rPr>
+            <w:instrText xml:space="preserve"> CITATION Roy21 \l 9226 </w:instrText>
+          </w:r>
+          <w:r>
+            <w:rPr>
+              <w:rFonts w:ascii="Times New Roman" w:hAnsi="Times New Roman"/>
+              <w:sz w:val="24"/>
+            </w:rPr>
+            <w:fldChar w:fldCharType="separate"/>
+          </w:r>
+          <w:r>
+            <w:rPr>
+              <w:rFonts w:ascii="Times New Roman" w:hAnsi="Times New Roman"/>
+              <w:noProof/>
+              <w:sz w:val="24"/>
+            </w:rPr>
+            <w:t>(Roy, 2021)</w:t>
+          </w:r>
+          <w:r>
+            <w:rPr>
+              <w:rFonts w:ascii="Times New Roman" w:hAnsi="Times New Roman"/>
+              <w:sz w:val="24"/>
+            </w:rPr>
+            <w:fldChar w:fldCharType="end"/>
+          </w:r>
+        </w:sdtContent>
+      </w:sdt>
+      <w:r>
+        <w:rPr>
+          <w:rFonts w:ascii="Times New Roman" w:hAnsi="Times New Roman"/>
+          <w:sz w:val="24"/>
+        </w:rPr>
+        <w:t>.</w:t>
+      </w:r>
+      <w:r>
+        <w:rPr>
+          <w:rFonts w:ascii="Times New Roman" w:hAnsi="Times New Roman"/>
+          <w:sz w:val="24"/>
+        </w:rPr>
+        <w:t xml:space="preserve">Nowadays, companies are trying to embrace </w:t>
+      </w:r>
+      <w:r>
+        <w:rPr>
+          <w:rFonts w:ascii="Times New Roman" w:hAnsi="Times New Roman"/>
+          <w:sz w:val="24"/>
+        </w:rPr>
+        <w:t xml:space="preserve">mass </w:t>
+      </w:r>
+      <w:r>
+        <w:rPr>
+          <w:rFonts w:ascii="Times New Roman" w:hAnsi="Times New Roman"/>
+          <w:sz w:val="24"/>
+        </w:rPr>
+        <w:t xml:space="preserve">customization in an attempt to provide unique value to their customer; </w:t>
       </w:r>
       <w:r>
         <w:rPr>
@@ -1616,6 +1713,13 @@
           <w:sz w:val="24"/>
         </w:rPr>
         <w:t xml:space="preserve"> </w:t>
+      </w:r>
+      <w:r>
+        <w:rPr>
+          <w:rFonts w:ascii="Times New Roman" w:hAnsi="Times New Roman"/>
+          <w:sz w:val="24"/>
+        </w:rPr>
+        <w:t xml:space="preserve">mass </w:t>
       </w:r>
       <w:r>
         <w:rPr>
@@ -1677,35 +1781,7 @@
           <w:rFonts w:ascii="Times New Roman" w:hAnsi="Times New Roman"/>
           <w:sz w:val="24"/>
         </w:rPr>
-        <w:t>. Customizing a product by each attribute tends to be onerous for consumers. As a result, the benefits produced by product customization could be countered by an increase in choice complexity</w:t>
-      </w:r>
-      <w:r>
-        <w:rPr>
-          <w:rFonts w:ascii="Times New Roman" w:hAnsi="Times New Roman"/>
-          <w:sz w:val="24"/>
-        </w:rPr>
-        <w:t>, leading to a decrease of customer satisfaction along with other relevant variables as well</w:t>
-      </w:r>
-      <w:r>
-        <w:rPr>
-          <w:rFonts w:ascii="Times New Roman" w:hAnsi="Times New Roman"/>
-          <w:sz w:val="24"/>
-        </w:rPr>
-        <w:t xml:space="preserve"> (</w:t>
-      </w:r>
-      <w:r>
-        <w:rPr>
-          <w:rFonts w:ascii="Times New Roman" w:hAnsi="Times New Roman"/>
-          <w:sz w:val="24"/>
-        </w:rPr>
-        <w:t>Hildebrand</w:t>
-      </w:r>
-      <w:r>
-        <w:rPr>
-          <w:rFonts w:ascii="Times New Roman" w:hAnsi="Times New Roman"/>
-          <w:sz w:val="24"/>
-        </w:rPr>
-        <w:t xml:space="preserve"> et al., 2014). </w:t>
+        <w:t xml:space="preserve">. </w:t>
       </w:r>
     </w:p>
     <w:p>
@@ -1723,21 +1799,146 @@
           <w:rFonts w:ascii="Times New Roman" w:hAnsi="Times New Roman"/>
           <w:sz w:val="24"/>
         </w:rPr>
-        <w:t xml:space="preserve">With the appearance of the internet, the customization services provided by companies have increased sharply, for this reason nowadays it is more appropriate to talk about mass customization rather than just customization. </w:t>
-      </w:r>
-      <w:r>
-        <w:rPr>
-          <w:rFonts w:ascii="Times New Roman" w:hAnsi="Times New Roman"/>
-          <w:sz w:val="24"/>
-        </w:rPr>
-        <w:t>Mass product customization is much more complex than providing customization in goods towards a reduced consumer group. The first step to ensure the product’s success is assembling the customer specification (). Due to the high level of complexity around mass customization, it is fundamental to address the specific customers desires, within a customization context</w:t>
-      </w:r>
-      <w:r>
-        <w:rPr>
-          <w:rFonts w:ascii="Times New Roman" w:hAnsi="Times New Roman"/>
-          <w:sz w:val="24"/>
-        </w:rPr>
-        <w:t xml:space="preserve">, in order to make the whole process simpler </w:t>
+        <w:t>Customizing a product by each attribute tends to be onerous for consumers. As a result, the benefits produced by product customization could be countered by an increase in choice complexity</w:t>
+      </w:r>
+      <w:r>
+        <w:rPr>
+          <w:rFonts w:ascii="Times New Roman" w:hAnsi="Times New Roman"/>
+          <w:sz w:val="24"/>
+        </w:rPr>
+        <w:t>, leading to a decrease of customer satisfaction along with other relevant variables as well</w:t>
+      </w:r>
+      <w:r>
+        <w:rPr>
+          <w:rFonts w:ascii="Times New Roman" w:hAnsi="Times New Roman"/>
+          <w:sz w:val="24"/>
+        </w:rPr>
+        <w:t xml:space="preserve"> (</w:t>
+      </w:r>
+      <w:r>
+        <w:rPr>
+          <w:rFonts w:ascii="Times New Roman" w:hAnsi="Times New Roman"/>
+          <w:sz w:val="24"/>
+        </w:rPr>
+        <w:t>Hildebrand</w:t>
+      </w:r>
+      <w:r>
+        <w:rPr>
+          <w:rFonts w:ascii="Times New Roman" w:hAnsi="Times New Roman"/>
+          <w:sz w:val="24"/>
+        </w:rPr>
+        <w:t xml:space="preserve"> et al., 2014). </w:t>
+      </w:r>
+      <w:r>
+        <w:rPr>
+          <w:rFonts w:ascii="Times New Roman" w:hAnsi="Times New Roman"/>
+          <w:sz w:val="24"/>
+        </w:rPr>
+        <w:t>Due to the high level of complexity around mass customization, it is fundamental to address the specific customers desires, within a customization context</w:t>
+      </w:r>
+      <w:r>
+        <w:rPr>
+          <w:rFonts w:ascii="Times New Roman" w:hAnsi="Times New Roman"/>
+          <w:sz w:val="24"/>
+        </w:rPr>
+        <w:t>, in order to make the whole process simpler</w:t>
+      </w:r>
+      <w:r>
+        <w:rPr>
+          <w:rFonts w:ascii="Times New Roman" w:hAnsi="Times New Roman"/>
+          <w:sz w:val="24"/>
+        </w:rPr>
+        <w:t>. Product customization n</w:t>
+      </w:r>
+      <w:r>
+        <w:rPr>
+          <w:rFonts w:ascii="Times New Roman" w:hAnsi="Times New Roman"/>
+          <w:sz w:val="24"/>
+        </w:rPr>
+        <w:t>ecessities</w:t>
+      </w:r>
+      <w:r>
+        <w:rPr>
+          <w:rFonts w:ascii="Times New Roman" w:hAnsi="Times New Roman"/>
+          <w:sz w:val="24"/>
+        </w:rPr>
+        <w:t xml:space="preserve"> should be </w:t>
+      </w:r>
+      <w:r>
+        <w:rPr>
+          <w:rFonts w:ascii="Times New Roman" w:hAnsi="Times New Roman"/>
+          <w:sz w:val="24"/>
+        </w:rPr>
+        <w:t xml:space="preserve">led by </w:t>
+      </w:r>
+      <w:r>
+        <w:rPr>
+          <w:rFonts w:ascii="Times New Roman" w:hAnsi="Times New Roman"/>
+          <w:sz w:val="24"/>
+        </w:rPr>
+        <w:t xml:space="preserve">some determined </w:t>
+      </w:r>
+      <w:r>
+        <w:rPr>
+          <w:rFonts w:ascii="Times New Roman" w:hAnsi="Times New Roman"/>
+          <w:sz w:val="24"/>
+        </w:rPr>
+        <w:t xml:space="preserve">factors such as the market demand, innovation, the value provided to the customers and the niche market the product is targeted to </w:t>
+      </w:r>
+      <w:sdt>
+        <w:sdtPr>
+          <w:rPr>
+            <w:rFonts w:ascii="Times New Roman" w:hAnsi="Times New Roman"/>
+            <w:sz w:val="24"/>
+          </w:rPr>
+          <w:id w:val="-1646111240"/>
+          <w:citation/>
+        </w:sdtPr>
+        <w:sdtContent>
+          <w:r>
+            <w:rPr>
+              <w:rFonts w:ascii="Times New Roman" w:hAnsi="Times New Roman"/>
+              <w:sz w:val="24"/>
+            </w:rPr>
+            <w:fldChar w:fldCharType="begin"/>
+          </w:r>
+          <w:r>
+            <w:rPr>
+              <w:rFonts w:ascii="Times New Roman" w:hAnsi="Times New Roman"/>
+              <w:sz w:val="24"/>
+            </w:rPr>
+            <w:instrText xml:space="preserve"> CITATION Roy21 \l 9226 </w:instrText>
+          </w:r>
+          <w:r>
+            <w:rPr>
+              <w:rFonts w:ascii="Times New Roman" w:hAnsi="Times New Roman"/>
+              <w:sz w:val="24"/>
+            </w:rPr>
+            <w:fldChar w:fldCharType="separate"/>
+          </w:r>
+          <w:r>
+            <w:rPr>
+              <w:rFonts w:ascii="Times New Roman" w:hAnsi="Times New Roman"/>
+              <w:noProof/>
+              <w:sz w:val="24"/>
+            </w:rPr>
+            <w:t>(Roy, 2021)</w:t>
+          </w:r>
+          <w:r>
+            <w:rPr>
+              <w:rFonts w:ascii="Times New Roman" w:hAnsi="Times New Roman"/>
+              <w:sz w:val="24"/>
+            </w:rPr>
+            <w:fldChar w:fldCharType="end"/>
+          </w:r>
+        </w:sdtContent>
+      </w:sdt>
+      <w:r>
+        <w:rPr>
+          <w:rFonts w:ascii="Times New Roman" w:hAnsi="Times New Roman"/>
+          <w:sz w:val="24"/>
+        </w:rPr>
+        <w:t>.</w:t>
       </w:r>
     </w:p>
     <w:p>
@@ -1791,7 +1992,15 @@
           <w:rFonts w:ascii="Times New Roman" w:hAnsi="Times New Roman"/>
           <w:sz w:val="24"/>
         </w:rPr>
-        <w:t xml:space="preserve">oriented, due to the lack of literature about it, </w:t>
+        <w:t xml:space="preserve">oriented, due to the lack of </w:t>
+      </w:r>
+      <w:r>
+        <w:rPr>
+          <w:rFonts w:ascii="Times New Roman" w:hAnsi="Times New Roman"/>
+          <w:sz w:val="24"/>
+        </w:rPr>
+        <w:lastRenderedPageBreak/>
+        <w:t xml:space="preserve">literature about it, </w:t>
       </w:r>
       <w:r>
         <w:rPr>
@@ -1840,15 +2049,7 @@
           <w:rFonts w:ascii="Times New Roman" w:hAnsi="Times New Roman"/>
           <w:sz w:val="24"/>
         </w:rPr>
-        <w:t xml:space="preserve">These findings could </w:t>
-      </w:r>
-      <w:r>
-        <w:rPr>
-          <w:rFonts w:ascii="Times New Roman" w:hAnsi="Times New Roman"/>
-          <w:sz w:val="24"/>
-        </w:rPr>
-        <w:lastRenderedPageBreak/>
-        <w:t xml:space="preserve">be fundamental in order to strength psychological ownership and maximize the perceived market value of the products customized by users even if these are not owned by them. </w:t>
+        <w:t xml:space="preserve">These findings could be fundamental in order to strength psychological ownership and maximize the perceived market value of the products customized by users even if these are not owned by them. </w:t>
       </w:r>
     </w:p>
     <w:p>
@@ -2550,6 +2751,7 @@
           <w:bCs w:val="0"/>
           <w:noProof/>
         </w:rPr>
+        <w:lastRenderedPageBreak/>
         <w:drawing>
           <wp:anchor distT="0" distB="0" distL="114300" distR="114300" simplePos="0" relativeHeight="251658240" behindDoc="0" locked="0" layoutInCell="1" allowOverlap="1" wp14:anchorId="151CAB09" wp14:editId="1F28B036">
             <wp:simplePos x="0" y="0"/>
@@ -2710,7 +2912,6 @@
           <w:bCs w:val="0"/>
           <w:szCs w:val="22"/>
         </w:rPr>
-        <w:lastRenderedPageBreak/>
         <w:t xml:space="preserve">The conceptual model depicted above, has been developed with the aim to offer </w:t>
       </w:r>
       <w:r>
@@ -3039,7 +3240,15 @@
           <w:rFonts w:ascii="Times New Roman" w:hAnsi="Times New Roman"/>
           <w:sz w:val="24"/>
         </w:rPr>
-        <w:t xml:space="preserve"> following the contributions made by Schreier (2006) and Franke et al. (2009)</w:t>
+        <w:t xml:space="preserve"> following the contributions made by Schreier (2006) and Franke et al. </w:t>
+      </w:r>
+      <w:r>
+        <w:rPr>
+          <w:rFonts w:ascii="Times New Roman" w:hAnsi="Times New Roman"/>
+          <w:sz w:val="24"/>
+        </w:rPr>
+        <w:lastRenderedPageBreak/>
+        <w:t>(2009)</w:t>
       </w:r>
       <w:r>
         <w:rPr>
@@ -3167,7 +3376,6 @@
           <w:bCs/>
           <w:sz w:val="24"/>
         </w:rPr>
-        <w:lastRenderedPageBreak/>
         <w:t>H1:</w:t>
       </w:r>
       <w:r>
@@ -3520,6 +3728,7 @@
           <w:b w:val="0"/>
           <w:bCs w:val="0"/>
         </w:rPr>
+        <w:lastRenderedPageBreak/>
         <w:t xml:space="preserve">Hedonic products trigger more psychological ownership and more positive affect than utilitarian products </w:t>
       </w:r>
       <w:sdt>
@@ -3834,7 +4043,6 @@
           <w:rFonts w:ascii="Times New Roman" w:hAnsi="Times New Roman"/>
           <w:sz w:val="24"/>
         </w:rPr>
-        <w:lastRenderedPageBreak/>
         <w:t xml:space="preserve">could be understood </w:t>
       </w:r>
       <w:r>
@@ -4578,17 +4786,7 @@
                 <w:sz w:val="20"/>
                 <w:szCs w:val="18"/>
               </w:rPr>
-              <w:t xml:space="preserve">participant is going to be assigned randomly to one of </w:t>
-            </w:r>
-            <w:r>
-              <w:rPr>
-                <w:rFonts w:ascii="Times New Roman"/>
-                <w:color w:val="000000" w:themeColor="text1"/>
-                <w:sz w:val="20"/>
-                <w:szCs w:val="18"/>
-              </w:rPr>
-              <w:lastRenderedPageBreak/>
-              <w:t>the following conditions:</w:t>
+              <w:t>participant is going to be assigned randomly to one of the following conditions:</w:t>
             </w:r>
           </w:p>
           <w:p>
@@ -4669,7 +4867,6 @@
                 <w:color w:val="000000" w:themeColor="text1"/>
                 <w:sz w:val="24"/>
               </w:rPr>
-              <w:lastRenderedPageBreak/>
               <w:t>M</w:t>
             </w:r>
             <w:r>
@@ -5279,7 +5476,16 @@
           <w:color w:val="000000" w:themeColor="text1"/>
           <w:sz w:val="24"/>
         </w:rPr>
-        <w:t>he product was chosen based on the study made by</w:t>
+        <w:t xml:space="preserve">he product was chosen based on the study </w:t>
+      </w:r>
+      <w:r>
+        <w:rPr>
+          <w:rFonts w:ascii="Times New Roman"/>
+          <w:color w:val="000000" w:themeColor="text1"/>
+          <w:sz w:val="24"/>
+        </w:rPr>
+        <w:lastRenderedPageBreak/>
+        <w:t>made by</w:t>
       </w:r>
       <w:r>
         <w:t xml:space="preserve"> </w:t>
@@ -6038,6 +6244,7 @@
           <w:b w:val="0"/>
           <w:bCs w:val="0"/>
         </w:rPr>
+        <w:lastRenderedPageBreak/>
         <w:t>Lee, Y., &amp; Kim, H. (2020). The Effect of Online Customization on Consumers’ Happiness and Purchase Intention and the Mediating Roles of Autonomy, Competence, and Pride of Authorship. International Journal of Human–Computer Interaction, 403-413.</w:t>
       </w:r>
     </w:p>
@@ -6222,15 +6429,7 @@
           <w:b w:val="0"/>
           <w:bCs w:val="0"/>
         </w:rPr>
-        <w:t xml:space="preserve">Shu, S., &amp; Peck, J. (2011). Psychological ownership and affective reaction: Emotional attachment process variables and the endowment effect. Journal of Consumer </w:t>
-      </w:r>
-      <w:r>
-        <w:rPr>
-          <w:b w:val="0"/>
-          <w:bCs w:val="0"/>
-        </w:rPr>
-        <w:lastRenderedPageBreak/>
-        <w:t>Psychology, 439-452</w:t>
+        <w:t>Shu, S., &amp; Peck, J. (2011). Psychological ownership and affective reaction: Emotional attachment process variables and the endowment effect. Journal of Consumer Psychology, 439-452</w:t>
       </w:r>
     </w:p>
     <w:p>
@@ -11037,7 +11236,7 @@
         </b:NameList>
       </b:Author>
     </b:Author>
-    <b:RefOrder>4</b:RefOrder>
+    <b:RefOrder>5</b:RefOrder>
   </b:Source>
   <b:Source>
     <b:Tag>Hil14</b:Tag>
@@ -11065,13 +11264,35 @@
         </b:NameList>
       </b:Author>
     </b:Author>
-    <b:RefOrder>5</b:RefOrder>
+    <b:RefOrder>23</b:RefOrder>
+  </b:Source>
+  <b:Source>
+    <b:Tag>Roy21</b:Tag>
+    <b:SourceType>InternetSite</b:SourceType>
+    <b:Guid>{6E4355B0-DE38-4477-B4F6-651ED194781A}</b:Guid>
+    <b:Title>Top product customization challenges and ways to overcome them</b:Title>
+    <b:Year>2021</b:Year>
+    <b:InternetSiteTitle>wtpbiz</b:InternetSiteTitle>
+    <b:Month>April</b:Month>
+    <b:Day>16</b:Day>
+    <b:URL>https://www.wtpbiz.com/product-customization-challenges/</b:URL>
+    <b:Author>
+      <b:Author>
+        <b:NameList>
+          <b:Person>
+            <b:Last>Roy</b:Last>
+            <b:First>Rohan</b:First>
+          </b:Person>
+        </b:NameList>
+      </b:Author>
+    </b:Author>
+    <b:RefOrder>4</b:RefOrder>
   </b:Source>
 </b:Sources>
 </file>
 
 <file path=customXml/itemProps1.xml><?xml version="1.0" encoding="utf-8"?>
-<ds:datastoreItem xmlns:ds="http://schemas.openxmlformats.org/officeDocument/2006/customXml" ds:itemID="{B8B1F64A-4DA6-4F0D-A080-734E7D28AC60}">
+<ds:datastoreItem xmlns:ds="http://schemas.openxmlformats.org/officeDocument/2006/customXml" ds:itemID="{BFA61AE0-A77A-4895-A0AF-9360D964B848}">
   <ds:schemaRefs>
     <ds:schemaRef ds:uri="http://schemas.openxmlformats.org/officeDocument/2006/bibliography"/>
   </ds:schemaRefs>

</xml_diff>

<commit_message>
problem indication section has been finished, although a last check is missing
</commit_message>
<xml_diff>
--- a/francisco_riano_thesis_ma.docx
+++ b/francisco_riano_thesis_ma.docx
@@ -1951,48 +1951,70 @@
           <w:sz w:val="24"/>
         </w:rPr>
       </w:pPr>
-    </w:p>
-    <w:p>
-      <w:pPr>
-        <w:spacing w:before="1" w:line="360" w:lineRule="auto"/>
-        <w:ind w:right="117" w:firstLine="720"/>
-        <w:jc w:val="both"/>
-        <w:rPr>
-          <w:rFonts w:ascii="Times New Roman" w:hAnsi="Times New Roman"/>
-          <w:sz w:val="24"/>
-        </w:rPr>
-      </w:pPr>
-    </w:p>
-    <w:p>
-      <w:pPr>
-        <w:spacing w:before="1" w:line="360" w:lineRule="auto"/>
-        <w:ind w:right="117" w:firstLine="720"/>
-        <w:jc w:val="both"/>
-        <w:rPr>
-          <w:rFonts w:ascii="Times New Roman" w:hAnsi="Times New Roman"/>
-          <w:sz w:val="24"/>
-        </w:rPr>
-      </w:pPr>
-      <w:r>
-        <w:rPr>
-          <w:rFonts w:ascii="Times New Roman" w:hAnsi="Times New Roman"/>
-          <w:sz w:val="24"/>
-        </w:rPr>
-        <w:t>Despite of the importance of the psychological ownership and the potential of customization to protect it,</w:t>
-      </w:r>
-      <w:r>
-        <w:rPr>
-          <w:rFonts w:ascii="Times New Roman" w:hAnsi="Times New Roman"/>
-          <w:sz w:val="24"/>
-        </w:rPr>
-        <w:t xml:space="preserve"> companies nowadays are not well enough </w:t>
-      </w:r>
-      <w:r>
-        <w:rPr>
-          <w:rFonts w:ascii="Times New Roman" w:hAnsi="Times New Roman"/>
-          <w:sz w:val="24"/>
-        </w:rPr>
-        <w:t xml:space="preserve">oriented, due to the lack of </w:t>
+      <w:r>
+        <w:rPr>
+          <w:rFonts w:ascii="Times New Roman" w:hAnsi="Times New Roman"/>
+          <w:sz w:val="24"/>
+        </w:rPr>
+        <w:t xml:space="preserve">Research has been able to prove that companies have been struggling to achieve cost </w:t>
+      </w:r>
+      <w:r>
+        <w:rPr>
+          <w:rFonts w:ascii="Times New Roman" w:hAnsi="Times New Roman"/>
+          <w:sz w:val="24"/>
+        </w:rPr>
+        <w:t>improvements</w:t>
+      </w:r>
+      <w:r>
+        <w:rPr>
+          <w:rFonts w:ascii="Times New Roman" w:hAnsi="Times New Roman"/>
+          <w:sz w:val="24"/>
+        </w:rPr>
+        <w:t xml:space="preserve"> promised by mass customization</w:t>
+      </w:r>
+      <w:r>
+        <w:rPr>
+          <w:rFonts w:ascii="Times New Roman" w:hAnsi="Times New Roman"/>
+          <w:sz w:val="24"/>
+        </w:rPr>
+        <w:t>. This could be produced by the pressure, faced by companies, to deliver customized and affordable products</w:t>
+      </w:r>
+      <w:r>
+        <w:rPr>
+          <w:rFonts w:ascii="Times New Roman" w:hAnsi="Times New Roman"/>
+          <w:sz w:val="24"/>
+        </w:rPr>
+        <w:t xml:space="preserve"> </w:t>
+      </w:r>
+      <w:r>
+        <w:rPr>
+          <w:rFonts w:ascii="Times New Roman" w:hAnsi="Times New Roman"/>
+          <w:sz w:val="24"/>
+        </w:rPr>
+        <w:t>(</w:t>
+      </w:r>
+      <w:proofErr w:type="spellStart"/>
+      <w:r>
+        <w:rPr>
+          <w:rFonts w:ascii="Times New Roman" w:hAnsi="Times New Roman"/>
+          <w:sz w:val="24"/>
+        </w:rPr>
+        <w:t>Wiengarten</w:t>
+      </w:r>
+      <w:proofErr w:type="spellEnd"/>
+      <w:r>
+        <w:rPr>
+          <w:rFonts w:ascii="Times New Roman" w:hAnsi="Times New Roman"/>
+          <w:sz w:val="24"/>
+        </w:rPr>
+        <w:t xml:space="preserve"> et al., 2017</w:t>
+      </w:r>
+      <w:r>
+        <w:rPr>
+          <w:rFonts w:ascii="Times New Roman" w:hAnsi="Times New Roman"/>
+          <w:sz w:val="24"/>
+        </w:rPr>
+        <w:t xml:space="preserve">). Cost increase, in a customization context, could be produced by the maintenance of a variety of </w:t>
       </w:r>
       <w:r>
         <w:rPr>
@@ -2000,81 +2022,7 @@
           <w:sz w:val="24"/>
         </w:rPr>
         <w:lastRenderedPageBreak/>
-        <w:t xml:space="preserve">literature about it, </w:t>
-      </w:r>
-      <w:r>
-        <w:rPr>
-          <w:rFonts w:ascii="Times New Roman" w:hAnsi="Times New Roman"/>
-          <w:sz w:val="24"/>
-        </w:rPr>
-        <w:t xml:space="preserve">in the search of </w:t>
-      </w:r>
-      <w:r>
-        <w:rPr>
-          <w:rFonts w:ascii="Times New Roman" w:hAnsi="Times New Roman"/>
-          <w:sz w:val="24"/>
-        </w:rPr>
-        <w:t>the level and</w:t>
-      </w:r>
-      <w:r>
-        <w:rPr>
-          <w:rFonts w:ascii="Times New Roman" w:hAnsi="Times New Roman"/>
-          <w:sz w:val="24"/>
-        </w:rPr>
-        <w:t xml:space="preserve"> type of features</w:t>
-      </w:r>
-      <w:r>
-        <w:rPr>
-          <w:rFonts w:ascii="Times New Roman" w:hAnsi="Times New Roman"/>
-          <w:sz w:val="24"/>
-        </w:rPr>
-        <w:t xml:space="preserve"> that </w:t>
-      </w:r>
-      <w:r>
-        <w:rPr>
-          <w:rFonts w:ascii="Times New Roman" w:hAnsi="Times New Roman"/>
-          <w:sz w:val="24"/>
-        </w:rPr>
-        <w:t xml:space="preserve">are the most appealing for customers at the time of customizing the products </w:t>
-      </w:r>
-      <w:r>
-        <w:rPr>
-          <w:rFonts w:ascii="Times New Roman" w:hAnsi="Times New Roman"/>
-          <w:sz w:val="24"/>
-        </w:rPr>
-        <w:t xml:space="preserve">that will be used by them. </w:t>
-      </w:r>
-      <w:r>
-        <w:rPr>
-          <w:rFonts w:ascii="Times New Roman" w:hAnsi="Times New Roman"/>
-          <w:sz w:val="24"/>
-        </w:rPr>
-        <w:t xml:space="preserve">These findings could be fundamental in order to strength psychological ownership and maximize the perceived market value of the products customized by users even if these are not owned by them. </w:t>
-      </w:r>
-    </w:p>
-    <w:p>
-      <w:pPr>
-        <w:spacing w:before="1" w:line="360" w:lineRule="auto"/>
-        <w:ind w:right="117" w:firstLine="720"/>
-        <w:jc w:val="both"/>
-        <w:rPr>
-          <w:rFonts w:ascii="Times New Roman" w:hAnsi="Times New Roman"/>
-          <w:sz w:val="24"/>
-        </w:rPr>
-      </w:pPr>
-      <w:r>
-        <w:rPr>
-          <w:rFonts w:ascii="Times New Roman" w:hAnsi="Times New Roman"/>
-          <w:sz w:val="24"/>
-        </w:rPr>
-        <w:t>In addition, customization s</w:t>
-      </w:r>
-      <w:r>
-        <w:rPr>
-          <w:rFonts w:ascii="Times New Roman" w:hAnsi="Times New Roman"/>
-          <w:sz w:val="24"/>
-        </w:rPr>
-        <w:t xml:space="preserve">tudies have been able to reveal that in fact, customers designing their own products might be willing to pay premium prices </w:t>
+        <w:t xml:space="preserve">machinery and infrastructure that can produce different product, color, shapes, etc </w:t>
       </w:r>
       <w:sdt>
         <w:sdtPr>
@@ -2082,7 +2030,7 @@
             <w:rFonts w:ascii="Times New Roman" w:hAnsi="Times New Roman"/>
             <w:sz w:val="24"/>
           </w:rPr>
-          <w:id w:val="-21174324"/>
+          <w:id w:val="1068312170"/>
           <w:citation/>
         </w:sdtPr>
         <w:sdtContent>
@@ -2098,7 +2046,7 @@
               <w:rFonts w:ascii="Times New Roman" w:hAnsi="Times New Roman"/>
               <w:sz w:val="24"/>
             </w:rPr>
-            <w:instrText xml:space="preserve"> CITATION Sch06 \l 9226 </w:instrText>
+            <w:instrText xml:space="preserve"> CITATION Glo22 \l 9226 </w:instrText>
           </w:r>
           <w:r>
             <w:rPr>
@@ -2113,7 +2061,7 @@
               <w:noProof/>
               <w:sz w:val="24"/>
             </w:rPr>
-            <w:t>(Schreier, 2006)</w:t>
+            <w:t>(Global Electronic Services, 2022)</w:t>
           </w:r>
           <w:r>
             <w:rPr>
@@ -2129,15 +2077,441 @@
           <w:rFonts w:ascii="Times New Roman" w:hAnsi="Times New Roman"/>
           <w:sz w:val="24"/>
         </w:rPr>
+        <w:t xml:space="preserve">. The tools and technologies required to reach mass customization at low cost are not accessible easily yet. There </w:t>
+      </w:r>
+      <w:r>
+        <w:rPr>
+          <w:rFonts w:ascii="Times New Roman" w:hAnsi="Times New Roman"/>
+          <w:sz w:val="24"/>
+        </w:rPr>
+        <w:t>is</w:t>
+      </w:r>
+      <w:r>
+        <w:rPr>
+          <w:rFonts w:ascii="Times New Roman" w:hAnsi="Times New Roman"/>
+          <w:sz w:val="24"/>
+        </w:rPr>
+        <w:t xml:space="preserve"> no specialized infrastructure that offer access to all the capabilities of mass customization</w:t>
+      </w:r>
+      <w:r>
+        <w:rPr>
+          <w:rFonts w:ascii="Times New Roman" w:hAnsi="Times New Roman"/>
+          <w:sz w:val="24"/>
+        </w:rPr>
+        <w:t xml:space="preserve"> </w:t>
+      </w:r>
+      <w:sdt>
+        <w:sdtPr>
+          <w:rPr>
+            <w:rFonts w:ascii="Times New Roman" w:hAnsi="Times New Roman"/>
+            <w:sz w:val="24"/>
+          </w:rPr>
+          <w:id w:val="-2032029267"/>
+          <w:citation/>
+        </w:sdtPr>
+        <w:sdtContent>
+          <w:r>
+            <w:rPr>
+              <w:rFonts w:ascii="Times New Roman" w:hAnsi="Times New Roman"/>
+              <w:sz w:val="24"/>
+            </w:rPr>
+            <w:fldChar w:fldCharType="begin"/>
+          </w:r>
+          <w:r>
+            <w:rPr>
+              <w:rFonts w:ascii="Times New Roman" w:hAnsi="Times New Roman"/>
+              <w:sz w:val="24"/>
+            </w:rPr>
+            <w:instrText xml:space="preserve"> CITATION Roy21 \l 9226 </w:instrText>
+          </w:r>
+          <w:r>
+            <w:rPr>
+              <w:rFonts w:ascii="Times New Roman" w:hAnsi="Times New Roman"/>
+              <w:sz w:val="24"/>
+            </w:rPr>
+            <w:fldChar w:fldCharType="separate"/>
+          </w:r>
+          <w:r>
+            <w:rPr>
+              <w:rFonts w:ascii="Times New Roman" w:hAnsi="Times New Roman"/>
+              <w:noProof/>
+              <w:sz w:val="24"/>
+            </w:rPr>
+            <w:t>(Roy, 2021)</w:t>
+          </w:r>
+          <w:r>
+            <w:rPr>
+              <w:rFonts w:ascii="Times New Roman" w:hAnsi="Times New Roman"/>
+              <w:sz w:val="24"/>
+            </w:rPr>
+            <w:fldChar w:fldCharType="end"/>
+          </w:r>
+        </w:sdtContent>
+      </w:sdt>
+      <w:r>
+        <w:rPr>
+          <w:rFonts w:ascii="Times New Roman" w:hAnsi="Times New Roman"/>
+          <w:sz w:val="24"/>
+        </w:rPr>
         <w:t xml:space="preserve">. </w:t>
       </w:r>
-      <w:r>
-        <w:rPr>
-          <w:rFonts w:ascii="Times New Roman" w:hAnsi="Times New Roman"/>
-          <w:sz w:val="24"/>
-        </w:rPr>
-        <w:t>But the key aspect, that has not been addressed enough so far, is in discovering what variables explain the effect of customization on willingness to pay.</w:t>
-      </w:r>
+    </w:p>
+    <w:p>
+      <w:pPr>
+        <w:spacing w:before="1" w:line="360" w:lineRule="auto"/>
+        <w:ind w:right="117" w:firstLine="720"/>
+        <w:jc w:val="both"/>
+        <w:rPr>
+          <w:rFonts w:ascii="Times New Roman" w:hAnsi="Times New Roman"/>
+          <w:sz w:val="24"/>
+        </w:rPr>
+      </w:pPr>
+      <w:r>
+        <w:rPr>
+          <w:rFonts w:ascii="Times New Roman" w:hAnsi="Times New Roman"/>
+          <w:sz w:val="24"/>
+        </w:rPr>
+        <w:t xml:space="preserve">From the previous stated problem indication, it is believed that companies, in an attempt to offer a very wide variety of options for their customers in order to customize products, they are adding, unconsciously, complexity and unnecessary costs to the whole process. </w:t>
+      </w:r>
+      <w:r>
+        <w:rPr>
+          <w:rFonts w:ascii="Times New Roman" w:hAnsi="Times New Roman"/>
+          <w:sz w:val="24"/>
+        </w:rPr>
+        <w:t>For this reason, organizations, which offer product customization, could consider to narrow the variety available for users in order to just include the</w:t>
+      </w:r>
+      <w:r>
+        <w:rPr>
+          <w:rFonts w:ascii="Times New Roman" w:hAnsi="Times New Roman"/>
+          <w:sz w:val="24"/>
+        </w:rPr>
+        <w:t xml:space="preserve"> specific</w:t>
+      </w:r>
+      <w:r>
+        <w:rPr>
+          <w:rFonts w:ascii="Times New Roman" w:hAnsi="Times New Roman"/>
+          <w:sz w:val="24"/>
+        </w:rPr>
+        <w:t xml:space="preserve"> type </w:t>
+      </w:r>
+      <w:r>
+        <w:rPr>
+          <w:rFonts w:ascii="Times New Roman" w:hAnsi="Times New Roman"/>
+          <w:sz w:val="24"/>
+        </w:rPr>
+        <w:t>and number of features, to customize,</w:t>
+      </w:r>
+      <w:r>
+        <w:rPr>
+          <w:rFonts w:ascii="Times New Roman" w:hAnsi="Times New Roman"/>
+          <w:sz w:val="24"/>
+        </w:rPr>
+        <w:t xml:space="preserve"> that the customers are actually looking for. </w:t>
+      </w:r>
+    </w:p>
+    <w:p>
+      <w:pPr>
+        <w:spacing w:before="1" w:line="360" w:lineRule="auto"/>
+        <w:ind w:right="117" w:firstLine="720"/>
+        <w:jc w:val="both"/>
+        <w:rPr>
+          <w:rFonts w:ascii="Times New Roman" w:hAnsi="Times New Roman"/>
+          <w:sz w:val="24"/>
+        </w:rPr>
+      </w:pPr>
+      <w:r>
+        <w:rPr>
+          <w:rFonts w:ascii="Times New Roman" w:hAnsi="Times New Roman"/>
+          <w:sz w:val="24"/>
+        </w:rPr>
+        <w:t xml:space="preserve">In order to manage this complexity and unnecessary costs, it is proposed that companies should focus their efforts in order to identify the type of features that are the most appealing for user when customization is an available option for them. The negative </w:t>
+      </w:r>
+      <w:r>
+        <w:rPr>
+          <w:rFonts w:ascii="Times New Roman" w:hAnsi="Times New Roman"/>
+          <w:sz w:val="24"/>
+        </w:rPr>
+        <w:t xml:space="preserve">effects of complexity on mass customization are lower for expert consumers </w:t>
+      </w:r>
+      <w:sdt>
+        <w:sdtPr>
+          <w:rPr>
+            <w:rFonts w:ascii="Times New Roman" w:hAnsi="Times New Roman"/>
+            <w:sz w:val="24"/>
+          </w:rPr>
+          <w:id w:val="-12380031"/>
+          <w:citation/>
+        </w:sdtPr>
+        <w:sdtContent>
+          <w:r>
+            <w:rPr>
+              <w:rFonts w:ascii="Times New Roman" w:hAnsi="Times New Roman"/>
+              <w:sz w:val="24"/>
+            </w:rPr>
+            <w:fldChar w:fldCharType="begin"/>
+          </w:r>
+          <w:r>
+            <w:rPr>
+              <w:rFonts w:ascii="Times New Roman" w:hAnsi="Times New Roman"/>
+              <w:sz w:val="24"/>
+            </w:rPr>
+            <w:instrText xml:space="preserve"> CITATION Del05 \l 9226 </w:instrText>
+          </w:r>
+          <w:r>
+            <w:rPr>
+              <w:rFonts w:ascii="Times New Roman" w:hAnsi="Times New Roman"/>
+              <w:sz w:val="24"/>
+            </w:rPr>
+            <w:fldChar w:fldCharType="separate"/>
+          </w:r>
+          <w:r>
+            <w:rPr>
+              <w:rFonts w:ascii="Times New Roman" w:hAnsi="Times New Roman"/>
+              <w:noProof/>
+              <w:sz w:val="24"/>
+            </w:rPr>
+            <w:t>(Dellaert &amp; Stremersch, 2005)</w:t>
+          </w:r>
+          <w:r>
+            <w:rPr>
+              <w:rFonts w:ascii="Times New Roman" w:hAnsi="Times New Roman"/>
+              <w:sz w:val="24"/>
+            </w:rPr>
+            <w:fldChar w:fldCharType="end"/>
+          </w:r>
+        </w:sdtContent>
+      </w:sdt>
+      <w:r>
+        <w:rPr>
+          <w:rFonts w:ascii="Times New Roman" w:hAnsi="Times New Roman"/>
+          <w:sz w:val="24"/>
+        </w:rPr>
+        <w:t xml:space="preserve">. It is believed that this “expert consumers” are more associated with technical or utilitarian features while average consumers are linked with more visual or hedonic features. Based on the previous statement, it is considered that utilitarian features will have a significant difference with hedonic ones in customization contexts. </w:t>
+      </w:r>
+      <w:r>
+        <w:rPr>
+          <w:rFonts w:ascii="Times New Roman" w:hAnsi="Times New Roman"/>
+          <w:sz w:val="24"/>
+        </w:rPr>
+        <w:t xml:space="preserve"> </w:t>
+      </w:r>
+    </w:p>
+    <w:p>
+      <w:pPr>
+        <w:spacing w:before="1" w:line="360" w:lineRule="auto"/>
+        <w:ind w:right="117" w:firstLine="720"/>
+        <w:jc w:val="both"/>
+        <w:rPr>
+          <w:rFonts w:ascii="Times New Roman" w:hAnsi="Times New Roman"/>
+          <w:sz w:val="24"/>
+        </w:rPr>
+      </w:pPr>
+      <w:r>
+        <w:rPr>
+          <w:rFonts w:ascii="Times New Roman" w:hAnsi="Times New Roman"/>
+          <w:sz w:val="24"/>
+        </w:rPr>
+        <w:t>C</w:t>
+      </w:r>
+      <w:r>
+        <w:rPr>
+          <w:rFonts w:ascii="Times New Roman" w:hAnsi="Times New Roman"/>
+          <w:sz w:val="24"/>
+        </w:rPr>
+        <w:t>ustomization studies have been able to reveal that in fact, customers designing their own products might be willing to pay premium prices (Schreier, 2006).</w:t>
+      </w:r>
+      <w:r>
+        <w:rPr>
+          <w:rFonts w:ascii="Times New Roman" w:hAnsi="Times New Roman"/>
+          <w:sz w:val="24"/>
+        </w:rPr>
+        <w:t xml:space="preserve"> But an important detail that has not been deepened enough is the preferred level of customization available for consumers. After all, as it has just </w:t>
+      </w:r>
+      <w:r>
+        <w:rPr>
+          <w:rFonts w:ascii="Times New Roman" w:hAnsi="Times New Roman"/>
+          <w:sz w:val="24"/>
+        </w:rPr>
+        <w:t xml:space="preserve">been </w:t>
+      </w:r>
+      <w:r>
+        <w:rPr>
+          <w:rFonts w:ascii="Times New Roman" w:hAnsi="Times New Roman"/>
+          <w:sz w:val="24"/>
+        </w:rPr>
+        <w:t xml:space="preserve">mentioned before, a product with a high level of features to be customized, also could be seen as a complex task. </w:t>
+      </w:r>
+    </w:p>
+    <w:p>
+      <w:pPr>
+        <w:spacing w:before="1" w:line="360" w:lineRule="auto"/>
+        <w:ind w:right="117" w:firstLine="720"/>
+        <w:jc w:val="both"/>
+        <w:rPr>
+          <w:rFonts w:ascii="Times New Roman" w:hAnsi="Times New Roman"/>
+          <w:sz w:val="24"/>
+        </w:rPr>
+      </w:pPr>
+      <w:r>
+        <w:rPr>
+          <w:rFonts w:ascii="Times New Roman" w:hAnsi="Times New Roman"/>
+          <w:sz w:val="24"/>
+        </w:rPr>
+        <w:t>Despite of the importance of the psychological ownership and the potential of customization to protect it,</w:t>
+      </w:r>
+      <w:r>
+        <w:rPr>
+          <w:rFonts w:ascii="Times New Roman" w:hAnsi="Times New Roman"/>
+          <w:sz w:val="24"/>
+        </w:rPr>
+        <w:t xml:space="preserve"> companies nowadays are not well enough </w:t>
+      </w:r>
+      <w:r>
+        <w:rPr>
+          <w:rFonts w:ascii="Times New Roman" w:hAnsi="Times New Roman"/>
+          <w:sz w:val="24"/>
+        </w:rPr>
+        <w:t>oriented</w:t>
+      </w:r>
+      <w:r>
+        <w:rPr>
+          <w:rFonts w:ascii="Times New Roman" w:hAnsi="Times New Roman"/>
+          <w:sz w:val="24"/>
+        </w:rPr>
+        <w:t xml:space="preserve"> </w:t>
+      </w:r>
+      <w:r>
+        <w:rPr>
+          <w:rFonts w:ascii="Times New Roman" w:hAnsi="Times New Roman"/>
+          <w:sz w:val="24"/>
+        </w:rPr>
+        <w:t xml:space="preserve">in the search of </w:t>
+      </w:r>
+      <w:r>
+        <w:rPr>
+          <w:rFonts w:ascii="Times New Roman" w:hAnsi="Times New Roman"/>
+          <w:sz w:val="24"/>
+        </w:rPr>
+        <w:t>the level and</w:t>
+      </w:r>
+      <w:r>
+        <w:rPr>
+          <w:rFonts w:ascii="Times New Roman" w:hAnsi="Times New Roman"/>
+          <w:sz w:val="24"/>
+        </w:rPr>
+        <w:t xml:space="preserve"> type of features</w:t>
+      </w:r>
+      <w:r>
+        <w:rPr>
+          <w:rFonts w:ascii="Times New Roman" w:hAnsi="Times New Roman"/>
+          <w:sz w:val="24"/>
+        </w:rPr>
+        <w:t xml:space="preserve"> that </w:t>
+      </w:r>
+      <w:r>
+        <w:rPr>
+          <w:rFonts w:ascii="Times New Roman" w:hAnsi="Times New Roman"/>
+          <w:sz w:val="24"/>
+        </w:rPr>
+        <w:t xml:space="preserve">are the most appealing for customers at the time of customizing the products </w:t>
+      </w:r>
+      <w:r>
+        <w:rPr>
+          <w:rFonts w:ascii="Times New Roman" w:hAnsi="Times New Roman"/>
+          <w:sz w:val="24"/>
+        </w:rPr>
+        <w:t xml:space="preserve">that will be used by them. </w:t>
+      </w:r>
+      <w:r>
+        <w:rPr>
+          <w:rFonts w:ascii="Times New Roman" w:hAnsi="Times New Roman"/>
+          <w:sz w:val="24"/>
+        </w:rPr>
+        <w:t>These findings could be fundamental in order to strength psychological ownership and maximize the perceived</w:t>
+      </w:r>
+      <w:r>
+        <w:rPr>
+          <w:rFonts w:ascii="Times New Roman" w:hAnsi="Times New Roman"/>
+          <w:sz w:val="24"/>
+        </w:rPr>
+        <w:t xml:space="preserve"> </w:t>
+      </w:r>
+      <w:r>
+        <w:rPr>
+          <w:rFonts w:ascii="Times New Roman" w:hAnsi="Times New Roman"/>
+          <w:sz w:val="24"/>
+        </w:rPr>
+        <w:t xml:space="preserve">value of the products customized by users even if these are not owned by them. </w:t>
+      </w:r>
+      <w:r>
+        <w:rPr>
+          <w:rFonts w:ascii="Times New Roman" w:hAnsi="Times New Roman"/>
+          <w:sz w:val="24"/>
+        </w:rPr>
+        <w:t xml:space="preserve">In addition, </w:t>
+      </w:r>
+      <w:r>
+        <w:rPr>
+          <w:rFonts w:ascii="Times New Roman" w:hAnsi="Times New Roman"/>
+          <w:sz w:val="24"/>
+        </w:rPr>
+        <w:t xml:space="preserve">a </w:t>
+      </w:r>
+      <w:r>
+        <w:rPr>
+          <w:rFonts w:ascii="Times New Roman" w:hAnsi="Times New Roman"/>
+          <w:sz w:val="24"/>
+        </w:rPr>
+        <w:t>key aspect, that has not been addressed enough so far, is in discovering what variables explain the effect of customization on willingness to pay.</w:t>
+      </w:r>
+      <w:r>
+        <w:rPr>
+          <w:rFonts w:ascii="Times New Roman" w:hAnsi="Times New Roman"/>
+          <w:sz w:val="24"/>
+        </w:rPr>
+        <w:t xml:space="preserve"> The overall purpose of this research is to contribute to find answers to the problems, questions </w:t>
+      </w:r>
+      <w:r>
+        <w:rPr>
+          <w:rFonts w:ascii="Times New Roman" w:hAnsi="Times New Roman"/>
+          <w:sz w:val="24"/>
+        </w:rPr>
+        <w:lastRenderedPageBreak/>
+        <w:t xml:space="preserve">and uncertainties describe above. </w:t>
+      </w:r>
+    </w:p>
+    <w:p>
+      <w:pPr>
+        <w:spacing w:before="1" w:line="360" w:lineRule="auto"/>
+        <w:ind w:right="117" w:firstLine="720"/>
+        <w:jc w:val="both"/>
+        <w:rPr>
+          <w:rFonts w:ascii="Times New Roman" w:hAnsi="Times New Roman"/>
+          <w:sz w:val="24"/>
+        </w:rPr>
+      </w:pPr>
+    </w:p>
+    <w:p>
+      <w:pPr>
+        <w:spacing w:before="1" w:line="360" w:lineRule="auto"/>
+        <w:ind w:right="117" w:firstLine="720"/>
+        <w:jc w:val="both"/>
+        <w:rPr>
+          <w:rFonts w:ascii="Times New Roman" w:hAnsi="Times New Roman"/>
+          <w:sz w:val="24"/>
+        </w:rPr>
+      </w:pPr>
+    </w:p>
+    <w:p>
+      <w:pPr>
+        <w:spacing w:before="1" w:line="360" w:lineRule="auto"/>
+        <w:ind w:right="117" w:firstLine="720"/>
+        <w:jc w:val="both"/>
+        <w:rPr>
+          <w:rFonts w:ascii="Times New Roman" w:hAnsi="Times New Roman"/>
+          <w:sz w:val="24"/>
+        </w:rPr>
+      </w:pPr>
     </w:p>
     <w:p>
       <w:pPr>
@@ -2751,7 +3125,6 @@
           <w:bCs w:val="0"/>
           <w:noProof/>
         </w:rPr>
-        <w:lastRenderedPageBreak/>
         <w:drawing>
           <wp:anchor distT="0" distB="0" distL="114300" distR="114300" simplePos="0" relativeHeight="251658240" behindDoc="0" locked="0" layoutInCell="1" allowOverlap="1" wp14:anchorId="151CAB09" wp14:editId="1F28B036">
             <wp:simplePos x="0" y="0"/>
@@ -2912,6 +3285,7 @@
           <w:bCs w:val="0"/>
           <w:szCs w:val="22"/>
         </w:rPr>
+        <w:lastRenderedPageBreak/>
         <w:t xml:space="preserve">The conceptual model depicted above, has been developed with the aim to offer </w:t>
       </w:r>
       <w:r>
@@ -3240,15 +3614,7 @@
           <w:rFonts w:ascii="Times New Roman" w:hAnsi="Times New Roman"/>
           <w:sz w:val="24"/>
         </w:rPr>
-        <w:t xml:space="preserve"> following the contributions made by Schreier (2006) and Franke et al. </w:t>
-      </w:r>
-      <w:r>
-        <w:rPr>
-          <w:rFonts w:ascii="Times New Roman" w:hAnsi="Times New Roman"/>
-          <w:sz w:val="24"/>
-        </w:rPr>
-        <w:lastRenderedPageBreak/>
-        <w:t>(2009)</w:t>
+        <w:t xml:space="preserve"> following the contributions made by Schreier (2006) and Franke et al. (2009)</w:t>
       </w:r>
       <w:r>
         <w:rPr>
@@ -3376,6 +3742,7 @@
           <w:bCs/>
           <w:sz w:val="24"/>
         </w:rPr>
+        <w:lastRenderedPageBreak/>
         <w:t>H1:</w:t>
       </w:r>
       <w:r>
@@ -3728,7 +4095,6 @@
           <w:b w:val="0"/>
           <w:bCs w:val="0"/>
         </w:rPr>
-        <w:lastRenderedPageBreak/>
         <w:t xml:space="preserve">Hedonic products trigger more psychological ownership and more positive affect than utilitarian products </w:t>
       </w:r>
       <w:sdt>
@@ -4043,6 +4409,7 @@
           <w:rFonts w:ascii="Times New Roman" w:hAnsi="Times New Roman"/>
           <w:sz w:val="24"/>
         </w:rPr>
+        <w:lastRenderedPageBreak/>
         <w:t xml:space="preserve">could be understood </w:t>
       </w:r>
       <w:r>
@@ -4786,7 +5153,17 @@
                 <w:sz w:val="20"/>
                 <w:szCs w:val="18"/>
               </w:rPr>
-              <w:t>participant is going to be assigned randomly to one of the following conditions:</w:t>
+              <w:t xml:space="preserve">participant is going to be assigned randomly to one of </w:t>
+            </w:r>
+            <w:r>
+              <w:rPr>
+                <w:rFonts w:ascii="Times New Roman"/>
+                <w:color w:val="000000" w:themeColor="text1"/>
+                <w:sz w:val="20"/>
+                <w:szCs w:val="18"/>
+              </w:rPr>
+              <w:lastRenderedPageBreak/>
+              <w:t>the following conditions:</w:t>
             </w:r>
           </w:p>
           <w:p>
@@ -4867,6 +5244,7 @@
                 <w:color w:val="000000" w:themeColor="text1"/>
                 <w:sz w:val="24"/>
               </w:rPr>
+              <w:lastRenderedPageBreak/>
               <w:t>M</w:t>
             </w:r>
             <w:r>
@@ -5476,16 +5854,7 @@
           <w:color w:val="000000" w:themeColor="text1"/>
           <w:sz w:val="24"/>
         </w:rPr>
-        <w:t xml:space="preserve">he product was chosen based on the study </w:t>
-      </w:r>
-      <w:r>
-        <w:rPr>
-          <w:rFonts w:ascii="Times New Roman"/>
-          <w:color w:val="000000" w:themeColor="text1"/>
-          <w:sz w:val="24"/>
-        </w:rPr>
-        <w:lastRenderedPageBreak/>
-        <w:t>made by</w:t>
+        <w:t>he product was chosen based on the study made by</w:t>
       </w:r>
       <w:r>
         <w:t xml:space="preserve"> </w:t>
@@ -6244,7 +6613,6 @@
           <w:b w:val="0"/>
           <w:bCs w:val="0"/>
         </w:rPr>
-        <w:lastRenderedPageBreak/>
         <w:t>Lee, Y., &amp; Kim, H. (2020). The Effect of Online Customization on Consumers’ Happiness and Purchase Intention and the Mediating Roles of Autonomy, Competence, and Pride of Authorship. International Journal of Human–Computer Interaction, 403-413.</w:t>
       </w:r>
     </w:p>
@@ -6429,7 +6797,15 @@
           <w:b w:val="0"/>
           <w:bCs w:val="0"/>
         </w:rPr>
-        <w:t>Shu, S., &amp; Peck, J. (2011). Psychological ownership and affective reaction: Emotional attachment process variables and the endowment effect. Journal of Consumer Psychology, 439-452</w:t>
+        <w:t xml:space="preserve">Shu, S., &amp; Peck, J. (2011). Psychological ownership and affective reaction: Emotional attachment process variables and the endowment effect. Journal of Consumer </w:t>
+      </w:r>
+      <w:r>
+        <w:rPr>
+          <w:b w:val="0"/>
+          <w:bCs w:val="0"/>
+        </w:rPr>
+        <w:lastRenderedPageBreak/>
+        <w:t>Psychology, 439-452</w:t>
       </w:r>
     </w:p>
     <w:p>
@@ -10738,7 +11114,7 @@
         </b:NameList>
       </b:Author>
     </b:Author>
-    <b:RefOrder>8</b:RefOrder>
+    <b:RefOrder>10</b:RefOrder>
   </b:Source>
   <b:Source>
     <b:Tag>LiD20</b:Tag>
@@ -10761,7 +11137,7 @@
       </b:Author>
     </b:Author>
     <b:JournalName>Journal of Consumer Marketing</b:JournalName>
-    <b:RefOrder>9</b:RefOrder>
+    <b:RefOrder>11</b:RefOrder>
   </b:Source>
   <b:Source>
     <b:Tag>Lee20</b:Tag>
@@ -10785,7 +11161,7 @@
         </b:NameList>
       </b:Author>
     </b:Author>
-    <b:RefOrder>10</b:RefOrder>
+    <b:RefOrder>12</b:RefOrder>
   </b:Source>
   <b:Source>
     <b:Tag>Sch06</b:Tag>
@@ -10805,7 +11181,7 @@
         </b:NameList>
       </b:Author>
     </b:Author>
-    <b:RefOrder>6</b:RefOrder>
+    <b:RefOrder>8</b:RefOrder>
   </b:Source>
   <b:Source>
     <b:Tag>Mor21</b:Tag>
@@ -10841,7 +11217,7 @@
         </b:NameList>
       </b:Author>
     </b:Author>
-    <b:RefOrder>11</b:RefOrder>
+    <b:RefOrder>13</b:RefOrder>
   </b:Source>
   <b:Source>
     <b:Tag>Bha10</b:Tag>
@@ -10861,7 +11237,7 @@
         </b:NameList>
       </b:Author>
     </b:Author>
-    <b:RefOrder>12</b:RefOrder>
+    <b:RefOrder>14</b:RefOrder>
   </b:Source>
   <b:Source>
     <b:Tag>Pie04</b:Tag>
@@ -10885,7 +11261,7 @@
         </b:NameList>
       </b:Author>
     </b:Author>
-    <b:RefOrder>13</b:RefOrder>
+    <b:RefOrder>15</b:RefOrder>
   </b:Source>
   <b:Source>
     <b:Tag>Fra091</b:Tag>
@@ -10913,7 +11289,7 @@
         </b:NameList>
       </b:Author>
     </b:Author>
-    <b:RefOrder>14</b:RefOrder>
+    <b:RefOrder>16</b:RefOrder>
   </b:Source>
   <b:Source>
     <b:Tag>DuR15</b:Tag>
@@ -10941,7 +11317,7 @@
         </b:NameList>
       </b:Author>
     </b:Author>
-    <b:RefOrder>15</b:RefOrder>
+    <b:RefOrder>17</b:RefOrder>
   </b:Source>
   <b:Source>
     <b:Tag>Lan66</b:Tag>
@@ -10961,7 +11337,7 @@
         </b:NameList>
       </b:Author>
     </b:Author>
-    <b:RefOrder>16</b:RefOrder>
+    <b:RefOrder>18</b:RefOrder>
   </b:Source>
   <b:Source>
     <b:Tag>Dha00</b:Tag>
@@ -10985,7 +11361,7 @@
         </b:NameList>
       </b:Author>
     </b:Author>
-    <b:RefOrder>17</b:RefOrder>
+    <b:RefOrder>19</b:RefOrder>
   </b:Source>
   <b:Source>
     <b:Tag>Ata18</b:Tag>
@@ -11009,7 +11385,7 @@
         </b:NameList>
       </b:Author>
     </b:Author>
-    <b:RefOrder>18</b:RefOrder>
+    <b:RefOrder>20</b:RefOrder>
   </b:Source>
   <b:Source>
     <b:Tag>Kim16</b:Tag>
@@ -11031,7 +11407,7 @@
         </b:NameList>
       </b:Author>
     </b:Author>
-    <b:RefOrder>7</b:RefOrder>
+    <b:RefOrder>9</b:RefOrder>
   </b:Source>
   <b:Source>
     <b:Tag>Mor211</b:Tag>
@@ -11051,7 +11427,7 @@
         </b:NameList>
       </b:Author>
     </b:Author>
-    <b:RefOrder>19</b:RefOrder>
+    <b:RefOrder>21</b:RefOrder>
   </b:Source>
   <b:Source>
     <b:Tag>Shu11</b:Tag>
@@ -11097,7 +11473,7 @@
         </b:NameList>
       </b:Author>
     </b:Author>
-    <b:RefOrder>20</b:RefOrder>
+    <b:RefOrder>22</b:RefOrder>
   </b:Source>
   <b:Source>
     <b:Tag>Aro21</b:Tag>
@@ -11143,7 +11519,7 @@
         </b:NameList>
       </b:Author>
     </b:Author>
-    <b:RefOrder>21</b:RefOrder>
+    <b:RefOrder>23</b:RefOrder>
   </b:Source>
   <b:Source>
     <b:Tag>Bon15</b:Tag>
@@ -11168,7 +11544,7 @@
         </b:NameList>
       </b:Author>
     </b:Author>
-    <b:RefOrder>22</b:RefOrder>
+    <b:RefOrder>24</b:RefOrder>
   </b:Source>
   <b:Source>
     <b:Tag>Nie09</b:Tag>
@@ -11264,7 +11640,7 @@
         </b:NameList>
       </b:Author>
     </b:Author>
-    <b:RefOrder>23</b:RefOrder>
+    <b:RefOrder>25</b:RefOrder>
   </b:Source>
   <b:Source>
     <b:Tag>Roy21</b:Tag>
@@ -11288,11 +11664,84 @@
     </b:Author>
     <b:RefOrder>4</b:RefOrder>
   </b:Source>
+  <b:Source>
+    <b:Tag>Wie17</b:Tag>
+    <b:SourceType>JournalArticle</b:SourceType>
+    <b:Guid>{DEF19623-CA6D-4927-ABB9-39F1CD80F044}</b:Guid>
+    <b:Title>Impact of mass customization on cost and flexiblity performances: the role of social capital</b:Title>
+    <b:Year>2017</b:Year>
+    <b:JournalName>Oper Manag Res 10</b:JournalName>
+    <b:Pages>137-147</b:Pages>
+    <b:Author>
+      <b:Author>
+        <b:NameList>
+          <b:Person>
+            <b:Last>Wiengarten</b:Last>
+            <b:First>Frank</b:First>
+          </b:Person>
+          <b:Person>
+            <b:Last>Singh</b:Last>
+            <b:First>Prakash</b:First>
+          </b:Person>
+          <b:Person>
+            <b:Last>Fynes</b:Last>
+            <b:First>Brian</b:First>
+          </b:Person>
+          <b:Person>
+            <b:Last>Nazarpour</b:Last>
+            <b:First>Ali</b:First>
+          </b:Person>
+        </b:NameList>
+      </b:Author>
+    </b:Author>
+    <b:RefOrder>26</b:RefOrder>
+  </b:Source>
+  <b:Source>
+    <b:Tag>Glo22</b:Tag>
+    <b:SourceType>InternetSite</b:SourceType>
+    <b:Guid>{98444A0B-F7FF-4DC1-87B9-4CB48EDFA060}</b:Guid>
+    <b:Title>Pros &amp; Cons of Mass Customization</b:Title>
+    <b:Year>2022</b:Year>
+    <b:Author>
+      <b:Author>
+        <b:Corporate>Global Electronic Services</b:Corporate>
+      </b:Author>
+    </b:Author>
+    <b:InternetSiteTitle>Global Electronic Services</b:InternetSiteTitle>
+    <b:Month>September</b:Month>
+    <b:Day>30</b:Day>
+    <b:URL>https://gesrepair.com/pros-cons-of-mass-customization/</b:URL>
+    <b:RefOrder>6</b:RefOrder>
+  </b:Source>
+  <b:Source>
+    <b:Tag>Del05</b:Tag>
+    <b:SourceType>JournalArticle</b:SourceType>
+    <b:Guid>{FB9C3382-B592-4F89-A61C-B5CE920FB1CB}</b:Guid>
+    <b:Title>Marketing Mass-Customized Products: Striking a Balance Between Utility and Complexity</b:Title>
+    <b:Year>2005</b:Year>
+    <b:JournalName>Journal of Marketing Research</b:JournalName>
+    <b:Pages>219-227</b:Pages>
+    <b:Author>
+      <b:Author>
+        <b:NameList>
+          <b:Person>
+            <b:Last>Dellaert</b:Last>
+            <b:First>Benedict</b:First>
+          </b:Person>
+          <b:Person>
+            <b:Last>Stremersch</b:Last>
+            <b:First>Stefan</b:First>
+          </b:Person>
+        </b:NameList>
+      </b:Author>
+    </b:Author>
+    <b:RefOrder>7</b:RefOrder>
+  </b:Source>
 </b:Sources>
 </file>
 
 <file path=customXml/itemProps1.xml><?xml version="1.0" encoding="utf-8"?>
-<ds:datastoreItem xmlns:ds="http://schemas.openxmlformats.org/officeDocument/2006/customXml" ds:itemID="{BFA61AE0-A77A-4895-A0AF-9360D964B848}">
+<ds:datastoreItem xmlns:ds="http://schemas.openxmlformats.org/officeDocument/2006/customXml" ds:itemID="{F791AABD-3D31-4B66-9B30-F0577350AA05}">
   <ds:schemaRefs>
     <ds:schemaRef ds:uri="http://schemas.openxmlformats.org/officeDocument/2006/bibliography"/>
   </ds:schemaRefs>

</xml_diff>

<commit_message>
conceptual model has been changed however research questions haven't. Moderation has been included according to Anick's comments
</commit_message>
<xml_diff>
--- a/francisco_riano_thesis_ma.docx
+++ b/francisco_riano_thesis_ma.docx
@@ -479,7 +479,7 @@
         <mc:AlternateContent>
           <mc:Choice Requires="wps">
             <w:drawing>
-              <wp:anchor distT="0" distB="0" distL="0" distR="0" simplePos="0" relativeHeight="251654147" behindDoc="1" locked="0" layoutInCell="1" allowOverlap="1" wp14:anchorId="17D4B17F" wp14:editId="737C87C9">
+              <wp:anchor distT="0" distB="0" distL="0" distR="0" simplePos="0" relativeHeight="251653123" behindDoc="1" locked="0" layoutInCell="1" allowOverlap="1" wp14:anchorId="17D4B17F" wp14:editId="2802106E">
                 <wp:simplePos x="0" y="0"/>
                 <wp:positionH relativeFrom="page">
                   <wp:posOffset>914400</wp:posOffset>
@@ -570,7 +570,7 @@
           </mc:Choice>
           <mc:Fallback>
             <w:pict>
-              <v:shape w14:anchorId="72AB9607" id="Freeform 3" o:spid="_x0000_s1026" style="position:absolute;margin-left:1in;margin-top:15.95pt;width:450pt;height:.1pt;z-index:-251662333;visibility:visible;mso-wrap-style:square;mso-width-percent:0;mso-height-percent:0;mso-wrap-distance-left:0;mso-wrap-distance-top:0;mso-wrap-distance-right:0;mso-wrap-distance-bottom:0;mso-position-horizontal:absolute;mso-position-horizontal-relative:page;mso-position-vertical:absolute;mso-position-vertical-relative:text;mso-width-percent:0;mso-height-percent:0;mso-width-relative:page;mso-height-relative:page;v-text-anchor:top" coordsize="9000,1270" o:gfxdata="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" path="m,l9000,e" filled="f" strokeweight=".48pt">
+              <v:shape w14:anchorId="7A5DD9BE" id="Freeform 3" o:spid="_x0000_s1026" style="position:absolute;margin-left:1in;margin-top:15.95pt;width:450pt;height:.1pt;z-index:-251663357;visibility:visible;mso-wrap-style:square;mso-width-percent:0;mso-height-percent:0;mso-wrap-distance-left:0;mso-wrap-distance-top:0;mso-wrap-distance-right:0;mso-wrap-distance-bottom:0;mso-position-horizontal:absolute;mso-position-horizontal-relative:page;mso-position-vertical:absolute;mso-position-vertical-relative:text;mso-width-percent:0;mso-height-percent:0;mso-width-relative:page;mso-height-relative:page;v-text-anchor:top" coordsize="9000,1270" o:gfxdata="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" path="m,l9000,e" filled="f" strokeweight=".48pt">
                 <v:path arrowok="t" o:connecttype="custom" o:connectlocs="0,0;5715000,0" o:connectangles="0,0"/>
                 <w10:wrap type="topAndBottom" anchorx="page"/>
               </v:shape>
@@ -673,7 +673,7 @@
         <mc:AlternateContent>
           <mc:Choice Requires="wps">
             <w:drawing>
-              <wp:anchor distT="0" distB="0" distL="0" distR="0" simplePos="0" relativeHeight="251654148" behindDoc="1" locked="0" layoutInCell="1" allowOverlap="1" wp14:anchorId="55AA1400" wp14:editId="0B722AD3">
+              <wp:anchor distT="0" distB="0" distL="0" distR="0" simplePos="0" relativeHeight="251653124" behindDoc="1" locked="0" layoutInCell="1" allowOverlap="1" wp14:anchorId="55AA1400" wp14:editId="723D1324">
                 <wp:simplePos x="0" y="0"/>
                 <wp:positionH relativeFrom="page">
                   <wp:posOffset>914400</wp:posOffset>
@@ -764,7 +764,7 @@
           </mc:Choice>
           <mc:Fallback>
             <w:pict>
-              <v:shape w14:anchorId="13ADBBB7" id="Freeform 2" o:spid="_x0000_s1026" style="position:absolute;margin-left:1in;margin-top:15.3pt;width:450pt;height:.1pt;z-index:-251662332;visibility:visible;mso-wrap-style:square;mso-width-percent:0;mso-height-percent:0;mso-wrap-distance-left:0;mso-wrap-distance-top:0;mso-wrap-distance-right:0;mso-wrap-distance-bottom:0;mso-position-horizontal:absolute;mso-position-horizontal-relative:page;mso-position-vertical:absolute;mso-position-vertical-relative:text;mso-width-percent:0;mso-height-percent:0;mso-width-relative:page;mso-height-relative:page;v-text-anchor:top" coordsize="9000,1270" o:gfxdata="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" path="m,l9000,e" filled="f">
+              <v:shape w14:anchorId="6ABAEF82" id="Freeform 2" o:spid="_x0000_s1026" style="position:absolute;margin-left:1in;margin-top:15.3pt;width:450pt;height:.1pt;z-index:-251663356;visibility:visible;mso-wrap-style:square;mso-width-percent:0;mso-height-percent:0;mso-wrap-distance-left:0;mso-wrap-distance-top:0;mso-wrap-distance-right:0;mso-wrap-distance-bottom:0;mso-position-horizontal:absolute;mso-position-horizontal-relative:page;mso-position-vertical:absolute;mso-position-vertical-relative:text;mso-width-percent:0;mso-height-percent:0;mso-width-relative:page;mso-height-relative:page;v-text-anchor:top" coordsize="9000,1270" o:gfxdata="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" path="m,l9000,e" filled="f">
                 <v:path arrowok="t" o:connecttype="custom" o:connectlocs="0,0;5715000,0" o:connectangles="0,0"/>
                 <w10:wrap type="topAndBottom" anchorx="page"/>
               </v:shape>
@@ -813,7 +813,7 @@
     <w:p>
       <w:pPr>
         <w:pStyle w:val="BodyText"/>
-        <w:spacing w:before="1"/>
+        <w:spacing w:before="1" w:line="360" w:lineRule="auto"/>
         <w:rPr>
           <w:rFonts w:ascii="Times New Roman"/>
           <w:i/>
@@ -849,7 +849,7 @@
     <w:p>
       <w:pPr>
         <w:pStyle w:val="BodyText"/>
-        <w:spacing w:before="1"/>
+        <w:spacing w:before="1" w:line="360" w:lineRule="auto"/>
         <w:rPr>
           <w:rFonts w:ascii="Times New Roman"/>
           <w:i/>
@@ -864,7 +864,7 @@
           <w:ilvl w:val="1"/>
           <w:numId w:val="26"/>
         </w:numPr>
-        <w:spacing w:before="1"/>
+        <w:spacing w:before="1" w:line="360" w:lineRule="auto"/>
         <w:rPr>
           <w:rFonts w:ascii="Times New Roman"/>
           <w:i/>
@@ -1300,7 +1300,15 @@
           <w:rFonts w:ascii="Times New Roman" w:hAnsi="Times New Roman"/>
           <w:sz w:val="24"/>
         </w:rPr>
-        <w:t xml:space="preserve"> this statement could be confirmed by the research made by </w:t>
+        <w:t xml:space="preserve"> </w:t>
+      </w:r>
+      <w:r>
+        <w:rPr>
+          <w:rFonts w:ascii="Times New Roman" w:hAnsi="Times New Roman"/>
+          <w:sz w:val="24"/>
+        </w:rPr>
+        <w:lastRenderedPageBreak/>
+        <w:t xml:space="preserve">this statement could be confirmed by the research made by </w:t>
       </w:r>
       <w:r>
         <w:rPr>
@@ -1342,15 +1350,7 @@
           <w:rFonts w:ascii="Times New Roman" w:hAnsi="Times New Roman"/>
           <w:sz w:val="24"/>
         </w:rPr>
-        <w:t xml:space="preserve"> which found that </w:t>
-      </w:r>
-      <w:r>
-        <w:rPr>
-          <w:rFonts w:ascii="Times New Roman" w:hAnsi="Times New Roman"/>
-          <w:sz w:val="24"/>
-        </w:rPr>
-        <w:lastRenderedPageBreak/>
-        <w:t>71% of consumers expect companies to deliver personalized experiences and 76%, of them, get frustrated when this does not happen. Additionally, in accordance with Teasdale (2022) 33% of consumers interested in customization feel that standard products do not meet their expectations</w:t>
+        <w:t xml:space="preserve"> which found that 71% of consumers expect companies to deliver personalized experiences and 76%, of them, get frustrated when this does not happen. Additionally, in accordance with Teasdale (2022) 33% of consumers interested in customization feel that standard products do not meet their expectations</w:t>
       </w:r>
       <w:r>
         <w:rPr>
@@ -2014,7 +2014,7 @@
           <w:rFonts w:ascii="Times New Roman" w:hAnsi="Times New Roman"/>
           <w:sz w:val="24"/>
         </w:rPr>
-        <w:t xml:space="preserve">). Cost increase, in a customization context, could be produced by the maintenance of a variety of </w:t>
+        <w:t xml:space="preserve">). Cost </w:t>
       </w:r>
       <w:r>
         <w:rPr>
@@ -2022,7 +2022,7 @@
           <w:sz w:val="24"/>
         </w:rPr>
         <w:lastRenderedPageBreak/>
-        <w:t xml:space="preserve">machinery and infrastructure that can produce different product, color, shapes, etc </w:t>
+        <w:t xml:space="preserve">increase, in a customization context, could be produced by the maintenance of a variety of machinery and infrastructure that can produce different product, color, shapes, etc </w:t>
       </w:r>
       <w:sdt>
         <w:sdtPr>
@@ -2448,28 +2448,28 @@
           <w:rFonts w:ascii="Times New Roman" w:hAnsi="Times New Roman"/>
           <w:sz w:val="24"/>
         </w:rPr>
-        <w:t xml:space="preserve">In addition, </w:t>
-      </w:r>
-      <w:r>
-        <w:rPr>
-          <w:rFonts w:ascii="Times New Roman" w:hAnsi="Times New Roman"/>
-          <w:sz w:val="24"/>
-        </w:rPr>
-        <w:t xml:space="preserve">a </w:t>
-      </w:r>
-      <w:r>
-        <w:rPr>
-          <w:rFonts w:ascii="Times New Roman" w:hAnsi="Times New Roman"/>
-          <w:sz w:val="24"/>
-        </w:rPr>
-        <w:t>key aspect, that has not been addressed enough so far, is in discovering what variables explain the effect of customization on willingness to pay.</w:t>
-      </w:r>
-      <w:r>
-        <w:rPr>
-          <w:rFonts w:ascii="Times New Roman" w:hAnsi="Times New Roman"/>
-          <w:sz w:val="24"/>
-        </w:rPr>
-        <w:t xml:space="preserve"> The overall purpose of this research is to contribute to find answers to the problems, questions </w:t>
+        <w:t>The overall purpose of this research is to contribute to find answers to the problems, questions and uncertainties describe</w:t>
+      </w:r>
+      <w:r>
+        <w:rPr>
+          <w:rFonts w:ascii="Times New Roman" w:hAnsi="Times New Roman"/>
+          <w:sz w:val="24"/>
+        </w:rPr>
+        <w:t>d</w:t>
+      </w:r>
+      <w:r>
+        <w:rPr>
+          <w:rFonts w:ascii="Times New Roman" w:hAnsi="Times New Roman"/>
+          <w:sz w:val="24"/>
+        </w:rPr>
+        <w:t xml:space="preserve"> above. </w:t>
+      </w:r>
+      <w:r>
+        <w:rPr>
+          <w:rFonts w:ascii="Times New Roman" w:hAnsi="Times New Roman"/>
+          <w:sz w:val="24"/>
+        </w:rPr>
+        <w:t xml:space="preserve">This is expected to be </w:t>
       </w:r>
       <w:r>
         <w:rPr>
@@ -2477,13 +2477,13 @@
           <w:sz w:val="24"/>
         </w:rPr>
         <w:lastRenderedPageBreak/>
-        <w:t xml:space="preserve">and uncertainties describe above. </w:t>
+        <w:t xml:space="preserve">achieved through the research which will enable us to determine if the level and type of features to customize products could have an impact on willingness to pay and also if this relationship is explained by the emotional link, between users and modified products, called psychological ownership. </w:t>
       </w:r>
     </w:p>
     <w:p>
       <w:pPr>
         <w:spacing w:before="1" w:line="360" w:lineRule="auto"/>
-        <w:ind w:right="117" w:firstLine="720"/>
+        <w:ind w:right="117"/>
         <w:jc w:val="both"/>
         <w:rPr>
           <w:rFonts w:ascii="Times New Roman" w:hAnsi="Times New Roman"/>
@@ -2493,19 +2493,55 @@
     </w:p>
     <w:p>
       <w:pPr>
+        <w:pStyle w:val="BodyText"/>
+        <w:numPr>
+          <w:ilvl w:val="1"/>
+          <w:numId w:val="26"/>
+        </w:numPr>
         <w:spacing w:before="1" w:line="360" w:lineRule="auto"/>
-        <w:ind w:right="117" w:firstLine="720"/>
+        <w:rPr>
+          <w:rFonts w:ascii="Times New Roman"/>
+          <w:i/>
+          <w:sz w:val="28"/>
+          <w:szCs w:val="17"/>
+        </w:rPr>
+      </w:pPr>
+      <w:r>
+        <w:rPr>
+          <w:rFonts w:ascii="Times New Roman"/>
+          <w:i/>
+          <w:sz w:val="28"/>
+          <w:szCs w:val="17"/>
+        </w:rPr>
+        <w:t>Problem statement</w:t>
+      </w:r>
+    </w:p>
+    <w:p>
+      <w:pPr>
+        <w:spacing w:before="1" w:line="360" w:lineRule="auto"/>
+        <w:ind w:right="117"/>
         <w:jc w:val="both"/>
         <w:rPr>
           <w:rFonts w:ascii="Times New Roman" w:hAnsi="Times New Roman"/>
-          <w:sz w:val="24"/>
-        </w:rPr>
-      </w:pPr>
+          <w:i/>
+          <w:iCs/>
+          <w:sz w:val="24"/>
+        </w:rPr>
+      </w:pPr>
+      <w:r>
+        <w:rPr>
+          <w:rFonts w:ascii="Times New Roman" w:hAnsi="Times New Roman"/>
+          <w:i/>
+          <w:iCs/>
+          <w:sz w:val="24"/>
+        </w:rPr>
+        <w:t>How the level of customization and the type of features (hedonic vs utilitarian) used to customize products could influence the willingness to pay and to what extent are these relationships mediated by the psychological ownership?</w:t>
+      </w:r>
     </w:p>
     <w:p>
       <w:pPr>
         <w:spacing w:before="1" w:line="360" w:lineRule="auto"/>
-        <w:ind w:right="117" w:firstLine="720"/>
+        <w:ind w:right="117"/>
         <w:jc w:val="both"/>
         <w:rPr>
           <w:rFonts w:ascii="Times New Roman" w:hAnsi="Times New Roman"/>
@@ -2515,246 +2551,291 @@
     </w:p>
     <w:p>
       <w:pPr>
-        <w:pStyle w:val="Heading3"/>
-        <w:tabs>
-          <w:tab w:val="left" w:pos="441"/>
-        </w:tabs>
-        <w:spacing w:before="90"/>
-        <w:ind w:left="0"/>
-        <w:jc w:val="both"/>
-      </w:pPr>
-      <w:r>
-        <w:t xml:space="preserve"> </w:t>
-      </w:r>
-      <w:r>
-        <w:t>2.</w:t>
-      </w:r>
-      <w:r>
-        <w:t>Problem</w:t>
-      </w:r>
-      <w:r>
-        <w:rPr>
-          <w:spacing w:val="-3"/>
-        </w:rPr>
-        <w:t xml:space="preserve"> </w:t>
-      </w:r>
-      <w:r>
-        <w:t>Statement</w:t>
-      </w:r>
-      <w:r>
-        <w:rPr>
-          <w:spacing w:val="-2"/>
-        </w:rPr>
-        <w:t xml:space="preserve"> </w:t>
-      </w:r>
-      <w:r>
-        <w:t>and</w:t>
-      </w:r>
-      <w:r>
-        <w:rPr>
-          <w:spacing w:val="-2"/>
-        </w:rPr>
-        <w:t xml:space="preserve"> </w:t>
-      </w:r>
-      <w:r>
-        <w:t>Research</w:t>
-      </w:r>
-      <w:r>
-        <w:rPr>
-          <w:spacing w:val="-2"/>
-        </w:rPr>
-        <w:t xml:space="preserve"> </w:t>
-      </w:r>
-      <w:r>
-        <w:t>Questions/</w:t>
-      </w:r>
-      <w:r>
-        <w:rPr>
-          <w:spacing w:val="-2"/>
-        </w:rPr>
-        <w:t xml:space="preserve"> </w:t>
-      </w:r>
-      <w:proofErr w:type="spellStart"/>
-      <w:r>
-        <w:t>Probleemstelling</w:t>
-      </w:r>
-      <w:proofErr w:type="spellEnd"/>
-      <w:r>
-        <w:rPr>
-          <w:spacing w:val="-2"/>
-        </w:rPr>
-        <w:t xml:space="preserve"> </w:t>
-      </w:r>
-      <w:proofErr w:type="spellStart"/>
-      <w:r>
-        <w:t>en</w:t>
-      </w:r>
-      <w:proofErr w:type="spellEnd"/>
-      <w:r>
-        <w:rPr>
-          <w:spacing w:val="-2"/>
-        </w:rPr>
-        <w:t xml:space="preserve"> </w:t>
-      </w:r>
-      <w:proofErr w:type="spellStart"/>
-      <w:r>
-        <w:t>onderzoeksvragen</w:t>
-      </w:r>
-      <w:proofErr w:type="spellEnd"/>
-    </w:p>
-    <w:p>
-      <w:pPr>
         <w:pStyle w:val="BodyText"/>
-        <w:spacing w:before="10"/>
+        <w:numPr>
+          <w:ilvl w:val="1"/>
+          <w:numId w:val="26"/>
+        </w:numPr>
+        <w:spacing w:before="1" w:line="360" w:lineRule="auto"/>
         <w:rPr>
           <w:rFonts w:ascii="Times New Roman"/>
           <w:i/>
-          <w:sz w:val="35"/>
-        </w:rPr>
-      </w:pPr>
-    </w:p>
-    <w:p>
-      <w:pPr>
+          <w:sz w:val="28"/>
+          <w:szCs w:val="17"/>
+        </w:rPr>
+      </w:pPr>
+      <w:r>
+        <w:rPr>
+          <w:rFonts w:ascii="Times New Roman"/>
+          <w:i/>
+          <w:sz w:val="28"/>
+          <w:szCs w:val="17"/>
+        </w:rPr>
+        <w:t>Research questions</w:t>
+      </w:r>
+    </w:p>
+    <w:p>
+      <w:pPr>
+        <w:pStyle w:val="BodyText"/>
+        <w:numPr>
+          <w:ilvl w:val="2"/>
+          <w:numId w:val="26"/>
+        </w:numPr>
         <w:spacing w:before="1" w:line="360" w:lineRule="auto"/>
-        <w:ind w:left="200" w:right="117"/>
-        <w:jc w:val="both"/>
-        <w:rPr>
-          <w:rFonts w:ascii="Times New Roman" w:hAnsi="Times New Roman"/>
-          <w:sz w:val="24"/>
-        </w:rPr>
-      </w:pPr>
-      <w:bookmarkStart w:id="2" w:name="_Hlk106448912"/>
-      <w:r>
-        <w:rPr>
-          <w:rFonts w:ascii="Times New Roman" w:hAnsi="Times New Roman"/>
-          <w:sz w:val="24"/>
-        </w:rPr>
-        <w:t>2.1 Problem Statement</w:t>
-      </w:r>
-    </w:p>
-    <w:p>
-      <w:pPr>
+        <w:rPr>
+          <w:rFonts w:ascii="Times New Roman"/>
+          <w:i/>
+          <w:sz w:val="28"/>
+          <w:szCs w:val="17"/>
+        </w:rPr>
+      </w:pPr>
+      <w:r>
+        <w:rPr>
+          <w:rFonts w:ascii="Times New Roman"/>
+          <w:i/>
+          <w:sz w:val="28"/>
+          <w:szCs w:val="17"/>
+        </w:rPr>
+        <w:t>Theoretical research questions</w:t>
+      </w:r>
+    </w:p>
+    <w:p>
+      <w:pPr>
+        <w:pStyle w:val="BodyText"/>
         <w:spacing w:before="1" w:line="360" w:lineRule="auto"/>
-        <w:ind w:left="200" w:right="117" w:firstLine="520"/>
-        <w:jc w:val="both"/>
-        <w:rPr>
-          <w:rFonts w:ascii="Times New Roman" w:hAnsi="Times New Roman"/>
-          <w:sz w:val="24"/>
-        </w:rPr>
-      </w:pPr>
-      <w:r>
-        <w:rPr>
-          <w:rFonts w:ascii="Times New Roman" w:hAnsi="Times New Roman"/>
-          <w:sz w:val="24"/>
-        </w:rPr>
-        <w:t xml:space="preserve">How the </w:t>
-      </w:r>
-      <w:r>
-        <w:rPr>
-          <w:rFonts w:ascii="Times New Roman" w:hAnsi="Times New Roman"/>
-          <w:sz w:val="24"/>
-        </w:rPr>
-        <w:t>level of customization</w:t>
-      </w:r>
-      <w:r>
-        <w:rPr>
-          <w:rFonts w:ascii="Times New Roman" w:hAnsi="Times New Roman"/>
-          <w:sz w:val="24"/>
-        </w:rPr>
-        <w:t xml:space="preserve"> </w:t>
-      </w:r>
-      <w:r>
-        <w:rPr>
-          <w:rFonts w:ascii="Times New Roman" w:hAnsi="Times New Roman"/>
-          <w:sz w:val="24"/>
-        </w:rPr>
-        <w:t>and</w:t>
-      </w:r>
-      <w:r>
-        <w:rPr>
-          <w:rFonts w:ascii="Times New Roman" w:hAnsi="Times New Roman"/>
-          <w:sz w:val="24"/>
-        </w:rPr>
-        <w:t xml:space="preserve"> the</w:t>
-      </w:r>
-      <w:r>
-        <w:rPr>
-          <w:rFonts w:ascii="Times New Roman" w:hAnsi="Times New Roman"/>
-          <w:sz w:val="24"/>
-        </w:rPr>
-        <w:t xml:space="preserve"> type of features (hedonic vs utilitarian)</w:t>
-      </w:r>
-      <w:r>
-        <w:rPr>
-          <w:rFonts w:ascii="Times New Roman" w:hAnsi="Times New Roman"/>
-          <w:sz w:val="24"/>
-        </w:rPr>
-        <w:t xml:space="preserve"> </w:t>
-      </w:r>
-      <w:r>
-        <w:rPr>
-          <w:rFonts w:ascii="Times New Roman" w:hAnsi="Times New Roman"/>
-          <w:sz w:val="24"/>
-        </w:rPr>
-        <w:t xml:space="preserve">used </w:t>
-      </w:r>
-      <w:r>
-        <w:rPr>
-          <w:rFonts w:ascii="Times New Roman" w:hAnsi="Times New Roman"/>
-          <w:sz w:val="24"/>
-        </w:rPr>
-        <w:t>to</w:t>
-      </w:r>
-      <w:r>
-        <w:rPr>
-          <w:rFonts w:ascii="Times New Roman" w:hAnsi="Times New Roman"/>
-          <w:sz w:val="24"/>
-        </w:rPr>
-        <w:t xml:space="preserve"> customize products could influence </w:t>
-      </w:r>
-      <w:r>
-        <w:rPr>
-          <w:rFonts w:ascii="Times New Roman" w:hAnsi="Times New Roman"/>
-          <w:sz w:val="24"/>
-        </w:rPr>
-        <w:t>the willingness to pay and to what extent are these relationships mediated by the psychological ownership?</w:t>
-      </w:r>
-    </w:p>
-    <w:p>
-      <w:pPr>
+        <w:rPr>
+          <w:rFonts w:ascii="Times New Roman"/>
+          <w:iCs/>
+          <w:sz w:val="24"/>
+          <w:szCs w:val="15"/>
+        </w:rPr>
+      </w:pPr>
+      <w:r>
+        <w:rPr>
+          <w:rFonts w:ascii="Times New Roman"/>
+          <w:iCs/>
+          <w:sz w:val="24"/>
+          <w:szCs w:val="15"/>
+        </w:rPr>
+        <w:t xml:space="preserve">Supported by the </w:t>
+      </w:r>
+      <w:r>
+        <w:rPr>
+          <w:rFonts w:ascii="Times New Roman"/>
+          <w:iCs/>
+          <w:sz w:val="24"/>
+          <w:szCs w:val="15"/>
+        </w:rPr>
+        <w:t>literature review, the theoretical research questions that are expected to be answered are:</w:t>
+      </w:r>
+    </w:p>
+    <w:p>
+      <w:pPr>
+        <w:pStyle w:val="BodyText"/>
+        <w:numPr>
+          <w:ilvl w:val="0"/>
+          <w:numId w:val="27"/>
+        </w:numPr>
         <w:spacing w:before="1" w:line="360" w:lineRule="auto"/>
-        <w:ind w:left="200" w:right="117"/>
-        <w:jc w:val="both"/>
-        <w:rPr>
-          <w:rFonts w:ascii="Times New Roman" w:hAnsi="Times New Roman"/>
-          <w:sz w:val="24"/>
-        </w:rPr>
-      </w:pPr>
-    </w:p>
-    <w:bookmarkEnd w:id="2"/>
-    <w:p>
-      <w:pPr>
+        <w:rPr>
+          <w:rFonts w:ascii="Times New Roman"/>
+          <w:iCs/>
+          <w:sz w:val="24"/>
+          <w:szCs w:val="15"/>
+        </w:rPr>
+      </w:pPr>
+      <w:r>
+        <w:rPr>
+          <w:rFonts w:ascii="Times New Roman"/>
+          <w:iCs/>
+          <w:sz w:val="24"/>
+          <w:szCs w:val="15"/>
+        </w:rPr>
+        <w:t>What is psychological ownership?</w:t>
+      </w:r>
+    </w:p>
+    <w:p>
+      <w:pPr>
+        <w:pStyle w:val="BodyText"/>
+        <w:numPr>
+          <w:ilvl w:val="0"/>
+          <w:numId w:val="27"/>
+        </w:numPr>
         <w:spacing w:before="1" w:line="360" w:lineRule="auto"/>
-        <w:ind w:left="200" w:right="117"/>
-        <w:jc w:val="both"/>
-        <w:rPr>
-          <w:rFonts w:ascii="Times New Roman" w:hAnsi="Times New Roman"/>
-          <w:sz w:val="24"/>
-        </w:rPr>
-      </w:pPr>
-      <w:r>
-        <w:rPr>
-          <w:rFonts w:ascii="Times New Roman" w:hAnsi="Times New Roman"/>
-          <w:sz w:val="24"/>
-        </w:rPr>
-        <w:t xml:space="preserve">2.2 </w:t>
-      </w:r>
-      <w:r>
-        <w:rPr>
-          <w:rFonts w:ascii="Times New Roman" w:hAnsi="Times New Roman"/>
-          <w:sz w:val="24"/>
-        </w:rPr>
-        <w:t>Research questions:</w:t>
+        <w:rPr>
+          <w:rFonts w:ascii="Times New Roman"/>
+          <w:iCs/>
+          <w:sz w:val="24"/>
+          <w:szCs w:val="15"/>
+        </w:rPr>
+      </w:pPr>
+      <w:r>
+        <w:rPr>
+          <w:rFonts w:ascii="Times New Roman"/>
+          <w:iCs/>
+          <w:sz w:val="24"/>
+          <w:szCs w:val="15"/>
+        </w:rPr>
+        <w:t>What is product customization?</w:t>
+      </w:r>
+    </w:p>
+    <w:p>
+      <w:pPr>
+        <w:pStyle w:val="BodyText"/>
+        <w:numPr>
+          <w:ilvl w:val="0"/>
+          <w:numId w:val="27"/>
+        </w:numPr>
+        <w:spacing w:before="1" w:line="360" w:lineRule="auto"/>
+        <w:rPr>
+          <w:rFonts w:ascii="Times New Roman"/>
+          <w:iCs/>
+          <w:sz w:val="24"/>
+          <w:szCs w:val="15"/>
+        </w:rPr>
+      </w:pPr>
+      <w:r>
+        <w:rPr>
+          <w:rFonts w:ascii="Times New Roman"/>
+          <w:iCs/>
+          <w:sz w:val="24"/>
+          <w:szCs w:val="15"/>
+        </w:rPr>
+        <w:t>What is a hedonic feature?</w:t>
+      </w:r>
+    </w:p>
+    <w:p>
+      <w:pPr>
+        <w:pStyle w:val="BodyText"/>
+        <w:numPr>
+          <w:ilvl w:val="0"/>
+          <w:numId w:val="27"/>
+        </w:numPr>
+        <w:spacing w:before="1" w:line="360" w:lineRule="auto"/>
+        <w:rPr>
+          <w:rFonts w:ascii="Times New Roman"/>
+          <w:iCs/>
+          <w:sz w:val="24"/>
+          <w:szCs w:val="15"/>
+        </w:rPr>
+      </w:pPr>
+      <w:r>
+        <w:rPr>
+          <w:rFonts w:ascii="Times New Roman"/>
+          <w:iCs/>
+          <w:sz w:val="24"/>
+          <w:szCs w:val="15"/>
+        </w:rPr>
+        <w:t>What is a utilitarian feature?</w:t>
+      </w:r>
+    </w:p>
+    <w:p>
+      <w:pPr>
+        <w:pStyle w:val="BodyText"/>
+        <w:numPr>
+          <w:ilvl w:val="0"/>
+          <w:numId w:val="27"/>
+        </w:numPr>
+        <w:spacing w:before="1" w:line="360" w:lineRule="auto"/>
+        <w:rPr>
+          <w:rFonts w:ascii="Times New Roman"/>
+          <w:iCs/>
+          <w:sz w:val="24"/>
+          <w:szCs w:val="15"/>
+        </w:rPr>
+      </w:pPr>
+      <w:r>
+        <w:rPr>
+          <w:rFonts w:ascii="Times New Roman"/>
+          <w:iCs/>
+          <w:sz w:val="24"/>
+          <w:szCs w:val="15"/>
+        </w:rPr>
+        <w:t>What is highly customizable product?</w:t>
+      </w:r>
+    </w:p>
+    <w:p>
+      <w:pPr>
+        <w:pStyle w:val="BodyText"/>
+        <w:numPr>
+          <w:ilvl w:val="0"/>
+          <w:numId w:val="27"/>
+        </w:numPr>
+        <w:spacing w:before="1" w:line="360" w:lineRule="auto"/>
+        <w:rPr>
+          <w:rFonts w:ascii="Times New Roman"/>
+          <w:iCs/>
+          <w:sz w:val="24"/>
+          <w:szCs w:val="15"/>
+        </w:rPr>
+      </w:pPr>
+      <w:r>
+        <w:rPr>
+          <w:rFonts w:ascii="Times New Roman"/>
+          <w:iCs/>
+          <w:sz w:val="24"/>
+          <w:szCs w:val="15"/>
+        </w:rPr>
+        <w:t>What is a poor customizable product?</w:t>
+      </w:r>
+    </w:p>
+    <w:p>
+      <w:pPr>
+        <w:pStyle w:val="BodyText"/>
+        <w:spacing w:before="1" w:line="360" w:lineRule="auto"/>
+        <w:ind w:left="720"/>
+        <w:rPr>
+          <w:rFonts w:ascii="Times New Roman"/>
+          <w:i/>
+          <w:sz w:val="28"/>
+          <w:szCs w:val="17"/>
+        </w:rPr>
+      </w:pPr>
+    </w:p>
+    <w:p>
+      <w:pPr>
+        <w:pStyle w:val="BodyText"/>
+        <w:numPr>
+          <w:ilvl w:val="2"/>
+          <w:numId w:val="26"/>
+        </w:numPr>
+        <w:spacing w:before="1" w:line="360" w:lineRule="auto"/>
+        <w:rPr>
+          <w:rFonts w:ascii="Times New Roman"/>
+          <w:i/>
+          <w:sz w:val="28"/>
+          <w:szCs w:val="17"/>
+        </w:rPr>
+      </w:pPr>
+      <w:r>
+        <w:rPr>
+          <w:rFonts w:ascii="Times New Roman"/>
+          <w:i/>
+          <w:sz w:val="28"/>
+          <w:szCs w:val="17"/>
+        </w:rPr>
+        <w:t>Empirical research questions</w:t>
+      </w:r>
+    </w:p>
+    <w:p>
+      <w:pPr>
+        <w:pStyle w:val="BodyText"/>
+        <w:spacing w:before="1" w:line="360" w:lineRule="auto"/>
+        <w:rPr>
+          <w:rFonts w:ascii="Times New Roman"/>
+          <w:iCs/>
+          <w:sz w:val="24"/>
+          <w:szCs w:val="15"/>
+        </w:rPr>
+      </w:pPr>
+      <w:r>
+        <w:rPr>
+          <w:rFonts w:ascii="Times New Roman"/>
+          <w:iCs/>
+          <w:sz w:val="24"/>
+          <w:szCs w:val="15"/>
+        </w:rPr>
+        <w:t>Supported by an experimental design the empirical research questions that are expected to be answered are:</w:t>
       </w:r>
     </w:p>
     <w:p>
@@ -2762,7 +2843,144 @@
         <w:pStyle w:val="ListParagraph"/>
         <w:numPr>
           <w:ilvl w:val="0"/>
-          <w:numId w:val="11"/>
+          <w:numId w:val="29"/>
+        </w:numPr>
+        <w:spacing w:line="360" w:lineRule="auto"/>
+        <w:rPr>
+          <w:rFonts w:ascii="Times New Roman"/>
+          <w:iCs/>
+          <w:sz w:val="24"/>
+          <w:szCs w:val="15"/>
+        </w:rPr>
+      </w:pPr>
+      <w:r>
+        <w:rPr>
+          <w:rFonts w:ascii="Times New Roman"/>
+          <w:iCs/>
+          <w:sz w:val="24"/>
+          <w:szCs w:val="15"/>
+        </w:rPr>
+        <w:t>To what extent is the willingness to pay affected by the level of customization on a product?</w:t>
+      </w:r>
+    </w:p>
+    <w:p>
+      <w:pPr>
+        <w:pStyle w:val="ListParagraph"/>
+        <w:numPr>
+          <w:ilvl w:val="0"/>
+          <w:numId w:val="29"/>
+        </w:numPr>
+        <w:spacing w:line="360" w:lineRule="auto"/>
+        <w:rPr>
+          <w:rFonts w:ascii="Times New Roman"/>
+          <w:iCs/>
+          <w:sz w:val="24"/>
+          <w:szCs w:val="15"/>
+        </w:rPr>
+      </w:pPr>
+      <w:r>
+        <w:rPr>
+          <w:rFonts w:ascii="Times New Roman"/>
+          <w:iCs/>
+          <w:sz w:val="24"/>
+          <w:szCs w:val="15"/>
+        </w:rPr>
+        <w:t xml:space="preserve">To what extent is the </w:t>
+      </w:r>
+      <w:r>
+        <w:rPr>
+          <w:rFonts w:ascii="Times New Roman"/>
+          <w:iCs/>
+          <w:sz w:val="24"/>
+          <w:szCs w:val="15"/>
+        </w:rPr>
+        <w:t>psychological ownership</w:t>
+      </w:r>
+      <w:r>
+        <w:rPr>
+          <w:rFonts w:ascii="Times New Roman"/>
+          <w:iCs/>
+          <w:sz w:val="24"/>
+          <w:szCs w:val="15"/>
+        </w:rPr>
+        <w:t xml:space="preserve"> affected by the level of customization on a product?</w:t>
+      </w:r>
+    </w:p>
+    <w:p>
+      <w:pPr>
+        <w:pStyle w:val="ListParagraph"/>
+        <w:numPr>
+          <w:ilvl w:val="0"/>
+          <w:numId w:val="29"/>
+        </w:numPr>
+        <w:spacing w:line="360" w:lineRule="auto"/>
+        <w:rPr>
+          <w:rFonts w:ascii="Times New Roman"/>
+          <w:iCs/>
+          <w:sz w:val="24"/>
+          <w:szCs w:val="15"/>
+        </w:rPr>
+      </w:pPr>
+      <w:r>
+        <w:rPr>
+          <w:rFonts w:ascii="Times New Roman"/>
+          <w:iCs/>
+          <w:sz w:val="24"/>
+          <w:szCs w:val="15"/>
+        </w:rPr>
+        <w:t>To what extent is the willingness to pay affected by the type of features used to customize products?</w:t>
+      </w:r>
+    </w:p>
+    <w:p>
+      <w:pPr>
+        <w:pStyle w:val="ListParagraph"/>
+        <w:numPr>
+          <w:ilvl w:val="0"/>
+          <w:numId w:val="29"/>
+        </w:numPr>
+        <w:spacing w:line="360" w:lineRule="auto"/>
+        <w:rPr>
+          <w:rFonts w:ascii="Times New Roman"/>
+          <w:iCs/>
+          <w:sz w:val="24"/>
+          <w:szCs w:val="15"/>
+        </w:rPr>
+      </w:pPr>
+      <w:r>
+        <w:rPr>
+          <w:rFonts w:ascii="Times New Roman"/>
+          <w:iCs/>
+          <w:sz w:val="24"/>
+          <w:szCs w:val="15"/>
+        </w:rPr>
+        <w:lastRenderedPageBreak/>
+        <w:t xml:space="preserve">To what extent is the </w:t>
+      </w:r>
+      <w:r>
+        <w:rPr>
+          <w:rFonts w:ascii="Times New Roman"/>
+          <w:iCs/>
+          <w:sz w:val="24"/>
+          <w:szCs w:val="15"/>
+        </w:rPr>
+        <w:t>psychological ownership</w:t>
+      </w:r>
+      <w:r>
+        <w:rPr>
+          <w:rFonts w:ascii="Times New Roman"/>
+          <w:iCs/>
+          <w:sz w:val="24"/>
+          <w:szCs w:val="15"/>
+        </w:rPr>
+        <w:t xml:space="preserve"> to pay affected by the type of features used to customize products?</w:t>
+      </w:r>
+    </w:p>
+    <w:p>
+      <w:pPr>
+        <w:pStyle w:val="ListParagraph"/>
+        <w:numPr>
+          <w:ilvl w:val="0"/>
+          <w:numId w:val="29"/>
         </w:numPr>
         <w:spacing w:before="1" w:line="360" w:lineRule="auto"/>
         <w:ind w:right="117"/>
@@ -2777,49 +2995,7 @@
           <w:rFonts w:ascii="Times New Roman" w:hAnsi="Times New Roman"/>
           <w:sz w:val="24"/>
         </w:rPr>
-        <w:t>To</w:t>
-      </w:r>
-      <w:r>
-        <w:rPr>
-          <w:rFonts w:ascii="Times New Roman" w:hAnsi="Times New Roman"/>
-          <w:sz w:val="24"/>
-        </w:rPr>
-        <w:t xml:space="preserve"> what extent </w:t>
-      </w:r>
-      <w:r>
-        <w:rPr>
-          <w:rFonts w:ascii="Times New Roman" w:hAnsi="Times New Roman"/>
-          <w:sz w:val="24"/>
-        </w:rPr>
-        <w:t xml:space="preserve">is </w:t>
-      </w:r>
-      <w:r>
-        <w:rPr>
-          <w:rFonts w:ascii="Times New Roman" w:hAnsi="Times New Roman"/>
-          <w:sz w:val="24"/>
-        </w:rPr>
-        <w:t xml:space="preserve">the </w:t>
-      </w:r>
-      <w:r>
-        <w:rPr>
-          <w:rFonts w:ascii="Times New Roman" w:hAnsi="Times New Roman"/>
-          <w:sz w:val="24"/>
-        </w:rPr>
-        <w:t>willingness to pay</w:t>
-      </w:r>
-      <w:r>
-        <w:rPr>
-          <w:rFonts w:ascii="Times New Roman" w:hAnsi="Times New Roman"/>
-          <w:sz w:val="24"/>
-        </w:rPr>
-        <w:t xml:space="preserve"> affected by the</w:t>
-      </w:r>
-      <w:r>
-        <w:rPr>
-          <w:rFonts w:ascii="Times New Roman" w:hAnsi="Times New Roman"/>
-          <w:sz w:val="24"/>
-        </w:rPr>
-        <w:t xml:space="preserve"> level of customization on a product?</w:t>
+        <w:t>To what extent does psychological ownership have a mediating role in the relationship between the level of customization and willingness to pay?</w:t>
       </w:r>
     </w:p>
     <w:p>
@@ -2827,7 +3003,7 @@
         <w:pStyle w:val="ListParagraph"/>
         <w:numPr>
           <w:ilvl w:val="0"/>
-          <w:numId w:val="11"/>
+          <w:numId w:val="29"/>
         </w:numPr>
         <w:spacing w:before="1" w:line="360" w:lineRule="auto"/>
         <w:ind w:right="117"/>
@@ -2842,16 +3018,48 @@
           <w:rFonts w:ascii="Times New Roman" w:hAnsi="Times New Roman"/>
           <w:sz w:val="24"/>
         </w:rPr>
-        <w:t>To what extent is the willingness to pay affected by the type of features used to customize products?</w:t>
-      </w:r>
-    </w:p>
-    <w:p>
-      <w:pPr>
-        <w:pStyle w:val="ListParagraph"/>
+        <w:t>To what extent does psychological ownership have a mediating role in the relationship between the type of features used to customize products and willingness to pay?</w:t>
+      </w:r>
+    </w:p>
+    <w:p>
+      <w:pPr>
+        <w:pStyle w:val="BodyText"/>
+        <w:spacing w:before="1" w:line="360" w:lineRule="auto"/>
+        <w:rPr>
+          <w:rFonts w:ascii="Times New Roman"/>
+          <w:i/>
+          <w:sz w:val="28"/>
+          <w:szCs w:val="17"/>
+        </w:rPr>
+      </w:pPr>
+    </w:p>
+    <w:p>
+      <w:pPr>
+        <w:pStyle w:val="BodyText"/>
         <w:numPr>
-          <w:ilvl w:val="0"/>
-          <w:numId w:val="11"/>
+          <w:ilvl w:val="2"/>
+          <w:numId w:val="26"/>
         </w:numPr>
+        <w:spacing w:before="1" w:line="360" w:lineRule="auto"/>
+        <w:rPr>
+          <w:rFonts w:ascii="Times New Roman"/>
+          <w:i/>
+          <w:sz w:val="28"/>
+          <w:szCs w:val="17"/>
+        </w:rPr>
+      </w:pPr>
+      <w:r>
+        <w:rPr>
+          <w:rFonts w:ascii="Times New Roman"/>
+          <w:i/>
+          <w:sz w:val="28"/>
+          <w:szCs w:val="17"/>
+        </w:rPr>
+        <w:t>Conceptual model</w:t>
+      </w:r>
+    </w:p>
+    <w:p>
+      <w:pPr>
         <w:spacing w:before="1" w:line="360" w:lineRule="auto"/>
         <w:ind w:right="117"/>
         <w:jc w:val="both"/>
@@ -2862,282 +3070,21 @@
       </w:pPr>
       <w:r>
         <w:rPr>
-          <w:rFonts w:ascii="Times New Roman" w:hAnsi="Times New Roman"/>
-          <w:sz w:val="24"/>
-        </w:rPr>
-        <w:t xml:space="preserve">To what extent </w:t>
-      </w:r>
-      <w:r>
-        <w:rPr>
-          <w:rFonts w:ascii="Times New Roman" w:hAnsi="Times New Roman"/>
-          <w:sz w:val="24"/>
-        </w:rPr>
-        <w:t>does psychological</w:t>
-      </w:r>
-      <w:r>
-        <w:rPr>
-          <w:rFonts w:ascii="Times New Roman" w:hAnsi="Times New Roman"/>
-          <w:sz w:val="24"/>
-        </w:rPr>
-        <w:t xml:space="preserve"> ownership</w:t>
-      </w:r>
-      <w:r>
-        <w:rPr>
-          <w:rFonts w:ascii="Times New Roman" w:hAnsi="Times New Roman"/>
-          <w:sz w:val="24"/>
-        </w:rPr>
-        <w:t xml:space="preserve"> </w:t>
-      </w:r>
-      <w:r>
-        <w:rPr>
-          <w:rFonts w:ascii="Times New Roman" w:hAnsi="Times New Roman"/>
-          <w:sz w:val="24"/>
-        </w:rPr>
-        <w:t>have a m</w:t>
-      </w:r>
-      <w:r>
-        <w:rPr>
-          <w:rFonts w:ascii="Times New Roman" w:hAnsi="Times New Roman"/>
-          <w:sz w:val="24"/>
-        </w:rPr>
-        <w:t>ediating</w:t>
-      </w:r>
-      <w:r>
-        <w:rPr>
-          <w:rFonts w:ascii="Times New Roman" w:hAnsi="Times New Roman"/>
-          <w:sz w:val="24"/>
-        </w:rPr>
-        <w:t xml:space="preserve"> role in the relationship between </w:t>
-      </w:r>
-      <w:r>
-        <w:rPr>
-          <w:rFonts w:ascii="Times New Roman" w:hAnsi="Times New Roman"/>
-          <w:sz w:val="24"/>
-        </w:rPr>
-        <w:t xml:space="preserve">the </w:t>
-      </w:r>
-      <w:r>
-        <w:rPr>
-          <w:rFonts w:ascii="Times New Roman" w:hAnsi="Times New Roman"/>
-          <w:sz w:val="24"/>
-        </w:rPr>
-        <w:t>level of customization</w:t>
-      </w:r>
-      <w:r>
-        <w:rPr>
-          <w:rFonts w:ascii="Times New Roman" w:hAnsi="Times New Roman"/>
-          <w:sz w:val="24"/>
-        </w:rPr>
-        <w:t xml:space="preserve"> and </w:t>
-      </w:r>
-      <w:r>
-        <w:rPr>
-          <w:rFonts w:ascii="Times New Roman" w:hAnsi="Times New Roman"/>
-          <w:sz w:val="24"/>
-        </w:rPr>
-        <w:t>willingness to pay</w:t>
-      </w:r>
-      <w:r>
-        <w:rPr>
-          <w:rFonts w:ascii="Times New Roman" w:hAnsi="Times New Roman"/>
-          <w:sz w:val="24"/>
-        </w:rPr>
-        <w:t>?</w:t>
-      </w:r>
-    </w:p>
-    <w:p>
-      <w:pPr>
-        <w:pStyle w:val="ListParagraph"/>
-        <w:numPr>
-          <w:ilvl w:val="0"/>
-          <w:numId w:val="11"/>
-        </w:numPr>
-        <w:spacing w:before="1" w:line="360" w:lineRule="auto"/>
-        <w:ind w:right="117"/>
-        <w:jc w:val="both"/>
-        <w:rPr>
-          <w:rFonts w:ascii="Times New Roman" w:hAnsi="Times New Roman"/>
-          <w:sz w:val="24"/>
-        </w:rPr>
-      </w:pPr>
-      <w:r>
-        <w:rPr>
-          <w:rFonts w:ascii="Times New Roman" w:hAnsi="Times New Roman"/>
-          <w:sz w:val="24"/>
-        </w:rPr>
-        <w:t xml:space="preserve">To what extent does </w:t>
-      </w:r>
-      <w:r>
-        <w:rPr>
-          <w:rFonts w:ascii="Times New Roman" w:hAnsi="Times New Roman"/>
-          <w:sz w:val="24"/>
-        </w:rPr>
-        <w:t>psychological ownership</w:t>
-      </w:r>
-      <w:r>
-        <w:rPr>
-          <w:rFonts w:ascii="Times New Roman" w:hAnsi="Times New Roman"/>
-          <w:sz w:val="24"/>
-        </w:rPr>
-        <w:t xml:space="preserve"> </w:t>
-      </w:r>
-      <w:r>
-        <w:rPr>
-          <w:rFonts w:ascii="Times New Roman" w:hAnsi="Times New Roman"/>
-          <w:sz w:val="24"/>
-        </w:rPr>
-        <w:t>have a m</w:t>
-      </w:r>
-      <w:r>
-        <w:rPr>
-          <w:rFonts w:ascii="Times New Roman" w:hAnsi="Times New Roman"/>
-          <w:sz w:val="24"/>
-        </w:rPr>
-        <w:t>ediating</w:t>
-      </w:r>
-      <w:r>
-        <w:rPr>
-          <w:rFonts w:ascii="Times New Roman" w:hAnsi="Times New Roman"/>
-          <w:sz w:val="24"/>
-        </w:rPr>
-        <w:t xml:space="preserve"> role in the relationship between the type of features used to customize</w:t>
-      </w:r>
-      <w:r>
-        <w:rPr>
-          <w:rFonts w:ascii="Times New Roman" w:hAnsi="Times New Roman"/>
-          <w:sz w:val="24"/>
-        </w:rPr>
-        <w:t xml:space="preserve"> products</w:t>
-      </w:r>
-      <w:r>
-        <w:rPr>
-          <w:rFonts w:ascii="Times New Roman" w:hAnsi="Times New Roman"/>
-          <w:sz w:val="24"/>
-        </w:rPr>
-        <w:t xml:space="preserve"> and </w:t>
-      </w:r>
-      <w:r>
-        <w:rPr>
-          <w:rFonts w:ascii="Times New Roman" w:hAnsi="Times New Roman"/>
-          <w:sz w:val="24"/>
-        </w:rPr>
-        <w:t>willingness to pay</w:t>
-      </w:r>
-      <w:r>
-        <w:rPr>
-          <w:rFonts w:ascii="Times New Roman" w:hAnsi="Times New Roman"/>
-          <w:sz w:val="24"/>
-        </w:rPr>
-        <w:t>?</w:t>
-      </w:r>
-    </w:p>
-    <w:p>
-      <w:pPr>
-        <w:pStyle w:val="Heading3"/>
-        <w:spacing w:before="1"/>
-        <w:jc w:val="both"/>
-      </w:pPr>
-      <w:r>
-        <w:t>3</w:t>
-      </w:r>
-      <w:r>
-        <w:t>.</w:t>
-      </w:r>
-      <w:r>
-        <w:rPr>
-          <w:spacing w:val="-3"/>
-        </w:rPr>
-        <w:t xml:space="preserve"> </w:t>
-      </w:r>
-      <w:r>
-        <w:t>Theoretical</w:t>
-      </w:r>
-      <w:r>
-        <w:rPr>
-          <w:spacing w:val="-3"/>
-        </w:rPr>
-        <w:t xml:space="preserve"> </w:t>
-      </w:r>
-      <w:r>
-        <w:t>background/</w:t>
-      </w:r>
-      <w:r>
-        <w:rPr>
-          <w:spacing w:val="-2"/>
-        </w:rPr>
-        <w:t xml:space="preserve"> </w:t>
-      </w:r>
-      <w:proofErr w:type="spellStart"/>
-      <w:r>
-        <w:t>Theoretisch</w:t>
-      </w:r>
-      <w:proofErr w:type="spellEnd"/>
-      <w:r>
-        <w:rPr>
-          <w:spacing w:val="-3"/>
-        </w:rPr>
-        <w:t xml:space="preserve"> </w:t>
-      </w:r>
-      <w:proofErr w:type="spellStart"/>
-      <w:r>
-        <w:t>kader</w:t>
-      </w:r>
-      <w:proofErr w:type="spellEnd"/>
-    </w:p>
-    <w:p>
-      <w:pPr>
-        <w:pStyle w:val="Heading3"/>
-        <w:spacing w:before="1"/>
-        <w:jc w:val="both"/>
-      </w:pPr>
-    </w:p>
-    <w:p>
-      <w:pPr>
-        <w:pStyle w:val="Heading3"/>
-        <w:spacing w:before="1"/>
-        <w:jc w:val="both"/>
-        <w:rPr>
-          <w:b w:val="0"/>
-          <w:bCs w:val="0"/>
-        </w:rPr>
-      </w:pPr>
-      <w:r>
-        <w:rPr>
-          <w:b w:val="0"/>
-          <w:bCs w:val="0"/>
-        </w:rPr>
-        <w:t>3.1 Conceptual model</w:t>
-      </w:r>
-    </w:p>
-    <w:p>
-      <w:pPr>
-        <w:pStyle w:val="Heading3"/>
-        <w:spacing w:before="1"/>
-        <w:jc w:val="both"/>
-        <w:rPr>
-          <w:b w:val="0"/>
-          <w:bCs w:val="0"/>
-        </w:rPr>
-      </w:pPr>
-      <w:r>
-        <w:rPr>
-          <w:b w:val="0"/>
-          <w:bCs w:val="0"/>
           <w:noProof/>
         </w:rPr>
         <w:drawing>
-          <wp:anchor distT="0" distB="0" distL="114300" distR="114300" simplePos="0" relativeHeight="251658240" behindDoc="0" locked="0" layoutInCell="1" allowOverlap="1" wp14:anchorId="151CAB09" wp14:editId="1F28B036">
+          <wp:anchor distT="0" distB="0" distL="114300" distR="114300" simplePos="0" relativeHeight="251669504" behindDoc="0" locked="0" layoutInCell="1" allowOverlap="1" wp14:anchorId="7C263CB6" wp14:editId="545C3C99">
             <wp:simplePos x="0" y="0"/>
             <wp:positionH relativeFrom="margin">
-              <wp:posOffset>514266</wp:posOffset>
+              <wp:align>left</wp:align>
             </wp:positionH>
             <wp:positionV relativeFrom="margin">
-              <wp:posOffset>6604395</wp:posOffset>
+              <wp:posOffset>2452370</wp:posOffset>
             </wp:positionV>
-            <wp:extent cx="5110480" cy="2328545"/>
-            <wp:effectExtent l="0" t="0" r="0" b="0"/>
+            <wp:extent cx="5250180" cy="2752725"/>
+            <wp:effectExtent l="0" t="0" r="7620" b="0"/>
             <wp:wrapSquare wrapText="bothSides"/>
-            <wp:docPr id="5" name="Picture 5"/>
+            <wp:docPr id="24" name="Picture 24"/>
             <wp:cNvGraphicFramePr>
               <a:graphicFrameLocks xmlns:a="http://schemas.openxmlformats.org/drawingml/2006/main" noChangeAspect="1"/>
             </wp:cNvGraphicFramePr>
@@ -3145,7 +3092,7 @@
               <a:graphicData uri="http://schemas.openxmlformats.org/drawingml/2006/picture">
                 <pic:pic xmlns:pic="http://schemas.openxmlformats.org/drawingml/2006/picture">
                   <pic:nvPicPr>
-                    <pic:cNvPr id="0" name="Picture 3"/>
+                    <pic:cNvPr id="0" name="Picture 2"/>
                     <pic:cNvPicPr>
                       <a:picLocks noChangeAspect="1" noChangeArrowheads="1"/>
                     </pic:cNvPicPr>
@@ -3166,7 +3113,7 @@
                   <pic:spPr bwMode="auto">
                     <a:xfrm>
                       <a:off x="0" y="0"/>
-                      <a:ext cx="5110480" cy="2328545"/>
+                      <a:ext cx="5250180" cy="2752725"/>
                     </a:xfrm>
                     <a:prstGeom prst="rect">
                       <a:avLst/>
@@ -3188,6 +3135,28 @@
     </w:p>
     <w:p>
       <w:pPr>
+        <w:spacing w:before="1" w:line="360" w:lineRule="auto"/>
+        <w:ind w:right="117"/>
+        <w:jc w:val="both"/>
+        <w:rPr>
+          <w:rFonts w:ascii="Times New Roman" w:hAnsi="Times New Roman"/>
+          <w:sz w:val="24"/>
+        </w:rPr>
+      </w:pPr>
+    </w:p>
+    <w:p>
+      <w:pPr>
+        <w:pStyle w:val="Heading3"/>
+        <w:spacing w:before="1"/>
+        <w:jc w:val="both"/>
+        <w:rPr>
+          <w:b w:val="0"/>
+          <w:bCs w:val="0"/>
+        </w:rPr>
+      </w:pPr>
+    </w:p>
+    <w:p>
+      <w:pPr>
         <w:pStyle w:val="Heading3"/>
         <w:spacing w:before="1"/>
         <w:jc w:val="both"/>
@@ -3278,14 +3247,69 @@
           <w:szCs w:val="22"/>
         </w:rPr>
       </w:pPr>
-      <w:r>
+    </w:p>
+    <w:p>
+      <w:pPr>
+        <w:pStyle w:val="Heading3"/>
+        <w:spacing w:before="1" w:line="360" w:lineRule="auto"/>
+        <w:ind w:firstLine="520"/>
+        <w:jc w:val="both"/>
         <w:rPr>
           <w:rFonts w:eastAsia="Arial MT" w:cs="Arial MT"/>
           <w:b w:val="0"/>
           <w:bCs w:val="0"/>
           <w:szCs w:val="22"/>
         </w:rPr>
-        <w:lastRenderedPageBreak/>
+      </w:pPr>
+    </w:p>
+    <w:p>
+      <w:pPr>
+        <w:pStyle w:val="Heading3"/>
+        <w:spacing w:before="1" w:line="360" w:lineRule="auto"/>
+        <w:ind w:left="0"/>
+        <w:jc w:val="both"/>
+        <w:rPr>
+          <w:rFonts w:eastAsia="Arial MT" w:cs="Arial MT"/>
+          <w:b w:val="0"/>
+          <w:bCs w:val="0"/>
+          <w:szCs w:val="22"/>
+        </w:rPr>
+      </w:pPr>
+    </w:p>
+    <w:p>
+      <w:pPr>
+        <w:pStyle w:val="Heading3"/>
+        <w:spacing w:before="1" w:line="360" w:lineRule="auto"/>
+        <w:ind w:left="0"/>
+        <w:jc w:val="both"/>
+        <w:rPr>
+          <w:rFonts w:eastAsia="Arial MT" w:cs="Arial MT"/>
+          <w:b w:val="0"/>
+          <w:bCs w:val="0"/>
+          <w:szCs w:val="22"/>
+        </w:rPr>
+      </w:pPr>
+    </w:p>
+    <w:p>
+      <w:pPr>
+        <w:pStyle w:val="Heading3"/>
+        <w:spacing w:before="1" w:line="360" w:lineRule="auto"/>
+        <w:ind w:left="0"/>
+        <w:jc w:val="both"/>
+        <w:rPr>
+          <w:rFonts w:eastAsia="Arial MT" w:cs="Arial MT"/>
+          <w:b w:val="0"/>
+          <w:bCs w:val="0"/>
+          <w:szCs w:val="22"/>
+        </w:rPr>
+      </w:pPr>
+      <w:r>
+        <w:rPr>
+          <w:rFonts w:eastAsia="Arial MT" w:cs="Arial MT"/>
+          <w:b w:val="0"/>
+          <w:bCs w:val="0"/>
+          <w:szCs w:val="22"/>
+        </w:rPr>
         <w:t xml:space="preserve">The conceptual model depicted above, has been developed with the aim to offer </w:t>
       </w:r>
       <w:r>
@@ -3422,24 +3446,6 @@
           <w:szCs w:val="22"/>
         </w:rPr>
       </w:pPr>
-      <w:r>
-        <w:rPr>
-          <w:rFonts w:eastAsia="Arial MT" w:cs="Arial MT"/>
-          <w:b w:val="0"/>
-          <w:bCs w:val="0"/>
-          <w:szCs w:val="22"/>
-        </w:rPr>
-        <w:t xml:space="preserve">3.2 </w:t>
-      </w:r>
-      <w:r>
-        <w:rPr>
-          <w:rFonts w:eastAsia="Arial MT" w:cs="Arial MT"/>
-          <w:b w:val="0"/>
-          <w:bCs w:val="0"/>
-          <w:szCs w:val="22"/>
-        </w:rPr>
-        <w:t>Hypotheses / Conceptual background</w:t>
-      </w:r>
     </w:p>
     <w:p>
       <w:pPr>
@@ -3453,6 +3459,115 @@
           <w:szCs w:val="22"/>
         </w:rPr>
       </w:pPr>
+    </w:p>
+    <w:p>
+      <w:pPr>
+        <w:pStyle w:val="Heading3"/>
+        <w:spacing w:before="1" w:line="360" w:lineRule="auto"/>
+        <w:jc w:val="both"/>
+        <w:rPr>
+          <w:rFonts w:eastAsia="Arial MT" w:cs="Arial MT"/>
+          <w:b w:val="0"/>
+          <w:bCs w:val="0"/>
+          <w:szCs w:val="22"/>
+        </w:rPr>
+      </w:pPr>
+    </w:p>
+    <w:p>
+      <w:pPr>
+        <w:pStyle w:val="Heading3"/>
+        <w:spacing w:before="1" w:line="360" w:lineRule="auto"/>
+        <w:jc w:val="both"/>
+        <w:rPr>
+          <w:rFonts w:eastAsia="Arial MT" w:cs="Arial MT"/>
+          <w:b w:val="0"/>
+          <w:bCs w:val="0"/>
+          <w:szCs w:val="22"/>
+        </w:rPr>
+      </w:pPr>
+    </w:p>
+    <w:p>
+      <w:pPr>
+        <w:pStyle w:val="Heading3"/>
+        <w:spacing w:before="1" w:line="360" w:lineRule="auto"/>
+        <w:jc w:val="both"/>
+        <w:rPr>
+          <w:rFonts w:eastAsia="Arial MT" w:cs="Arial MT"/>
+          <w:b w:val="0"/>
+          <w:bCs w:val="0"/>
+          <w:szCs w:val="22"/>
+        </w:rPr>
+      </w:pPr>
+    </w:p>
+    <w:p>
+      <w:pPr>
+        <w:pStyle w:val="Heading3"/>
+        <w:spacing w:before="1" w:line="360" w:lineRule="auto"/>
+        <w:jc w:val="both"/>
+        <w:rPr>
+          <w:rFonts w:eastAsia="Arial MT" w:cs="Arial MT"/>
+          <w:b w:val="0"/>
+          <w:bCs w:val="0"/>
+          <w:szCs w:val="22"/>
+        </w:rPr>
+      </w:pPr>
+    </w:p>
+    <w:p>
+      <w:pPr>
+        <w:pStyle w:val="Heading3"/>
+        <w:spacing w:before="1" w:line="360" w:lineRule="auto"/>
+        <w:jc w:val="both"/>
+        <w:rPr>
+          <w:rFonts w:eastAsia="Arial MT" w:cs="Arial MT"/>
+          <w:b w:val="0"/>
+          <w:bCs w:val="0"/>
+          <w:szCs w:val="22"/>
+        </w:rPr>
+      </w:pPr>
+    </w:p>
+    <w:p>
+      <w:pPr>
+        <w:pStyle w:val="Heading3"/>
+        <w:spacing w:before="1" w:line="360" w:lineRule="auto"/>
+        <w:jc w:val="both"/>
+        <w:rPr>
+          <w:rFonts w:eastAsia="Arial MT" w:cs="Arial MT"/>
+          <w:b w:val="0"/>
+          <w:bCs w:val="0"/>
+          <w:szCs w:val="22"/>
+        </w:rPr>
+      </w:pPr>
+      <w:r>
+        <w:rPr>
+          <w:rFonts w:eastAsia="Arial MT" w:cs="Arial MT"/>
+          <w:b w:val="0"/>
+          <w:bCs w:val="0"/>
+          <w:szCs w:val="22"/>
+        </w:rPr>
+        <w:t xml:space="preserve">3.2 </w:t>
+      </w:r>
+      <w:r>
+        <w:rPr>
+          <w:rFonts w:eastAsia="Arial MT" w:cs="Arial MT"/>
+          <w:b w:val="0"/>
+          <w:bCs w:val="0"/>
+          <w:szCs w:val="22"/>
+        </w:rPr>
+        <w:t>Hypotheses / Conceptual background</w:t>
+      </w:r>
+    </w:p>
+    <w:p>
+      <w:pPr>
+        <w:pStyle w:val="Heading3"/>
+        <w:spacing w:before="1" w:line="360" w:lineRule="auto"/>
+        <w:jc w:val="both"/>
+        <w:rPr>
+          <w:rFonts w:eastAsia="Arial MT" w:cs="Arial MT"/>
+          <w:b w:val="0"/>
+          <w:bCs w:val="0"/>
+          <w:szCs w:val="22"/>
+        </w:rPr>
+      </w:pPr>
       <w:r>
         <w:rPr>
           <w:rFonts w:eastAsia="Arial MT" w:cs="Arial MT"/>
@@ -3742,7 +3857,6 @@
           <w:bCs/>
           <w:sz w:val="24"/>
         </w:rPr>
-        <w:lastRenderedPageBreak/>
         <w:t>H1:</w:t>
       </w:r>
       <w:r>
@@ -3823,6 +3937,7 @@
           <w:b w:val="0"/>
           <w:bCs w:val="0"/>
         </w:rPr>
+        <w:lastRenderedPageBreak/>
         <w:t>Type of features used to customize products</w:t>
       </w:r>
     </w:p>
@@ -4409,7 +4524,6 @@
           <w:rFonts w:ascii="Times New Roman" w:hAnsi="Times New Roman"/>
           <w:sz w:val="24"/>
         </w:rPr>
-        <w:lastRenderedPageBreak/>
         <w:t xml:space="preserve">could be understood </w:t>
       </w:r>
       <w:r>
@@ -4491,7 +4605,15 @@
           <w:rFonts w:ascii="Times New Roman" w:hAnsi="Times New Roman"/>
           <w:sz w:val="24"/>
         </w:rPr>
-        <w:t xml:space="preserve">effect of psychological ownership on willingness to pay has been already documented. For instance, </w:t>
+        <w:t xml:space="preserve">effect </w:t>
+      </w:r>
+      <w:r>
+        <w:rPr>
+          <w:rFonts w:ascii="Times New Roman" w:hAnsi="Times New Roman"/>
+          <w:sz w:val="24"/>
+        </w:rPr>
+        <w:lastRenderedPageBreak/>
+        <w:t xml:space="preserve">of psychological ownership on willingness to pay has been already documented. For instance, </w:t>
       </w:r>
       <w:proofErr w:type="spellStart"/>
       <w:r>
@@ -5153,17 +5275,7 @@
                 <w:sz w:val="20"/>
                 <w:szCs w:val="18"/>
               </w:rPr>
-              <w:t xml:space="preserve">participant is going to be assigned randomly to one of </w:t>
-            </w:r>
-            <w:r>
-              <w:rPr>
-                <w:rFonts w:ascii="Times New Roman"/>
-                <w:color w:val="000000" w:themeColor="text1"/>
-                <w:sz w:val="20"/>
-                <w:szCs w:val="18"/>
-              </w:rPr>
-              <w:lastRenderedPageBreak/>
-              <w:t>the following conditions:</w:t>
+              <w:t>participant is going to be assigned randomly to one of the following conditions:</w:t>
             </w:r>
           </w:p>
           <w:p>
@@ -6295,6 +6407,7 @@
           <w:b w:val="0"/>
           <w:bCs w:val="0"/>
         </w:rPr>
+        <w:lastRenderedPageBreak/>
         <w:t xml:space="preserve">Arora, N., </w:t>
       </w:r>
       <w:proofErr w:type="spellStart"/>
@@ -6797,15 +6910,7 @@
           <w:b w:val="0"/>
           <w:bCs w:val="0"/>
         </w:rPr>
-        <w:t xml:space="preserve">Shu, S., &amp; Peck, J. (2011). Psychological ownership and affective reaction: Emotional attachment process variables and the endowment effect. Journal of Consumer </w:t>
-      </w:r>
-      <w:r>
-        <w:rPr>
-          <w:b w:val="0"/>
-          <w:bCs w:val="0"/>
-        </w:rPr>
-        <w:lastRenderedPageBreak/>
-        <w:t>Psychology, 439-452</w:t>
+        <w:t>Shu, S., &amp; Peck, J. (2011). Psychological ownership and affective reaction: Emotional attachment process variables and the endowment effect. Journal of Consumer Psychology, 439-452</w:t>
       </w:r>
     </w:p>
     <w:p>
@@ -6859,6 +6964,869 @@
       </w:pPr>
     </w:p>
     <w:p/>
+    <w:p>
+      <w:pPr>
+        <w:pStyle w:val="Heading3"/>
+        <w:spacing w:line="360" w:lineRule="auto"/>
+        <w:jc w:val="left"/>
+      </w:pPr>
+      <w:r>
+        <w:rPr>
+          <w:noProof/>
+        </w:rPr>
+        <mc:AlternateContent>
+          <mc:Choice Requires="wpg">
+            <w:drawing>
+              <wp:anchor distT="0" distB="0" distL="114300" distR="114300" simplePos="0" relativeHeight="251667456" behindDoc="0" locked="0" layoutInCell="1" allowOverlap="1" wp14:anchorId="46B40ECD" wp14:editId="37BA61D2">
+                <wp:simplePos x="0" y="0"/>
+                <wp:positionH relativeFrom="column">
+                  <wp:posOffset>13970</wp:posOffset>
+                </wp:positionH>
+                <wp:positionV relativeFrom="paragraph">
+                  <wp:posOffset>132080</wp:posOffset>
+                </wp:positionV>
+                <wp:extent cx="6550025" cy="3362960"/>
+                <wp:effectExtent l="57150" t="38100" r="79375" b="104140"/>
+                <wp:wrapNone/>
+                <wp:docPr id="21" name="Group 21"/>
+                <wp:cNvGraphicFramePr/>
+                <a:graphic xmlns:a="http://schemas.openxmlformats.org/drawingml/2006/main">
+                  <a:graphicData uri="http://schemas.microsoft.com/office/word/2010/wordprocessingGroup">
+                    <wpg:wgp>
+                      <wpg:cNvGrpSpPr/>
+                      <wpg:grpSpPr>
+                        <a:xfrm>
+                          <a:off x="0" y="0"/>
+                          <a:ext cx="6550025" cy="3362960"/>
+                          <a:chOff x="0" y="0"/>
+                          <a:chExt cx="6550025" cy="3362960"/>
+                        </a:xfrm>
+                      </wpg:grpSpPr>
+                      <wpg:grpSp>
+                        <wpg:cNvPr id="4" name="Group 4"/>
+                        <wpg:cNvGrpSpPr/>
+                        <wpg:grpSpPr>
+                          <a:xfrm>
+                            <a:off x="0" y="916890"/>
+                            <a:ext cx="6550025" cy="2446070"/>
+                            <a:chOff x="0" y="497832"/>
+                            <a:chExt cx="6550320" cy="2446279"/>
+                          </a:xfrm>
+                        </wpg:grpSpPr>
+                        <wpg:grpSp>
+                          <wpg:cNvPr id="6" name="Group 6"/>
+                          <wpg:cNvGrpSpPr/>
+                          <wpg:grpSpPr>
+                            <a:xfrm>
+                              <a:off x="0" y="497832"/>
+                              <a:ext cx="6550320" cy="2446279"/>
+                              <a:chOff x="0" y="552614"/>
+                              <a:chExt cx="6753225" cy="2768436"/>
+                            </a:xfrm>
+                          </wpg:grpSpPr>
+                          <wps:wsp>
+                            <wps:cNvPr id="7" name="Rectangle 2"/>
+                            <wps:cNvSpPr/>
+                            <wps:spPr>
+                              <a:xfrm>
+                                <a:off x="0" y="1330325"/>
+                                <a:ext cx="1809750" cy="998219"/>
+                              </a:xfrm>
+                              <a:prstGeom prst="rect">
+                                <a:avLst/>
+                              </a:prstGeom>
+                            </wps:spPr>
+                            <wps:style>
+                              <a:lnRef idx="1">
+                                <a:schemeClr val="accent1"/>
+                              </a:lnRef>
+                              <a:fillRef idx="2">
+                                <a:schemeClr val="accent1"/>
+                              </a:fillRef>
+                              <a:effectRef idx="1">
+                                <a:schemeClr val="accent1"/>
+                              </a:effectRef>
+                              <a:fontRef idx="minor">
+                                <a:schemeClr val="dk1"/>
+                              </a:fontRef>
+                            </wps:style>
+                            <wps:txbx>
+                              <w:txbxContent>
+                                <w:p>
+                                  <w:pPr>
+                                    <w:jc w:val="center"/>
+                                  </w:pPr>
+                                  <w:r>
+                                    <w:t>Level of customization</w:t>
+                                  </w:r>
+                                </w:p>
+                                <w:p>
+                                  <w:pPr>
+                                    <w:pStyle w:val="ListParagraph"/>
+                                    <w:numPr>
+                                      <w:ilvl w:val="0"/>
+                                      <w:numId w:val="16"/>
+                                    </w:numPr>
+                                  </w:pPr>
+                                  <w:r>
+                                    <w:t>HCP</w:t>
+                                  </w:r>
+                                </w:p>
+                                <w:p>
+                                  <w:pPr>
+                                    <w:pStyle w:val="ListParagraph"/>
+                                    <w:numPr>
+                                      <w:ilvl w:val="0"/>
+                                      <w:numId w:val="16"/>
+                                    </w:numPr>
+                                  </w:pPr>
+                                  <w:r>
+                                    <w:t>PCP</w:t>
+                                  </w:r>
+                                </w:p>
+                                <w:p>
+                                  <w:pPr>
+                                    <w:pStyle w:val="ListParagraph"/>
+                                    <w:ind w:left="720" w:firstLine="0"/>
+                                  </w:pPr>
+                                </w:p>
+                              </w:txbxContent>
+                            </wps:txbx>
+                            <wps:bodyPr rot="0" spcFirstLastPara="0" vertOverflow="overflow" horzOverflow="overflow" vert="horz" wrap="square" lIns="91440" tIns="45720" rIns="91440" bIns="45720" numCol="1" spcCol="0" rtlCol="0" fromWordArt="0" anchor="ctr" anchorCtr="0" forceAA="0" compatLnSpc="1">
+                              <a:prstTxWarp prst="textNoShape">
+                                <a:avLst/>
+                              </a:prstTxWarp>
+                              <a:noAutofit/>
+                            </wps:bodyPr>
+                          </wps:wsp>
+                          <wps:wsp>
+                            <wps:cNvPr id="8" name="Rectangle 8"/>
+                            <wps:cNvSpPr/>
+                            <wps:spPr>
+                              <a:xfrm>
+                                <a:off x="2736841" y="552614"/>
+                                <a:ext cx="1601567" cy="751802"/>
+                              </a:xfrm>
+                              <a:prstGeom prst="rect">
+                                <a:avLst/>
+                              </a:prstGeom>
+                            </wps:spPr>
+                            <wps:style>
+                              <a:lnRef idx="1">
+                                <a:schemeClr val="accent1"/>
+                              </a:lnRef>
+                              <a:fillRef idx="2">
+                                <a:schemeClr val="accent1"/>
+                              </a:fillRef>
+                              <a:effectRef idx="1">
+                                <a:schemeClr val="accent1"/>
+                              </a:effectRef>
+                              <a:fontRef idx="minor">
+                                <a:schemeClr val="dk1"/>
+                              </a:fontRef>
+                            </wps:style>
+                            <wps:txbx>
+                              <w:txbxContent>
+                                <w:p>
+                                  <w:pPr>
+                                    <w:jc w:val="center"/>
+                                    <w:rPr>
+                                      <w:lang w:val="es-CO"/>
+                                    </w:rPr>
+                                  </w:pPr>
+                                  <w:proofErr w:type="spellStart"/>
+                                  <w:r>
+                                    <w:rPr>
+                                      <w:lang w:val="es-CO"/>
+                                    </w:rPr>
+                                    <w:t>Psychological</w:t>
+                                  </w:r>
+                                  <w:proofErr w:type="spellEnd"/>
+                                  <w:r>
+                                    <w:rPr>
+                                      <w:lang w:val="es-CO"/>
+                                    </w:rPr>
+                                    <w:t xml:space="preserve"> </w:t>
+                                  </w:r>
+                                  <w:proofErr w:type="spellStart"/>
+                                  <w:r>
+                                    <w:rPr>
+                                      <w:lang w:val="es-CO"/>
+                                    </w:rPr>
+                                    <w:t>ownership</w:t>
+                                  </w:r>
+                                  <w:proofErr w:type="spellEnd"/>
+                                </w:p>
+                              </w:txbxContent>
+                            </wps:txbx>
+                            <wps:bodyPr rot="0" spcFirstLastPara="0" vertOverflow="overflow" horzOverflow="overflow" vert="horz" wrap="square" lIns="91440" tIns="45720" rIns="91440" bIns="45720" numCol="1" spcCol="0" rtlCol="0" fromWordArt="0" anchor="ctr" anchorCtr="0" forceAA="0" compatLnSpc="1">
+                              <a:prstTxWarp prst="textNoShape">
+                                <a:avLst/>
+                              </a:prstTxWarp>
+                              <a:noAutofit/>
+                            </wps:bodyPr>
+                          </wps:wsp>
+                          <wps:wsp>
+                            <wps:cNvPr id="9" name="Rectangle 9"/>
+                            <wps:cNvSpPr/>
+                            <wps:spPr>
+                              <a:xfrm>
+                                <a:off x="5492750" y="1241425"/>
+                                <a:ext cx="1228725" cy="676275"/>
+                              </a:xfrm>
+                              <a:prstGeom prst="rect">
+                                <a:avLst/>
+                              </a:prstGeom>
+                            </wps:spPr>
+                            <wps:style>
+                              <a:lnRef idx="1">
+                                <a:schemeClr val="accent1"/>
+                              </a:lnRef>
+                              <a:fillRef idx="2">
+                                <a:schemeClr val="accent1"/>
+                              </a:fillRef>
+                              <a:effectRef idx="1">
+                                <a:schemeClr val="accent1"/>
+                              </a:effectRef>
+                              <a:fontRef idx="minor">
+                                <a:schemeClr val="dk1"/>
+                              </a:fontRef>
+                            </wps:style>
+                            <wps:txbx>
+                              <w:txbxContent>
+                                <w:p>
+                                  <w:pPr>
+                                    <w:jc w:val="center"/>
+                                  </w:pPr>
+                                  <w:r>
+                                    <w:t>Willingness to pay</w:t>
+                                  </w:r>
+                                  <w:r>
+                                    <w:t xml:space="preserve"> </w:t>
+                                  </w:r>
+                                </w:p>
+                              </w:txbxContent>
+                            </wps:txbx>
+                            <wps:bodyPr rot="0" spcFirstLastPara="0" vertOverflow="overflow" horzOverflow="overflow" vert="horz" wrap="square" lIns="91440" tIns="45720" rIns="91440" bIns="45720" numCol="1" spcCol="0" rtlCol="0" fromWordArt="0" anchor="ctr" anchorCtr="0" forceAA="0" compatLnSpc="1">
+                              <a:prstTxWarp prst="textNoShape">
+                                <a:avLst/>
+                              </a:prstTxWarp>
+                              <a:noAutofit/>
+                            </wps:bodyPr>
+                          </wps:wsp>
+                          <wps:wsp>
+                            <wps:cNvPr id="11" name="Rectangle 11"/>
+                            <wps:cNvSpPr/>
+                            <wps:spPr>
+                              <a:xfrm>
+                                <a:off x="5524500" y="2644775"/>
+                                <a:ext cx="1228725" cy="676275"/>
+                              </a:xfrm>
+                              <a:prstGeom prst="rect">
+                                <a:avLst/>
+                              </a:prstGeom>
+                            </wps:spPr>
+                            <wps:style>
+                              <a:lnRef idx="1">
+                                <a:schemeClr val="accent1"/>
+                              </a:lnRef>
+                              <a:fillRef idx="2">
+                                <a:schemeClr val="accent1"/>
+                              </a:fillRef>
+                              <a:effectRef idx="1">
+                                <a:schemeClr val="accent1"/>
+                              </a:effectRef>
+                              <a:fontRef idx="minor">
+                                <a:schemeClr val="dk1"/>
+                              </a:fontRef>
+                            </wps:style>
+                            <wps:txbx>
+                              <w:txbxContent>
+                                <w:p>
+                                  <w:pPr>
+                                    <w:rPr>
+                                      <w:sz w:val="18"/>
+                                      <w:szCs w:val="18"/>
+                                    </w:rPr>
+                                  </w:pPr>
+                                  <w:r>
+                                    <w:rPr>
+                                      <w:sz w:val="18"/>
+                                      <w:szCs w:val="18"/>
+                                    </w:rPr>
+                                    <w:t>Covariates:</w:t>
+                                  </w:r>
+                                </w:p>
+                                <w:p>
+                                  <w:pPr>
+                                    <w:pStyle w:val="ListParagraph"/>
+                                    <w:numPr>
+                                      <w:ilvl w:val="0"/>
+                                      <w:numId w:val="12"/>
+                                    </w:numPr>
+                                    <w:rPr>
+                                      <w:sz w:val="18"/>
+                                      <w:szCs w:val="18"/>
+                                    </w:rPr>
+                                  </w:pPr>
+                                  <w:r>
+                                    <w:rPr>
+                                      <w:sz w:val="18"/>
+                                      <w:szCs w:val="18"/>
+                                    </w:rPr>
+                                    <w:t>Age</w:t>
+                                  </w:r>
+                                </w:p>
+                                <w:p>
+                                  <w:pPr>
+                                    <w:pStyle w:val="ListParagraph"/>
+                                    <w:numPr>
+                                      <w:ilvl w:val="0"/>
+                                      <w:numId w:val="12"/>
+                                    </w:numPr>
+                                    <w:rPr>
+                                      <w:sz w:val="18"/>
+                                      <w:szCs w:val="18"/>
+                                    </w:rPr>
+                                  </w:pPr>
+                                  <w:r>
+                                    <w:rPr>
+                                      <w:sz w:val="18"/>
+                                      <w:szCs w:val="18"/>
+                                    </w:rPr>
+                                    <w:t>Gender</w:t>
+                                  </w:r>
+                                </w:p>
+                                <w:p>
+                                  <w:pPr>
+                                    <w:rPr>
+                                      <w:sz w:val="18"/>
+                                      <w:szCs w:val="18"/>
+                                    </w:rPr>
+                                  </w:pPr>
+                                  <w:r>
+                                    <w:rPr>
+                                      <w:sz w:val="18"/>
+                                      <w:szCs w:val="18"/>
+                                    </w:rPr>
+                                    <w:br/>
+                                  </w:r>
+                                </w:p>
+                              </w:txbxContent>
+                            </wps:txbx>
+                            <wps:bodyPr rot="0" spcFirstLastPara="0" vertOverflow="overflow" horzOverflow="overflow" vert="horz" wrap="square" lIns="91440" tIns="45720" rIns="91440" bIns="45720" numCol="1" spcCol="0" rtlCol="0" fromWordArt="0" anchor="ctr" anchorCtr="0" forceAA="0" compatLnSpc="1">
+                              <a:prstTxWarp prst="textNoShape">
+                                <a:avLst/>
+                              </a:prstTxWarp>
+                              <a:noAutofit/>
+                            </wps:bodyPr>
+                          </wps:wsp>
+                          <wps:wsp>
+                            <wps:cNvPr id="14" name="Straight Arrow Connector 14"/>
+                            <wps:cNvCnPr/>
+                            <wps:spPr>
+                              <a:xfrm>
+                                <a:off x="1870567" y="1933575"/>
+                                <a:ext cx="3543299" cy="13243"/>
+                              </a:xfrm>
+                              <a:prstGeom prst="straightConnector1">
+                                <a:avLst/>
+                              </a:prstGeom>
+                              <a:ln>
+                                <a:tailEnd type="triangle"/>
+                              </a:ln>
+                            </wps:spPr>
+                            <wps:style>
+                              <a:lnRef idx="1">
+                                <a:schemeClr val="accent1"/>
+                              </a:lnRef>
+                              <a:fillRef idx="0">
+                                <a:schemeClr val="accent1"/>
+                              </a:fillRef>
+                              <a:effectRef idx="0">
+                                <a:schemeClr val="accent1"/>
+                              </a:effectRef>
+                              <a:fontRef idx="minor">
+                                <a:schemeClr val="tx1"/>
+                              </a:fontRef>
+                            </wps:style>
+                            <wps:bodyPr/>
+                          </wps:wsp>
+                          <wps:wsp>
+                            <wps:cNvPr id="15" name="Straight Arrow Connector 15"/>
+                            <wps:cNvCnPr/>
+                            <wps:spPr>
+                              <a:xfrm flipV="1">
+                                <a:off x="6172200" y="2006600"/>
+                                <a:ext cx="0" cy="619125"/>
+                              </a:xfrm>
+                              <a:prstGeom prst="straightConnector1">
+                                <a:avLst/>
+                              </a:prstGeom>
+                              <a:ln>
+                                <a:tailEnd type="triangle"/>
+                              </a:ln>
+                            </wps:spPr>
+                            <wps:style>
+                              <a:lnRef idx="1">
+                                <a:schemeClr val="accent1"/>
+                              </a:lnRef>
+                              <a:fillRef idx="0">
+                                <a:schemeClr val="accent1"/>
+                              </a:fillRef>
+                              <a:effectRef idx="0">
+                                <a:schemeClr val="accent1"/>
+                              </a:effectRef>
+                              <a:fontRef idx="minor">
+                                <a:schemeClr val="tx1"/>
+                              </a:fontRef>
+                            </wps:style>
+                            <wps:bodyPr/>
+                          </wps:wsp>
+                        </wpg:grpSp>
+                        <wps:wsp>
+                          <wps:cNvPr id="16" name="Straight Arrow Connector 6"/>
+                          <wps:cNvCnPr/>
+                          <wps:spPr>
+                            <a:xfrm flipV="1">
+                              <a:off x="1776355" y="971633"/>
+                              <a:ext cx="843138" cy="246946"/>
+                            </a:xfrm>
+                            <a:prstGeom prst="straightConnector1">
+                              <a:avLst/>
+                            </a:prstGeom>
+                            <a:ln>
+                              <a:tailEnd type="triangle"/>
+                            </a:ln>
+                          </wps:spPr>
+                          <wps:style>
+                            <a:lnRef idx="1">
+                              <a:schemeClr val="accent1"/>
+                            </a:lnRef>
+                            <a:fillRef idx="0">
+                              <a:schemeClr val="accent1"/>
+                            </a:fillRef>
+                            <a:effectRef idx="0">
+                              <a:schemeClr val="accent1"/>
+                            </a:effectRef>
+                            <a:fontRef idx="minor">
+                              <a:schemeClr val="tx1"/>
+                            </a:fontRef>
+                          </wps:style>
+                          <wps:bodyPr/>
+                        </wps:wsp>
+                      </wpg:grpSp>
+                      <wps:wsp>
+                        <wps:cNvPr id="17" name="Straight Arrow Connector 6"/>
+                        <wps:cNvCnPr/>
+                        <wps:spPr>
+                          <a:xfrm>
+                            <a:off x="4267200" y="1371600"/>
+                            <a:ext cx="1038225" cy="372745"/>
+                          </a:xfrm>
+                          <a:prstGeom prst="straightConnector1">
+                            <a:avLst/>
+                          </a:prstGeom>
+                          <a:ln>
+                            <a:tailEnd type="triangle"/>
+                          </a:ln>
+                        </wps:spPr>
+                        <wps:style>
+                          <a:lnRef idx="1">
+                            <a:schemeClr val="accent1"/>
+                          </a:lnRef>
+                          <a:fillRef idx="0">
+                            <a:schemeClr val="accent1"/>
+                          </a:fillRef>
+                          <a:effectRef idx="0">
+                            <a:schemeClr val="accent1"/>
+                          </a:effectRef>
+                          <a:fontRef idx="minor">
+                            <a:schemeClr val="tx1"/>
+                          </a:fontRef>
+                        </wps:style>
+                        <wps:bodyPr/>
+                      </wps:wsp>
+                      <wps:wsp>
+                        <wps:cNvPr id="18" name="Rectangle 18"/>
+                        <wps:cNvSpPr/>
+                        <wps:spPr>
+                          <a:xfrm>
+                            <a:off x="885825" y="0"/>
+                            <a:ext cx="1323975" cy="619125"/>
+                          </a:xfrm>
+                          <a:prstGeom prst="rect">
+                            <a:avLst/>
+                          </a:prstGeom>
+                        </wps:spPr>
+                        <wps:style>
+                          <a:lnRef idx="1">
+                            <a:schemeClr val="accent1"/>
+                          </a:lnRef>
+                          <a:fillRef idx="2">
+                            <a:schemeClr val="accent1"/>
+                          </a:fillRef>
+                          <a:effectRef idx="1">
+                            <a:schemeClr val="accent1"/>
+                          </a:effectRef>
+                          <a:fontRef idx="minor">
+                            <a:schemeClr val="dk1"/>
+                          </a:fontRef>
+                        </wps:style>
+                        <wps:txbx>
+                          <w:txbxContent>
+                            <w:p>
+                              <w:pPr>
+                                <w:jc w:val="center"/>
+                              </w:pPr>
+                              <w:r>
+                                <w:t>Type of features</w:t>
+                              </w:r>
+                            </w:p>
+                            <w:p>
+                              <w:pPr>
+                                <w:jc w:val="center"/>
+                              </w:pPr>
+                              <w:r>
+                                <w:t>(</w:t>
+                              </w:r>
+                              <w:r>
+                                <w:t>Hedonic</w:t>
+                              </w:r>
+                              <w:r>
+                                <w:t xml:space="preserve"> vs utilitarian)</w:t>
+                              </w:r>
+                            </w:p>
+                          </w:txbxContent>
+                        </wps:txbx>
+                        <wps:bodyPr rot="0" spcFirstLastPara="0" vertOverflow="overflow" horzOverflow="overflow" vert="horz" wrap="square" lIns="91440" tIns="45720" rIns="91440" bIns="45720" numCol="1" spcCol="0" rtlCol="0" fromWordArt="0" anchor="ctr" anchorCtr="0" forceAA="0" compatLnSpc="1">
+                          <a:prstTxWarp prst="textNoShape">
+                            <a:avLst/>
+                          </a:prstTxWarp>
+                          <a:noAutofit/>
+                        </wps:bodyPr>
+                      </wps:wsp>
+                      <wps:wsp>
+                        <wps:cNvPr id="19" name="Straight Arrow Connector 19"/>
+                        <wps:cNvCnPr/>
+                        <wps:spPr>
+                          <a:xfrm>
+                            <a:off x="1714500" y="619125"/>
+                            <a:ext cx="523875" cy="876300"/>
+                          </a:xfrm>
+                          <a:prstGeom prst="straightConnector1">
+                            <a:avLst/>
+                          </a:prstGeom>
+                          <a:ln>
+                            <a:tailEnd type="triangle"/>
+                          </a:ln>
+                        </wps:spPr>
+                        <wps:style>
+                          <a:lnRef idx="1">
+                            <a:schemeClr val="accent1"/>
+                          </a:lnRef>
+                          <a:fillRef idx="0">
+                            <a:schemeClr val="accent1"/>
+                          </a:fillRef>
+                          <a:effectRef idx="0">
+                            <a:schemeClr val="accent1"/>
+                          </a:effectRef>
+                          <a:fontRef idx="minor">
+                            <a:schemeClr val="tx1"/>
+                          </a:fontRef>
+                        </wps:style>
+                        <wps:bodyPr/>
+                      </wps:wsp>
+                      <wps:wsp>
+                        <wps:cNvPr id="20" name="Straight Arrow Connector 20"/>
+                        <wps:cNvCnPr/>
+                        <wps:spPr>
+                          <a:xfrm>
+                            <a:off x="1600200" y="657225"/>
+                            <a:ext cx="838200" cy="1438275"/>
+                          </a:xfrm>
+                          <a:prstGeom prst="straightConnector1">
+                            <a:avLst/>
+                          </a:prstGeom>
+                          <a:ln>
+                            <a:tailEnd type="triangle"/>
+                          </a:ln>
+                        </wps:spPr>
+                        <wps:style>
+                          <a:lnRef idx="1">
+                            <a:schemeClr val="accent1"/>
+                          </a:lnRef>
+                          <a:fillRef idx="0">
+                            <a:schemeClr val="accent1"/>
+                          </a:fillRef>
+                          <a:effectRef idx="0">
+                            <a:schemeClr val="accent1"/>
+                          </a:effectRef>
+                          <a:fontRef idx="minor">
+                            <a:schemeClr val="tx1"/>
+                          </a:fontRef>
+                        </wps:style>
+                        <wps:bodyPr/>
+                      </wps:wsp>
+                    </wpg:wgp>
+                  </a:graphicData>
+                </a:graphic>
+              </wp:anchor>
+            </w:drawing>
+          </mc:Choice>
+          <mc:Fallback>
+            <w:pict>
+              <v:group w14:anchorId="46B40ECD" id="Group 21" o:spid="_x0000_s1026" style="position:absolute;left:0;text-align:left;margin-left:1.1pt;margin-top:10.4pt;width:515.75pt;height:264.8pt;z-index:251667456" coordsize="65500,33629" o:gfxdata="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">
+                <v:group id="Group 4" o:spid="_x0000_s1027" style="position:absolute;top:9168;width:65500;height:24461" coordorigin=",4978" coordsize="65503,24462" o:gfxdata="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">
+                  <v:group id="Group 6" o:spid="_x0000_s1028" style="position:absolute;top:4978;width:65503;height:24463" coordorigin=",5526" coordsize="67532,27684" o:gfxdata="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">
+                    <v:rect id="Rectangle 2" o:spid="_x0000_s1029" style="position:absolute;top:13303;width:18097;height:9982;visibility:visible;mso-wrap-style:square;v-text-anchor:middle" o:gfxdata="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" fillcolor="#a7bfde [1620]" strokecolor="#4579b8 [3044]">
+                      <v:fill color2="#e4ecf5 [500]" rotate="t" angle="180" colors="0 #a3c4ff;22938f #bfd5ff;1 #e5eeff" focus="100%" type="gradient"/>
+                      <v:shadow on="t" color="black" opacity="24903f" origin=",.5" offset="0,.55556mm"/>
+                      <v:textbox>
+                        <w:txbxContent>
+                          <w:p>
+                            <w:pPr>
+                              <w:jc w:val="center"/>
+                            </w:pPr>
+                            <w:r>
+                              <w:t>Level of customization</w:t>
+                            </w:r>
+                          </w:p>
+                          <w:p>
+                            <w:pPr>
+                              <w:pStyle w:val="ListParagraph"/>
+                              <w:numPr>
+                                <w:ilvl w:val="0"/>
+                                <w:numId w:val="16"/>
+                              </w:numPr>
+                            </w:pPr>
+                            <w:r>
+                              <w:t>HCP</w:t>
+                            </w:r>
+                          </w:p>
+                          <w:p>
+                            <w:pPr>
+                              <w:pStyle w:val="ListParagraph"/>
+                              <w:numPr>
+                                <w:ilvl w:val="0"/>
+                                <w:numId w:val="16"/>
+                              </w:numPr>
+                            </w:pPr>
+                            <w:r>
+                              <w:t>PCP</w:t>
+                            </w:r>
+                          </w:p>
+                          <w:p>
+                            <w:pPr>
+                              <w:pStyle w:val="ListParagraph"/>
+                              <w:ind w:left="720" w:firstLine="0"/>
+                            </w:pPr>
+                          </w:p>
+                        </w:txbxContent>
+                      </v:textbox>
+                    </v:rect>
+                    <v:rect id="Rectangle 8" o:spid="_x0000_s1030" style="position:absolute;left:27368;top:5526;width:16016;height:7518;visibility:visible;mso-wrap-style:square;v-text-anchor:middle" o:gfxdata="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" fillcolor="#a7bfde [1620]" strokecolor="#4579b8 [3044]">
+                      <v:fill color2="#e4ecf5 [500]" rotate="t" angle="180" colors="0 #a3c4ff;22938f #bfd5ff;1 #e5eeff" focus="100%" type="gradient"/>
+                      <v:shadow on="t" color="black" opacity="24903f" origin=",.5" offset="0,.55556mm"/>
+                      <v:textbox>
+                        <w:txbxContent>
+                          <w:p>
+                            <w:pPr>
+                              <w:jc w:val="center"/>
+                              <w:rPr>
+                                <w:lang w:val="es-CO"/>
+                              </w:rPr>
+                            </w:pPr>
+                            <w:proofErr w:type="spellStart"/>
+                            <w:r>
+                              <w:rPr>
+                                <w:lang w:val="es-CO"/>
+                              </w:rPr>
+                              <w:t>Psychological</w:t>
+                            </w:r>
+                            <w:proofErr w:type="spellEnd"/>
+                            <w:r>
+                              <w:rPr>
+                                <w:lang w:val="es-CO"/>
+                              </w:rPr>
+                              <w:t xml:space="preserve"> </w:t>
+                            </w:r>
+                            <w:proofErr w:type="spellStart"/>
+                            <w:r>
+                              <w:rPr>
+                                <w:lang w:val="es-CO"/>
+                              </w:rPr>
+                              <w:t>ownership</w:t>
+                            </w:r>
+                            <w:proofErr w:type="spellEnd"/>
+                          </w:p>
+                        </w:txbxContent>
+                      </v:textbox>
+                    </v:rect>
+                    <v:rect id="Rectangle 9" o:spid="_x0000_s1031" style="position:absolute;left:54927;top:12414;width:12287;height:6763;visibility:visible;mso-wrap-style:square;v-text-anchor:middle" o:gfxdata="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" fillcolor="#a7bfde [1620]" strokecolor="#4579b8 [3044]">
+                      <v:fill color2="#e4ecf5 [500]" rotate="t" angle="180" colors="0 #a3c4ff;22938f #bfd5ff;1 #e5eeff" focus="100%" type="gradient"/>
+                      <v:shadow on="t" color="black" opacity="24903f" origin=",.5" offset="0,.55556mm"/>
+                      <v:textbox>
+                        <w:txbxContent>
+                          <w:p>
+                            <w:pPr>
+                              <w:jc w:val="center"/>
+                            </w:pPr>
+                            <w:r>
+                              <w:t>Willingness to pay</w:t>
+                            </w:r>
+                            <w:r>
+                              <w:t xml:space="preserve"> </w:t>
+                            </w:r>
+                          </w:p>
+                        </w:txbxContent>
+                      </v:textbox>
+                    </v:rect>
+                    <v:rect id="Rectangle 11" o:spid="_x0000_s1032" style="position:absolute;left:55245;top:26447;width:12287;height:6763;visibility:visible;mso-wrap-style:square;v-text-anchor:middle" o:gfxdata="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" fillcolor="#a7bfde [1620]" strokecolor="#4579b8 [3044]">
+                      <v:fill color2="#e4ecf5 [500]" rotate="t" angle="180" colors="0 #a3c4ff;22938f #bfd5ff;1 #e5eeff" focus="100%" type="gradient"/>
+                      <v:shadow on="t" color="black" opacity="24903f" origin=",.5" offset="0,.55556mm"/>
+                      <v:textbox>
+                        <w:txbxContent>
+                          <w:p>
+                            <w:pPr>
+                              <w:rPr>
+                                <w:sz w:val="18"/>
+                                <w:szCs w:val="18"/>
+                              </w:rPr>
+                            </w:pPr>
+                            <w:r>
+                              <w:rPr>
+                                <w:sz w:val="18"/>
+                                <w:szCs w:val="18"/>
+                              </w:rPr>
+                              <w:t>Covariates:</w:t>
+                            </w:r>
+                          </w:p>
+                          <w:p>
+                            <w:pPr>
+                              <w:pStyle w:val="ListParagraph"/>
+                              <w:numPr>
+                                <w:ilvl w:val="0"/>
+                                <w:numId w:val="12"/>
+                              </w:numPr>
+                              <w:rPr>
+                                <w:sz w:val="18"/>
+                                <w:szCs w:val="18"/>
+                              </w:rPr>
+                            </w:pPr>
+                            <w:r>
+                              <w:rPr>
+                                <w:sz w:val="18"/>
+                                <w:szCs w:val="18"/>
+                              </w:rPr>
+                              <w:t>Age</w:t>
+                            </w:r>
+                          </w:p>
+                          <w:p>
+                            <w:pPr>
+                              <w:pStyle w:val="ListParagraph"/>
+                              <w:numPr>
+                                <w:ilvl w:val="0"/>
+                                <w:numId w:val="12"/>
+                              </w:numPr>
+                              <w:rPr>
+                                <w:sz w:val="18"/>
+                                <w:szCs w:val="18"/>
+                              </w:rPr>
+                            </w:pPr>
+                            <w:r>
+                              <w:rPr>
+                                <w:sz w:val="18"/>
+                                <w:szCs w:val="18"/>
+                              </w:rPr>
+                              <w:t>Gender</w:t>
+                            </w:r>
+                          </w:p>
+                          <w:p>
+                            <w:pPr>
+                              <w:rPr>
+                                <w:sz w:val="18"/>
+                                <w:szCs w:val="18"/>
+                              </w:rPr>
+                            </w:pPr>
+                            <w:r>
+                              <w:rPr>
+                                <w:sz w:val="18"/>
+                                <w:szCs w:val="18"/>
+                              </w:rPr>
+                              <w:br/>
+                            </w:r>
+                          </w:p>
+                        </w:txbxContent>
+                      </v:textbox>
+                    </v:rect>
+                    <v:shapetype id="_x0000_t32" coordsize="21600,21600" o:spt="32" o:oned="t" path="m,l21600,21600e" filled="f">
+                      <v:path arrowok="t" fillok="f" o:connecttype="none"/>
+                      <o:lock v:ext="edit" shapetype="t"/>
+                    </v:shapetype>
+                    <v:shape id="Straight Arrow Connector 14" o:spid="_x0000_s1033" type="#_x0000_t32" style="position:absolute;left:18705;top:19335;width:35433;height:133;visibility:visible;mso-wrap-style:square" o:connectortype="straight" o:gfxdata="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" strokecolor="#4579b8 [3044]">
+                      <v:stroke endarrow="block"/>
+                    </v:shape>
+                    <v:shape id="Straight Arrow Connector 15" o:spid="_x0000_s1034" type="#_x0000_t32" style="position:absolute;left:61722;top:20066;width:0;height:6191;flip:y;visibility:visible;mso-wrap-style:square" o:connectortype="straight" o:gfxdata="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" strokecolor="#4579b8 [3044]">
+                      <v:stroke endarrow="block"/>
+                    </v:shape>
+                  </v:group>
+                  <v:shape id="Straight Arrow Connector 6" o:spid="_x0000_s1035" type="#_x0000_t32" style="position:absolute;left:17763;top:9716;width:8431;height:2469;flip:y;visibility:visible;mso-wrap-style:square" o:connectortype="straight" o:gfxdata="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" strokecolor="#4579b8 [3044]">
+                    <v:stroke endarrow="block"/>
+                  </v:shape>
+                </v:group>
+                <v:shape id="Straight Arrow Connector 6" o:spid="_x0000_s1036" type="#_x0000_t32" style="position:absolute;left:42672;top:13716;width:10382;height:3727;visibility:visible;mso-wrap-style:square" o:connectortype="straight" o:gfxdata="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" strokecolor="#4579b8 [3044]">
+                  <v:stroke endarrow="block"/>
+                </v:shape>
+                <v:rect id="Rectangle 18" o:spid="_x0000_s1037" style="position:absolute;left:8858;width:13240;height:6191;visibility:visible;mso-wrap-style:square;v-text-anchor:middle" o:gfxdata="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" fillcolor="#a7bfde [1620]" strokecolor="#4579b8 [3044]">
+                  <v:fill color2="#e4ecf5 [500]" rotate="t" angle="180" colors="0 #a3c4ff;22938f #bfd5ff;1 #e5eeff" focus="100%" type="gradient"/>
+                  <v:shadow on="t" color="black" opacity="24903f" origin=",.5" offset="0,.55556mm"/>
+                  <v:textbox>
+                    <w:txbxContent>
+                      <w:p>
+                        <w:pPr>
+                          <w:jc w:val="center"/>
+                        </w:pPr>
+                        <w:r>
+                          <w:t>Type of features</w:t>
+                        </w:r>
+                      </w:p>
+                      <w:p>
+                        <w:pPr>
+                          <w:jc w:val="center"/>
+                        </w:pPr>
+                        <w:r>
+                          <w:t>(</w:t>
+                        </w:r>
+                        <w:r>
+                          <w:t>Hedonic</w:t>
+                        </w:r>
+                        <w:r>
+                          <w:t xml:space="preserve"> vs utilitarian)</w:t>
+                        </w:r>
+                      </w:p>
+                    </w:txbxContent>
+                  </v:textbox>
+                </v:rect>
+                <v:shape id="Straight Arrow Connector 19" o:spid="_x0000_s1038" type="#_x0000_t32" style="position:absolute;left:17145;top:6191;width:5238;height:8763;visibility:visible;mso-wrap-style:square" o:connectortype="straight" o:gfxdata="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" strokecolor="#4579b8 [3044]">
+                  <v:stroke endarrow="block"/>
+                </v:shape>
+                <v:shape id="Straight Arrow Connector 20" o:spid="_x0000_s1039" type="#_x0000_t32" style="position:absolute;left:16002;top:6572;width:8382;height:14383;visibility:visible;mso-wrap-style:square" o:connectortype="straight" o:gfxdata="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" strokecolor="#4579b8 [3044]">
+                  <v:stroke endarrow="block"/>
+                </v:shape>
+              </v:group>
+            </w:pict>
+          </mc:Fallback>
+        </mc:AlternateContent>
+      </w:r>
+    </w:p>
+    <w:p>
+      <w:pPr>
+        <w:pStyle w:val="Heading3"/>
+        <w:spacing w:line="360" w:lineRule="auto"/>
+        <w:jc w:val="left"/>
+      </w:pPr>
+    </w:p>
     <w:p>
       <w:pPr>
         <w:pStyle w:val="Heading3"/>
@@ -6937,6 +7905,119 @@
 <file path=word/numbering.xml><?xml version="1.0" encoding="utf-8"?>
 <w:numbering xmlns:wpc="http://schemas.microsoft.com/office/word/2010/wordprocessingCanvas" xmlns:cx="http://schemas.microsoft.com/office/drawing/2014/chartex" xmlns:cx1="http://schemas.microsoft.com/office/drawing/2015/9/8/chartex" xmlns:cx2="http://schemas.microsoft.com/office/drawing/2015/10/21/chartex" xmlns:cx3="http://schemas.microsoft.com/office/drawing/2016/5/9/chartex" xmlns:cx4="http://schemas.microsoft.com/office/drawing/2016/5/10/chartex" xmlns:cx5="http://schemas.microsoft.com/office/drawing/2016/5/11/chartex" xmlns:cx6="http://schemas.microsoft.com/office/drawing/2016/5/12/chartex" xmlns:cx7="http://schemas.microsoft.com/office/drawing/2016/5/13/chartex" xmlns:cx8="http://schemas.microsoft.com/office/drawing/2016/5/14/chartex" xmlns:mc="http://schemas.openxmlformats.org/markup-compatibility/2006" xmlns:aink="http://schemas.microsoft.com/office/drawing/2016/ink" xmlns:am3d="http://schemas.microsoft.com/office/drawing/2017/model3d" xmlns:o="urn:schemas-microsoft-com:office:office" xmlns:oel="http://schemas.microsoft.com/office/2019/extlst" xmlns:r="http://schemas.openxmlformats.org/officeDocument/2006/relationships" xmlns:m="http://schemas.openxmlformats.org/officeDocument/2006/math" xmlns:v="urn:schemas-microsoft-com:vml" xmlns:wp14="http://schemas.microsoft.com/office/word/2010/wordprocessingDrawing" xmlns:wp="http://schemas.openxmlformats.org/drawingml/2006/wordprocessingDrawing" xmlns:w10="urn:schemas-microsoft-com:office:word" xmlns:w="http://schemas.openxmlformats.org/wordprocessingml/2006/main" xmlns:w14="http://schemas.microsoft.com/office/word/2010/wordml" xmlns:w15="http://schemas.microsoft.com/office/word/2012/wordml" xmlns:w16cex="http://schemas.microsoft.com/office/word/2018/wordml/cex" xmlns:w16cid="http://schemas.microsoft.com/office/word/2016/wordml/cid" xmlns:w16="http://schemas.microsoft.com/office/word/2018/wordml" xmlns:w16sdtdh="http://schemas.microsoft.com/office/word/2020/wordml/sdtdatahash" xmlns:w16se="http://schemas.microsoft.com/office/word/2015/wordml/symex" xmlns:wpg="http://schemas.microsoft.com/office/word/2010/wordprocessingGroup" xmlns:wpi="http://schemas.microsoft.com/office/word/2010/wordprocessingInk" xmlns:wne="http://schemas.microsoft.com/office/word/2006/wordml" xmlns:wps="http://schemas.microsoft.com/office/word/2010/wordprocessingShape" mc:Ignorable="w14 w15 w16se w16cid w16 w16cex w16sdtdh wp14">
   <w:abstractNum w:abstractNumId="0" w15:restartNumberingAfterBreak="0">
+    <w:nsid w:val="018D3B88"/>
+    <w:multiLevelType w:val="hybridMultilevel"/>
+    <w:tmpl w:val="416AE4A4"/>
+    <w:lvl w:ilvl="0" w:tplc="0409000B">
+      <w:start w:val="1"/>
+      <w:numFmt w:val="bullet"/>
+      <w:lvlText w:val=""/>
+      <w:lvlJc w:val="left"/>
+      <w:pPr>
+        <w:ind w:left="720" w:hanging="360"/>
+      </w:pPr>
+      <w:rPr>
+        <w:rFonts w:ascii="Wingdings" w:hAnsi="Wingdings" w:hint="default"/>
+      </w:rPr>
+    </w:lvl>
+    <w:lvl w:ilvl="1" w:tplc="04090003" w:tentative="1">
+      <w:start w:val="1"/>
+      <w:numFmt w:val="bullet"/>
+      <w:lvlText w:val="o"/>
+      <w:lvlJc w:val="left"/>
+      <w:pPr>
+        <w:ind w:left="1440" w:hanging="360"/>
+      </w:pPr>
+      <w:rPr>
+        <w:rFonts w:ascii="Courier New" w:hAnsi="Courier New" w:cs="Courier New" w:hint="default"/>
+      </w:rPr>
+    </w:lvl>
+    <w:lvl w:ilvl="2" w:tplc="04090005" w:tentative="1">
+      <w:start w:val="1"/>
+      <w:numFmt w:val="bullet"/>
+      <w:lvlText w:val=""/>
+      <w:lvlJc w:val="left"/>
+      <w:pPr>
+        <w:ind w:left="2160" w:hanging="360"/>
+      </w:pPr>
+      <w:rPr>
+        <w:rFonts w:ascii="Wingdings" w:hAnsi="Wingdings" w:hint="default"/>
+      </w:rPr>
+    </w:lvl>
+    <w:lvl w:ilvl="3" w:tplc="04090001" w:tentative="1">
+      <w:start w:val="1"/>
+      <w:numFmt w:val="bullet"/>
+      <w:lvlText w:val=""/>
+      <w:lvlJc w:val="left"/>
+      <w:pPr>
+        <w:ind w:left="2880" w:hanging="360"/>
+      </w:pPr>
+      <w:rPr>
+        <w:rFonts w:ascii="Symbol" w:hAnsi="Symbol" w:hint="default"/>
+      </w:rPr>
+    </w:lvl>
+    <w:lvl w:ilvl="4" w:tplc="04090003" w:tentative="1">
+      <w:start w:val="1"/>
+      <w:numFmt w:val="bullet"/>
+      <w:lvlText w:val="o"/>
+      <w:lvlJc w:val="left"/>
+      <w:pPr>
+        <w:ind w:left="3600" w:hanging="360"/>
+      </w:pPr>
+      <w:rPr>
+        <w:rFonts w:ascii="Courier New" w:hAnsi="Courier New" w:cs="Courier New" w:hint="default"/>
+      </w:rPr>
+    </w:lvl>
+    <w:lvl w:ilvl="5" w:tplc="04090005" w:tentative="1">
+      <w:start w:val="1"/>
+      <w:numFmt w:val="bullet"/>
+      <w:lvlText w:val=""/>
+      <w:lvlJc w:val="left"/>
+      <w:pPr>
+        <w:ind w:left="4320" w:hanging="360"/>
+      </w:pPr>
+      <w:rPr>
+        <w:rFonts w:ascii="Wingdings" w:hAnsi="Wingdings" w:hint="default"/>
+      </w:rPr>
+    </w:lvl>
+    <w:lvl w:ilvl="6" w:tplc="04090001" w:tentative="1">
+      <w:start w:val="1"/>
+      <w:numFmt w:val="bullet"/>
+      <w:lvlText w:val=""/>
+      <w:lvlJc w:val="left"/>
+      <w:pPr>
+        <w:ind w:left="5040" w:hanging="360"/>
+      </w:pPr>
+      <w:rPr>
+        <w:rFonts w:ascii="Symbol" w:hAnsi="Symbol" w:hint="default"/>
+      </w:rPr>
+    </w:lvl>
+    <w:lvl w:ilvl="7" w:tplc="04090003" w:tentative="1">
+      <w:start w:val="1"/>
+      <w:numFmt w:val="bullet"/>
+      <w:lvlText w:val="o"/>
+      <w:lvlJc w:val="left"/>
+      <w:pPr>
+        <w:ind w:left="5760" w:hanging="360"/>
+      </w:pPr>
+      <w:rPr>
+        <w:rFonts w:ascii="Courier New" w:hAnsi="Courier New" w:cs="Courier New" w:hint="default"/>
+      </w:rPr>
+    </w:lvl>
+    <w:lvl w:ilvl="8" w:tplc="04090005" w:tentative="1">
+      <w:start w:val="1"/>
+      <w:numFmt w:val="bullet"/>
+      <w:lvlText w:val=""/>
+      <w:lvlJc w:val="left"/>
+      <w:pPr>
+        <w:ind w:left="6480" w:hanging="360"/>
+      </w:pPr>
+      <w:rPr>
+        <w:rFonts w:ascii="Wingdings" w:hAnsi="Wingdings" w:hint="default"/>
+      </w:rPr>
+    </w:lvl>
+  </w:abstractNum>
+  <w:abstractNum w:abstractNumId="1" w15:restartNumberingAfterBreak="0">
     <w:nsid w:val="04C472F8"/>
     <w:multiLevelType w:val="multilevel"/>
     <w:tmpl w:val="D974EEF2"/>
@@ -7049,7 +8130,7 @@
       </w:rPr>
     </w:lvl>
   </w:abstractNum>
-  <w:abstractNum w:abstractNumId="1" w15:restartNumberingAfterBreak="0">
+  <w:abstractNum w:abstractNumId="2" w15:restartNumberingAfterBreak="0">
     <w:nsid w:val="050C5C98"/>
     <w:multiLevelType w:val="multilevel"/>
     <w:tmpl w:val="1E04CCFE"/>
@@ -7170,7 +8251,7 @@
       </w:rPr>
     </w:lvl>
   </w:abstractNum>
-  <w:abstractNum w:abstractNumId="2" w15:restartNumberingAfterBreak="0">
+  <w:abstractNum w:abstractNumId="3" w15:restartNumberingAfterBreak="0">
     <w:nsid w:val="07224E7A"/>
     <w:multiLevelType w:val="hybridMultilevel"/>
     <w:tmpl w:val="D514E74C"/>
@@ -7283,7 +8364,7 @@
       </w:rPr>
     </w:lvl>
   </w:abstractNum>
-  <w:abstractNum w:abstractNumId="3" w15:restartNumberingAfterBreak="0">
+  <w:abstractNum w:abstractNumId="4" w15:restartNumberingAfterBreak="0">
     <w:nsid w:val="0C31710E"/>
     <w:multiLevelType w:val="hybridMultilevel"/>
     <w:tmpl w:val="0532A052"/>
@@ -7396,7 +8477,7 @@
       </w:rPr>
     </w:lvl>
   </w:abstractNum>
-  <w:abstractNum w:abstractNumId="4" w15:restartNumberingAfterBreak="0">
+  <w:abstractNum w:abstractNumId="5" w15:restartNumberingAfterBreak="0">
     <w:nsid w:val="0FAB442D"/>
     <w:multiLevelType w:val="hybridMultilevel"/>
     <w:tmpl w:val="4958140C"/>
@@ -7509,7 +8590,120 @@
       </w:rPr>
     </w:lvl>
   </w:abstractNum>
-  <w:abstractNum w:abstractNumId="5" w15:restartNumberingAfterBreak="0">
+  <w:abstractNum w:abstractNumId="6" w15:restartNumberingAfterBreak="0">
+    <w:nsid w:val="1E9571C9"/>
+    <w:multiLevelType w:val="hybridMultilevel"/>
+    <w:tmpl w:val="D5883EF2"/>
+    <w:lvl w:ilvl="0" w:tplc="0409000B">
+      <w:start w:val="1"/>
+      <w:numFmt w:val="bullet"/>
+      <w:lvlText w:val=""/>
+      <w:lvlJc w:val="left"/>
+      <w:pPr>
+        <w:ind w:left="720" w:hanging="360"/>
+      </w:pPr>
+      <w:rPr>
+        <w:rFonts w:ascii="Wingdings" w:hAnsi="Wingdings" w:hint="default"/>
+      </w:rPr>
+    </w:lvl>
+    <w:lvl w:ilvl="1" w:tplc="04090003" w:tentative="1">
+      <w:start w:val="1"/>
+      <w:numFmt w:val="bullet"/>
+      <w:lvlText w:val="o"/>
+      <w:lvlJc w:val="left"/>
+      <w:pPr>
+        <w:ind w:left="1440" w:hanging="360"/>
+      </w:pPr>
+      <w:rPr>
+        <w:rFonts w:ascii="Courier New" w:hAnsi="Courier New" w:cs="Courier New" w:hint="default"/>
+      </w:rPr>
+    </w:lvl>
+    <w:lvl w:ilvl="2" w:tplc="04090005" w:tentative="1">
+      <w:start w:val="1"/>
+      <w:numFmt w:val="bullet"/>
+      <w:lvlText w:val=""/>
+      <w:lvlJc w:val="left"/>
+      <w:pPr>
+        <w:ind w:left="2160" w:hanging="360"/>
+      </w:pPr>
+      <w:rPr>
+        <w:rFonts w:ascii="Wingdings" w:hAnsi="Wingdings" w:hint="default"/>
+      </w:rPr>
+    </w:lvl>
+    <w:lvl w:ilvl="3" w:tplc="04090001" w:tentative="1">
+      <w:start w:val="1"/>
+      <w:numFmt w:val="bullet"/>
+      <w:lvlText w:val=""/>
+      <w:lvlJc w:val="left"/>
+      <w:pPr>
+        <w:ind w:left="2880" w:hanging="360"/>
+      </w:pPr>
+      <w:rPr>
+        <w:rFonts w:ascii="Symbol" w:hAnsi="Symbol" w:hint="default"/>
+      </w:rPr>
+    </w:lvl>
+    <w:lvl w:ilvl="4" w:tplc="04090003" w:tentative="1">
+      <w:start w:val="1"/>
+      <w:numFmt w:val="bullet"/>
+      <w:lvlText w:val="o"/>
+      <w:lvlJc w:val="left"/>
+      <w:pPr>
+        <w:ind w:left="3600" w:hanging="360"/>
+      </w:pPr>
+      <w:rPr>
+        <w:rFonts w:ascii="Courier New" w:hAnsi="Courier New" w:cs="Courier New" w:hint="default"/>
+      </w:rPr>
+    </w:lvl>
+    <w:lvl w:ilvl="5" w:tplc="04090005" w:tentative="1">
+      <w:start w:val="1"/>
+      <w:numFmt w:val="bullet"/>
+      <w:lvlText w:val=""/>
+      <w:lvlJc w:val="left"/>
+      <w:pPr>
+        <w:ind w:left="4320" w:hanging="360"/>
+      </w:pPr>
+      <w:rPr>
+        <w:rFonts w:ascii="Wingdings" w:hAnsi="Wingdings" w:hint="default"/>
+      </w:rPr>
+    </w:lvl>
+    <w:lvl w:ilvl="6" w:tplc="04090001" w:tentative="1">
+      <w:start w:val="1"/>
+      <w:numFmt w:val="bullet"/>
+      <w:lvlText w:val=""/>
+      <w:lvlJc w:val="left"/>
+      <w:pPr>
+        <w:ind w:left="5040" w:hanging="360"/>
+      </w:pPr>
+      <w:rPr>
+        <w:rFonts w:ascii="Symbol" w:hAnsi="Symbol" w:hint="default"/>
+      </w:rPr>
+    </w:lvl>
+    <w:lvl w:ilvl="7" w:tplc="04090003" w:tentative="1">
+      <w:start w:val="1"/>
+      <w:numFmt w:val="bullet"/>
+      <w:lvlText w:val="o"/>
+      <w:lvlJc w:val="left"/>
+      <w:pPr>
+        <w:ind w:left="5760" w:hanging="360"/>
+      </w:pPr>
+      <w:rPr>
+        <w:rFonts w:ascii="Courier New" w:hAnsi="Courier New" w:cs="Courier New" w:hint="default"/>
+      </w:rPr>
+    </w:lvl>
+    <w:lvl w:ilvl="8" w:tplc="04090005" w:tentative="1">
+      <w:start w:val="1"/>
+      <w:numFmt w:val="bullet"/>
+      <w:lvlText w:val=""/>
+      <w:lvlJc w:val="left"/>
+      <w:pPr>
+        <w:ind w:left="6480" w:hanging="360"/>
+      </w:pPr>
+      <w:rPr>
+        <w:rFonts w:ascii="Wingdings" w:hAnsi="Wingdings" w:hint="default"/>
+      </w:rPr>
+    </w:lvl>
+  </w:abstractNum>
+  <w:abstractNum w:abstractNumId="7" w15:restartNumberingAfterBreak="0">
     <w:nsid w:val="1EAB3BB8"/>
     <w:multiLevelType w:val="hybridMultilevel"/>
     <w:tmpl w:val="7A46392A"/>
@@ -7622,7 +8816,120 @@
       </w:rPr>
     </w:lvl>
   </w:abstractNum>
-  <w:abstractNum w:abstractNumId="6" w15:restartNumberingAfterBreak="0">
+  <w:abstractNum w:abstractNumId="8" w15:restartNumberingAfterBreak="0">
+    <w:nsid w:val="29833AC6"/>
+    <w:multiLevelType w:val="hybridMultilevel"/>
+    <w:tmpl w:val="FF3AE5E8"/>
+    <w:lvl w:ilvl="0" w:tplc="0409000B">
+      <w:start w:val="1"/>
+      <w:numFmt w:val="bullet"/>
+      <w:lvlText w:val=""/>
+      <w:lvlJc w:val="left"/>
+      <w:pPr>
+        <w:ind w:left="720" w:hanging="360"/>
+      </w:pPr>
+      <w:rPr>
+        <w:rFonts w:ascii="Wingdings" w:hAnsi="Wingdings" w:hint="default"/>
+      </w:rPr>
+    </w:lvl>
+    <w:lvl w:ilvl="1" w:tplc="04090003" w:tentative="1">
+      <w:start w:val="1"/>
+      <w:numFmt w:val="bullet"/>
+      <w:lvlText w:val="o"/>
+      <w:lvlJc w:val="left"/>
+      <w:pPr>
+        <w:ind w:left="1440" w:hanging="360"/>
+      </w:pPr>
+      <w:rPr>
+        <w:rFonts w:ascii="Courier New" w:hAnsi="Courier New" w:cs="Courier New" w:hint="default"/>
+      </w:rPr>
+    </w:lvl>
+    <w:lvl w:ilvl="2" w:tplc="04090005" w:tentative="1">
+      <w:start w:val="1"/>
+      <w:numFmt w:val="bullet"/>
+      <w:lvlText w:val=""/>
+      <w:lvlJc w:val="left"/>
+      <w:pPr>
+        <w:ind w:left="2160" w:hanging="360"/>
+      </w:pPr>
+      <w:rPr>
+        <w:rFonts w:ascii="Wingdings" w:hAnsi="Wingdings" w:hint="default"/>
+      </w:rPr>
+    </w:lvl>
+    <w:lvl w:ilvl="3" w:tplc="04090001" w:tentative="1">
+      <w:start w:val="1"/>
+      <w:numFmt w:val="bullet"/>
+      <w:lvlText w:val=""/>
+      <w:lvlJc w:val="left"/>
+      <w:pPr>
+        <w:ind w:left="2880" w:hanging="360"/>
+      </w:pPr>
+      <w:rPr>
+        <w:rFonts w:ascii="Symbol" w:hAnsi="Symbol" w:hint="default"/>
+      </w:rPr>
+    </w:lvl>
+    <w:lvl w:ilvl="4" w:tplc="04090003" w:tentative="1">
+      <w:start w:val="1"/>
+      <w:numFmt w:val="bullet"/>
+      <w:lvlText w:val="o"/>
+      <w:lvlJc w:val="left"/>
+      <w:pPr>
+        <w:ind w:left="3600" w:hanging="360"/>
+      </w:pPr>
+      <w:rPr>
+        <w:rFonts w:ascii="Courier New" w:hAnsi="Courier New" w:cs="Courier New" w:hint="default"/>
+      </w:rPr>
+    </w:lvl>
+    <w:lvl w:ilvl="5" w:tplc="04090005" w:tentative="1">
+      <w:start w:val="1"/>
+      <w:numFmt w:val="bullet"/>
+      <w:lvlText w:val=""/>
+      <w:lvlJc w:val="left"/>
+      <w:pPr>
+        <w:ind w:left="4320" w:hanging="360"/>
+      </w:pPr>
+      <w:rPr>
+        <w:rFonts w:ascii="Wingdings" w:hAnsi="Wingdings" w:hint="default"/>
+      </w:rPr>
+    </w:lvl>
+    <w:lvl w:ilvl="6" w:tplc="04090001" w:tentative="1">
+      <w:start w:val="1"/>
+      <w:numFmt w:val="bullet"/>
+      <w:lvlText w:val=""/>
+      <w:lvlJc w:val="left"/>
+      <w:pPr>
+        <w:ind w:left="5040" w:hanging="360"/>
+      </w:pPr>
+      <w:rPr>
+        <w:rFonts w:ascii="Symbol" w:hAnsi="Symbol" w:hint="default"/>
+      </w:rPr>
+    </w:lvl>
+    <w:lvl w:ilvl="7" w:tplc="04090003" w:tentative="1">
+      <w:start w:val="1"/>
+      <w:numFmt w:val="bullet"/>
+      <w:lvlText w:val="o"/>
+      <w:lvlJc w:val="left"/>
+      <w:pPr>
+        <w:ind w:left="5760" w:hanging="360"/>
+      </w:pPr>
+      <w:rPr>
+        <w:rFonts w:ascii="Courier New" w:hAnsi="Courier New" w:cs="Courier New" w:hint="default"/>
+      </w:rPr>
+    </w:lvl>
+    <w:lvl w:ilvl="8" w:tplc="04090005" w:tentative="1">
+      <w:start w:val="1"/>
+      <w:numFmt w:val="bullet"/>
+      <w:lvlText w:val=""/>
+      <w:lvlJc w:val="left"/>
+      <w:pPr>
+        <w:ind w:left="6480" w:hanging="360"/>
+      </w:pPr>
+      <w:rPr>
+        <w:rFonts w:ascii="Wingdings" w:hAnsi="Wingdings" w:hint="default"/>
+      </w:rPr>
+    </w:lvl>
+  </w:abstractNum>
+  <w:abstractNum w:abstractNumId="9" w15:restartNumberingAfterBreak="0">
     <w:nsid w:val="29D50AB6"/>
     <w:multiLevelType w:val="hybridMultilevel"/>
     <w:tmpl w:val="16D69058"/>
@@ -7741,7 +9048,7 @@
       </w:rPr>
     </w:lvl>
   </w:abstractNum>
-  <w:abstractNum w:abstractNumId="7" w15:restartNumberingAfterBreak="0">
+  <w:abstractNum w:abstractNumId="10" w15:restartNumberingAfterBreak="0">
     <w:nsid w:val="302415AB"/>
     <w:multiLevelType w:val="hybridMultilevel"/>
     <w:tmpl w:val="E35E32DE"/>
@@ -7854,7 +9161,7 @@
       </w:rPr>
     </w:lvl>
   </w:abstractNum>
-  <w:abstractNum w:abstractNumId="8" w15:restartNumberingAfterBreak="0">
+  <w:abstractNum w:abstractNumId="11" w15:restartNumberingAfterBreak="0">
     <w:nsid w:val="35251C44"/>
     <w:multiLevelType w:val="hybridMultilevel"/>
     <w:tmpl w:val="041E5EE4"/>
@@ -7967,7 +9274,7 @@
       </w:rPr>
     </w:lvl>
   </w:abstractNum>
-  <w:abstractNum w:abstractNumId="9" w15:restartNumberingAfterBreak="0">
+  <w:abstractNum w:abstractNumId="12" w15:restartNumberingAfterBreak="0">
     <w:nsid w:val="37335F65"/>
     <w:multiLevelType w:val="hybridMultilevel"/>
     <w:tmpl w:val="DED07B4E"/>
@@ -8080,7 +9387,7 @@
       </w:rPr>
     </w:lvl>
   </w:abstractNum>
-  <w:abstractNum w:abstractNumId="10" w15:restartNumberingAfterBreak="0">
+  <w:abstractNum w:abstractNumId="13" w15:restartNumberingAfterBreak="0">
     <w:nsid w:val="387E6A91"/>
     <w:multiLevelType w:val="hybridMultilevel"/>
     <w:tmpl w:val="03262C2E"/>
@@ -8193,7 +9500,7 @@
       </w:rPr>
     </w:lvl>
   </w:abstractNum>
-  <w:abstractNum w:abstractNumId="11" w15:restartNumberingAfterBreak="0">
+  <w:abstractNum w:abstractNumId="14" w15:restartNumberingAfterBreak="0">
     <w:nsid w:val="3AAF117A"/>
     <w:multiLevelType w:val="multilevel"/>
     <w:tmpl w:val="42FA00FE"/>
@@ -8312,7 +9619,7 @@
       </w:rPr>
     </w:lvl>
   </w:abstractNum>
-  <w:abstractNum w:abstractNumId="12" w15:restartNumberingAfterBreak="0">
+  <w:abstractNum w:abstractNumId="15" w15:restartNumberingAfterBreak="0">
     <w:nsid w:val="4051214F"/>
     <w:multiLevelType w:val="multilevel"/>
     <w:tmpl w:val="11D456F2"/>
@@ -8434,7 +9741,120 @@
       </w:rPr>
     </w:lvl>
   </w:abstractNum>
-  <w:abstractNum w:abstractNumId="13" w15:restartNumberingAfterBreak="0">
+  <w:abstractNum w:abstractNumId="16" w15:restartNumberingAfterBreak="0">
+    <w:nsid w:val="4C2D2F43"/>
+    <w:multiLevelType w:val="hybridMultilevel"/>
+    <w:tmpl w:val="C96233AA"/>
+    <w:lvl w:ilvl="0" w:tplc="0409000B">
+      <w:start w:val="1"/>
+      <w:numFmt w:val="bullet"/>
+      <w:lvlText w:val=""/>
+      <w:lvlJc w:val="left"/>
+      <w:pPr>
+        <w:ind w:left="720" w:hanging="360"/>
+      </w:pPr>
+      <w:rPr>
+        <w:rFonts w:ascii="Wingdings" w:hAnsi="Wingdings" w:hint="default"/>
+      </w:rPr>
+    </w:lvl>
+    <w:lvl w:ilvl="1" w:tplc="04090003" w:tentative="1">
+      <w:start w:val="1"/>
+      <w:numFmt w:val="bullet"/>
+      <w:lvlText w:val="o"/>
+      <w:lvlJc w:val="left"/>
+      <w:pPr>
+        <w:ind w:left="1440" w:hanging="360"/>
+      </w:pPr>
+      <w:rPr>
+        <w:rFonts w:ascii="Courier New" w:hAnsi="Courier New" w:cs="Courier New" w:hint="default"/>
+      </w:rPr>
+    </w:lvl>
+    <w:lvl w:ilvl="2" w:tplc="04090005" w:tentative="1">
+      <w:start w:val="1"/>
+      <w:numFmt w:val="bullet"/>
+      <w:lvlText w:val=""/>
+      <w:lvlJc w:val="left"/>
+      <w:pPr>
+        <w:ind w:left="2160" w:hanging="360"/>
+      </w:pPr>
+      <w:rPr>
+        <w:rFonts w:ascii="Wingdings" w:hAnsi="Wingdings" w:hint="default"/>
+      </w:rPr>
+    </w:lvl>
+    <w:lvl w:ilvl="3" w:tplc="04090001" w:tentative="1">
+      <w:start w:val="1"/>
+      <w:numFmt w:val="bullet"/>
+      <w:lvlText w:val=""/>
+      <w:lvlJc w:val="left"/>
+      <w:pPr>
+        <w:ind w:left="2880" w:hanging="360"/>
+      </w:pPr>
+      <w:rPr>
+        <w:rFonts w:ascii="Symbol" w:hAnsi="Symbol" w:hint="default"/>
+      </w:rPr>
+    </w:lvl>
+    <w:lvl w:ilvl="4" w:tplc="04090003" w:tentative="1">
+      <w:start w:val="1"/>
+      <w:numFmt w:val="bullet"/>
+      <w:lvlText w:val="o"/>
+      <w:lvlJc w:val="left"/>
+      <w:pPr>
+        <w:ind w:left="3600" w:hanging="360"/>
+      </w:pPr>
+      <w:rPr>
+        <w:rFonts w:ascii="Courier New" w:hAnsi="Courier New" w:cs="Courier New" w:hint="default"/>
+      </w:rPr>
+    </w:lvl>
+    <w:lvl w:ilvl="5" w:tplc="04090005" w:tentative="1">
+      <w:start w:val="1"/>
+      <w:numFmt w:val="bullet"/>
+      <w:lvlText w:val=""/>
+      <w:lvlJc w:val="left"/>
+      <w:pPr>
+        <w:ind w:left="4320" w:hanging="360"/>
+      </w:pPr>
+      <w:rPr>
+        <w:rFonts w:ascii="Wingdings" w:hAnsi="Wingdings" w:hint="default"/>
+      </w:rPr>
+    </w:lvl>
+    <w:lvl w:ilvl="6" w:tplc="04090001" w:tentative="1">
+      <w:start w:val="1"/>
+      <w:numFmt w:val="bullet"/>
+      <w:lvlText w:val=""/>
+      <w:lvlJc w:val="left"/>
+      <w:pPr>
+        <w:ind w:left="5040" w:hanging="360"/>
+      </w:pPr>
+      <w:rPr>
+        <w:rFonts w:ascii="Symbol" w:hAnsi="Symbol" w:hint="default"/>
+      </w:rPr>
+    </w:lvl>
+    <w:lvl w:ilvl="7" w:tplc="04090003" w:tentative="1">
+      <w:start w:val="1"/>
+      <w:numFmt w:val="bullet"/>
+      <w:lvlText w:val="o"/>
+      <w:lvlJc w:val="left"/>
+      <w:pPr>
+        <w:ind w:left="5760" w:hanging="360"/>
+      </w:pPr>
+      <w:rPr>
+        <w:rFonts w:ascii="Courier New" w:hAnsi="Courier New" w:cs="Courier New" w:hint="default"/>
+      </w:rPr>
+    </w:lvl>
+    <w:lvl w:ilvl="8" w:tplc="04090005" w:tentative="1">
+      <w:start w:val="1"/>
+      <w:numFmt w:val="bullet"/>
+      <w:lvlText w:val=""/>
+      <w:lvlJc w:val="left"/>
+      <w:pPr>
+        <w:ind w:left="6480" w:hanging="360"/>
+      </w:pPr>
+      <w:rPr>
+        <w:rFonts w:ascii="Wingdings" w:hAnsi="Wingdings" w:hint="default"/>
+      </w:rPr>
+    </w:lvl>
+  </w:abstractNum>
+  <w:abstractNum w:abstractNumId="17" w15:restartNumberingAfterBreak="0">
     <w:nsid w:val="4C78640E"/>
     <w:multiLevelType w:val="hybridMultilevel"/>
     <w:tmpl w:val="120A893A"/>
@@ -8547,7 +9967,7 @@
       </w:rPr>
     </w:lvl>
   </w:abstractNum>
-  <w:abstractNum w:abstractNumId="14" w15:restartNumberingAfterBreak="0">
+  <w:abstractNum w:abstractNumId="18" w15:restartNumberingAfterBreak="0">
     <w:nsid w:val="4D091429"/>
     <w:multiLevelType w:val="hybridMultilevel"/>
     <w:tmpl w:val="472E0B9C"/>
@@ -8660,7 +10080,7 @@
       </w:rPr>
     </w:lvl>
   </w:abstractNum>
-  <w:abstractNum w:abstractNumId="15" w15:restartNumberingAfterBreak="0">
+  <w:abstractNum w:abstractNumId="19" w15:restartNumberingAfterBreak="0">
     <w:nsid w:val="54D66DBF"/>
     <w:multiLevelType w:val="hybridMultilevel"/>
     <w:tmpl w:val="F9A2872E"/>
@@ -8773,7 +10193,7 @@
       </w:rPr>
     </w:lvl>
   </w:abstractNum>
-  <w:abstractNum w:abstractNumId="16" w15:restartNumberingAfterBreak="0">
+  <w:abstractNum w:abstractNumId="20" w15:restartNumberingAfterBreak="0">
     <w:nsid w:val="55DC2A89"/>
     <w:multiLevelType w:val="multilevel"/>
     <w:tmpl w:val="1A582278"/>
@@ -8886,7 +10306,7 @@
       </w:rPr>
     </w:lvl>
   </w:abstractNum>
-  <w:abstractNum w:abstractNumId="17" w15:restartNumberingAfterBreak="0">
+  <w:abstractNum w:abstractNumId="21" w15:restartNumberingAfterBreak="0">
     <w:nsid w:val="56194FC8"/>
     <w:multiLevelType w:val="hybridMultilevel"/>
     <w:tmpl w:val="E502392A"/>
@@ -8999,7 +10419,7 @@
       </w:rPr>
     </w:lvl>
   </w:abstractNum>
-  <w:abstractNum w:abstractNumId="18" w15:restartNumberingAfterBreak="0">
+  <w:abstractNum w:abstractNumId="22" w15:restartNumberingAfterBreak="0">
     <w:nsid w:val="5B271F6B"/>
     <w:multiLevelType w:val="multilevel"/>
     <w:tmpl w:val="252C9230"/>
@@ -9121,7 +10541,7 @@
       </w:rPr>
     </w:lvl>
   </w:abstractNum>
-  <w:abstractNum w:abstractNumId="19" w15:restartNumberingAfterBreak="0">
+  <w:abstractNum w:abstractNumId="23" w15:restartNumberingAfterBreak="0">
     <w:nsid w:val="624114D8"/>
     <w:multiLevelType w:val="hybridMultilevel"/>
     <w:tmpl w:val="A1CEEAAC"/>
@@ -9237,7 +10657,7 @@
       </w:rPr>
     </w:lvl>
   </w:abstractNum>
-  <w:abstractNum w:abstractNumId="20" w15:restartNumberingAfterBreak="0">
+  <w:abstractNum w:abstractNumId="24" w15:restartNumberingAfterBreak="0">
     <w:nsid w:val="6BEC10E5"/>
     <w:multiLevelType w:val="hybridMultilevel"/>
     <w:tmpl w:val="8BA0E93E"/>
@@ -9350,7 +10770,7 @@
       </w:rPr>
     </w:lvl>
   </w:abstractNum>
-  <w:abstractNum w:abstractNumId="21" w15:restartNumberingAfterBreak="0">
+  <w:abstractNum w:abstractNumId="25" w15:restartNumberingAfterBreak="0">
     <w:nsid w:val="75F33C12"/>
     <w:multiLevelType w:val="hybridMultilevel"/>
     <w:tmpl w:val="74EE3F44"/>
@@ -9463,7 +10883,7 @@
       </w:rPr>
     </w:lvl>
   </w:abstractNum>
-  <w:abstractNum w:abstractNumId="22" w15:restartNumberingAfterBreak="0">
+  <w:abstractNum w:abstractNumId="26" w15:restartNumberingAfterBreak="0">
     <w:nsid w:val="79EC17E7"/>
     <w:multiLevelType w:val="hybridMultilevel"/>
     <w:tmpl w:val="48321C08"/>
@@ -9586,7 +11006,7 @@
       </w:rPr>
     </w:lvl>
   </w:abstractNum>
-  <w:abstractNum w:abstractNumId="23" w15:restartNumberingAfterBreak="0">
+  <w:abstractNum w:abstractNumId="27" w15:restartNumberingAfterBreak="0">
     <w:nsid w:val="7A735253"/>
     <w:multiLevelType w:val="multilevel"/>
     <w:tmpl w:val="E7C06260"/>
@@ -9715,7 +11135,7 @@
       </w:rPr>
     </w:lvl>
   </w:abstractNum>
-  <w:abstractNum w:abstractNumId="24" w15:restartNumberingAfterBreak="0">
+  <w:abstractNum w:abstractNumId="28" w15:restartNumberingAfterBreak="0">
     <w:nsid w:val="7BF7734B"/>
     <w:multiLevelType w:val="hybridMultilevel"/>
     <w:tmpl w:val="CB727112"/>
@@ -9828,7 +11248,7 @@
       </w:rPr>
     </w:lvl>
   </w:abstractNum>
-  <w:abstractNum w:abstractNumId="25" w15:restartNumberingAfterBreak="0">
+  <w:abstractNum w:abstractNumId="29" w15:restartNumberingAfterBreak="0">
     <w:nsid w:val="7FB752F6"/>
     <w:multiLevelType w:val="hybridMultilevel"/>
     <w:tmpl w:val="BB543544"/>
@@ -9948,82 +11368,94 @@
     </w:lvl>
   </w:abstractNum>
   <w:num w:numId="1" w16cid:durableId="1686009515">
+    <w:abstractNumId w:val="9"/>
+  </w:num>
+  <w:num w:numId="2" w16cid:durableId="1189560116">
+    <w:abstractNumId w:val="23"/>
+  </w:num>
+  <w:num w:numId="3" w16cid:durableId="970406269">
+    <w:abstractNumId w:val="15"/>
+  </w:num>
+  <w:num w:numId="4" w16cid:durableId="1317416629">
+    <w:abstractNumId w:val="29"/>
+  </w:num>
+  <w:num w:numId="5" w16cid:durableId="1037655340">
+    <w:abstractNumId w:val="27"/>
+  </w:num>
+  <w:num w:numId="6" w16cid:durableId="452754310">
+    <w:abstractNumId w:val="2"/>
+  </w:num>
+  <w:num w:numId="7" w16cid:durableId="175115379">
+    <w:abstractNumId w:val="14"/>
+  </w:num>
+  <w:num w:numId="8" w16cid:durableId="1349133973">
+    <w:abstractNumId w:val="26"/>
+  </w:num>
+  <w:num w:numId="9" w16cid:durableId="1775129039">
+    <w:abstractNumId w:val="22"/>
+  </w:num>
+  <w:num w:numId="10" w16cid:durableId="1095441991">
+    <w:abstractNumId w:val="17"/>
+  </w:num>
+  <w:num w:numId="11" w16cid:durableId="273367548">
+    <w:abstractNumId w:val="10"/>
+  </w:num>
+  <w:num w:numId="12" w16cid:durableId="2129162624">
+    <w:abstractNumId w:val="4"/>
+  </w:num>
+  <w:num w:numId="13" w16cid:durableId="132144349">
+    <w:abstractNumId w:val="18"/>
+  </w:num>
+  <w:num w:numId="14" w16cid:durableId="232198309">
+    <w:abstractNumId w:val="13"/>
+  </w:num>
+  <w:num w:numId="15" w16cid:durableId="1434127496">
+    <w:abstractNumId w:val="20"/>
+  </w:num>
+  <w:num w:numId="16" w16cid:durableId="1955937627">
+    <w:abstractNumId w:val="28"/>
+  </w:num>
+  <w:num w:numId="17" w16cid:durableId="919287155">
+    <w:abstractNumId w:val="11"/>
+  </w:num>
+  <w:num w:numId="18" w16cid:durableId="837306438">
+    <w:abstractNumId w:val="24"/>
+  </w:num>
+  <w:num w:numId="19" w16cid:durableId="1099302071">
+    <w:abstractNumId w:val="7"/>
+  </w:num>
+  <w:num w:numId="20" w16cid:durableId="804738839">
+    <w:abstractNumId w:val="21"/>
+  </w:num>
+  <w:num w:numId="21" w16cid:durableId="1892574057">
+    <w:abstractNumId w:val="3"/>
+  </w:num>
+  <w:num w:numId="22" w16cid:durableId="1704211963">
+    <w:abstractNumId w:val="5"/>
+  </w:num>
+  <w:num w:numId="23" w16cid:durableId="1411582221">
+    <w:abstractNumId w:val="25"/>
+  </w:num>
+  <w:num w:numId="24" w16cid:durableId="49889696">
+    <w:abstractNumId w:val="19"/>
+  </w:num>
+  <w:num w:numId="25" w16cid:durableId="1399402109">
+    <w:abstractNumId w:val="12"/>
+  </w:num>
+  <w:num w:numId="26" w16cid:durableId="914390449">
+    <w:abstractNumId w:val="1"/>
+  </w:num>
+  <w:num w:numId="27" w16cid:durableId="1193228438">
     <w:abstractNumId w:val="6"/>
   </w:num>
-  <w:num w:numId="2" w16cid:durableId="1189560116">
-    <w:abstractNumId w:val="19"/>
-  </w:num>
-  <w:num w:numId="3" w16cid:durableId="970406269">
-    <w:abstractNumId w:val="12"/>
-  </w:num>
-  <w:num w:numId="4" w16cid:durableId="1317416629">
-    <w:abstractNumId w:val="25"/>
-  </w:num>
-  <w:num w:numId="5" w16cid:durableId="1037655340">
-    <w:abstractNumId w:val="23"/>
-  </w:num>
-  <w:num w:numId="6" w16cid:durableId="452754310">
-    <w:abstractNumId w:val="1"/>
-  </w:num>
-  <w:num w:numId="7" w16cid:durableId="175115379">
-    <w:abstractNumId w:val="11"/>
-  </w:num>
-  <w:num w:numId="8" w16cid:durableId="1349133973">
-    <w:abstractNumId w:val="22"/>
-  </w:num>
-  <w:num w:numId="9" w16cid:durableId="1775129039">
-    <w:abstractNumId w:val="18"/>
-  </w:num>
-  <w:num w:numId="10" w16cid:durableId="1095441991">
-    <w:abstractNumId w:val="13"/>
-  </w:num>
-  <w:num w:numId="11" w16cid:durableId="273367548">
-    <w:abstractNumId w:val="7"/>
-  </w:num>
-  <w:num w:numId="12" w16cid:durableId="2129162624">
-    <w:abstractNumId w:val="3"/>
-  </w:num>
-  <w:num w:numId="13" w16cid:durableId="132144349">
-    <w:abstractNumId w:val="14"/>
-  </w:num>
-  <w:num w:numId="14" w16cid:durableId="232198309">
-    <w:abstractNumId w:val="10"/>
-  </w:num>
-  <w:num w:numId="15" w16cid:durableId="1434127496">
-    <w:abstractNumId w:val="16"/>
-  </w:num>
-  <w:num w:numId="16" w16cid:durableId="1955937627">
-    <w:abstractNumId w:val="24"/>
-  </w:num>
-  <w:num w:numId="17" w16cid:durableId="919287155">
+  <w:num w:numId="28" w16cid:durableId="402064644">
     <w:abstractNumId w:val="8"/>
   </w:num>
-  <w:num w:numId="18" w16cid:durableId="837306438">
-    <w:abstractNumId w:val="20"/>
+  <w:num w:numId="29" w16cid:durableId="970598161">
+    <w:abstractNumId w:val="0"/>
   </w:num>
-  <w:num w:numId="19" w16cid:durableId="1099302071">
-    <w:abstractNumId w:val="5"/>
-  </w:num>
-  <w:num w:numId="20" w16cid:durableId="804738839">
-    <w:abstractNumId w:val="17"/>
-  </w:num>
-  <w:num w:numId="21" w16cid:durableId="1892574057">
-    <w:abstractNumId w:val="2"/>
-  </w:num>
-  <w:num w:numId="22" w16cid:durableId="1704211963">
-    <w:abstractNumId w:val="4"/>
-  </w:num>
-  <w:num w:numId="23" w16cid:durableId="1411582221">
-    <w:abstractNumId w:val="21"/>
-  </w:num>
-  <w:num w:numId="24" w16cid:durableId="49889696">
-    <w:abstractNumId w:val="15"/>
-  </w:num>
-  <w:num w:numId="25" w16cid:durableId="1399402109">
-    <w:abstractNumId w:val="9"/>
-  </w:num>
-  <w:num w:numId="26" w16cid:durableId="914390449">
-    <w:abstractNumId w:val="0"/>
+  <w:num w:numId="30" w16cid:durableId="1642298051">
+    <w:abstractNumId w:val="16"/>
   </w:num>
 </w:numbering>
 </file>

</xml_diff>

<commit_message>
problem statement modified, RQ changed; research method partially finished
</commit_message>
<xml_diff>
--- a/francisco_riano_thesis_ma.docx
+++ b/francisco_riano_thesis_ma.docx
@@ -2535,7 +2535,16 @@
           <w:iCs/>
           <w:sz w:val="24"/>
         </w:rPr>
-        <w:t>How the level of customization and the type of features (hedonic vs utilitarian) used to customize products could influence the willingness to pay and to what extent are these relationships mediated by the psychological ownership?</w:t>
+        <w:t xml:space="preserve">To what extent is the relationship between level of customization </w:t>
+      </w:r>
+      <w:r>
+        <w:rPr>
+          <w:rFonts w:ascii="Times New Roman" w:hAnsi="Times New Roman"/>
+          <w:i/>
+          <w:iCs/>
+          <w:sz w:val="24"/>
+        </w:rPr>
+        <w:t>and willingness to pay explained by psychological ownership, and what is the moderating role of type of features used to customize products on the relationship between level of customization and willingness to pay; and psychological ownership?</w:t>
       </w:r>
     </w:p>
     <w:p>
@@ -2928,7 +2937,44 @@
           <w:sz w:val="24"/>
           <w:szCs w:val="15"/>
         </w:rPr>
-        <w:t>To what extent is the willingness to pay affected by the type of features used to customize products?</w:t>
+        <w:t>To what extent is the</w:t>
+      </w:r>
+      <w:r>
+        <w:rPr>
+          <w:rFonts w:ascii="Times New Roman"/>
+          <w:iCs/>
+          <w:sz w:val="24"/>
+          <w:szCs w:val="15"/>
+        </w:rPr>
+        <w:t xml:space="preserve"> relationship between</w:t>
+      </w:r>
+      <w:r>
+        <w:rPr>
+          <w:rFonts w:ascii="Times New Roman"/>
+          <w:iCs/>
+          <w:sz w:val="24"/>
+          <w:szCs w:val="15"/>
+        </w:rPr>
+        <w:t xml:space="preserve"> willingness to pay </w:t>
+      </w:r>
+      <w:r>
+        <w:rPr>
+          <w:rFonts w:ascii="Times New Roman"/>
+          <w:iCs/>
+          <w:sz w:val="24"/>
+          <w:szCs w:val="15"/>
+        </w:rPr>
+        <w:t xml:space="preserve">and level of customization </w:t>
+      </w:r>
+      <w:r>
+        <w:rPr>
+          <w:rFonts w:ascii="Times New Roman"/>
+          <w:iCs/>
+          <w:sz w:val="24"/>
+          <w:szCs w:val="15"/>
+        </w:rPr>
+        <w:lastRenderedPageBreak/>
+        <w:t>moderated by the type of features used to customize products?</w:t>
       </w:r>
     </w:p>
     <w:p>
@@ -2953,8 +2999,7 @@
           <w:sz w:val="24"/>
           <w:szCs w:val="15"/>
         </w:rPr>
-        <w:lastRenderedPageBreak/>
-        <w:t xml:space="preserve">To what extent is the </w:t>
+        <w:t>To what extent is the</w:t>
       </w:r>
       <w:r>
         <w:rPr>
@@ -2963,6 +3008,24 @@
           <w:sz w:val="24"/>
           <w:szCs w:val="15"/>
         </w:rPr>
+        <w:t xml:space="preserve"> relationship between</w:t>
+      </w:r>
+      <w:r>
+        <w:rPr>
+          <w:rFonts w:ascii="Times New Roman"/>
+          <w:iCs/>
+          <w:sz w:val="24"/>
+          <w:szCs w:val="15"/>
+        </w:rPr>
+        <w:t xml:space="preserve"> </w:t>
+      </w:r>
+      <w:r>
+        <w:rPr>
+          <w:rFonts w:ascii="Times New Roman"/>
+          <w:iCs/>
+          <w:sz w:val="24"/>
+          <w:szCs w:val="15"/>
+        </w:rPr>
         <w:t>psychological ownership</w:t>
       </w:r>
       <w:r>
@@ -2972,7 +3035,16 @@
           <w:sz w:val="24"/>
           <w:szCs w:val="15"/>
         </w:rPr>
-        <w:t xml:space="preserve"> to pay affected by the type of features used to customize products?</w:t>
+        <w:t xml:space="preserve"> </w:t>
+      </w:r>
+      <w:r>
+        <w:rPr>
+          <w:rFonts w:ascii="Times New Roman"/>
+          <w:iCs/>
+          <w:sz w:val="24"/>
+          <w:szCs w:val="15"/>
+        </w:rPr>
+        <w:t>and level of customization moderated by the type of features used to customize products?</w:t>
       </w:r>
     </w:p>
     <w:p>
@@ -3000,29 +3072,6 @@
     </w:p>
     <w:p>
       <w:pPr>
-        <w:pStyle w:val="ListParagraph"/>
-        <w:numPr>
-          <w:ilvl w:val="0"/>
-          <w:numId w:val="29"/>
-        </w:numPr>
-        <w:spacing w:before="1" w:line="360" w:lineRule="auto"/>
-        <w:ind w:right="117"/>
-        <w:jc w:val="both"/>
-        <w:rPr>
-          <w:rFonts w:ascii="Times New Roman" w:hAnsi="Times New Roman"/>
-          <w:sz w:val="24"/>
-        </w:rPr>
-      </w:pPr>
-      <w:r>
-        <w:rPr>
-          <w:rFonts w:ascii="Times New Roman" w:hAnsi="Times New Roman"/>
-          <w:sz w:val="24"/>
-        </w:rPr>
-        <w:t>To what extent does psychological ownership have a mediating role in the relationship between the type of features used to customize products and willingness to pay?</w:t>
-      </w:r>
-    </w:p>
-    <w:p>
-      <w:pPr>
         <w:pStyle w:val="BodyText"/>
         <w:spacing w:before="1" w:line="360" w:lineRule="auto"/>
         <w:rPr>
@@ -3060,12 +3109,12 @@
     </w:p>
     <w:p>
       <w:pPr>
-        <w:spacing w:before="1" w:line="360" w:lineRule="auto"/>
-        <w:ind w:right="117"/>
+        <w:pStyle w:val="Heading3"/>
+        <w:spacing w:before="1"/>
         <w:jc w:val="both"/>
         <w:rPr>
-          <w:rFonts w:ascii="Times New Roman" w:hAnsi="Times New Roman"/>
-          <w:sz w:val="24"/>
+          <w:b w:val="0"/>
+          <w:bCs w:val="0"/>
         </w:rPr>
       </w:pPr>
       <w:r>
@@ -3073,18 +3122,18 @@
           <w:noProof/>
         </w:rPr>
         <w:drawing>
-          <wp:anchor distT="0" distB="0" distL="114300" distR="114300" simplePos="0" relativeHeight="251669504" behindDoc="0" locked="0" layoutInCell="1" allowOverlap="1" wp14:anchorId="7C263CB6" wp14:editId="545C3C99">
+          <wp:anchor distT="0" distB="0" distL="114300" distR="114300" simplePos="0" relativeHeight="251669504" behindDoc="0" locked="0" layoutInCell="1" allowOverlap="1" wp14:anchorId="23F160FF" wp14:editId="2C9718C0">
             <wp:simplePos x="0" y="0"/>
             <wp:positionH relativeFrom="margin">
-              <wp:align>left</wp:align>
+              <wp:posOffset>-109855</wp:posOffset>
             </wp:positionH>
             <wp:positionV relativeFrom="margin">
-              <wp:posOffset>2452370</wp:posOffset>
+              <wp:posOffset>2157095</wp:posOffset>
             </wp:positionV>
-            <wp:extent cx="5250180" cy="2752725"/>
-            <wp:effectExtent l="0" t="0" r="7620" b="0"/>
+            <wp:extent cx="6115050" cy="2590800"/>
+            <wp:effectExtent l="0" t="0" r="0" b="0"/>
             <wp:wrapSquare wrapText="bothSides"/>
-            <wp:docPr id="24" name="Picture 24"/>
+            <wp:docPr id="5" name="Picture 5"/>
             <wp:cNvGraphicFramePr>
               <a:graphicFrameLocks xmlns:a="http://schemas.openxmlformats.org/drawingml/2006/main" noChangeAspect="1"/>
             </wp:cNvGraphicFramePr>
@@ -3113,7 +3162,7 @@
                   <pic:spPr bwMode="auto">
                     <a:xfrm>
                       <a:off x="0" y="0"/>
-                      <a:ext cx="5250180" cy="2752725"/>
+                      <a:ext cx="6115050" cy="2590800"/>
                     </a:xfrm>
                     <a:prstGeom prst="rect">
                       <a:avLst/>
@@ -3135,17 +3184,6 @@
     </w:p>
     <w:p>
       <w:pPr>
-        <w:spacing w:before="1" w:line="360" w:lineRule="auto"/>
-        <w:ind w:right="117"/>
-        <w:jc w:val="both"/>
-        <w:rPr>
-          <w:rFonts w:ascii="Times New Roman" w:hAnsi="Times New Roman"/>
-          <w:sz w:val="24"/>
-        </w:rPr>
-      </w:pPr>
-    </w:p>
-    <w:p>
-      <w:pPr>
         <w:pStyle w:val="Heading3"/>
         <w:spacing w:before="1"/>
         <w:jc w:val="both"/>
@@ -3154,6 +3192,13 @@
           <w:bCs w:val="0"/>
         </w:rPr>
       </w:pPr>
+      <w:r>
+        <w:rPr>
+          <w:b w:val="0"/>
+          <w:bCs w:val="0"/>
+        </w:rPr>
+        <w:tab/>
+      </w:r>
     </w:p>
     <w:p>
       <w:pPr>
@@ -3170,7 +3215,778 @@
       <w:pPr>
         <w:pStyle w:val="Heading3"/>
         <w:spacing w:before="1"/>
+        <w:ind w:left="0"/>
         <w:jc w:val="both"/>
+      </w:pPr>
+    </w:p>
+    <w:p>
+      <w:pPr>
+        <w:pStyle w:val="Heading3"/>
+        <w:spacing w:before="1" w:line="360" w:lineRule="auto"/>
+        <w:ind w:left="0"/>
+        <w:jc w:val="both"/>
+        <w:rPr>
+          <w:rFonts w:eastAsia="Arial MT" w:cs="Arial MT"/>
+          <w:b w:val="0"/>
+          <w:bCs w:val="0"/>
+          <w:szCs w:val="22"/>
+        </w:rPr>
+      </w:pPr>
+      <w:r>
+        <w:rPr>
+          <w:rFonts w:eastAsia="Arial MT" w:cs="Arial MT"/>
+          <w:b w:val="0"/>
+          <w:bCs w:val="0"/>
+          <w:szCs w:val="22"/>
+        </w:rPr>
+        <w:t xml:space="preserve">The conceptual model depicted above, has been developed with the aim to offer </w:t>
+      </w:r>
+      <w:r>
+        <w:rPr>
+          <w:rFonts w:eastAsia="Arial MT" w:cs="Arial MT"/>
+          <w:b w:val="0"/>
+          <w:bCs w:val="0"/>
+          <w:szCs w:val="22"/>
+        </w:rPr>
+        <w:t>a customization framework in order to determine</w:t>
+      </w:r>
+      <w:r>
+        <w:rPr>
+          <w:rFonts w:eastAsia="Arial MT" w:cs="Arial MT"/>
+          <w:b w:val="0"/>
+          <w:bCs w:val="0"/>
+          <w:szCs w:val="22"/>
+        </w:rPr>
+        <w:t>, through an emotional and economical approach,</w:t>
+      </w:r>
+      <w:r>
+        <w:rPr>
+          <w:rFonts w:eastAsia="Arial MT" w:cs="Arial MT"/>
+          <w:b w:val="0"/>
+          <w:bCs w:val="0"/>
+          <w:szCs w:val="22"/>
+        </w:rPr>
+        <w:t xml:space="preserve"> which are the most appealing type of features </w:t>
+      </w:r>
+      <w:r>
+        <w:rPr>
+          <w:rFonts w:eastAsia="Arial MT" w:cs="Arial MT"/>
+          <w:b w:val="0"/>
+          <w:bCs w:val="0"/>
+          <w:szCs w:val="22"/>
+        </w:rPr>
+        <w:t xml:space="preserve">(utilitarian vs hedonic) for users when product customization is an alternative available for them. </w:t>
+      </w:r>
+      <w:r>
+        <w:rPr>
+          <w:rFonts w:eastAsia="Arial MT" w:cs="Arial MT"/>
+          <w:b w:val="0"/>
+          <w:bCs w:val="0"/>
+          <w:szCs w:val="22"/>
+        </w:rPr>
+        <w:t>Additionally,</w:t>
+      </w:r>
+      <w:r>
+        <w:rPr>
+          <w:rFonts w:eastAsia="Arial MT" w:cs="Arial MT"/>
+          <w:b w:val="0"/>
+          <w:bCs w:val="0"/>
+          <w:szCs w:val="22"/>
+        </w:rPr>
+        <w:t xml:space="preserve"> it is intended to show </w:t>
+      </w:r>
+      <w:r>
+        <w:rPr>
+          <w:rFonts w:eastAsia="Arial MT" w:cs="Arial MT"/>
+          <w:b w:val="0"/>
+          <w:bCs w:val="0"/>
+          <w:szCs w:val="22"/>
+        </w:rPr>
+        <w:t xml:space="preserve">the effect of level of customization on both, psychological ownership and willingness to pay. </w:t>
+      </w:r>
+      <w:r>
+        <w:rPr>
+          <w:rFonts w:eastAsia="Arial MT" w:cs="Arial MT"/>
+          <w:b w:val="0"/>
+          <w:bCs w:val="0"/>
+          <w:szCs w:val="22"/>
+        </w:rPr>
+        <w:t>Finally, it</w:t>
+      </w:r>
+      <w:r>
+        <w:rPr>
+          <w:rFonts w:eastAsia="Arial MT" w:cs="Arial MT"/>
+          <w:b w:val="0"/>
+          <w:bCs w:val="0"/>
+          <w:szCs w:val="22"/>
+        </w:rPr>
+        <w:t xml:space="preserve"> is desired to determine the degree </w:t>
+      </w:r>
+      <w:r>
+        <w:rPr>
+          <w:rFonts w:eastAsia="Arial MT" w:cs="Arial MT"/>
+          <w:b w:val="0"/>
+          <w:bCs w:val="0"/>
+          <w:szCs w:val="22"/>
+        </w:rPr>
+        <w:t xml:space="preserve">to which this emotional link (psychological ownership) explains the relationship between customization and the </w:t>
+      </w:r>
+      <w:r>
+        <w:rPr>
+          <w:rFonts w:eastAsia="Arial MT" w:cs="Arial MT"/>
+          <w:b w:val="0"/>
+          <w:bCs w:val="0"/>
+          <w:szCs w:val="22"/>
+        </w:rPr>
+        <w:t xml:space="preserve">economic </w:t>
+      </w:r>
+      <w:r>
+        <w:rPr>
+          <w:rFonts w:eastAsia="Arial MT" w:cs="Arial MT"/>
+          <w:b w:val="0"/>
+          <w:bCs w:val="0"/>
+          <w:szCs w:val="22"/>
+        </w:rPr>
+        <w:t xml:space="preserve">value ascribed to a physical customized good (willingness to pay). </w:t>
+      </w:r>
+    </w:p>
+    <w:p>
+      <w:pPr>
+        <w:pStyle w:val="Heading3"/>
+        <w:spacing w:before="1" w:line="360" w:lineRule="auto"/>
+        <w:jc w:val="both"/>
+        <w:rPr>
+          <w:rFonts w:eastAsia="Arial MT" w:cs="Arial MT"/>
+          <w:b w:val="0"/>
+          <w:bCs w:val="0"/>
+          <w:szCs w:val="22"/>
+        </w:rPr>
+      </w:pPr>
+    </w:p>
+    <w:p>
+      <w:pPr>
+        <w:pStyle w:val="Heading3"/>
+        <w:spacing w:before="1" w:line="360" w:lineRule="auto"/>
+        <w:jc w:val="both"/>
+        <w:rPr>
+          <w:rFonts w:eastAsia="Arial MT" w:cs="Arial MT"/>
+          <w:b w:val="0"/>
+          <w:bCs w:val="0"/>
+          <w:szCs w:val="22"/>
+        </w:rPr>
+      </w:pPr>
+    </w:p>
+    <w:p>
+      <w:pPr>
+        <w:pStyle w:val="Heading3"/>
+        <w:spacing w:before="1" w:line="360" w:lineRule="auto"/>
+        <w:jc w:val="both"/>
+        <w:rPr>
+          <w:rFonts w:eastAsia="Arial MT" w:cs="Arial MT"/>
+          <w:b w:val="0"/>
+          <w:bCs w:val="0"/>
+          <w:szCs w:val="22"/>
+        </w:rPr>
+      </w:pPr>
+    </w:p>
+    <w:p>
+      <w:pPr>
+        <w:pStyle w:val="BodyText"/>
+        <w:numPr>
+          <w:ilvl w:val="1"/>
+          <w:numId w:val="26"/>
+        </w:numPr>
+        <w:spacing w:before="1" w:line="360" w:lineRule="auto"/>
+        <w:rPr>
+          <w:rFonts w:ascii="Times New Roman"/>
+          <w:i/>
+          <w:sz w:val="28"/>
+          <w:szCs w:val="17"/>
+        </w:rPr>
+      </w:pPr>
+      <w:r>
+        <w:rPr>
+          <w:rFonts w:ascii="Times New Roman"/>
+          <w:i/>
+          <w:sz w:val="28"/>
+          <w:szCs w:val="17"/>
+        </w:rPr>
+        <w:lastRenderedPageBreak/>
+        <w:t>Research method</w:t>
+      </w:r>
+    </w:p>
+    <w:p>
+      <w:pPr>
+        <w:pStyle w:val="BodyText"/>
+        <w:spacing w:before="1" w:line="360" w:lineRule="auto"/>
+        <w:jc w:val="both"/>
+        <w:rPr>
+          <w:rFonts w:ascii="Times New Roman"/>
+          <w:iCs/>
+          <w:sz w:val="24"/>
+          <w:szCs w:val="15"/>
+        </w:rPr>
+      </w:pPr>
+      <w:r>
+        <w:rPr>
+          <w:rFonts w:ascii="Times New Roman"/>
+          <w:iCs/>
+          <w:sz w:val="24"/>
+          <w:szCs w:val="15"/>
+        </w:rPr>
+        <w:t xml:space="preserve">In order to give an answer to the problem statement and the research questions mentioned above a literature review and an online experiment will be carried out. The literature review will contribute to define the main the key concepts that are encompassed by this research. Additionally, it will help us to understand how the variables included are related to each other, based on previous research done; that, at the same time will support the hypotheses which are going to be eventually stated. </w:t>
+      </w:r>
+    </w:p>
+    <w:p>
+      <w:pPr>
+        <w:pStyle w:val="BodyText"/>
+        <w:spacing w:before="1" w:line="360" w:lineRule="auto"/>
+        <w:jc w:val="both"/>
+        <w:rPr>
+          <w:rFonts w:ascii="Times New Roman"/>
+          <w:iCs/>
+          <w:sz w:val="24"/>
+          <w:szCs w:val="15"/>
+        </w:rPr>
+      </w:pPr>
+      <w:r>
+        <w:rPr>
+          <w:rFonts w:ascii="Times New Roman"/>
+          <w:iCs/>
+          <w:sz w:val="24"/>
+          <w:szCs w:val="15"/>
+        </w:rPr>
+        <w:t xml:space="preserve">The experiment will include two treatment variables, each variable will have 2 conditions; therefore, it is going to be an </w:t>
+      </w:r>
+      <w:r>
+        <w:rPr>
+          <w:rFonts w:ascii="Times New Roman"/>
+          <w:iCs/>
+          <w:sz w:val="24"/>
+          <w:szCs w:val="15"/>
+        </w:rPr>
+        <w:t xml:space="preserve">2x2 online between subject design experiment. The respondents will be randomly assigned to each of the 4 experimental conditions and will be able to customize a car based on the conditions given. Afterwards they will be required to fill out a questionnaire that will be used as a guide to measure the psychological ownership. Finally, they will be asked to give their willingness to pay towards the customized product.  </w:t>
+      </w:r>
+    </w:p>
+    <w:p>
+      <w:pPr>
+        <w:pStyle w:val="Heading3"/>
+        <w:spacing w:before="1" w:line="360" w:lineRule="auto"/>
+        <w:jc w:val="both"/>
+        <w:rPr>
+          <w:rFonts w:eastAsia="Arial MT" w:cs="Arial MT"/>
+          <w:b w:val="0"/>
+          <w:bCs w:val="0"/>
+          <w:szCs w:val="22"/>
+        </w:rPr>
+      </w:pPr>
+    </w:p>
+    <w:p>
+      <w:pPr>
+        <w:pStyle w:val="Heading3"/>
+        <w:spacing w:before="1" w:line="360" w:lineRule="auto"/>
+        <w:jc w:val="both"/>
+        <w:rPr>
+          <w:rFonts w:eastAsia="Arial MT" w:cs="Arial MT"/>
+          <w:b w:val="0"/>
+          <w:bCs w:val="0"/>
+          <w:szCs w:val="22"/>
+        </w:rPr>
+      </w:pPr>
+    </w:p>
+    <w:p>
+      <w:pPr>
+        <w:pStyle w:val="Heading3"/>
+        <w:spacing w:before="1" w:line="360" w:lineRule="auto"/>
+        <w:jc w:val="both"/>
+        <w:rPr>
+          <w:rFonts w:eastAsia="Arial MT" w:cs="Arial MT"/>
+          <w:b w:val="0"/>
+          <w:bCs w:val="0"/>
+          <w:szCs w:val="22"/>
+        </w:rPr>
+      </w:pPr>
+    </w:p>
+    <w:p>
+      <w:pPr>
+        <w:pStyle w:val="Heading3"/>
+        <w:spacing w:before="1" w:line="360" w:lineRule="auto"/>
+        <w:jc w:val="both"/>
+        <w:rPr>
+          <w:rFonts w:eastAsia="Arial MT" w:cs="Arial MT"/>
+          <w:b w:val="0"/>
+          <w:bCs w:val="0"/>
+          <w:szCs w:val="22"/>
+        </w:rPr>
+      </w:pPr>
+    </w:p>
+    <w:p>
+      <w:pPr>
+        <w:pStyle w:val="Heading3"/>
+        <w:spacing w:before="1" w:line="360" w:lineRule="auto"/>
+        <w:jc w:val="both"/>
+        <w:rPr>
+          <w:rFonts w:eastAsia="Arial MT" w:cs="Arial MT"/>
+          <w:b w:val="0"/>
+          <w:bCs w:val="0"/>
+          <w:szCs w:val="22"/>
+        </w:rPr>
+      </w:pPr>
+    </w:p>
+    <w:p>
+      <w:pPr>
+        <w:pStyle w:val="Heading3"/>
+        <w:spacing w:before="1" w:line="360" w:lineRule="auto"/>
+        <w:jc w:val="both"/>
+        <w:rPr>
+          <w:rFonts w:eastAsia="Arial MT" w:cs="Arial MT"/>
+          <w:b w:val="0"/>
+          <w:bCs w:val="0"/>
+          <w:szCs w:val="22"/>
+        </w:rPr>
+      </w:pPr>
+    </w:p>
+    <w:p>
+      <w:pPr>
+        <w:pStyle w:val="Heading3"/>
+        <w:spacing w:before="1" w:line="360" w:lineRule="auto"/>
+        <w:jc w:val="both"/>
+        <w:rPr>
+          <w:rFonts w:eastAsia="Arial MT" w:cs="Arial MT"/>
+          <w:b w:val="0"/>
+          <w:bCs w:val="0"/>
+          <w:szCs w:val="22"/>
+        </w:rPr>
+      </w:pPr>
+    </w:p>
+    <w:p>
+      <w:pPr>
+        <w:pStyle w:val="Heading3"/>
+        <w:spacing w:before="1" w:line="360" w:lineRule="auto"/>
+        <w:jc w:val="both"/>
+        <w:rPr>
+          <w:rFonts w:eastAsia="Arial MT" w:cs="Arial MT"/>
+          <w:b w:val="0"/>
+          <w:bCs w:val="0"/>
+          <w:szCs w:val="22"/>
+        </w:rPr>
+      </w:pPr>
+      <w:r>
+        <w:rPr>
+          <w:rFonts w:eastAsia="Arial MT" w:cs="Arial MT"/>
+          <w:b w:val="0"/>
+          <w:bCs w:val="0"/>
+          <w:szCs w:val="22"/>
+        </w:rPr>
+        <w:t xml:space="preserve">3.2 </w:t>
+      </w:r>
+      <w:r>
+        <w:rPr>
+          <w:rFonts w:eastAsia="Arial MT" w:cs="Arial MT"/>
+          <w:b w:val="0"/>
+          <w:bCs w:val="0"/>
+          <w:szCs w:val="22"/>
+        </w:rPr>
+        <w:t>Hypotheses / Conceptual background</w:t>
+      </w:r>
+    </w:p>
+    <w:p>
+      <w:pPr>
+        <w:pStyle w:val="Heading3"/>
+        <w:spacing w:before="1" w:line="360" w:lineRule="auto"/>
+        <w:jc w:val="both"/>
+        <w:rPr>
+          <w:rFonts w:eastAsia="Arial MT" w:cs="Arial MT"/>
+          <w:b w:val="0"/>
+          <w:bCs w:val="0"/>
+          <w:szCs w:val="22"/>
+        </w:rPr>
+      </w:pPr>
+      <w:r>
+        <w:rPr>
+          <w:rFonts w:eastAsia="Arial MT" w:cs="Arial MT"/>
+          <w:b w:val="0"/>
+          <w:bCs w:val="0"/>
+          <w:szCs w:val="22"/>
+        </w:rPr>
+        <w:t xml:space="preserve">3.2.1 </w:t>
+      </w:r>
+      <w:r>
+        <w:rPr>
+          <w:rFonts w:eastAsia="Arial MT" w:cs="Arial MT"/>
+          <w:b w:val="0"/>
+          <w:bCs w:val="0"/>
+          <w:szCs w:val="22"/>
+        </w:rPr>
+        <w:t>Main effect</w:t>
+      </w:r>
+    </w:p>
+    <w:p>
+      <w:pPr>
+        <w:spacing w:before="1" w:line="360" w:lineRule="auto"/>
+        <w:ind w:left="200" w:right="117"/>
+        <w:jc w:val="both"/>
+        <w:rPr>
+          <w:rFonts w:ascii="Times New Roman" w:hAnsi="Times New Roman"/>
+          <w:sz w:val="24"/>
+        </w:rPr>
+      </w:pPr>
+      <w:r>
+        <w:rPr>
+          <w:rFonts w:ascii="Times New Roman" w:hAnsi="Times New Roman"/>
+          <w:sz w:val="24"/>
+        </w:rPr>
+        <w:t xml:space="preserve"> Level of customization</w:t>
+      </w:r>
+    </w:p>
+    <w:p>
+      <w:pPr>
+        <w:spacing w:before="1" w:line="360" w:lineRule="auto"/>
+        <w:ind w:left="200" w:right="117" w:firstLine="520"/>
+        <w:jc w:val="both"/>
+        <w:rPr>
+          <w:rFonts w:ascii="Times New Roman" w:hAnsi="Times New Roman"/>
+          <w:sz w:val="24"/>
+        </w:rPr>
+      </w:pPr>
+      <w:r>
+        <w:rPr>
+          <w:rFonts w:ascii="Times New Roman" w:hAnsi="Times New Roman"/>
+          <w:sz w:val="24"/>
+        </w:rPr>
+        <w:t xml:space="preserve">According to </w:t>
+      </w:r>
+      <w:r>
+        <w:rPr>
+          <w:rFonts w:ascii="Times New Roman" w:hAnsi="Times New Roman"/>
+          <w:sz w:val="24"/>
+        </w:rPr>
+        <w:t>Lee &amp; Kim</w:t>
+      </w:r>
+      <w:r>
+        <w:rPr>
+          <w:rFonts w:ascii="Times New Roman" w:hAnsi="Times New Roman"/>
+          <w:sz w:val="24"/>
+        </w:rPr>
+        <w:t xml:space="preserve"> (2020) customization is the process where products are designed from common materials, leading to a feeling of uniqueness for consumers or users. In recent year customization has started to be seen as a relevant marketing strategy driven by increase of supply of technology focused on customization, the declining of production costs and the internet, which </w:t>
+      </w:r>
+      <w:r>
+        <w:rPr>
+          <w:rFonts w:ascii="Times New Roman" w:hAnsi="Times New Roman"/>
+          <w:sz w:val="24"/>
+        </w:rPr>
+        <w:t>enhances</w:t>
+      </w:r>
+      <w:r>
+        <w:rPr>
+          <w:rFonts w:ascii="Times New Roman" w:hAnsi="Times New Roman"/>
+          <w:sz w:val="24"/>
+        </w:rPr>
+        <w:t xml:space="preserve"> the communication with the customers (</w:t>
+      </w:r>
+      <w:r>
+        <w:rPr>
+          <w:rFonts w:ascii="Times New Roman" w:hAnsi="Times New Roman"/>
+          <w:sz w:val="24"/>
+        </w:rPr>
+        <w:t>Franke</w:t>
+      </w:r>
+      <w:r>
+        <w:rPr>
+          <w:rFonts w:ascii="Times New Roman" w:hAnsi="Times New Roman"/>
+          <w:sz w:val="24"/>
+        </w:rPr>
+        <w:t xml:space="preserve"> et al., 2009).  </w:t>
+      </w:r>
+    </w:p>
+    <w:p>
+      <w:pPr>
+        <w:spacing w:before="1" w:line="360" w:lineRule="auto"/>
+        <w:ind w:left="200" w:right="117" w:firstLine="520"/>
+        <w:jc w:val="both"/>
+        <w:rPr>
+          <w:rFonts w:ascii="Times New Roman" w:hAnsi="Times New Roman"/>
+          <w:sz w:val="24"/>
+        </w:rPr>
+      </w:pPr>
+      <w:r>
+        <w:rPr>
+          <w:rFonts w:ascii="Times New Roman" w:hAnsi="Times New Roman"/>
+          <w:sz w:val="24"/>
+        </w:rPr>
+        <w:t>I</w:t>
+      </w:r>
+      <w:r>
+        <w:rPr>
+          <w:rFonts w:ascii="Times New Roman" w:hAnsi="Times New Roman"/>
+          <w:sz w:val="24"/>
+        </w:rPr>
+        <w:t>t is important to mention that</w:t>
+      </w:r>
+      <w:r>
+        <w:rPr>
+          <w:rFonts w:ascii="Times New Roman" w:hAnsi="Times New Roman"/>
+          <w:sz w:val="24"/>
+        </w:rPr>
+        <w:t xml:space="preserve"> level of customization</w:t>
+      </w:r>
+      <w:r>
+        <w:rPr>
+          <w:rFonts w:ascii="Times New Roman" w:hAnsi="Times New Roman"/>
+          <w:sz w:val="24"/>
+        </w:rPr>
+        <w:t xml:space="preserve"> has been included</w:t>
+      </w:r>
+      <w:r>
+        <w:rPr>
+          <w:rFonts w:ascii="Times New Roman" w:hAnsi="Times New Roman"/>
+          <w:sz w:val="24"/>
+        </w:rPr>
+        <w:t>, as an independent variable,</w:t>
+      </w:r>
+      <w:r>
+        <w:rPr>
+          <w:rFonts w:ascii="Times New Roman" w:hAnsi="Times New Roman"/>
+          <w:sz w:val="24"/>
+        </w:rPr>
+        <w:t xml:space="preserve"> in this paper</w:t>
+      </w:r>
+      <w:r>
+        <w:rPr>
+          <w:rFonts w:ascii="Times New Roman" w:hAnsi="Times New Roman"/>
+          <w:sz w:val="24"/>
+        </w:rPr>
+        <w:t>,</w:t>
+      </w:r>
+      <w:r>
+        <w:rPr>
+          <w:rFonts w:ascii="Times New Roman" w:hAnsi="Times New Roman"/>
+          <w:sz w:val="24"/>
+        </w:rPr>
+        <w:t xml:space="preserve"> following the contributions made by Schreier (2006) and Franke et al. (2009)</w:t>
+      </w:r>
+      <w:r>
+        <w:rPr>
+          <w:rFonts w:ascii="Times New Roman" w:hAnsi="Times New Roman"/>
+          <w:sz w:val="24"/>
+        </w:rPr>
+        <w:t>.</w:t>
+      </w:r>
+      <w:r>
+        <w:rPr>
+          <w:rFonts w:ascii="Times New Roman" w:hAnsi="Times New Roman"/>
+          <w:sz w:val="24"/>
+        </w:rPr>
+        <w:t xml:space="preserve"> Both were aimed to analyze the effect of customization on willingness to pay, but while </w:t>
+      </w:r>
+      <w:r>
+        <w:rPr>
+          <w:rFonts w:ascii="Times New Roman" w:hAnsi="Times New Roman"/>
+          <w:sz w:val="24"/>
+        </w:rPr>
+        <w:lastRenderedPageBreak/>
+        <w:t>the first tested it through the comparison of self-design against standard products; the second made it through the assessment of tailored products belonging to several categories. As it has been mentioned before, willingness to pay is a variable positively related with the psychological ownership (</w:t>
+      </w:r>
+      <w:proofErr w:type="spellStart"/>
+      <w:r>
+        <w:rPr>
+          <w:rFonts w:ascii="Times New Roman" w:hAnsi="Times New Roman"/>
+          <w:sz w:val="24"/>
+        </w:rPr>
+        <w:t>Morewedge</w:t>
+      </w:r>
+      <w:proofErr w:type="spellEnd"/>
+      <w:r>
+        <w:rPr>
+          <w:rFonts w:ascii="Times New Roman" w:hAnsi="Times New Roman"/>
+          <w:sz w:val="24"/>
+        </w:rPr>
+        <w:t xml:space="preserve"> et al., 202</w:t>
+      </w:r>
+      <w:r>
+        <w:rPr>
+          <w:rFonts w:ascii="Times New Roman" w:hAnsi="Times New Roman"/>
+          <w:sz w:val="24"/>
+        </w:rPr>
+        <w:t>1), therefore it is expected that customization could influence</w:t>
+      </w:r>
+      <w:r>
+        <w:rPr>
+          <w:rFonts w:ascii="Times New Roman" w:hAnsi="Times New Roman"/>
+          <w:sz w:val="24"/>
+        </w:rPr>
+        <w:t>, in the same way as willingness to pay,</w:t>
+      </w:r>
+      <w:r>
+        <w:rPr>
+          <w:rFonts w:ascii="Times New Roman" w:hAnsi="Times New Roman"/>
+          <w:sz w:val="24"/>
+        </w:rPr>
+        <w:t xml:space="preserve"> psychological ownership as well. </w:t>
+      </w:r>
+    </w:p>
+    <w:p>
+      <w:pPr>
+        <w:spacing w:before="1" w:line="360" w:lineRule="auto"/>
+        <w:ind w:left="200" w:right="117" w:firstLine="520"/>
+        <w:jc w:val="both"/>
+        <w:rPr>
+          <w:rFonts w:ascii="Times New Roman" w:hAnsi="Times New Roman"/>
+          <w:sz w:val="24"/>
+        </w:rPr>
+      </w:pPr>
+      <w:r>
+        <w:rPr>
+          <w:rFonts w:ascii="Times New Roman" w:hAnsi="Times New Roman"/>
+          <w:sz w:val="24"/>
+        </w:rPr>
+        <w:t xml:space="preserve">It is important to recall that the effect of customization on willingness to pay has been documented already in the literature however, what makes this research different, is that </w:t>
+      </w:r>
+      <w:r>
+        <w:rPr>
+          <w:rFonts w:ascii="Times New Roman" w:hAnsi="Times New Roman"/>
+          <w:sz w:val="24"/>
+        </w:rPr>
+        <w:t xml:space="preserve">those researches focused their attention in the comparison between standard products and customized products. This research </w:t>
+      </w:r>
+      <w:r>
+        <w:rPr>
+          <w:rFonts w:ascii="Times New Roman" w:hAnsi="Times New Roman"/>
+          <w:sz w:val="24"/>
+        </w:rPr>
+        <w:t>proposes</w:t>
+      </w:r>
+      <w:r>
+        <w:rPr>
+          <w:rFonts w:ascii="Times New Roman" w:hAnsi="Times New Roman"/>
+          <w:sz w:val="24"/>
+        </w:rPr>
+        <w:t xml:space="preserve"> the </w:t>
+      </w:r>
+      <w:r>
+        <w:rPr>
+          <w:rFonts w:ascii="Times New Roman" w:hAnsi="Times New Roman"/>
+          <w:sz w:val="24"/>
+        </w:rPr>
+        <w:t xml:space="preserve">contrast between products with a high level of customization and products with a low degree of it. </w:t>
+      </w:r>
+    </w:p>
+    <w:p>
+      <w:pPr>
+        <w:spacing w:before="1" w:line="360" w:lineRule="auto"/>
+        <w:ind w:left="200" w:right="117" w:firstLine="520"/>
+        <w:jc w:val="both"/>
+        <w:rPr>
+          <w:rFonts w:ascii="Times New Roman" w:hAnsi="Times New Roman"/>
+          <w:sz w:val="24"/>
+        </w:rPr>
+      </w:pPr>
+    </w:p>
+    <w:p>
+      <w:pPr>
+        <w:spacing w:before="1" w:line="360" w:lineRule="auto"/>
+        <w:ind w:left="1440" w:right="117"/>
+        <w:jc w:val="both"/>
+        <w:rPr>
+          <w:rFonts w:ascii="Times New Roman" w:hAnsi="Times New Roman"/>
+          <w:sz w:val="24"/>
+        </w:rPr>
+      </w:pPr>
+      <w:r>
+        <w:rPr>
+          <w:rFonts w:ascii="Times New Roman" w:hAnsi="Times New Roman"/>
+          <w:b/>
+          <w:bCs/>
+          <w:sz w:val="24"/>
+        </w:rPr>
+        <w:t>H1:</w:t>
+      </w:r>
+      <w:r>
+        <w:rPr>
+          <w:rFonts w:ascii="Times New Roman" w:hAnsi="Times New Roman"/>
+          <w:sz w:val="24"/>
+        </w:rPr>
+        <w:t xml:space="preserve"> </w:t>
+      </w:r>
+      <w:r>
+        <w:rPr>
+          <w:rFonts w:ascii="Times New Roman" w:hAnsi="Times New Roman"/>
+          <w:sz w:val="24"/>
+        </w:rPr>
+        <w:t xml:space="preserve">Highly customizable products will </w:t>
+      </w:r>
+      <w:r>
+        <w:rPr>
+          <w:rFonts w:ascii="Times New Roman" w:hAnsi="Times New Roman"/>
+          <w:sz w:val="24"/>
+        </w:rPr>
+        <w:t>produce a higher willingness to pay</w:t>
+      </w:r>
+      <w:r>
+        <w:rPr>
+          <w:rFonts w:ascii="Times New Roman" w:hAnsi="Times New Roman"/>
+          <w:sz w:val="24"/>
+        </w:rPr>
+        <w:t xml:space="preserve"> than poor customizable products.</w:t>
+      </w:r>
+    </w:p>
+    <w:p>
+      <w:pPr>
+        <w:spacing w:before="1" w:line="360" w:lineRule="auto"/>
+        <w:ind w:left="1440" w:right="117"/>
+        <w:jc w:val="both"/>
+        <w:rPr>
+          <w:rFonts w:ascii="Times New Roman" w:hAnsi="Times New Roman"/>
+          <w:sz w:val="24"/>
+        </w:rPr>
+      </w:pPr>
+      <w:r>
+        <w:rPr>
+          <w:rFonts w:ascii="Times New Roman" w:hAnsi="Times New Roman"/>
+          <w:b/>
+          <w:bCs/>
+          <w:sz w:val="24"/>
+        </w:rPr>
+        <w:t>H2:</w:t>
+      </w:r>
+      <w:r>
+        <w:rPr>
+          <w:rFonts w:ascii="Times New Roman" w:hAnsi="Times New Roman"/>
+          <w:sz w:val="24"/>
+        </w:rPr>
+        <w:t xml:space="preserve"> </w:t>
+      </w:r>
+      <w:r>
+        <w:rPr>
+          <w:rFonts w:ascii="Times New Roman" w:hAnsi="Times New Roman"/>
+          <w:sz w:val="24"/>
+        </w:rPr>
+        <w:t>Highly customizable products will develop a stronger psychological ownership, on customers, than poor customizable products.</w:t>
+      </w:r>
+    </w:p>
+    <w:p>
+      <w:pPr>
+        <w:pStyle w:val="Heading3"/>
+        <w:spacing w:before="1" w:line="360" w:lineRule="auto"/>
+        <w:jc w:val="both"/>
+        <w:rPr>
+          <w:b w:val="0"/>
+          <w:bCs w:val="0"/>
+        </w:rPr>
+      </w:pPr>
+      <w:r>
+        <w:rPr>
+          <w:b w:val="0"/>
+          <w:bCs w:val="0"/>
+        </w:rPr>
+        <w:t>Type of features used to customize products</w:t>
+      </w:r>
+    </w:p>
+    <w:p>
+      <w:pPr>
+        <w:pStyle w:val="Heading3"/>
+        <w:spacing w:before="1" w:line="360" w:lineRule="auto"/>
+        <w:jc w:val="both"/>
         <w:rPr>
           <w:b w:val="0"/>
           <w:bCs w:val="0"/>
@@ -3182,57 +3998,25 @@
           <w:bCs w:val="0"/>
         </w:rPr>
         <w:tab/>
-      </w:r>
-    </w:p>
-    <w:p>
-      <w:pPr>
-        <w:pStyle w:val="Heading3"/>
-        <w:spacing w:before="1"/>
-        <w:jc w:val="both"/>
-        <w:rPr>
-          <w:b w:val="0"/>
-          <w:bCs w:val="0"/>
-        </w:rPr>
-      </w:pPr>
-    </w:p>
-    <w:p>
-      <w:pPr>
-        <w:pStyle w:val="Heading3"/>
-        <w:spacing w:before="1"/>
-        <w:jc w:val="both"/>
-        <w:rPr>
-          <w:b w:val="0"/>
-          <w:bCs w:val="0"/>
-        </w:rPr>
-      </w:pPr>
-    </w:p>
-    <w:p>
-      <w:pPr>
-        <w:pStyle w:val="Heading3"/>
-        <w:spacing w:before="1"/>
-        <w:jc w:val="both"/>
-      </w:pPr>
-    </w:p>
-    <w:p>
-      <w:pPr>
-        <w:pStyle w:val="Heading3"/>
-        <w:spacing w:before="1"/>
-        <w:jc w:val="both"/>
-      </w:pPr>
-    </w:p>
-    <w:p>
-      <w:pPr>
-        <w:pStyle w:val="Heading3"/>
-        <w:spacing w:before="1"/>
-        <w:jc w:val="both"/>
-      </w:pPr>
-    </w:p>
-    <w:p>
-      <w:pPr>
-        <w:pStyle w:val="Heading3"/>
-        <w:spacing w:before="1"/>
-        <w:jc w:val="both"/>
-      </w:pPr>
+        <w:t>Products could be seen as bundles of features with their attractiveness determined as a compensatory function of feature levels</w:t>
+      </w:r>
+      <w:r>
+        <w:t xml:space="preserve"> </w:t>
+      </w:r>
+      <w:r>
+        <w:rPr>
+          <w:b w:val="0"/>
+          <w:bCs w:val="0"/>
+        </w:rPr>
+        <w:t>(Lancaster, 1966)</w:t>
+      </w:r>
+      <w:r>
+        <w:rPr>
+          <w:b w:val="0"/>
+          <w:bCs w:val="0"/>
+        </w:rPr>
+        <w:t xml:space="preserve">. At a fundamental level, the appeal of a product can be viewed as a function of two sets of factors: product features and marketing efforts (Du et al., 2015). </w:t>
+      </w:r>
     </w:p>
     <w:p>
       <w:pPr>
@@ -3241,12 +4025,103 @@
         <w:ind w:firstLine="520"/>
         <w:jc w:val="both"/>
         <w:rPr>
-          <w:rFonts w:eastAsia="Arial MT" w:cs="Arial MT"/>
-          <w:b w:val="0"/>
-          <w:bCs w:val="0"/>
-          <w:szCs w:val="22"/>
-        </w:rPr>
-      </w:pPr>
+          <w:b w:val="0"/>
+          <w:bCs w:val="0"/>
+        </w:rPr>
+      </w:pPr>
+      <w:r>
+        <w:rPr>
+          <w:b w:val="0"/>
+          <w:bCs w:val="0"/>
+        </w:rPr>
+        <w:t xml:space="preserve">In accordance with the purposes of this research, </w:t>
+      </w:r>
+      <w:r>
+        <w:rPr>
+          <w:b w:val="0"/>
+          <w:bCs w:val="0"/>
+        </w:rPr>
+        <w:t>type of features used to customize products is</w:t>
+      </w:r>
+      <w:r>
+        <w:rPr>
+          <w:b w:val="0"/>
+          <w:bCs w:val="0"/>
+        </w:rPr>
+        <w:t xml:space="preserve"> going to be classified in two conditions: hedonic and utilitarian. </w:t>
+      </w:r>
+      <w:r>
+        <w:rPr>
+          <w:b w:val="0"/>
+          <w:bCs w:val="0"/>
+        </w:rPr>
+        <w:t>Hedonic features are those linked with a sensory experience of aesthetic or sensual pleasure</w:t>
+      </w:r>
+      <w:r>
+        <w:rPr>
+          <w:b w:val="0"/>
+          <w:bCs w:val="0"/>
+        </w:rPr>
+        <w:t xml:space="preserve"> </w:t>
+      </w:r>
+      <w:r>
+        <w:rPr>
+          <w:b w:val="0"/>
+          <w:bCs w:val="0"/>
+        </w:rPr>
+        <w:t>and</w:t>
+      </w:r>
+      <w:r>
+        <w:rPr>
+          <w:b w:val="0"/>
+          <w:bCs w:val="0"/>
+        </w:rPr>
+        <w:t xml:space="preserve"> fun; while utilitarian</w:t>
+      </w:r>
+      <w:r>
+        <w:rPr>
+          <w:b w:val="0"/>
+          <w:bCs w:val="0"/>
+        </w:rPr>
+        <w:t xml:space="preserve"> attributes</w:t>
+      </w:r>
+      <w:r>
+        <w:rPr>
+          <w:b w:val="0"/>
+          <w:bCs w:val="0"/>
+        </w:rPr>
+        <w:t xml:space="preserve"> are those orientated to a specific goal and with the accomplishment of a practical task (</w:t>
+      </w:r>
+      <w:r>
+        <w:rPr>
+          <w:b w:val="0"/>
+          <w:bCs w:val="0"/>
+        </w:rPr>
+        <w:t xml:space="preserve">Dhar &amp; </w:t>
+      </w:r>
+      <w:proofErr w:type="spellStart"/>
+      <w:r>
+        <w:rPr>
+          <w:b w:val="0"/>
+          <w:bCs w:val="0"/>
+        </w:rPr>
+        <w:t>Wertenbroch</w:t>
+      </w:r>
+      <w:proofErr w:type="spellEnd"/>
+      <w:r>
+        <w:rPr>
+          <w:b w:val="0"/>
+          <w:bCs w:val="0"/>
+        </w:rPr>
+        <w:t xml:space="preserve"> 2000)</w:t>
+      </w:r>
+      <w:r>
+        <w:rPr>
+          <w:b w:val="0"/>
+          <w:bCs w:val="0"/>
+        </w:rPr>
+        <w:t xml:space="preserve">. </w:t>
+      </w:r>
     </w:p>
     <w:p>
       <w:pPr>
@@ -3255,726 +4130,109 @@
         <w:ind w:firstLine="520"/>
         <w:jc w:val="both"/>
         <w:rPr>
-          <w:rFonts w:eastAsia="Arial MT" w:cs="Arial MT"/>
-          <w:b w:val="0"/>
-          <w:bCs w:val="0"/>
-          <w:szCs w:val="22"/>
-        </w:rPr>
-      </w:pPr>
-    </w:p>
-    <w:p>
-      <w:pPr>
-        <w:pStyle w:val="Heading3"/>
-        <w:spacing w:before="1" w:line="360" w:lineRule="auto"/>
-        <w:ind w:left="0"/>
-        <w:jc w:val="both"/>
-        <w:rPr>
-          <w:rFonts w:eastAsia="Arial MT" w:cs="Arial MT"/>
-          <w:b w:val="0"/>
-          <w:bCs w:val="0"/>
-          <w:szCs w:val="22"/>
-        </w:rPr>
-      </w:pPr>
-    </w:p>
-    <w:p>
-      <w:pPr>
-        <w:pStyle w:val="Heading3"/>
-        <w:spacing w:before="1" w:line="360" w:lineRule="auto"/>
-        <w:ind w:left="0"/>
-        <w:jc w:val="both"/>
-        <w:rPr>
-          <w:rFonts w:eastAsia="Arial MT" w:cs="Arial MT"/>
-          <w:b w:val="0"/>
-          <w:bCs w:val="0"/>
-          <w:szCs w:val="22"/>
-        </w:rPr>
-      </w:pPr>
-    </w:p>
-    <w:p>
-      <w:pPr>
-        <w:pStyle w:val="Heading3"/>
-        <w:spacing w:before="1" w:line="360" w:lineRule="auto"/>
-        <w:ind w:left="0"/>
-        <w:jc w:val="both"/>
-        <w:rPr>
-          <w:rFonts w:eastAsia="Arial MT" w:cs="Arial MT"/>
-          <w:b w:val="0"/>
-          <w:bCs w:val="0"/>
-          <w:szCs w:val="22"/>
-        </w:rPr>
-      </w:pPr>
-      <w:r>
-        <w:rPr>
-          <w:rFonts w:eastAsia="Arial MT" w:cs="Arial MT"/>
-          <w:b w:val="0"/>
-          <w:bCs w:val="0"/>
-          <w:szCs w:val="22"/>
-        </w:rPr>
-        <w:t xml:space="preserve">The conceptual model depicted above, has been developed with the aim to offer </w:t>
-      </w:r>
-      <w:r>
-        <w:rPr>
-          <w:rFonts w:eastAsia="Arial MT" w:cs="Arial MT"/>
-          <w:b w:val="0"/>
-          <w:bCs w:val="0"/>
-          <w:szCs w:val="22"/>
-        </w:rPr>
-        <w:t>a customization framework in order to determine</w:t>
-      </w:r>
-      <w:r>
-        <w:rPr>
-          <w:rFonts w:eastAsia="Arial MT" w:cs="Arial MT"/>
-          <w:b w:val="0"/>
-          <w:bCs w:val="0"/>
-          <w:szCs w:val="22"/>
-        </w:rPr>
-        <w:t>, through an emotional and economical approach,</w:t>
-      </w:r>
-      <w:r>
-        <w:rPr>
-          <w:rFonts w:eastAsia="Arial MT" w:cs="Arial MT"/>
-          <w:b w:val="0"/>
-          <w:bCs w:val="0"/>
-          <w:szCs w:val="22"/>
-        </w:rPr>
-        <w:t xml:space="preserve"> which are the most appealing type of features </w:t>
-      </w:r>
-      <w:r>
-        <w:rPr>
-          <w:rFonts w:eastAsia="Arial MT" w:cs="Arial MT"/>
-          <w:b w:val="0"/>
-          <w:bCs w:val="0"/>
-          <w:szCs w:val="22"/>
-        </w:rPr>
-        <w:t xml:space="preserve">(utilitarian vs hedonic) for users when product customization is an alternative available for them. </w:t>
-      </w:r>
-      <w:r>
-        <w:rPr>
-          <w:rFonts w:eastAsia="Arial MT" w:cs="Arial MT"/>
-          <w:b w:val="0"/>
-          <w:bCs w:val="0"/>
-          <w:szCs w:val="22"/>
-        </w:rPr>
-        <w:t>Additionally,</w:t>
-      </w:r>
-      <w:r>
-        <w:rPr>
-          <w:rFonts w:eastAsia="Arial MT" w:cs="Arial MT"/>
-          <w:b w:val="0"/>
-          <w:bCs w:val="0"/>
-          <w:szCs w:val="22"/>
-        </w:rPr>
-        <w:t xml:space="preserve"> it is intended to show </w:t>
-      </w:r>
-      <w:r>
-        <w:rPr>
-          <w:rFonts w:eastAsia="Arial MT" w:cs="Arial MT"/>
-          <w:b w:val="0"/>
-          <w:bCs w:val="0"/>
-          <w:szCs w:val="22"/>
-        </w:rPr>
-        <w:t xml:space="preserve">the effect of level of customization on both, psychological ownership and willingness to pay. </w:t>
-      </w:r>
-      <w:r>
-        <w:rPr>
-          <w:rFonts w:eastAsia="Arial MT" w:cs="Arial MT"/>
-          <w:b w:val="0"/>
-          <w:bCs w:val="0"/>
-          <w:szCs w:val="22"/>
-        </w:rPr>
-        <w:t>Finally, it</w:t>
-      </w:r>
-      <w:r>
-        <w:rPr>
-          <w:rFonts w:eastAsia="Arial MT" w:cs="Arial MT"/>
-          <w:b w:val="0"/>
-          <w:bCs w:val="0"/>
-          <w:szCs w:val="22"/>
-        </w:rPr>
-        <w:t xml:space="preserve"> is desired to determine the degree </w:t>
-      </w:r>
-      <w:r>
-        <w:rPr>
-          <w:rFonts w:eastAsia="Arial MT" w:cs="Arial MT"/>
-          <w:b w:val="0"/>
-          <w:bCs w:val="0"/>
-          <w:szCs w:val="22"/>
-        </w:rPr>
-        <w:t xml:space="preserve">to which this emotional link (psychological ownership) explains the relationship between customization and the </w:t>
-      </w:r>
-      <w:r>
-        <w:rPr>
-          <w:rFonts w:eastAsia="Arial MT" w:cs="Arial MT"/>
-          <w:b w:val="0"/>
-          <w:bCs w:val="0"/>
-          <w:szCs w:val="22"/>
-        </w:rPr>
-        <w:t xml:space="preserve">economic </w:t>
-      </w:r>
-      <w:r>
-        <w:rPr>
-          <w:rFonts w:eastAsia="Arial MT" w:cs="Arial MT"/>
-          <w:b w:val="0"/>
-          <w:bCs w:val="0"/>
-          <w:szCs w:val="22"/>
-        </w:rPr>
-        <w:t xml:space="preserve">value ascribed to a physical customized good (willingness to pay). </w:t>
-      </w:r>
-    </w:p>
-    <w:p>
-      <w:pPr>
-        <w:pStyle w:val="Heading3"/>
-        <w:spacing w:before="1" w:line="360" w:lineRule="auto"/>
-        <w:jc w:val="both"/>
-        <w:rPr>
-          <w:rFonts w:eastAsia="Arial MT" w:cs="Arial MT"/>
-          <w:b w:val="0"/>
-          <w:bCs w:val="0"/>
-          <w:szCs w:val="22"/>
-        </w:rPr>
-      </w:pPr>
-    </w:p>
-    <w:p>
-      <w:pPr>
-        <w:pStyle w:val="Heading3"/>
-        <w:spacing w:before="1" w:line="360" w:lineRule="auto"/>
-        <w:jc w:val="both"/>
-        <w:rPr>
-          <w:rFonts w:eastAsia="Arial MT" w:cs="Arial MT"/>
-          <w:b w:val="0"/>
-          <w:bCs w:val="0"/>
-          <w:szCs w:val="22"/>
-        </w:rPr>
-      </w:pPr>
-    </w:p>
-    <w:p>
-      <w:pPr>
-        <w:pStyle w:val="Heading3"/>
-        <w:spacing w:before="1" w:line="360" w:lineRule="auto"/>
-        <w:jc w:val="both"/>
-        <w:rPr>
-          <w:rFonts w:eastAsia="Arial MT" w:cs="Arial MT"/>
-          <w:b w:val="0"/>
-          <w:bCs w:val="0"/>
-          <w:szCs w:val="22"/>
-        </w:rPr>
-      </w:pPr>
-    </w:p>
-    <w:p>
-      <w:pPr>
-        <w:pStyle w:val="Heading3"/>
-        <w:spacing w:before="1" w:line="360" w:lineRule="auto"/>
-        <w:jc w:val="both"/>
-        <w:rPr>
-          <w:rFonts w:eastAsia="Arial MT" w:cs="Arial MT"/>
-          <w:b w:val="0"/>
-          <w:bCs w:val="0"/>
-          <w:szCs w:val="22"/>
-        </w:rPr>
-      </w:pPr>
-    </w:p>
-    <w:p>
-      <w:pPr>
-        <w:pStyle w:val="Heading3"/>
-        <w:spacing w:before="1" w:line="360" w:lineRule="auto"/>
-        <w:jc w:val="both"/>
-        <w:rPr>
-          <w:rFonts w:eastAsia="Arial MT" w:cs="Arial MT"/>
-          <w:b w:val="0"/>
-          <w:bCs w:val="0"/>
-          <w:szCs w:val="22"/>
-        </w:rPr>
-      </w:pPr>
-    </w:p>
-    <w:p>
-      <w:pPr>
-        <w:pStyle w:val="Heading3"/>
-        <w:spacing w:before="1" w:line="360" w:lineRule="auto"/>
-        <w:jc w:val="both"/>
-        <w:rPr>
-          <w:rFonts w:eastAsia="Arial MT" w:cs="Arial MT"/>
-          <w:b w:val="0"/>
-          <w:bCs w:val="0"/>
-          <w:szCs w:val="22"/>
-        </w:rPr>
-      </w:pPr>
-    </w:p>
-    <w:p>
-      <w:pPr>
-        <w:pStyle w:val="Heading3"/>
-        <w:spacing w:before="1" w:line="360" w:lineRule="auto"/>
-        <w:jc w:val="both"/>
-        <w:rPr>
-          <w:rFonts w:eastAsia="Arial MT" w:cs="Arial MT"/>
-          <w:b w:val="0"/>
-          <w:bCs w:val="0"/>
-          <w:szCs w:val="22"/>
-        </w:rPr>
-      </w:pPr>
-    </w:p>
-    <w:p>
-      <w:pPr>
-        <w:pStyle w:val="Heading3"/>
-        <w:spacing w:before="1" w:line="360" w:lineRule="auto"/>
-        <w:jc w:val="both"/>
-        <w:rPr>
-          <w:rFonts w:eastAsia="Arial MT" w:cs="Arial MT"/>
-          <w:b w:val="0"/>
-          <w:bCs w:val="0"/>
-          <w:szCs w:val="22"/>
-        </w:rPr>
-      </w:pPr>
-    </w:p>
-    <w:p>
-      <w:pPr>
-        <w:pStyle w:val="Heading3"/>
-        <w:spacing w:before="1" w:line="360" w:lineRule="auto"/>
-        <w:jc w:val="both"/>
-        <w:rPr>
-          <w:rFonts w:eastAsia="Arial MT" w:cs="Arial MT"/>
-          <w:b w:val="0"/>
-          <w:bCs w:val="0"/>
-          <w:szCs w:val="22"/>
-        </w:rPr>
-      </w:pPr>
-      <w:r>
-        <w:rPr>
-          <w:rFonts w:eastAsia="Arial MT" w:cs="Arial MT"/>
-          <w:b w:val="0"/>
-          <w:bCs w:val="0"/>
-          <w:szCs w:val="22"/>
-        </w:rPr>
-        <w:t xml:space="preserve">3.2 </w:t>
-      </w:r>
-      <w:r>
-        <w:rPr>
-          <w:rFonts w:eastAsia="Arial MT" w:cs="Arial MT"/>
-          <w:b w:val="0"/>
-          <w:bCs w:val="0"/>
-          <w:szCs w:val="22"/>
-        </w:rPr>
-        <w:t>Hypotheses / Conceptual background</w:t>
-      </w:r>
-    </w:p>
-    <w:p>
-      <w:pPr>
-        <w:pStyle w:val="Heading3"/>
-        <w:spacing w:before="1" w:line="360" w:lineRule="auto"/>
-        <w:jc w:val="both"/>
-        <w:rPr>
-          <w:rFonts w:eastAsia="Arial MT" w:cs="Arial MT"/>
-          <w:b w:val="0"/>
-          <w:bCs w:val="0"/>
-          <w:szCs w:val="22"/>
-        </w:rPr>
-      </w:pPr>
-      <w:r>
-        <w:rPr>
-          <w:rFonts w:eastAsia="Arial MT" w:cs="Arial MT"/>
-          <w:b w:val="0"/>
-          <w:bCs w:val="0"/>
-          <w:szCs w:val="22"/>
-        </w:rPr>
-        <w:t xml:space="preserve">3.2.1 </w:t>
-      </w:r>
-      <w:r>
-        <w:rPr>
-          <w:rFonts w:eastAsia="Arial MT" w:cs="Arial MT"/>
-          <w:b w:val="0"/>
-          <w:bCs w:val="0"/>
-          <w:szCs w:val="22"/>
-        </w:rPr>
-        <w:t>Main effect</w:t>
-      </w:r>
-    </w:p>
-    <w:p>
-      <w:pPr>
-        <w:spacing w:before="1" w:line="360" w:lineRule="auto"/>
-        <w:ind w:left="200" w:right="117"/>
-        <w:jc w:val="both"/>
-        <w:rPr>
-          <w:rFonts w:ascii="Times New Roman" w:hAnsi="Times New Roman"/>
-          <w:sz w:val="24"/>
-        </w:rPr>
-      </w:pPr>
-      <w:r>
-        <w:rPr>
-          <w:rFonts w:ascii="Times New Roman" w:hAnsi="Times New Roman"/>
-          <w:sz w:val="24"/>
-        </w:rPr>
-        <w:t xml:space="preserve"> Level of customization</w:t>
-      </w:r>
-    </w:p>
-    <w:p>
-      <w:pPr>
-        <w:spacing w:before="1" w:line="360" w:lineRule="auto"/>
-        <w:ind w:left="200" w:right="117" w:firstLine="520"/>
-        <w:jc w:val="both"/>
-        <w:rPr>
-          <w:rFonts w:ascii="Times New Roman" w:hAnsi="Times New Roman"/>
-          <w:sz w:val="24"/>
-        </w:rPr>
-      </w:pPr>
-      <w:r>
-        <w:rPr>
-          <w:rFonts w:ascii="Times New Roman" w:hAnsi="Times New Roman"/>
-          <w:sz w:val="24"/>
-        </w:rPr>
-        <w:t xml:space="preserve">According to </w:t>
-      </w:r>
-      <w:r>
-        <w:rPr>
-          <w:rFonts w:ascii="Times New Roman" w:hAnsi="Times New Roman"/>
-          <w:sz w:val="24"/>
-        </w:rPr>
-        <w:t>Lee &amp; Kim</w:t>
-      </w:r>
-      <w:r>
-        <w:rPr>
-          <w:rFonts w:ascii="Times New Roman" w:hAnsi="Times New Roman"/>
-          <w:sz w:val="24"/>
-        </w:rPr>
-        <w:t xml:space="preserve"> (2020) customization is the process where products are designed from common materials, leading to a feeling of uniqueness for consumers or users. In recent year customization has started to be seen as a relevant marketing strategy driven by increase of supply of technology focused on customization, the declining of production costs and the internet, which </w:t>
-      </w:r>
-      <w:r>
-        <w:rPr>
-          <w:rFonts w:ascii="Times New Roman" w:hAnsi="Times New Roman"/>
-          <w:sz w:val="24"/>
-        </w:rPr>
-        <w:t>enhances</w:t>
-      </w:r>
-      <w:r>
-        <w:rPr>
-          <w:rFonts w:ascii="Times New Roman" w:hAnsi="Times New Roman"/>
-          <w:sz w:val="24"/>
-        </w:rPr>
-        <w:t xml:space="preserve"> the communication with the customers (</w:t>
-      </w:r>
-      <w:r>
-        <w:rPr>
-          <w:rFonts w:ascii="Times New Roman" w:hAnsi="Times New Roman"/>
-          <w:sz w:val="24"/>
-        </w:rPr>
-        <w:t>Franke</w:t>
-      </w:r>
-      <w:r>
-        <w:rPr>
-          <w:rFonts w:ascii="Times New Roman" w:hAnsi="Times New Roman"/>
-          <w:sz w:val="24"/>
-        </w:rPr>
-        <w:t xml:space="preserve"> et al., 2009).  </w:t>
-      </w:r>
-    </w:p>
-    <w:p>
-      <w:pPr>
-        <w:spacing w:before="1" w:line="360" w:lineRule="auto"/>
-        <w:ind w:left="200" w:right="117" w:firstLine="520"/>
-        <w:jc w:val="both"/>
-        <w:rPr>
-          <w:rFonts w:ascii="Times New Roman" w:hAnsi="Times New Roman"/>
-          <w:sz w:val="24"/>
-        </w:rPr>
-      </w:pPr>
-      <w:r>
-        <w:rPr>
-          <w:rFonts w:ascii="Times New Roman" w:hAnsi="Times New Roman"/>
-          <w:sz w:val="24"/>
-        </w:rPr>
-        <w:t>I</w:t>
-      </w:r>
-      <w:r>
-        <w:rPr>
-          <w:rFonts w:ascii="Times New Roman" w:hAnsi="Times New Roman"/>
-          <w:sz w:val="24"/>
-        </w:rPr>
-        <w:t>t is important to mention that</w:t>
-      </w:r>
-      <w:r>
-        <w:rPr>
-          <w:rFonts w:ascii="Times New Roman" w:hAnsi="Times New Roman"/>
-          <w:sz w:val="24"/>
-        </w:rPr>
-        <w:t xml:space="preserve"> level of customization</w:t>
-      </w:r>
-      <w:r>
-        <w:rPr>
-          <w:rFonts w:ascii="Times New Roman" w:hAnsi="Times New Roman"/>
-          <w:sz w:val="24"/>
-        </w:rPr>
-        <w:t xml:space="preserve"> has been included</w:t>
-      </w:r>
-      <w:r>
-        <w:rPr>
-          <w:rFonts w:ascii="Times New Roman" w:hAnsi="Times New Roman"/>
-          <w:sz w:val="24"/>
-        </w:rPr>
-        <w:t>, as an independent variable,</w:t>
-      </w:r>
-      <w:r>
-        <w:rPr>
-          <w:rFonts w:ascii="Times New Roman" w:hAnsi="Times New Roman"/>
-          <w:sz w:val="24"/>
-        </w:rPr>
-        <w:t xml:space="preserve"> in this paper</w:t>
-      </w:r>
-      <w:r>
-        <w:rPr>
-          <w:rFonts w:ascii="Times New Roman" w:hAnsi="Times New Roman"/>
-          <w:sz w:val="24"/>
-        </w:rPr>
-        <w:t>,</w:t>
-      </w:r>
-      <w:r>
-        <w:rPr>
-          <w:rFonts w:ascii="Times New Roman" w:hAnsi="Times New Roman"/>
-          <w:sz w:val="24"/>
-        </w:rPr>
-        <w:t xml:space="preserve"> following the contributions made by Schreier (2006) and Franke et al. (2009)</w:t>
-      </w:r>
-      <w:r>
-        <w:rPr>
-          <w:rFonts w:ascii="Times New Roman" w:hAnsi="Times New Roman"/>
-          <w:sz w:val="24"/>
-        </w:rPr>
-        <w:t>.</w:t>
-      </w:r>
-      <w:r>
-        <w:rPr>
-          <w:rFonts w:ascii="Times New Roman" w:hAnsi="Times New Roman"/>
-          <w:sz w:val="24"/>
-        </w:rPr>
-        <w:t xml:space="preserve"> Both were aimed to analyze the effect of customization on willingness to pay, but while the first tested it through the comparison of self-design against standard products; the second made it through the assessment of tailored products belonging to several categories. As it has been mentioned before, willingness to pay is a variable positively related with the psychological ownership (</w:t>
+          <w:b w:val="0"/>
+          <w:bCs w:val="0"/>
+        </w:rPr>
+      </w:pPr>
+      <w:r>
+        <w:rPr>
+          <w:b w:val="0"/>
+          <w:bCs w:val="0"/>
+        </w:rPr>
+        <w:t xml:space="preserve">The inclusion of this variable and the development of the hypotheses </w:t>
+      </w:r>
+      <w:r>
+        <w:rPr>
+          <w:b w:val="0"/>
+          <w:bCs w:val="0"/>
+        </w:rPr>
+        <w:t>in this regard,</w:t>
+      </w:r>
+      <w:r>
+        <w:rPr>
+          <w:b w:val="0"/>
+          <w:bCs w:val="0"/>
+        </w:rPr>
+        <w:t xml:space="preserve"> have been done based in the research made by </w:t>
+      </w:r>
+      <w:r>
+        <w:rPr>
+          <w:b w:val="0"/>
+          <w:bCs w:val="0"/>
+        </w:rPr>
+        <w:t xml:space="preserve">Dhar &amp; </w:t>
       </w:r>
       <w:proofErr w:type="spellStart"/>
       <w:r>
         <w:rPr>
-          <w:rFonts w:ascii="Times New Roman" w:hAnsi="Times New Roman"/>
-          <w:sz w:val="24"/>
-        </w:rPr>
-        <w:t>Morewedge</w:t>
+          <w:b w:val="0"/>
+          <w:bCs w:val="0"/>
+        </w:rPr>
+        <w:t>Wertenbroch</w:t>
       </w:r>
       <w:proofErr w:type="spellEnd"/>
       <w:r>
         <w:rPr>
-          <w:rFonts w:ascii="Times New Roman" w:hAnsi="Times New Roman"/>
-          <w:sz w:val="24"/>
-        </w:rPr>
-        <w:t xml:space="preserve"> et al., 202</w:t>
-      </w:r>
-      <w:r>
-        <w:rPr>
-          <w:rFonts w:ascii="Times New Roman" w:hAnsi="Times New Roman"/>
-          <w:sz w:val="24"/>
-        </w:rPr>
-        <w:t>1), therefore it is expected that customization could influence</w:t>
-      </w:r>
-      <w:r>
-        <w:rPr>
-          <w:rFonts w:ascii="Times New Roman" w:hAnsi="Times New Roman"/>
-          <w:sz w:val="24"/>
-        </w:rPr>
-        <w:t>, in the same way as willingness to pay,</w:t>
-      </w:r>
-      <w:r>
-        <w:rPr>
-          <w:rFonts w:ascii="Times New Roman" w:hAnsi="Times New Roman"/>
-          <w:sz w:val="24"/>
-        </w:rPr>
-        <w:t xml:space="preserve"> psychological ownership as well. </w:t>
-      </w:r>
-    </w:p>
-    <w:p>
-      <w:pPr>
-        <w:spacing w:before="1" w:line="360" w:lineRule="auto"/>
-        <w:ind w:left="200" w:right="117" w:firstLine="520"/>
-        <w:jc w:val="both"/>
-        <w:rPr>
-          <w:rFonts w:ascii="Times New Roman" w:hAnsi="Times New Roman"/>
-          <w:sz w:val="24"/>
-        </w:rPr>
-      </w:pPr>
-      <w:r>
-        <w:rPr>
-          <w:rFonts w:ascii="Times New Roman" w:hAnsi="Times New Roman"/>
-          <w:sz w:val="24"/>
-        </w:rPr>
-        <w:t xml:space="preserve">It is important to recall that the effect of customization on willingness to pay has been documented already in the literature however, what makes this research different, is that </w:t>
-      </w:r>
-      <w:r>
-        <w:rPr>
-          <w:rFonts w:ascii="Times New Roman" w:hAnsi="Times New Roman"/>
-          <w:sz w:val="24"/>
-        </w:rPr>
-        <w:t xml:space="preserve">those researches focused their attention in the comparison between standard products and customized products. This research </w:t>
-      </w:r>
-      <w:r>
-        <w:rPr>
-          <w:rFonts w:ascii="Times New Roman" w:hAnsi="Times New Roman"/>
-          <w:sz w:val="24"/>
-        </w:rPr>
-        <w:t>proposes</w:t>
-      </w:r>
-      <w:r>
-        <w:rPr>
-          <w:rFonts w:ascii="Times New Roman" w:hAnsi="Times New Roman"/>
-          <w:sz w:val="24"/>
-        </w:rPr>
-        <w:t xml:space="preserve"> the </w:t>
-      </w:r>
-      <w:r>
-        <w:rPr>
-          <w:rFonts w:ascii="Times New Roman" w:hAnsi="Times New Roman"/>
-          <w:sz w:val="24"/>
-        </w:rPr>
-        <w:t xml:space="preserve">contrast between products with a high level of customization and products with a low degree of it. </w:t>
-      </w:r>
-    </w:p>
-    <w:p>
-      <w:pPr>
-        <w:spacing w:before="1" w:line="360" w:lineRule="auto"/>
-        <w:ind w:left="200" w:right="117" w:firstLine="520"/>
-        <w:jc w:val="both"/>
-        <w:rPr>
-          <w:rFonts w:ascii="Times New Roman" w:hAnsi="Times New Roman"/>
-          <w:sz w:val="24"/>
-        </w:rPr>
-      </w:pPr>
-    </w:p>
-    <w:p>
-      <w:pPr>
-        <w:spacing w:before="1" w:line="360" w:lineRule="auto"/>
-        <w:ind w:left="1440" w:right="117"/>
-        <w:jc w:val="both"/>
-        <w:rPr>
-          <w:rFonts w:ascii="Times New Roman" w:hAnsi="Times New Roman"/>
-          <w:sz w:val="24"/>
-        </w:rPr>
-      </w:pPr>
-      <w:r>
-        <w:rPr>
-          <w:rFonts w:ascii="Times New Roman" w:hAnsi="Times New Roman"/>
-          <w:b/>
-          <w:bCs/>
-          <w:sz w:val="24"/>
-        </w:rPr>
-        <w:t>H1:</w:t>
-      </w:r>
-      <w:r>
-        <w:rPr>
-          <w:rFonts w:ascii="Times New Roman" w:hAnsi="Times New Roman"/>
-          <w:sz w:val="24"/>
-        </w:rPr>
-        <w:t xml:space="preserve"> </w:t>
-      </w:r>
-      <w:r>
-        <w:rPr>
-          <w:rFonts w:ascii="Times New Roman" w:hAnsi="Times New Roman"/>
-          <w:sz w:val="24"/>
-        </w:rPr>
-        <w:t xml:space="preserve">Highly customizable products will </w:t>
-      </w:r>
-      <w:r>
-        <w:rPr>
-          <w:rFonts w:ascii="Times New Roman" w:hAnsi="Times New Roman"/>
-          <w:sz w:val="24"/>
-        </w:rPr>
-        <w:t>produce a higher willingness to pay</w:t>
-      </w:r>
-      <w:r>
-        <w:rPr>
-          <w:rFonts w:ascii="Times New Roman" w:hAnsi="Times New Roman"/>
-          <w:sz w:val="24"/>
-        </w:rPr>
-        <w:t xml:space="preserve"> than poor customizable products.</w:t>
-      </w:r>
-    </w:p>
-    <w:p>
-      <w:pPr>
-        <w:spacing w:before="1" w:line="360" w:lineRule="auto"/>
-        <w:ind w:left="1440" w:right="117"/>
-        <w:jc w:val="both"/>
-        <w:rPr>
-          <w:rFonts w:ascii="Times New Roman" w:hAnsi="Times New Roman"/>
-          <w:sz w:val="24"/>
-        </w:rPr>
-      </w:pPr>
-      <w:r>
-        <w:rPr>
-          <w:rFonts w:ascii="Times New Roman" w:hAnsi="Times New Roman"/>
-          <w:b/>
-          <w:bCs/>
-          <w:sz w:val="24"/>
-        </w:rPr>
-        <w:t>H2:</w:t>
-      </w:r>
-      <w:r>
-        <w:rPr>
-          <w:rFonts w:ascii="Times New Roman" w:hAnsi="Times New Roman"/>
-          <w:sz w:val="24"/>
-        </w:rPr>
-        <w:t xml:space="preserve"> </w:t>
-      </w:r>
-      <w:r>
-        <w:rPr>
-          <w:rFonts w:ascii="Times New Roman" w:hAnsi="Times New Roman"/>
-          <w:sz w:val="24"/>
-        </w:rPr>
-        <w:t>Highly customizable products will develop a stronger psychological ownership, on customers, than poor customizable products.</w:t>
-      </w:r>
-    </w:p>
-    <w:p>
-      <w:pPr>
-        <w:pStyle w:val="Heading3"/>
-        <w:spacing w:before="1" w:line="360" w:lineRule="auto"/>
-        <w:jc w:val="both"/>
-        <w:rPr>
-          <w:b w:val="0"/>
-          <w:bCs w:val="0"/>
-        </w:rPr>
-      </w:pPr>
-      <w:r>
-        <w:rPr>
-          <w:b w:val="0"/>
-          <w:bCs w:val="0"/>
-        </w:rPr>
-        <w:lastRenderedPageBreak/>
-        <w:t>Type of features used to customize products</w:t>
-      </w:r>
-    </w:p>
-    <w:p>
-      <w:pPr>
-        <w:pStyle w:val="Heading3"/>
-        <w:spacing w:before="1" w:line="360" w:lineRule="auto"/>
-        <w:jc w:val="both"/>
-        <w:rPr>
-          <w:b w:val="0"/>
-          <w:bCs w:val="0"/>
-        </w:rPr>
-      </w:pPr>
-      <w:r>
-        <w:rPr>
-          <w:b w:val="0"/>
-          <w:bCs w:val="0"/>
-        </w:rPr>
-        <w:tab/>
-        <w:t>Products could be seen as bundles of features with their attractiveness determined as a compensatory function of feature levels</w:t>
-      </w:r>
-      <w:r>
-        <w:t xml:space="preserve"> </w:t>
-      </w:r>
-      <w:r>
-        <w:rPr>
-          <w:b w:val="0"/>
-          <w:bCs w:val="0"/>
-        </w:rPr>
-        <w:t>(Lancaster, 1966)</w:t>
-      </w:r>
-      <w:r>
-        <w:rPr>
-          <w:b w:val="0"/>
-          <w:bCs w:val="0"/>
-        </w:rPr>
-        <w:t xml:space="preserve">. At a fundamental level, the appeal of a product can be viewed as a function of two sets of factors: product features and marketing efforts (Du et al., 2015). </w:t>
+          <w:b w:val="0"/>
+          <w:bCs w:val="0"/>
+        </w:rPr>
+        <w:t xml:space="preserve"> (2000). </w:t>
+      </w:r>
+      <w:r>
+        <w:rPr>
+          <w:b w:val="0"/>
+          <w:bCs w:val="0"/>
+        </w:rPr>
+        <w:t xml:space="preserve">In </w:t>
+      </w:r>
+      <w:r>
+        <w:rPr>
+          <w:b w:val="0"/>
+          <w:bCs w:val="0"/>
+        </w:rPr>
+        <w:t>this study</w:t>
+      </w:r>
+      <w:r>
+        <w:rPr>
+          <w:b w:val="0"/>
+          <w:bCs w:val="0"/>
+        </w:rPr>
+        <w:t xml:space="preserve"> they were able to demonstrate that participants tend to assign higher value to</w:t>
+      </w:r>
+      <w:r>
+        <w:rPr>
+          <w:b w:val="0"/>
+          <w:bCs w:val="0"/>
+        </w:rPr>
+        <w:t xml:space="preserve"> a</w:t>
+      </w:r>
+      <w:r>
+        <w:rPr>
+          <w:b w:val="0"/>
+          <w:bCs w:val="0"/>
+        </w:rPr>
+        <w:t xml:space="preserve"> hedonic product than </w:t>
+      </w:r>
+      <w:r>
+        <w:rPr>
+          <w:b w:val="0"/>
+          <w:bCs w:val="0"/>
+        </w:rPr>
+        <w:t xml:space="preserve">to a </w:t>
+      </w:r>
+      <w:r>
+        <w:rPr>
+          <w:b w:val="0"/>
+          <w:bCs w:val="0"/>
+        </w:rPr>
+        <w:t>utilitarian one</w:t>
+      </w:r>
+      <w:r>
+        <w:rPr>
+          <w:b w:val="0"/>
+          <w:bCs w:val="0"/>
+        </w:rPr>
+        <w:t xml:space="preserve">, through an experiment which asked participants to imagine that they were to sell their car, therefore the minimum selling price should be stated. </w:t>
       </w:r>
     </w:p>
     <w:p>
@@ -3993,224 +4251,15 @@
           <w:b w:val="0"/>
           <w:bCs w:val="0"/>
         </w:rPr>
-        <w:t xml:space="preserve">In accordance with the purposes of this research, </w:t>
-      </w:r>
-      <w:r>
-        <w:rPr>
-          <w:b w:val="0"/>
-          <w:bCs w:val="0"/>
-        </w:rPr>
-        <w:t>type of features used to customize products is</w:t>
-      </w:r>
-      <w:r>
-        <w:rPr>
-          <w:b w:val="0"/>
-          <w:bCs w:val="0"/>
-        </w:rPr>
-        <w:t xml:space="preserve"> going to be classified in two conditions: hedonic and utilitarian. </w:t>
-      </w:r>
-      <w:r>
-        <w:rPr>
-          <w:b w:val="0"/>
-          <w:bCs w:val="0"/>
-        </w:rPr>
-        <w:t>Hedonic features are those linked with a sensory experience of aesthetic or sensual pleasure</w:t>
-      </w:r>
-      <w:r>
-        <w:rPr>
-          <w:b w:val="0"/>
-          <w:bCs w:val="0"/>
-        </w:rPr>
-        <w:t xml:space="preserve"> </w:t>
-      </w:r>
-      <w:r>
-        <w:rPr>
-          <w:b w:val="0"/>
-          <w:bCs w:val="0"/>
-        </w:rPr>
-        <w:t>and</w:t>
-      </w:r>
-      <w:r>
-        <w:rPr>
-          <w:b w:val="0"/>
-          <w:bCs w:val="0"/>
-        </w:rPr>
-        <w:t xml:space="preserve"> fun; while utilitarian</w:t>
-      </w:r>
-      <w:r>
-        <w:rPr>
-          <w:b w:val="0"/>
-          <w:bCs w:val="0"/>
-        </w:rPr>
-        <w:t xml:space="preserve"> attributes</w:t>
-      </w:r>
-      <w:r>
-        <w:rPr>
-          <w:b w:val="0"/>
-          <w:bCs w:val="0"/>
-        </w:rPr>
-        <w:t xml:space="preserve"> are those orientated to a specific goal and with the accomplishment of a practical task (</w:t>
-      </w:r>
-      <w:r>
-        <w:rPr>
-          <w:b w:val="0"/>
-          <w:bCs w:val="0"/>
-        </w:rPr>
-        <w:t xml:space="preserve">Dhar &amp; </w:t>
-      </w:r>
-      <w:proofErr w:type="spellStart"/>
-      <w:r>
-        <w:rPr>
-          <w:b w:val="0"/>
-          <w:bCs w:val="0"/>
-        </w:rPr>
-        <w:t>Wertenbroch</w:t>
-      </w:r>
-      <w:proofErr w:type="spellEnd"/>
-      <w:r>
-        <w:rPr>
-          <w:b w:val="0"/>
-          <w:bCs w:val="0"/>
-        </w:rPr>
-        <w:t xml:space="preserve"> 2000)</w:t>
-      </w:r>
-      <w:r>
-        <w:rPr>
-          <w:b w:val="0"/>
-          <w:bCs w:val="0"/>
-        </w:rPr>
-        <w:t xml:space="preserve">. </w:t>
-      </w:r>
-    </w:p>
-    <w:p>
-      <w:pPr>
-        <w:pStyle w:val="Heading3"/>
-        <w:spacing w:before="1" w:line="360" w:lineRule="auto"/>
-        <w:ind w:firstLine="520"/>
-        <w:jc w:val="both"/>
-        <w:rPr>
-          <w:b w:val="0"/>
-          <w:bCs w:val="0"/>
-        </w:rPr>
-      </w:pPr>
-      <w:r>
-        <w:rPr>
-          <w:b w:val="0"/>
-          <w:bCs w:val="0"/>
-        </w:rPr>
-        <w:t xml:space="preserve">The inclusion of this variable and the development of the hypotheses </w:t>
-      </w:r>
-      <w:r>
-        <w:rPr>
-          <w:b w:val="0"/>
-          <w:bCs w:val="0"/>
-        </w:rPr>
-        <w:t>in this regard,</w:t>
-      </w:r>
-      <w:r>
-        <w:rPr>
-          <w:b w:val="0"/>
-          <w:bCs w:val="0"/>
-        </w:rPr>
-        <w:t xml:space="preserve"> have been done based in the research made by </w:t>
-      </w:r>
-      <w:r>
-        <w:rPr>
-          <w:b w:val="0"/>
-          <w:bCs w:val="0"/>
-        </w:rPr>
-        <w:t xml:space="preserve">Dhar &amp; </w:t>
-      </w:r>
-      <w:proofErr w:type="spellStart"/>
-      <w:r>
-        <w:rPr>
-          <w:b w:val="0"/>
-          <w:bCs w:val="0"/>
-        </w:rPr>
-        <w:t>Wertenbroch</w:t>
-      </w:r>
-      <w:proofErr w:type="spellEnd"/>
-      <w:r>
-        <w:rPr>
-          <w:b w:val="0"/>
-          <w:bCs w:val="0"/>
-        </w:rPr>
-        <w:t xml:space="preserve"> (2000). </w:t>
-      </w:r>
-      <w:r>
-        <w:rPr>
-          <w:b w:val="0"/>
-          <w:bCs w:val="0"/>
-        </w:rPr>
-        <w:t xml:space="preserve">In </w:t>
-      </w:r>
-      <w:r>
-        <w:rPr>
-          <w:b w:val="0"/>
-          <w:bCs w:val="0"/>
-        </w:rPr>
-        <w:t>this study</w:t>
-      </w:r>
-      <w:r>
-        <w:rPr>
-          <w:b w:val="0"/>
-          <w:bCs w:val="0"/>
-        </w:rPr>
-        <w:t xml:space="preserve"> they were able to demonstrate that participants tend to assign higher value to</w:t>
-      </w:r>
-      <w:r>
-        <w:rPr>
-          <w:b w:val="0"/>
-          <w:bCs w:val="0"/>
-        </w:rPr>
-        <w:t xml:space="preserve"> a</w:t>
-      </w:r>
-      <w:r>
-        <w:rPr>
-          <w:b w:val="0"/>
-          <w:bCs w:val="0"/>
-        </w:rPr>
-        <w:t xml:space="preserve"> hedonic product than </w:t>
-      </w:r>
-      <w:r>
-        <w:rPr>
-          <w:b w:val="0"/>
-          <w:bCs w:val="0"/>
-        </w:rPr>
-        <w:t xml:space="preserve">to a </w:t>
-      </w:r>
-      <w:r>
-        <w:rPr>
-          <w:b w:val="0"/>
-          <w:bCs w:val="0"/>
-        </w:rPr>
-        <w:t>utilitarian one</w:t>
-      </w:r>
-      <w:r>
-        <w:rPr>
-          <w:b w:val="0"/>
-          <w:bCs w:val="0"/>
-        </w:rPr>
-        <w:t xml:space="preserve">, through an experiment which asked participants to imagine that they were to sell their car, therefore the minimum selling price should be stated. </w:t>
-      </w:r>
-    </w:p>
-    <w:p>
-      <w:pPr>
-        <w:pStyle w:val="Heading3"/>
-        <w:spacing w:before="1" w:line="360" w:lineRule="auto"/>
-        <w:ind w:firstLine="520"/>
-        <w:jc w:val="both"/>
-        <w:rPr>
-          <w:b w:val="0"/>
-          <w:bCs w:val="0"/>
-        </w:rPr>
-      </w:pPr>
-      <w:r>
-        <w:rPr>
-          <w:b w:val="0"/>
-          <w:bCs w:val="0"/>
-        </w:rPr>
-        <w:t xml:space="preserve">Hedonic products trigger more psychological ownership and more positive affect than utilitarian products </w:t>
+        <w:t xml:space="preserve">Hedonic products trigger more psychological ownership and more positive affect than </w:t>
+      </w:r>
+      <w:r>
+        <w:rPr>
+          <w:b w:val="0"/>
+          <w:bCs w:val="0"/>
+        </w:rPr>
+        <w:lastRenderedPageBreak/>
+        <w:t xml:space="preserve">utilitarian products </w:t>
       </w:r>
       <w:sdt>
         <w:sdtPr>
@@ -4605,15 +4654,7 @@
           <w:rFonts w:ascii="Times New Roman" w:hAnsi="Times New Roman"/>
           <w:sz w:val="24"/>
         </w:rPr>
-        <w:t xml:space="preserve">effect </w:t>
-      </w:r>
-      <w:r>
-        <w:rPr>
-          <w:rFonts w:ascii="Times New Roman" w:hAnsi="Times New Roman"/>
-          <w:sz w:val="24"/>
-        </w:rPr>
-        <w:lastRenderedPageBreak/>
-        <w:t xml:space="preserve">of psychological ownership on willingness to pay has been already documented. For instance, </w:t>
+        <w:t xml:space="preserve">effect of psychological ownership on willingness to pay has been already documented. For instance, </w:t>
       </w:r>
       <w:proofErr w:type="spellStart"/>
       <w:r>
@@ -4886,6 +4927,7 @@
         <w:jc w:val="left"/>
       </w:pPr>
       <w:r>
+        <w:lastRenderedPageBreak/>
         <w:t>4.</w:t>
       </w:r>
       <w:r>
@@ -5356,7 +5398,6 @@
                 <w:color w:val="000000" w:themeColor="text1"/>
                 <w:sz w:val="24"/>
               </w:rPr>
-              <w:lastRenderedPageBreak/>
               <w:t>M</w:t>
             </w:r>
             <w:r>
@@ -6051,7 +6092,16 @@
           <w:color w:val="000000" w:themeColor="text1"/>
           <w:sz w:val="24"/>
         </w:rPr>
-        <w:t xml:space="preserve"> based on the independent </w:t>
+        <w:t xml:space="preserve"> based </w:t>
+      </w:r>
+      <w:r>
+        <w:rPr>
+          <w:rFonts w:ascii="Times New Roman"/>
+          <w:color w:val="000000" w:themeColor="text1"/>
+          <w:sz w:val="24"/>
+        </w:rPr>
+        <w:lastRenderedPageBreak/>
+        <w:t xml:space="preserve">on the independent </w:t>
       </w:r>
       <w:r>
         <w:rPr>
@@ -6407,7 +6457,6 @@
           <w:b w:val="0"/>
           <w:bCs w:val="0"/>
         </w:rPr>
-        <w:lastRenderedPageBreak/>
         <w:t xml:space="preserve">Arora, N., </w:t>
       </w:r>
       <w:proofErr w:type="spellStart"/>
@@ -6726,7 +6775,15 @@
           <w:b w:val="0"/>
           <w:bCs w:val="0"/>
         </w:rPr>
-        <w:t>Lee, Y., &amp; Kim, H. (2020). The Effect of Online Customization on Consumers’ Happiness and Purchase Intention and the Mediating Roles of Autonomy, Competence, and Pride of Authorship. International Journal of Human–Computer Interaction, 403-413.</w:t>
+        <w:t xml:space="preserve">Lee, Y., &amp; Kim, H. (2020). The Effect of Online Customization on Consumers’ </w:t>
+      </w:r>
+      <w:r>
+        <w:rPr>
+          <w:b w:val="0"/>
+          <w:bCs w:val="0"/>
+        </w:rPr>
+        <w:lastRenderedPageBreak/>
+        <w:t>Happiness and Purchase Intention and the Mediating Roles of Autonomy, Competence, and Pride of Authorship. International Journal of Human–Computer Interaction, 403-413.</w:t>
       </w:r>
     </w:p>
     <w:p>
@@ -6977,7 +7034,7 @@
         <mc:AlternateContent>
           <mc:Choice Requires="wpg">
             <w:drawing>
-              <wp:anchor distT="0" distB="0" distL="114300" distR="114300" simplePos="0" relativeHeight="251667456" behindDoc="0" locked="0" layoutInCell="1" allowOverlap="1" wp14:anchorId="46B40ECD" wp14:editId="37BA61D2">
+              <wp:anchor distT="0" distB="0" distL="114300" distR="114300" simplePos="0" relativeHeight="251667456" behindDoc="0" locked="0" layoutInCell="1" allowOverlap="1" wp14:anchorId="46B40ECD" wp14:editId="14F31887">
                 <wp:simplePos x="0" y="0"/>
                 <wp:positionH relativeFrom="column">
                   <wp:posOffset>13970</wp:posOffset>
@@ -6985,8 +7042,8 @@
                 <wp:positionV relativeFrom="paragraph">
                   <wp:posOffset>132080</wp:posOffset>
                 </wp:positionV>
-                <wp:extent cx="6550025" cy="3362960"/>
-                <wp:effectExtent l="57150" t="38100" r="79375" b="104140"/>
+                <wp:extent cx="6519230" cy="2486024"/>
+                <wp:effectExtent l="57150" t="38100" r="72390" b="86360"/>
                 <wp:wrapNone/>
                 <wp:docPr id="21" name="Group 21"/>
                 <wp:cNvGraphicFramePr/>
@@ -6997,9 +7054,9 @@
                       <wpg:grpSpPr>
                         <a:xfrm>
                           <a:off x="0" y="0"/>
-                          <a:ext cx="6550025" cy="3362960"/>
+                          <a:ext cx="6519230" cy="2486024"/>
                           <a:chOff x="0" y="0"/>
-                          <a:chExt cx="6550025" cy="3362960"/>
+                          <a:chExt cx="6519230" cy="2486024"/>
                         </a:xfrm>
                       </wpg:grpSpPr>
                       <wpg:grpSp>
@@ -7008,9 +7065,9 @@
                         <wpg:grpSpPr>
                           <a:xfrm>
                             <a:off x="0" y="916890"/>
-                            <a:ext cx="6550025" cy="2446070"/>
+                            <a:ext cx="6519230" cy="1569134"/>
                             <a:chOff x="0" y="497832"/>
-                            <a:chExt cx="6550320" cy="2446279"/>
+                            <a:chExt cx="6519524" cy="1569268"/>
                           </a:xfrm>
                         </wpg:grpSpPr>
                         <wpg:grpSp>
@@ -7019,9 +7076,9 @@
                           <wpg:grpSpPr>
                             <a:xfrm>
                               <a:off x="0" y="497832"/>
-                              <a:ext cx="6550320" cy="2446279"/>
+                              <a:ext cx="6519524" cy="1569268"/>
                               <a:chOff x="0" y="552614"/>
-                              <a:chExt cx="6753225" cy="2768436"/>
+                              <a:chExt cx="6721475" cy="1775930"/>
                             </a:xfrm>
                           </wpg:grpSpPr>
                           <wps:wsp>
@@ -7215,150 +7272,12 @@
                             </wps:bodyPr>
                           </wps:wsp>
                           <wps:wsp>
-                            <wps:cNvPr id="11" name="Rectangle 11"/>
-                            <wps:cNvSpPr/>
-                            <wps:spPr>
-                              <a:xfrm>
-                                <a:off x="5524500" y="2644775"/>
-                                <a:ext cx="1228725" cy="676275"/>
-                              </a:xfrm>
-                              <a:prstGeom prst="rect">
-                                <a:avLst/>
-                              </a:prstGeom>
-                            </wps:spPr>
-                            <wps:style>
-                              <a:lnRef idx="1">
-                                <a:schemeClr val="accent1"/>
-                              </a:lnRef>
-                              <a:fillRef idx="2">
-                                <a:schemeClr val="accent1"/>
-                              </a:fillRef>
-                              <a:effectRef idx="1">
-                                <a:schemeClr val="accent1"/>
-                              </a:effectRef>
-                              <a:fontRef idx="minor">
-                                <a:schemeClr val="dk1"/>
-                              </a:fontRef>
-                            </wps:style>
-                            <wps:txbx>
-                              <w:txbxContent>
-                                <w:p>
-                                  <w:pPr>
-                                    <w:rPr>
-                                      <w:sz w:val="18"/>
-                                      <w:szCs w:val="18"/>
-                                    </w:rPr>
-                                  </w:pPr>
-                                  <w:r>
-                                    <w:rPr>
-                                      <w:sz w:val="18"/>
-                                      <w:szCs w:val="18"/>
-                                    </w:rPr>
-                                    <w:t>Covariates:</w:t>
-                                  </w:r>
-                                </w:p>
-                                <w:p>
-                                  <w:pPr>
-                                    <w:pStyle w:val="ListParagraph"/>
-                                    <w:numPr>
-                                      <w:ilvl w:val="0"/>
-                                      <w:numId w:val="12"/>
-                                    </w:numPr>
-                                    <w:rPr>
-                                      <w:sz w:val="18"/>
-                                      <w:szCs w:val="18"/>
-                                    </w:rPr>
-                                  </w:pPr>
-                                  <w:r>
-                                    <w:rPr>
-                                      <w:sz w:val="18"/>
-                                      <w:szCs w:val="18"/>
-                                    </w:rPr>
-                                    <w:t>Age</w:t>
-                                  </w:r>
-                                </w:p>
-                                <w:p>
-                                  <w:pPr>
-                                    <w:pStyle w:val="ListParagraph"/>
-                                    <w:numPr>
-                                      <w:ilvl w:val="0"/>
-                                      <w:numId w:val="12"/>
-                                    </w:numPr>
-                                    <w:rPr>
-                                      <w:sz w:val="18"/>
-                                      <w:szCs w:val="18"/>
-                                    </w:rPr>
-                                  </w:pPr>
-                                  <w:r>
-                                    <w:rPr>
-                                      <w:sz w:val="18"/>
-                                      <w:szCs w:val="18"/>
-                                    </w:rPr>
-                                    <w:t>Gender</w:t>
-                                  </w:r>
-                                </w:p>
-                                <w:p>
-                                  <w:pPr>
-                                    <w:rPr>
-                                      <w:sz w:val="18"/>
-                                      <w:szCs w:val="18"/>
-                                    </w:rPr>
-                                  </w:pPr>
-                                  <w:r>
-                                    <w:rPr>
-                                      <w:sz w:val="18"/>
-                                      <w:szCs w:val="18"/>
-                                    </w:rPr>
-                                    <w:br/>
-                                  </w:r>
-                                </w:p>
-                              </w:txbxContent>
-                            </wps:txbx>
-                            <wps:bodyPr rot="0" spcFirstLastPara="0" vertOverflow="overflow" horzOverflow="overflow" vert="horz" wrap="square" lIns="91440" tIns="45720" rIns="91440" bIns="45720" numCol="1" spcCol="0" rtlCol="0" fromWordArt="0" anchor="ctr" anchorCtr="0" forceAA="0" compatLnSpc="1">
-                              <a:prstTxWarp prst="textNoShape">
-                                <a:avLst/>
-                              </a:prstTxWarp>
-                              <a:noAutofit/>
-                            </wps:bodyPr>
-                          </wps:wsp>
-                          <wps:wsp>
                             <wps:cNvPr id="14" name="Straight Arrow Connector 14"/>
                             <wps:cNvCnPr/>
                             <wps:spPr>
                               <a:xfrm>
                                 <a:off x="1870567" y="1933575"/>
                                 <a:ext cx="3543299" cy="13243"/>
-                              </a:xfrm>
-                              <a:prstGeom prst="straightConnector1">
-                                <a:avLst/>
-                              </a:prstGeom>
-                              <a:ln>
-                                <a:tailEnd type="triangle"/>
-                              </a:ln>
-                            </wps:spPr>
-                            <wps:style>
-                              <a:lnRef idx="1">
-                                <a:schemeClr val="accent1"/>
-                              </a:lnRef>
-                              <a:fillRef idx="0">
-                                <a:schemeClr val="accent1"/>
-                              </a:fillRef>
-                              <a:effectRef idx="0">
-                                <a:schemeClr val="accent1"/>
-                              </a:effectRef>
-                              <a:fontRef idx="minor">
-                                <a:schemeClr val="tx1"/>
-                              </a:fontRef>
-                            </wps:style>
-                            <wps:bodyPr/>
-                          </wps:wsp>
-                          <wps:wsp>
-                            <wps:cNvPr id="15" name="Straight Arrow Connector 15"/>
-                            <wps:cNvCnPr/>
-                            <wps:spPr>
-                              <a:xfrm flipV="1">
-                                <a:off x="6172200" y="2006600"/>
-                                <a:ext cx="0" cy="619125"/>
                               </a:xfrm>
                               <a:prstGeom prst="straightConnector1">
                                 <a:avLst/>
@@ -7571,14 +7490,20 @@
                     </wpg:wgp>
                   </a:graphicData>
                 </a:graphic>
+                <wp14:sizeRelH relativeFrom="margin">
+                  <wp14:pctWidth>0</wp14:pctWidth>
+                </wp14:sizeRelH>
+                <wp14:sizeRelV relativeFrom="margin">
+                  <wp14:pctHeight>0</wp14:pctHeight>
+                </wp14:sizeRelV>
               </wp:anchor>
             </w:drawing>
           </mc:Choice>
           <mc:Fallback>
             <w:pict>
-              <v:group w14:anchorId="46B40ECD" id="Group 21" o:spid="_x0000_s1026" style="position:absolute;left:0;text-align:left;margin-left:1.1pt;margin-top:10.4pt;width:515.75pt;height:264.8pt;z-index:251667456" coordsize="65500,33629" o:gfxdata="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">
-                <v:group id="Group 4" o:spid="_x0000_s1027" style="position:absolute;top:9168;width:65500;height:24461" coordorigin=",4978" coordsize="65503,24462" o:gfxdata="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">
-                  <v:group id="Group 6" o:spid="_x0000_s1028" style="position:absolute;top:4978;width:65503;height:24463" coordorigin=",5526" coordsize="67532,27684" o:gfxdata="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">
+              <v:group w14:anchorId="46B40ECD" id="Group 21" o:spid="_x0000_s1026" style="position:absolute;left:0;text-align:left;margin-left:1.1pt;margin-top:10.4pt;width:513.35pt;height:195.75pt;z-index:251667456;mso-width-relative:margin;mso-height-relative:margin" coordsize="65192,24860" o:gfxdata="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">
+                <v:group id="Group 4" o:spid="_x0000_s1027" style="position:absolute;top:9168;width:65192;height:15692" coordorigin=",4978" coordsize="65195,15692" o:gfxdata="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">
+                  <v:group id="Group 6" o:spid="_x0000_s1028" style="position:absolute;top:4978;width:65195;height:15693" coordorigin=",5526" coordsize="67214,17759" o:gfxdata="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">
                     <v:rect id="Rectangle 2" o:spid="_x0000_s1029" style="position:absolute;top:13303;width:18097;height:9982;visibility:visible;mso-wrap-style:square;v-text-anchor:middle" o:gfxdata="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" fillcolor="#a7bfde [1620]" strokecolor="#4579b8 [3044]">
                       <v:fill color2="#e4ecf5 [500]" rotate="t" angle="180" colors="0 #a3c4ff;22938f #bfd5ff;1 #e5eeff" focus="100%" type="gradient"/>
                       <v:shadow on="t" color="black" opacity="24903f" origin=",.5" offset="0,.55556mm"/>
@@ -7682,103 +7607,22 @@
                         </w:txbxContent>
                       </v:textbox>
                     </v:rect>
-                    <v:rect id="Rectangle 11" o:spid="_x0000_s1032" style="position:absolute;left:55245;top:26447;width:12287;height:6763;visibility:visible;mso-wrap-style:square;v-text-anchor:middle" o:gfxdata="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" fillcolor="#a7bfde [1620]" strokecolor="#4579b8 [3044]">
-                      <v:fill color2="#e4ecf5 [500]" rotate="t" angle="180" colors="0 #a3c4ff;22938f #bfd5ff;1 #e5eeff" focus="100%" type="gradient"/>
-                      <v:shadow on="t" color="black" opacity="24903f" origin=",.5" offset="0,.55556mm"/>
-                      <v:textbox>
-                        <w:txbxContent>
-                          <w:p>
-                            <w:pPr>
-                              <w:rPr>
-                                <w:sz w:val="18"/>
-                                <w:szCs w:val="18"/>
-                              </w:rPr>
-                            </w:pPr>
-                            <w:r>
-                              <w:rPr>
-                                <w:sz w:val="18"/>
-                                <w:szCs w:val="18"/>
-                              </w:rPr>
-                              <w:t>Covariates:</w:t>
-                            </w:r>
-                          </w:p>
-                          <w:p>
-                            <w:pPr>
-                              <w:pStyle w:val="ListParagraph"/>
-                              <w:numPr>
-                                <w:ilvl w:val="0"/>
-                                <w:numId w:val="12"/>
-                              </w:numPr>
-                              <w:rPr>
-                                <w:sz w:val="18"/>
-                                <w:szCs w:val="18"/>
-                              </w:rPr>
-                            </w:pPr>
-                            <w:r>
-                              <w:rPr>
-                                <w:sz w:val="18"/>
-                                <w:szCs w:val="18"/>
-                              </w:rPr>
-                              <w:t>Age</w:t>
-                            </w:r>
-                          </w:p>
-                          <w:p>
-                            <w:pPr>
-                              <w:pStyle w:val="ListParagraph"/>
-                              <w:numPr>
-                                <w:ilvl w:val="0"/>
-                                <w:numId w:val="12"/>
-                              </w:numPr>
-                              <w:rPr>
-                                <w:sz w:val="18"/>
-                                <w:szCs w:val="18"/>
-                              </w:rPr>
-                            </w:pPr>
-                            <w:r>
-                              <w:rPr>
-                                <w:sz w:val="18"/>
-                                <w:szCs w:val="18"/>
-                              </w:rPr>
-                              <w:t>Gender</w:t>
-                            </w:r>
-                          </w:p>
-                          <w:p>
-                            <w:pPr>
-                              <w:rPr>
-                                <w:sz w:val="18"/>
-                                <w:szCs w:val="18"/>
-                              </w:rPr>
-                            </w:pPr>
-                            <w:r>
-                              <w:rPr>
-                                <w:sz w:val="18"/>
-                                <w:szCs w:val="18"/>
-                              </w:rPr>
-                              <w:br/>
-                            </w:r>
-                          </w:p>
-                        </w:txbxContent>
-                      </v:textbox>
-                    </v:rect>
                     <v:shapetype id="_x0000_t32" coordsize="21600,21600" o:spt="32" o:oned="t" path="m,l21600,21600e" filled="f">
                       <v:path arrowok="t" fillok="f" o:connecttype="none"/>
                       <o:lock v:ext="edit" shapetype="t"/>
                     </v:shapetype>
-                    <v:shape id="Straight Arrow Connector 14" o:spid="_x0000_s1033" type="#_x0000_t32" style="position:absolute;left:18705;top:19335;width:35433;height:133;visibility:visible;mso-wrap-style:square" o:connectortype="straight" o:gfxdata="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" strokecolor="#4579b8 [3044]">
-                      <v:stroke endarrow="block"/>
-                    </v:shape>
-                    <v:shape id="Straight Arrow Connector 15" o:spid="_x0000_s1034" type="#_x0000_t32" style="position:absolute;left:61722;top:20066;width:0;height:6191;flip:y;visibility:visible;mso-wrap-style:square" o:connectortype="straight" o:gfxdata="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" strokecolor="#4579b8 [3044]">
+                    <v:shape id="Straight Arrow Connector 14" o:spid="_x0000_s1032" type="#_x0000_t32" style="position:absolute;left:18705;top:19335;width:35433;height:133;visibility:visible;mso-wrap-style:square" o:connectortype="straight" o:gfxdata="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" strokecolor="#4579b8 [3044]">
                       <v:stroke endarrow="block"/>
                     </v:shape>
                   </v:group>
-                  <v:shape id="Straight Arrow Connector 6" o:spid="_x0000_s1035" type="#_x0000_t32" style="position:absolute;left:17763;top:9716;width:8431;height:2469;flip:y;visibility:visible;mso-wrap-style:square" o:connectortype="straight" o:gfxdata="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" strokecolor="#4579b8 [3044]">
+                  <v:shape id="Straight Arrow Connector 6" o:spid="_x0000_s1033" type="#_x0000_t32" style="position:absolute;left:17763;top:9716;width:8431;height:2469;flip:y;visibility:visible;mso-wrap-style:square" o:connectortype="straight" o:gfxdata="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" strokecolor="#4579b8 [3044]">
                     <v:stroke endarrow="block"/>
                   </v:shape>
                 </v:group>
-                <v:shape id="Straight Arrow Connector 6" o:spid="_x0000_s1036" type="#_x0000_t32" style="position:absolute;left:42672;top:13716;width:10382;height:3727;visibility:visible;mso-wrap-style:square" o:connectortype="straight" o:gfxdata="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" strokecolor="#4579b8 [3044]">
+                <v:shape id="Straight Arrow Connector 6" o:spid="_x0000_s1034" type="#_x0000_t32" style="position:absolute;left:42672;top:13716;width:10382;height:3727;visibility:visible;mso-wrap-style:square" o:connectortype="straight" o:gfxdata="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" strokecolor="#4579b8 [3044]">
                   <v:stroke endarrow="block"/>
                 </v:shape>
-                <v:rect id="Rectangle 18" o:spid="_x0000_s1037" style="position:absolute;left:8858;width:13240;height:6191;visibility:visible;mso-wrap-style:square;v-text-anchor:middle" o:gfxdata="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" fillcolor="#a7bfde [1620]" strokecolor="#4579b8 [3044]">
+                <v:rect id="Rectangle 18" o:spid="_x0000_s1035" style="position:absolute;left:8858;width:13240;height:6191;visibility:visible;mso-wrap-style:square;v-text-anchor:middle" o:gfxdata="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" fillcolor="#a7bfde [1620]" strokecolor="#4579b8 [3044]">
                   <v:fill color2="#e4ecf5 [500]" rotate="t" angle="180" colors="0 #a3c4ff;22938f #bfd5ff;1 #e5eeff" focus="100%" type="gradient"/>
                   <v:shadow on="t" color="black" opacity="24903f" origin=",.5" offset="0,.55556mm"/>
                   <v:textbox>
@@ -7808,10 +7652,10 @@
                     </w:txbxContent>
                   </v:textbox>
                 </v:rect>
-                <v:shape id="Straight Arrow Connector 19" o:spid="_x0000_s1038" type="#_x0000_t32" style="position:absolute;left:17145;top:6191;width:5238;height:8763;visibility:visible;mso-wrap-style:square" o:connectortype="straight" o:gfxdata="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" strokecolor="#4579b8 [3044]">
+                <v:shape id="Straight Arrow Connector 19" o:spid="_x0000_s1036" type="#_x0000_t32" style="position:absolute;left:17145;top:6191;width:5238;height:8763;visibility:visible;mso-wrap-style:square" o:connectortype="straight" o:gfxdata="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" strokecolor="#4579b8 [3044]">
                   <v:stroke endarrow="block"/>
                 </v:shape>
-                <v:shape id="Straight Arrow Connector 20" o:spid="_x0000_s1039" type="#_x0000_t32" style="position:absolute;left:16002;top:6572;width:8382;height:14383;visibility:visible;mso-wrap-style:square" o:connectortype="straight" o:gfxdata="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" strokecolor="#4579b8 [3044]">
+                <v:shape id="Straight Arrow Connector 20" o:spid="_x0000_s1037" type="#_x0000_t32" style="position:absolute;left:16002;top:6572;width:8382;height:14383;visibility:visible;mso-wrap-style:square" o:connectortype="straight" o:gfxdata="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" strokecolor="#4579b8 [3044]">
                   <v:stroke endarrow="block"/>
                 </v:shape>
               </v:group>

</xml_diff>

<commit_message>
CM chnaged based on Anick's recommendations
</commit_message>
<xml_diff>
--- a/francisco_riano_thesis_ma.docx
+++ b/francisco_riano_thesis_ma.docx
@@ -3483,6 +3483,81 @@
     </w:p>
     <w:p>
       <w:pPr>
+        <w:pStyle w:val="BodyText"/>
+        <w:numPr>
+          <w:ilvl w:val="1"/>
+          <w:numId w:val="26"/>
+        </w:numPr>
+        <w:spacing w:before="1" w:line="360" w:lineRule="auto"/>
+        <w:rPr>
+          <w:rFonts w:ascii="Times New Roman"/>
+          <w:i/>
+          <w:sz w:val="28"/>
+          <w:szCs w:val="17"/>
+        </w:rPr>
+      </w:pPr>
+      <w:r>
+        <w:rPr>
+          <w:rFonts w:ascii="Times New Roman"/>
+          <w:i/>
+          <w:sz w:val="28"/>
+          <w:szCs w:val="17"/>
+        </w:rPr>
+        <w:t>Relevance</w:t>
+      </w:r>
+    </w:p>
+    <w:p>
+      <w:pPr>
+        <w:pStyle w:val="BodyText"/>
+        <w:numPr>
+          <w:ilvl w:val="2"/>
+          <w:numId w:val="26"/>
+        </w:numPr>
+        <w:spacing w:before="1" w:line="360" w:lineRule="auto"/>
+        <w:rPr>
+          <w:rFonts w:ascii="Times New Roman"/>
+          <w:i/>
+          <w:sz w:val="28"/>
+          <w:szCs w:val="17"/>
+        </w:rPr>
+      </w:pPr>
+      <w:r>
+        <w:rPr>
+          <w:rFonts w:ascii="Times New Roman"/>
+          <w:i/>
+          <w:sz w:val="28"/>
+          <w:szCs w:val="17"/>
+        </w:rPr>
+        <w:t>Academic relevance</w:t>
+      </w:r>
+    </w:p>
+    <w:p>
+      <w:pPr>
+        <w:pStyle w:val="BodyText"/>
+        <w:numPr>
+          <w:ilvl w:val="2"/>
+          <w:numId w:val="26"/>
+        </w:numPr>
+        <w:spacing w:before="1" w:line="360" w:lineRule="auto"/>
+        <w:rPr>
+          <w:rFonts w:ascii="Times New Roman"/>
+          <w:i/>
+          <w:sz w:val="28"/>
+          <w:szCs w:val="17"/>
+        </w:rPr>
+      </w:pPr>
+      <w:r>
+        <w:rPr>
+          <w:rFonts w:ascii="Times New Roman"/>
+          <w:i/>
+          <w:sz w:val="28"/>
+          <w:szCs w:val="17"/>
+        </w:rPr>
+        <w:t>Managerial relevance</w:t>
+      </w:r>
+    </w:p>
+    <w:p>
+      <w:pPr>
         <w:pStyle w:val="Heading3"/>
         <w:spacing w:before="1" w:line="360" w:lineRule="auto"/>
         <w:jc w:val="both"/>
@@ -3714,6 +3789,7 @@
           <w:rFonts w:ascii="Times New Roman" w:hAnsi="Times New Roman"/>
           <w:sz w:val="24"/>
         </w:rPr>
+        <w:lastRenderedPageBreak/>
         <w:t>I</w:t>
       </w:r>
       <w:r>
@@ -3777,15 +3853,7 @@
           <w:rFonts w:ascii="Times New Roman" w:hAnsi="Times New Roman"/>
           <w:sz w:val="24"/>
         </w:rPr>
-        <w:t xml:space="preserve"> Both were aimed to analyze the effect of customization on willingness to pay, but while </w:t>
-      </w:r>
-      <w:r>
-        <w:rPr>
-          <w:rFonts w:ascii="Times New Roman" w:hAnsi="Times New Roman"/>
-          <w:sz w:val="24"/>
-        </w:rPr>
-        <w:lastRenderedPageBreak/>
-        <w:t>the first tested it through the comparison of self-design against standard products; the second made it through the assessment of tailored products belonging to several categories. As it has been mentioned before, willingness to pay is a variable positively related with the psychological ownership (</w:t>
+        <w:t xml:space="preserve"> Both were aimed to analyze the effect of customization on willingness to pay, but while the first tested it through the comparison of self-design against standard products; the second made it through the assessment of tailored products belonging to several categories. As it has been mentioned before, willingness to pay is a variable positively related with the psychological ownership (</w:t>
       </w:r>
       <w:proofErr w:type="spellStart"/>
       <w:r>
@@ -4225,6 +4293,7 @@
           <w:b w:val="0"/>
           <w:bCs w:val="0"/>
         </w:rPr>
+        <w:lastRenderedPageBreak/>
         <w:t>utilitarian one</w:t>
       </w:r>
       <w:r>
@@ -4251,15 +4320,7 @@
           <w:b w:val="0"/>
           <w:bCs w:val="0"/>
         </w:rPr>
-        <w:t xml:space="preserve">Hedonic products trigger more psychological ownership and more positive affect than </w:t>
-      </w:r>
-      <w:r>
-        <w:rPr>
-          <w:b w:val="0"/>
-          <w:bCs w:val="0"/>
-        </w:rPr>
-        <w:lastRenderedPageBreak/>
-        <w:t xml:space="preserve">utilitarian products </w:t>
+        <w:t xml:space="preserve">Hedonic products trigger more psychological ownership and more positive affect than utilitarian products </w:t>
       </w:r>
       <w:sdt>
         <w:sdtPr>
@@ -4898,7 +4959,16 @@
           <w:noProof/>
           <w:sz w:val="24"/>
         </w:rPr>
-        <w:t>Products customized through hedonic features will produce a higher willingness to pay than products customized through utilitarian features</w:t>
+        <w:t xml:space="preserve">Products customized through hedonic features will produce a higher </w:t>
+      </w:r>
+      <w:r>
+        <w:rPr>
+          <w:rFonts w:ascii="Times New Roman" w:hAnsi="Times New Roman"/>
+          <w:noProof/>
+          <w:sz w:val="24"/>
+        </w:rPr>
+        <w:lastRenderedPageBreak/>
+        <w:t>willingness to pay than products customized through utilitarian features</w:t>
       </w:r>
       <w:r>
         <w:rPr>
@@ -4927,7 +4997,6 @@
         <w:jc w:val="left"/>
       </w:pPr>
       <w:r>
-        <w:lastRenderedPageBreak/>
         <w:t>4.</w:t>
       </w:r>
       <w:r>
@@ -5899,7 +5968,16 @@
           <w:color w:val="000000" w:themeColor="text1"/>
           <w:sz w:val="24"/>
         </w:rPr>
-        <w:t xml:space="preserve"> will be</w:t>
+        <w:t xml:space="preserve"> will </w:t>
+      </w:r>
+      <w:r>
+        <w:rPr>
+          <w:rFonts w:ascii="Times New Roman"/>
+          <w:color w:val="000000" w:themeColor="text1"/>
+          <w:sz w:val="24"/>
+        </w:rPr>
+        <w:lastRenderedPageBreak/>
+        <w:t>be</w:t>
       </w:r>
       <w:r>
         <w:rPr>
@@ -6092,16 +6170,7 @@
           <w:color w:val="000000" w:themeColor="text1"/>
           <w:sz w:val="24"/>
         </w:rPr>
-        <w:t xml:space="preserve"> based </w:t>
-      </w:r>
-      <w:r>
-        <w:rPr>
-          <w:rFonts w:ascii="Times New Roman"/>
-          <w:color w:val="000000" w:themeColor="text1"/>
-          <w:sz w:val="24"/>
-        </w:rPr>
-        <w:lastRenderedPageBreak/>
-        <w:t xml:space="preserve">on the independent </w:t>
+        <w:t xml:space="preserve"> based on the independent </w:t>
       </w:r>
       <w:r>
         <w:rPr>
@@ -6717,6 +6786,7 @@
           <w:b w:val="0"/>
           <w:bCs w:val="0"/>
         </w:rPr>
+        <w:lastRenderedPageBreak/>
         <w:t xml:space="preserve">Lacy, P., Long, J., &amp; Spindler, W. (2020). The Circular Economy Handbook: Realizing the Circular Advantage. London: Palgrave </w:t>
       </w:r>
       <w:proofErr w:type="spellStart"/>
@@ -6775,15 +6845,7 @@
           <w:b w:val="0"/>
           <w:bCs w:val="0"/>
         </w:rPr>
-        <w:t xml:space="preserve">Lee, Y., &amp; Kim, H. (2020). The Effect of Online Customization on Consumers’ </w:t>
-      </w:r>
-      <w:r>
-        <w:rPr>
-          <w:b w:val="0"/>
-          <w:bCs w:val="0"/>
-        </w:rPr>
-        <w:lastRenderedPageBreak/>
-        <w:t>Happiness and Purchase Intention and the Mediating Roles of Autonomy, Competence, and Pride of Authorship. International Journal of Human–Computer Interaction, 403-413.</w:t>
+        <w:t>Lee, Y., &amp; Kim, H. (2020). The Effect of Online Customization on Consumers’ Happiness and Purchase Intention and the Mediating Roles of Autonomy, Competence, and Pride of Authorship. International Journal of Human–Computer Interaction, 403-413.</w:t>
       </w:r>
     </w:p>
     <w:p>
@@ -7191,28 +7253,12 @@
                                       <w:lang w:val="es-CO"/>
                                     </w:rPr>
                                   </w:pPr>
-                                  <w:proofErr w:type="spellStart"/>
                                   <w:r>
                                     <w:rPr>
                                       <w:lang w:val="es-CO"/>
                                     </w:rPr>
-                                    <w:t>Psychological</w:t>
+                                    <w:t>Psychological ownership</w:t>
                                   </w:r>
-                                  <w:proofErr w:type="spellEnd"/>
-                                  <w:r>
-                                    <w:rPr>
-                                      <w:lang w:val="es-CO"/>
-                                    </w:rPr>
-                                    <w:t xml:space="preserve"> </w:t>
-                                  </w:r>
-                                  <w:proofErr w:type="spellStart"/>
-                                  <w:r>
-                                    <w:rPr>
-                                      <w:lang w:val="es-CO"/>
-                                    </w:rPr>
-                                    <w:t>ownership</w:t>
-                                  </w:r>
-                                  <w:proofErr w:type="spellEnd"/>
                                 </w:p>
                               </w:txbxContent>
                             </wps:txbx>
@@ -7562,28 +7608,12 @@
                                 <w:lang w:val="es-CO"/>
                               </w:rPr>
                             </w:pPr>
-                            <w:proofErr w:type="spellStart"/>
                             <w:r>
                               <w:rPr>
                                 <w:lang w:val="es-CO"/>
                               </w:rPr>
-                              <w:t>Psychological</w:t>
+                              <w:t>Psychological ownership</w:t>
                             </w:r>
-                            <w:proofErr w:type="spellEnd"/>
-                            <w:r>
-                              <w:rPr>
-                                <w:lang w:val="es-CO"/>
-                              </w:rPr>
-                              <w:t xml:space="preserve"> </w:t>
-                            </w:r>
-                            <w:proofErr w:type="spellStart"/>
-                            <w:r>
-                              <w:rPr>
-                                <w:lang w:val="es-CO"/>
-                              </w:rPr>
-                              <w:t>ownership</w:t>
-                            </w:r>
-                            <w:proofErr w:type="spellEnd"/>
                           </w:p>
                         </w:txbxContent>
                       </v:textbox>

</xml_diff>

<commit_message>
academic relevance finished but checking it is pending; manageral relevance has been written regarding academic approach, it is missing managerial approach
</commit_message>
<xml_diff>
--- a/francisco_riano_thesis_ma.docx
+++ b/francisco_riano_thesis_ma.docx
@@ -2544,7 +2544,43 @@
           <w:iCs/>
           <w:sz w:val="24"/>
         </w:rPr>
-        <w:t>and willingness to pay explained by psychological ownership, and what is the moderating role of type of features used to customize products on the relationship between level of customization and willingness to pay; and psychological ownership?</w:t>
+        <w:t>and willingness to pay explained by psychological ownership, and what is the moderating role of type of features used to customize products on the relationship</w:t>
+      </w:r>
+      <w:r>
+        <w:rPr>
+          <w:rFonts w:ascii="Times New Roman" w:hAnsi="Times New Roman"/>
+          <w:i/>
+          <w:iCs/>
+          <w:sz w:val="24"/>
+        </w:rPr>
+        <w:t>s</w:t>
+      </w:r>
+      <w:r>
+        <w:rPr>
+          <w:rFonts w:ascii="Times New Roman" w:hAnsi="Times New Roman"/>
+          <w:i/>
+          <w:iCs/>
+          <w:sz w:val="24"/>
+        </w:rPr>
+        <w:t xml:space="preserve"> between level of customization and</w:t>
+      </w:r>
+      <w:r>
+        <w:rPr>
+          <w:rFonts w:ascii="Times New Roman" w:hAnsi="Times New Roman"/>
+          <w:i/>
+          <w:iCs/>
+          <w:sz w:val="24"/>
+        </w:rPr>
+        <w:t xml:space="preserve"> both;</w:t>
+      </w:r>
+      <w:r>
+        <w:rPr>
+          <w:rFonts w:ascii="Times New Roman" w:hAnsi="Times New Roman"/>
+          <w:i/>
+          <w:iCs/>
+          <w:sz w:val="24"/>
+        </w:rPr>
+        <w:t xml:space="preserve"> willingness to pay and psychological ownership?</w:t>
       </w:r>
     </w:p>
     <w:p>
@@ -3223,150 +3259,6 @@
       <w:pPr>
         <w:pStyle w:val="Heading3"/>
         <w:spacing w:before="1" w:line="360" w:lineRule="auto"/>
-        <w:ind w:left="0"/>
-        <w:jc w:val="both"/>
-        <w:rPr>
-          <w:rFonts w:eastAsia="Arial MT" w:cs="Arial MT"/>
-          <w:b w:val="0"/>
-          <w:bCs w:val="0"/>
-          <w:szCs w:val="22"/>
-        </w:rPr>
-      </w:pPr>
-      <w:r>
-        <w:rPr>
-          <w:rFonts w:eastAsia="Arial MT" w:cs="Arial MT"/>
-          <w:b w:val="0"/>
-          <w:bCs w:val="0"/>
-          <w:szCs w:val="22"/>
-        </w:rPr>
-        <w:t xml:space="preserve">The conceptual model depicted above, has been developed with the aim to offer </w:t>
-      </w:r>
-      <w:r>
-        <w:rPr>
-          <w:rFonts w:eastAsia="Arial MT" w:cs="Arial MT"/>
-          <w:b w:val="0"/>
-          <w:bCs w:val="0"/>
-          <w:szCs w:val="22"/>
-        </w:rPr>
-        <w:t>a customization framework in order to determine</w:t>
-      </w:r>
-      <w:r>
-        <w:rPr>
-          <w:rFonts w:eastAsia="Arial MT" w:cs="Arial MT"/>
-          <w:b w:val="0"/>
-          <w:bCs w:val="0"/>
-          <w:szCs w:val="22"/>
-        </w:rPr>
-        <w:t>, through an emotional and economical approach,</w:t>
-      </w:r>
-      <w:r>
-        <w:rPr>
-          <w:rFonts w:eastAsia="Arial MT" w:cs="Arial MT"/>
-          <w:b w:val="0"/>
-          <w:bCs w:val="0"/>
-          <w:szCs w:val="22"/>
-        </w:rPr>
-        <w:t xml:space="preserve"> which are the most appealing type of features </w:t>
-      </w:r>
-      <w:r>
-        <w:rPr>
-          <w:rFonts w:eastAsia="Arial MT" w:cs="Arial MT"/>
-          <w:b w:val="0"/>
-          <w:bCs w:val="0"/>
-          <w:szCs w:val="22"/>
-        </w:rPr>
-        <w:t xml:space="preserve">(utilitarian vs hedonic) for users when product customization is an alternative available for them. </w:t>
-      </w:r>
-      <w:r>
-        <w:rPr>
-          <w:rFonts w:eastAsia="Arial MT" w:cs="Arial MT"/>
-          <w:b w:val="0"/>
-          <w:bCs w:val="0"/>
-          <w:szCs w:val="22"/>
-        </w:rPr>
-        <w:t>Additionally,</w:t>
-      </w:r>
-      <w:r>
-        <w:rPr>
-          <w:rFonts w:eastAsia="Arial MT" w:cs="Arial MT"/>
-          <w:b w:val="0"/>
-          <w:bCs w:val="0"/>
-          <w:szCs w:val="22"/>
-        </w:rPr>
-        <w:t xml:space="preserve"> it is intended to show </w:t>
-      </w:r>
-      <w:r>
-        <w:rPr>
-          <w:rFonts w:eastAsia="Arial MT" w:cs="Arial MT"/>
-          <w:b w:val="0"/>
-          <w:bCs w:val="0"/>
-          <w:szCs w:val="22"/>
-        </w:rPr>
-        <w:t xml:space="preserve">the effect of level of customization on both, psychological ownership and willingness to pay. </w:t>
-      </w:r>
-      <w:r>
-        <w:rPr>
-          <w:rFonts w:eastAsia="Arial MT" w:cs="Arial MT"/>
-          <w:b w:val="0"/>
-          <w:bCs w:val="0"/>
-          <w:szCs w:val="22"/>
-        </w:rPr>
-        <w:t>Finally, it</w:t>
-      </w:r>
-      <w:r>
-        <w:rPr>
-          <w:rFonts w:eastAsia="Arial MT" w:cs="Arial MT"/>
-          <w:b w:val="0"/>
-          <w:bCs w:val="0"/>
-          <w:szCs w:val="22"/>
-        </w:rPr>
-        <w:t xml:space="preserve"> is desired to determine the degree </w:t>
-      </w:r>
-      <w:r>
-        <w:rPr>
-          <w:rFonts w:eastAsia="Arial MT" w:cs="Arial MT"/>
-          <w:b w:val="0"/>
-          <w:bCs w:val="0"/>
-          <w:szCs w:val="22"/>
-        </w:rPr>
-        <w:t xml:space="preserve">to which this emotional link (psychological ownership) explains the relationship between customization and the </w:t>
-      </w:r>
-      <w:r>
-        <w:rPr>
-          <w:rFonts w:eastAsia="Arial MT" w:cs="Arial MT"/>
-          <w:b w:val="0"/>
-          <w:bCs w:val="0"/>
-          <w:szCs w:val="22"/>
-        </w:rPr>
-        <w:t xml:space="preserve">economic </w:t>
-      </w:r>
-      <w:r>
-        <w:rPr>
-          <w:rFonts w:eastAsia="Arial MT" w:cs="Arial MT"/>
-          <w:b w:val="0"/>
-          <w:bCs w:val="0"/>
-          <w:szCs w:val="22"/>
-        </w:rPr>
-        <w:t xml:space="preserve">value ascribed to a physical customized good (willingness to pay). </w:t>
-      </w:r>
-    </w:p>
-    <w:p>
-      <w:pPr>
-        <w:pStyle w:val="Heading3"/>
-        <w:spacing w:before="1" w:line="360" w:lineRule="auto"/>
-        <w:jc w:val="both"/>
-        <w:rPr>
-          <w:rFonts w:eastAsia="Arial MT" w:cs="Arial MT"/>
-          <w:b w:val="0"/>
-          <w:bCs w:val="0"/>
-          <w:szCs w:val="22"/>
-        </w:rPr>
-      </w:pPr>
-    </w:p>
-    <w:p>
-      <w:pPr>
-        <w:pStyle w:val="Heading3"/>
-        <w:spacing w:before="1" w:line="360" w:lineRule="auto"/>
         <w:jc w:val="both"/>
         <w:rPr>
           <w:rFonts w:eastAsia="Arial MT" w:cs="Arial MT"/>
@@ -3411,7 +3303,6 @@
           <w:sz w:val="28"/>
           <w:szCs w:val="17"/>
         </w:rPr>
-        <w:lastRenderedPageBreak/>
         <w:t>Research method</w:t>
       </w:r>
     </w:p>
@@ -3441,6 +3332,7 @@
       <w:pPr>
         <w:pStyle w:val="BodyText"/>
         <w:spacing w:before="1" w:line="360" w:lineRule="auto"/>
+        <w:ind w:firstLine="720"/>
         <w:jc w:val="both"/>
         <w:rPr>
           <w:rFonts w:ascii="Times New Roman"/>
@@ -3465,7 +3357,17 @@
           <w:sz w:val="24"/>
           <w:szCs w:val="15"/>
         </w:rPr>
-        <w:t xml:space="preserve">2x2 online between subject design experiment. The respondents will be randomly assigned to each of the 4 experimental conditions and will be able to customize a car based on the conditions given. Afterwards they will be required to fill out a questionnaire that will be used as a guide to measure the psychological ownership. Finally, they will be asked to give their willingness to pay towards the customized product.  </w:t>
+        <w:t xml:space="preserve">2x2 online between subject design experiment. The respondents will </w:t>
+      </w:r>
+      <w:r>
+        <w:rPr>
+          <w:rFonts w:ascii="Times New Roman"/>
+          <w:iCs/>
+          <w:sz w:val="24"/>
+          <w:szCs w:val="15"/>
+        </w:rPr>
+        <w:lastRenderedPageBreak/>
+        <w:t xml:space="preserve">be randomly assigned to each of the 4 experimental conditions and will be able to customize a car based on the conditions given. Afterwards they will be required to fill out a questionnaire that will be used as a guide to measure the psychological ownership. Finally, they will be asked to give their willingness to pay towards the customized product.  </w:t>
       </w:r>
     </w:p>
     <w:p>
@@ -3508,6 +3410,68 @@
     </w:p>
     <w:p>
       <w:pPr>
+        <w:pStyle w:val="Heading3"/>
+        <w:spacing w:before="1" w:line="360" w:lineRule="auto"/>
+        <w:ind w:left="0"/>
+        <w:jc w:val="both"/>
+        <w:rPr>
+          <w:rFonts w:eastAsia="Arial MT" w:cs="Arial MT"/>
+          <w:b w:val="0"/>
+          <w:bCs w:val="0"/>
+          <w:szCs w:val="22"/>
+        </w:rPr>
+      </w:pPr>
+      <w:r>
+        <w:rPr>
+          <w:rFonts w:eastAsia="Arial MT" w:cs="Arial MT"/>
+          <w:b w:val="0"/>
+          <w:bCs w:val="0"/>
+          <w:szCs w:val="22"/>
+        </w:rPr>
+        <w:t>The conceptual model depicted above, has been developed with the aim to offer a customization framework in order to determine</w:t>
+      </w:r>
+      <w:r>
+        <w:rPr>
+          <w:rFonts w:eastAsia="Arial MT" w:cs="Arial MT"/>
+          <w:b w:val="0"/>
+          <w:bCs w:val="0"/>
+          <w:szCs w:val="22"/>
+        </w:rPr>
+        <w:t>, through an emotional and economical approach,</w:t>
+      </w:r>
+      <w:r>
+        <w:rPr>
+          <w:rFonts w:eastAsia="Arial MT" w:cs="Arial MT"/>
+          <w:b w:val="0"/>
+          <w:bCs w:val="0"/>
+          <w:szCs w:val="22"/>
+        </w:rPr>
+        <w:t xml:space="preserve"> which are the most appealing type of features </w:t>
+      </w:r>
+      <w:r>
+        <w:rPr>
+          <w:rFonts w:eastAsia="Arial MT" w:cs="Arial MT"/>
+          <w:b w:val="0"/>
+          <w:bCs w:val="0"/>
+          <w:szCs w:val="22"/>
+        </w:rPr>
+        <w:t xml:space="preserve">(utilitarian vs hedonic) for users when product customization is an alternative available for them. Additionally, it is intended to show the effect of level of customization on both, psychological ownership and willingness to pay. Finally, it is desired to determine the degree to which this emotional link (psychological ownership) explains the relationship between customization and the economic value ascribed to a physical customized good (willingness to pay). </w:t>
+      </w:r>
+    </w:p>
+    <w:p>
+      <w:pPr>
+        <w:pStyle w:val="BodyText"/>
+        <w:spacing w:before="1" w:line="360" w:lineRule="auto"/>
+        <w:rPr>
+          <w:rFonts w:ascii="Times New Roman"/>
+          <w:i/>
+          <w:sz w:val="28"/>
+          <w:szCs w:val="17"/>
+        </w:rPr>
+      </w:pPr>
+    </w:p>
+    <w:p>
+      <w:pPr>
         <w:pStyle w:val="BodyText"/>
         <w:numPr>
           <w:ilvl w:val="2"/>
@@ -3534,6 +3498,306 @@
     <w:p>
       <w:pPr>
         <w:pStyle w:val="BodyText"/>
+        <w:spacing w:before="1" w:line="360" w:lineRule="auto"/>
+        <w:jc w:val="both"/>
+        <w:rPr>
+          <w:rFonts w:ascii="Times New Roman"/>
+          <w:iCs/>
+          <w:sz w:val="24"/>
+          <w:szCs w:val="15"/>
+        </w:rPr>
+      </w:pPr>
+      <w:r>
+        <w:rPr>
+          <w:rFonts w:ascii="Times New Roman"/>
+          <w:iCs/>
+          <w:sz w:val="24"/>
+          <w:szCs w:val="15"/>
+        </w:rPr>
+        <w:t xml:space="preserve">From an academic approach, this research could be relevant for several reasons. The main of them is that this study tries to test and develop a model based on one of the suggestions made by </w:t>
+      </w:r>
+      <w:proofErr w:type="spellStart"/>
+      <w:r>
+        <w:rPr>
+          <w:rFonts w:ascii="Times New Roman"/>
+          <w:iCs/>
+          <w:sz w:val="24"/>
+          <w:szCs w:val="15"/>
+        </w:rPr>
+        <w:t>Morewedge</w:t>
+      </w:r>
+      <w:proofErr w:type="spellEnd"/>
+      <w:r>
+        <w:rPr>
+          <w:rFonts w:ascii="Times New Roman"/>
+          <w:iCs/>
+          <w:sz w:val="24"/>
+          <w:szCs w:val="15"/>
+        </w:rPr>
+        <w:t xml:space="preserve"> et al., (2021) where the customization was proposed as a replacement of legal ownership </w:t>
+      </w:r>
+      <w:r>
+        <w:rPr>
+          <w:rFonts w:ascii="Times New Roman"/>
+          <w:iCs/>
+          <w:sz w:val="24"/>
+          <w:szCs w:val="15"/>
+        </w:rPr>
+        <w:t xml:space="preserve">as a response to the changes in consumption produced by the circular economy. Although the importance of this proposal, it has not been tested through an experimental design approach or not at least in the way </w:t>
+      </w:r>
+      <w:r>
+        <w:rPr>
+          <w:rFonts w:ascii="Times New Roman"/>
+          <w:iCs/>
+          <w:sz w:val="24"/>
+          <w:szCs w:val="15"/>
+        </w:rPr>
+        <w:t>how</w:t>
+      </w:r>
+      <w:r>
+        <w:rPr>
+          <w:rFonts w:ascii="Times New Roman"/>
+          <w:iCs/>
+          <w:sz w:val="24"/>
+          <w:szCs w:val="15"/>
+        </w:rPr>
+        <w:t xml:space="preserve"> has been </w:t>
+      </w:r>
+      <w:r>
+        <w:rPr>
+          <w:rFonts w:ascii="Times New Roman"/>
+          <w:iCs/>
+          <w:sz w:val="24"/>
+          <w:szCs w:val="15"/>
+        </w:rPr>
+        <w:t>designed</w:t>
+      </w:r>
+      <w:r>
+        <w:rPr>
+          <w:rFonts w:ascii="Times New Roman"/>
+          <w:iCs/>
+          <w:sz w:val="24"/>
+          <w:szCs w:val="15"/>
+        </w:rPr>
+        <w:t xml:space="preserve"> in this study. </w:t>
+      </w:r>
+    </w:p>
+    <w:p>
+      <w:pPr>
+        <w:pStyle w:val="BodyText"/>
+        <w:spacing w:before="1" w:line="360" w:lineRule="auto"/>
+        <w:ind w:firstLine="720"/>
+        <w:jc w:val="both"/>
+        <w:rPr>
+          <w:rFonts w:ascii="Times New Roman"/>
+          <w:iCs/>
+          <w:sz w:val="24"/>
+          <w:szCs w:val="15"/>
+        </w:rPr>
+      </w:pPr>
+      <w:r>
+        <w:rPr>
+          <w:rFonts w:ascii="Times New Roman"/>
+          <w:iCs/>
+          <w:sz w:val="24"/>
+          <w:szCs w:val="15"/>
+        </w:rPr>
+        <w:t>Second, as it was mentioned before, c</w:t>
+      </w:r>
+      <w:r>
+        <w:rPr>
+          <w:rFonts w:ascii="Times New Roman"/>
+          <w:iCs/>
+          <w:sz w:val="24"/>
+          <w:szCs w:val="15"/>
+        </w:rPr>
+        <w:t>ustomization studies have been able to reveal that in fact, customers designing their own products might be willing to pay premium prices</w:t>
+      </w:r>
+      <w:r>
+        <w:rPr>
+          <w:rFonts w:ascii="Times New Roman"/>
+          <w:iCs/>
+          <w:sz w:val="24"/>
+          <w:szCs w:val="15"/>
+        </w:rPr>
+        <w:t xml:space="preserve"> </w:t>
+      </w:r>
+      <w:sdt>
+        <w:sdtPr>
+          <w:rPr>
+            <w:rFonts w:ascii="Times New Roman"/>
+            <w:iCs/>
+            <w:sz w:val="24"/>
+            <w:szCs w:val="15"/>
+          </w:rPr>
+          <w:id w:val="1040330777"/>
+          <w:citation/>
+        </w:sdtPr>
+        <w:sdtContent>
+          <w:r>
+            <w:rPr>
+              <w:rFonts w:ascii="Times New Roman"/>
+              <w:iCs/>
+              <w:sz w:val="24"/>
+              <w:szCs w:val="15"/>
+            </w:rPr>
+            <w:fldChar w:fldCharType="begin"/>
+          </w:r>
+          <w:r>
+            <w:rPr>
+              <w:rFonts w:ascii="Times New Roman" w:hAnsi="Times New Roman"/>
+              <w:iCs/>
+              <w:sz w:val="24"/>
+              <w:szCs w:val="15"/>
+            </w:rPr>
+            <w:instrText xml:space="preserve"> CITATION Sch06 \l 9226 </w:instrText>
+          </w:r>
+          <w:r>
+            <w:rPr>
+              <w:rFonts w:ascii="Times New Roman"/>
+              <w:iCs/>
+              <w:sz w:val="24"/>
+              <w:szCs w:val="15"/>
+            </w:rPr>
+            <w:fldChar w:fldCharType="separate"/>
+          </w:r>
+          <w:r>
+            <w:rPr>
+              <w:rFonts w:ascii="Times New Roman" w:hAnsi="Times New Roman"/>
+              <w:noProof/>
+              <w:sz w:val="24"/>
+              <w:szCs w:val="15"/>
+            </w:rPr>
+            <w:t>(Schreier, 2006)</w:t>
+          </w:r>
+          <w:r>
+            <w:rPr>
+              <w:rFonts w:ascii="Times New Roman"/>
+              <w:iCs/>
+              <w:sz w:val="24"/>
+              <w:szCs w:val="15"/>
+            </w:rPr>
+            <w:fldChar w:fldCharType="end"/>
+          </w:r>
+        </w:sdtContent>
+      </w:sdt>
+      <w:r>
+        <w:rPr>
+          <w:rFonts w:ascii="Times New Roman"/>
+          <w:iCs/>
+          <w:sz w:val="24"/>
+          <w:szCs w:val="15"/>
+        </w:rPr>
+        <w:t xml:space="preserve">; however, this literature fails to determine if psychological ownership is a variable that explains why customers tent to pay higher prices for customized goods. The present research dives deeply in the effects of customization on psychological ownership and on the willingness to pay for product modified by users. </w:t>
+      </w:r>
+    </w:p>
+    <w:p>
+      <w:pPr>
+        <w:pStyle w:val="BodyText"/>
+        <w:spacing w:before="1" w:line="360" w:lineRule="auto"/>
+        <w:ind w:firstLine="720"/>
+        <w:rPr>
+          <w:rFonts w:ascii="Times New Roman"/>
+          <w:iCs/>
+          <w:sz w:val="24"/>
+          <w:szCs w:val="15"/>
+        </w:rPr>
+      </w:pPr>
+      <w:r>
+        <w:rPr>
+          <w:rFonts w:ascii="Times New Roman"/>
+          <w:iCs/>
+          <w:sz w:val="24"/>
+          <w:szCs w:val="15"/>
+        </w:rPr>
+        <w:t>Third</w:t>
+      </w:r>
+      <w:r>
+        <w:rPr>
+          <w:rFonts w:ascii="Times New Roman"/>
+          <w:iCs/>
+          <w:sz w:val="24"/>
+          <w:szCs w:val="15"/>
+        </w:rPr>
+        <w:t xml:space="preserve">, although utilitarian and hedonic conditions have been manipulated in other studies such as </w:t>
+      </w:r>
+      <w:r>
+        <w:rPr>
+          <w:rFonts w:ascii="Times New Roman"/>
+          <w:iCs/>
+          <w:sz w:val="24"/>
+          <w:szCs w:val="15"/>
+        </w:rPr>
+        <w:t xml:space="preserve">the one made by </w:t>
+      </w:r>
+      <w:r>
+        <w:rPr>
+          <w:rFonts w:ascii="Times New Roman" w:hAnsi="Times New Roman"/>
+          <w:noProof/>
+          <w:sz w:val="24"/>
+          <w:szCs w:val="15"/>
+        </w:rPr>
+        <w:t>Dhar &amp; Wertenbroch</w:t>
+      </w:r>
+      <w:r>
+        <w:rPr>
+          <w:rFonts w:ascii="Times New Roman" w:hAnsi="Times New Roman"/>
+          <w:noProof/>
+          <w:sz w:val="24"/>
+          <w:szCs w:val="15"/>
+        </w:rPr>
+        <w:t xml:space="preserve"> (2000), what makes this research different is that thses conditions will be used as a features rather than product types. Aditionally it is going to be </w:t>
+      </w:r>
+      <w:r>
+        <w:rPr>
+          <w:rFonts w:ascii="Times New Roman" w:hAnsi="Times New Roman"/>
+          <w:noProof/>
+          <w:sz w:val="24"/>
+          <w:szCs w:val="15"/>
+        </w:rPr>
+        <w:lastRenderedPageBreak/>
+        <w:t xml:space="preserve">measured its impact in a customization context which will lead us to determine what are the favorite type of features used to </w:t>
+      </w:r>
+      <w:r>
+        <w:rPr>
+          <w:rFonts w:ascii="Times New Roman" w:hAnsi="Times New Roman"/>
+          <w:noProof/>
+          <w:sz w:val="24"/>
+          <w:szCs w:val="15"/>
+        </w:rPr>
+        <w:t>modify products</w:t>
+      </w:r>
+      <w:r>
+        <w:rPr>
+          <w:rFonts w:ascii="Times New Roman" w:hAnsi="Times New Roman"/>
+          <w:noProof/>
+          <w:sz w:val="24"/>
+          <w:szCs w:val="15"/>
+        </w:rPr>
+        <w:t xml:space="preserve">. This answers has not been </w:t>
+      </w:r>
+      <w:r>
+        <w:rPr>
+          <w:rFonts w:ascii="Times New Roman" w:hAnsi="Times New Roman"/>
+          <w:noProof/>
+          <w:sz w:val="24"/>
+          <w:szCs w:val="15"/>
+        </w:rPr>
+        <w:t xml:space="preserve">given </w:t>
+      </w:r>
+      <w:r>
+        <w:rPr>
+          <w:rFonts w:ascii="Times New Roman" w:hAnsi="Times New Roman"/>
+          <w:noProof/>
+          <w:sz w:val="24"/>
+          <w:szCs w:val="15"/>
+        </w:rPr>
+        <w:t xml:space="preserve">yet by the current literature. </w:t>
+      </w:r>
+    </w:p>
+    <w:p>
+      <w:pPr>
+        <w:pStyle w:val="BodyText"/>
         <w:numPr>
           <w:ilvl w:val="2"/>
           <w:numId w:val="26"/>
@@ -3558,6 +3822,197 @@
     </w:p>
     <w:p>
       <w:pPr>
+        <w:pStyle w:val="BodyText"/>
+        <w:spacing w:before="1" w:line="360" w:lineRule="auto"/>
+        <w:rPr>
+          <w:rFonts w:ascii="Times New Roman"/>
+          <w:iCs/>
+          <w:sz w:val="24"/>
+          <w:szCs w:val="15"/>
+        </w:rPr>
+      </w:pPr>
+      <w:r>
+        <w:rPr>
+          <w:rFonts w:ascii="Times New Roman"/>
+          <w:iCs/>
+          <w:sz w:val="24"/>
+          <w:szCs w:val="15"/>
+        </w:rPr>
+        <w:t xml:space="preserve">From a managerial approach this research could also give relevant contributions. The first of these is based on the challenge identified by </w:t>
+      </w:r>
+      <w:r>
+        <w:rPr>
+          <w:rFonts w:ascii="Times New Roman" w:hAnsi="Times New Roman"/>
+          <w:noProof/>
+          <w:sz w:val="24"/>
+          <w:szCs w:val="15"/>
+        </w:rPr>
+        <w:t>Hildebrand</w:t>
+      </w:r>
+      <w:r>
+        <w:rPr>
+          <w:rFonts w:ascii="Times New Roman"/>
+          <w:iCs/>
+          <w:sz w:val="24"/>
+          <w:szCs w:val="15"/>
+        </w:rPr>
+        <w:t xml:space="preserve"> et al., (2014) who stated that customization could increase choice complexity due to the huge </w:t>
+      </w:r>
+      <w:r>
+        <w:rPr>
+          <w:rFonts w:ascii="Times New Roman"/>
+          <w:iCs/>
+          <w:sz w:val="24"/>
+          <w:szCs w:val="15"/>
+        </w:rPr>
+        <w:t>number</w:t>
+      </w:r>
+      <w:r>
+        <w:rPr>
+          <w:rFonts w:ascii="Times New Roman"/>
+          <w:iCs/>
+          <w:sz w:val="24"/>
+          <w:szCs w:val="15"/>
+        </w:rPr>
+        <w:t xml:space="preserve"> of options offered and the high variability</w:t>
+      </w:r>
+      <w:r>
+        <w:rPr>
+          <w:rFonts w:ascii="Times New Roman"/>
+          <w:iCs/>
+          <w:sz w:val="24"/>
+          <w:szCs w:val="15"/>
+        </w:rPr>
+        <w:t xml:space="preserve"> and diversity</w:t>
+      </w:r>
+      <w:r>
+        <w:rPr>
+          <w:rFonts w:ascii="Times New Roman"/>
+          <w:iCs/>
+          <w:sz w:val="24"/>
+          <w:szCs w:val="15"/>
+        </w:rPr>
+        <w:t xml:space="preserve"> of customer preferences</w:t>
+      </w:r>
+      <w:r>
+        <w:rPr>
+          <w:rFonts w:ascii="Times New Roman"/>
+          <w:iCs/>
+          <w:sz w:val="24"/>
+          <w:szCs w:val="15"/>
+        </w:rPr>
+        <w:t>; therefore, it is important for companies to offer just the options that are the most appealing for customers when product customization is a</w:t>
+      </w:r>
+      <w:r>
+        <w:rPr>
+          <w:rFonts w:ascii="Times New Roman"/>
+          <w:iCs/>
+          <w:sz w:val="24"/>
+          <w:szCs w:val="15"/>
+        </w:rPr>
+        <w:t>n</w:t>
+      </w:r>
+      <w:r>
+        <w:rPr>
+          <w:rFonts w:ascii="Times New Roman"/>
+          <w:iCs/>
+          <w:sz w:val="24"/>
+          <w:szCs w:val="15"/>
+        </w:rPr>
+        <w:t xml:space="preserve"> option available for them. </w:t>
+      </w:r>
+      <w:r>
+        <w:rPr>
+          <w:rFonts w:ascii="Times New Roman"/>
+          <w:iCs/>
+          <w:sz w:val="24"/>
+          <w:szCs w:val="15"/>
+        </w:rPr>
+        <w:t xml:space="preserve">After all, consumers tend to defer choice when the choice environment becomes more complex </w:t>
+      </w:r>
+      <w:sdt>
+        <w:sdtPr>
+          <w:rPr>
+            <w:rFonts w:ascii="Times New Roman"/>
+            <w:iCs/>
+            <w:sz w:val="24"/>
+            <w:szCs w:val="15"/>
+          </w:rPr>
+          <w:id w:val="123436811"/>
+          <w:citation/>
+        </w:sdtPr>
+        <w:sdtContent>
+          <w:r>
+            <w:rPr>
+              <w:rFonts w:ascii="Times New Roman"/>
+              <w:iCs/>
+              <w:sz w:val="24"/>
+              <w:szCs w:val="15"/>
+            </w:rPr>
+            <w:fldChar w:fldCharType="begin"/>
+          </w:r>
+          <w:r>
+            <w:rPr>
+              <w:rFonts w:ascii="Times New Roman" w:hAnsi="Times New Roman"/>
+              <w:iCs/>
+              <w:sz w:val="24"/>
+              <w:szCs w:val="15"/>
+            </w:rPr>
+            <w:instrText xml:space="preserve"> CITATION Swa01 \l 9226 </w:instrText>
+          </w:r>
+          <w:r>
+            <w:rPr>
+              <w:rFonts w:ascii="Times New Roman"/>
+              <w:iCs/>
+              <w:sz w:val="24"/>
+              <w:szCs w:val="15"/>
+            </w:rPr>
+            <w:fldChar w:fldCharType="separate"/>
+          </w:r>
+          <w:r>
+            <w:rPr>
+              <w:rFonts w:ascii="Times New Roman" w:hAnsi="Times New Roman"/>
+              <w:noProof/>
+              <w:sz w:val="24"/>
+              <w:szCs w:val="15"/>
+            </w:rPr>
+            <w:t>(Swait &amp; Adamowicz, 2001)</w:t>
+          </w:r>
+          <w:r>
+            <w:rPr>
+              <w:rFonts w:ascii="Times New Roman"/>
+              <w:iCs/>
+              <w:sz w:val="24"/>
+              <w:szCs w:val="15"/>
+            </w:rPr>
+            <w:fldChar w:fldCharType="end"/>
+          </w:r>
+        </w:sdtContent>
+      </w:sdt>
+      <w:r>
+        <w:rPr>
+          <w:rFonts w:ascii="Times New Roman"/>
+          <w:iCs/>
+          <w:sz w:val="24"/>
+          <w:szCs w:val="15"/>
+        </w:rPr>
+        <w:t>.</w:t>
+      </w:r>
+    </w:p>
+    <w:p>
+      <w:pPr>
+        <w:pStyle w:val="BodyText"/>
+        <w:spacing w:before="1" w:line="360" w:lineRule="auto"/>
+        <w:rPr>
+          <w:rFonts w:ascii="Times New Roman"/>
+          <w:iCs/>
+          <w:sz w:val="24"/>
+          <w:szCs w:val="15"/>
+        </w:rPr>
+      </w:pPr>
+    </w:p>
+    <w:p>
+      <w:pPr>
         <w:pStyle w:val="Heading3"/>
         <w:spacing w:before="1" w:line="360" w:lineRule="auto"/>
         <w:jc w:val="both"/>
@@ -3789,71 +4244,78 @@
           <w:rFonts w:ascii="Times New Roman" w:hAnsi="Times New Roman"/>
           <w:sz w:val="24"/>
         </w:rPr>
+        <w:t>I</w:t>
+      </w:r>
+      <w:r>
+        <w:rPr>
+          <w:rFonts w:ascii="Times New Roman" w:hAnsi="Times New Roman"/>
+          <w:sz w:val="24"/>
+        </w:rPr>
+        <w:t>t is important to mention that</w:t>
+      </w:r>
+      <w:r>
+        <w:rPr>
+          <w:rFonts w:ascii="Times New Roman" w:hAnsi="Times New Roman"/>
+          <w:sz w:val="24"/>
+        </w:rPr>
+        <w:t xml:space="preserve"> level of customization</w:t>
+      </w:r>
+      <w:r>
+        <w:rPr>
+          <w:rFonts w:ascii="Times New Roman" w:hAnsi="Times New Roman"/>
+          <w:sz w:val="24"/>
+        </w:rPr>
+        <w:t xml:space="preserve"> has been included</w:t>
+      </w:r>
+      <w:r>
+        <w:rPr>
+          <w:rFonts w:ascii="Times New Roman" w:hAnsi="Times New Roman"/>
+          <w:sz w:val="24"/>
+        </w:rPr>
+        <w:t>, as an independent variable,</w:t>
+      </w:r>
+      <w:r>
+        <w:rPr>
+          <w:rFonts w:ascii="Times New Roman" w:hAnsi="Times New Roman"/>
+          <w:sz w:val="24"/>
+        </w:rPr>
+        <w:t xml:space="preserve"> in this paper</w:t>
+      </w:r>
+      <w:r>
+        <w:rPr>
+          <w:rFonts w:ascii="Times New Roman" w:hAnsi="Times New Roman"/>
+          <w:sz w:val="24"/>
+        </w:rPr>
+        <w:t>,</w:t>
+      </w:r>
+      <w:r>
+        <w:rPr>
+          <w:rFonts w:ascii="Times New Roman" w:hAnsi="Times New Roman"/>
+          <w:sz w:val="24"/>
+        </w:rPr>
+        <w:t xml:space="preserve"> following the contributions made by Schreier (2006) and Franke et al. (2009)</w:t>
+      </w:r>
+      <w:r>
+        <w:rPr>
+          <w:rFonts w:ascii="Times New Roman" w:hAnsi="Times New Roman"/>
+          <w:sz w:val="24"/>
+        </w:rPr>
+        <w:t>.</w:t>
+      </w:r>
+      <w:r>
+        <w:rPr>
+          <w:rFonts w:ascii="Times New Roman" w:hAnsi="Times New Roman"/>
+          <w:sz w:val="24"/>
+        </w:rPr>
+        <w:t xml:space="preserve"> Both were aimed to analyze the effect of customization on willingness to pay, but while the first tested it through the comparison of self-design against standard products; the second made it through the assessment of tailored products belonging to several categories. As it has </w:t>
+      </w:r>
+      <w:r>
+        <w:rPr>
+          <w:rFonts w:ascii="Times New Roman" w:hAnsi="Times New Roman"/>
+          <w:sz w:val="24"/>
+        </w:rPr>
         <w:lastRenderedPageBreak/>
-        <w:t>I</w:t>
-      </w:r>
-      <w:r>
-        <w:rPr>
-          <w:rFonts w:ascii="Times New Roman" w:hAnsi="Times New Roman"/>
-          <w:sz w:val="24"/>
-        </w:rPr>
-        <w:t>t is important to mention that</w:t>
-      </w:r>
-      <w:r>
-        <w:rPr>
-          <w:rFonts w:ascii="Times New Roman" w:hAnsi="Times New Roman"/>
-          <w:sz w:val="24"/>
-        </w:rPr>
-        <w:t xml:space="preserve"> level of customization</w:t>
-      </w:r>
-      <w:r>
-        <w:rPr>
-          <w:rFonts w:ascii="Times New Roman" w:hAnsi="Times New Roman"/>
-          <w:sz w:val="24"/>
-        </w:rPr>
-        <w:t xml:space="preserve"> has been included</w:t>
-      </w:r>
-      <w:r>
-        <w:rPr>
-          <w:rFonts w:ascii="Times New Roman" w:hAnsi="Times New Roman"/>
-          <w:sz w:val="24"/>
-        </w:rPr>
-        <w:t>, as an independent variable,</w:t>
-      </w:r>
-      <w:r>
-        <w:rPr>
-          <w:rFonts w:ascii="Times New Roman" w:hAnsi="Times New Roman"/>
-          <w:sz w:val="24"/>
-        </w:rPr>
-        <w:t xml:space="preserve"> in this paper</w:t>
-      </w:r>
-      <w:r>
-        <w:rPr>
-          <w:rFonts w:ascii="Times New Roman" w:hAnsi="Times New Roman"/>
-          <w:sz w:val="24"/>
-        </w:rPr>
-        <w:t>,</w:t>
-      </w:r>
-      <w:r>
-        <w:rPr>
-          <w:rFonts w:ascii="Times New Roman" w:hAnsi="Times New Roman"/>
-          <w:sz w:val="24"/>
-        </w:rPr>
-        <w:t xml:space="preserve"> following the contributions made by Schreier (2006) and Franke et al. (2009)</w:t>
-      </w:r>
-      <w:r>
-        <w:rPr>
-          <w:rFonts w:ascii="Times New Roman" w:hAnsi="Times New Roman"/>
-          <w:sz w:val="24"/>
-        </w:rPr>
-        <w:t>.</w:t>
-      </w:r>
-      <w:r>
-        <w:rPr>
-          <w:rFonts w:ascii="Times New Roman" w:hAnsi="Times New Roman"/>
-          <w:sz w:val="24"/>
-        </w:rPr>
-        <w:t xml:space="preserve"> Both were aimed to analyze the effect of customization on willingness to pay, but while the first tested it through the comparison of self-design against standard products; the second made it through the assessment of tailored products belonging to several categories. As it has been mentioned before, willingness to pay is a variable positively related with the psychological ownership (</w:t>
+        <w:t>been mentioned before, willingness to pay is a variable positively related with the psychological ownership (</w:t>
       </w:r>
       <w:proofErr w:type="spellStart"/>
       <w:r>
@@ -4293,7 +4755,6 @@
           <w:b w:val="0"/>
           <w:bCs w:val="0"/>
         </w:rPr>
-        <w:lastRenderedPageBreak/>
         <w:t>utilitarian one</w:t>
       </w:r>
       <w:r>
@@ -4419,7 +4880,15 @@
           <w:b w:val="0"/>
           <w:bCs w:val="0"/>
         </w:rPr>
-        <w:t xml:space="preserve">, hedonic products also generate more loss aversion. Based on these two studies, the following hypotheses have been stated. </w:t>
+        <w:t xml:space="preserve">, hedonic products also generate more loss aversion. Based on these two </w:t>
+      </w:r>
+      <w:r>
+        <w:rPr>
+          <w:b w:val="0"/>
+          <w:bCs w:val="0"/>
+        </w:rPr>
+        <w:lastRenderedPageBreak/>
+        <w:t xml:space="preserve">studies, the following hypotheses have been stated. </w:t>
       </w:r>
     </w:p>
     <w:p>
@@ -4959,16 +5428,7 @@
           <w:noProof/>
           <w:sz w:val="24"/>
         </w:rPr>
-        <w:t xml:space="preserve">Products customized through hedonic features will produce a higher </w:t>
-      </w:r>
-      <w:r>
-        <w:rPr>
-          <w:rFonts w:ascii="Times New Roman" w:hAnsi="Times New Roman"/>
-          <w:noProof/>
-          <w:sz w:val="24"/>
-        </w:rPr>
-        <w:lastRenderedPageBreak/>
-        <w:t>willingness to pay than products customized through utilitarian features</w:t>
+        <w:t>Products customized through hedonic features will produce a higher willingness to pay than products customized through utilitarian features</w:t>
       </w:r>
       <w:r>
         <w:rPr>
@@ -5063,6 +5523,7 @@
                 <w:color w:val="000000" w:themeColor="text1"/>
                 <w:sz w:val="24"/>
               </w:rPr>
+              <w:lastRenderedPageBreak/>
               <w:t>Variable</w:t>
             </w:r>
           </w:p>
@@ -5968,16 +6429,7 @@
           <w:color w:val="000000" w:themeColor="text1"/>
           <w:sz w:val="24"/>
         </w:rPr>
-        <w:t xml:space="preserve"> will </w:t>
-      </w:r>
-      <w:r>
-        <w:rPr>
-          <w:rFonts w:ascii="Times New Roman"/>
-          <w:color w:val="000000" w:themeColor="text1"/>
-          <w:sz w:val="24"/>
-        </w:rPr>
-        <w:lastRenderedPageBreak/>
-        <w:t>be</w:t>
+        <w:t xml:space="preserve"> will be</w:t>
       </w:r>
       <w:r>
         <w:rPr>
@@ -6226,7 +6678,16 @@
           <w:color w:val="000000" w:themeColor="text1"/>
           <w:sz w:val="24"/>
         </w:rPr>
-        <w:t xml:space="preserve"> five-item scale, </w:t>
+        <w:t xml:space="preserve"> five-</w:t>
+      </w:r>
+      <w:r>
+        <w:rPr>
+          <w:rFonts w:ascii="Times New Roman"/>
+          <w:color w:val="000000" w:themeColor="text1"/>
+          <w:sz w:val="24"/>
+        </w:rPr>
+        <w:lastRenderedPageBreak/>
+        <w:t xml:space="preserve">item scale, </w:t>
       </w:r>
       <w:r>
         <w:rPr>
@@ -6786,7 +7247,6 @@
           <w:b w:val="0"/>
           <w:bCs w:val="0"/>
         </w:rPr>
-        <w:lastRenderedPageBreak/>
         <w:t xml:space="preserve">Lacy, P., Long, J., &amp; Spindler, W. (2020). The Circular Economy Handbook: Realizing the Circular Advantage. London: Palgrave </w:t>
       </w:r>
       <w:proofErr w:type="spellStart"/>
@@ -6845,7 +7305,15 @@
           <w:b w:val="0"/>
           <w:bCs w:val="0"/>
         </w:rPr>
-        <w:t>Lee, Y., &amp; Kim, H. (2020). The Effect of Online Customization on Consumers’ Happiness and Purchase Intention and the Mediating Roles of Autonomy, Competence, and Pride of Authorship. International Journal of Human–Computer Interaction, 403-413.</w:t>
+        <w:t>Lee, Y., &amp; Kim, H. (2020). The Effect of Online Customization on Consumers’ Happiness and Purchase Intention and the Mediating Roles of Autonomy, Competence, and Pride of Authorship. International Journal of Human–Computer Interaction, 403-</w:t>
+      </w:r>
+      <w:r>
+        <w:rPr>
+          <w:b w:val="0"/>
+          <w:bCs w:val="0"/>
+        </w:rPr>
+        <w:lastRenderedPageBreak/>
+        <w:t>413.</w:t>
       </w:r>
     </w:p>
     <w:p>
@@ -12420,7 +12888,7 @@
         </b:NameList>
       </b:Author>
     </b:Author>
-    <b:RefOrder>10</b:RefOrder>
+    <b:RefOrder>11</b:RefOrder>
   </b:Source>
   <b:Source>
     <b:Tag>LiD20</b:Tag>
@@ -12443,7 +12911,7 @@
       </b:Author>
     </b:Author>
     <b:JournalName>Journal of Consumer Marketing</b:JournalName>
-    <b:RefOrder>11</b:RefOrder>
+    <b:RefOrder>12</b:RefOrder>
   </b:Source>
   <b:Source>
     <b:Tag>Lee20</b:Tag>
@@ -12467,7 +12935,7 @@
         </b:NameList>
       </b:Author>
     </b:Author>
-    <b:RefOrder>12</b:RefOrder>
+    <b:RefOrder>13</b:RefOrder>
   </b:Source>
   <b:Source>
     <b:Tag>Sch06</b:Tag>
@@ -12519,26 +12987,6 @@
           <b:Person>
             <b:Last>Small</b:Last>
             <b:First>Deborah</b:First>
-          </b:Person>
-        </b:NameList>
-      </b:Author>
-    </b:Author>
-    <b:RefOrder>13</b:RefOrder>
-  </b:Source>
-  <b:Source>
-    <b:Tag>Bha10</b:Tag>
-    <b:SourceType>Book</b:SourceType>
-    <b:Guid>{5F0A30C3-13BD-41A4-92D8-7BD94311171C}</b:Guid>
-    <b:Title>Urbanization Urban Sustainability and the Future of Cities</b:Title>
-    <b:Year>2010</b:Year>
-    <b:City>New Delhi</b:City>
-    <b:Publisher>Concept Publishing Company</b:Publisher>
-    <b:Author>
-      <b:Author>
-        <b:NameList>
-          <b:Person>
-            <b:Last>Bhattacharya</b:Last>
-            <b:First>Bhaswar</b:First>
           </b:Person>
         </b:NameList>
       </b:Author>
@@ -12713,7 +13161,7 @@
         </b:NameList>
       </b:Author>
     </b:Author>
-    <b:RefOrder>9</b:RefOrder>
+    <b:RefOrder>10</b:RefOrder>
   </b:Source>
   <b:Source>
     <b:Tag>Mor211</b:Tag>
@@ -13043,11 +13491,35 @@
     </b:Author>
     <b:RefOrder>7</b:RefOrder>
   </b:Source>
+  <b:Source>
+    <b:Tag>Swa01</b:Tag>
+    <b:SourceType>JournalArticle</b:SourceType>
+    <b:Guid>{E3A8D2F2-56D0-43DD-9803-F4629E1ABE40}</b:Guid>
+    <b:Title>The Influence of Task Complexity on Consumer Choice: A Latent Class Model of Decision Strategy Switching</b:Title>
+    <b:JournalName>Journal of Consumer Research</b:JournalName>
+    <b:Year>2001</b:Year>
+    <b:Pages>135-148</b:Pages>
+    <b:Author>
+      <b:Author>
+        <b:NameList>
+          <b:Person>
+            <b:Last>Swait</b:Last>
+            <b:First>Joffre</b:First>
+          </b:Person>
+          <b:Person>
+            <b:Last>Adamowicz</b:Last>
+            <b:First>Wiktor</b:First>
+          </b:Person>
+        </b:NameList>
+      </b:Author>
+    </b:Author>
+    <b:RefOrder>9</b:RefOrder>
+  </b:Source>
 </b:Sources>
 </file>
 
 <file path=customXml/itemProps1.xml><?xml version="1.0" encoding="utf-8"?>
-<ds:datastoreItem xmlns:ds="http://schemas.openxmlformats.org/officeDocument/2006/customXml" ds:itemID="{F791AABD-3D31-4B66-9B30-F0577350AA05}">
+<ds:datastoreItem xmlns:ds="http://schemas.openxmlformats.org/officeDocument/2006/customXml" ds:itemID="{EA815F3C-7413-49F3-BEB4-18F30F9CBBD2}">
   <ds:schemaRefs>
     <ds:schemaRef ds:uri="http://schemas.openxmlformats.org/officeDocument/2006/bibliography"/>
   </ds:schemaRefs>

</xml_diff>

<commit_message>
Chapter 1 finished; a new document has been added just with the chapter 1 text
</commit_message>
<xml_diff>
--- a/francisco_riano_thesis_ma.docx
+++ b/francisco_riano_thesis_ma.docx
@@ -2622,6 +2622,18 @@
     <w:p>
       <w:pPr>
         <w:pStyle w:val="BodyText"/>
+        <w:spacing w:before="1" w:line="360" w:lineRule="auto"/>
+        <w:rPr>
+          <w:rFonts w:ascii="Times New Roman"/>
+          <w:i/>
+          <w:sz w:val="28"/>
+          <w:szCs w:val="17"/>
+        </w:rPr>
+      </w:pPr>
+    </w:p>
+    <w:p>
+      <w:pPr>
+        <w:pStyle w:val="BodyText"/>
         <w:numPr>
           <w:ilvl w:val="2"/>
           <w:numId w:val="26"/>
@@ -2823,19 +2835,6 @@
         </w:rPr>
         <w:t>What is a poor customizable product?</w:t>
       </w:r>
-    </w:p>
-    <w:p>
-      <w:pPr>
-        <w:pStyle w:val="BodyText"/>
-        <w:spacing w:before="1" w:line="360" w:lineRule="auto"/>
-        <w:ind w:left="720"/>
-        <w:rPr>
-          <w:rFonts w:ascii="Times New Roman"/>
-          <w:i/>
-          <w:sz w:val="28"/>
-          <w:szCs w:val="17"/>
-        </w:rPr>
-      </w:pPr>
     </w:p>
     <w:p>
       <w:pPr>
@@ -3688,7 +3687,43 @@
           <w:sz w:val="24"/>
           <w:szCs w:val="15"/>
         </w:rPr>
-        <w:t xml:space="preserve">; however, this literature fails to determine if psychological ownership is a variable that explains why customers tent to pay higher prices for customized goods. The present research dives deeply in the effects of customization on psychological ownership and on the willingness to pay for product modified by users. </w:t>
+        <w:t>; however, this literature fails to determine if psychological ownership is a variable that explains why customers ten</w:t>
+      </w:r>
+      <w:r>
+        <w:rPr>
+          <w:rFonts w:ascii="Times New Roman"/>
+          <w:iCs/>
+          <w:sz w:val="24"/>
+          <w:szCs w:val="15"/>
+        </w:rPr>
+        <w:t>d</w:t>
+      </w:r>
+      <w:r>
+        <w:rPr>
+          <w:rFonts w:ascii="Times New Roman"/>
+          <w:iCs/>
+          <w:sz w:val="24"/>
+          <w:szCs w:val="15"/>
+        </w:rPr>
+        <w:t xml:space="preserve"> to pay higher prices for customized goods. The present research dives deeply in the effects of customization on psychological ownership and on the willingness to pay for product</w:t>
+      </w:r>
+      <w:r>
+        <w:rPr>
+          <w:rFonts w:ascii="Times New Roman"/>
+          <w:iCs/>
+          <w:sz w:val="24"/>
+          <w:szCs w:val="15"/>
+        </w:rPr>
+        <w:t>s</w:t>
+      </w:r>
+      <w:r>
+        <w:rPr>
+          <w:rFonts w:ascii="Times New Roman"/>
+          <w:iCs/>
+          <w:sz w:val="24"/>
+          <w:szCs w:val="15"/>
+        </w:rPr>
+        <w:t xml:space="preserve"> modified by users. </w:t>
       </w:r>
     </w:p>
     <w:p>
@@ -3696,6 +3731,7 @@
         <w:pStyle w:val="BodyText"/>
         <w:spacing w:before="1" w:line="360" w:lineRule="auto"/>
         <w:ind w:firstLine="720"/>
+        <w:jc w:val="both"/>
         <w:rPr>
           <w:rFonts w:ascii="Times New Roman"/>
           <w:iCs/>
@@ -3824,6 +3860,7 @@
       <w:pPr>
         <w:pStyle w:val="BodyText"/>
         <w:spacing w:before="1" w:line="360" w:lineRule="auto"/>
+        <w:jc w:val="both"/>
         <w:rPr>
           <w:rFonts w:ascii="Times New Roman"/>
           <w:iCs/>
@@ -4003,6 +4040,188 @@
       <w:pPr>
         <w:pStyle w:val="BodyText"/>
         <w:spacing w:before="1" w:line="360" w:lineRule="auto"/>
+        <w:ind w:firstLine="720"/>
+        <w:jc w:val="both"/>
+        <w:rPr>
+          <w:rFonts w:ascii="Times New Roman"/>
+          <w:iCs/>
+          <w:sz w:val="24"/>
+          <w:szCs w:val="15"/>
+        </w:rPr>
+      </w:pPr>
+      <w:r>
+        <w:rPr>
+          <w:rFonts w:ascii="Times New Roman"/>
+          <w:iCs/>
+          <w:sz w:val="24"/>
+          <w:szCs w:val="15"/>
+        </w:rPr>
+        <w:t>Customization is a way to offer a unique and differentiated proposition to customers. But part and product complexity comes at a price which could be harsh to measure, with hidden cost flying under the radar (</w:t>
+      </w:r>
+      <w:r>
+        <w:rPr>
+          <w:rFonts w:ascii="Times New Roman" w:hAnsi="Times New Roman"/>
+          <w:noProof/>
+          <w:sz w:val="24"/>
+          <w:szCs w:val="15"/>
+        </w:rPr>
+        <w:t>Chaudhury</w:t>
+      </w:r>
+      <w:r>
+        <w:rPr>
+          <w:rFonts w:ascii="Times New Roman"/>
+          <w:iCs/>
+          <w:sz w:val="24"/>
+          <w:szCs w:val="15"/>
+        </w:rPr>
+        <w:t xml:space="preserve"> et al., 2021). Given the previous statement, it is believed </w:t>
+      </w:r>
+      <w:r>
+        <w:rPr>
+          <w:rFonts w:ascii="Times New Roman"/>
+          <w:iCs/>
+          <w:sz w:val="24"/>
+          <w:szCs w:val="15"/>
+        </w:rPr>
+        <w:t xml:space="preserve">that strategically </w:t>
+      </w:r>
+      <w:r>
+        <w:rPr>
+          <w:rFonts w:ascii="Times New Roman"/>
+          <w:iCs/>
+          <w:sz w:val="24"/>
+          <w:szCs w:val="15"/>
+        </w:rPr>
+        <w:t xml:space="preserve">narrowing </w:t>
+      </w:r>
+      <w:r>
+        <w:rPr>
+          <w:rFonts w:ascii="Times New Roman"/>
+          <w:iCs/>
+          <w:sz w:val="24"/>
+          <w:szCs w:val="15"/>
+        </w:rPr>
+        <w:t>the options offered to users at the time to customize a product could be a painkiller in order to deal with issues related with operational costs</w:t>
+      </w:r>
+      <w:r>
+        <w:rPr>
+          <w:rFonts w:ascii="Times New Roman"/>
+          <w:iCs/>
+          <w:sz w:val="24"/>
+          <w:szCs w:val="15"/>
+        </w:rPr>
+        <w:t>,</w:t>
+      </w:r>
+      <w:r>
+        <w:rPr>
+          <w:rFonts w:ascii="Times New Roman"/>
+          <w:iCs/>
+          <w:sz w:val="24"/>
+          <w:szCs w:val="15"/>
+        </w:rPr>
+        <w:t xml:space="preserve"> produced by the desire of companies to </w:t>
+      </w:r>
+      <w:r>
+        <w:rPr>
+          <w:rFonts w:ascii="Times New Roman"/>
+          <w:iCs/>
+          <w:sz w:val="24"/>
+          <w:szCs w:val="15"/>
+        </w:rPr>
+        <w:t>satisfy the high variety and diversity of customer preferences in customization context. This study intend</w:t>
+      </w:r>
+      <w:r>
+        <w:rPr>
+          <w:rFonts w:ascii="Times New Roman"/>
+          <w:iCs/>
+          <w:sz w:val="24"/>
+          <w:szCs w:val="15"/>
+        </w:rPr>
+        <w:t>s</w:t>
+      </w:r>
+      <w:r>
+        <w:rPr>
+          <w:rFonts w:ascii="Times New Roman"/>
+          <w:iCs/>
+          <w:sz w:val="24"/>
+          <w:szCs w:val="15"/>
+        </w:rPr>
+        <w:t xml:space="preserve"> to present a framework which lead to know which are the most appealing type of features and degree of customization for users.</w:t>
+      </w:r>
+      <w:r>
+        <w:rPr>
+          <w:rFonts w:ascii="Times New Roman"/>
+          <w:iCs/>
+          <w:sz w:val="24"/>
+          <w:szCs w:val="15"/>
+        </w:rPr>
+        <w:t xml:space="preserve"> Through this approach it is expected to achieve this strategic narrowing.</w:t>
+      </w:r>
+    </w:p>
+    <w:p>
+      <w:pPr>
+        <w:pStyle w:val="BodyText"/>
+        <w:spacing w:before="1" w:line="360" w:lineRule="auto"/>
+        <w:ind w:firstLine="720"/>
+        <w:jc w:val="both"/>
+        <w:rPr>
+          <w:rFonts w:ascii="Times New Roman"/>
+          <w:iCs/>
+          <w:sz w:val="24"/>
+          <w:szCs w:val="15"/>
+        </w:rPr>
+      </w:pPr>
+    </w:p>
+    <w:p>
+      <w:pPr>
+        <w:pStyle w:val="BodyText"/>
+        <w:numPr>
+          <w:ilvl w:val="1"/>
+          <w:numId w:val="26"/>
+        </w:numPr>
+        <w:spacing w:before="1" w:line="360" w:lineRule="auto"/>
+        <w:rPr>
+          <w:rFonts w:ascii="Times New Roman"/>
+          <w:i/>
+          <w:sz w:val="28"/>
+          <w:szCs w:val="17"/>
+        </w:rPr>
+      </w:pPr>
+      <w:r>
+        <w:rPr>
+          <w:rFonts w:ascii="Times New Roman"/>
+          <w:i/>
+          <w:sz w:val="28"/>
+          <w:szCs w:val="17"/>
+        </w:rPr>
+        <w:t>Structure of the thesis</w:t>
+      </w:r>
+    </w:p>
+    <w:p>
+      <w:pPr>
+        <w:pStyle w:val="BodyText"/>
+        <w:spacing w:before="1" w:line="360" w:lineRule="auto"/>
+        <w:rPr>
+          <w:rFonts w:ascii="Times New Roman"/>
+          <w:iCs/>
+          <w:sz w:val="24"/>
+          <w:szCs w:val="15"/>
+        </w:rPr>
+      </w:pPr>
+      <w:r>
+        <w:rPr>
+          <w:rFonts w:ascii="Times New Roman"/>
+          <w:iCs/>
+          <w:sz w:val="24"/>
+          <w:szCs w:val="15"/>
+        </w:rPr>
+        <w:t xml:space="preserve">This thesis is divided in 5 chapters. The introduction is presented in the first one. In the second and third the theoretical framework and the methodology respectively, are discussed. The chapter four contains the obtained results and the analysis of those. Finally, chapter five include the conclusion of the research, the managerial implications and the limitations and future research as well. </w:t>
+      </w:r>
+    </w:p>
+    <w:p>
+      <w:pPr>
+        <w:pStyle w:val="BodyText"/>
+        <w:spacing w:before="1" w:line="360" w:lineRule="auto"/>
         <w:rPr>
           <w:rFonts w:ascii="Times New Roman"/>
           <w:iCs/>
@@ -4307,15 +4526,7 @@
           <w:rFonts w:ascii="Times New Roman" w:hAnsi="Times New Roman"/>
           <w:sz w:val="24"/>
         </w:rPr>
-        <w:t xml:space="preserve"> Both were aimed to analyze the effect of customization on willingness to pay, but while the first tested it through the comparison of self-design against standard products; the second made it through the assessment of tailored products belonging to several categories. As it has </w:t>
-      </w:r>
-      <w:r>
-        <w:rPr>
-          <w:rFonts w:ascii="Times New Roman" w:hAnsi="Times New Roman"/>
-          <w:sz w:val="24"/>
-        </w:rPr>
-        <w:lastRenderedPageBreak/>
-        <w:t>been mentioned before, willingness to pay is a variable positively related with the psychological ownership (</w:t>
+        <w:t xml:space="preserve"> Both were aimed to analyze the effect of customization on willingness to pay, but while the first tested it through the comparison of self-design against standard products; the second made it through the assessment of tailored products belonging to several categories. As it has been mentioned before, willingness to pay is a variable positively related with the psychological ownership (</w:t>
       </w:r>
       <w:proofErr w:type="spellStart"/>
       <w:r>
@@ -4528,7 +4739,15 @@
           <w:bCs w:val="0"/>
         </w:rPr>
         <w:tab/>
-        <w:t>Products could be seen as bundles of features with their attractiveness determined as a compensatory function of feature levels</w:t>
+        <w:t xml:space="preserve">Products could be seen as bundles of features with their attractiveness determined as a </w:t>
+      </w:r>
+      <w:r>
+        <w:rPr>
+          <w:b w:val="0"/>
+          <w:bCs w:val="0"/>
+        </w:rPr>
+        <w:lastRenderedPageBreak/>
+        <w:t>compensatory function of feature levels</w:t>
       </w:r>
       <w:r>
         <w:t xml:space="preserve"> </w:t>
@@ -4880,15 +5099,7 @@
           <w:b w:val="0"/>
           <w:bCs w:val="0"/>
         </w:rPr>
-        <w:t xml:space="preserve">, hedonic products also generate more loss aversion. Based on these two </w:t>
-      </w:r>
-      <w:r>
-        <w:rPr>
-          <w:b w:val="0"/>
-          <w:bCs w:val="0"/>
-        </w:rPr>
-        <w:lastRenderedPageBreak/>
-        <w:t xml:space="preserve">studies, the following hypotheses have been stated. </w:t>
+        <w:t xml:space="preserve">, hedonic products also generate more loss aversion. Based on these two studies, the following hypotheses have been stated. </w:t>
       </w:r>
     </w:p>
     <w:p>
@@ -5230,7 +5441,15 @@
           <w:rFonts w:ascii="Times New Roman" w:hAnsi="Times New Roman"/>
           <w:sz w:val="24"/>
         </w:rPr>
-        <w:t xml:space="preserve"> psychological ownership, as a mediator,</w:t>
+        <w:t xml:space="preserve"> psychological ownership, as a </w:t>
+      </w:r>
+      <w:r>
+        <w:rPr>
+          <w:rFonts w:ascii="Times New Roman" w:hAnsi="Times New Roman"/>
+          <w:sz w:val="24"/>
+        </w:rPr>
+        <w:lastRenderedPageBreak/>
+        <w:t>mediator,</w:t>
       </w:r>
       <w:r>
         <w:rPr>
@@ -5523,7 +5742,6 @@
                 <w:color w:val="000000" w:themeColor="text1"/>
                 <w:sz w:val="24"/>
               </w:rPr>
-              <w:lastRenderedPageBreak/>
               <w:t>Variable</w:t>
             </w:r>
           </w:p>
@@ -6078,7 +6296,17 @@
                 <w:sz w:val="20"/>
                 <w:szCs w:val="18"/>
               </w:rPr>
-              <w:t xml:space="preserve"> does not make me feel that it is mine. Respondents will be asked to indicate their opinion on a seven-point scale (1= strongly disagree; 7 strongly agree)</w:t>
+              <w:t xml:space="preserve"> does not </w:t>
+            </w:r>
+            <w:r>
+              <w:rPr>
+                <w:rFonts w:ascii="Times New Roman"/>
+                <w:color w:val="000000" w:themeColor="text1"/>
+                <w:sz w:val="20"/>
+                <w:szCs w:val="18"/>
+              </w:rPr>
+              <w:lastRenderedPageBreak/>
+              <w:t>make me feel that it is mine. Respondents will be asked to indicate their opinion on a seven-point scale (1= strongly disagree; 7 strongly agree)</w:t>
             </w:r>
           </w:p>
         </w:tc>
@@ -6105,6 +6333,7 @@
                 <w:color w:val="000000" w:themeColor="text1"/>
                 <w:sz w:val="24"/>
               </w:rPr>
+              <w:lastRenderedPageBreak/>
               <w:t>Dependent</w:t>
             </w:r>
           </w:p>
@@ -6678,16 +6907,7 @@
           <w:color w:val="000000" w:themeColor="text1"/>
           <w:sz w:val="24"/>
         </w:rPr>
-        <w:t xml:space="preserve"> five-</w:t>
-      </w:r>
-      <w:r>
-        <w:rPr>
-          <w:rFonts w:ascii="Times New Roman"/>
-          <w:color w:val="000000" w:themeColor="text1"/>
-          <w:sz w:val="24"/>
-        </w:rPr>
-        <w:lastRenderedPageBreak/>
-        <w:t xml:space="preserve">item scale, </w:t>
+        <w:t xml:space="preserve"> five-item scale, </w:t>
       </w:r>
       <w:r>
         <w:rPr>
@@ -7019,7 +7239,15 @@
           <w:b w:val="0"/>
           <w:bCs w:val="0"/>
         </w:rPr>
-        <w:t>, G. (2021, November 12). The value of getting personalization right—or wrong—is multiplying. Retrieved from McKinsey &amp; Company: https://www.mckinsey.com/capabilities/growth-marketing-and-sales/our-insights/the-value-of-getting-personalization-right-or-wrong-is-multiplying</w:t>
+        <w:t>, G. (2021, November 12). The value of getting personalization right—or wrong—is multiplying. Retrieved from McKinsey &amp; Company: https://www.mckinsey.com/capabilities/growth-marketing-and-sales/our-insights/the-</w:t>
+      </w:r>
+      <w:r>
+        <w:rPr>
+          <w:b w:val="0"/>
+          <w:bCs w:val="0"/>
+        </w:rPr>
+        <w:lastRenderedPageBreak/>
+        <w:t>value-of-getting-personalization-right-or-wrong-is-multiplying</w:t>
       </w:r>
     </w:p>
     <w:p>
@@ -7305,15 +7533,7 @@
           <w:b w:val="0"/>
           <w:bCs w:val="0"/>
         </w:rPr>
-        <w:t>Lee, Y., &amp; Kim, H. (2020). The Effect of Online Customization on Consumers’ Happiness and Purchase Intention and the Mediating Roles of Autonomy, Competence, and Pride of Authorship. International Journal of Human–Computer Interaction, 403-</w:t>
-      </w:r>
-      <w:r>
-        <w:rPr>
-          <w:b w:val="0"/>
-          <w:bCs w:val="0"/>
-        </w:rPr>
-        <w:lastRenderedPageBreak/>
-        <w:t>413.</w:t>
+        <w:t>Lee, Y., &amp; Kim, H. (2020). The Effect of Online Customization on Consumers’ Happiness and Purchase Intention and the Mediating Roles of Autonomy, Competence, and Pride of Authorship. International Journal of Human–Computer Interaction, 403-413.</w:t>
       </w:r>
     </w:p>
     <w:p>
@@ -12888,7 +13108,7 @@
         </b:NameList>
       </b:Author>
     </b:Author>
-    <b:RefOrder>11</b:RefOrder>
+    <b:RefOrder>12</b:RefOrder>
   </b:Source>
   <b:Source>
     <b:Tag>LiD20</b:Tag>
@@ -12911,7 +13131,7 @@
       </b:Author>
     </b:Author>
     <b:JournalName>Journal of Consumer Marketing</b:JournalName>
-    <b:RefOrder>12</b:RefOrder>
+    <b:RefOrder>13</b:RefOrder>
   </b:Source>
   <b:Source>
     <b:Tag>Lee20</b:Tag>
@@ -12935,7 +13155,7 @@
         </b:NameList>
       </b:Author>
     </b:Author>
-    <b:RefOrder>13</b:RefOrder>
+    <b:RefOrder>14</b:RefOrder>
   </b:Source>
   <b:Source>
     <b:Tag>Sch06</b:Tag>
@@ -12991,7 +13211,7 @@
         </b:NameList>
       </b:Author>
     </b:Author>
-    <b:RefOrder>14</b:RefOrder>
+    <b:RefOrder>15</b:RefOrder>
   </b:Source>
   <b:Source>
     <b:Tag>Pie04</b:Tag>
@@ -13015,7 +13235,7 @@
         </b:NameList>
       </b:Author>
     </b:Author>
-    <b:RefOrder>15</b:RefOrder>
+    <b:RefOrder>16</b:RefOrder>
   </b:Source>
   <b:Source>
     <b:Tag>Fra091</b:Tag>
@@ -13043,7 +13263,7 @@
         </b:NameList>
       </b:Author>
     </b:Author>
-    <b:RefOrder>16</b:RefOrder>
+    <b:RefOrder>17</b:RefOrder>
   </b:Source>
   <b:Source>
     <b:Tag>DuR15</b:Tag>
@@ -13071,7 +13291,7 @@
         </b:NameList>
       </b:Author>
     </b:Author>
-    <b:RefOrder>17</b:RefOrder>
+    <b:RefOrder>18</b:RefOrder>
   </b:Source>
   <b:Source>
     <b:Tag>Lan66</b:Tag>
@@ -13091,7 +13311,7 @@
         </b:NameList>
       </b:Author>
     </b:Author>
-    <b:RefOrder>18</b:RefOrder>
+    <b:RefOrder>19</b:RefOrder>
   </b:Source>
   <b:Source>
     <b:Tag>Dha00</b:Tag>
@@ -13115,7 +13335,7 @@
         </b:NameList>
       </b:Author>
     </b:Author>
-    <b:RefOrder>19</b:RefOrder>
+    <b:RefOrder>20</b:RefOrder>
   </b:Source>
   <b:Source>
     <b:Tag>Ata18</b:Tag>
@@ -13139,7 +13359,7 @@
         </b:NameList>
       </b:Author>
     </b:Author>
-    <b:RefOrder>20</b:RefOrder>
+    <b:RefOrder>21</b:RefOrder>
   </b:Source>
   <b:Source>
     <b:Tag>Kim16</b:Tag>
@@ -13161,7 +13381,7 @@
         </b:NameList>
       </b:Author>
     </b:Author>
-    <b:RefOrder>10</b:RefOrder>
+    <b:RefOrder>11</b:RefOrder>
   </b:Source>
   <b:Source>
     <b:Tag>Mor211</b:Tag>
@@ -13181,7 +13401,7 @@
         </b:NameList>
       </b:Author>
     </b:Author>
-    <b:RefOrder>21</b:RefOrder>
+    <b:RefOrder>22</b:RefOrder>
   </b:Source>
   <b:Source>
     <b:Tag>Shu11</b:Tag>
@@ -13227,7 +13447,7 @@
         </b:NameList>
       </b:Author>
     </b:Author>
-    <b:RefOrder>22</b:RefOrder>
+    <b:RefOrder>23</b:RefOrder>
   </b:Source>
   <b:Source>
     <b:Tag>Aro21</b:Tag>
@@ -13273,7 +13493,7 @@
         </b:NameList>
       </b:Author>
     </b:Author>
-    <b:RefOrder>23</b:RefOrder>
+    <b:RefOrder>24</b:RefOrder>
   </b:Source>
   <b:Source>
     <b:Tag>Bon15</b:Tag>
@@ -13298,7 +13518,7 @@
         </b:NameList>
       </b:Author>
     </b:Author>
-    <b:RefOrder>24</b:RefOrder>
+    <b:RefOrder>25</b:RefOrder>
   </b:Source>
   <b:Source>
     <b:Tag>Nie09</b:Tag>
@@ -13394,7 +13614,7 @@
         </b:NameList>
       </b:Author>
     </b:Author>
-    <b:RefOrder>25</b:RefOrder>
+    <b:RefOrder>26</b:RefOrder>
   </b:Source>
   <b:Source>
     <b:Tag>Roy21</b:Tag>
@@ -13448,7 +13668,7 @@
         </b:NameList>
       </b:Author>
     </b:Author>
-    <b:RefOrder>26</b:RefOrder>
+    <b:RefOrder>27</b:RefOrder>
   </b:Source>
   <b:Source>
     <b:Tag>Glo22</b:Tag>
@@ -13515,11 +13735,43 @@
     </b:Author>
     <b:RefOrder>9</b:RefOrder>
   </b:Source>
+  <b:Source>
+    <b:Tag>Cha21</b:Tag>
+    <b:SourceType>Report</b:SourceType>
+    <b:Guid>{58BA286F-49B8-4217-A07A-BF327DCB2DD3}</b:Guid>
+    <b:Title>Calculating complexity: Maximizing the value of customization</b:Title>
+    <b:Year>2021</b:Year>
+    <b:InternetSiteTitle>Mc</b:InternetSiteTitle>
+    <b:Author>
+      <b:Author>
+        <b:NameList>
+          <b:Person>
+            <b:Last>Chaudhury</b:Last>
+            <b:First>Bikramjit</b:First>
+          </b:Person>
+          <b:Person>
+            <b:Last>Faure</b:Last>
+            <b:First>Alessandro</b:First>
+          </b:Person>
+          <b:Person>
+            <b:Last>Heuss</b:Last>
+            <b:First>Ruth</b:First>
+          </b:Person>
+          <b:Person>
+            <b:Last>Schleyer</b:Last>
+            <b:First>Thorsten</b:First>
+          </b:Person>
+        </b:NameList>
+      </b:Author>
+    </b:Author>
+    <b:Publisher>McKinsey &amp; Company</b:Publisher>
+    <b:RefOrder>10</b:RefOrder>
+  </b:Source>
 </b:Sources>
 </file>
 
 <file path=customXml/itemProps1.xml><?xml version="1.0" encoding="utf-8"?>
-<ds:datastoreItem xmlns:ds="http://schemas.openxmlformats.org/officeDocument/2006/customXml" ds:itemID="{EA815F3C-7413-49F3-BEB4-18F30F9CBBD2}">
+<ds:datastoreItem xmlns:ds="http://schemas.openxmlformats.org/officeDocument/2006/customXml" ds:itemID="{200D3039-4D06-48FB-821C-7EB83528516D}">
   <ds:schemaRefs>
     <ds:schemaRef ds:uri="http://schemas.openxmlformats.org/officeDocument/2006/bibliography"/>
   </ds:schemaRefs>

</xml_diff>

<commit_message>
chapter 2 writing has started; the template has been made
</commit_message>
<xml_diff>
--- a/francisco_riano_thesis_ma.docx
+++ b/francisco_riano_thesis_ma.docx
@@ -827,7 +827,23 @@
           <w:sz w:val="36"/>
         </w:rPr>
         <w:lastRenderedPageBreak/>
-        <w:t xml:space="preserve">Chapter 1 </w:t>
+        <w:t>1</w:t>
+      </w:r>
+      <w:r>
+        <w:rPr>
+          <w:rFonts w:ascii="Times New Roman"/>
+          <w:i/>
+          <w:sz w:val="36"/>
+        </w:rPr>
+        <w:t xml:space="preserve"> </w:t>
+      </w:r>
+      <w:r>
+        <w:rPr>
+          <w:rFonts w:ascii="Times New Roman"/>
+          <w:i/>
+          <w:sz w:val="36"/>
+        </w:rPr>
+        <w:t xml:space="preserve">Chapter </w:t>
       </w:r>
       <w:r>
         <w:rPr>
@@ -4056,7 +4072,27 @@
           <w:sz w:val="24"/>
           <w:szCs w:val="15"/>
         </w:rPr>
-        <w:t>Customization is a way to offer a unique and differentiated proposition to customers. But part and product complexity comes at a price which could be harsh to measure, with hidden cost flying under the radar (</w:t>
+        <w:t xml:space="preserve">Customization is a way to offer a unique and differentiated proposition to customers. But part and product complexity </w:t>
+      </w:r>
+      <w:proofErr w:type="gramStart"/>
+      <w:r>
+        <w:rPr>
+          <w:rFonts w:ascii="Times New Roman"/>
+          <w:iCs/>
+          <w:sz w:val="24"/>
+          <w:szCs w:val="15"/>
+        </w:rPr>
+        <w:t>comes</w:t>
+      </w:r>
+      <w:proofErr w:type="gramEnd"/>
+      <w:r>
+        <w:rPr>
+          <w:rFonts w:ascii="Times New Roman"/>
+          <w:iCs/>
+          <w:sz w:val="24"/>
+          <w:szCs w:val="15"/>
+        </w:rPr>
+        <w:t xml:space="preserve"> at a price which could be harsh to measure, with hidden cost flying under the radar (</w:t>
       </w:r>
       <w:r>
         <w:rPr>
@@ -4271,483 +4307,272 @@
     </w:p>
     <w:p>
       <w:pPr>
+        <w:pStyle w:val="BodyText"/>
+        <w:numPr>
+          <w:ilvl w:val="0"/>
+          <w:numId w:val="26"/>
+        </w:numPr>
+        <w:spacing w:before="1" w:line="360" w:lineRule="auto"/>
+        <w:rPr>
+          <w:rFonts w:ascii="Times New Roman"/>
+          <w:i/>
+          <w:sz w:val="36"/>
+        </w:rPr>
+      </w:pPr>
+      <w:r>
+        <w:rPr>
+          <w:rFonts w:ascii="Times New Roman"/>
+          <w:i/>
+          <w:sz w:val="36"/>
+        </w:rPr>
+        <w:lastRenderedPageBreak/>
+        <w:t xml:space="preserve">Chapter </w:t>
+      </w:r>
+      <w:r>
+        <w:rPr>
+          <w:rFonts w:ascii="Times New Roman"/>
+          <w:i/>
+          <w:sz w:val="36"/>
+        </w:rPr>
+        <w:t>–</w:t>
+      </w:r>
+      <w:r>
+        <w:rPr>
+          <w:rFonts w:ascii="Times New Roman"/>
+          <w:i/>
+          <w:sz w:val="36"/>
+        </w:rPr>
+        <w:t xml:space="preserve"> Theoretical framework</w:t>
+      </w:r>
+    </w:p>
+    <w:p>
+      <w:pPr>
+        <w:pStyle w:val="BodyText"/>
+        <w:numPr>
+          <w:ilvl w:val="1"/>
+          <w:numId w:val="26"/>
+        </w:numPr>
+        <w:spacing w:before="1" w:line="360" w:lineRule="auto"/>
+        <w:rPr>
+          <w:rFonts w:ascii="Times New Roman"/>
+          <w:i/>
+          <w:sz w:val="28"/>
+          <w:szCs w:val="17"/>
+        </w:rPr>
+      </w:pPr>
+      <w:r>
+        <w:rPr>
+          <w:rFonts w:ascii="Times New Roman"/>
+          <w:i/>
+          <w:sz w:val="28"/>
+          <w:szCs w:val="17"/>
+        </w:rPr>
+        <w:t xml:space="preserve">Main effect </w:t>
+      </w:r>
+      <w:r>
+        <w:rPr>
+          <w:rFonts w:ascii="Times New Roman"/>
+          <w:i/>
+          <w:sz w:val="28"/>
+          <w:szCs w:val="17"/>
+        </w:rPr>
+        <w:t>–</w:t>
+      </w:r>
+      <w:r>
+        <w:rPr>
+          <w:rFonts w:ascii="Times New Roman"/>
+          <w:i/>
+          <w:sz w:val="28"/>
+          <w:szCs w:val="17"/>
+        </w:rPr>
+        <w:t xml:space="preserve"> Level of customization</w:t>
+      </w:r>
+    </w:p>
+    <w:p>
+      <w:pPr>
+        <w:spacing w:before="1" w:line="360" w:lineRule="auto"/>
+        <w:ind w:right="117"/>
+        <w:jc w:val="both"/>
+        <w:rPr>
+          <w:rFonts w:ascii="Times New Roman" w:hAnsi="Times New Roman"/>
+          <w:sz w:val="24"/>
+        </w:rPr>
+      </w:pPr>
+      <w:r>
+        <w:rPr>
+          <w:rFonts w:ascii="Times New Roman" w:hAnsi="Times New Roman"/>
+          <w:sz w:val="24"/>
+        </w:rPr>
+        <w:t xml:space="preserve">According to Lee &amp; Kim (2020) customization is the process where products are designed from common materials, leading to a feeling of uniqueness for consumers or users. In recent year customization has started to be seen as a relevant marketing strategy driven by increase of supply of technology focused on customization, the declining of production costs and the internet, which enhances the communication with the customers (Franke et al., 2009).  </w:t>
+      </w:r>
+    </w:p>
+    <w:p>
+      <w:pPr>
+        <w:spacing w:before="1" w:line="360" w:lineRule="auto"/>
+        <w:ind w:right="117" w:firstLine="720"/>
+        <w:jc w:val="both"/>
+        <w:rPr>
+          <w:rFonts w:ascii="Times New Roman" w:hAnsi="Times New Roman"/>
+          <w:sz w:val="24"/>
+        </w:rPr>
+      </w:pPr>
+      <w:r>
+        <w:rPr>
+          <w:rFonts w:ascii="Times New Roman" w:hAnsi="Times New Roman"/>
+          <w:sz w:val="24"/>
+        </w:rPr>
+        <w:t>It is important to mention that level of customization has been included, as an independent variable, in this paper, following the contributions made by Schreier (2006) and Franke et al. (2009). Both were aimed to analyze the effect of customization on willingness to pay, but while the first tested it through the comparison of self-design against standard products; the second made it through the assessment of tailored products belonging to several categories. As it has been mentioned before, willingness to pay is a variable positively related with the psychological ownership (</w:t>
+      </w:r>
+      <w:proofErr w:type="spellStart"/>
+      <w:r>
+        <w:rPr>
+          <w:rFonts w:ascii="Times New Roman" w:hAnsi="Times New Roman"/>
+          <w:sz w:val="24"/>
+        </w:rPr>
+        <w:t>Morewedge</w:t>
+      </w:r>
+      <w:proofErr w:type="spellEnd"/>
+      <w:r>
+        <w:rPr>
+          <w:rFonts w:ascii="Times New Roman" w:hAnsi="Times New Roman"/>
+          <w:sz w:val="24"/>
+        </w:rPr>
+        <w:t xml:space="preserve"> et al., 2021), therefore it is expected that customization could influence, in the same way as willingness to pay, psychological ownership as well. </w:t>
+      </w:r>
+    </w:p>
+    <w:p>
+      <w:pPr>
+        <w:spacing w:before="1" w:line="360" w:lineRule="auto"/>
+        <w:ind w:right="117" w:firstLine="540"/>
+        <w:jc w:val="both"/>
+        <w:rPr>
+          <w:rFonts w:ascii="Times New Roman" w:hAnsi="Times New Roman"/>
+          <w:sz w:val="24"/>
+        </w:rPr>
+      </w:pPr>
+      <w:r>
+        <w:rPr>
+          <w:rFonts w:ascii="Times New Roman" w:hAnsi="Times New Roman"/>
+          <w:sz w:val="24"/>
+        </w:rPr>
+        <w:t xml:space="preserve">It is important to recall that the effect of customization on willingness to pay has been documented already in the literature however, what makes this research different, is that those researches focused their attention in the comparison between standard products and customized products. This research proposes the contrast between products with a high level of customization and products with a low degree of it. </w:t>
+      </w:r>
+    </w:p>
+    <w:p>
+      <w:pPr>
+        <w:pStyle w:val="ListParagraph"/>
+        <w:spacing w:before="1" w:line="360" w:lineRule="auto"/>
+        <w:ind w:left="540" w:right="117" w:firstLine="0"/>
+        <w:jc w:val="both"/>
+        <w:rPr>
+          <w:rFonts w:ascii="Times New Roman" w:hAnsi="Times New Roman"/>
+          <w:sz w:val="24"/>
+        </w:rPr>
+      </w:pPr>
+      <w:r>
+        <w:rPr>
+          <w:rFonts w:ascii="Times New Roman" w:hAnsi="Times New Roman"/>
+          <w:b/>
+          <w:bCs/>
+          <w:sz w:val="24"/>
+        </w:rPr>
+        <w:t>H1:</w:t>
+      </w:r>
+      <w:r>
+        <w:rPr>
+          <w:rFonts w:ascii="Times New Roman" w:hAnsi="Times New Roman"/>
+          <w:sz w:val="24"/>
+        </w:rPr>
+        <w:t xml:space="preserve"> Highly customizable products will produce a higher willingness to pay than poor customizable products.</w:t>
+      </w:r>
+    </w:p>
+    <w:p>
+      <w:pPr>
+        <w:pStyle w:val="ListParagraph"/>
+        <w:spacing w:before="1" w:line="360" w:lineRule="auto"/>
+        <w:ind w:left="540" w:right="117" w:firstLine="0"/>
+        <w:jc w:val="both"/>
+        <w:rPr>
+          <w:rFonts w:ascii="Times New Roman" w:hAnsi="Times New Roman"/>
+          <w:sz w:val="24"/>
+        </w:rPr>
+      </w:pPr>
+      <w:r>
+        <w:rPr>
+          <w:rFonts w:ascii="Times New Roman" w:hAnsi="Times New Roman"/>
+          <w:b/>
+          <w:bCs/>
+          <w:sz w:val="24"/>
+        </w:rPr>
+        <w:t>H2:</w:t>
+      </w:r>
+      <w:r>
+        <w:rPr>
+          <w:rFonts w:ascii="Times New Roman" w:hAnsi="Times New Roman"/>
+          <w:sz w:val="24"/>
+        </w:rPr>
+        <w:t xml:space="preserve"> Highly customizable products will develop a stronger psychological ownership, on customers, than poor customizable products.</w:t>
+      </w:r>
+    </w:p>
+    <w:p>
+      <w:pPr>
+        <w:pStyle w:val="BodyText"/>
+        <w:numPr>
+          <w:ilvl w:val="1"/>
+          <w:numId w:val="26"/>
+        </w:numPr>
+        <w:spacing w:before="1" w:line="360" w:lineRule="auto"/>
+        <w:rPr>
+          <w:rFonts w:ascii="Times New Roman"/>
+          <w:i/>
+          <w:sz w:val="28"/>
+          <w:szCs w:val="17"/>
+        </w:rPr>
+      </w:pPr>
+      <w:r>
+        <w:rPr>
+          <w:rFonts w:ascii="Times New Roman"/>
+          <w:i/>
+          <w:sz w:val="28"/>
+          <w:szCs w:val="17"/>
+        </w:rPr>
+        <w:t xml:space="preserve">Moderation effect </w:t>
+      </w:r>
+      <w:r>
+        <w:rPr>
+          <w:rFonts w:ascii="Times New Roman"/>
+          <w:i/>
+          <w:sz w:val="28"/>
+          <w:szCs w:val="17"/>
+        </w:rPr>
+        <w:t>–</w:t>
+      </w:r>
+      <w:r>
+        <w:rPr>
+          <w:rFonts w:ascii="Times New Roman"/>
+          <w:i/>
+          <w:sz w:val="28"/>
+          <w:szCs w:val="17"/>
+        </w:rPr>
+        <w:t xml:space="preserve"> Type of features used to customize products</w:t>
+      </w:r>
+    </w:p>
+    <w:p>
+      <w:pPr>
         <w:pStyle w:val="Heading3"/>
         <w:spacing w:before="1" w:line="360" w:lineRule="auto"/>
         <w:jc w:val="both"/>
         <w:rPr>
-          <w:rFonts w:eastAsia="Arial MT" w:cs="Arial MT"/>
           <w:b w:val="0"/>
           <w:bCs w:val="0"/>
-          <w:szCs w:val="22"/>
-        </w:rPr>
-      </w:pPr>
-    </w:p>
-    <w:p>
-      <w:pPr>
-        <w:pStyle w:val="Heading3"/>
-        <w:spacing w:before="1" w:line="360" w:lineRule="auto"/>
-        <w:jc w:val="both"/>
-        <w:rPr>
-          <w:rFonts w:eastAsia="Arial MT" w:cs="Arial MT"/>
+        </w:rPr>
+      </w:pPr>
+      <w:r>
+        <w:rPr>
           <w:b w:val="0"/>
           <w:bCs w:val="0"/>
-          <w:szCs w:val="22"/>
-        </w:rPr>
-      </w:pPr>
-    </w:p>
-    <w:p>
-      <w:pPr>
-        <w:pStyle w:val="Heading3"/>
-        <w:spacing w:before="1" w:line="360" w:lineRule="auto"/>
-        <w:jc w:val="both"/>
-        <w:rPr>
-          <w:rFonts w:eastAsia="Arial MT" w:cs="Arial MT"/>
-          <w:b w:val="0"/>
-          <w:bCs w:val="0"/>
-          <w:szCs w:val="22"/>
-        </w:rPr>
-      </w:pPr>
-    </w:p>
-    <w:p>
-      <w:pPr>
-        <w:pStyle w:val="Heading3"/>
-        <w:spacing w:before="1" w:line="360" w:lineRule="auto"/>
-        <w:jc w:val="both"/>
-        <w:rPr>
-          <w:rFonts w:eastAsia="Arial MT" w:cs="Arial MT"/>
-          <w:b w:val="0"/>
-          <w:bCs w:val="0"/>
-          <w:szCs w:val="22"/>
-        </w:rPr>
-      </w:pPr>
-      <w:r>
-        <w:rPr>
-          <w:rFonts w:eastAsia="Arial MT" w:cs="Arial MT"/>
-          <w:b w:val="0"/>
-          <w:bCs w:val="0"/>
-          <w:szCs w:val="22"/>
-        </w:rPr>
-        <w:t xml:space="preserve">3.2 </w:t>
-      </w:r>
-      <w:r>
-        <w:rPr>
-          <w:rFonts w:eastAsia="Arial MT" w:cs="Arial MT"/>
-          <w:b w:val="0"/>
-          <w:bCs w:val="0"/>
-          <w:szCs w:val="22"/>
-        </w:rPr>
-        <w:t>Hypotheses / Conceptual background</w:t>
-      </w:r>
-    </w:p>
-    <w:p>
-      <w:pPr>
-        <w:pStyle w:val="Heading3"/>
-        <w:spacing w:before="1" w:line="360" w:lineRule="auto"/>
-        <w:jc w:val="both"/>
-        <w:rPr>
-          <w:rFonts w:eastAsia="Arial MT" w:cs="Arial MT"/>
-          <w:b w:val="0"/>
-          <w:bCs w:val="0"/>
-          <w:szCs w:val="22"/>
-        </w:rPr>
-      </w:pPr>
-      <w:r>
-        <w:rPr>
-          <w:rFonts w:eastAsia="Arial MT" w:cs="Arial MT"/>
-          <w:b w:val="0"/>
-          <w:bCs w:val="0"/>
-          <w:szCs w:val="22"/>
-        </w:rPr>
-        <w:t xml:space="preserve">3.2.1 </w:t>
-      </w:r>
-      <w:r>
-        <w:rPr>
-          <w:rFonts w:eastAsia="Arial MT" w:cs="Arial MT"/>
-          <w:b w:val="0"/>
-          <w:bCs w:val="0"/>
-          <w:szCs w:val="22"/>
-        </w:rPr>
-        <w:t>Main effect</w:t>
-      </w:r>
-    </w:p>
-    <w:p>
-      <w:pPr>
-        <w:spacing w:before="1" w:line="360" w:lineRule="auto"/>
-        <w:ind w:left="200" w:right="117"/>
-        <w:jc w:val="both"/>
-        <w:rPr>
-          <w:rFonts w:ascii="Times New Roman" w:hAnsi="Times New Roman"/>
-          <w:sz w:val="24"/>
-        </w:rPr>
-      </w:pPr>
-      <w:r>
-        <w:rPr>
-          <w:rFonts w:ascii="Times New Roman" w:hAnsi="Times New Roman"/>
-          <w:sz w:val="24"/>
-        </w:rPr>
-        <w:t xml:space="preserve"> Level of customization</w:t>
-      </w:r>
-    </w:p>
-    <w:p>
-      <w:pPr>
-        <w:spacing w:before="1" w:line="360" w:lineRule="auto"/>
-        <w:ind w:left="200" w:right="117" w:firstLine="520"/>
-        <w:jc w:val="both"/>
-        <w:rPr>
-          <w:rFonts w:ascii="Times New Roman" w:hAnsi="Times New Roman"/>
-          <w:sz w:val="24"/>
-        </w:rPr>
-      </w:pPr>
-      <w:r>
-        <w:rPr>
-          <w:rFonts w:ascii="Times New Roman" w:hAnsi="Times New Roman"/>
-          <w:sz w:val="24"/>
-        </w:rPr>
-        <w:t xml:space="preserve">According to </w:t>
-      </w:r>
-      <w:r>
-        <w:rPr>
-          <w:rFonts w:ascii="Times New Roman" w:hAnsi="Times New Roman"/>
-          <w:sz w:val="24"/>
-        </w:rPr>
-        <w:t>Lee &amp; Kim</w:t>
-      </w:r>
-      <w:r>
-        <w:rPr>
-          <w:rFonts w:ascii="Times New Roman" w:hAnsi="Times New Roman"/>
-          <w:sz w:val="24"/>
-        </w:rPr>
-        <w:t xml:space="preserve"> (2020) customization is the process where products are designed from common materials, leading to a feeling of uniqueness for consumers or users. In recent year customization has started to be seen as a relevant marketing strategy driven by increase of supply of technology focused on customization, the declining of production costs and the internet, which </w:t>
-      </w:r>
-      <w:r>
-        <w:rPr>
-          <w:rFonts w:ascii="Times New Roman" w:hAnsi="Times New Roman"/>
-          <w:sz w:val="24"/>
-        </w:rPr>
-        <w:t>enhances</w:t>
-      </w:r>
-      <w:r>
-        <w:rPr>
-          <w:rFonts w:ascii="Times New Roman" w:hAnsi="Times New Roman"/>
-          <w:sz w:val="24"/>
-        </w:rPr>
-        <w:t xml:space="preserve"> the communication with the customers (</w:t>
-      </w:r>
-      <w:r>
-        <w:rPr>
-          <w:rFonts w:ascii="Times New Roman" w:hAnsi="Times New Roman"/>
-          <w:sz w:val="24"/>
-        </w:rPr>
-        <w:t>Franke</w:t>
-      </w:r>
-      <w:r>
-        <w:rPr>
-          <w:rFonts w:ascii="Times New Roman" w:hAnsi="Times New Roman"/>
-          <w:sz w:val="24"/>
-        </w:rPr>
-        <w:t xml:space="preserve"> et al., 2009).  </w:t>
-      </w:r>
-    </w:p>
-    <w:p>
-      <w:pPr>
-        <w:spacing w:before="1" w:line="360" w:lineRule="auto"/>
-        <w:ind w:left="200" w:right="117" w:firstLine="520"/>
-        <w:jc w:val="both"/>
-        <w:rPr>
-          <w:rFonts w:ascii="Times New Roman" w:hAnsi="Times New Roman"/>
-          <w:sz w:val="24"/>
-        </w:rPr>
-      </w:pPr>
-      <w:r>
-        <w:rPr>
-          <w:rFonts w:ascii="Times New Roman" w:hAnsi="Times New Roman"/>
-          <w:sz w:val="24"/>
-        </w:rPr>
-        <w:t>I</w:t>
-      </w:r>
-      <w:r>
-        <w:rPr>
-          <w:rFonts w:ascii="Times New Roman" w:hAnsi="Times New Roman"/>
-          <w:sz w:val="24"/>
-        </w:rPr>
-        <w:t>t is important to mention that</w:t>
-      </w:r>
-      <w:r>
-        <w:rPr>
-          <w:rFonts w:ascii="Times New Roman" w:hAnsi="Times New Roman"/>
-          <w:sz w:val="24"/>
-        </w:rPr>
-        <w:t xml:space="preserve"> level of customization</w:t>
-      </w:r>
-      <w:r>
-        <w:rPr>
-          <w:rFonts w:ascii="Times New Roman" w:hAnsi="Times New Roman"/>
-          <w:sz w:val="24"/>
-        </w:rPr>
-        <w:t xml:space="preserve"> has been included</w:t>
-      </w:r>
-      <w:r>
-        <w:rPr>
-          <w:rFonts w:ascii="Times New Roman" w:hAnsi="Times New Roman"/>
-          <w:sz w:val="24"/>
-        </w:rPr>
-        <w:t>, as an independent variable,</w:t>
-      </w:r>
-      <w:r>
-        <w:rPr>
-          <w:rFonts w:ascii="Times New Roman" w:hAnsi="Times New Roman"/>
-          <w:sz w:val="24"/>
-        </w:rPr>
-        <w:t xml:space="preserve"> in this paper</w:t>
-      </w:r>
-      <w:r>
-        <w:rPr>
-          <w:rFonts w:ascii="Times New Roman" w:hAnsi="Times New Roman"/>
-          <w:sz w:val="24"/>
-        </w:rPr>
-        <w:t>,</w:t>
-      </w:r>
-      <w:r>
-        <w:rPr>
-          <w:rFonts w:ascii="Times New Roman" w:hAnsi="Times New Roman"/>
-          <w:sz w:val="24"/>
-        </w:rPr>
-        <w:t xml:space="preserve"> following the contributions made by Schreier (2006) and Franke et al. (2009)</w:t>
-      </w:r>
-      <w:r>
-        <w:rPr>
-          <w:rFonts w:ascii="Times New Roman" w:hAnsi="Times New Roman"/>
-          <w:sz w:val="24"/>
-        </w:rPr>
-        <w:t>.</w:t>
-      </w:r>
-      <w:r>
-        <w:rPr>
-          <w:rFonts w:ascii="Times New Roman" w:hAnsi="Times New Roman"/>
-          <w:sz w:val="24"/>
-        </w:rPr>
-        <w:t xml:space="preserve"> Both were aimed to analyze the effect of customization on willingness to pay, but while the first tested it through the comparison of self-design against standard products; the second made it through the assessment of tailored products belonging to several categories. As it has been mentioned before, willingness to pay is a variable positively related with the psychological ownership (</w:t>
-      </w:r>
-      <w:proofErr w:type="spellStart"/>
-      <w:r>
-        <w:rPr>
-          <w:rFonts w:ascii="Times New Roman" w:hAnsi="Times New Roman"/>
-          <w:sz w:val="24"/>
-        </w:rPr>
-        <w:t>Morewedge</w:t>
-      </w:r>
-      <w:proofErr w:type="spellEnd"/>
-      <w:r>
-        <w:rPr>
-          <w:rFonts w:ascii="Times New Roman" w:hAnsi="Times New Roman"/>
-          <w:sz w:val="24"/>
-        </w:rPr>
-        <w:t xml:space="preserve"> et al., 202</w:t>
-      </w:r>
-      <w:r>
-        <w:rPr>
-          <w:rFonts w:ascii="Times New Roman" w:hAnsi="Times New Roman"/>
-          <w:sz w:val="24"/>
-        </w:rPr>
-        <w:t>1), therefore it is expected that customization could influence</w:t>
-      </w:r>
-      <w:r>
-        <w:rPr>
-          <w:rFonts w:ascii="Times New Roman" w:hAnsi="Times New Roman"/>
-          <w:sz w:val="24"/>
-        </w:rPr>
-        <w:t>, in the same way as willingness to pay,</w:t>
-      </w:r>
-      <w:r>
-        <w:rPr>
-          <w:rFonts w:ascii="Times New Roman" w:hAnsi="Times New Roman"/>
-          <w:sz w:val="24"/>
-        </w:rPr>
-        <w:t xml:space="preserve"> psychological ownership as well. </w:t>
-      </w:r>
-    </w:p>
-    <w:p>
-      <w:pPr>
-        <w:spacing w:before="1" w:line="360" w:lineRule="auto"/>
-        <w:ind w:left="200" w:right="117" w:firstLine="520"/>
-        <w:jc w:val="both"/>
-        <w:rPr>
-          <w:rFonts w:ascii="Times New Roman" w:hAnsi="Times New Roman"/>
-          <w:sz w:val="24"/>
-        </w:rPr>
-      </w:pPr>
-      <w:r>
-        <w:rPr>
-          <w:rFonts w:ascii="Times New Roman" w:hAnsi="Times New Roman"/>
-          <w:sz w:val="24"/>
-        </w:rPr>
-        <w:t xml:space="preserve">It is important to recall that the effect of customization on willingness to pay has been documented already in the literature however, what makes this research different, is that </w:t>
-      </w:r>
-      <w:r>
-        <w:rPr>
-          <w:rFonts w:ascii="Times New Roman" w:hAnsi="Times New Roman"/>
-          <w:sz w:val="24"/>
-        </w:rPr>
-        <w:t xml:space="preserve">those researches focused their attention in the comparison between standard products and customized products. This research </w:t>
-      </w:r>
-      <w:r>
-        <w:rPr>
-          <w:rFonts w:ascii="Times New Roman" w:hAnsi="Times New Roman"/>
-          <w:sz w:val="24"/>
-        </w:rPr>
-        <w:t>proposes</w:t>
-      </w:r>
-      <w:r>
-        <w:rPr>
-          <w:rFonts w:ascii="Times New Roman" w:hAnsi="Times New Roman"/>
-          <w:sz w:val="24"/>
-        </w:rPr>
-        <w:t xml:space="preserve"> the </w:t>
-      </w:r>
-      <w:r>
-        <w:rPr>
-          <w:rFonts w:ascii="Times New Roman" w:hAnsi="Times New Roman"/>
-          <w:sz w:val="24"/>
-        </w:rPr>
-        <w:t xml:space="preserve">contrast between products with a high level of customization and products with a low degree of it. </w:t>
-      </w:r>
-    </w:p>
-    <w:p>
-      <w:pPr>
-        <w:spacing w:before="1" w:line="360" w:lineRule="auto"/>
-        <w:ind w:left="200" w:right="117" w:firstLine="520"/>
-        <w:jc w:val="both"/>
-        <w:rPr>
-          <w:rFonts w:ascii="Times New Roman" w:hAnsi="Times New Roman"/>
-          <w:sz w:val="24"/>
-        </w:rPr>
-      </w:pPr>
-    </w:p>
-    <w:p>
-      <w:pPr>
-        <w:spacing w:before="1" w:line="360" w:lineRule="auto"/>
-        <w:ind w:left="1440" w:right="117"/>
-        <w:jc w:val="both"/>
-        <w:rPr>
-          <w:rFonts w:ascii="Times New Roman" w:hAnsi="Times New Roman"/>
-          <w:sz w:val="24"/>
-        </w:rPr>
-      </w:pPr>
-      <w:r>
-        <w:rPr>
-          <w:rFonts w:ascii="Times New Roman" w:hAnsi="Times New Roman"/>
-          <w:b/>
-          <w:bCs/>
-          <w:sz w:val="24"/>
-        </w:rPr>
-        <w:t>H1:</w:t>
-      </w:r>
-      <w:r>
-        <w:rPr>
-          <w:rFonts w:ascii="Times New Roman" w:hAnsi="Times New Roman"/>
-          <w:sz w:val="24"/>
-        </w:rPr>
-        <w:t xml:space="preserve"> </w:t>
-      </w:r>
-      <w:r>
-        <w:rPr>
-          <w:rFonts w:ascii="Times New Roman" w:hAnsi="Times New Roman"/>
-          <w:sz w:val="24"/>
-        </w:rPr>
-        <w:t xml:space="preserve">Highly customizable products will </w:t>
-      </w:r>
-      <w:r>
-        <w:rPr>
-          <w:rFonts w:ascii="Times New Roman" w:hAnsi="Times New Roman"/>
-          <w:sz w:val="24"/>
-        </w:rPr>
-        <w:t>produce a higher willingness to pay</w:t>
-      </w:r>
-      <w:r>
-        <w:rPr>
-          <w:rFonts w:ascii="Times New Roman" w:hAnsi="Times New Roman"/>
-          <w:sz w:val="24"/>
-        </w:rPr>
-        <w:t xml:space="preserve"> than poor customizable products.</w:t>
-      </w:r>
-    </w:p>
-    <w:p>
-      <w:pPr>
-        <w:spacing w:before="1" w:line="360" w:lineRule="auto"/>
-        <w:ind w:left="1440" w:right="117"/>
-        <w:jc w:val="both"/>
-        <w:rPr>
-          <w:rFonts w:ascii="Times New Roman" w:hAnsi="Times New Roman"/>
-          <w:sz w:val="24"/>
-        </w:rPr>
-      </w:pPr>
-      <w:r>
-        <w:rPr>
-          <w:rFonts w:ascii="Times New Roman" w:hAnsi="Times New Roman"/>
-          <w:b/>
-          <w:bCs/>
-          <w:sz w:val="24"/>
-        </w:rPr>
-        <w:t>H2:</w:t>
-      </w:r>
-      <w:r>
-        <w:rPr>
-          <w:rFonts w:ascii="Times New Roman" w:hAnsi="Times New Roman"/>
-          <w:sz w:val="24"/>
-        </w:rPr>
-        <w:t xml:space="preserve"> </w:t>
-      </w:r>
-      <w:r>
-        <w:rPr>
-          <w:rFonts w:ascii="Times New Roman" w:hAnsi="Times New Roman"/>
-          <w:sz w:val="24"/>
-        </w:rPr>
-        <w:t>Highly customizable products will develop a stronger psychological ownership, on customers, than poor customizable products.</w:t>
-      </w:r>
-    </w:p>
-    <w:p>
-      <w:pPr>
-        <w:pStyle w:val="Heading3"/>
-        <w:spacing w:before="1" w:line="360" w:lineRule="auto"/>
-        <w:jc w:val="both"/>
-        <w:rPr>
-          <w:b w:val="0"/>
-          <w:bCs w:val="0"/>
-        </w:rPr>
-      </w:pPr>
-      <w:r>
-        <w:rPr>
-          <w:b w:val="0"/>
-          <w:bCs w:val="0"/>
-        </w:rPr>
-        <w:t>Type of features used to customize products</w:t>
-      </w:r>
-    </w:p>
-    <w:p>
-      <w:pPr>
-        <w:pStyle w:val="Heading3"/>
-        <w:spacing w:before="1" w:line="360" w:lineRule="auto"/>
-        <w:jc w:val="both"/>
-        <w:rPr>
-          <w:b w:val="0"/>
-          <w:bCs w:val="0"/>
-        </w:rPr>
-      </w:pPr>
-      <w:r>
-        <w:rPr>
-          <w:b w:val="0"/>
-          <w:bCs w:val="0"/>
-        </w:rPr>
-        <w:tab/>
-        <w:t xml:space="preserve">Products could be seen as bundles of features with their attractiveness determined as a </w:t>
-      </w:r>
-      <w:r>
-        <w:rPr>
-          <w:b w:val="0"/>
-          <w:bCs w:val="0"/>
-        </w:rPr>
-        <w:lastRenderedPageBreak/>
-        <w:t>compensatory function of feature levels</w:t>
+        </w:rPr>
+        <w:t>Products could be seen as bundles of features with their attractiveness determined as a compensatory function of feature levels</w:t>
       </w:r>
       <w:r>
         <w:t xml:space="preserve"> </w:t>
@@ -4783,63 +4608,15 @@
           <w:b w:val="0"/>
           <w:bCs w:val="0"/>
         </w:rPr>
-        <w:t xml:space="preserve">In accordance with the purposes of this research, </w:t>
+        <w:t xml:space="preserve">In accordance with the purposes of this research, type of features used to customize </w:t>
       </w:r>
       <w:r>
         <w:rPr>
           <w:b w:val="0"/>
           <w:bCs w:val="0"/>
         </w:rPr>
-        <w:t>type of features used to customize products is</w:t>
-      </w:r>
-      <w:r>
-        <w:rPr>
-          <w:b w:val="0"/>
-          <w:bCs w:val="0"/>
-        </w:rPr>
-        <w:t xml:space="preserve"> going to be classified in two conditions: hedonic and utilitarian. </w:t>
-      </w:r>
-      <w:r>
-        <w:rPr>
-          <w:b w:val="0"/>
-          <w:bCs w:val="0"/>
-        </w:rPr>
-        <w:t>Hedonic features are those linked with a sensory experience of aesthetic or sensual pleasure</w:t>
-      </w:r>
-      <w:r>
-        <w:rPr>
-          <w:b w:val="0"/>
-          <w:bCs w:val="0"/>
-        </w:rPr>
-        <w:t xml:space="preserve"> </w:t>
-      </w:r>
-      <w:r>
-        <w:rPr>
-          <w:b w:val="0"/>
-          <w:bCs w:val="0"/>
-        </w:rPr>
-        <w:t>and</w:t>
-      </w:r>
-      <w:r>
-        <w:rPr>
-          <w:b w:val="0"/>
-          <w:bCs w:val="0"/>
-        </w:rPr>
-        <w:t xml:space="preserve"> fun; while utilitarian</w:t>
-      </w:r>
-      <w:r>
-        <w:rPr>
-          <w:b w:val="0"/>
-          <w:bCs w:val="0"/>
-        </w:rPr>
-        <w:t xml:space="preserve"> attributes</w:t>
-      </w:r>
-      <w:r>
-        <w:rPr>
-          <w:b w:val="0"/>
-          <w:bCs w:val="0"/>
-        </w:rPr>
-        <w:t xml:space="preserve"> are those orientated to a specific goal and with the accomplishment of a practical task (</w:t>
+        <w:lastRenderedPageBreak/>
+        <w:t>products is going to be classified in two conditions: hedonic and utilitarian. Hedonic features are those linked with a sensory experience of aesthetic or sensual pleasure and fun; while utilitarian attributes are those orientated to a specific goal and with the accomplishment of a practical task (</w:t>
       </w:r>
       <w:r>
         <w:rPr>
@@ -4888,100 +4665,30 @@
           <w:b w:val="0"/>
           <w:bCs w:val="0"/>
         </w:rPr>
-        <w:t xml:space="preserve">The inclusion of this variable and the development of the hypotheses </w:t>
+        <w:t xml:space="preserve">The inclusion of this variable and the development of the hypotheses in this regard, have been done based in the research made by </w:t>
       </w:r>
       <w:r>
         <w:rPr>
           <w:b w:val="0"/>
           <w:bCs w:val="0"/>
         </w:rPr>
-        <w:t>in this regard,</w:t>
-      </w:r>
+        <w:t xml:space="preserve">Dhar &amp; </w:t>
+      </w:r>
+      <w:proofErr w:type="spellStart"/>
       <w:r>
         <w:rPr>
           <w:b w:val="0"/>
           <w:bCs w:val="0"/>
         </w:rPr>
-        <w:t xml:space="preserve"> have been done based in the research made by </w:t>
-      </w:r>
+        <w:t>Wertenbroch</w:t>
+      </w:r>
+      <w:proofErr w:type="spellEnd"/>
       <w:r>
         <w:rPr>
           <w:b w:val="0"/>
           <w:bCs w:val="0"/>
         </w:rPr>
-        <w:t xml:space="preserve">Dhar &amp; </w:t>
-      </w:r>
-      <w:proofErr w:type="spellStart"/>
-      <w:r>
-        <w:rPr>
-          <w:b w:val="0"/>
-          <w:bCs w:val="0"/>
-        </w:rPr>
-        <w:t>Wertenbroch</w:t>
-      </w:r>
-      <w:proofErr w:type="spellEnd"/>
-      <w:r>
-        <w:rPr>
-          <w:b w:val="0"/>
-          <w:bCs w:val="0"/>
-        </w:rPr>
-        <w:t xml:space="preserve"> (2000). </w:t>
-      </w:r>
-      <w:r>
-        <w:rPr>
-          <w:b w:val="0"/>
-          <w:bCs w:val="0"/>
-        </w:rPr>
-        <w:t xml:space="preserve">In </w:t>
-      </w:r>
-      <w:r>
-        <w:rPr>
-          <w:b w:val="0"/>
-          <w:bCs w:val="0"/>
-        </w:rPr>
-        <w:t>this study</w:t>
-      </w:r>
-      <w:r>
-        <w:rPr>
-          <w:b w:val="0"/>
-          <w:bCs w:val="0"/>
-        </w:rPr>
-        <w:t xml:space="preserve"> they were able to demonstrate that participants tend to assign higher value to</w:t>
-      </w:r>
-      <w:r>
-        <w:rPr>
-          <w:b w:val="0"/>
-          <w:bCs w:val="0"/>
-        </w:rPr>
-        <w:t xml:space="preserve"> a</w:t>
-      </w:r>
-      <w:r>
-        <w:rPr>
-          <w:b w:val="0"/>
-          <w:bCs w:val="0"/>
-        </w:rPr>
-        <w:t xml:space="preserve"> hedonic product than </w:t>
-      </w:r>
-      <w:r>
-        <w:rPr>
-          <w:b w:val="0"/>
-          <w:bCs w:val="0"/>
-        </w:rPr>
-        <w:t xml:space="preserve">to a </w:t>
-      </w:r>
-      <w:r>
-        <w:rPr>
-          <w:b w:val="0"/>
-          <w:bCs w:val="0"/>
-        </w:rPr>
-        <w:t>utilitarian one</w:t>
-      </w:r>
-      <w:r>
-        <w:rPr>
-          <w:b w:val="0"/>
-          <w:bCs w:val="0"/>
-        </w:rPr>
-        <w:t xml:space="preserve">, through an experiment which asked participants to imagine that they were to sell their car, therefore the minimum selling price should be stated. </w:t>
+        <w:t xml:space="preserve"> (2000). In this study they were able to demonstrate that participants tend to assign higher value to a hedonic product than to a utilitarian one, through an experiment which asked participants to imagine that they were to sell their car, therefore the minimum selling price should be stated. </w:t>
       </w:r>
     </w:p>
     <w:p>
@@ -5055,21 +4762,7 @@
           <w:b w:val="0"/>
           <w:bCs w:val="0"/>
         </w:rPr>
-        <w:t>. A</w:t>
-      </w:r>
-      <w:r>
-        <w:rPr>
-          <w:b w:val="0"/>
-          <w:bCs w:val="0"/>
-        </w:rPr>
-        <w:t>d</w:t>
-      </w:r>
-      <w:r>
-        <w:rPr>
-          <w:b w:val="0"/>
-          <w:bCs w:val="0"/>
-        </w:rPr>
-        <w:t xml:space="preserve">ditionally, as it was demonstrated by </w:t>
+        <w:t xml:space="preserve">. Additionally, as it was demonstrated by </w:t>
       </w:r>
       <w:r>
         <w:rPr>
@@ -5114,34 +4807,14 @@
         </w:rPr>
       </w:pPr>
       <w:r>
-        <w:t>H</w:t>
-      </w:r>
-      <w:r>
-        <w:t>3</w:t>
-      </w:r>
-      <w:r>
-        <w:t xml:space="preserve">: </w:t>
+        <w:t xml:space="preserve">H3: </w:t>
       </w:r>
       <w:r>
         <w:rPr>
           <w:b w:val="0"/>
           <w:bCs w:val="0"/>
         </w:rPr>
-        <w:t xml:space="preserve">Products customized through hedonic features will </w:t>
-      </w:r>
-      <w:r>
-        <w:rPr>
-          <w:b w:val="0"/>
-          <w:bCs w:val="0"/>
-        </w:rPr>
-        <w:t>produce a higher willingness to pay</w:t>
-      </w:r>
-      <w:r>
-        <w:rPr>
-          <w:b w:val="0"/>
-          <w:bCs w:val="0"/>
-        </w:rPr>
-        <w:t xml:space="preserve"> than products customized through utilitarian features.</w:t>
+        <w:t>Products customized through hedonic features will produce a higher willingness to pay than products customized through utilitarian features.</w:t>
       </w:r>
     </w:p>
     <w:p>
@@ -5168,6 +4841,293 @@
     </w:p>
     <w:p>
       <w:pPr>
+        <w:pStyle w:val="BodyText"/>
+        <w:numPr>
+          <w:ilvl w:val="1"/>
+          <w:numId w:val="26"/>
+        </w:numPr>
+        <w:spacing w:before="1" w:line="360" w:lineRule="auto"/>
+        <w:rPr>
+          <w:rFonts w:ascii="Times New Roman"/>
+          <w:i/>
+          <w:sz w:val="28"/>
+          <w:szCs w:val="17"/>
+        </w:rPr>
+      </w:pPr>
+      <w:r>
+        <w:rPr>
+          <w:rFonts w:ascii="Times New Roman"/>
+          <w:i/>
+          <w:sz w:val="28"/>
+          <w:szCs w:val="17"/>
+        </w:rPr>
+        <w:t xml:space="preserve">Mediation effect </w:t>
+      </w:r>
+      <w:r>
+        <w:rPr>
+          <w:rFonts w:ascii="Times New Roman"/>
+          <w:i/>
+          <w:sz w:val="28"/>
+          <w:szCs w:val="17"/>
+        </w:rPr>
+        <w:t>–</w:t>
+      </w:r>
+      <w:r>
+        <w:rPr>
+          <w:rFonts w:ascii="Times New Roman"/>
+          <w:i/>
+          <w:sz w:val="28"/>
+          <w:szCs w:val="17"/>
+        </w:rPr>
+        <w:t xml:space="preserve"> Psychological ownership</w:t>
+      </w:r>
+    </w:p>
+    <w:p>
+      <w:pPr>
+        <w:spacing w:before="1" w:line="360" w:lineRule="auto"/>
+        <w:ind w:right="117"/>
+        <w:jc w:val="both"/>
+        <w:rPr>
+          <w:rFonts w:ascii="Times New Roman" w:hAnsi="Times New Roman"/>
+          <w:sz w:val="24"/>
+        </w:rPr>
+      </w:pPr>
+      <w:r>
+        <w:rPr>
+          <w:rFonts w:ascii="Times New Roman" w:hAnsi="Times New Roman"/>
+          <w:sz w:val="24"/>
+        </w:rPr>
+        <w:t xml:space="preserve">Ownership could be divided in two broad terms, the first is psychological ownership and the second one is legal ownership. According to </w:t>
+      </w:r>
+      <w:r>
+        <w:rPr>
+          <w:rFonts w:ascii="Times New Roman" w:hAnsi="Times New Roman"/>
+          <w:noProof/>
+          <w:sz w:val="24"/>
+        </w:rPr>
+        <w:t>Li &amp; Atkinson (2020</w:t>
+      </w:r>
+      <w:r>
+        <w:rPr>
+          <w:rFonts w:ascii="Times New Roman" w:hAnsi="Times New Roman"/>
+          <w:sz w:val="24"/>
+        </w:rPr>
+        <w:t xml:space="preserve">) psychological ownership could be understood as the individual feeling of possession a consumer could hold for a target, it is based on subjective feelings. Legal ownership, on the other hand, is the possession of a product, endorsed by a legal document, usually a deed, a bill or a receipt. </w:t>
+      </w:r>
+    </w:p>
+    <w:p>
+      <w:pPr>
+        <w:spacing w:before="1" w:line="360" w:lineRule="auto"/>
+        <w:ind w:right="117" w:firstLine="720"/>
+        <w:jc w:val="both"/>
+        <w:rPr>
+          <w:rFonts w:ascii="Times New Roman" w:hAnsi="Times New Roman"/>
+          <w:sz w:val="24"/>
+        </w:rPr>
+      </w:pPr>
+      <w:r>
+        <w:rPr>
+          <w:rFonts w:ascii="Times New Roman" w:hAnsi="Times New Roman"/>
+          <w:sz w:val="24"/>
+        </w:rPr>
+        <w:t xml:space="preserve">Based on the literature review done in order to carry out this research, the mediating effect of psychological ownership on willingness to pay has been already documented. For instance, </w:t>
+      </w:r>
+      <w:proofErr w:type="spellStart"/>
+      <w:r>
+        <w:rPr>
+          <w:rFonts w:ascii="Times New Roman" w:hAnsi="Times New Roman"/>
+          <w:sz w:val="24"/>
+        </w:rPr>
+        <w:t>Atasoy</w:t>
+      </w:r>
+      <w:proofErr w:type="spellEnd"/>
+      <w:r>
+        <w:rPr>
+          <w:rFonts w:ascii="Times New Roman" w:hAnsi="Times New Roman"/>
+          <w:sz w:val="24"/>
+        </w:rPr>
+        <w:t xml:space="preserve"> &amp; </w:t>
+      </w:r>
+      <w:proofErr w:type="spellStart"/>
+      <w:r>
+        <w:rPr>
+          <w:rFonts w:ascii="Times New Roman" w:hAnsi="Times New Roman"/>
+          <w:sz w:val="24"/>
+        </w:rPr>
+        <w:t>Morewedge</w:t>
+      </w:r>
+      <w:proofErr w:type="spellEnd"/>
+      <w:r>
+        <w:rPr>
+          <w:rFonts w:ascii="Times New Roman" w:hAnsi="Times New Roman"/>
+          <w:sz w:val="24"/>
+        </w:rPr>
+        <w:t xml:space="preserve"> (2017), determined the influence of psychological ownership, as a mediator, between product format (digital vs physical) and product valuation (WTP). Similarly, Bonaventure &amp; </w:t>
+      </w:r>
+      <w:proofErr w:type="spellStart"/>
+      <w:r>
+        <w:rPr>
+          <w:rFonts w:ascii="Times New Roman" w:hAnsi="Times New Roman"/>
+          <w:sz w:val="24"/>
+        </w:rPr>
+        <w:t>Chebat</w:t>
+      </w:r>
+      <w:proofErr w:type="spellEnd"/>
+      <w:r>
+        <w:rPr>
+          <w:rFonts w:ascii="Times New Roman" w:hAnsi="Times New Roman"/>
+          <w:sz w:val="24"/>
+        </w:rPr>
+        <w:t xml:space="preserve"> (2015) established in their model the mediating role of psychological ownership in the relationship of touch with willingness to pay for extended warranties.</w:t>
+      </w:r>
+    </w:p>
+    <w:p>
+      <w:pPr>
+        <w:spacing w:before="1" w:line="360" w:lineRule="auto"/>
+        <w:ind w:right="117" w:firstLine="540"/>
+        <w:jc w:val="both"/>
+        <w:rPr>
+          <w:rFonts w:ascii="Times New Roman" w:hAnsi="Times New Roman"/>
+          <w:sz w:val="24"/>
+        </w:rPr>
+      </w:pPr>
+      <w:r>
+        <w:rPr>
+          <w:rFonts w:ascii="Times New Roman" w:hAnsi="Times New Roman"/>
+          <w:sz w:val="24"/>
+        </w:rPr>
+        <w:t xml:space="preserve">The present research is focused on determining the degree on what psychological ownership explains the effect of customization on willingness to pay for products modified by the potential </w:t>
+      </w:r>
+      <w:r>
+        <w:rPr>
+          <w:rFonts w:ascii="Times New Roman" w:hAnsi="Times New Roman"/>
+          <w:sz w:val="24"/>
+        </w:rPr>
+        <w:lastRenderedPageBreak/>
+        <w:t xml:space="preserve">users. This challenge has not been addressed yet by the current literature so therefore, this is one of the key contributions expected to be given by this present study. </w:t>
+      </w:r>
+    </w:p>
+    <w:p>
+      <w:pPr>
+        <w:pStyle w:val="ListParagraph"/>
+        <w:spacing w:before="1" w:line="360" w:lineRule="auto"/>
+        <w:ind w:left="540" w:right="117" w:firstLine="0"/>
+        <w:jc w:val="both"/>
+        <w:rPr>
+          <w:rFonts w:ascii="Times New Roman" w:hAnsi="Times New Roman"/>
+          <w:sz w:val="24"/>
+        </w:rPr>
+      </w:pPr>
+      <w:r>
+        <w:rPr>
+          <w:rFonts w:ascii="Times New Roman" w:hAnsi="Times New Roman"/>
+          <w:b/>
+          <w:bCs/>
+          <w:noProof/>
+          <w:sz w:val="24"/>
+        </w:rPr>
+        <w:t xml:space="preserve">H5: </w:t>
+      </w:r>
+      <w:r>
+        <w:rPr>
+          <w:rFonts w:ascii="Times New Roman" w:hAnsi="Times New Roman"/>
+          <w:sz w:val="24"/>
+        </w:rPr>
+        <w:t>Highly customizable products will produce a higher willingness to pay than poor customizable products and the relationship will be mediated by the psychological ownership</w:t>
+      </w:r>
+    </w:p>
+    <w:p>
+      <w:pPr>
+        <w:pStyle w:val="ListParagraph"/>
+        <w:spacing w:before="1" w:line="360" w:lineRule="auto"/>
+        <w:ind w:left="540" w:right="117" w:firstLine="0"/>
+        <w:jc w:val="both"/>
+        <w:rPr>
+          <w:rFonts w:ascii="Times New Roman" w:hAnsi="Times New Roman"/>
+          <w:noProof/>
+          <w:sz w:val="24"/>
+        </w:rPr>
+      </w:pPr>
+      <w:r>
+        <w:rPr>
+          <w:rFonts w:ascii="Times New Roman" w:hAnsi="Times New Roman"/>
+          <w:b/>
+          <w:bCs/>
+          <w:noProof/>
+          <w:sz w:val="24"/>
+        </w:rPr>
+        <w:t>H6:</w:t>
+      </w:r>
+      <w:r>
+        <w:rPr>
+          <w:rFonts w:ascii="Times New Roman" w:hAnsi="Times New Roman"/>
+          <w:noProof/>
+          <w:sz w:val="24"/>
+        </w:rPr>
+        <w:t xml:space="preserve"> Products customized through hedonic features will produce a higher willingness to pay than products customized through utilitarian features and the relationship will be mediated by the psychological ownership</w:t>
+      </w:r>
+    </w:p>
+    <w:p>
+      <w:pPr>
+        <w:pStyle w:val="BodyText"/>
+        <w:spacing w:before="1" w:line="360" w:lineRule="auto"/>
+        <w:rPr>
+          <w:rFonts w:ascii="Times New Roman"/>
+          <w:i/>
+          <w:sz w:val="28"/>
+          <w:szCs w:val="17"/>
+        </w:rPr>
+      </w:pPr>
+    </w:p>
+    <w:p>
+      <w:pPr>
+        <w:pStyle w:val="BodyText"/>
+        <w:spacing w:before="1" w:line="360" w:lineRule="auto"/>
+        <w:rPr>
+          <w:rFonts w:ascii="Times New Roman"/>
+          <w:i/>
+          <w:sz w:val="28"/>
+          <w:szCs w:val="17"/>
+        </w:rPr>
+      </w:pPr>
+    </w:p>
+    <w:p>
+      <w:pPr>
+        <w:pStyle w:val="BodyText"/>
+        <w:spacing w:before="1" w:line="360" w:lineRule="auto"/>
+        <w:rPr>
+          <w:rFonts w:ascii="Times New Roman"/>
+          <w:i/>
+          <w:sz w:val="28"/>
+          <w:szCs w:val="17"/>
+        </w:rPr>
+      </w:pPr>
+    </w:p>
+    <w:p>
+      <w:pPr>
+        <w:pStyle w:val="BodyText"/>
+        <w:spacing w:before="1" w:line="360" w:lineRule="auto"/>
+        <w:rPr>
+          <w:rFonts w:ascii="Times New Roman"/>
+          <w:i/>
+          <w:sz w:val="36"/>
+        </w:rPr>
+      </w:pPr>
+    </w:p>
+    <w:p>
+      <w:pPr>
+        <w:pStyle w:val="BodyText"/>
+        <w:spacing w:before="1" w:line="360" w:lineRule="auto"/>
+        <w:rPr>
+          <w:rFonts w:ascii="Times New Roman"/>
+          <w:i/>
+          <w:sz w:val="32"/>
+          <w:szCs w:val="19"/>
+        </w:rPr>
+      </w:pPr>
+    </w:p>
+    <w:p>
+      <w:pPr>
         <w:pStyle w:val="Heading3"/>
         <w:spacing w:before="1" w:line="360" w:lineRule="auto"/>
         <w:jc w:val="both"/>
@@ -5178,485 +5138,32 @@
           <w:szCs w:val="22"/>
         </w:rPr>
       </w:pPr>
-      <w:r>
+    </w:p>
+    <w:p>
+      <w:pPr>
+        <w:pStyle w:val="Heading3"/>
+        <w:spacing w:before="1" w:line="360" w:lineRule="auto"/>
+        <w:jc w:val="both"/>
         <w:rPr>
           <w:rFonts w:eastAsia="Arial MT" w:cs="Arial MT"/>
           <w:b w:val="0"/>
           <w:bCs w:val="0"/>
           <w:szCs w:val="22"/>
         </w:rPr>
-        <w:t xml:space="preserve">3.2.1 </w:t>
-      </w:r>
-      <w:r>
+      </w:pPr>
+    </w:p>
+    <w:p>
+      <w:pPr>
+        <w:pStyle w:val="Heading3"/>
+        <w:spacing w:before="1" w:line="360" w:lineRule="auto"/>
+        <w:jc w:val="both"/>
         <w:rPr>
           <w:rFonts w:eastAsia="Arial MT" w:cs="Arial MT"/>
           <w:b w:val="0"/>
           <w:bCs w:val="0"/>
           <w:szCs w:val="22"/>
         </w:rPr>
-        <w:t>M</w:t>
-      </w:r>
-      <w:r>
-        <w:rPr>
-          <w:rFonts w:eastAsia="Arial MT" w:cs="Arial MT"/>
-          <w:b w:val="0"/>
-          <w:bCs w:val="0"/>
-          <w:szCs w:val="22"/>
-        </w:rPr>
-        <w:t xml:space="preserve">ediating </w:t>
-      </w:r>
-      <w:r>
-        <w:rPr>
-          <w:rFonts w:eastAsia="Arial MT" w:cs="Arial MT"/>
-          <w:b w:val="0"/>
-          <w:bCs w:val="0"/>
-          <w:szCs w:val="22"/>
-        </w:rPr>
-        <w:t>role</w:t>
-      </w:r>
-    </w:p>
-    <w:p>
-      <w:pPr>
-        <w:spacing w:before="1" w:line="360" w:lineRule="auto"/>
-        <w:ind w:left="200" w:right="117"/>
-        <w:jc w:val="both"/>
-        <w:rPr>
-          <w:rFonts w:ascii="Times New Roman" w:hAnsi="Times New Roman"/>
-          <w:sz w:val="24"/>
-        </w:rPr>
-      </w:pPr>
-      <w:r>
-        <w:rPr>
-          <w:rFonts w:ascii="Times New Roman" w:hAnsi="Times New Roman"/>
-          <w:sz w:val="24"/>
-        </w:rPr>
-        <w:t xml:space="preserve">Psychological </w:t>
-      </w:r>
-      <w:r>
-        <w:rPr>
-          <w:rFonts w:ascii="Times New Roman" w:hAnsi="Times New Roman"/>
-          <w:sz w:val="24"/>
-        </w:rPr>
-        <w:t>O</w:t>
-      </w:r>
-      <w:r>
-        <w:rPr>
-          <w:rFonts w:ascii="Times New Roman" w:hAnsi="Times New Roman"/>
-          <w:sz w:val="24"/>
-        </w:rPr>
-        <w:t>wnership</w:t>
-      </w:r>
-    </w:p>
-    <w:p>
-      <w:pPr>
-        <w:spacing w:before="1" w:line="360" w:lineRule="auto"/>
-        <w:ind w:left="200" w:right="117" w:firstLine="520"/>
-        <w:jc w:val="both"/>
-        <w:rPr>
-          <w:rFonts w:ascii="Times New Roman" w:hAnsi="Times New Roman"/>
-          <w:sz w:val="24"/>
-        </w:rPr>
-      </w:pPr>
-      <w:r>
-        <w:rPr>
-          <w:rFonts w:ascii="Times New Roman" w:hAnsi="Times New Roman"/>
-          <w:sz w:val="24"/>
-        </w:rPr>
-        <w:t xml:space="preserve">Ownership could be divided in two broad terms, the first is psychological ownership and the second one is legal ownership. </w:t>
-      </w:r>
-      <w:r>
-        <w:rPr>
-          <w:rFonts w:ascii="Times New Roman" w:hAnsi="Times New Roman"/>
-          <w:sz w:val="24"/>
-        </w:rPr>
-        <w:t xml:space="preserve">According to </w:t>
-      </w:r>
-      <w:r>
-        <w:rPr>
-          <w:rFonts w:ascii="Times New Roman" w:hAnsi="Times New Roman"/>
-          <w:noProof/>
-          <w:sz w:val="24"/>
-        </w:rPr>
-        <w:t>Li &amp; Atkinson</w:t>
-      </w:r>
-      <w:r>
-        <w:rPr>
-          <w:rFonts w:ascii="Times New Roman" w:hAnsi="Times New Roman"/>
-          <w:noProof/>
-          <w:sz w:val="24"/>
-        </w:rPr>
-        <w:t xml:space="preserve"> (</w:t>
-      </w:r>
-      <w:r>
-        <w:rPr>
-          <w:rFonts w:ascii="Times New Roman" w:hAnsi="Times New Roman"/>
-          <w:noProof/>
-          <w:sz w:val="24"/>
-        </w:rPr>
-        <w:t>2020</w:t>
-      </w:r>
-      <w:r>
-        <w:rPr>
-          <w:rFonts w:ascii="Times New Roman" w:hAnsi="Times New Roman"/>
-          <w:sz w:val="24"/>
-        </w:rPr>
-        <w:t xml:space="preserve">) </w:t>
-      </w:r>
-      <w:r>
-        <w:rPr>
-          <w:rFonts w:ascii="Times New Roman" w:hAnsi="Times New Roman"/>
-          <w:sz w:val="24"/>
-        </w:rPr>
-        <w:t xml:space="preserve">psychological ownership </w:t>
-      </w:r>
-      <w:r>
-        <w:rPr>
-          <w:rFonts w:ascii="Times New Roman" w:hAnsi="Times New Roman"/>
-          <w:sz w:val="24"/>
-        </w:rPr>
-        <w:t xml:space="preserve">could be understood </w:t>
-      </w:r>
-      <w:r>
-        <w:rPr>
-          <w:rFonts w:ascii="Times New Roman" w:hAnsi="Times New Roman"/>
-          <w:sz w:val="24"/>
-        </w:rPr>
-        <w:t>as the individual feeling of possession a consumer could hold for a target</w:t>
-      </w:r>
-      <w:r>
-        <w:rPr>
-          <w:rFonts w:ascii="Times New Roman" w:hAnsi="Times New Roman"/>
-          <w:sz w:val="24"/>
-        </w:rPr>
-        <w:t>, i</w:t>
-      </w:r>
-      <w:r>
-        <w:rPr>
-          <w:rFonts w:ascii="Times New Roman" w:hAnsi="Times New Roman"/>
-          <w:sz w:val="24"/>
-        </w:rPr>
-        <w:t>t is based on subjective feelings. Legal ownership, on the other hand, is the possession</w:t>
-      </w:r>
-      <w:r>
-        <w:rPr>
-          <w:rFonts w:ascii="Times New Roman" w:hAnsi="Times New Roman"/>
-          <w:sz w:val="24"/>
-        </w:rPr>
-        <w:t xml:space="preserve"> of a product,</w:t>
-      </w:r>
-      <w:r>
-        <w:rPr>
-          <w:rFonts w:ascii="Times New Roman" w:hAnsi="Times New Roman"/>
-          <w:sz w:val="24"/>
-        </w:rPr>
-        <w:t xml:space="preserve"> endorsed by a legal document, usually a deed</w:t>
-      </w:r>
-      <w:r>
-        <w:rPr>
-          <w:rFonts w:ascii="Times New Roman" w:hAnsi="Times New Roman"/>
-          <w:sz w:val="24"/>
-        </w:rPr>
-        <w:t>,</w:t>
-      </w:r>
-      <w:r>
-        <w:rPr>
-          <w:rFonts w:ascii="Times New Roman" w:hAnsi="Times New Roman"/>
-          <w:sz w:val="24"/>
-        </w:rPr>
-        <w:t xml:space="preserve"> a bill or a receipt. </w:t>
-      </w:r>
-    </w:p>
-    <w:p>
-      <w:pPr>
-        <w:spacing w:before="1" w:line="360" w:lineRule="auto"/>
-        <w:ind w:left="200" w:right="117" w:firstLine="520"/>
-        <w:jc w:val="both"/>
-        <w:rPr>
-          <w:rFonts w:ascii="Times New Roman" w:hAnsi="Times New Roman"/>
-          <w:sz w:val="24"/>
-        </w:rPr>
-      </w:pPr>
-      <w:r>
-        <w:rPr>
-          <w:rFonts w:ascii="Times New Roman" w:hAnsi="Times New Roman"/>
-          <w:sz w:val="24"/>
-        </w:rPr>
-        <w:t xml:space="preserve">Based on the literature review done in order to carry out this research, the </w:t>
-      </w:r>
-      <w:r>
-        <w:rPr>
-          <w:rFonts w:ascii="Times New Roman" w:hAnsi="Times New Roman"/>
-          <w:sz w:val="24"/>
-        </w:rPr>
-        <w:t xml:space="preserve">mediating </w:t>
-      </w:r>
-      <w:r>
-        <w:rPr>
-          <w:rFonts w:ascii="Times New Roman" w:hAnsi="Times New Roman"/>
-          <w:sz w:val="24"/>
-        </w:rPr>
-        <w:t xml:space="preserve">effect of psychological ownership on willingness to pay has been already documented. For instance, </w:t>
-      </w:r>
-      <w:proofErr w:type="spellStart"/>
-      <w:r>
-        <w:rPr>
-          <w:rFonts w:ascii="Times New Roman" w:hAnsi="Times New Roman"/>
-          <w:sz w:val="24"/>
-        </w:rPr>
-        <w:t>Atasoy</w:t>
-      </w:r>
-      <w:proofErr w:type="spellEnd"/>
-      <w:r>
-        <w:rPr>
-          <w:rFonts w:ascii="Times New Roman" w:hAnsi="Times New Roman"/>
-          <w:sz w:val="24"/>
-        </w:rPr>
-        <w:t xml:space="preserve"> &amp; </w:t>
-      </w:r>
-      <w:proofErr w:type="spellStart"/>
-      <w:r>
-        <w:rPr>
-          <w:rFonts w:ascii="Times New Roman" w:hAnsi="Times New Roman"/>
-          <w:sz w:val="24"/>
-        </w:rPr>
-        <w:t>Morewedge</w:t>
-      </w:r>
-      <w:proofErr w:type="spellEnd"/>
-      <w:r>
-        <w:rPr>
-          <w:rFonts w:ascii="Times New Roman" w:hAnsi="Times New Roman"/>
-          <w:sz w:val="24"/>
-        </w:rPr>
-        <w:t xml:space="preserve"> (2017), </w:t>
-      </w:r>
-      <w:r>
-        <w:rPr>
-          <w:rFonts w:ascii="Times New Roman" w:hAnsi="Times New Roman"/>
-          <w:sz w:val="24"/>
-        </w:rPr>
-        <w:t>determined the influence of</w:t>
-      </w:r>
-      <w:r>
-        <w:rPr>
-          <w:rFonts w:ascii="Times New Roman" w:hAnsi="Times New Roman"/>
-          <w:sz w:val="24"/>
-        </w:rPr>
-        <w:t xml:space="preserve"> psychological ownership, as a </w:t>
-      </w:r>
-      <w:r>
-        <w:rPr>
-          <w:rFonts w:ascii="Times New Roman" w:hAnsi="Times New Roman"/>
-          <w:sz w:val="24"/>
-        </w:rPr>
-        <w:lastRenderedPageBreak/>
-        <w:t>mediator,</w:t>
-      </w:r>
-      <w:r>
-        <w:rPr>
-          <w:rFonts w:ascii="Times New Roman" w:hAnsi="Times New Roman"/>
-          <w:sz w:val="24"/>
-        </w:rPr>
-        <w:t xml:space="preserve"> between product format (digital vs physical) and</w:t>
-      </w:r>
-      <w:r>
-        <w:rPr>
-          <w:rFonts w:ascii="Times New Roman" w:hAnsi="Times New Roman"/>
-          <w:sz w:val="24"/>
-        </w:rPr>
-        <w:t xml:space="preserve"> product valuation</w:t>
-      </w:r>
-      <w:r>
-        <w:rPr>
-          <w:rFonts w:ascii="Times New Roman" w:hAnsi="Times New Roman"/>
-          <w:sz w:val="24"/>
-        </w:rPr>
-        <w:t xml:space="preserve"> (WTP)</w:t>
-      </w:r>
-      <w:r>
-        <w:rPr>
-          <w:rFonts w:ascii="Times New Roman" w:hAnsi="Times New Roman"/>
-          <w:sz w:val="24"/>
-        </w:rPr>
-        <w:t xml:space="preserve">. </w:t>
-      </w:r>
-      <w:r>
-        <w:rPr>
-          <w:rFonts w:ascii="Times New Roman" w:hAnsi="Times New Roman"/>
-          <w:sz w:val="24"/>
-        </w:rPr>
-        <w:t xml:space="preserve">Similarly, </w:t>
-      </w:r>
-      <w:r>
-        <w:rPr>
-          <w:rFonts w:ascii="Times New Roman" w:hAnsi="Times New Roman"/>
-          <w:sz w:val="24"/>
-        </w:rPr>
-        <w:t xml:space="preserve">Bonaventure &amp; </w:t>
-      </w:r>
-      <w:proofErr w:type="spellStart"/>
-      <w:r>
-        <w:rPr>
-          <w:rFonts w:ascii="Times New Roman" w:hAnsi="Times New Roman"/>
-          <w:sz w:val="24"/>
-        </w:rPr>
-        <w:t>Chebat</w:t>
-      </w:r>
-      <w:proofErr w:type="spellEnd"/>
-      <w:r>
-        <w:rPr>
-          <w:rFonts w:ascii="Times New Roman" w:hAnsi="Times New Roman"/>
-          <w:sz w:val="24"/>
-        </w:rPr>
-        <w:t xml:space="preserve"> </w:t>
-      </w:r>
-      <w:r>
-        <w:rPr>
-          <w:rFonts w:ascii="Times New Roman" w:hAnsi="Times New Roman"/>
-          <w:sz w:val="24"/>
-        </w:rPr>
-        <w:t xml:space="preserve">(2015) established in their model the mediating role of psychological ownership </w:t>
-      </w:r>
-      <w:r>
-        <w:rPr>
-          <w:rFonts w:ascii="Times New Roman" w:hAnsi="Times New Roman"/>
-          <w:sz w:val="24"/>
-        </w:rPr>
-        <w:t>in the relationship of touch with willingness to pay for extended warranties.</w:t>
-      </w:r>
-    </w:p>
-    <w:p>
-      <w:pPr>
-        <w:spacing w:before="1" w:line="360" w:lineRule="auto"/>
-        <w:ind w:left="200" w:right="117" w:firstLine="520"/>
-        <w:jc w:val="both"/>
-        <w:rPr>
-          <w:rFonts w:ascii="Times New Roman" w:hAnsi="Times New Roman"/>
-          <w:sz w:val="24"/>
-        </w:rPr>
-      </w:pPr>
-      <w:r>
-        <w:rPr>
-          <w:rFonts w:ascii="Times New Roman" w:hAnsi="Times New Roman"/>
-          <w:sz w:val="24"/>
-        </w:rPr>
-        <w:t xml:space="preserve">The present research is focused on </w:t>
-      </w:r>
-      <w:r>
-        <w:rPr>
-          <w:rFonts w:ascii="Times New Roman" w:hAnsi="Times New Roman"/>
-          <w:sz w:val="24"/>
-        </w:rPr>
-        <w:t xml:space="preserve">determining the degree on what psychological ownership explains the effect of customization on willingness to pay for products </w:t>
-      </w:r>
-      <w:r>
-        <w:rPr>
-          <w:rFonts w:ascii="Times New Roman" w:hAnsi="Times New Roman"/>
-          <w:sz w:val="24"/>
-        </w:rPr>
-        <w:t>modified</w:t>
-      </w:r>
-      <w:r>
-        <w:rPr>
-          <w:rFonts w:ascii="Times New Roman" w:hAnsi="Times New Roman"/>
-          <w:sz w:val="24"/>
-        </w:rPr>
-        <w:t xml:space="preserve"> by the potential users. This challenge has not bee</w:t>
-      </w:r>
-      <w:r>
-        <w:rPr>
-          <w:rFonts w:ascii="Times New Roman" w:hAnsi="Times New Roman"/>
-          <w:sz w:val="24"/>
-        </w:rPr>
-        <w:t>n</w:t>
-      </w:r>
-      <w:r>
-        <w:rPr>
-          <w:rFonts w:ascii="Times New Roman" w:hAnsi="Times New Roman"/>
-          <w:sz w:val="24"/>
-        </w:rPr>
-        <w:t xml:space="preserve"> addressed yet by the current literature so therefore, this is one of the key contributions </w:t>
-      </w:r>
-      <w:r>
-        <w:rPr>
-          <w:rFonts w:ascii="Times New Roman" w:hAnsi="Times New Roman"/>
-          <w:sz w:val="24"/>
-        </w:rPr>
-        <w:t xml:space="preserve">expected to be given by this present study. </w:t>
-      </w:r>
-    </w:p>
-    <w:p>
-      <w:pPr>
-        <w:spacing w:before="1" w:line="360" w:lineRule="auto"/>
-        <w:ind w:left="1440" w:right="117"/>
-        <w:jc w:val="both"/>
-        <w:rPr>
-          <w:rFonts w:ascii="Times New Roman" w:hAnsi="Times New Roman"/>
-          <w:sz w:val="24"/>
-        </w:rPr>
-      </w:pPr>
-      <w:r>
-        <w:rPr>
-          <w:rFonts w:ascii="Times New Roman" w:hAnsi="Times New Roman"/>
-          <w:b/>
-          <w:bCs/>
-          <w:noProof/>
-          <w:sz w:val="24"/>
-        </w:rPr>
-        <w:t xml:space="preserve">H5: </w:t>
-      </w:r>
-      <w:r>
-        <w:rPr>
-          <w:rFonts w:ascii="Times New Roman" w:hAnsi="Times New Roman"/>
-          <w:sz w:val="24"/>
-        </w:rPr>
-        <w:t>Highly customizable products will produce a higher willingness to pay than poor customizable products and the relationship will be mediated by the psychological ownership</w:t>
-      </w:r>
-    </w:p>
-    <w:p>
-      <w:pPr>
-        <w:spacing w:before="1" w:line="360" w:lineRule="auto"/>
-        <w:ind w:left="1440" w:right="117"/>
-        <w:jc w:val="both"/>
-        <w:rPr>
-          <w:rFonts w:ascii="Times New Roman" w:hAnsi="Times New Roman"/>
-          <w:noProof/>
-          <w:sz w:val="24"/>
-        </w:rPr>
-      </w:pPr>
-      <w:r>
-        <w:rPr>
-          <w:rFonts w:ascii="Times New Roman" w:hAnsi="Times New Roman"/>
-          <w:b/>
-          <w:bCs/>
-          <w:noProof/>
-          <w:sz w:val="24"/>
-        </w:rPr>
-        <w:t>H6:</w:t>
-      </w:r>
-      <w:r>
-        <w:rPr>
-          <w:rFonts w:ascii="Times New Roman" w:hAnsi="Times New Roman"/>
-          <w:noProof/>
-          <w:sz w:val="24"/>
-        </w:rPr>
-        <w:t xml:space="preserve"> </w:t>
-      </w:r>
-      <w:r>
-        <w:rPr>
-          <w:rFonts w:ascii="Times New Roman" w:hAnsi="Times New Roman"/>
-          <w:noProof/>
-          <w:sz w:val="24"/>
-        </w:rPr>
-        <w:t>Products customized through hedonic features will produce a higher willingness to pay than products customized through utilitarian features</w:t>
-      </w:r>
-      <w:r>
-        <w:rPr>
-          <w:rFonts w:ascii="Times New Roman" w:hAnsi="Times New Roman"/>
-          <w:noProof/>
-          <w:sz w:val="24"/>
-        </w:rPr>
-        <w:t xml:space="preserve"> and the relationship will be mediated by the psychological ownership</w:t>
-      </w:r>
+      </w:pPr>
     </w:p>
     <w:p>
       <w:pPr>
@@ -6146,6 +5653,7 @@
                 <w:color w:val="000000" w:themeColor="text1"/>
                 <w:sz w:val="24"/>
               </w:rPr>
+              <w:lastRenderedPageBreak/>
               <w:t>M</w:t>
             </w:r>
             <w:r>
@@ -6296,17 +5804,7 @@
                 <w:sz w:val="20"/>
                 <w:szCs w:val="18"/>
               </w:rPr>
-              <w:t xml:space="preserve"> does not </w:t>
-            </w:r>
-            <w:r>
-              <w:rPr>
-                <w:rFonts w:ascii="Times New Roman"/>
-                <w:color w:val="000000" w:themeColor="text1"/>
-                <w:sz w:val="20"/>
-                <w:szCs w:val="18"/>
-              </w:rPr>
-              <w:lastRenderedPageBreak/>
-              <w:t>make me feel that it is mine. Respondents will be asked to indicate their opinion on a seven-point scale (1= strongly disagree; 7 strongly agree)</w:t>
+              <w:t xml:space="preserve"> does not make me feel that it is mine. Respondents will be asked to indicate their opinion on a seven-point scale (1= strongly disagree; 7 strongly agree)</w:t>
             </w:r>
           </w:p>
         </w:tc>
@@ -6333,7 +5831,6 @@
                 <w:color w:val="000000" w:themeColor="text1"/>
                 <w:sz w:val="24"/>
               </w:rPr>
-              <w:lastRenderedPageBreak/>
               <w:t>Dependent</w:t>
             </w:r>
           </w:p>
@@ -7207,6 +6704,7 @@
           <w:b w:val="0"/>
           <w:bCs w:val="0"/>
         </w:rPr>
+        <w:lastRenderedPageBreak/>
         <w:t xml:space="preserve">Arora, N., </w:t>
       </w:r>
       <w:proofErr w:type="spellStart"/>
@@ -7239,15 +6737,7 @@
           <w:b w:val="0"/>
           <w:bCs w:val="0"/>
         </w:rPr>
-        <w:t>, G. (2021, November 12). The value of getting personalization right—or wrong—is multiplying. Retrieved from McKinsey &amp; Company: https://www.mckinsey.com/capabilities/growth-marketing-and-sales/our-insights/the-</w:t>
-      </w:r>
-      <w:r>
-        <w:rPr>
-          <w:b w:val="0"/>
-          <w:bCs w:val="0"/>
-        </w:rPr>
-        <w:lastRenderedPageBreak/>
-        <w:t>value-of-getting-personalization-right-or-wrong-is-multiplying</w:t>
+        <w:t>, G. (2021, November 12). The value of getting personalization right—or wrong—is multiplying. Retrieved from McKinsey &amp; Company: https://www.mckinsey.com/capabilities/growth-marketing-and-sales/our-insights/the-value-of-getting-personalization-right-or-wrong-is-multiplying</w:t>
       </w:r>
     </w:p>
     <w:p>

</xml_diff>

<commit_message>
some paragraphs have been added to the theoretical backround in the level of customization section; additionally a new file has been added which contains a map with the references and connections between variables
</commit_message>
<xml_diff>
--- a/francisco_riano_thesis_ma.docx
+++ b/francisco_riano_thesis_ma.docx
@@ -479,7 +479,7 @@
         <mc:AlternateContent>
           <mc:Choice Requires="wps">
             <w:drawing>
-              <wp:anchor distT="0" distB="0" distL="0" distR="0" simplePos="0" relativeHeight="251653123" behindDoc="1" locked="0" layoutInCell="1" allowOverlap="1" wp14:anchorId="17D4B17F" wp14:editId="2802106E">
+              <wp:anchor distT="0" distB="0" distL="0" distR="0" simplePos="0" relativeHeight="251652099" behindDoc="1" locked="0" layoutInCell="1" allowOverlap="1" wp14:anchorId="17D4B17F" wp14:editId="22775692">
                 <wp:simplePos x="0" y="0"/>
                 <wp:positionH relativeFrom="page">
                   <wp:posOffset>914400</wp:posOffset>
@@ -570,7 +570,7 @@
           </mc:Choice>
           <mc:Fallback>
             <w:pict>
-              <v:shape w14:anchorId="7A5DD9BE" id="Freeform 3" o:spid="_x0000_s1026" style="position:absolute;margin-left:1in;margin-top:15.95pt;width:450pt;height:.1pt;z-index:-251663357;visibility:visible;mso-wrap-style:square;mso-width-percent:0;mso-height-percent:0;mso-wrap-distance-left:0;mso-wrap-distance-top:0;mso-wrap-distance-right:0;mso-wrap-distance-bottom:0;mso-position-horizontal:absolute;mso-position-horizontal-relative:page;mso-position-vertical:absolute;mso-position-vertical-relative:text;mso-width-percent:0;mso-height-percent:0;mso-width-relative:page;mso-height-relative:page;v-text-anchor:top" coordsize="9000,1270" o:gfxdata="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" path="m,l9000,e" filled="f" strokeweight=".48pt">
+              <v:shape w14:anchorId="1BCBF97F" id="Freeform 3" o:spid="_x0000_s1026" style="position:absolute;margin-left:1in;margin-top:15.95pt;width:450pt;height:.1pt;z-index:-251664381;visibility:visible;mso-wrap-style:square;mso-width-percent:0;mso-height-percent:0;mso-wrap-distance-left:0;mso-wrap-distance-top:0;mso-wrap-distance-right:0;mso-wrap-distance-bottom:0;mso-position-horizontal:absolute;mso-position-horizontal-relative:page;mso-position-vertical:absolute;mso-position-vertical-relative:text;mso-width-percent:0;mso-height-percent:0;mso-width-relative:page;mso-height-relative:page;v-text-anchor:top" coordsize="9000,1270" o:gfxdata="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" path="m,l9000,e" filled="f" strokeweight=".48pt">
                 <v:path arrowok="t" o:connecttype="custom" o:connectlocs="0,0;5715000,0" o:connectangles="0,0"/>
                 <w10:wrap type="topAndBottom" anchorx="page"/>
               </v:shape>
@@ -673,7 +673,7 @@
         <mc:AlternateContent>
           <mc:Choice Requires="wps">
             <w:drawing>
-              <wp:anchor distT="0" distB="0" distL="0" distR="0" simplePos="0" relativeHeight="251653124" behindDoc="1" locked="0" layoutInCell="1" allowOverlap="1" wp14:anchorId="55AA1400" wp14:editId="723D1324">
+              <wp:anchor distT="0" distB="0" distL="0" distR="0" simplePos="0" relativeHeight="251652100" behindDoc="1" locked="0" layoutInCell="1" allowOverlap="1" wp14:anchorId="55AA1400" wp14:editId="5740E625">
                 <wp:simplePos x="0" y="0"/>
                 <wp:positionH relativeFrom="page">
                   <wp:posOffset>914400</wp:posOffset>
@@ -764,7 +764,7 @@
           </mc:Choice>
           <mc:Fallback>
             <w:pict>
-              <v:shape w14:anchorId="6ABAEF82" id="Freeform 2" o:spid="_x0000_s1026" style="position:absolute;margin-left:1in;margin-top:15.3pt;width:450pt;height:.1pt;z-index:-251663356;visibility:visible;mso-wrap-style:square;mso-width-percent:0;mso-height-percent:0;mso-wrap-distance-left:0;mso-wrap-distance-top:0;mso-wrap-distance-right:0;mso-wrap-distance-bottom:0;mso-position-horizontal:absolute;mso-position-horizontal-relative:page;mso-position-vertical:absolute;mso-position-vertical-relative:text;mso-width-percent:0;mso-height-percent:0;mso-width-relative:page;mso-height-relative:page;v-text-anchor:top" coordsize="9000,1270" o:gfxdata="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" path="m,l9000,e" filled="f">
+              <v:shape w14:anchorId="018A5457" id="Freeform 2" o:spid="_x0000_s1026" style="position:absolute;margin-left:1in;margin-top:15.3pt;width:450pt;height:.1pt;z-index:-251664380;visibility:visible;mso-wrap-style:square;mso-width-percent:0;mso-height-percent:0;mso-wrap-distance-left:0;mso-wrap-distance-top:0;mso-wrap-distance-right:0;mso-wrap-distance-bottom:0;mso-position-horizontal:absolute;mso-position-horizontal-relative:page;mso-position-vertical:absolute;mso-position-vertical-relative:text;mso-width-percent:0;mso-height-percent:0;mso-width-relative:page;mso-height-relative:page;v-text-anchor:top" coordsize="9000,1270" o:gfxdata="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" path="m,l9000,e" filled="f">
                 <v:path arrowok="t" o:connecttype="custom" o:connectlocs="0,0;5715000,0" o:connectangles="0,0"/>
                 <w10:wrap type="topAndBottom" anchorx="page"/>
               </v:shape>
@@ -861,17 +861,6 @@
         </w:rPr>
         <w:t xml:space="preserve"> Introduction</w:t>
       </w:r>
-    </w:p>
-    <w:p>
-      <w:pPr>
-        <w:pStyle w:val="BodyText"/>
-        <w:spacing w:before="1" w:line="360" w:lineRule="auto"/>
-        <w:rPr>
-          <w:rFonts w:ascii="Times New Roman"/>
-          <w:i/>
-          <w:sz w:val="36"/>
-        </w:rPr>
-      </w:pPr>
     </w:p>
     <w:p>
       <w:pPr>
@@ -1316,6 +1305,27 @@
           <w:rFonts w:ascii="Times New Roman" w:hAnsi="Times New Roman"/>
           <w:sz w:val="24"/>
         </w:rPr>
+        <w:t xml:space="preserve"> this statement could be confirmed by the research made by </w:t>
+      </w:r>
+      <w:r>
+        <w:rPr>
+          <w:rFonts w:ascii="Times New Roman" w:hAnsi="Times New Roman"/>
+          <w:sz w:val="24"/>
+        </w:rPr>
+        <w:t>Arora</w:t>
+      </w:r>
+      <w:r>
+        <w:rPr>
+          <w:rFonts w:ascii="Times New Roman" w:hAnsi="Times New Roman"/>
+          <w:sz w:val="24"/>
+        </w:rPr>
+        <w:t xml:space="preserve"> et al</w:t>
+      </w:r>
+      <w:r>
+        <w:rPr>
+          <w:rFonts w:ascii="Times New Roman" w:hAnsi="Times New Roman"/>
+          <w:sz w:val="24"/>
+        </w:rPr>
         <w:t xml:space="preserve"> </w:t>
       </w:r>
       <w:r>
@@ -1323,50 +1333,29 @@
           <w:rFonts w:ascii="Times New Roman" w:hAnsi="Times New Roman"/>
           <w:sz w:val="24"/>
         </w:rPr>
+        <w:t>(</w:t>
+      </w:r>
+      <w:r>
+        <w:rPr>
+          <w:rFonts w:ascii="Times New Roman" w:hAnsi="Times New Roman"/>
+          <w:sz w:val="24"/>
+        </w:rPr>
+        <w:t>2021)</w:t>
+      </w:r>
+      <w:r>
+        <w:rPr>
+          <w:rFonts w:ascii="Times New Roman" w:hAnsi="Times New Roman"/>
+          <w:sz w:val="24"/>
+        </w:rPr>
+        <w:t xml:space="preserve"> which found that 71% of consumers expect companies to deliver personalized experiences and 76%, of them, get </w:t>
+      </w:r>
+      <w:r>
+        <w:rPr>
+          <w:rFonts w:ascii="Times New Roman" w:hAnsi="Times New Roman"/>
+          <w:sz w:val="24"/>
+        </w:rPr>
         <w:lastRenderedPageBreak/>
-        <w:t xml:space="preserve">this statement could be confirmed by the research made by </w:t>
-      </w:r>
-      <w:r>
-        <w:rPr>
-          <w:rFonts w:ascii="Times New Roman" w:hAnsi="Times New Roman"/>
-          <w:sz w:val="24"/>
-        </w:rPr>
-        <w:t>Arora</w:t>
-      </w:r>
-      <w:r>
-        <w:rPr>
-          <w:rFonts w:ascii="Times New Roman" w:hAnsi="Times New Roman"/>
-          <w:sz w:val="24"/>
-        </w:rPr>
-        <w:t xml:space="preserve"> et al</w:t>
-      </w:r>
-      <w:r>
-        <w:rPr>
-          <w:rFonts w:ascii="Times New Roman" w:hAnsi="Times New Roman"/>
-          <w:sz w:val="24"/>
-        </w:rPr>
-        <w:t xml:space="preserve"> </w:t>
-      </w:r>
-      <w:r>
-        <w:rPr>
-          <w:rFonts w:ascii="Times New Roman" w:hAnsi="Times New Roman"/>
-          <w:sz w:val="24"/>
-        </w:rPr>
-        <w:t>(</w:t>
-      </w:r>
-      <w:r>
-        <w:rPr>
-          <w:rFonts w:ascii="Times New Roman" w:hAnsi="Times New Roman"/>
-          <w:sz w:val="24"/>
-        </w:rPr>
-        <w:t>2021)</w:t>
-      </w:r>
-      <w:r>
-        <w:rPr>
-          <w:rFonts w:ascii="Times New Roman" w:hAnsi="Times New Roman"/>
-          <w:sz w:val="24"/>
-        </w:rPr>
-        <w:t xml:space="preserve"> which found that 71% of consumers expect companies to deliver personalized experiences and 76%, of them, get frustrated when this does not happen. Additionally, in accordance with Teasdale (2022) 33% of consumers interested in customization feel that standard products do not meet their expectations</w:t>
+        <w:t>frustrated when this does not happen. Additionally, in accordance with Teasdale (2022) 33% of consumers interested in customization feel that standard products do not meet their expectations</w:t>
       </w:r>
       <w:r>
         <w:rPr>
@@ -2030,15 +2019,7 @@
           <w:rFonts w:ascii="Times New Roman" w:hAnsi="Times New Roman"/>
           <w:sz w:val="24"/>
         </w:rPr>
-        <w:t xml:space="preserve">). Cost </w:t>
-      </w:r>
-      <w:r>
-        <w:rPr>
-          <w:rFonts w:ascii="Times New Roman" w:hAnsi="Times New Roman"/>
-          <w:sz w:val="24"/>
-        </w:rPr>
-        <w:lastRenderedPageBreak/>
-        <w:t xml:space="preserve">increase, in a customization context, could be produced by the maintenance of a variety of machinery and infrastructure that can produce different product, color, shapes, etc </w:t>
+        <w:t xml:space="preserve">). Cost increase, in a customization context, could be produced by the maintenance of a variety of machinery and infrastructure that can produce different product, color, shapes, etc </w:t>
       </w:r>
       <w:sdt>
         <w:sdtPr>
@@ -2077,7 +2058,16 @@
               <w:noProof/>
               <w:sz w:val="24"/>
             </w:rPr>
-            <w:t>(Global Electronic Services, 2022)</w:t>
+            <w:t xml:space="preserve">(Global </w:t>
+          </w:r>
+          <w:r>
+            <w:rPr>
+              <w:rFonts w:ascii="Times New Roman" w:hAnsi="Times New Roman"/>
+              <w:noProof/>
+              <w:sz w:val="24"/>
+            </w:rPr>
+            <w:lastRenderedPageBreak/>
+            <w:t>Electronic Services, 2022)</w:t>
           </w:r>
           <w:r>
             <w:rPr>
@@ -2485,7 +2475,7 @@
           <w:rFonts w:ascii="Times New Roman" w:hAnsi="Times New Roman"/>
           <w:sz w:val="24"/>
         </w:rPr>
-        <w:t xml:space="preserve">This is expected to be </w:t>
+        <w:t xml:space="preserve">This is expected to be achieved through the research which will enable us to determine if the level and type of features to customize products could have an impact on willingness to pay and also if this relationship is </w:t>
       </w:r>
       <w:r>
         <w:rPr>
@@ -2493,7 +2483,7 @@
           <w:sz w:val="24"/>
         </w:rPr>
         <w:lastRenderedPageBreak/>
-        <w:t xml:space="preserve">achieved through the research which will enable us to determine if the level and type of features to customize products could have an impact on willingness to pay and also if this relationship is explained by the emotional link, between users and modified products, called psychological ownership. </w:t>
+        <w:t xml:space="preserve">explained by the emotional link, between users and modified products, called psychological ownership. </w:t>
       </w:r>
     </w:p>
     <w:p>
@@ -2638,6 +2628,10 @@
     <w:p>
       <w:pPr>
         <w:pStyle w:val="BodyText"/>
+        <w:numPr>
+          <w:ilvl w:val="2"/>
+          <w:numId w:val="26"/>
+        </w:numPr>
         <w:spacing w:before="1" w:line="360" w:lineRule="auto"/>
         <w:rPr>
           <w:rFonts w:ascii="Times New Roman"/>
@@ -2646,6 +2640,195 @@
           <w:szCs w:val="17"/>
         </w:rPr>
       </w:pPr>
+      <w:r>
+        <w:rPr>
+          <w:rFonts w:ascii="Times New Roman"/>
+          <w:i/>
+          <w:sz w:val="28"/>
+          <w:szCs w:val="17"/>
+        </w:rPr>
+        <w:t>Theoretical research questions</w:t>
+      </w:r>
+    </w:p>
+    <w:p>
+      <w:pPr>
+        <w:pStyle w:val="BodyText"/>
+        <w:spacing w:before="1" w:line="360" w:lineRule="auto"/>
+        <w:rPr>
+          <w:rFonts w:ascii="Times New Roman"/>
+          <w:iCs/>
+          <w:sz w:val="24"/>
+          <w:szCs w:val="15"/>
+        </w:rPr>
+      </w:pPr>
+      <w:r>
+        <w:rPr>
+          <w:rFonts w:ascii="Times New Roman"/>
+          <w:iCs/>
+          <w:sz w:val="24"/>
+          <w:szCs w:val="15"/>
+        </w:rPr>
+        <w:t xml:space="preserve">Supported by the </w:t>
+      </w:r>
+      <w:r>
+        <w:rPr>
+          <w:rFonts w:ascii="Times New Roman"/>
+          <w:iCs/>
+          <w:sz w:val="24"/>
+          <w:szCs w:val="15"/>
+        </w:rPr>
+        <w:t>literature review, the theoretical research questions that are expected to be answered are:</w:t>
+      </w:r>
+    </w:p>
+    <w:p>
+      <w:pPr>
+        <w:pStyle w:val="BodyText"/>
+        <w:numPr>
+          <w:ilvl w:val="0"/>
+          <w:numId w:val="27"/>
+        </w:numPr>
+        <w:spacing w:before="1" w:line="360" w:lineRule="auto"/>
+        <w:rPr>
+          <w:rFonts w:ascii="Times New Roman"/>
+          <w:iCs/>
+          <w:sz w:val="24"/>
+          <w:szCs w:val="15"/>
+        </w:rPr>
+      </w:pPr>
+      <w:r>
+        <w:rPr>
+          <w:rFonts w:ascii="Times New Roman"/>
+          <w:iCs/>
+          <w:sz w:val="24"/>
+          <w:szCs w:val="15"/>
+        </w:rPr>
+        <w:t>What is psychological ownership?</w:t>
+      </w:r>
+    </w:p>
+    <w:p>
+      <w:pPr>
+        <w:pStyle w:val="BodyText"/>
+        <w:numPr>
+          <w:ilvl w:val="0"/>
+          <w:numId w:val="27"/>
+        </w:numPr>
+        <w:spacing w:before="1" w:line="360" w:lineRule="auto"/>
+        <w:rPr>
+          <w:rFonts w:ascii="Times New Roman"/>
+          <w:iCs/>
+          <w:sz w:val="24"/>
+          <w:szCs w:val="15"/>
+        </w:rPr>
+      </w:pPr>
+      <w:r>
+        <w:rPr>
+          <w:rFonts w:ascii="Times New Roman"/>
+          <w:iCs/>
+          <w:sz w:val="24"/>
+          <w:szCs w:val="15"/>
+        </w:rPr>
+        <w:t>What is product customization?</w:t>
+      </w:r>
+    </w:p>
+    <w:p>
+      <w:pPr>
+        <w:pStyle w:val="BodyText"/>
+        <w:numPr>
+          <w:ilvl w:val="0"/>
+          <w:numId w:val="27"/>
+        </w:numPr>
+        <w:spacing w:before="1" w:line="360" w:lineRule="auto"/>
+        <w:rPr>
+          <w:rFonts w:ascii="Times New Roman"/>
+          <w:iCs/>
+          <w:sz w:val="24"/>
+          <w:szCs w:val="15"/>
+        </w:rPr>
+      </w:pPr>
+      <w:r>
+        <w:rPr>
+          <w:rFonts w:ascii="Times New Roman"/>
+          <w:iCs/>
+          <w:sz w:val="24"/>
+          <w:szCs w:val="15"/>
+        </w:rPr>
+        <w:t>What is a hedonic feature?</w:t>
+      </w:r>
+    </w:p>
+    <w:p>
+      <w:pPr>
+        <w:pStyle w:val="BodyText"/>
+        <w:numPr>
+          <w:ilvl w:val="0"/>
+          <w:numId w:val="27"/>
+        </w:numPr>
+        <w:spacing w:before="1" w:line="360" w:lineRule="auto"/>
+        <w:rPr>
+          <w:rFonts w:ascii="Times New Roman"/>
+          <w:iCs/>
+          <w:sz w:val="24"/>
+          <w:szCs w:val="15"/>
+        </w:rPr>
+      </w:pPr>
+      <w:r>
+        <w:rPr>
+          <w:rFonts w:ascii="Times New Roman"/>
+          <w:iCs/>
+          <w:sz w:val="24"/>
+          <w:szCs w:val="15"/>
+        </w:rPr>
+        <w:t>What is a utilitarian feature?</w:t>
+      </w:r>
+    </w:p>
+    <w:p>
+      <w:pPr>
+        <w:pStyle w:val="BodyText"/>
+        <w:numPr>
+          <w:ilvl w:val="0"/>
+          <w:numId w:val="27"/>
+        </w:numPr>
+        <w:spacing w:before="1" w:line="360" w:lineRule="auto"/>
+        <w:rPr>
+          <w:rFonts w:ascii="Times New Roman"/>
+          <w:iCs/>
+          <w:sz w:val="24"/>
+          <w:szCs w:val="15"/>
+        </w:rPr>
+      </w:pPr>
+      <w:r>
+        <w:rPr>
+          <w:rFonts w:ascii="Times New Roman"/>
+          <w:iCs/>
+          <w:sz w:val="24"/>
+          <w:szCs w:val="15"/>
+        </w:rPr>
+        <w:t>What is highly customizable product?</w:t>
+      </w:r>
+    </w:p>
+    <w:p>
+      <w:pPr>
+        <w:pStyle w:val="BodyText"/>
+        <w:numPr>
+          <w:ilvl w:val="0"/>
+          <w:numId w:val="27"/>
+        </w:numPr>
+        <w:spacing w:before="1" w:line="360" w:lineRule="auto"/>
+        <w:rPr>
+          <w:rFonts w:ascii="Times New Roman"/>
+          <w:iCs/>
+          <w:sz w:val="24"/>
+          <w:szCs w:val="15"/>
+        </w:rPr>
+      </w:pPr>
+      <w:r>
+        <w:rPr>
+          <w:rFonts w:ascii="Times New Roman"/>
+          <w:iCs/>
+          <w:sz w:val="24"/>
+          <w:szCs w:val="15"/>
+        </w:rPr>
+        <w:t>What is a poor customizable product?</w:t>
+      </w:r>
     </w:p>
     <w:p>
       <w:pPr>
@@ -2669,211 +2852,6 @@
           <w:sz w:val="28"/>
           <w:szCs w:val="17"/>
         </w:rPr>
-        <w:t>Theoretical research questions</w:t>
-      </w:r>
-    </w:p>
-    <w:p>
-      <w:pPr>
-        <w:pStyle w:val="BodyText"/>
-        <w:spacing w:before="1" w:line="360" w:lineRule="auto"/>
-        <w:rPr>
-          <w:rFonts w:ascii="Times New Roman"/>
-          <w:iCs/>
-          <w:sz w:val="24"/>
-          <w:szCs w:val="15"/>
-        </w:rPr>
-      </w:pPr>
-      <w:r>
-        <w:rPr>
-          <w:rFonts w:ascii="Times New Roman"/>
-          <w:iCs/>
-          <w:sz w:val="24"/>
-          <w:szCs w:val="15"/>
-        </w:rPr>
-        <w:t xml:space="preserve">Supported by the </w:t>
-      </w:r>
-      <w:r>
-        <w:rPr>
-          <w:rFonts w:ascii="Times New Roman"/>
-          <w:iCs/>
-          <w:sz w:val="24"/>
-          <w:szCs w:val="15"/>
-        </w:rPr>
-        <w:t>literature review, the theoretical research questions that are expected to be answered are:</w:t>
-      </w:r>
-    </w:p>
-    <w:p>
-      <w:pPr>
-        <w:pStyle w:val="BodyText"/>
-        <w:numPr>
-          <w:ilvl w:val="0"/>
-          <w:numId w:val="27"/>
-        </w:numPr>
-        <w:spacing w:before="1" w:line="360" w:lineRule="auto"/>
-        <w:rPr>
-          <w:rFonts w:ascii="Times New Roman"/>
-          <w:iCs/>
-          <w:sz w:val="24"/>
-          <w:szCs w:val="15"/>
-        </w:rPr>
-      </w:pPr>
-      <w:r>
-        <w:rPr>
-          <w:rFonts w:ascii="Times New Roman"/>
-          <w:iCs/>
-          <w:sz w:val="24"/>
-          <w:szCs w:val="15"/>
-        </w:rPr>
-        <w:t>What is psychological ownership?</w:t>
-      </w:r>
-    </w:p>
-    <w:p>
-      <w:pPr>
-        <w:pStyle w:val="BodyText"/>
-        <w:numPr>
-          <w:ilvl w:val="0"/>
-          <w:numId w:val="27"/>
-        </w:numPr>
-        <w:spacing w:before="1" w:line="360" w:lineRule="auto"/>
-        <w:rPr>
-          <w:rFonts w:ascii="Times New Roman"/>
-          <w:iCs/>
-          <w:sz w:val="24"/>
-          <w:szCs w:val="15"/>
-        </w:rPr>
-      </w:pPr>
-      <w:r>
-        <w:rPr>
-          <w:rFonts w:ascii="Times New Roman"/>
-          <w:iCs/>
-          <w:sz w:val="24"/>
-          <w:szCs w:val="15"/>
-        </w:rPr>
-        <w:t>What is product customization?</w:t>
-      </w:r>
-    </w:p>
-    <w:p>
-      <w:pPr>
-        <w:pStyle w:val="BodyText"/>
-        <w:numPr>
-          <w:ilvl w:val="0"/>
-          <w:numId w:val="27"/>
-        </w:numPr>
-        <w:spacing w:before="1" w:line="360" w:lineRule="auto"/>
-        <w:rPr>
-          <w:rFonts w:ascii="Times New Roman"/>
-          <w:iCs/>
-          <w:sz w:val="24"/>
-          <w:szCs w:val="15"/>
-        </w:rPr>
-      </w:pPr>
-      <w:r>
-        <w:rPr>
-          <w:rFonts w:ascii="Times New Roman"/>
-          <w:iCs/>
-          <w:sz w:val="24"/>
-          <w:szCs w:val="15"/>
-        </w:rPr>
-        <w:t>What is a hedonic feature?</w:t>
-      </w:r>
-    </w:p>
-    <w:p>
-      <w:pPr>
-        <w:pStyle w:val="BodyText"/>
-        <w:numPr>
-          <w:ilvl w:val="0"/>
-          <w:numId w:val="27"/>
-        </w:numPr>
-        <w:spacing w:before="1" w:line="360" w:lineRule="auto"/>
-        <w:rPr>
-          <w:rFonts w:ascii="Times New Roman"/>
-          <w:iCs/>
-          <w:sz w:val="24"/>
-          <w:szCs w:val="15"/>
-        </w:rPr>
-      </w:pPr>
-      <w:r>
-        <w:rPr>
-          <w:rFonts w:ascii="Times New Roman"/>
-          <w:iCs/>
-          <w:sz w:val="24"/>
-          <w:szCs w:val="15"/>
-        </w:rPr>
-        <w:t>What is a utilitarian feature?</w:t>
-      </w:r>
-    </w:p>
-    <w:p>
-      <w:pPr>
-        <w:pStyle w:val="BodyText"/>
-        <w:numPr>
-          <w:ilvl w:val="0"/>
-          <w:numId w:val="27"/>
-        </w:numPr>
-        <w:spacing w:before="1" w:line="360" w:lineRule="auto"/>
-        <w:rPr>
-          <w:rFonts w:ascii="Times New Roman"/>
-          <w:iCs/>
-          <w:sz w:val="24"/>
-          <w:szCs w:val="15"/>
-        </w:rPr>
-      </w:pPr>
-      <w:r>
-        <w:rPr>
-          <w:rFonts w:ascii="Times New Roman"/>
-          <w:iCs/>
-          <w:sz w:val="24"/>
-          <w:szCs w:val="15"/>
-        </w:rPr>
-        <w:t>What is highly customizable product?</w:t>
-      </w:r>
-    </w:p>
-    <w:p>
-      <w:pPr>
-        <w:pStyle w:val="BodyText"/>
-        <w:numPr>
-          <w:ilvl w:val="0"/>
-          <w:numId w:val="27"/>
-        </w:numPr>
-        <w:spacing w:before="1" w:line="360" w:lineRule="auto"/>
-        <w:rPr>
-          <w:rFonts w:ascii="Times New Roman"/>
-          <w:iCs/>
-          <w:sz w:val="24"/>
-          <w:szCs w:val="15"/>
-        </w:rPr>
-      </w:pPr>
-      <w:r>
-        <w:rPr>
-          <w:rFonts w:ascii="Times New Roman"/>
-          <w:iCs/>
-          <w:sz w:val="24"/>
-          <w:szCs w:val="15"/>
-        </w:rPr>
-        <w:t>What is a poor customizable product?</w:t>
-      </w:r>
-    </w:p>
-    <w:p>
-      <w:pPr>
-        <w:pStyle w:val="BodyText"/>
-        <w:numPr>
-          <w:ilvl w:val="2"/>
-          <w:numId w:val="26"/>
-        </w:numPr>
-        <w:spacing w:before="1" w:line="360" w:lineRule="auto"/>
-        <w:rPr>
-          <w:rFonts w:ascii="Times New Roman"/>
-          <w:i/>
-          <w:sz w:val="28"/>
-          <w:szCs w:val="17"/>
-        </w:rPr>
-      </w:pPr>
-      <w:r>
-        <w:rPr>
-          <w:rFonts w:ascii="Times New Roman"/>
-          <w:i/>
-          <w:sz w:val="28"/>
-          <w:szCs w:val="17"/>
-        </w:rPr>
         <w:t>Empirical research questions</w:t>
       </w:r>
     </w:p>
@@ -3015,17 +2993,7 @@
           <w:sz w:val="24"/>
           <w:szCs w:val="15"/>
         </w:rPr>
-        <w:t xml:space="preserve">and level of customization </w:t>
-      </w:r>
-      <w:r>
-        <w:rPr>
-          <w:rFonts w:ascii="Times New Roman"/>
-          <w:iCs/>
-          <w:sz w:val="24"/>
-          <w:szCs w:val="15"/>
-        </w:rPr>
-        <w:lastRenderedPageBreak/>
-        <w:t>moderated by the type of features used to customize products?</w:t>
+        <w:t>and level of customization moderated by the type of features used to customize products?</w:t>
       </w:r>
     </w:p>
     <w:p>
@@ -3118,7 +3086,15 @@
           <w:rFonts w:ascii="Times New Roman" w:hAnsi="Times New Roman"/>
           <w:sz w:val="24"/>
         </w:rPr>
-        <w:t>To what extent does psychological ownership have a mediating role in the relationship between the level of customization and willingness to pay?</w:t>
+        <w:t xml:space="preserve">To what extent does psychological ownership have a mediating role in the relationship </w:t>
+      </w:r>
+      <w:r>
+        <w:rPr>
+          <w:rFonts w:ascii="Times New Roman" w:hAnsi="Times New Roman"/>
+          <w:sz w:val="24"/>
+        </w:rPr>
+        <w:lastRenderedPageBreak/>
+        <w:t>between the level of customization and willingness to pay?</w:t>
       </w:r>
     </w:p>
     <w:p>
@@ -3150,36 +3126,16 @@
       </w:pPr>
       <w:r>
         <w:rPr>
-          <w:rFonts w:ascii="Times New Roman"/>
-          <w:i/>
-          <w:sz w:val="28"/>
-          <w:szCs w:val="17"/>
-        </w:rPr>
-        <w:t>Conceptual model</w:t>
-      </w:r>
-    </w:p>
-    <w:p>
-      <w:pPr>
-        <w:pStyle w:val="Heading3"/>
-        <w:spacing w:before="1"/>
-        <w:jc w:val="both"/>
-        <w:rPr>
-          <w:b w:val="0"/>
-          <w:bCs w:val="0"/>
-        </w:rPr>
-      </w:pPr>
-      <w:r>
-        <w:rPr>
           <w:noProof/>
         </w:rPr>
         <w:drawing>
-          <wp:anchor distT="0" distB="0" distL="114300" distR="114300" simplePos="0" relativeHeight="251669504" behindDoc="0" locked="0" layoutInCell="1" allowOverlap="1" wp14:anchorId="23F160FF" wp14:editId="2C9718C0">
+          <wp:anchor distT="0" distB="0" distL="114300" distR="114300" simplePos="0" relativeHeight="251668480" behindDoc="0" locked="0" layoutInCell="1" allowOverlap="1" wp14:anchorId="23F160FF" wp14:editId="6FCA01BD">
             <wp:simplePos x="0" y="0"/>
             <wp:positionH relativeFrom="margin">
-              <wp:posOffset>-109855</wp:posOffset>
+              <wp:align>right</wp:align>
             </wp:positionH>
             <wp:positionV relativeFrom="margin">
-              <wp:posOffset>2157095</wp:posOffset>
+              <wp:posOffset>1036320</wp:posOffset>
             </wp:positionV>
             <wp:extent cx="6115050" cy="2590800"/>
             <wp:effectExtent l="0" t="0" r="0" b="0"/>
@@ -3232,6 +3188,15 @@
           </wp:anchor>
         </w:drawing>
       </w:r>
+      <w:r>
+        <w:rPr>
+          <w:rFonts w:ascii="Times New Roman"/>
+          <w:i/>
+          <w:sz w:val="28"/>
+          <w:szCs w:val="17"/>
+        </w:rPr>
+        <w:t>Conceptual model</w:t>
+      </w:r>
     </w:p>
     <w:p>
       <w:pPr>
@@ -3243,13 +3208,6 @@
           <w:bCs w:val="0"/>
         </w:rPr>
       </w:pPr>
-      <w:r>
-        <w:rPr>
-          <w:b w:val="0"/>
-          <w:bCs w:val="0"/>
-        </w:rPr>
-        <w:tab/>
-      </w:r>
     </w:p>
     <w:p>
       <w:pPr>
@@ -3261,14 +3219,13 @@
           <w:bCs w:val="0"/>
         </w:rPr>
       </w:pPr>
-    </w:p>
-    <w:p>
-      <w:pPr>
-        <w:pStyle w:val="Heading3"/>
-        <w:spacing w:before="1"/>
-        <w:ind w:left="0"/>
-        <w:jc w:val="both"/>
-      </w:pPr>
+      <w:r>
+        <w:rPr>
+          <w:b w:val="0"/>
+          <w:bCs w:val="0"/>
+        </w:rPr>
+        <w:tab/>
+      </w:r>
     </w:p>
     <w:p>
       <w:pPr>
@@ -3372,17 +3329,7 @@
           <w:sz w:val="24"/>
           <w:szCs w:val="15"/>
         </w:rPr>
-        <w:t xml:space="preserve">2x2 online between subject design experiment. The respondents will </w:t>
-      </w:r>
-      <w:r>
-        <w:rPr>
-          <w:rFonts w:ascii="Times New Roman"/>
-          <w:iCs/>
-          <w:sz w:val="24"/>
-          <w:szCs w:val="15"/>
-        </w:rPr>
-        <w:lastRenderedPageBreak/>
-        <w:t xml:space="preserve">be randomly assigned to each of the 4 experimental conditions and will be able to customize a car based on the conditions given. Afterwards they will be required to fill out a questionnaire that will be used as a guide to measure the psychological ownership. Finally, they will be asked to give their willingness to pay towards the customized product.  </w:t>
+        <w:t xml:space="preserve">2x2 online between subject design experiment. The respondents will be randomly assigned to each of the 4 experimental conditions and will be able to customize a car based on the conditions given. Afterwards they will be required to fill out a questionnaire that will be used as a guide to measure the psychological ownership. Finally, they will be asked to give their willingness to pay towards the customized product.  </w:t>
       </w:r>
     </w:p>
     <w:p>
@@ -3420,6 +3367,7 @@
           <w:sz w:val="28"/>
           <w:szCs w:val="17"/>
         </w:rPr>
+        <w:lastRenderedPageBreak/>
         <w:t>Relevance</w:t>
       </w:r>
     </w:p>
@@ -3798,17 +3746,7 @@
           <w:sz w:val="24"/>
           <w:szCs w:val="15"/>
         </w:rPr>
-        <w:t xml:space="preserve"> (2000), what makes this research different is that thses conditions will be used as a features rather than product types. Aditionally it is going to be </w:t>
-      </w:r>
-      <w:r>
-        <w:rPr>
-          <w:rFonts w:ascii="Times New Roman" w:hAnsi="Times New Roman"/>
-          <w:noProof/>
-          <w:sz w:val="24"/>
-          <w:szCs w:val="15"/>
-        </w:rPr>
-        <w:lastRenderedPageBreak/>
-        <w:t xml:space="preserve">measured its impact in a customization context which will lead us to determine what are the favorite type of features used to </w:t>
+        <w:t xml:space="preserve"> (2000), what makes this research different is that thses conditions will be used as a features rather than product types. Aditionally it is going to be measured its impact in a customization context which will lead us to determine what are the favorite type of features used to </w:t>
       </w:r>
       <w:r>
         <w:rPr>
@@ -3891,7 +3829,17 @@
           <w:sz w:val="24"/>
           <w:szCs w:val="15"/>
         </w:rPr>
-        <w:t xml:space="preserve">From a managerial approach this research could also give relevant contributions. The first of these is based on the challenge identified by </w:t>
+        <w:t xml:space="preserve">From a managerial approach this research could also give relevant contributions. The first of these </w:t>
+      </w:r>
+      <w:r>
+        <w:rPr>
+          <w:rFonts w:ascii="Times New Roman"/>
+          <w:iCs/>
+          <w:sz w:val="24"/>
+          <w:szCs w:val="15"/>
+        </w:rPr>
+        <w:lastRenderedPageBreak/>
+        <w:t xml:space="preserve">is based on the challenge identified by </w:t>
       </w:r>
       <w:r>
         <w:rPr>
@@ -4072,27 +4020,7 @@
           <w:sz w:val="24"/>
           <w:szCs w:val="15"/>
         </w:rPr>
-        <w:t xml:space="preserve">Customization is a way to offer a unique and differentiated proposition to customers. But part and product complexity </w:t>
-      </w:r>
-      <w:proofErr w:type="gramStart"/>
-      <w:r>
-        <w:rPr>
-          <w:rFonts w:ascii="Times New Roman"/>
-          <w:iCs/>
-          <w:sz w:val="24"/>
-          <w:szCs w:val="15"/>
-        </w:rPr>
-        <w:t>comes</w:t>
-      </w:r>
-      <w:proofErr w:type="gramEnd"/>
-      <w:r>
-        <w:rPr>
-          <w:rFonts w:ascii="Times New Roman"/>
-          <w:iCs/>
-          <w:sz w:val="24"/>
-          <w:szCs w:val="15"/>
-        </w:rPr>
-        <w:t xml:space="preserve"> at a price which could be harsh to measure, with hidden cost flying under the radar (</w:t>
+        <w:t>Customization is a way to offer a unique and differentiated proposition to customers. But part and product complexity comes at a price which could be harsh to measure, with hidden cost flying under the radar (</w:t>
       </w:r>
       <w:r>
         <w:rPr>
@@ -4307,6 +4235,71 @@
     </w:p>
     <w:p>
       <w:pPr>
+        <w:pStyle w:val="Heading3"/>
+        <w:spacing w:before="1" w:line="360" w:lineRule="auto"/>
+        <w:jc w:val="both"/>
+        <w:rPr>
+          <w:rFonts w:eastAsia="Arial MT" w:cs="Arial MT"/>
+          <w:b w:val="0"/>
+          <w:bCs w:val="0"/>
+          <w:szCs w:val="22"/>
+        </w:rPr>
+      </w:pPr>
+    </w:p>
+    <w:p>
+      <w:pPr>
+        <w:pStyle w:val="Heading3"/>
+        <w:spacing w:before="1" w:line="360" w:lineRule="auto"/>
+        <w:jc w:val="both"/>
+        <w:rPr>
+          <w:rFonts w:eastAsia="Arial MT" w:cs="Arial MT"/>
+          <w:b w:val="0"/>
+          <w:bCs w:val="0"/>
+          <w:szCs w:val="22"/>
+        </w:rPr>
+      </w:pPr>
+    </w:p>
+    <w:p>
+      <w:pPr>
+        <w:pStyle w:val="Heading3"/>
+        <w:spacing w:before="1" w:line="360" w:lineRule="auto"/>
+        <w:jc w:val="both"/>
+        <w:rPr>
+          <w:rFonts w:eastAsia="Arial MT" w:cs="Arial MT"/>
+          <w:b w:val="0"/>
+          <w:bCs w:val="0"/>
+          <w:szCs w:val="22"/>
+        </w:rPr>
+      </w:pPr>
+    </w:p>
+    <w:p>
+      <w:pPr>
+        <w:pStyle w:val="Heading3"/>
+        <w:spacing w:before="1" w:line="360" w:lineRule="auto"/>
+        <w:jc w:val="both"/>
+        <w:rPr>
+          <w:rFonts w:eastAsia="Arial MT" w:cs="Arial MT"/>
+          <w:b w:val="0"/>
+          <w:bCs w:val="0"/>
+          <w:szCs w:val="22"/>
+        </w:rPr>
+      </w:pPr>
+    </w:p>
+    <w:p>
+      <w:pPr>
+        <w:pStyle w:val="Heading3"/>
+        <w:spacing w:before="1" w:line="360" w:lineRule="auto"/>
+        <w:jc w:val="both"/>
+        <w:rPr>
+          <w:rFonts w:eastAsia="Arial MT" w:cs="Arial MT"/>
+          <w:b w:val="0"/>
+          <w:bCs w:val="0"/>
+          <w:szCs w:val="22"/>
+        </w:rPr>
+      </w:pPr>
+    </w:p>
+    <w:p>
+      <w:pPr>
         <w:pStyle w:val="BodyText"/>
         <w:numPr>
           <w:ilvl w:val="0"/>
@@ -4409,6 +4402,41 @@
     <w:p>
       <w:pPr>
         <w:spacing w:before="1" w:line="360" w:lineRule="auto"/>
+        <w:ind w:right="117"/>
+        <w:jc w:val="both"/>
+        <w:rPr>
+          <w:rFonts w:ascii="Times New Roman" w:hAnsi="Times New Roman"/>
+          <w:sz w:val="24"/>
+        </w:rPr>
+      </w:pPr>
+      <w:r>
+        <w:rPr>
+          <w:rFonts w:ascii="Times New Roman" w:hAnsi="Times New Roman"/>
+          <w:sz w:val="24"/>
+        </w:rPr>
+        <w:tab/>
+        <w:t>Nowadays it is becoming relevant to market product and services to small niche segments, going further even to customization in order to aim individual preferences (</w:t>
+      </w:r>
+      <w:proofErr w:type="spellStart"/>
+      <w:r>
+        <w:rPr>
+          <w:rFonts w:ascii="Times New Roman" w:hAnsi="Times New Roman"/>
+          <w:sz w:val="24"/>
+        </w:rPr>
+        <w:t>Puligadda</w:t>
+      </w:r>
+      <w:proofErr w:type="spellEnd"/>
+      <w:r>
+        <w:rPr>
+          <w:rFonts w:ascii="Times New Roman" w:hAnsi="Times New Roman"/>
+          <w:sz w:val="24"/>
+        </w:rPr>
+        <w:t xml:space="preserve"> et al., 2010). </w:t>
+      </w:r>
+    </w:p>
+    <w:p>
+      <w:pPr>
+        <w:spacing w:before="1" w:line="360" w:lineRule="auto"/>
         <w:ind w:right="117" w:firstLine="720"/>
         <w:jc w:val="both"/>
         <w:rPr>
@@ -4443,7 +4471,106 @@
     <w:p>
       <w:pPr>
         <w:spacing w:before="1" w:line="360" w:lineRule="auto"/>
-        <w:ind w:right="117" w:firstLine="540"/>
+        <w:ind w:right="117" w:firstLine="720"/>
+        <w:jc w:val="both"/>
+        <w:rPr>
+          <w:rFonts w:ascii="Times New Roman" w:hAnsi="Times New Roman"/>
+          <w:sz w:val="24"/>
+        </w:rPr>
+      </w:pPr>
+      <w:r>
+        <w:rPr>
+          <w:rFonts w:ascii="Times New Roman" w:hAnsi="Times New Roman"/>
+          <w:sz w:val="24"/>
+        </w:rPr>
+        <w:t xml:space="preserve">Retailers who employ techniques of fostering </w:t>
+      </w:r>
+      <w:r>
+        <w:rPr>
+          <w:rFonts w:ascii="Times New Roman" w:hAnsi="Times New Roman"/>
+          <w:sz w:val="24"/>
+        </w:rPr>
+        <w:t>in customers to encouraging product customization, may be able to increase psychological ownership (</w:t>
+      </w:r>
+      <w:bookmarkStart w:id="2" w:name="_Hlk116035438"/>
+      <w:r>
+        <w:rPr>
+          <w:rFonts w:ascii="Times New Roman" w:hAnsi="Times New Roman"/>
+          <w:sz w:val="24"/>
+        </w:rPr>
+        <w:t>Shu &amp; Peck, 2011)</w:t>
+      </w:r>
+      <w:r>
+        <w:rPr>
+          <w:rFonts w:ascii="Times New Roman" w:hAnsi="Times New Roman"/>
+          <w:sz w:val="24"/>
+        </w:rPr>
+        <w:t xml:space="preserve">. </w:t>
+      </w:r>
+      <w:bookmarkEnd w:id="2"/>
+      <w:r>
+        <w:rPr>
+          <w:rFonts w:ascii="Times New Roman" w:hAnsi="Times New Roman"/>
+          <w:sz w:val="24"/>
+        </w:rPr>
+        <w:t xml:space="preserve">This statement is completely aligned with the proposal made by </w:t>
+      </w:r>
+      <w:proofErr w:type="spellStart"/>
+      <w:r>
+        <w:rPr>
+          <w:rFonts w:ascii="Times New Roman" w:hAnsi="Times New Roman"/>
+          <w:sz w:val="24"/>
+        </w:rPr>
+        <w:t>Morewedge</w:t>
+      </w:r>
+      <w:proofErr w:type="spellEnd"/>
+      <w:r>
+        <w:rPr>
+          <w:rFonts w:ascii="Times New Roman" w:hAnsi="Times New Roman"/>
+          <w:sz w:val="24"/>
+        </w:rPr>
+        <w:t xml:space="preserve"> et al</w:t>
+      </w:r>
+      <w:r>
+        <w:rPr>
+          <w:rFonts w:ascii="Times New Roman" w:hAnsi="Times New Roman"/>
+          <w:sz w:val="24"/>
+        </w:rPr>
+        <w:t xml:space="preserve"> (</w:t>
+      </w:r>
+      <w:r>
+        <w:rPr>
+          <w:rFonts w:ascii="Times New Roman" w:hAnsi="Times New Roman"/>
+          <w:sz w:val="24"/>
+        </w:rPr>
+        <w:t>2021</w:t>
+      </w:r>
+      <w:r>
+        <w:rPr>
+          <w:rFonts w:ascii="Times New Roman" w:hAnsi="Times New Roman"/>
+          <w:sz w:val="24"/>
+        </w:rPr>
+        <w:t>) who affirms that the increased control imbued by improved considerations set and customization may produce a higher level of psychological ownership as well. Although these declarations have had an important relevance within the customization literature, these have not been proved or teste through an experimental design research approach; therefore</w:t>
+      </w:r>
+      <w:r>
+        <w:rPr>
+          <w:rFonts w:ascii="Times New Roman" w:hAnsi="Times New Roman"/>
+          <w:sz w:val="24"/>
+        </w:rPr>
+        <w:t>,</w:t>
+      </w:r>
+      <w:r>
+        <w:rPr>
+          <w:rFonts w:ascii="Times New Roman" w:hAnsi="Times New Roman"/>
+          <w:sz w:val="24"/>
+        </w:rPr>
+        <w:t xml:space="preserve"> this is one of the key added contributions expected to be given by this present research. </w:t>
+      </w:r>
+    </w:p>
+    <w:p>
+      <w:pPr>
+        <w:spacing w:before="1" w:line="360" w:lineRule="auto"/>
+        <w:ind w:right="117" w:firstLine="720"/>
         <w:jc w:val="both"/>
         <w:rPr>
           <w:rFonts w:ascii="Times New Roman" w:hAnsi="Times New Roman"/>
@@ -4483,7 +4610,15 @@
           <w:rFonts w:ascii="Times New Roman" w:hAnsi="Times New Roman"/>
           <w:sz w:val="24"/>
         </w:rPr>
-        <w:t xml:space="preserve"> Highly customizable products will produce a higher willingness to pay than poor customizable products.</w:t>
+        <w:t xml:space="preserve"> Highly customizable products will produce a higher willingness to pay than poor </w:t>
+      </w:r>
+      <w:r>
+        <w:rPr>
+          <w:rFonts w:ascii="Times New Roman" w:hAnsi="Times New Roman"/>
+          <w:sz w:val="24"/>
+        </w:rPr>
+        <w:lastRenderedPageBreak/>
+        <w:t>customizable products.</w:t>
       </w:r>
     </w:p>
     <w:p>
@@ -4608,15 +4743,7 @@
           <w:b w:val="0"/>
           <w:bCs w:val="0"/>
         </w:rPr>
-        <w:t xml:space="preserve">In accordance with the purposes of this research, type of features used to customize </w:t>
-      </w:r>
-      <w:r>
-        <w:rPr>
-          <w:b w:val="0"/>
-          <w:bCs w:val="0"/>
-        </w:rPr>
-        <w:lastRenderedPageBreak/>
-        <w:t>products is going to be classified in two conditions: hedonic and utilitarian. Hedonic features are those linked with a sensory experience of aesthetic or sensual pleasure and fun; while utilitarian attributes are those orientated to a specific goal and with the accomplishment of a practical task (</w:t>
+        <w:t>In accordance with the purposes of this research, type of features used to customize products is going to be classified in two conditions: hedonic and utilitarian. Hedonic features are those linked with a sensory experience of aesthetic or sensual pleasure and fun; while utilitarian attributes are those orientated to a specific goal and with the accomplishment of a practical task (</w:t>
       </w:r>
       <w:r>
         <w:rPr>
@@ -4912,7 +5039,15 @@
           <w:rFonts w:ascii="Times New Roman" w:hAnsi="Times New Roman"/>
           <w:sz w:val="24"/>
         </w:rPr>
-        <w:t xml:space="preserve">) psychological ownership could be understood as the individual feeling of possession a consumer could hold for a target, it is based on subjective feelings. Legal ownership, on the other hand, is the possession of a product, endorsed by a legal document, usually a deed, a bill or a receipt. </w:t>
+        <w:t xml:space="preserve">) psychological ownership could be understood as the individual feeling of possession a consumer could hold for a target, it is based on subjective feelings. Legal ownership, on the other hand, is the possession of a product, </w:t>
+      </w:r>
+      <w:r>
+        <w:rPr>
+          <w:rFonts w:ascii="Times New Roman" w:hAnsi="Times New Roman"/>
+          <w:sz w:val="24"/>
+        </w:rPr>
+        <w:lastRenderedPageBreak/>
+        <w:t xml:space="preserve">endorsed by a legal document, usually a deed, a bill or a receipt. </w:t>
       </w:r>
     </w:p>
     <w:p>
@@ -4996,15 +5131,7 @@
           <w:rFonts w:ascii="Times New Roman" w:hAnsi="Times New Roman"/>
           <w:sz w:val="24"/>
         </w:rPr>
-        <w:t xml:space="preserve">The present research is focused on determining the degree on what psychological ownership explains the effect of customization on willingness to pay for products modified by the potential </w:t>
-      </w:r>
-      <w:r>
-        <w:rPr>
-          <w:rFonts w:ascii="Times New Roman" w:hAnsi="Times New Roman"/>
-          <w:sz w:val="24"/>
-        </w:rPr>
-        <w:lastRenderedPageBreak/>
-        <w:t xml:space="preserve">users. This challenge has not been addressed yet by the current literature so therefore, this is one of the key contributions expected to be given by this present study. </w:t>
+        <w:t xml:space="preserve">The present research is focused on determining the degree on what psychological ownership explains the effect of customization on willingness to pay for products modified by the potential users. This challenge has not been addressed yet by the current literature so therefore, this is one of the key contributions expected to be given by this present study. </w:t>
       </w:r>
     </w:p>
     <w:p>
@@ -5066,6 +5193,18 @@
         </w:rPr>
         <w:t xml:space="preserve"> Products customized through hedonic features will produce a higher willingness to pay than products customized through utilitarian features and the relationship will be mediated by the psychological ownership</w:t>
       </w:r>
+    </w:p>
+    <w:p>
+      <w:pPr>
+        <w:spacing w:before="1" w:line="360" w:lineRule="auto"/>
+        <w:ind w:right="117"/>
+        <w:jc w:val="both"/>
+        <w:rPr>
+          <w:rFonts w:ascii="Times New Roman" w:hAnsi="Times New Roman"/>
+          <w:noProof/>
+          <w:sz w:val="24"/>
+        </w:rPr>
+      </w:pPr>
     </w:p>
     <w:p>
       <w:pPr>
@@ -5326,6 +5465,7 @@
                 <w:color w:val="000000" w:themeColor="text1"/>
                 <w:sz w:val="24"/>
               </w:rPr>
+              <w:lastRenderedPageBreak/>
               <w:t>Independent</w:t>
             </w:r>
           </w:p>
@@ -5653,7 +5793,6 @@
                 <w:color w:val="000000" w:themeColor="text1"/>
                 <w:sz w:val="24"/>
               </w:rPr>
-              <w:lastRenderedPageBreak/>
               <w:t>M</w:t>
             </w:r>
             <w:r>
@@ -6460,7 +6599,16 @@
           <w:color w:val="000000" w:themeColor="text1"/>
           <w:sz w:val="24"/>
         </w:rPr>
-        <w:t xml:space="preserve"> they will be able to give their willingness to pay</w:t>
+        <w:t xml:space="preserve"> they will be able to give their willingness to </w:t>
+      </w:r>
+      <w:r>
+        <w:rPr>
+          <w:rFonts w:ascii="Times New Roman"/>
+          <w:color w:val="000000" w:themeColor="text1"/>
+          <w:sz w:val="24"/>
+        </w:rPr>
+        <w:lastRenderedPageBreak/>
+        <w:t>pay</w:t>
       </w:r>
       <w:r>
         <w:rPr>
@@ -6704,7 +6852,6 @@
           <w:b w:val="0"/>
           <w:bCs w:val="0"/>
         </w:rPr>
-        <w:lastRenderedPageBreak/>
         <w:t xml:space="preserve">Arora, N., </w:t>
       </w:r>
       <w:proofErr w:type="spellStart"/>
@@ -7044,7 +7191,15 @@
           <w:b w:val="0"/>
           <w:bCs w:val="0"/>
         </w:rPr>
-        <w:t>Li, D., &amp; Atkinson, L. (2020). The role of psychological ownership in consumer happiness. Journal of Consumer Marketing.</w:t>
+        <w:t xml:space="preserve">Li, D., &amp; Atkinson, L. (2020). The role of psychological ownership in consumer </w:t>
+      </w:r>
+      <w:r>
+        <w:rPr>
+          <w:b w:val="0"/>
+          <w:bCs w:val="0"/>
+        </w:rPr>
+        <w:lastRenderedPageBreak/>
+        <w:t>happiness. Journal of Consumer Marketing.</w:t>
       </w:r>
     </w:p>
     <w:p>
@@ -7243,23 +7398,8 @@
         <w:jc w:val="left"/>
       </w:pPr>
     </w:p>
-    <w:p>
-      <w:pPr>
-        <w:pStyle w:val="Heading1"/>
-      </w:pPr>
-    </w:p>
-    <w:p>
-      <w:pPr>
-        <w:pStyle w:val="Heading1"/>
-        <w:ind w:left="0" w:firstLine="0"/>
-      </w:pPr>
-    </w:p>
     <w:bookmarkEnd w:id="0"/>
-    <w:p>
-      <w:pPr>
-        <w:pStyle w:val="Heading1"/>
-      </w:pPr>
-    </w:p>
+    <w:p/>
     <w:p/>
     <w:p>
       <w:pPr>
@@ -7267,610 +7407,6 @@
         <w:spacing w:line="360" w:lineRule="auto"/>
         <w:jc w:val="left"/>
       </w:pPr>
-      <w:r>
-        <w:rPr>
-          <w:noProof/>
-        </w:rPr>
-        <mc:AlternateContent>
-          <mc:Choice Requires="wpg">
-            <w:drawing>
-              <wp:anchor distT="0" distB="0" distL="114300" distR="114300" simplePos="0" relativeHeight="251667456" behindDoc="0" locked="0" layoutInCell="1" allowOverlap="1" wp14:anchorId="46B40ECD" wp14:editId="14F31887">
-                <wp:simplePos x="0" y="0"/>
-                <wp:positionH relativeFrom="column">
-                  <wp:posOffset>13970</wp:posOffset>
-                </wp:positionH>
-                <wp:positionV relativeFrom="paragraph">
-                  <wp:posOffset>132080</wp:posOffset>
-                </wp:positionV>
-                <wp:extent cx="6519230" cy="2486024"/>
-                <wp:effectExtent l="57150" t="38100" r="72390" b="86360"/>
-                <wp:wrapNone/>
-                <wp:docPr id="21" name="Group 21"/>
-                <wp:cNvGraphicFramePr/>
-                <a:graphic xmlns:a="http://schemas.openxmlformats.org/drawingml/2006/main">
-                  <a:graphicData uri="http://schemas.microsoft.com/office/word/2010/wordprocessingGroup">
-                    <wpg:wgp>
-                      <wpg:cNvGrpSpPr/>
-                      <wpg:grpSpPr>
-                        <a:xfrm>
-                          <a:off x="0" y="0"/>
-                          <a:ext cx="6519230" cy="2486024"/>
-                          <a:chOff x="0" y="0"/>
-                          <a:chExt cx="6519230" cy="2486024"/>
-                        </a:xfrm>
-                      </wpg:grpSpPr>
-                      <wpg:grpSp>
-                        <wpg:cNvPr id="4" name="Group 4"/>
-                        <wpg:cNvGrpSpPr/>
-                        <wpg:grpSpPr>
-                          <a:xfrm>
-                            <a:off x="0" y="916890"/>
-                            <a:ext cx="6519230" cy="1569134"/>
-                            <a:chOff x="0" y="497832"/>
-                            <a:chExt cx="6519524" cy="1569268"/>
-                          </a:xfrm>
-                        </wpg:grpSpPr>
-                        <wpg:grpSp>
-                          <wpg:cNvPr id="6" name="Group 6"/>
-                          <wpg:cNvGrpSpPr/>
-                          <wpg:grpSpPr>
-                            <a:xfrm>
-                              <a:off x="0" y="497832"/>
-                              <a:ext cx="6519524" cy="1569268"/>
-                              <a:chOff x="0" y="552614"/>
-                              <a:chExt cx="6721475" cy="1775930"/>
-                            </a:xfrm>
-                          </wpg:grpSpPr>
-                          <wps:wsp>
-                            <wps:cNvPr id="7" name="Rectangle 2"/>
-                            <wps:cNvSpPr/>
-                            <wps:spPr>
-                              <a:xfrm>
-                                <a:off x="0" y="1330325"/>
-                                <a:ext cx="1809750" cy="998219"/>
-                              </a:xfrm>
-                              <a:prstGeom prst="rect">
-                                <a:avLst/>
-                              </a:prstGeom>
-                            </wps:spPr>
-                            <wps:style>
-                              <a:lnRef idx="1">
-                                <a:schemeClr val="accent1"/>
-                              </a:lnRef>
-                              <a:fillRef idx="2">
-                                <a:schemeClr val="accent1"/>
-                              </a:fillRef>
-                              <a:effectRef idx="1">
-                                <a:schemeClr val="accent1"/>
-                              </a:effectRef>
-                              <a:fontRef idx="minor">
-                                <a:schemeClr val="dk1"/>
-                              </a:fontRef>
-                            </wps:style>
-                            <wps:txbx>
-                              <w:txbxContent>
-                                <w:p>
-                                  <w:pPr>
-                                    <w:jc w:val="center"/>
-                                  </w:pPr>
-                                  <w:r>
-                                    <w:t>Level of customization</w:t>
-                                  </w:r>
-                                </w:p>
-                                <w:p>
-                                  <w:pPr>
-                                    <w:pStyle w:val="ListParagraph"/>
-                                    <w:numPr>
-                                      <w:ilvl w:val="0"/>
-                                      <w:numId w:val="16"/>
-                                    </w:numPr>
-                                  </w:pPr>
-                                  <w:r>
-                                    <w:t>HCP</w:t>
-                                  </w:r>
-                                </w:p>
-                                <w:p>
-                                  <w:pPr>
-                                    <w:pStyle w:val="ListParagraph"/>
-                                    <w:numPr>
-                                      <w:ilvl w:val="0"/>
-                                      <w:numId w:val="16"/>
-                                    </w:numPr>
-                                  </w:pPr>
-                                  <w:r>
-                                    <w:t>PCP</w:t>
-                                  </w:r>
-                                </w:p>
-                                <w:p>
-                                  <w:pPr>
-                                    <w:pStyle w:val="ListParagraph"/>
-                                    <w:ind w:left="720" w:firstLine="0"/>
-                                  </w:pPr>
-                                </w:p>
-                              </w:txbxContent>
-                            </wps:txbx>
-                            <wps:bodyPr rot="0" spcFirstLastPara="0" vertOverflow="overflow" horzOverflow="overflow" vert="horz" wrap="square" lIns="91440" tIns="45720" rIns="91440" bIns="45720" numCol="1" spcCol="0" rtlCol="0" fromWordArt="0" anchor="ctr" anchorCtr="0" forceAA="0" compatLnSpc="1">
-                              <a:prstTxWarp prst="textNoShape">
-                                <a:avLst/>
-                              </a:prstTxWarp>
-                              <a:noAutofit/>
-                            </wps:bodyPr>
-                          </wps:wsp>
-                          <wps:wsp>
-                            <wps:cNvPr id="8" name="Rectangle 8"/>
-                            <wps:cNvSpPr/>
-                            <wps:spPr>
-                              <a:xfrm>
-                                <a:off x="2736841" y="552614"/>
-                                <a:ext cx="1601567" cy="751802"/>
-                              </a:xfrm>
-                              <a:prstGeom prst="rect">
-                                <a:avLst/>
-                              </a:prstGeom>
-                            </wps:spPr>
-                            <wps:style>
-                              <a:lnRef idx="1">
-                                <a:schemeClr val="accent1"/>
-                              </a:lnRef>
-                              <a:fillRef idx="2">
-                                <a:schemeClr val="accent1"/>
-                              </a:fillRef>
-                              <a:effectRef idx="1">
-                                <a:schemeClr val="accent1"/>
-                              </a:effectRef>
-                              <a:fontRef idx="minor">
-                                <a:schemeClr val="dk1"/>
-                              </a:fontRef>
-                            </wps:style>
-                            <wps:txbx>
-                              <w:txbxContent>
-                                <w:p>
-                                  <w:pPr>
-                                    <w:jc w:val="center"/>
-                                    <w:rPr>
-                                      <w:lang w:val="es-CO"/>
-                                    </w:rPr>
-                                  </w:pPr>
-                                  <w:r>
-                                    <w:rPr>
-                                      <w:lang w:val="es-CO"/>
-                                    </w:rPr>
-                                    <w:t>Psychological ownership</w:t>
-                                  </w:r>
-                                </w:p>
-                              </w:txbxContent>
-                            </wps:txbx>
-                            <wps:bodyPr rot="0" spcFirstLastPara="0" vertOverflow="overflow" horzOverflow="overflow" vert="horz" wrap="square" lIns="91440" tIns="45720" rIns="91440" bIns="45720" numCol="1" spcCol="0" rtlCol="0" fromWordArt="0" anchor="ctr" anchorCtr="0" forceAA="0" compatLnSpc="1">
-                              <a:prstTxWarp prst="textNoShape">
-                                <a:avLst/>
-                              </a:prstTxWarp>
-                              <a:noAutofit/>
-                            </wps:bodyPr>
-                          </wps:wsp>
-                          <wps:wsp>
-                            <wps:cNvPr id="9" name="Rectangle 9"/>
-                            <wps:cNvSpPr/>
-                            <wps:spPr>
-                              <a:xfrm>
-                                <a:off x="5492750" y="1241425"/>
-                                <a:ext cx="1228725" cy="676275"/>
-                              </a:xfrm>
-                              <a:prstGeom prst="rect">
-                                <a:avLst/>
-                              </a:prstGeom>
-                            </wps:spPr>
-                            <wps:style>
-                              <a:lnRef idx="1">
-                                <a:schemeClr val="accent1"/>
-                              </a:lnRef>
-                              <a:fillRef idx="2">
-                                <a:schemeClr val="accent1"/>
-                              </a:fillRef>
-                              <a:effectRef idx="1">
-                                <a:schemeClr val="accent1"/>
-                              </a:effectRef>
-                              <a:fontRef idx="minor">
-                                <a:schemeClr val="dk1"/>
-                              </a:fontRef>
-                            </wps:style>
-                            <wps:txbx>
-                              <w:txbxContent>
-                                <w:p>
-                                  <w:pPr>
-                                    <w:jc w:val="center"/>
-                                  </w:pPr>
-                                  <w:r>
-                                    <w:t>Willingness to pay</w:t>
-                                  </w:r>
-                                  <w:r>
-                                    <w:t xml:space="preserve"> </w:t>
-                                  </w:r>
-                                </w:p>
-                              </w:txbxContent>
-                            </wps:txbx>
-                            <wps:bodyPr rot="0" spcFirstLastPara="0" vertOverflow="overflow" horzOverflow="overflow" vert="horz" wrap="square" lIns="91440" tIns="45720" rIns="91440" bIns="45720" numCol="1" spcCol="0" rtlCol="0" fromWordArt="0" anchor="ctr" anchorCtr="0" forceAA="0" compatLnSpc="1">
-                              <a:prstTxWarp prst="textNoShape">
-                                <a:avLst/>
-                              </a:prstTxWarp>
-                              <a:noAutofit/>
-                            </wps:bodyPr>
-                          </wps:wsp>
-                          <wps:wsp>
-                            <wps:cNvPr id="14" name="Straight Arrow Connector 14"/>
-                            <wps:cNvCnPr/>
-                            <wps:spPr>
-                              <a:xfrm>
-                                <a:off x="1870567" y="1933575"/>
-                                <a:ext cx="3543299" cy="13243"/>
-                              </a:xfrm>
-                              <a:prstGeom prst="straightConnector1">
-                                <a:avLst/>
-                              </a:prstGeom>
-                              <a:ln>
-                                <a:tailEnd type="triangle"/>
-                              </a:ln>
-                            </wps:spPr>
-                            <wps:style>
-                              <a:lnRef idx="1">
-                                <a:schemeClr val="accent1"/>
-                              </a:lnRef>
-                              <a:fillRef idx="0">
-                                <a:schemeClr val="accent1"/>
-                              </a:fillRef>
-                              <a:effectRef idx="0">
-                                <a:schemeClr val="accent1"/>
-                              </a:effectRef>
-                              <a:fontRef idx="minor">
-                                <a:schemeClr val="tx1"/>
-                              </a:fontRef>
-                            </wps:style>
-                            <wps:bodyPr/>
-                          </wps:wsp>
-                        </wpg:grpSp>
-                        <wps:wsp>
-                          <wps:cNvPr id="16" name="Straight Arrow Connector 6"/>
-                          <wps:cNvCnPr/>
-                          <wps:spPr>
-                            <a:xfrm flipV="1">
-                              <a:off x="1776355" y="971633"/>
-                              <a:ext cx="843138" cy="246946"/>
-                            </a:xfrm>
-                            <a:prstGeom prst="straightConnector1">
-                              <a:avLst/>
-                            </a:prstGeom>
-                            <a:ln>
-                              <a:tailEnd type="triangle"/>
-                            </a:ln>
-                          </wps:spPr>
-                          <wps:style>
-                            <a:lnRef idx="1">
-                              <a:schemeClr val="accent1"/>
-                            </a:lnRef>
-                            <a:fillRef idx="0">
-                              <a:schemeClr val="accent1"/>
-                            </a:fillRef>
-                            <a:effectRef idx="0">
-                              <a:schemeClr val="accent1"/>
-                            </a:effectRef>
-                            <a:fontRef idx="minor">
-                              <a:schemeClr val="tx1"/>
-                            </a:fontRef>
-                          </wps:style>
-                          <wps:bodyPr/>
-                        </wps:wsp>
-                      </wpg:grpSp>
-                      <wps:wsp>
-                        <wps:cNvPr id="17" name="Straight Arrow Connector 6"/>
-                        <wps:cNvCnPr/>
-                        <wps:spPr>
-                          <a:xfrm>
-                            <a:off x="4267200" y="1371600"/>
-                            <a:ext cx="1038225" cy="372745"/>
-                          </a:xfrm>
-                          <a:prstGeom prst="straightConnector1">
-                            <a:avLst/>
-                          </a:prstGeom>
-                          <a:ln>
-                            <a:tailEnd type="triangle"/>
-                          </a:ln>
-                        </wps:spPr>
-                        <wps:style>
-                          <a:lnRef idx="1">
-                            <a:schemeClr val="accent1"/>
-                          </a:lnRef>
-                          <a:fillRef idx="0">
-                            <a:schemeClr val="accent1"/>
-                          </a:fillRef>
-                          <a:effectRef idx="0">
-                            <a:schemeClr val="accent1"/>
-                          </a:effectRef>
-                          <a:fontRef idx="minor">
-                            <a:schemeClr val="tx1"/>
-                          </a:fontRef>
-                        </wps:style>
-                        <wps:bodyPr/>
-                      </wps:wsp>
-                      <wps:wsp>
-                        <wps:cNvPr id="18" name="Rectangle 18"/>
-                        <wps:cNvSpPr/>
-                        <wps:spPr>
-                          <a:xfrm>
-                            <a:off x="885825" y="0"/>
-                            <a:ext cx="1323975" cy="619125"/>
-                          </a:xfrm>
-                          <a:prstGeom prst="rect">
-                            <a:avLst/>
-                          </a:prstGeom>
-                        </wps:spPr>
-                        <wps:style>
-                          <a:lnRef idx="1">
-                            <a:schemeClr val="accent1"/>
-                          </a:lnRef>
-                          <a:fillRef idx="2">
-                            <a:schemeClr val="accent1"/>
-                          </a:fillRef>
-                          <a:effectRef idx="1">
-                            <a:schemeClr val="accent1"/>
-                          </a:effectRef>
-                          <a:fontRef idx="minor">
-                            <a:schemeClr val="dk1"/>
-                          </a:fontRef>
-                        </wps:style>
-                        <wps:txbx>
-                          <w:txbxContent>
-                            <w:p>
-                              <w:pPr>
-                                <w:jc w:val="center"/>
-                              </w:pPr>
-                              <w:r>
-                                <w:t>Type of features</w:t>
-                              </w:r>
-                            </w:p>
-                            <w:p>
-                              <w:pPr>
-                                <w:jc w:val="center"/>
-                              </w:pPr>
-                              <w:r>
-                                <w:t>(</w:t>
-                              </w:r>
-                              <w:r>
-                                <w:t>Hedonic</w:t>
-                              </w:r>
-                              <w:r>
-                                <w:t xml:space="preserve"> vs utilitarian)</w:t>
-                              </w:r>
-                            </w:p>
-                          </w:txbxContent>
-                        </wps:txbx>
-                        <wps:bodyPr rot="0" spcFirstLastPara="0" vertOverflow="overflow" horzOverflow="overflow" vert="horz" wrap="square" lIns="91440" tIns="45720" rIns="91440" bIns="45720" numCol="1" spcCol="0" rtlCol="0" fromWordArt="0" anchor="ctr" anchorCtr="0" forceAA="0" compatLnSpc="1">
-                          <a:prstTxWarp prst="textNoShape">
-                            <a:avLst/>
-                          </a:prstTxWarp>
-                          <a:noAutofit/>
-                        </wps:bodyPr>
-                      </wps:wsp>
-                      <wps:wsp>
-                        <wps:cNvPr id="19" name="Straight Arrow Connector 19"/>
-                        <wps:cNvCnPr/>
-                        <wps:spPr>
-                          <a:xfrm>
-                            <a:off x="1714500" y="619125"/>
-                            <a:ext cx="523875" cy="876300"/>
-                          </a:xfrm>
-                          <a:prstGeom prst="straightConnector1">
-                            <a:avLst/>
-                          </a:prstGeom>
-                          <a:ln>
-                            <a:tailEnd type="triangle"/>
-                          </a:ln>
-                        </wps:spPr>
-                        <wps:style>
-                          <a:lnRef idx="1">
-                            <a:schemeClr val="accent1"/>
-                          </a:lnRef>
-                          <a:fillRef idx="0">
-                            <a:schemeClr val="accent1"/>
-                          </a:fillRef>
-                          <a:effectRef idx="0">
-                            <a:schemeClr val="accent1"/>
-                          </a:effectRef>
-                          <a:fontRef idx="minor">
-                            <a:schemeClr val="tx1"/>
-                          </a:fontRef>
-                        </wps:style>
-                        <wps:bodyPr/>
-                      </wps:wsp>
-                      <wps:wsp>
-                        <wps:cNvPr id="20" name="Straight Arrow Connector 20"/>
-                        <wps:cNvCnPr/>
-                        <wps:spPr>
-                          <a:xfrm>
-                            <a:off x="1600200" y="657225"/>
-                            <a:ext cx="838200" cy="1438275"/>
-                          </a:xfrm>
-                          <a:prstGeom prst="straightConnector1">
-                            <a:avLst/>
-                          </a:prstGeom>
-                          <a:ln>
-                            <a:tailEnd type="triangle"/>
-                          </a:ln>
-                        </wps:spPr>
-                        <wps:style>
-                          <a:lnRef idx="1">
-                            <a:schemeClr val="accent1"/>
-                          </a:lnRef>
-                          <a:fillRef idx="0">
-                            <a:schemeClr val="accent1"/>
-                          </a:fillRef>
-                          <a:effectRef idx="0">
-                            <a:schemeClr val="accent1"/>
-                          </a:effectRef>
-                          <a:fontRef idx="minor">
-                            <a:schemeClr val="tx1"/>
-                          </a:fontRef>
-                        </wps:style>
-                        <wps:bodyPr/>
-                      </wps:wsp>
-                    </wpg:wgp>
-                  </a:graphicData>
-                </a:graphic>
-                <wp14:sizeRelH relativeFrom="margin">
-                  <wp14:pctWidth>0</wp14:pctWidth>
-                </wp14:sizeRelH>
-                <wp14:sizeRelV relativeFrom="margin">
-                  <wp14:pctHeight>0</wp14:pctHeight>
-                </wp14:sizeRelV>
-              </wp:anchor>
-            </w:drawing>
-          </mc:Choice>
-          <mc:Fallback>
-            <w:pict>
-              <v:group w14:anchorId="46B40ECD" id="Group 21" o:spid="_x0000_s1026" style="position:absolute;left:0;text-align:left;margin-left:1.1pt;margin-top:10.4pt;width:513.35pt;height:195.75pt;z-index:251667456;mso-width-relative:margin;mso-height-relative:margin" coordsize="65192,24860" o:gfxdata="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">
-                <v:group id="Group 4" o:spid="_x0000_s1027" style="position:absolute;top:9168;width:65192;height:15692" coordorigin=",4978" coordsize="65195,15692" o:gfxdata="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">
-                  <v:group id="Group 6" o:spid="_x0000_s1028" style="position:absolute;top:4978;width:65195;height:15693" coordorigin=",5526" coordsize="67214,17759" o:gfxdata="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">
-                    <v:rect id="Rectangle 2" o:spid="_x0000_s1029" style="position:absolute;top:13303;width:18097;height:9982;visibility:visible;mso-wrap-style:square;v-text-anchor:middle" o:gfxdata="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" fillcolor="#a7bfde [1620]" strokecolor="#4579b8 [3044]">
-                      <v:fill color2="#e4ecf5 [500]" rotate="t" angle="180" colors="0 #a3c4ff;22938f #bfd5ff;1 #e5eeff" focus="100%" type="gradient"/>
-                      <v:shadow on="t" color="black" opacity="24903f" origin=",.5" offset="0,.55556mm"/>
-                      <v:textbox>
-                        <w:txbxContent>
-                          <w:p>
-                            <w:pPr>
-                              <w:jc w:val="center"/>
-                            </w:pPr>
-                            <w:r>
-                              <w:t>Level of customization</w:t>
-                            </w:r>
-                          </w:p>
-                          <w:p>
-                            <w:pPr>
-                              <w:pStyle w:val="ListParagraph"/>
-                              <w:numPr>
-                                <w:ilvl w:val="0"/>
-                                <w:numId w:val="16"/>
-                              </w:numPr>
-                            </w:pPr>
-                            <w:r>
-                              <w:t>HCP</w:t>
-                            </w:r>
-                          </w:p>
-                          <w:p>
-                            <w:pPr>
-                              <w:pStyle w:val="ListParagraph"/>
-                              <w:numPr>
-                                <w:ilvl w:val="0"/>
-                                <w:numId w:val="16"/>
-                              </w:numPr>
-                            </w:pPr>
-                            <w:r>
-                              <w:t>PCP</w:t>
-                            </w:r>
-                          </w:p>
-                          <w:p>
-                            <w:pPr>
-                              <w:pStyle w:val="ListParagraph"/>
-                              <w:ind w:left="720" w:firstLine="0"/>
-                            </w:pPr>
-                          </w:p>
-                        </w:txbxContent>
-                      </v:textbox>
-                    </v:rect>
-                    <v:rect id="Rectangle 8" o:spid="_x0000_s1030" style="position:absolute;left:27368;top:5526;width:16016;height:7518;visibility:visible;mso-wrap-style:square;v-text-anchor:middle" o:gfxdata="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" fillcolor="#a7bfde [1620]" strokecolor="#4579b8 [3044]">
-                      <v:fill color2="#e4ecf5 [500]" rotate="t" angle="180" colors="0 #a3c4ff;22938f #bfd5ff;1 #e5eeff" focus="100%" type="gradient"/>
-                      <v:shadow on="t" color="black" opacity="24903f" origin=",.5" offset="0,.55556mm"/>
-                      <v:textbox>
-                        <w:txbxContent>
-                          <w:p>
-                            <w:pPr>
-                              <w:jc w:val="center"/>
-                              <w:rPr>
-                                <w:lang w:val="es-CO"/>
-                              </w:rPr>
-                            </w:pPr>
-                            <w:r>
-                              <w:rPr>
-                                <w:lang w:val="es-CO"/>
-                              </w:rPr>
-                              <w:t>Psychological ownership</w:t>
-                            </w:r>
-                          </w:p>
-                        </w:txbxContent>
-                      </v:textbox>
-                    </v:rect>
-                    <v:rect id="Rectangle 9" o:spid="_x0000_s1031" style="position:absolute;left:54927;top:12414;width:12287;height:6763;visibility:visible;mso-wrap-style:square;v-text-anchor:middle" o:gfxdata="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" fillcolor="#a7bfde [1620]" strokecolor="#4579b8 [3044]">
-                      <v:fill color2="#e4ecf5 [500]" rotate="t" angle="180" colors="0 #a3c4ff;22938f #bfd5ff;1 #e5eeff" focus="100%" type="gradient"/>
-                      <v:shadow on="t" color="black" opacity="24903f" origin=",.5" offset="0,.55556mm"/>
-                      <v:textbox>
-                        <w:txbxContent>
-                          <w:p>
-                            <w:pPr>
-                              <w:jc w:val="center"/>
-                            </w:pPr>
-                            <w:r>
-                              <w:t>Willingness to pay</w:t>
-                            </w:r>
-                            <w:r>
-                              <w:t xml:space="preserve"> </w:t>
-                            </w:r>
-                          </w:p>
-                        </w:txbxContent>
-                      </v:textbox>
-                    </v:rect>
-                    <v:shapetype id="_x0000_t32" coordsize="21600,21600" o:spt="32" o:oned="t" path="m,l21600,21600e" filled="f">
-                      <v:path arrowok="t" fillok="f" o:connecttype="none"/>
-                      <o:lock v:ext="edit" shapetype="t"/>
-                    </v:shapetype>
-                    <v:shape id="Straight Arrow Connector 14" o:spid="_x0000_s1032" type="#_x0000_t32" style="position:absolute;left:18705;top:19335;width:35433;height:133;visibility:visible;mso-wrap-style:square" o:connectortype="straight" o:gfxdata="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" strokecolor="#4579b8 [3044]">
-                      <v:stroke endarrow="block"/>
-                    </v:shape>
-                  </v:group>
-                  <v:shape id="Straight Arrow Connector 6" o:spid="_x0000_s1033" type="#_x0000_t32" style="position:absolute;left:17763;top:9716;width:8431;height:2469;flip:y;visibility:visible;mso-wrap-style:square" o:connectortype="straight" o:gfxdata="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" strokecolor="#4579b8 [3044]">
-                    <v:stroke endarrow="block"/>
-                  </v:shape>
-                </v:group>
-                <v:shape id="Straight Arrow Connector 6" o:spid="_x0000_s1034" type="#_x0000_t32" style="position:absolute;left:42672;top:13716;width:10382;height:3727;visibility:visible;mso-wrap-style:square" o:connectortype="straight" o:gfxdata="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" strokecolor="#4579b8 [3044]">
-                  <v:stroke endarrow="block"/>
-                </v:shape>
-                <v:rect id="Rectangle 18" o:spid="_x0000_s1035" style="position:absolute;left:8858;width:13240;height:6191;visibility:visible;mso-wrap-style:square;v-text-anchor:middle" o:gfxdata="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" fillcolor="#a7bfde [1620]" strokecolor="#4579b8 [3044]">
-                  <v:fill color2="#e4ecf5 [500]" rotate="t" angle="180" colors="0 #a3c4ff;22938f #bfd5ff;1 #e5eeff" focus="100%" type="gradient"/>
-                  <v:shadow on="t" color="black" opacity="24903f" origin=",.5" offset="0,.55556mm"/>
-                  <v:textbox>
-                    <w:txbxContent>
-                      <w:p>
-                        <w:pPr>
-                          <w:jc w:val="center"/>
-                        </w:pPr>
-                        <w:r>
-                          <w:t>Type of features</w:t>
-                        </w:r>
-                      </w:p>
-                      <w:p>
-                        <w:pPr>
-                          <w:jc w:val="center"/>
-                        </w:pPr>
-                        <w:r>
-                          <w:t>(</w:t>
-                        </w:r>
-                        <w:r>
-                          <w:t>Hedonic</w:t>
-                        </w:r>
-                        <w:r>
-                          <w:t xml:space="preserve"> vs utilitarian)</w:t>
-                        </w:r>
-                      </w:p>
-                    </w:txbxContent>
-                  </v:textbox>
-                </v:rect>
-                <v:shape id="Straight Arrow Connector 19" o:spid="_x0000_s1036" type="#_x0000_t32" style="position:absolute;left:17145;top:6191;width:5238;height:8763;visibility:visible;mso-wrap-style:square" o:connectortype="straight" o:gfxdata="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" strokecolor="#4579b8 [3044]">
-                  <v:stroke endarrow="block"/>
-                </v:shape>
-                <v:shape id="Straight Arrow Connector 20" o:spid="_x0000_s1037" type="#_x0000_t32" style="position:absolute;left:16002;top:6572;width:8382;height:14383;visibility:visible;mso-wrap-style:square" o:connectortype="straight" o:gfxdata="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" strokecolor="#4579b8 [3044]">
-                  <v:stroke endarrow="block"/>
-                </v:shape>
-              </v:group>
-            </w:pict>
-          </mc:Fallback>
-        </mc:AlternateContent>
-      </w:r>
     </w:p>
     <w:p>
       <w:pPr>
@@ -9672,6 +9208,119 @@
     </w:lvl>
   </w:abstractNum>
   <w:abstractNum w:abstractNumId="15" w15:restartNumberingAfterBreak="0">
+    <w:nsid w:val="3B944C85"/>
+    <w:multiLevelType w:val="hybridMultilevel"/>
+    <w:tmpl w:val="802C886E"/>
+    <w:lvl w:ilvl="0" w:tplc="04090001">
+      <w:start w:val="1"/>
+      <w:numFmt w:val="bullet"/>
+      <w:lvlText w:val=""/>
+      <w:lvlJc w:val="left"/>
+      <w:pPr>
+        <w:ind w:left="720" w:hanging="360"/>
+      </w:pPr>
+      <w:rPr>
+        <w:rFonts w:ascii="Symbol" w:hAnsi="Symbol" w:hint="default"/>
+      </w:rPr>
+    </w:lvl>
+    <w:lvl w:ilvl="1" w:tplc="04090003">
+      <w:start w:val="1"/>
+      <w:numFmt w:val="bullet"/>
+      <w:lvlText w:val="o"/>
+      <w:lvlJc w:val="left"/>
+      <w:pPr>
+        <w:ind w:left="1440" w:hanging="360"/>
+      </w:pPr>
+      <w:rPr>
+        <w:rFonts w:ascii="Courier New" w:hAnsi="Courier New" w:cs="Courier New" w:hint="default"/>
+      </w:rPr>
+    </w:lvl>
+    <w:lvl w:ilvl="2" w:tplc="04090005" w:tentative="1">
+      <w:start w:val="1"/>
+      <w:numFmt w:val="bullet"/>
+      <w:lvlText w:val=""/>
+      <w:lvlJc w:val="left"/>
+      <w:pPr>
+        <w:ind w:left="2160" w:hanging="360"/>
+      </w:pPr>
+      <w:rPr>
+        <w:rFonts w:ascii="Wingdings" w:hAnsi="Wingdings" w:hint="default"/>
+      </w:rPr>
+    </w:lvl>
+    <w:lvl w:ilvl="3" w:tplc="04090001" w:tentative="1">
+      <w:start w:val="1"/>
+      <w:numFmt w:val="bullet"/>
+      <w:lvlText w:val=""/>
+      <w:lvlJc w:val="left"/>
+      <w:pPr>
+        <w:ind w:left="2880" w:hanging="360"/>
+      </w:pPr>
+      <w:rPr>
+        <w:rFonts w:ascii="Symbol" w:hAnsi="Symbol" w:hint="default"/>
+      </w:rPr>
+    </w:lvl>
+    <w:lvl w:ilvl="4" w:tplc="04090003" w:tentative="1">
+      <w:start w:val="1"/>
+      <w:numFmt w:val="bullet"/>
+      <w:lvlText w:val="o"/>
+      <w:lvlJc w:val="left"/>
+      <w:pPr>
+        <w:ind w:left="3600" w:hanging="360"/>
+      </w:pPr>
+      <w:rPr>
+        <w:rFonts w:ascii="Courier New" w:hAnsi="Courier New" w:cs="Courier New" w:hint="default"/>
+      </w:rPr>
+    </w:lvl>
+    <w:lvl w:ilvl="5" w:tplc="04090005" w:tentative="1">
+      <w:start w:val="1"/>
+      <w:numFmt w:val="bullet"/>
+      <w:lvlText w:val=""/>
+      <w:lvlJc w:val="left"/>
+      <w:pPr>
+        <w:ind w:left="4320" w:hanging="360"/>
+      </w:pPr>
+      <w:rPr>
+        <w:rFonts w:ascii="Wingdings" w:hAnsi="Wingdings" w:hint="default"/>
+      </w:rPr>
+    </w:lvl>
+    <w:lvl w:ilvl="6" w:tplc="04090001" w:tentative="1">
+      <w:start w:val="1"/>
+      <w:numFmt w:val="bullet"/>
+      <w:lvlText w:val=""/>
+      <w:lvlJc w:val="left"/>
+      <w:pPr>
+        <w:ind w:left="5040" w:hanging="360"/>
+      </w:pPr>
+      <w:rPr>
+        <w:rFonts w:ascii="Symbol" w:hAnsi="Symbol" w:hint="default"/>
+      </w:rPr>
+    </w:lvl>
+    <w:lvl w:ilvl="7" w:tplc="04090003" w:tentative="1">
+      <w:start w:val="1"/>
+      <w:numFmt w:val="bullet"/>
+      <w:lvlText w:val="o"/>
+      <w:lvlJc w:val="left"/>
+      <w:pPr>
+        <w:ind w:left="5760" w:hanging="360"/>
+      </w:pPr>
+      <w:rPr>
+        <w:rFonts w:ascii="Courier New" w:hAnsi="Courier New" w:cs="Courier New" w:hint="default"/>
+      </w:rPr>
+    </w:lvl>
+    <w:lvl w:ilvl="8" w:tplc="04090005" w:tentative="1">
+      <w:start w:val="1"/>
+      <w:numFmt w:val="bullet"/>
+      <w:lvlText w:val=""/>
+      <w:lvlJc w:val="left"/>
+      <w:pPr>
+        <w:ind w:left="6480" w:hanging="360"/>
+      </w:pPr>
+      <w:rPr>
+        <w:rFonts w:ascii="Wingdings" w:hAnsi="Wingdings" w:hint="default"/>
+      </w:rPr>
+    </w:lvl>
+  </w:abstractNum>
+  <w:abstractNum w:abstractNumId="16" w15:restartNumberingAfterBreak="0">
     <w:nsid w:val="4051214F"/>
     <w:multiLevelType w:val="multilevel"/>
     <w:tmpl w:val="11D456F2"/>
@@ -9793,7 +9442,7 @@
       </w:rPr>
     </w:lvl>
   </w:abstractNum>
-  <w:abstractNum w:abstractNumId="16" w15:restartNumberingAfterBreak="0">
+  <w:abstractNum w:abstractNumId="17" w15:restartNumberingAfterBreak="0">
     <w:nsid w:val="4C2D2F43"/>
     <w:multiLevelType w:val="hybridMultilevel"/>
     <w:tmpl w:val="C96233AA"/>
@@ -9906,7 +9555,7 @@
       </w:rPr>
     </w:lvl>
   </w:abstractNum>
-  <w:abstractNum w:abstractNumId="17" w15:restartNumberingAfterBreak="0">
+  <w:abstractNum w:abstractNumId="18" w15:restartNumberingAfterBreak="0">
     <w:nsid w:val="4C78640E"/>
     <w:multiLevelType w:val="hybridMultilevel"/>
     <w:tmpl w:val="120A893A"/>
@@ -10019,7 +9668,7 @@
       </w:rPr>
     </w:lvl>
   </w:abstractNum>
-  <w:abstractNum w:abstractNumId="18" w15:restartNumberingAfterBreak="0">
+  <w:abstractNum w:abstractNumId="19" w15:restartNumberingAfterBreak="0">
     <w:nsid w:val="4D091429"/>
     <w:multiLevelType w:val="hybridMultilevel"/>
     <w:tmpl w:val="472E0B9C"/>
@@ -10132,7 +9781,7 @@
       </w:rPr>
     </w:lvl>
   </w:abstractNum>
-  <w:abstractNum w:abstractNumId="19" w15:restartNumberingAfterBreak="0">
+  <w:abstractNum w:abstractNumId="20" w15:restartNumberingAfterBreak="0">
     <w:nsid w:val="54D66DBF"/>
     <w:multiLevelType w:val="hybridMultilevel"/>
     <w:tmpl w:val="F9A2872E"/>
@@ -10245,7 +9894,7 @@
       </w:rPr>
     </w:lvl>
   </w:abstractNum>
-  <w:abstractNum w:abstractNumId="20" w15:restartNumberingAfterBreak="0">
+  <w:abstractNum w:abstractNumId="21" w15:restartNumberingAfterBreak="0">
     <w:nsid w:val="55DC2A89"/>
     <w:multiLevelType w:val="multilevel"/>
     <w:tmpl w:val="1A582278"/>
@@ -10358,7 +10007,7 @@
       </w:rPr>
     </w:lvl>
   </w:abstractNum>
-  <w:abstractNum w:abstractNumId="21" w15:restartNumberingAfterBreak="0">
+  <w:abstractNum w:abstractNumId="22" w15:restartNumberingAfterBreak="0">
     <w:nsid w:val="56194FC8"/>
     <w:multiLevelType w:val="hybridMultilevel"/>
     <w:tmpl w:val="E502392A"/>
@@ -10471,7 +10120,7 @@
       </w:rPr>
     </w:lvl>
   </w:abstractNum>
-  <w:abstractNum w:abstractNumId="22" w15:restartNumberingAfterBreak="0">
+  <w:abstractNum w:abstractNumId="23" w15:restartNumberingAfterBreak="0">
     <w:nsid w:val="5B271F6B"/>
     <w:multiLevelType w:val="multilevel"/>
     <w:tmpl w:val="252C9230"/>
@@ -10593,7 +10242,7 @@
       </w:rPr>
     </w:lvl>
   </w:abstractNum>
-  <w:abstractNum w:abstractNumId="23" w15:restartNumberingAfterBreak="0">
+  <w:abstractNum w:abstractNumId="24" w15:restartNumberingAfterBreak="0">
     <w:nsid w:val="624114D8"/>
     <w:multiLevelType w:val="hybridMultilevel"/>
     <w:tmpl w:val="A1CEEAAC"/>
@@ -10709,7 +10358,7 @@
       </w:rPr>
     </w:lvl>
   </w:abstractNum>
-  <w:abstractNum w:abstractNumId="24" w15:restartNumberingAfterBreak="0">
+  <w:abstractNum w:abstractNumId="25" w15:restartNumberingAfterBreak="0">
     <w:nsid w:val="6BEC10E5"/>
     <w:multiLevelType w:val="hybridMultilevel"/>
     <w:tmpl w:val="8BA0E93E"/>
@@ -10822,7 +10471,7 @@
       </w:rPr>
     </w:lvl>
   </w:abstractNum>
-  <w:abstractNum w:abstractNumId="25" w15:restartNumberingAfterBreak="0">
+  <w:abstractNum w:abstractNumId="26" w15:restartNumberingAfterBreak="0">
     <w:nsid w:val="75F33C12"/>
     <w:multiLevelType w:val="hybridMultilevel"/>
     <w:tmpl w:val="74EE3F44"/>
@@ -10935,7 +10584,7 @@
       </w:rPr>
     </w:lvl>
   </w:abstractNum>
-  <w:abstractNum w:abstractNumId="26" w15:restartNumberingAfterBreak="0">
+  <w:abstractNum w:abstractNumId="27" w15:restartNumberingAfterBreak="0">
     <w:nsid w:val="79EC17E7"/>
     <w:multiLevelType w:val="hybridMultilevel"/>
     <w:tmpl w:val="48321C08"/>
@@ -11058,7 +10707,7 @@
       </w:rPr>
     </w:lvl>
   </w:abstractNum>
-  <w:abstractNum w:abstractNumId="27" w15:restartNumberingAfterBreak="0">
+  <w:abstractNum w:abstractNumId="28" w15:restartNumberingAfterBreak="0">
     <w:nsid w:val="7A735253"/>
     <w:multiLevelType w:val="multilevel"/>
     <w:tmpl w:val="E7C06260"/>
@@ -11187,7 +10836,7 @@
       </w:rPr>
     </w:lvl>
   </w:abstractNum>
-  <w:abstractNum w:abstractNumId="28" w15:restartNumberingAfterBreak="0">
+  <w:abstractNum w:abstractNumId="29" w15:restartNumberingAfterBreak="0">
     <w:nsid w:val="7BF7734B"/>
     <w:multiLevelType w:val="hybridMultilevel"/>
     <w:tmpl w:val="CB727112"/>
@@ -11300,7 +10949,7 @@
       </w:rPr>
     </w:lvl>
   </w:abstractNum>
-  <w:abstractNum w:abstractNumId="29" w15:restartNumberingAfterBreak="0">
+  <w:abstractNum w:abstractNumId="30" w15:restartNumberingAfterBreak="0">
     <w:nsid w:val="7FB752F6"/>
     <w:multiLevelType w:val="hybridMultilevel"/>
     <w:tmpl w:val="BB543544"/>
@@ -11423,16 +11072,16 @@
     <w:abstractNumId w:val="9"/>
   </w:num>
   <w:num w:numId="2" w16cid:durableId="1189560116">
-    <w:abstractNumId w:val="23"/>
+    <w:abstractNumId w:val="24"/>
   </w:num>
   <w:num w:numId="3" w16cid:durableId="970406269">
-    <w:abstractNumId w:val="15"/>
+    <w:abstractNumId w:val="16"/>
   </w:num>
   <w:num w:numId="4" w16cid:durableId="1317416629">
-    <w:abstractNumId w:val="29"/>
+    <w:abstractNumId w:val="30"/>
   </w:num>
   <w:num w:numId="5" w16cid:durableId="1037655340">
-    <w:abstractNumId w:val="27"/>
+    <w:abstractNumId w:val="28"/>
   </w:num>
   <w:num w:numId="6" w16cid:durableId="452754310">
     <w:abstractNumId w:val="2"/>
@@ -11441,13 +11090,13 @@
     <w:abstractNumId w:val="14"/>
   </w:num>
   <w:num w:numId="8" w16cid:durableId="1349133973">
-    <w:abstractNumId w:val="26"/>
+    <w:abstractNumId w:val="27"/>
   </w:num>
   <w:num w:numId="9" w16cid:durableId="1775129039">
-    <w:abstractNumId w:val="22"/>
+    <w:abstractNumId w:val="23"/>
   </w:num>
   <w:num w:numId="10" w16cid:durableId="1095441991">
-    <w:abstractNumId w:val="17"/>
+    <w:abstractNumId w:val="18"/>
   </w:num>
   <w:num w:numId="11" w16cid:durableId="273367548">
     <w:abstractNumId w:val="10"/>
@@ -11456,28 +11105,28 @@
     <w:abstractNumId w:val="4"/>
   </w:num>
   <w:num w:numId="13" w16cid:durableId="132144349">
-    <w:abstractNumId w:val="18"/>
+    <w:abstractNumId w:val="19"/>
   </w:num>
   <w:num w:numId="14" w16cid:durableId="232198309">
     <w:abstractNumId w:val="13"/>
   </w:num>
   <w:num w:numId="15" w16cid:durableId="1434127496">
-    <w:abstractNumId w:val="20"/>
+    <w:abstractNumId w:val="21"/>
   </w:num>
   <w:num w:numId="16" w16cid:durableId="1955937627">
-    <w:abstractNumId w:val="28"/>
+    <w:abstractNumId w:val="29"/>
   </w:num>
   <w:num w:numId="17" w16cid:durableId="919287155">
     <w:abstractNumId w:val="11"/>
   </w:num>
   <w:num w:numId="18" w16cid:durableId="837306438">
-    <w:abstractNumId w:val="24"/>
+    <w:abstractNumId w:val="25"/>
   </w:num>
   <w:num w:numId="19" w16cid:durableId="1099302071">
     <w:abstractNumId w:val="7"/>
   </w:num>
   <w:num w:numId="20" w16cid:durableId="804738839">
-    <w:abstractNumId w:val="21"/>
+    <w:abstractNumId w:val="22"/>
   </w:num>
   <w:num w:numId="21" w16cid:durableId="1892574057">
     <w:abstractNumId w:val="3"/>
@@ -11486,10 +11135,10 @@
     <w:abstractNumId w:val="5"/>
   </w:num>
   <w:num w:numId="23" w16cid:durableId="1411582221">
-    <w:abstractNumId w:val="25"/>
+    <w:abstractNumId w:val="26"/>
   </w:num>
   <w:num w:numId="24" w16cid:durableId="49889696">
-    <w:abstractNumId w:val="19"/>
+    <w:abstractNumId w:val="20"/>
   </w:num>
   <w:num w:numId="25" w16cid:durableId="1399402109">
     <w:abstractNumId w:val="12"/>
@@ -11507,7 +11156,10 @@
     <w:abstractNumId w:val="0"/>
   </w:num>
   <w:num w:numId="30" w16cid:durableId="1642298051">
-    <w:abstractNumId w:val="16"/>
+    <w:abstractNumId w:val="17"/>
+  </w:num>
+  <w:num w:numId="31" w16cid:durableId="1837379411">
+    <w:abstractNumId w:val="15"/>
   </w:num>
 </w:numbering>
 </file>
@@ -13255,13 +12907,45 @@
       </b:Author>
     </b:Author>
     <b:Publisher>McKinsey &amp; Company</b:Publisher>
+    <b:RefOrder>28</b:RefOrder>
+  </b:Source>
+  <b:Source>
+    <b:Tag>Pul10</b:Tag>
+    <b:SourceType>JournalArticle</b:SourceType>
+    <b:Guid>{5AC69A07-E384-461F-8F07-CBACE74EC1E9}</b:Guid>
+    <b:Title>The role of idiosyncratic attribute evaluation in mass customization</b:Title>
+    <b:Year>2010</b:Year>
+    <b:JournalName>Journal of Consumer Psychology</b:JournalName>
+    <b:Pages>369-380</b:Pages>
+    <b:Author>
+      <b:Author>
+        <b:NameList>
+          <b:Person>
+            <b:Last>Puligadda</b:Last>
+            <b:First>Sanjay</b:First>
+          </b:Person>
+          <b:Person>
+            <b:Last>Grewal</b:Last>
+            <b:First>Rajdeep</b:First>
+          </b:Person>
+          <b:Person>
+            <b:Last>Rangaswamy</b:Last>
+            <b:First>Arvind </b:First>
+          </b:Person>
+          <b:Person>
+            <b:Last>Kardes</b:Last>
+            <b:First>Frank</b:First>
+          </b:Person>
+        </b:NameList>
+      </b:Author>
+    </b:Author>
     <b:RefOrder>10</b:RefOrder>
   </b:Source>
 </b:Sources>
 </file>
 
 <file path=customXml/itemProps1.xml><?xml version="1.0" encoding="utf-8"?>
-<ds:datastoreItem xmlns:ds="http://schemas.openxmlformats.org/officeDocument/2006/customXml" ds:itemID="{200D3039-4D06-48FB-821C-7EB83528516D}">
+<ds:datastoreItem xmlns:ds="http://schemas.openxmlformats.org/officeDocument/2006/customXml" ds:itemID="{403FFC55-8A97-4358-BB44-2DD675578B3C}">
   <ds:schemaRefs>
     <ds:schemaRef ds:uri="http://schemas.openxmlformats.org/officeDocument/2006/bibliography"/>
   </ds:schemaRefs>

</xml_diff>

<commit_message>
2 paragraphs added to the TB in the level of customization section
</commit_message>
<xml_diff>
--- a/francisco_riano_thesis_ma.docx
+++ b/francisco_riano_thesis_ma.docx
@@ -605,21 +605,12 @@
         </w:rPr>
         <w:tab/>
       </w:r>
-      <w:proofErr w:type="spellStart"/>
-      <w:r>
-        <w:rPr>
-          <w:rFonts w:ascii="Times New Roman"/>
-          <w:sz w:val="24"/>
-        </w:rPr>
-        <w:t>Riano</w:t>
-      </w:r>
-      <w:proofErr w:type="spellEnd"/>
-      <w:r>
-        <w:rPr>
-          <w:rFonts w:ascii="Times New Roman"/>
-          <w:sz w:val="24"/>
-        </w:rPr>
-        <w:t xml:space="preserve"> Martinez Francisco</w:t>
+      <w:r>
+        <w:rPr>
+          <w:rFonts w:ascii="Times New Roman"/>
+          <w:sz w:val="24"/>
+        </w:rPr>
+        <w:t>Riano Martinez Francisco</w:t>
       </w:r>
     </w:p>
     <w:p>
@@ -962,23 +953,7 @@
           <w:rFonts w:ascii="Times New Roman" w:hAnsi="Times New Roman"/>
           <w:sz w:val="24"/>
         </w:rPr>
-        <w:t xml:space="preserve">This new context, in accordance with </w:t>
-      </w:r>
-      <w:proofErr w:type="spellStart"/>
-      <w:r>
-        <w:rPr>
-          <w:rFonts w:ascii="Times New Roman" w:hAnsi="Times New Roman"/>
-          <w:sz w:val="24"/>
-        </w:rPr>
-        <w:t>Morewedge</w:t>
-      </w:r>
-      <w:proofErr w:type="spellEnd"/>
-      <w:r>
-        <w:rPr>
-          <w:rFonts w:ascii="Times New Roman" w:hAnsi="Times New Roman"/>
-          <w:sz w:val="24"/>
-        </w:rPr>
-        <w:t xml:space="preserve"> et al (2021), will produce important changes in consumption </w:t>
+        <w:t xml:space="preserve">This new context, in accordance with Morewedge et al (2021), will produce important changes in consumption </w:t>
       </w:r>
       <w:r>
         <w:rPr>
@@ -1013,23 +988,7 @@
           <w:rFonts w:ascii="Times New Roman" w:hAnsi="Times New Roman"/>
           <w:sz w:val="24"/>
         </w:rPr>
-        <w:t xml:space="preserve"> (</w:t>
-      </w:r>
-      <w:proofErr w:type="spellStart"/>
-      <w:r>
-        <w:rPr>
-          <w:rFonts w:ascii="Times New Roman" w:hAnsi="Times New Roman"/>
-          <w:sz w:val="24"/>
-        </w:rPr>
-        <w:t>Morewedge</w:t>
-      </w:r>
-      <w:proofErr w:type="spellEnd"/>
-      <w:r>
-        <w:rPr>
-          <w:rFonts w:ascii="Times New Roman" w:hAnsi="Times New Roman"/>
-          <w:sz w:val="24"/>
-        </w:rPr>
-        <w:t xml:space="preserve"> 202</w:t>
+        <w:t xml:space="preserve"> (Morewedge 202</w:t>
       </w:r>
       <w:r>
         <w:rPr>
@@ -1174,21 +1133,12 @@
         </w:rPr>
         <w:t xml:space="preserve"> (</w:t>
       </w:r>
-      <w:proofErr w:type="spellStart"/>
-      <w:r>
-        <w:rPr>
-          <w:rFonts w:ascii="Times New Roman" w:hAnsi="Times New Roman"/>
-          <w:sz w:val="24"/>
-        </w:rPr>
-        <w:t>Morewedge</w:t>
-      </w:r>
-      <w:proofErr w:type="spellEnd"/>
-      <w:r>
-        <w:rPr>
-          <w:rFonts w:ascii="Times New Roman" w:hAnsi="Times New Roman"/>
-          <w:sz w:val="24"/>
-        </w:rPr>
-        <w:t xml:space="preserve"> et al., 2021)</w:t>
+      <w:r>
+        <w:rPr>
+          <w:rFonts w:ascii="Times New Roman" w:hAnsi="Times New Roman"/>
+          <w:sz w:val="24"/>
+        </w:rPr>
+        <w:t>Morewedge et al., 2021)</w:t>
       </w:r>
       <w:r>
         <w:rPr>
@@ -1213,23 +1163,7 @@
           <w:rFonts w:ascii="Times New Roman" w:hAnsi="Times New Roman"/>
           <w:sz w:val="24"/>
         </w:rPr>
-        <w:t>Psychological ownership is a relevant variable that deserves to be borne in mind by companies because it has important influence on both approaches: for the consumers and for the companies as well. According to Li &amp; Atkinson (2020), psychological ownership fulfills basic psychological needs and therefore increments customer well-being. Additionally, this variable is positively associated with consumer demand, willingness to pay, word of mouth and competitive resistance (</w:t>
-      </w:r>
-      <w:proofErr w:type="spellStart"/>
-      <w:r>
-        <w:rPr>
-          <w:rFonts w:ascii="Times New Roman" w:hAnsi="Times New Roman"/>
-          <w:sz w:val="24"/>
-        </w:rPr>
-        <w:t>Morewedge</w:t>
-      </w:r>
-      <w:proofErr w:type="spellEnd"/>
-      <w:r>
-        <w:rPr>
-          <w:rFonts w:ascii="Times New Roman" w:hAnsi="Times New Roman"/>
-          <w:sz w:val="24"/>
-        </w:rPr>
-        <w:t xml:space="preserve"> et al., 2021), variables that are quite linked with the performance of companies in the short, mid and long term.</w:t>
+        <w:t>Psychological ownership is a relevant variable that deserves to be borne in mind by companies because it has important influence on both approaches: for the consumers and for the companies as well. According to Li &amp; Atkinson (2020), psychological ownership fulfills basic psychological needs and therefore increments customer well-being. Additionally, this variable is positively associated with consumer demand, willingness to pay, word of mouth and competitive resistance (Morewedge et al., 2021), variables that are quite linked with the performance of companies in the short, mid and long term.</w:t>
       </w:r>
     </w:p>
     <w:p>
@@ -1249,21 +1183,12 @@
         </w:rPr>
         <w:t xml:space="preserve">One of the alternatives proposed by </w:t>
       </w:r>
-      <w:proofErr w:type="spellStart"/>
-      <w:r>
-        <w:rPr>
-          <w:rFonts w:ascii="Times New Roman" w:hAnsi="Times New Roman"/>
-          <w:sz w:val="24"/>
-        </w:rPr>
-        <w:t>Morewedge</w:t>
-      </w:r>
-      <w:proofErr w:type="spellEnd"/>
-      <w:r>
-        <w:rPr>
-          <w:rFonts w:ascii="Times New Roman" w:hAnsi="Times New Roman"/>
-          <w:sz w:val="24"/>
-        </w:rPr>
-        <w:t xml:space="preserve"> et al (2021)</w:t>
+      <w:r>
+        <w:rPr>
+          <w:rFonts w:ascii="Times New Roman" w:hAnsi="Times New Roman"/>
+          <w:sz w:val="24"/>
+        </w:rPr>
+        <w:t>Morewedge et al (2021)</w:t>
       </w:r>
       <w:r>
         <w:rPr>
@@ -1998,7 +1923,6 @@
         </w:rPr>
         <w:t>(</w:t>
       </w:r>
-      <w:proofErr w:type="spellStart"/>
       <w:r>
         <w:rPr>
           <w:rFonts w:ascii="Times New Roman" w:hAnsi="Times New Roman"/>
@@ -2006,7 +1930,6 @@
         </w:rPr>
         <w:t>Wiengarten</w:t>
       </w:r>
-      <w:proofErr w:type="spellEnd"/>
       <w:r>
         <w:rPr>
           <w:rFonts w:ascii="Times New Roman" w:hAnsi="Times New Roman"/>
@@ -3477,27 +3400,7 @@
           <w:sz w:val="24"/>
           <w:szCs w:val="15"/>
         </w:rPr>
-        <w:t xml:space="preserve">From an academic approach, this research could be relevant for several reasons. The main of them is that this study tries to test and develop a model based on one of the suggestions made by </w:t>
-      </w:r>
-      <w:proofErr w:type="spellStart"/>
-      <w:r>
-        <w:rPr>
-          <w:rFonts w:ascii="Times New Roman"/>
-          <w:iCs/>
-          <w:sz w:val="24"/>
-          <w:szCs w:val="15"/>
-        </w:rPr>
-        <w:t>Morewedge</w:t>
-      </w:r>
-      <w:proofErr w:type="spellEnd"/>
-      <w:r>
-        <w:rPr>
-          <w:rFonts w:ascii="Times New Roman"/>
-          <w:iCs/>
-          <w:sz w:val="24"/>
-          <w:szCs w:val="15"/>
-        </w:rPr>
-        <w:t xml:space="preserve"> et al., (2021) where the customization was proposed as a replacement of legal ownership </w:t>
+        <w:t xml:space="preserve">From an academic approach, this research could be relevant for several reasons. The main of them is that this study tries to test and develop a model based on one of the suggestions made by Morewedge et al., (2021) where the customization was proposed as a replacement of legal ownership </w:t>
       </w:r>
       <w:r>
         <w:rPr>
@@ -3857,7 +3760,25 @@
           <w:sz w:val="24"/>
           <w:szCs w:val="15"/>
         </w:rPr>
-        <w:t xml:space="preserve"> et al., (2014) who stated that customization could increase choice complexity due to the huge </w:t>
+        <w:t xml:space="preserve"> et al</w:t>
+      </w:r>
+      <w:r>
+        <w:rPr>
+          <w:rFonts w:ascii="Times New Roman"/>
+          <w:iCs/>
+          <w:sz w:val="24"/>
+          <w:szCs w:val="15"/>
+        </w:rPr>
+        <w:t xml:space="preserve"> </w:t>
+      </w:r>
+      <w:r>
+        <w:rPr>
+          <w:rFonts w:ascii="Times New Roman"/>
+          <w:iCs/>
+          <w:sz w:val="24"/>
+          <w:szCs w:val="15"/>
+        </w:rPr>
+        <w:t xml:space="preserve">(2014) who stated that customization could increase choice complexity due to the huge </w:t>
       </w:r>
       <w:r>
         <w:rPr>
@@ -4417,7 +4338,7 @@
         <w:tab/>
         <w:t>Nowadays it is becoming relevant to market product and services to small niche segments, going further even to customization in order to aim individual preferences (</w:t>
       </w:r>
-      <w:proofErr w:type="spellStart"/>
+      <w:bookmarkStart w:id="2" w:name="_Hlk116215066"/>
       <w:r>
         <w:rPr>
           <w:rFonts w:ascii="Times New Roman" w:hAnsi="Times New Roman"/>
@@ -4425,13 +4346,149 @@
         </w:rPr>
         <w:t>Puligadda</w:t>
       </w:r>
-      <w:proofErr w:type="spellEnd"/>
-      <w:r>
-        <w:rPr>
-          <w:rFonts w:ascii="Times New Roman" w:hAnsi="Times New Roman"/>
-          <w:sz w:val="24"/>
-        </w:rPr>
-        <w:t xml:space="preserve"> et al., 2010). </w:t>
+      <w:r>
+        <w:rPr>
+          <w:rFonts w:ascii="Times New Roman" w:hAnsi="Times New Roman"/>
+          <w:sz w:val="24"/>
+        </w:rPr>
+        <w:t xml:space="preserve"> et al., 2010</w:t>
+      </w:r>
+      <w:bookmarkEnd w:id="2"/>
+      <w:r>
+        <w:rPr>
+          <w:rFonts w:ascii="Times New Roman" w:hAnsi="Times New Roman"/>
+          <w:sz w:val="24"/>
+        </w:rPr>
+        <w:t xml:space="preserve">). </w:t>
+      </w:r>
+      <w:r>
+        <w:rPr>
+          <w:rFonts w:ascii="Times New Roman" w:hAnsi="Times New Roman"/>
+          <w:sz w:val="24"/>
+        </w:rPr>
+        <w:t xml:space="preserve">This, in fact, is quite important due to the customers’ demand for customized products has augmented and customers´ desires have become </w:t>
+      </w:r>
+      <w:r>
+        <w:rPr>
+          <w:rFonts w:ascii="Times New Roman" w:hAnsi="Times New Roman"/>
+          <w:sz w:val="24"/>
+        </w:rPr>
+        <w:t>highly heterogeneous in several markets (</w:t>
+      </w:r>
+      <w:r>
+        <w:rPr>
+          <w:rFonts w:ascii="Times New Roman" w:hAnsi="Times New Roman"/>
+          <w:sz w:val="24"/>
+        </w:rPr>
+        <w:t xml:space="preserve">Franke et al., </w:t>
+      </w:r>
+      <w:r>
+        <w:rPr>
+          <w:rFonts w:ascii="Times New Roman" w:hAnsi="Times New Roman"/>
+          <w:sz w:val="24"/>
+        </w:rPr>
+        <w:t>2009</w:t>
+      </w:r>
+      <w:r>
+        <w:rPr>
+          <w:rFonts w:ascii="Times New Roman" w:hAnsi="Times New Roman"/>
+          <w:sz w:val="24"/>
+        </w:rPr>
+        <w:t>).</w:t>
+      </w:r>
+      <w:r>
+        <w:rPr>
+          <w:rFonts w:ascii="Times New Roman" w:hAnsi="Times New Roman"/>
+          <w:sz w:val="24"/>
+        </w:rPr>
+        <w:t xml:space="preserve"> </w:t>
+      </w:r>
+      <w:r>
+        <w:rPr>
+          <w:rFonts w:ascii="Times New Roman" w:hAnsi="Times New Roman"/>
+          <w:sz w:val="24"/>
+        </w:rPr>
+        <w:t>The mixture of advanced engineering techniques and information technology gives firms the opportunity to be highly flexible for providing product variety through customization</w:t>
+      </w:r>
+      <w:sdt>
+        <w:sdtPr>
+          <w:rPr>
+            <w:rFonts w:ascii="Times New Roman" w:hAnsi="Times New Roman"/>
+            <w:sz w:val="24"/>
+          </w:rPr>
+          <w:id w:val="-1232153523"/>
+          <w:citation/>
+        </w:sdtPr>
+        <w:sdtContent>
+          <w:r>
+            <w:rPr>
+              <w:rFonts w:ascii="Times New Roman" w:hAnsi="Times New Roman"/>
+              <w:sz w:val="24"/>
+            </w:rPr>
+            <w:fldChar w:fldCharType="begin"/>
+          </w:r>
+          <w:r>
+            <w:rPr>
+              <w:rFonts w:ascii="Times New Roman" w:hAnsi="Times New Roman"/>
+              <w:sz w:val="24"/>
+            </w:rPr>
+            <w:instrText xml:space="preserve"> CITATION Del05 \l 9226 </w:instrText>
+          </w:r>
+          <w:r>
+            <w:rPr>
+              <w:rFonts w:ascii="Times New Roman" w:hAnsi="Times New Roman"/>
+              <w:sz w:val="24"/>
+            </w:rPr>
+            <w:fldChar w:fldCharType="separate"/>
+          </w:r>
+          <w:r>
+            <w:rPr>
+              <w:rFonts w:ascii="Times New Roman" w:hAnsi="Times New Roman"/>
+              <w:noProof/>
+              <w:sz w:val="24"/>
+            </w:rPr>
+            <w:t xml:space="preserve"> (</w:t>
+          </w:r>
+          <w:bookmarkStart w:id="3" w:name="_Hlk116215404"/>
+          <w:r>
+            <w:rPr>
+              <w:rFonts w:ascii="Times New Roman" w:hAnsi="Times New Roman"/>
+              <w:noProof/>
+              <w:sz w:val="24"/>
+            </w:rPr>
+            <w:t>Dellaert &amp; Stremersch, 2005</w:t>
+          </w:r>
+          <w:bookmarkEnd w:id="3"/>
+          <w:r>
+            <w:rPr>
+              <w:rFonts w:ascii="Times New Roman" w:hAnsi="Times New Roman"/>
+              <w:noProof/>
+              <w:sz w:val="24"/>
+            </w:rPr>
+            <w:t>)</w:t>
+          </w:r>
+          <w:r>
+            <w:rPr>
+              <w:rFonts w:ascii="Times New Roman" w:hAnsi="Times New Roman"/>
+              <w:sz w:val="24"/>
+            </w:rPr>
+            <w:fldChar w:fldCharType="end"/>
+          </w:r>
+        </w:sdtContent>
+      </w:sdt>
+      <w:r>
+        <w:rPr>
+          <w:rFonts w:ascii="Times New Roman" w:hAnsi="Times New Roman"/>
+          <w:sz w:val="24"/>
+        </w:rPr>
+        <w:t xml:space="preserve">. </w:t>
+      </w:r>
+      <w:r>
+        <w:rPr>
+          <w:rFonts w:ascii="Times New Roman" w:hAnsi="Times New Roman"/>
+          <w:sz w:val="24"/>
+        </w:rPr>
+        <w:tab/>
       </w:r>
     </w:p>
     <w:p>
@@ -4449,23 +4506,7 @@
           <w:rFonts w:ascii="Times New Roman" w:hAnsi="Times New Roman"/>
           <w:sz w:val="24"/>
         </w:rPr>
-        <w:t>It is important to mention that level of customization has been included, as an independent variable, in this paper, following the contributions made by Schreier (2006) and Franke et al. (2009). Both were aimed to analyze the effect of customization on willingness to pay, but while the first tested it through the comparison of self-design against standard products; the second made it through the assessment of tailored products belonging to several categories. As it has been mentioned before, willingness to pay is a variable positively related with the psychological ownership (</w:t>
-      </w:r>
-      <w:proofErr w:type="spellStart"/>
-      <w:r>
-        <w:rPr>
-          <w:rFonts w:ascii="Times New Roman" w:hAnsi="Times New Roman"/>
-          <w:sz w:val="24"/>
-        </w:rPr>
-        <w:t>Morewedge</w:t>
-      </w:r>
-      <w:proofErr w:type="spellEnd"/>
-      <w:r>
-        <w:rPr>
-          <w:rFonts w:ascii="Times New Roman" w:hAnsi="Times New Roman"/>
-          <w:sz w:val="24"/>
-        </w:rPr>
-        <w:t xml:space="preserve"> et al., 2021), therefore it is expected that customization could influence, in the same way as willingness to pay, psychological ownership as well. </w:t>
+        <w:t xml:space="preserve">It is important to mention that level of customization has been included, as an independent variable, in this paper, following the contributions made by Schreier (2006) and Franke et al. (2009). Both were aimed to analyze the effect of customization on willingness to pay, but while the first tested it through the comparison of self-design against standard products; the second made it through the assessment of tailored products belonging to several categories. As it has been mentioned before, willingness to pay is a variable positively related with the psychological ownership (Morewedge et al., 2021), therefore it is expected that customization could influence, in the same way as willingness to pay, psychological ownership as well. </w:t>
       </w:r>
     </w:p>
     <w:p>
@@ -4483,6 +4524,122 @@
           <w:rFonts w:ascii="Times New Roman" w:hAnsi="Times New Roman"/>
           <w:sz w:val="24"/>
         </w:rPr>
+        <w:t xml:space="preserve">Additionally, </w:t>
+      </w:r>
+      <w:r>
+        <w:rPr>
+          <w:rFonts w:ascii="Times New Roman" w:hAnsi="Times New Roman"/>
+          <w:sz w:val="24"/>
+        </w:rPr>
+        <w:t xml:space="preserve">this research will be influenced by the studies carried out by </w:t>
+      </w:r>
+      <w:r>
+        <w:rPr>
+          <w:rFonts w:ascii="Times New Roman" w:hAnsi="Times New Roman"/>
+          <w:sz w:val="24"/>
+        </w:rPr>
+        <w:t>Dellaert &amp; Stremersch</w:t>
+      </w:r>
+      <w:r>
+        <w:rPr>
+          <w:rFonts w:ascii="Times New Roman" w:hAnsi="Times New Roman"/>
+          <w:sz w:val="24"/>
+        </w:rPr>
+        <w:t xml:space="preserve"> (</w:t>
+      </w:r>
+      <w:r>
+        <w:rPr>
+          <w:rFonts w:ascii="Times New Roman" w:hAnsi="Times New Roman"/>
+          <w:sz w:val="24"/>
+        </w:rPr>
+        <w:t>2005</w:t>
+      </w:r>
+      <w:r>
+        <w:rPr>
+          <w:rFonts w:ascii="Times New Roman" w:hAnsi="Times New Roman"/>
+          <w:sz w:val="24"/>
+        </w:rPr>
+        <w:t xml:space="preserve">) and </w:t>
+      </w:r>
+      <w:r>
+        <w:rPr>
+          <w:rFonts w:ascii="Times New Roman" w:hAnsi="Times New Roman"/>
+          <w:sz w:val="24"/>
+        </w:rPr>
+        <w:t>Hildebrand et al (2014)</w:t>
+      </w:r>
+      <w:r>
+        <w:rPr>
+          <w:rFonts w:ascii="Times New Roman" w:hAnsi="Times New Roman"/>
+          <w:sz w:val="24"/>
+        </w:rPr>
+        <w:t xml:space="preserve">. The first was focused on findings related with which customization configuration is preferred by customers; while the second was aimed to find answer to make the customization process less onerous. Both research show that the positive effects of customization </w:t>
+      </w:r>
+      <w:r>
+        <w:rPr>
+          <w:rFonts w:ascii="Times New Roman" w:hAnsi="Times New Roman"/>
+          <w:sz w:val="24"/>
+        </w:rPr>
+        <w:t>depend</w:t>
+      </w:r>
+      <w:r>
+        <w:rPr>
+          <w:rFonts w:ascii="Times New Roman" w:hAnsi="Times New Roman"/>
+          <w:sz w:val="24"/>
+        </w:rPr>
+        <w:t xml:space="preserve"> on some variables like the </w:t>
+      </w:r>
+      <w:r>
+        <w:rPr>
+          <w:rFonts w:ascii="Times New Roman" w:hAnsi="Times New Roman"/>
+          <w:sz w:val="24"/>
+        </w:rPr>
+        <w:t>number</w:t>
+      </w:r>
+      <w:r>
+        <w:rPr>
+          <w:rFonts w:ascii="Times New Roman" w:hAnsi="Times New Roman"/>
+          <w:sz w:val="24"/>
+        </w:rPr>
+        <w:t xml:space="preserve"> of components that can be customized </w:t>
+      </w:r>
+      <w:r>
+        <w:rPr>
+          <w:rFonts w:ascii="Times New Roman" w:hAnsi="Times New Roman"/>
+          <w:sz w:val="24"/>
+        </w:rPr>
+        <w:t xml:space="preserve">in a product given that a high number of components to be customized could be </w:t>
+      </w:r>
+      <w:r>
+        <w:rPr>
+          <w:rFonts w:ascii="Times New Roman" w:hAnsi="Times New Roman"/>
+          <w:sz w:val="24"/>
+        </w:rPr>
+        <w:t>associated</w:t>
+      </w:r>
+      <w:r>
+        <w:rPr>
+          <w:rFonts w:ascii="Times New Roman" w:hAnsi="Times New Roman"/>
+          <w:sz w:val="24"/>
+        </w:rPr>
+        <w:t xml:space="preserve">, by customers, with an increase of complexity that usually leads to negative results. </w:t>
+      </w:r>
+    </w:p>
+    <w:p>
+      <w:pPr>
+        <w:spacing w:before="1" w:line="360" w:lineRule="auto"/>
+        <w:ind w:right="117" w:firstLine="720"/>
+        <w:jc w:val="both"/>
+        <w:rPr>
+          <w:rFonts w:ascii="Times New Roman" w:hAnsi="Times New Roman"/>
+          <w:sz w:val="24"/>
+        </w:rPr>
+      </w:pPr>
+      <w:r>
+        <w:rPr>
+          <w:rFonts w:ascii="Times New Roman" w:hAnsi="Times New Roman"/>
+          <w:sz w:val="24"/>
+        </w:rPr>
         <w:t xml:space="preserve">Retailers who employ techniques of fostering </w:t>
       </w:r>
       <w:r>
@@ -4492,7 +4649,7 @@
         </w:rPr>
         <w:t>in customers to encouraging product customization, may be able to increase psychological ownership (</w:t>
       </w:r>
-      <w:bookmarkStart w:id="2" w:name="_Hlk116035438"/>
+      <w:bookmarkStart w:id="4" w:name="_Hlk116035438"/>
       <w:r>
         <w:rPr>
           <w:rFonts w:ascii="Times New Roman" w:hAnsi="Times New Roman"/>
@@ -4507,29 +4664,28 @@
         </w:rPr>
         <w:t xml:space="preserve">. </w:t>
       </w:r>
-      <w:bookmarkEnd w:id="2"/>
-      <w:r>
-        <w:rPr>
-          <w:rFonts w:ascii="Times New Roman" w:hAnsi="Times New Roman"/>
-          <w:sz w:val="24"/>
-        </w:rPr>
-        <w:t xml:space="preserve">This statement is completely aligned with the proposal made by </w:t>
-      </w:r>
-      <w:proofErr w:type="spellStart"/>
-      <w:r>
-        <w:rPr>
-          <w:rFonts w:ascii="Times New Roman" w:hAnsi="Times New Roman"/>
-          <w:sz w:val="24"/>
-        </w:rPr>
-        <w:t>Morewedge</w:t>
-      </w:r>
-      <w:proofErr w:type="spellEnd"/>
-      <w:r>
-        <w:rPr>
-          <w:rFonts w:ascii="Times New Roman" w:hAnsi="Times New Roman"/>
-          <w:sz w:val="24"/>
-        </w:rPr>
-        <w:t xml:space="preserve"> et al</w:t>
+      <w:bookmarkEnd w:id="4"/>
+      <w:r>
+        <w:rPr>
+          <w:rFonts w:ascii="Times New Roman" w:hAnsi="Times New Roman"/>
+          <w:sz w:val="24"/>
+        </w:rPr>
+        <w:t xml:space="preserve">This </w:t>
+      </w:r>
+      <w:r>
+        <w:rPr>
+          <w:rFonts w:ascii="Times New Roman" w:hAnsi="Times New Roman"/>
+          <w:sz w:val="24"/>
+        </w:rPr>
+        <w:lastRenderedPageBreak/>
+        <w:t xml:space="preserve">statement is completely aligned with the proposal made by </w:t>
+      </w:r>
+      <w:r>
+        <w:rPr>
+          <w:rFonts w:ascii="Times New Roman" w:hAnsi="Times New Roman"/>
+          <w:sz w:val="24"/>
+        </w:rPr>
+        <w:t>Morewedge et al</w:t>
       </w:r>
       <w:r>
         <w:rPr>
@@ -4550,7 +4706,21 @@
           <w:rFonts w:ascii="Times New Roman" w:hAnsi="Times New Roman"/>
           <w:sz w:val="24"/>
         </w:rPr>
-        <w:t>) who affirms that the increased control imbued by improved considerations set and customization may produce a higher level of psychological ownership as well. Although these declarations have had an important relevance within the customization literature, these have not been proved or teste through an experimental design research approach; therefore</w:t>
+        <w:t>) who affirms that the increased control imbued by improved considerations set and customization may produce a higher level of psychological ownership as well. Although these declarations have had an important relevance within the customization literature, these have not been proved or teste</w:t>
+      </w:r>
+      <w:r>
+        <w:rPr>
+          <w:rFonts w:ascii="Times New Roman" w:hAnsi="Times New Roman"/>
+          <w:sz w:val="24"/>
+        </w:rPr>
+        <w:t>d</w:t>
+      </w:r>
+      <w:r>
+        <w:rPr>
+          <w:rFonts w:ascii="Times New Roman" w:hAnsi="Times New Roman"/>
+          <w:sz w:val="24"/>
+        </w:rPr>
+        <w:t xml:space="preserve"> through an experimental design research approach; therefore</w:t>
       </w:r>
       <w:r>
         <w:rPr>
@@ -4610,15 +4780,7 @@
           <w:rFonts w:ascii="Times New Roman" w:hAnsi="Times New Roman"/>
           <w:sz w:val="24"/>
         </w:rPr>
-        <w:t xml:space="preserve"> Highly customizable products will produce a higher willingness to pay than poor </w:t>
-      </w:r>
-      <w:r>
-        <w:rPr>
-          <w:rFonts w:ascii="Times New Roman" w:hAnsi="Times New Roman"/>
-          <w:sz w:val="24"/>
-        </w:rPr>
-        <w:lastRenderedPageBreak/>
-        <w:t>customizable products.</w:t>
+        <w:t xml:space="preserve"> Highly customizable products will produce a higher willingness to pay than poor customizable products.</w:t>
       </w:r>
     </w:p>
     <w:p>
@@ -4750,23 +4912,7 @@
           <w:b w:val="0"/>
           <w:bCs w:val="0"/>
         </w:rPr>
-        <w:t xml:space="preserve">Dhar &amp; </w:t>
-      </w:r>
-      <w:proofErr w:type="spellStart"/>
-      <w:r>
-        <w:rPr>
-          <w:b w:val="0"/>
-          <w:bCs w:val="0"/>
-        </w:rPr>
-        <w:t>Wertenbroch</w:t>
-      </w:r>
-      <w:proofErr w:type="spellEnd"/>
-      <w:r>
-        <w:rPr>
-          <w:b w:val="0"/>
-          <w:bCs w:val="0"/>
-        </w:rPr>
-        <w:t xml:space="preserve"> 2000)</w:t>
+        <w:t>Dhar &amp; Wertenbroch 2000)</w:t>
       </w:r>
       <w:r>
         <w:rPr>
@@ -4799,17 +4945,8 @@
           <w:b w:val="0"/>
           <w:bCs w:val="0"/>
         </w:rPr>
-        <w:t xml:space="preserve">Dhar &amp; </w:t>
-      </w:r>
-      <w:proofErr w:type="spellStart"/>
-      <w:r>
-        <w:rPr>
-          <w:b w:val="0"/>
-          <w:bCs w:val="0"/>
-        </w:rPr>
-        <w:t>Wertenbroch</w:t>
-      </w:r>
-      <w:proofErr w:type="spellEnd"/>
+        <w:t>Dhar &amp; Wertenbroch</w:t>
+      </w:r>
       <w:r>
         <w:rPr>
           <w:b w:val="0"/>
@@ -4834,7 +4971,15 @@
           <w:b w:val="0"/>
           <w:bCs w:val="0"/>
         </w:rPr>
-        <w:t xml:space="preserve">Hedonic products trigger more psychological ownership and more positive affect than utilitarian products </w:t>
+        <w:t xml:space="preserve">Hedonic products trigger more psychological ownership and more positive affect than </w:t>
+      </w:r>
+      <w:r>
+        <w:rPr>
+          <w:b w:val="0"/>
+          <w:bCs w:val="0"/>
+        </w:rPr>
+        <w:lastRenderedPageBreak/>
+        <w:t xml:space="preserve">utilitarian products </w:t>
       </w:r>
       <w:sdt>
         <w:sdtPr>
@@ -4896,23 +5041,7 @@
           <w:b w:val="0"/>
           <w:bCs w:val="0"/>
         </w:rPr>
-        <w:t xml:space="preserve">Dhar &amp; </w:t>
-      </w:r>
-      <w:proofErr w:type="spellStart"/>
-      <w:r>
-        <w:rPr>
-          <w:b w:val="0"/>
-          <w:bCs w:val="0"/>
-        </w:rPr>
-        <w:t>Wertenbroch</w:t>
-      </w:r>
-      <w:proofErr w:type="spellEnd"/>
-      <w:r>
-        <w:rPr>
-          <w:b w:val="0"/>
-          <w:bCs w:val="0"/>
-        </w:rPr>
-        <w:t xml:space="preserve"> (2000)</w:t>
+        <w:t>Dhar &amp; Wertenbroch (2000)</w:t>
       </w:r>
       <w:r>
         <w:rPr>
@@ -5039,15 +5168,7 @@
           <w:rFonts w:ascii="Times New Roman" w:hAnsi="Times New Roman"/>
           <w:sz w:val="24"/>
         </w:rPr>
-        <w:t xml:space="preserve">) psychological ownership could be understood as the individual feeling of possession a consumer could hold for a target, it is based on subjective feelings. Legal ownership, on the other hand, is the possession of a product, </w:t>
-      </w:r>
-      <w:r>
-        <w:rPr>
-          <w:rFonts w:ascii="Times New Roman" w:hAnsi="Times New Roman"/>
-          <w:sz w:val="24"/>
-        </w:rPr>
-        <w:lastRenderedPageBreak/>
-        <w:t xml:space="preserve">endorsed by a legal document, usually a deed, a bill or a receipt. </w:t>
+        <w:t xml:space="preserve">) psychological ownership could be understood as the individual feeling of possession a consumer could hold for a target, it is based on subjective feelings. Legal ownership, on the other hand, is the possession of a product, endorsed by a legal document, usually a deed, a bill or a receipt. </w:t>
       </w:r>
     </w:p>
     <w:p>
@@ -5065,55 +5186,7 @@
           <w:rFonts w:ascii="Times New Roman" w:hAnsi="Times New Roman"/>
           <w:sz w:val="24"/>
         </w:rPr>
-        <w:t xml:space="preserve">Based on the literature review done in order to carry out this research, the mediating effect of psychological ownership on willingness to pay has been already documented. For instance, </w:t>
-      </w:r>
-      <w:proofErr w:type="spellStart"/>
-      <w:r>
-        <w:rPr>
-          <w:rFonts w:ascii="Times New Roman" w:hAnsi="Times New Roman"/>
-          <w:sz w:val="24"/>
-        </w:rPr>
-        <w:t>Atasoy</w:t>
-      </w:r>
-      <w:proofErr w:type="spellEnd"/>
-      <w:r>
-        <w:rPr>
-          <w:rFonts w:ascii="Times New Roman" w:hAnsi="Times New Roman"/>
-          <w:sz w:val="24"/>
-        </w:rPr>
-        <w:t xml:space="preserve"> &amp; </w:t>
-      </w:r>
-      <w:proofErr w:type="spellStart"/>
-      <w:r>
-        <w:rPr>
-          <w:rFonts w:ascii="Times New Roman" w:hAnsi="Times New Roman"/>
-          <w:sz w:val="24"/>
-        </w:rPr>
-        <w:t>Morewedge</w:t>
-      </w:r>
-      <w:proofErr w:type="spellEnd"/>
-      <w:r>
-        <w:rPr>
-          <w:rFonts w:ascii="Times New Roman" w:hAnsi="Times New Roman"/>
-          <w:sz w:val="24"/>
-        </w:rPr>
-        <w:t xml:space="preserve"> (2017), determined the influence of psychological ownership, as a mediator, between product format (digital vs physical) and product valuation (WTP). Similarly, Bonaventure &amp; </w:t>
-      </w:r>
-      <w:proofErr w:type="spellStart"/>
-      <w:r>
-        <w:rPr>
-          <w:rFonts w:ascii="Times New Roman" w:hAnsi="Times New Roman"/>
-          <w:sz w:val="24"/>
-        </w:rPr>
-        <w:t>Chebat</w:t>
-      </w:r>
-      <w:proofErr w:type="spellEnd"/>
-      <w:r>
-        <w:rPr>
-          <w:rFonts w:ascii="Times New Roman" w:hAnsi="Times New Roman"/>
-          <w:sz w:val="24"/>
-        </w:rPr>
-        <w:t xml:space="preserve"> (2015) established in their model the mediating role of psychological ownership in the relationship of touch with willingness to pay for extended warranties.</w:t>
+        <w:t>Based on the literature review done in order to carry out this research, the mediating effect of psychological ownership on willingness to pay has been already documented. For instance, Atasoy &amp; Morewedge (2017), determined the influence of psychological ownership, as a mediator, between product format (digital vs physical) and product valuation (WTP). Similarly, Bonaventure &amp; Chebat (2015) established in their model the mediating role of psychological ownership in the relationship of touch with willingness to pay for extended warranties.</w:t>
       </w:r>
     </w:p>
     <w:p>
@@ -5340,13 +5413,8 @@
         <w:t xml:space="preserve"> </w:t>
       </w:r>
       <w:r>
-        <w:t>Design/</w:t>
-      </w:r>
-      <w:proofErr w:type="spellStart"/>
-      <w:r>
-        <w:t>Onderzoeksmethode</w:t>
-      </w:r>
-      <w:proofErr w:type="spellEnd"/>
+        <w:t>Design/Onderzoeksmethode</w:t>
+      </w:r>
     </w:p>
     <w:p>
       <w:pPr>
@@ -5465,7 +5533,6 @@
                 <w:color w:val="000000" w:themeColor="text1"/>
                 <w:sz w:val="24"/>
               </w:rPr>
-              <w:lastRenderedPageBreak/>
               <w:t>Independent</w:t>
             </w:r>
           </w:p>
@@ -6413,25 +6480,23 @@
           <w:color w:val="000000" w:themeColor="text1"/>
           <w:sz w:val="24"/>
         </w:rPr>
-        <w:t xml:space="preserve">Dhar &amp; </w:t>
-      </w:r>
-      <w:proofErr w:type="spellStart"/>
+        <w:t>Dhar &amp; Wertenbroch (2000</w:t>
+      </w:r>
       <w:r>
         <w:rPr>
           <w:rFonts w:ascii="Times New Roman"/>
           <w:color w:val="000000" w:themeColor="text1"/>
           <w:sz w:val="24"/>
         </w:rPr>
-        <w:t>Wertenbroch</w:t>
-      </w:r>
-      <w:proofErr w:type="spellEnd"/>
+        <w:t>)</w:t>
+      </w:r>
       <w:r>
         <w:rPr>
           <w:rFonts w:ascii="Times New Roman"/>
           <w:color w:val="000000" w:themeColor="text1"/>
           <w:sz w:val="24"/>
         </w:rPr>
-        <w:t xml:space="preserve"> (2000</w:t>
+        <w:t>.</w:t>
       </w:r>
       <w:r>
         <w:rPr>
@@ -6439,7 +6504,7 @@
           <w:color w:val="000000" w:themeColor="text1"/>
           <w:sz w:val="24"/>
         </w:rPr>
-        <w:t>)</w:t>
+        <w:t xml:space="preserve"> </w:t>
       </w:r>
       <w:r>
         <w:rPr>
@@ -6447,7 +6512,7 @@
           <w:color w:val="000000" w:themeColor="text1"/>
           <w:sz w:val="24"/>
         </w:rPr>
-        <w:t>.</w:t>
+        <w:t xml:space="preserve">then, they will be </w:t>
       </w:r>
       <w:r>
         <w:rPr>
@@ -6455,6 +6520,118 @@
           <w:color w:val="000000" w:themeColor="text1"/>
           <w:sz w:val="24"/>
         </w:rPr>
+        <w:t>asked to customize</w:t>
+      </w:r>
+      <w:r>
+        <w:rPr>
+          <w:rFonts w:ascii="Times New Roman"/>
+          <w:color w:val="000000" w:themeColor="text1"/>
+          <w:sz w:val="24"/>
+        </w:rPr>
+        <w:t xml:space="preserve"> that product</w:t>
+      </w:r>
+      <w:r>
+        <w:rPr>
+          <w:rFonts w:ascii="Times New Roman"/>
+          <w:color w:val="000000" w:themeColor="text1"/>
+          <w:sz w:val="24"/>
+        </w:rPr>
+        <w:t xml:space="preserve"> based on the independent </w:t>
+      </w:r>
+      <w:r>
+        <w:rPr>
+          <w:rFonts w:ascii="Times New Roman"/>
+          <w:color w:val="000000" w:themeColor="text1"/>
+          <w:sz w:val="24"/>
+        </w:rPr>
+        <w:t>variables</w:t>
+      </w:r>
+      <w:r>
+        <w:rPr>
+          <w:rFonts w:ascii="Times New Roman"/>
+          <w:color w:val="000000" w:themeColor="text1"/>
+          <w:sz w:val="24"/>
+        </w:rPr>
+        <w:t>’</w:t>
+      </w:r>
+      <w:r>
+        <w:rPr>
+          <w:rFonts w:ascii="Times New Roman"/>
+          <w:color w:val="000000" w:themeColor="text1"/>
+          <w:sz w:val="24"/>
+        </w:rPr>
+        <w:t xml:space="preserve"> conditions assigned. </w:t>
+      </w:r>
+      <w:r>
+        <w:rPr>
+          <w:rFonts w:ascii="Times New Roman"/>
+          <w:color w:val="000000" w:themeColor="text1"/>
+          <w:sz w:val="24"/>
+        </w:rPr>
+        <w:t>Later</w:t>
+      </w:r>
+      <w:r>
+        <w:rPr>
+          <w:rFonts w:ascii="Times New Roman"/>
+          <w:color w:val="000000" w:themeColor="text1"/>
+          <w:sz w:val="24"/>
+        </w:rPr>
+        <w:t>,</w:t>
+      </w:r>
+      <w:r>
+        <w:rPr>
+          <w:rFonts w:ascii="Times New Roman"/>
+          <w:color w:val="000000" w:themeColor="text1"/>
+          <w:sz w:val="24"/>
+        </w:rPr>
+        <w:t xml:space="preserve"> they will be required to fill out a</w:t>
+      </w:r>
+      <w:r>
+        <w:rPr>
+          <w:rFonts w:ascii="Times New Roman"/>
+          <w:color w:val="000000" w:themeColor="text1"/>
+          <w:sz w:val="24"/>
+        </w:rPr>
+        <w:t xml:space="preserve"> five-item scale, </w:t>
+      </w:r>
+      <w:r>
+        <w:rPr>
+          <w:rFonts w:ascii="Times New Roman"/>
+          <w:color w:val="000000" w:themeColor="text1"/>
+          <w:sz w:val="24"/>
+        </w:rPr>
+        <w:t>developed by Pierce</w:t>
+      </w:r>
+      <w:r>
+        <w:rPr>
+          <w:rFonts w:ascii="Times New Roman"/>
+          <w:color w:val="000000" w:themeColor="text1"/>
+          <w:sz w:val="24"/>
+        </w:rPr>
+        <w:t xml:space="preserve"> &amp; Van Dyne (2004)</w:t>
+      </w:r>
+      <w:r>
+        <w:rPr>
+          <w:rFonts w:ascii="Times New Roman"/>
+          <w:color w:val="000000" w:themeColor="text1"/>
+          <w:sz w:val="24"/>
+        </w:rPr>
+        <w:t>,</w:t>
+      </w:r>
+      <w:r>
+        <w:rPr>
+          <w:rFonts w:ascii="Times New Roman"/>
+          <w:color w:val="000000" w:themeColor="text1"/>
+          <w:sz w:val="24"/>
+        </w:rPr>
+        <w:t xml:space="preserve"> in order to measure their psychological ownership toward the customized product.</w:t>
+      </w:r>
+      <w:r>
+        <w:rPr>
+          <w:rFonts w:ascii="Times New Roman"/>
+          <w:color w:val="000000" w:themeColor="text1"/>
+          <w:sz w:val="24"/>
+        </w:rPr>
         <w:t xml:space="preserve"> </w:t>
       </w:r>
       <w:r>
@@ -6463,7 +6640,7 @@
           <w:color w:val="000000" w:themeColor="text1"/>
           <w:sz w:val="24"/>
         </w:rPr>
-        <w:t xml:space="preserve">then, they will be </w:t>
+        <w:t>Finally,</w:t>
       </w:r>
       <w:r>
         <w:rPr>
@@ -6471,144 +6648,7 @@
           <w:color w:val="000000" w:themeColor="text1"/>
           <w:sz w:val="24"/>
         </w:rPr>
-        <w:t>asked to customize</w:t>
-      </w:r>
-      <w:r>
-        <w:rPr>
-          <w:rFonts w:ascii="Times New Roman"/>
-          <w:color w:val="000000" w:themeColor="text1"/>
-          <w:sz w:val="24"/>
-        </w:rPr>
-        <w:t xml:space="preserve"> that product</w:t>
-      </w:r>
-      <w:r>
-        <w:rPr>
-          <w:rFonts w:ascii="Times New Roman"/>
-          <w:color w:val="000000" w:themeColor="text1"/>
-          <w:sz w:val="24"/>
-        </w:rPr>
-        <w:t xml:space="preserve"> based on the independent </w:t>
-      </w:r>
-      <w:r>
-        <w:rPr>
-          <w:rFonts w:ascii="Times New Roman"/>
-          <w:color w:val="000000" w:themeColor="text1"/>
-          <w:sz w:val="24"/>
-        </w:rPr>
-        <w:t>variables</w:t>
-      </w:r>
-      <w:r>
-        <w:rPr>
-          <w:rFonts w:ascii="Times New Roman"/>
-          <w:color w:val="000000" w:themeColor="text1"/>
-          <w:sz w:val="24"/>
-        </w:rPr>
-        <w:t>’</w:t>
-      </w:r>
-      <w:r>
-        <w:rPr>
-          <w:rFonts w:ascii="Times New Roman"/>
-          <w:color w:val="000000" w:themeColor="text1"/>
-          <w:sz w:val="24"/>
-        </w:rPr>
-        <w:t xml:space="preserve"> conditions assigned. </w:t>
-      </w:r>
-      <w:r>
-        <w:rPr>
-          <w:rFonts w:ascii="Times New Roman"/>
-          <w:color w:val="000000" w:themeColor="text1"/>
-          <w:sz w:val="24"/>
-        </w:rPr>
-        <w:t>Later</w:t>
-      </w:r>
-      <w:r>
-        <w:rPr>
-          <w:rFonts w:ascii="Times New Roman"/>
-          <w:color w:val="000000" w:themeColor="text1"/>
-          <w:sz w:val="24"/>
-        </w:rPr>
-        <w:t>,</w:t>
-      </w:r>
-      <w:r>
-        <w:rPr>
-          <w:rFonts w:ascii="Times New Roman"/>
-          <w:color w:val="000000" w:themeColor="text1"/>
-          <w:sz w:val="24"/>
-        </w:rPr>
-        <w:t xml:space="preserve"> they will be required to fill out a</w:t>
-      </w:r>
-      <w:r>
-        <w:rPr>
-          <w:rFonts w:ascii="Times New Roman"/>
-          <w:color w:val="000000" w:themeColor="text1"/>
-          <w:sz w:val="24"/>
-        </w:rPr>
-        <w:t xml:space="preserve"> five-item scale, </w:t>
-      </w:r>
-      <w:r>
-        <w:rPr>
-          <w:rFonts w:ascii="Times New Roman"/>
-          <w:color w:val="000000" w:themeColor="text1"/>
-          <w:sz w:val="24"/>
-        </w:rPr>
-        <w:t>developed by Pierce</w:t>
-      </w:r>
-      <w:r>
-        <w:rPr>
-          <w:rFonts w:ascii="Times New Roman"/>
-          <w:color w:val="000000" w:themeColor="text1"/>
-          <w:sz w:val="24"/>
-        </w:rPr>
-        <w:t xml:space="preserve"> &amp; Van Dyne (2004)</w:t>
-      </w:r>
-      <w:r>
-        <w:rPr>
-          <w:rFonts w:ascii="Times New Roman"/>
-          <w:color w:val="000000" w:themeColor="text1"/>
-          <w:sz w:val="24"/>
-        </w:rPr>
-        <w:t>,</w:t>
-      </w:r>
-      <w:r>
-        <w:rPr>
-          <w:rFonts w:ascii="Times New Roman"/>
-          <w:color w:val="000000" w:themeColor="text1"/>
-          <w:sz w:val="24"/>
-        </w:rPr>
-        <w:t xml:space="preserve"> in order to measure their psychological ownership toward the customized product.</w:t>
-      </w:r>
-      <w:r>
-        <w:rPr>
-          <w:rFonts w:ascii="Times New Roman"/>
-          <w:color w:val="000000" w:themeColor="text1"/>
-          <w:sz w:val="24"/>
-        </w:rPr>
-        <w:t xml:space="preserve"> </w:t>
-      </w:r>
-      <w:r>
-        <w:rPr>
-          <w:rFonts w:ascii="Times New Roman"/>
-          <w:color w:val="000000" w:themeColor="text1"/>
-          <w:sz w:val="24"/>
-        </w:rPr>
-        <w:t>Finally,</w:t>
-      </w:r>
-      <w:r>
-        <w:rPr>
-          <w:rFonts w:ascii="Times New Roman"/>
-          <w:color w:val="000000" w:themeColor="text1"/>
-          <w:sz w:val="24"/>
-        </w:rPr>
-        <w:t xml:space="preserve"> they will be able to give their willingness to </w:t>
-      </w:r>
-      <w:r>
-        <w:rPr>
-          <w:rFonts w:ascii="Times New Roman"/>
-          <w:color w:val="000000" w:themeColor="text1"/>
-          <w:sz w:val="24"/>
-        </w:rPr>
-        <w:lastRenderedPageBreak/>
-        <w:t>pay</w:t>
+        <w:t xml:space="preserve"> they will be able to give their willingness to pay</w:t>
       </w:r>
       <w:r>
         <w:rPr>
@@ -6819,13 +6859,8 @@
         <w:jc w:val="left"/>
       </w:pPr>
       <w:r>
-        <w:t>References/</w:t>
-      </w:r>
-      <w:proofErr w:type="spellStart"/>
-      <w:r>
-        <w:t>Referenties</w:t>
-      </w:r>
-      <w:proofErr w:type="spellEnd"/>
+        <w:t>References/Referenties</w:t>
+      </w:r>
     </w:p>
     <w:p>
       <w:pPr>
@@ -6852,39 +6887,7 @@
           <w:b w:val="0"/>
           <w:bCs w:val="0"/>
         </w:rPr>
-        <w:t xml:space="preserve">Arora, N., </w:t>
-      </w:r>
-      <w:proofErr w:type="spellStart"/>
-      <w:r>
-        <w:rPr>
-          <w:b w:val="0"/>
-          <w:bCs w:val="0"/>
-        </w:rPr>
-        <w:t>Ensslen</w:t>
-      </w:r>
-      <w:proofErr w:type="spellEnd"/>
-      <w:r>
-        <w:rPr>
-          <w:b w:val="0"/>
-          <w:bCs w:val="0"/>
-        </w:rPr>
-        <w:t xml:space="preserve">, D., Lars, F., Liu, W., Robinson, K., Stein, E., &amp; </w:t>
-      </w:r>
-      <w:proofErr w:type="spellStart"/>
-      <w:r>
-        <w:rPr>
-          <w:b w:val="0"/>
-          <w:bCs w:val="0"/>
-        </w:rPr>
-        <w:t>Schüler</w:t>
-      </w:r>
-      <w:proofErr w:type="spellEnd"/>
-      <w:r>
-        <w:rPr>
-          <w:b w:val="0"/>
-          <w:bCs w:val="0"/>
-        </w:rPr>
-        <w:t>, G. (2021, November 12). The value of getting personalization right—or wrong—is multiplying. Retrieved from McKinsey &amp; Company: https://www.mckinsey.com/capabilities/growth-marketing-and-sales/our-insights/the-value-of-getting-personalization-right-or-wrong-is-multiplying</w:t>
+        <w:t>Arora, N., Ensslen, D., Lars, F., Liu, W., Robinson, K., Stein, E., &amp; Schüler, G. (2021, November 12). The value of getting personalization right—or wrong—is multiplying. Retrieved from McKinsey &amp; Company: https://www.mckinsey.com/capabilities/growth-marketing-and-sales/our-insights/the-value-of-getting-personalization-right-or-wrong-is-multiplying</w:t>
       </w:r>
     </w:p>
     <w:p>
@@ -6900,37 +6903,12 @@
           <w:bCs w:val="0"/>
         </w:rPr>
       </w:pPr>
-      <w:proofErr w:type="spellStart"/>
       <w:r>
         <w:rPr>
           <w:b w:val="0"/>
           <w:bCs w:val="0"/>
         </w:rPr>
-        <w:t>Atasoy</w:t>
-      </w:r>
-      <w:proofErr w:type="spellEnd"/>
-      <w:r>
-        <w:rPr>
-          <w:b w:val="0"/>
-          <w:bCs w:val="0"/>
-        </w:rPr>
-        <w:t xml:space="preserve">, O., &amp; </w:t>
-      </w:r>
-      <w:proofErr w:type="spellStart"/>
-      <w:r>
-        <w:rPr>
-          <w:b w:val="0"/>
-          <w:bCs w:val="0"/>
-        </w:rPr>
-        <w:t>Morewedge</w:t>
-      </w:r>
-      <w:proofErr w:type="spellEnd"/>
-      <w:r>
-        <w:rPr>
-          <w:b w:val="0"/>
-          <w:bCs w:val="0"/>
-        </w:rPr>
-        <w:t>, C. (2018). Digital Goods Are Valued Less Than Physical Goods. Journal of Consumer Research, 1343-1357.</w:t>
+        <w:t>Atasoy, O., &amp; Morewedge, C. (2018). Digital Goods Are Valued Less Than Physical Goods. Journal of Consumer Research, 1343-1357.</w:t>
       </w:r>
     </w:p>
     <w:p>
@@ -6951,23 +6929,7 @@
           <w:b w:val="0"/>
           <w:bCs w:val="0"/>
         </w:rPr>
-        <w:t xml:space="preserve">Bonaventure, S., &amp; </w:t>
-      </w:r>
-      <w:proofErr w:type="spellStart"/>
-      <w:r>
-        <w:rPr>
-          <w:b w:val="0"/>
-          <w:bCs w:val="0"/>
-        </w:rPr>
-        <w:t>Chebat</w:t>
-      </w:r>
-      <w:proofErr w:type="spellEnd"/>
-      <w:r>
-        <w:rPr>
-          <w:b w:val="0"/>
-          <w:bCs w:val="0"/>
-        </w:rPr>
-        <w:t>, J. C. (2015). Psychological ownership, touch, and willingness to pay for an extended warranty. Journal of Marketing Theory and Practice, 224-234</w:t>
+        <w:t>Bonaventure, S., &amp; Chebat, J. C. (2015). Psychological ownership, touch, and willingness to pay for an extended warranty. Journal of Marketing Theory and Practice, 224-234</w:t>
       </w:r>
     </w:p>
     <w:p>
@@ -6988,23 +6950,7 @@
           <w:b w:val="0"/>
           <w:bCs w:val="0"/>
         </w:rPr>
-        <w:t xml:space="preserve">Dhar, R., &amp; </w:t>
-      </w:r>
-      <w:proofErr w:type="spellStart"/>
-      <w:r>
-        <w:rPr>
-          <w:b w:val="0"/>
-          <w:bCs w:val="0"/>
-        </w:rPr>
-        <w:t>Wertenbroch</w:t>
-      </w:r>
-      <w:proofErr w:type="spellEnd"/>
-      <w:r>
-        <w:rPr>
-          <w:b w:val="0"/>
-          <w:bCs w:val="0"/>
-        </w:rPr>
-        <w:t>, K. (2000). Consumer Choice Between Hedonic and Utilitarian Goods. Journal of Marketing Research, 60-71</w:t>
+        <w:t>Dhar, R., &amp; Wertenbroch, K. (2000). Consumer Choice Between Hedonic and Utilitarian Goods. Journal of Marketing Research, 60-71</w:t>
       </w:r>
     </w:p>
     <w:p>
@@ -7025,23 +6971,7 @@
           <w:b w:val="0"/>
           <w:bCs w:val="0"/>
         </w:rPr>
-        <w:t xml:space="preserve">Du, R., Hu, Y., &amp; </w:t>
-      </w:r>
-      <w:proofErr w:type="spellStart"/>
-      <w:r>
-        <w:rPr>
-          <w:b w:val="0"/>
-          <w:bCs w:val="0"/>
-        </w:rPr>
-        <w:t>Damangir</w:t>
-      </w:r>
-      <w:proofErr w:type="spellEnd"/>
-      <w:r>
-        <w:rPr>
-          <w:b w:val="0"/>
-          <w:bCs w:val="0"/>
-        </w:rPr>
-        <w:t>, S. (2015). Leveraging Trends in Online Searches for Product Features in Market Response Modeling. Journal of Marketing, 29-43.</w:t>
+        <w:t>Du, R., Hu, Y., &amp; Damangir, S. (2015). Leveraging Trends in Online Searches for Product Features in Market Response Modeling. Journal of Marketing, 29-43.</w:t>
       </w:r>
     </w:p>
     <w:p>
@@ -7063,6 +6993,7 @@
           <w:bCs w:val="0"/>
           <w:lang w:val="nl-NL"/>
         </w:rPr>
+        <w:lastRenderedPageBreak/>
         <w:t xml:space="preserve">Franke, N., Keinz, P., &amp; Steger, C. (2009). </w:t>
       </w:r>
       <w:r>
@@ -7112,23 +7043,7 @@
           <w:b w:val="0"/>
           <w:bCs w:val="0"/>
         </w:rPr>
-        <w:t xml:space="preserve">Lacy, P., Long, J., &amp; Spindler, W. (2020). The Circular Economy Handbook: Realizing the Circular Advantage. London: Palgrave </w:t>
-      </w:r>
-      <w:proofErr w:type="spellStart"/>
-      <w:r>
-        <w:rPr>
-          <w:b w:val="0"/>
-          <w:bCs w:val="0"/>
-        </w:rPr>
-        <w:t>macmillan</w:t>
-      </w:r>
-      <w:proofErr w:type="spellEnd"/>
-      <w:r>
-        <w:rPr>
-          <w:b w:val="0"/>
-          <w:bCs w:val="0"/>
-        </w:rPr>
-        <w:t>.</w:t>
+        <w:t>Lacy, P., Long, J., &amp; Spindler, W. (2020). The Circular Economy Handbook: Realizing the Circular Advantage. London: Palgrave macmillan.</w:t>
       </w:r>
     </w:p>
     <w:p>
@@ -7191,15 +7106,7 @@
           <w:b w:val="0"/>
           <w:bCs w:val="0"/>
         </w:rPr>
-        <w:t xml:space="preserve">Li, D., &amp; Atkinson, L. (2020). The role of psychological ownership in consumer </w:t>
-      </w:r>
-      <w:r>
-        <w:rPr>
-          <w:b w:val="0"/>
-          <w:bCs w:val="0"/>
-        </w:rPr>
-        <w:lastRenderedPageBreak/>
-        <w:t>happiness. Journal of Consumer Marketing.</w:t>
+        <w:t>Li, D., &amp; Atkinson, L. (2020). The role of psychological ownership in consumer happiness. Journal of Consumer Marketing.</w:t>
       </w:r>
     </w:p>
     <w:p>
@@ -7215,21 +7122,12 @@
           <w:bCs w:val="0"/>
         </w:rPr>
       </w:pPr>
-      <w:proofErr w:type="spellStart"/>
       <w:r>
         <w:rPr>
           <w:b w:val="0"/>
           <w:bCs w:val="0"/>
         </w:rPr>
-        <w:t>Morewedge</w:t>
-      </w:r>
-      <w:proofErr w:type="spellEnd"/>
-      <w:r>
-        <w:rPr>
-          <w:b w:val="0"/>
-          <w:bCs w:val="0"/>
-        </w:rPr>
-        <w:t>, C. (2021). Psychological ownership: implicit and explicit. Current Opinion in Psychology, 125–132.</w:t>
+        <w:t>Morewedge, C. (2021). Psychological ownership: implicit and explicit. Current Opinion in Psychology, 125–132.</w:t>
       </w:r>
     </w:p>
     <w:p>
@@ -7245,37 +7143,12 @@
           <w:bCs w:val="0"/>
         </w:rPr>
       </w:pPr>
-      <w:proofErr w:type="spellStart"/>
       <w:r>
         <w:rPr>
           <w:b w:val="0"/>
           <w:bCs w:val="0"/>
         </w:rPr>
-        <w:t>Morewedge</w:t>
-      </w:r>
-      <w:proofErr w:type="spellEnd"/>
-      <w:r>
-        <w:rPr>
-          <w:b w:val="0"/>
-          <w:bCs w:val="0"/>
-        </w:rPr>
-        <w:t xml:space="preserve">, C., Monga, A., </w:t>
-      </w:r>
-      <w:proofErr w:type="spellStart"/>
-      <w:r>
-        <w:rPr>
-          <w:b w:val="0"/>
-          <w:bCs w:val="0"/>
-        </w:rPr>
-        <w:t>Palmatier</w:t>
-      </w:r>
-      <w:proofErr w:type="spellEnd"/>
-      <w:r>
-        <w:rPr>
-          <w:b w:val="0"/>
-          <w:bCs w:val="0"/>
-        </w:rPr>
-        <w:t>, R., Shu, S., &amp; Small, D. (2021). Evolution of Consumption: A Psychological Ownership Framework. Journal of Marketing, 196-218.</w:t>
+        <w:t>Morewedge, C., Monga, A., Palmatier, R., Shu, S., &amp; Small, D. (2021). Evolution of Consumption: A Psychological Ownership Framework. Journal of Marketing, 196-218.</w:t>
       </w:r>
     </w:p>
     <w:p>
@@ -7325,23 +7198,7 @@
           <w:b w:val="0"/>
           <w:bCs w:val="0"/>
         </w:rPr>
-        <w:t xml:space="preserve">Schreier, M. (2006). The value increment of mass-customized products: an empirical assessment. Journal of Consumer </w:t>
-      </w:r>
-      <w:proofErr w:type="spellStart"/>
-      <w:r>
-        <w:rPr>
-          <w:b w:val="0"/>
-          <w:bCs w:val="0"/>
-        </w:rPr>
-        <w:t>Behaviour</w:t>
-      </w:r>
-      <w:proofErr w:type="spellEnd"/>
-      <w:r>
-        <w:rPr>
-          <w:b w:val="0"/>
-          <w:bCs w:val="0"/>
-        </w:rPr>
-        <w:t>, 317-327.</w:t>
+        <w:t>Schreier, M. (2006). The value increment of mass-customized products: an empirical assessment. Journal of Consumer Behaviour, 317-327.</w:t>
       </w:r>
     </w:p>
     <w:p>
@@ -12250,7 +12107,7 @@
         </b:NameList>
       </b:Author>
     </b:Author>
-    <b:RefOrder>12</b:RefOrder>
+    <b:RefOrder>11</b:RefOrder>
   </b:Source>
   <b:Source>
     <b:Tag>LiD20</b:Tag>
@@ -12273,7 +12130,7 @@
       </b:Author>
     </b:Author>
     <b:JournalName>Journal of Consumer Marketing</b:JournalName>
-    <b:RefOrder>13</b:RefOrder>
+    <b:RefOrder>12</b:RefOrder>
   </b:Source>
   <b:Source>
     <b:Tag>Lee20</b:Tag>
@@ -12297,7 +12154,7 @@
         </b:NameList>
       </b:Author>
     </b:Author>
-    <b:RefOrder>14</b:RefOrder>
+    <b:RefOrder>13</b:RefOrder>
   </b:Source>
   <b:Source>
     <b:Tag>Sch06</b:Tag>
@@ -12353,7 +12210,7 @@
         </b:NameList>
       </b:Author>
     </b:Author>
-    <b:RefOrder>15</b:RefOrder>
+    <b:RefOrder>14</b:RefOrder>
   </b:Source>
   <b:Source>
     <b:Tag>Pie04</b:Tag>
@@ -12377,7 +12234,7 @@
         </b:NameList>
       </b:Author>
     </b:Author>
-    <b:RefOrder>16</b:RefOrder>
+    <b:RefOrder>15</b:RefOrder>
   </b:Source>
   <b:Source>
     <b:Tag>Fra091</b:Tag>
@@ -12405,7 +12262,7 @@
         </b:NameList>
       </b:Author>
     </b:Author>
-    <b:RefOrder>17</b:RefOrder>
+    <b:RefOrder>16</b:RefOrder>
   </b:Source>
   <b:Source>
     <b:Tag>DuR15</b:Tag>
@@ -12433,7 +12290,7 @@
         </b:NameList>
       </b:Author>
     </b:Author>
-    <b:RefOrder>18</b:RefOrder>
+    <b:RefOrder>17</b:RefOrder>
   </b:Source>
   <b:Source>
     <b:Tag>Lan66</b:Tag>
@@ -12453,7 +12310,7 @@
         </b:NameList>
       </b:Author>
     </b:Author>
-    <b:RefOrder>19</b:RefOrder>
+    <b:RefOrder>18</b:RefOrder>
   </b:Source>
   <b:Source>
     <b:Tag>Dha00</b:Tag>
@@ -12477,7 +12334,7 @@
         </b:NameList>
       </b:Author>
     </b:Author>
-    <b:RefOrder>20</b:RefOrder>
+    <b:RefOrder>19</b:RefOrder>
   </b:Source>
   <b:Source>
     <b:Tag>Ata18</b:Tag>
@@ -12501,7 +12358,7 @@
         </b:NameList>
       </b:Author>
     </b:Author>
-    <b:RefOrder>21</b:RefOrder>
+    <b:RefOrder>20</b:RefOrder>
   </b:Source>
   <b:Source>
     <b:Tag>Kim16</b:Tag>
@@ -12523,7 +12380,7 @@
         </b:NameList>
       </b:Author>
     </b:Author>
-    <b:RefOrder>11</b:RefOrder>
+    <b:RefOrder>10</b:RefOrder>
   </b:Source>
   <b:Source>
     <b:Tag>Mor211</b:Tag>
@@ -12543,7 +12400,7 @@
         </b:NameList>
       </b:Author>
     </b:Author>
-    <b:RefOrder>22</b:RefOrder>
+    <b:RefOrder>21</b:RefOrder>
   </b:Source>
   <b:Source>
     <b:Tag>Shu11</b:Tag>
@@ -12589,7 +12446,7 @@
         </b:NameList>
       </b:Author>
     </b:Author>
-    <b:RefOrder>23</b:RefOrder>
+    <b:RefOrder>22</b:RefOrder>
   </b:Source>
   <b:Source>
     <b:Tag>Aro21</b:Tag>
@@ -12635,7 +12492,7 @@
         </b:NameList>
       </b:Author>
     </b:Author>
-    <b:RefOrder>24</b:RefOrder>
+    <b:RefOrder>23</b:RefOrder>
   </b:Source>
   <b:Source>
     <b:Tag>Bon15</b:Tag>
@@ -12660,7 +12517,7 @@
         </b:NameList>
       </b:Author>
     </b:Author>
-    <b:RefOrder>25</b:RefOrder>
+    <b:RefOrder>24</b:RefOrder>
   </b:Source>
   <b:Source>
     <b:Tag>Nie09</b:Tag>
@@ -12756,7 +12613,7 @@
         </b:NameList>
       </b:Author>
     </b:Author>
-    <b:RefOrder>26</b:RefOrder>
+    <b:RefOrder>25</b:RefOrder>
   </b:Source>
   <b:Source>
     <b:Tag>Roy21</b:Tag>
@@ -12810,7 +12667,7 @@
         </b:NameList>
       </b:Author>
     </b:Author>
-    <b:RefOrder>27</b:RefOrder>
+    <b:RefOrder>26</b:RefOrder>
   </b:Source>
   <b:Source>
     <b:Tag>Glo22</b:Tag>
@@ -12907,7 +12764,7 @@
       </b:Author>
     </b:Author>
     <b:Publisher>McKinsey &amp; Company</b:Publisher>
-    <b:RefOrder>28</b:RefOrder>
+    <b:RefOrder>27</b:RefOrder>
   </b:Source>
   <b:Source>
     <b:Tag>Pul10</b:Tag>
@@ -12939,13 +12796,13 @@
         </b:NameList>
       </b:Author>
     </b:Author>
-    <b:RefOrder>10</b:RefOrder>
+    <b:RefOrder>28</b:RefOrder>
   </b:Source>
 </b:Sources>
 </file>
 
 <file path=customXml/itemProps1.xml><?xml version="1.0" encoding="utf-8"?>
-<ds:datastoreItem xmlns:ds="http://schemas.openxmlformats.org/officeDocument/2006/customXml" ds:itemID="{403FFC55-8A97-4358-BB44-2DD675578B3C}">
+<ds:datastoreItem xmlns:ds="http://schemas.openxmlformats.org/officeDocument/2006/customXml" ds:itemID="{C307B1F7-E43C-4745-B123-E6EF2F92FFAF}">
   <ds:schemaRefs>
     <ds:schemaRef ds:uri="http://schemas.openxmlformats.org/officeDocument/2006/bibliography"/>
   </ds:schemaRefs>

</xml_diff>

<commit_message>
Some references were added; more paragraphs were included in the TB for the IV and for the moderator as well, is still missing to give more infor about the moderator by itself
</commit_message>
<xml_diff>
--- a/francisco_riano_thesis_ma.docx
+++ b/francisco_riano_thesis_ma.docx
@@ -605,12 +605,21 @@
         </w:rPr>
         <w:tab/>
       </w:r>
-      <w:r>
-        <w:rPr>
-          <w:rFonts w:ascii="Times New Roman"/>
-          <w:sz w:val="24"/>
-        </w:rPr>
-        <w:t>Riano Martinez Francisco</w:t>
+      <w:proofErr w:type="spellStart"/>
+      <w:r>
+        <w:rPr>
+          <w:rFonts w:ascii="Times New Roman"/>
+          <w:sz w:val="24"/>
+        </w:rPr>
+        <w:t>Riano</w:t>
+      </w:r>
+      <w:proofErr w:type="spellEnd"/>
+      <w:r>
+        <w:rPr>
+          <w:rFonts w:ascii="Times New Roman"/>
+          <w:sz w:val="24"/>
+        </w:rPr>
+        <w:t xml:space="preserve"> Martinez Francisco</w:t>
       </w:r>
     </w:p>
     <w:p>
@@ -953,7 +962,23 @@
           <w:rFonts w:ascii="Times New Roman" w:hAnsi="Times New Roman"/>
           <w:sz w:val="24"/>
         </w:rPr>
-        <w:t xml:space="preserve">This new context, in accordance with Morewedge et al (2021), will produce important changes in consumption </w:t>
+        <w:t xml:space="preserve">This new context, in accordance with </w:t>
+      </w:r>
+      <w:proofErr w:type="spellStart"/>
+      <w:r>
+        <w:rPr>
+          <w:rFonts w:ascii="Times New Roman" w:hAnsi="Times New Roman"/>
+          <w:sz w:val="24"/>
+        </w:rPr>
+        <w:t>Morewedge</w:t>
+      </w:r>
+      <w:proofErr w:type="spellEnd"/>
+      <w:r>
+        <w:rPr>
+          <w:rFonts w:ascii="Times New Roman" w:hAnsi="Times New Roman"/>
+          <w:sz w:val="24"/>
+        </w:rPr>
+        <w:t xml:space="preserve"> et al (2021), will produce important changes in consumption </w:t>
       </w:r>
       <w:r>
         <w:rPr>
@@ -988,7 +1013,23 @@
           <w:rFonts w:ascii="Times New Roman" w:hAnsi="Times New Roman"/>
           <w:sz w:val="24"/>
         </w:rPr>
-        <w:t xml:space="preserve"> (Morewedge 202</w:t>
+        <w:t xml:space="preserve"> (</w:t>
+      </w:r>
+      <w:proofErr w:type="spellStart"/>
+      <w:r>
+        <w:rPr>
+          <w:rFonts w:ascii="Times New Roman" w:hAnsi="Times New Roman"/>
+          <w:sz w:val="24"/>
+        </w:rPr>
+        <w:t>Morewedge</w:t>
+      </w:r>
+      <w:proofErr w:type="spellEnd"/>
+      <w:r>
+        <w:rPr>
+          <w:rFonts w:ascii="Times New Roman" w:hAnsi="Times New Roman"/>
+          <w:sz w:val="24"/>
+        </w:rPr>
+        <w:t xml:space="preserve"> 202</w:t>
       </w:r>
       <w:r>
         <w:rPr>
@@ -1133,12 +1174,21 @@
         </w:rPr>
         <w:t xml:space="preserve"> (</w:t>
       </w:r>
-      <w:r>
-        <w:rPr>
-          <w:rFonts w:ascii="Times New Roman" w:hAnsi="Times New Roman"/>
-          <w:sz w:val="24"/>
-        </w:rPr>
-        <w:t>Morewedge et al., 2021)</w:t>
+      <w:proofErr w:type="spellStart"/>
+      <w:r>
+        <w:rPr>
+          <w:rFonts w:ascii="Times New Roman" w:hAnsi="Times New Roman"/>
+          <w:sz w:val="24"/>
+        </w:rPr>
+        <w:t>Morewedge</w:t>
+      </w:r>
+      <w:proofErr w:type="spellEnd"/>
+      <w:r>
+        <w:rPr>
+          <w:rFonts w:ascii="Times New Roman" w:hAnsi="Times New Roman"/>
+          <w:sz w:val="24"/>
+        </w:rPr>
+        <w:t xml:space="preserve"> et al., 2021)</w:t>
       </w:r>
       <w:r>
         <w:rPr>
@@ -1163,7 +1213,23 @@
           <w:rFonts w:ascii="Times New Roman" w:hAnsi="Times New Roman"/>
           <w:sz w:val="24"/>
         </w:rPr>
-        <w:t>Psychological ownership is a relevant variable that deserves to be borne in mind by companies because it has important influence on both approaches: for the consumers and for the companies as well. According to Li &amp; Atkinson (2020), psychological ownership fulfills basic psychological needs and therefore increments customer well-being. Additionally, this variable is positively associated with consumer demand, willingness to pay, word of mouth and competitive resistance (Morewedge et al., 2021), variables that are quite linked with the performance of companies in the short, mid and long term.</w:t>
+        <w:t>Psychological ownership is a relevant variable that deserves to be borne in mind by companies because it has important influence on both approaches: for the consumers and for the companies as well. According to Li &amp; Atkinson (2020), psychological ownership fulfills basic psychological needs and therefore increments customer well-being. Additionally, this variable is positively associated with consumer demand, willingness to pay, word of mouth and competitive resistance (</w:t>
+      </w:r>
+      <w:proofErr w:type="spellStart"/>
+      <w:r>
+        <w:rPr>
+          <w:rFonts w:ascii="Times New Roman" w:hAnsi="Times New Roman"/>
+          <w:sz w:val="24"/>
+        </w:rPr>
+        <w:t>Morewedge</w:t>
+      </w:r>
+      <w:proofErr w:type="spellEnd"/>
+      <w:r>
+        <w:rPr>
+          <w:rFonts w:ascii="Times New Roman" w:hAnsi="Times New Roman"/>
+          <w:sz w:val="24"/>
+        </w:rPr>
+        <w:t xml:space="preserve"> et al., 2021), variables that are quite linked with the performance of companies in the short, mid and long term.</w:t>
       </w:r>
     </w:p>
     <w:p>
@@ -1183,12 +1249,21 @@
         </w:rPr>
         <w:t xml:space="preserve">One of the alternatives proposed by </w:t>
       </w:r>
-      <w:r>
-        <w:rPr>
-          <w:rFonts w:ascii="Times New Roman" w:hAnsi="Times New Roman"/>
-          <w:sz w:val="24"/>
-        </w:rPr>
-        <w:t>Morewedge et al (2021)</w:t>
+      <w:proofErr w:type="spellStart"/>
+      <w:r>
+        <w:rPr>
+          <w:rFonts w:ascii="Times New Roman" w:hAnsi="Times New Roman"/>
+          <w:sz w:val="24"/>
+        </w:rPr>
+        <w:t>Morewedge</w:t>
+      </w:r>
+      <w:proofErr w:type="spellEnd"/>
+      <w:r>
+        <w:rPr>
+          <w:rFonts w:ascii="Times New Roman" w:hAnsi="Times New Roman"/>
+          <w:sz w:val="24"/>
+        </w:rPr>
+        <w:t xml:space="preserve"> et al (2021)</w:t>
       </w:r>
       <w:r>
         <w:rPr>
@@ -1923,6 +1998,7 @@
         </w:rPr>
         <w:t>(</w:t>
       </w:r>
+      <w:proofErr w:type="spellStart"/>
       <w:r>
         <w:rPr>
           <w:rFonts w:ascii="Times New Roman" w:hAnsi="Times New Roman"/>
@@ -1930,6 +2006,7 @@
         </w:rPr>
         <w:t>Wiengarten</w:t>
       </w:r>
+      <w:proofErr w:type="spellEnd"/>
       <w:r>
         <w:rPr>
           <w:rFonts w:ascii="Times New Roman" w:hAnsi="Times New Roman"/>
@@ -1942,7 +2019,23 @@
           <w:rFonts w:ascii="Times New Roman" w:hAnsi="Times New Roman"/>
           <w:sz w:val="24"/>
         </w:rPr>
-        <w:t xml:space="preserve">). Cost increase, in a customization context, could be produced by the maintenance of a variety of machinery and infrastructure that can produce different product, color, shapes, etc </w:t>
+        <w:t xml:space="preserve">). Cost increase, in a customization context, could be produced by the maintenance of a variety of machinery and infrastructure that can produce different product, color, shapes, </w:t>
+      </w:r>
+      <w:proofErr w:type="spellStart"/>
+      <w:r>
+        <w:rPr>
+          <w:rFonts w:ascii="Times New Roman" w:hAnsi="Times New Roman"/>
+          <w:sz w:val="24"/>
+        </w:rPr>
+        <w:t>etc</w:t>
+      </w:r>
+      <w:proofErr w:type="spellEnd"/>
+      <w:r>
+        <w:rPr>
+          <w:rFonts w:ascii="Times New Roman" w:hAnsi="Times New Roman"/>
+          <w:sz w:val="24"/>
+        </w:rPr>
+        <w:t xml:space="preserve"> </w:t>
       </w:r>
       <w:sdt>
         <w:sdtPr>
@@ -3400,7 +3493,27 @@
           <w:sz w:val="24"/>
           <w:szCs w:val="15"/>
         </w:rPr>
-        <w:t xml:space="preserve">From an academic approach, this research could be relevant for several reasons. The main of them is that this study tries to test and develop a model based on one of the suggestions made by Morewedge et al., (2021) where the customization was proposed as a replacement of legal ownership </w:t>
+        <w:t xml:space="preserve">From an academic approach, this research could be relevant for several reasons. The main of them is that this study tries to test and develop a model based on one of the suggestions made by </w:t>
+      </w:r>
+      <w:proofErr w:type="spellStart"/>
+      <w:r>
+        <w:rPr>
+          <w:rFonts w:ascii="Times New Roman"/>
+          <w:iCs/>
+          <w:sz w:val="24"/>
+          <w:szCs w:val="15"/>
+        </w:rPr>
+        <w:t>Morewedge</w:t>
+      </w:r>
+      <w:proofErr w:type="spellEnd"/>
+      <w:r>
+        <w:rPr>
+          <w:rFonts w:ascii="Times New Roman"/>
+          <w:iCs/>
+          <w:sz w:val="24"/>
+          <w:szCs w:val="15"/>
+        </w:rPr>
+        <w:t xml:space="preserve"> et al., (2021) where the customization was proposed as a replacement of legal ownership </w:t>
       </w:r>
       <w:r>
         <w:rPr>
@@ -3941,7 +4054,27 @@
           <w:sz w:val="24"/>
           <w:szCs w:val="15"/>
         </w:rPr>
-        <w:t>Customization is a way to offer a unique and differentiated proposition to customers. But part and product complexity comes at a price which could be harsh to measure, with hidden cost flying under the radar (</w:t>
+        <w:t xml:space="preserve">Customization is a way to offer a unique and differentiated proposition to customers. But part and product complexity </w:t>
+      </w:r>
+      <w:proofErr w:type="gramStart"/>
+      <w:r>
+        <w:rPr>
+          <w:rFonts w:ascii="Times New Roman"/>
+          <w:iCs/>
+          <w:sz w:val="24"/>
+          <w:szCs w:val="15"/>
+        </w:rPr>
+        <w:t>comes</w:t>
+      </w:r>
+      <w:proofErr w:type="gramEnd"/>
+      <w:r>
+        <w:rPr>
+          <w:rFonts w:ascii="Times New Roman"/>
+          <w:iCs/>
+          <w:sz w:val="24"/>
+          <w:szCs w:val="15"/>
+        </w:rPr>
+        <w:t xml:space="preserve"> at a price which could be harsh to measure, with hidden cost flying under the radar (</w:t>
       </w:r>
       <w:r>
         <w:rPr>
@@ -4339,6 +4472,7 @@
         <w:t>Nowadays it is becoming relevant to market product and services to small niche segments, going further even to customization in order to aim individual preferences (</w:t>
       </w:r>
       <w:bookmarkStart w:id="2" w:name="_Hlk116215066"/>
+      <w:proofErr w:type="spellStart"/>
       <w:r>
         <w:rPr>
           <w:rFonts w:ascii="Times New Roman" w:hAnsi="Times New Roman"/>
@@ -4346,6 +4480,7 @@
         </w:rPr>
         <w:t>Puligadda</w:t>
       </w:r>
+      <w:proofErr w:type="spellEnd"/>
       <w:r>
         <w:rPr>
           <w:rFonts w:ascii="Times New Roman" w:hAnsi="Times New Roman"/>
@@ -4380,14 +4515,7 @@
           <w:rFonts w:ascii="Times New Roman" w:hAnsi="Times New Roman"/>
           <w:sz w:val="24"/>
         </w:rPr>
-        <w:t xml:space="preserve">Franke et al., </w:t>
-      </w:r>
-      <w:r>
-        <w:rPr>
-          <w:rFonts w:ascii="Times New Roman" w:hAnsi="Times New Roman"/>
-          <w:sz w:val="24"/>
-        </w:rPr>
-        <w:t>2009</w:t>
+        <w:t>Franke et al., 2009</w:t>
       </w:r>
       <w:r>
         <w:rPr>
@@ -4506,7 +4634,23 @@
           <w:rFonts w:ascii="Times New Roman" w:hAnsi="Times New Roman"/>
           <w:sz w:val="24"/>
         </w:rPr>
-        <w:t xml:space="preserve">It is important to mention that level of customization has been included, as an independent variable, in this paper, following the contributions made by Schreier (2006) and Franke et al. (2009). Both were aimed to analyze the effect of customization on willingness to pay, but while the first tested it through the comparison of self-design against standard products; the second made it through the assessment of tailored products belonging to several categories. As it has been mentioned before, willingness to pay is a variable positively related with the psychological ownership (Morewedge et al., 2021), therefore it is expected that customization could influence, in the same way as willingness to pay, psychological ownership as well. </w:t>
+        <w:t>It is important to mention that level of customization has been included, as an independent variable, in this paper, following the contributions made by Schreier (2006) and Franke et al. (2009). Both were aimed to analyze the effect of customization on willingness to pay, but while the first tested it through the comparison of self-design against standard products; the second made it through the assessment of tailored products belonging to several categories. As it has been mentioned before, willingness to pay is a variable positively related with the psychological ownership (</w:t>
+      </w:r>
+      <w:proofErr w:type="spellStart"/>
+      <w:r>
+        <w:rPr>
+          <w:rFonts w:ascii="Times New Roman" w:hAnsi="Times New Roman"/>
+          <w:sz w:val="24"/>
+        </w:rPr>
+        <w:t>Morewedge</w:t>
+      </w:r>
+      <w:proofErr w:type="spellEnd"/>
+      <w:r>
+        <w:rPr>
+          <w:rFonts w:ascii="Times New Roman" w:hAnsi="Times New Roman"/>
+          <w:sz w:val="24"/>
+        </w:rPr>
+        <w:t xml:space="preserve"> et al., 2021), therefore it is expected that customization could influence, in the same way as willingness to pay, psychological ownership as well. </w:t>
       </w:r>
     </w:p>
     <w:p>
@@ -4531,15 +4675,47 @@
           <w:rFonts w:ascii="Times New Roman" w:hAnsi="Times New Roman"/>
           <w:sz w:val="24"/>
         </w:rPr>
-        <w:t xml:space="preserve">this research will be influenced by the studies carried out by </w:t>
-      </w:r>
-      <w:r>
-        <w:rPr>
-          <w:rFonts w:ascii="Times New Roman" w:hAnsi="Times New Roman"/>
-          <w:sz w:val="24"/>
-        </w:rPr>
-        <w:t>Dellaert &amp; Stremersch</w:t>
-      </w:r>
+        <w:t>this research will be influenced by the stud</w:t>
+      </w:r>
+      <w:r>
+        <w:rPr>
+          <w:rFonts w:ascii="Times New Roman" w:hAnsi="Times New Roman"/>
+          <w:sz w:val="24"/>
+        </w:rPr>
+        <w:t>y</w:t>
+      </w:r>
+      <w:r>
+        <w:rPr>
+          <w:rFonts w:ascii="Times New Roman" w:hAnsi="Times New Roman"/>
+          <w:sz w:val="24"/>
+        </w:rPr>
+        <w:t xml:space="preserve"> carried out by </w:t>
+      </w:r>
+      <w:proofErr w:type="spellStart"/>
+      <w:r>
+        <w:rPr>
+          <w:rFonts w:ascii="Times New Roman" w:hAnsi="Times New Roman"/>
+          <w:sz w:val="24"/>
+        </w:rPr>
+        <w:t>Dellaert</w:t>
+      </w:r>
+      <w:proofErr w:type="spellEnd"/>
+      <w:r>
+        <w:rPr>
+          <w:rFonts w:ascii="Times New Roman" w:hAnsi="Times New Roman"/>
+          <w:sz w:val="24"/>
+        </w:rPr>
+        <w:t xml:space="preserve"> &amp; </w:t>
+      </w:r>
+      <w:proofErr w:type="spellStart"/>
+      <w:r>
+        <w:rPr>
+          <w:rFonts w:ascii="Times New Roman" w:hAnsi="Times New Roman"/>
+          <w:sz w:val="24"/>
+        </w:rPr>
+        <w:t>Stremersch</w:t>
+      </w:r>
+      <w:proofErr w:type="spellEnd"/>
       <w:r>
         <w:rPr>
           <w:rFonts w:ascii="Times New Roman" w:hAnsi="Times New Roman"/>
@@ -4559,7 +4735,49 @@
           <w:rFonts w:ascii="Times New Roman" w:hAnsi="Times New Roman"/>
           <w:sz w:val="24"/>
         </w:rPr>
-        <w:t xml:space="preserve">) and </w:t>
+        <w:t>)</w:t>
+      </w:r>
+      <w:r>
+        <w:rPr>
+          <w:rFonts w:ascii="Times New Roman" w:hAnsi="Times New Roman"/>
+          <w:sz w:val="24"/>
+        </w:rPr>
+        <w:t>.</w:t>
+      </w:r>
+      <w:r>
+        <w:rPr>
+          <w:rFonts w:ascii="Times New Roman" w:hAnsi="Times New Roman"/>
+          <w:sz w:val="24"/>
+        </w:rPr>
+        <w:t xml:space="preserve"> They found that consumers did not perceive a significant increment in product complexity over the rather wide range of modules and module levels manipulated in this study, and they were in fact able to get increased product utility. This is important to consider because initially it was believed that the relationship between level of customization and willingness to pay could be quite obvious</w:t>
+      </w:r>
+      <w:r>
+        <w:rPr>
+          <w:rFonts w:ascii="Times New Roman" w:hAnsi="Times New Roman"/>
+          <w:sz w:val="24"/>
+        </w:rPr>
+        <w:t xml:space="preserve">; </w:t>
+      </w:r>
+      <w:r>
+        <w:rPr>
+          <w:rFonts w:ascii="Times New Roman" w:hAnsi="Times New Roman"/>
+          <w:sz w:val="24"/>
+        </w:rPr>
+        <w:t>nevertheless</w:t>
+      </w:r>
+      <w:r>
+        <w:rPr>
+          <w:rFonts w:ascii="Times New Roman" w:hAnsi="Times New Roman"/>
+          <w:sz w:val="24"/>
+        </w:rPr>
+        <w:t>,</w:t>
+      </w:r>
+      <w:r>
+        <w:rPr>
+          <w:rFonts w:ascii="Times New Roman" w:hAnsi="Times New Roman"/>
+          <w:sz w:val="24"/>
+        </w:rPr>
+        <w:t xml:space="preserve"> as it was said by </w:t>
       </w:r>
       <w:r>
         <w:rPr>
@@ -4573,56 +4791,14 @@
           <w:rFonts w:ascii="Times New Roman" w:hAnsi="Times New Roman"/>
           <w:sz w:val="24"/>
         </w:rPr>
-        <w:t xml:space="preserve">. The first was focused on findings related with which customization configuration is preferred by customers; while the second was aimed to find answer to make the customization process less onerous. Both research show that the positive effects of customization </w:t>
-      </w:r>
-      <w:r>
-        <w:rPr>
-          <w:rFonts w:ascii="Times New Roman" w:hAnsi="Times New Roman"/>
-          <w:sz w:val="24"/>
-        </w:rPr>
-        <w:t>depend</w:t>
-      </w:r>
-      <w:r>
-        <w:rPr>
-          <w:rFonts w:ascii="Times New Roman" w:hAnsi="Times New Roman"/>
-          <w:sz w:val="24"/>
-        </w:rPr>
-        <w:t xml:space="preserve"> on some variables like the </w:t>
-      </w:r>
-      <w:r>
-        <w:rPr>
-          <w:rFonts w:ascii="Times New Roman" w:hAnsi="Times New Roman"/>
-          <w:sz w:val="24"/>
-        </w:rPr>
-        <w:t>number</w:t>
-      </w:r>
-      <w:r>
-        <w:rPr>
-          <w:rFonts w:ascii="Times New Roman" w:hAnsi="Times New Roman"/>
-          <w:sz w:val="24"/>
-        </w:rPr>
-        <w:t xml:space="preserve"> of components that can be customized </w:t>
-      </w:r>
-      <w:r>
-        <w:rPr>
-          <w:rFonts w:ascii="Times New Roman" w:hAnsi="Times New Roman"/>
-          <w:sz w:val="24"/>
-        </w:rPr>
-        <w:t xml:space="preserve">in a product given that a high number of components to be customized could be </w:t>
-      </w:r>
-      <w:r>
-        <w:rPr>
-          <w:rFonts w:ascii="Times New Roman" w:hAnsi="Times New Roman"/>
-          <w:sz w:val="24"/>
-        </w:rPr>
-        <w:t>associated</w:t>
-      </w:r>
-      <w:r>
-        <w:rPr>
-          <w:rFonts w:ascii="Times New Roman" w:hAnsi="Times New Roman"/>
-          <w:sz w:val="24"/>
-        </w:rPr>
-        <w:t xml:space="preserve">, by customers, with an increase of complexity that usually leads to negative results. </w:t>
+        <w:t xml:space="preserve">, customization by individual components could produce an increment in choice complexity and it could lead to </w:t>
+      </w:r>
+      <w:r>
+        <w:rPr>
+          <w:rFonts w:ascii="Times New Roman" w:hAnsi="Times New Roman"/>
+          <w:sz w:val="24"/>
+        </w:rPr>
+        <w:t xml:space="preserve">trigger negative variables such as product utility or even willingness to pay. </w:t>
       </w:r>
     </w:p>
     <w:p>
@@ -4640,37 +4816,7 @@
           <w:rFonts w:ascii="Times New Roman" w:hAnsi="Times New Roman"/>
           <w:sz w:val="24"/>
         </w:rPr>
-        <w:t xml:space="preserve">Retailers who employ techniques of fostering </w:t>
-      </w:r>
-      <w:r>
-        <w:rPr>
-          <w:rFonts w:ascii="Times New Roman" w:hAnsi="Times New Roman"/>
-          <w:sz w:val="24"/>
-        </w:rPr>
-        <w:t>in customers to encouraging product customization, may be able to increase psychological ownership (</w:t>
-      </w:r>
-      <w:bookmarkStart w:id="4" w:name="_Hlk116035438"/>
-      <w:r>
-        <w:rPr>
-          <w:rFonts w:ascii="Times New Roman" w:hAnsi="Times New Roman"/>
-          <w:sz w:val="24"/>
-        </w:rPr>
-        <w:t>Shu &amp; Peck, 2011)</w:t>
-      </w:r>
-      <w:r>
-        <w:rPr>
-          <w:rFonts w:ascii="Times New Roman" w:hAnsi="Times New Roman"/>
-          <w:sz w:val="24"/>
-        </w:rPr>
-        <w:t xml:space="preserve">. </w:t>
-      </w:r>
-      <w:bookmarkEnd w:id="4"/>
-      <w:r>
-        <w:rPr>
-          <w:rFonts w:ascii="Times New Roman" w:hAnsi="Times New Roman"/>
-          <w:sz w:val="24"/>
-        </w:rPr>
-        <w:t xml:space="preserve">This </w:t>
+        <w:t xml:space="preserve">It is important to recall that the effect of customization on willingness to pay has been </w:t>
       </w:r>
       <w:r>
         <w:rPr>
@@ -4678,63 +4824,7 @@
           <w:sz w:val="24"/>
         </w:rPr>
         <w:lastRenderedPageBreak/>
-        <w:t xml:space="preserve">statement is completely aligned with the proposal made by </w:t>
-      </w:r>
-      <w:r>
-        <w:rPr>
-          <w:rFonts w:ascii="Times New Roman" w:hAnsi="Times New Roman"/>
-          <w:sz w:val="24"/>
-        </w:rPr>
-        <w:t>Morewedge et al</w:t>
-      </w:r>
-      <w:r>
-        <w:rPr>
-          <w:rFonts w:ascii="Times New Roman" w:hAnsi="Times New Roman"/>
-          <w:sz w:val="24"/>
-        </w:rPr>
-        <w:t xml:space="preserve"> (</w:t>
-      </w:r>
-      <w:r>
-        <w:rPr>
-          <w:rFonts w:ascii="Times New Roman" w:hAnsi="Times New Roman"/>
-          <w:sz w:val="24"/>
-        </w:rPr>
-        <w:t>2021</w:t>
-      </w:r>
-      <w:r>
-        <w:rPr>
-          <w:rFonts w:ascii="Times New Roman" w:hAnsi="Times New Roman"/>
-          <w:sz w:val="24"/>
-        </w:rPr>
-        <w:t>) who affirms that the increased control imbued by improved considerations set and customization may produce a higher level of psychological ownership as well. Although these declarations have had an important relevance within the customization literature, these have not been proved or teste</w:t>
-      </w:r>
-      <w:r>
-        <w:rPr>
-          <w:rFonts w:ascii="Times New Roman" w:hAnsi="Times New Roman"/>
-          <w:sz w:val="24"/>
-        </w:rPr>
-        <w:t>d</w:t>
-      </w:r>
-      <w:r>
-        <w:rPr>
-          <w:rFonts w:ascii="Times New Roman" w:hAnsi="Times New Roman"/>
-          <w:sz w:val="24"/>
-        </w:rPr>
-        <w:t xml:space="preserve"> through an experimental design research approach; therefore</w:t>
-      </w:r>
-      <w:r>
-        <w:rPr>
-          <w:rFonts w:ascii="Times New Roman" w:hAnsi="Times New Roman"/>
-          <w:sz w:val="24"/>
-        </w:rPr>
-        <w:t>,</w:t>
-      </w:r>
-      <w:r>
-        <w:rPr>
-          <w:rFonts w:ascii="Times New Roman" w:hAnsi="Times New Roman"/>
-          <w:sz w:val="24"/>
-        </w:rPr>
-        <w:t xml:space="preserve"> this is one of the key added contributions expected to be given by this present research. </w:t>
+        <w:t xml:space="preserve">documented already in the literature however, what makes this research different, is that those researches focused their attention in the comparison between standard products and customized products. This research proposes the contrast between products with a high level of customization and products with a low degree of it. </w:t>
       </w:r>
     </w:p>
     <w:p>
@@ -4752,7 +4842,190 @@
           <w:rFonts w:ascii="Times New Roman" w:hAnsi="Times New Roman"/>
           <w:sz w:val="24"/>
         </w:rPr>
-        <w:t xml:space="preserve">It is important to recall that the effect of customization on willingness to pay has been documented already in the literature however, what makes this research different, is that those researches focused their attention in the comparison between standard products and customized products. This research proposes the contrast between products with a high level of customization and products with a low degree of it. </w:t>
+        <w:t xml:space="preserve">Retailers who employ techniques of fostering </w:t>
+      </w:r>
+      <w:r>
+        <w:rPr>
+          <w:rFonts w:ascii="Times New Roman" w:hAnsi="Times New Roman"/>
+          <w:sz w:val="24"/>
+        </w:rPr>
+        <w:t>in customers to encouraging product customization, may be able to increase psychological ownership (</w:t>
+      </w:r>
+      <w:bookmarkStart w:id="4" w:name="_Hlk116035438"/>
+      <w:r>
+        <w:rPr>
+          <w:rFonts w:ascii="Times New Roman" w:hAnsi="Times New Roman"/>
+          <w:sz w:val="24"/>
+        </w:rPr>
+        <w:t>Shu &amp; Peck, 2011)</w:t>
+      </w:r>
+      <w:r>
+        <w:rPr>
+          <w:rFonts w:ascii="Times New Roman" w:hAnsi="Times New Roman"/>
+          <w:sz w:val="24"/>
+        </w:rPr>
+        <w:t xml:space="preserve">. </w:t>
+      </w:r>
+      <w:bookmarkEnd w:id="4"/>
+      <w:r>
+        <w:rPr>
+          <w:rFonts w:ascii="Times New Roman" w:hAnsi="Times New Roman"/>
+          <w:sz w:val="24"/>
+        </w:rPr>
+        <w:t xml:space="preserve">This statement is completely aligned with the proposal made by </w:t>
+      </w:r>
+      <w:proofErr w:type="spellStart"/>
+      <w:r>
+        <w:rPr>
+          <w:rFonts w:ascii="Times New Roman" w:hAnsi="Times New Roman"/>
+          <w:sz w:val="24"/>
+        </w:rPr>
+        <w:t>Morewedge</w:t>
+      </w:r>
+      <w:proofErr w:type="spellEnd"/>
+      <w:r>
+        <w:rPr>
+          <w:rFonts w:ascii="Times New Roman" w:hAnsi="Times New Roman"/>
+          <w:sz w:val="24"/>
+        </w:rPr>
+        <w:t xml:space="preserve"> et al</w:t>
+      </w:r>
+      <w:r>
+        <w:rPr>
+          <w:rFonts w:ascii="Times New Roman" w:hAnsi="Times New Roman"/>
+          <w:sz w:val="24"/>
+        </w:rPr>
+        <w:t xml:space="preserve"> (</w:t>
+      </w:r>
+      <w:r>
+        <w:rPr>
+          <w:rFonts w:ascii="Times New Roman" w:hAnsi="Times New Roman"/>
+          <w:sz w:val="24"/>
+        </w:rPr>
+        <w:t>2021</w:t>
+      </w:r>
+      <w:r>
+        <w:rPr>
+          <w:rFonts w:ascii="Times New Roman" w:hAnsi="Times New Roman"/>
+          <w:sz w:val="24"/>
+        </w:rPr>
+        <w:t>) who affirms that the increased control imbued by improved considerations set and customization may produce a higher level of psychological ownership as well. Although the</w:t>
+      </w:r>
+      <w:r>
+        <w:rPr>
+          <w:rFonts w:ascii="Times New Roman" w:hAnsi="Times New Roman"/>
+          <w:sz w:val="24"/>
+        </w:rPr>
+        <w:t xml:space="preserve"> above</w:t>
+      </w:r>
+      <w:r>
+        <w:rPr>
+          <w:rFonts w:ascii="Times New Roman" w:hAnsi="Times New Roman"/>
+          <w:sz w:val="24"/>
+        </w:rPr>
+        <w:t xml:space="preserve"> declarations have had an important relevance within the customization literature, these have not been proved or teste</w:t>
+      </w:r>
+      <w:r>
+        <w:rPr>
+          <w:rFonts w:ascii="Times New Roman" w:hAnsi="Times New Roman"/>
+          <w:sz w:val="24"/>
+        </w:rPr>
+        <w:t>d</w:t>
+      </w:r>
+      <w:r>
+        <w:rPr>
+          <w:rFonts w:ascii="Times New Roman" w:hAnsi="Times New Roman"/>
+          <w:sz w:val="24"/>
+        </w:rPr>
+        <w:t xml:space="preserve"> through an experimental design research approach; therefore</w:t>
+      </w:r>
+      <w:r>
+        <w:rPr>
+          <w:rFonts w:ascii="Times New Roman" w:hAnsi="Times New Roman"/>
+          <w:sz w:val="24"/>
+        </w:rPr>
+        <w:t>,</w:t>
+      </w:r>
+      <w:r>
+        <w:rPr>
+          <w:rFonts w:ascii="Times New Roman" w:hAnsi="Times New Roman"/>
+          <w:sz w:val="24"/>
+        </w:rPr>
+        <w:t xml:space="preserve"> this is one of the key added contributions expected to be given by this present research. </w:t>
+      </w:r>
+    </w:p>
+    <w:p>
+      <w:pPr>
+        <w:spacing w:before="1" w:line="360" w:lineRule="auto"/>
+        <w:ind w:right="117" w:firstLine="720"/>
+        <w:jc w:val="both"/>
+        <w:rPr>
+          <w:rFonts w:ascii="Times New Roman" w:hAnsi="Times New Roman"/>
+          <w:sz w:val="24"/>
+        </w:rPr>
+      </w:pPr>
+      <w:r>
+        <w:rPr>
+          <w:rFonts w:ascii="Times New Roman" w:hAnsi="Times New Roman"/>
+          <w:sz w:val="24"/>
+        </w:rPr>
+        <w:t>The connection between level of customization and psychological ownership was created due to the influence of a study carried out by (</w:t>
+      </w:r>
+      <w:bookmarkStart w:id="5" w:name="_Hlk116316273"/>
+      <w:r>
+        <w:rPr>
+          <w:rFonts w:ascii="Times New Roman" w:hAnsi="Times New Roman"/>
+          <w:noProof/>
+          <w:sz w:val="24"/>
+        </w:rPr>
+        <w:t>Jami</w:t>
+      </w:r>
+      <w:r>
+        <w:rPr>
+          <w:rFonts w:ascii="Times New Roman" w:hAnsi="Times New Roman"/>
+          <w:sz w:val="24"/>
+        </w:rPr>
+        <w:t xml:space="preserve"> et al., 2021</w:t>
+      </w:r>
+      <w:bookmarkEnd w:id="5"/>
+      <w:r>
+        <w:rPr>
+          <w:rFonts w:ascii="Times New Roman" w:hAnsi="Times New Roman"/>
+          <w:sz w:val="24"/>
+        </w:rPr>
+        <w:t>)</w:t>
+      </w:r>
+      <w:r>
+        <w:rPr>
+          <w:rFonts w:ascii="Times New Roman" w:hAnsi="Times New Roman"/>
+          <w:sz w:val="24"/>
+        </w:rPr>
+        <w:t xml:space="preserve"> where ownership was manipulated through the customization of a product. </w:t>
+      </w:r>
+      <w:r>
+        <w:rPr>
+          <w:rFonts w:ascii="Times New Roman" w:hAnsi="Times New Roman"/>
+          <w:sz w:val="24"/>
+        </w:rPr>
+        <w:t xml:space="preserve">Their results showed that the participants who customize the product for themselves, developed a greater psychological ownership than those who modified it in order to make it more attractive to be purchased by others. Although, in this experiment customization was not a variable itself, rather was a mean to manipulate ownership, it showed that in fact, there could be a relationship between the degree or level of customization and the psychological ownership developed by customers towards products modified directly by them. </w:t>
+      </w:r>
+    </w:p>
+    <w:p>
+      <w:pPr>
+        <w:spacing w:before="1" w:line="360" w:lineRule="auto"/>
+        <w:ind w:right="117" w:firstLine="720"/>
+        <w:jc w:val="both"/>
+        <w:rPr>
+          <w:rFonts w:ascii="Times New Roman" w:hAnsi="Times New Roman"/>
+          <w:sz w:val="24"/>
+        </w:rPr>
+      </w:pPr>
+      <w:r>
+        <w:rPr>
+          <w:rFonts w:ascii="Times New Roman" w:hAnsi="Times New Roman"/>
+          <w:sz w:val="24"/>
+        </w:rPr>
+        <w:t>Bearing in mind the previous theories, results and statements, the following hypotheses have been proposed:</w:t>
       </w:r>
     </w:p>
     <w:p>
@@ -4905,6 +5178,7 @@
           <w:b w:val="0"/>
           <w:bCs w:val="0"/>
         </w:rPr>
+        <w:lastRenderedPageBreak/>
         <w:t>In accordance with the purposes of this research, type of features used to customize products is going to be classified in two conditions: hedonic and utilitarian. Hedonic features are those linked with a sensory experience of aesthetic or sensual pleasure and fun; while utilitarian attributes are those orientated to a specific goal and with the accomplishment of a practical task (</w:t>
       </w:r>
       <w:r>
@@ -4912,7 +5186,23 @@
           <w:b w:val="0"/>
           <w:bCs w:val="0"/>
         </w:rPr>
-        <w:t>Dhar &amp; Wertenbroch 2000)</w:t>
+        <w:t xml:space="preserve">Dhar &amp; </w:t>
+      </w:r>
+      <w:proofErr w:type="spellStart"/>
+      <w:r>
+        <w:rPr>
+          <w:b w:val="0"/>
+          <w:bCs w:val="0"/>
+        </w:rPr>
+        <w:t>Wertenbroch</w:t>
+      </w:r>
+      <w:proofErr w:type="spellEnd"/>
+      <w:r>
+        <w:rPr>
+          <w:b w:val="0"/>
+          <w:bCs w:val="0"/>
+        </w:rPr>
+        <w:t xml:space="preserve"> 2000)</w:t>
       </w:r>
       <w:r>
         <w:rPr>
@@ -4945,14 +5235,67 @@
           <w:b w:val="0"/>
           <w:bCs w:val="0"/>
         </w:rPr>
-        <w:t>Dhar &amp; Wertenbroch</w:t>
-      </w:r>
+        <w:t xml:space="preserve">Dhar &amp; </w:t>
+      </w:r>
+      <w:proofErr w:type="spellStart"/>
+      <w:r>
+        <w:rPr>
+          <w:b w:val="0"/>
+          <w:bCs w:val="0"/>
+        </w:rPr>
+        <w:t>Wertenbroch</w:t>
+      </w:r>
+      <w:proofErr w:type="spellEnd"/>
       <w:r>
         <w:rPr>
           <w:b w:val="0"/>
           <w:bCs w:val="0"/>
         </w:rPr>
         <w:t xml:space="preserve"> (2000). In this study they were able to demonstrate that participants tend to assign higher value to a hedonic product than to a utilitarian one, through an experiment which asked participants to imagine that they were to sell their car, therefore the minimum selling price should be stated. </w:t>
+      </w:r>
+      <w:r>
+        <w:rPr>
+          <w:b w:val="0"/>
+          <w:bCs w:val="0"/>
+        </w:rPr>
+        <w:t>Additionally, h</w:t>
+      </w:r>
+      <w:r>
+        <w:rPr>
+          <w:b w:val="0"/>
+          <w:bCs w:val="0"/>
+        </w:rPr>
+        <w:t>edonic products trigger more psychological ownership and more positive affect than utilitarian products (Shu &amp; Peck, 2011)</w:t>
+      </w:r>
+      <w:r>
+        <w:rPr>
+          <w:b w:val="0"/>
+          <w:bCs w:val="0"/>
+        </w:rPr>
+        <w:t xml:space="preserve">; moreover, </w:t>
+      </w:r>
+      <w:r>
+        <w:rPr>
+          <w:b w:val="0"/>
+          <w:bCs w:val="0"/>
+        </w:rPr>
+        <w:t xml:space="preserve">as it was demonstrated by Dhar &amp; </w:t>
+      </w:r>
+      <w:proofErr w:type="spellStart"/>
+      <w:r>
+        <w:rPr>
+          <w:b w:val="0"/>
+          <w:bCs w:val="0"/>
+        </w:rPr>
+        <w:t>Wertenbroch</w:t>
+      </w:r>
+      <w:proofErr w:type="spellEnd"/>
+      <w:r>
+        <w:rPr>
+          <w:b w:val="0"/>
+          <w:bCs w:val="0"/>
+        </w:rPr>
+        <w:t xml:space="preserve"> (2000), hedonic products also generate more loss aversion.</w:t>
       </w:r>
     </w:p>
     <w:p>
@@ -4971,84 +5314,226 @@
           <w:b w:val="0"/>
           <w:bCs w:val="0"/>
         </w:rPr>
-        <w:t xml:space="preserve">Hedonic products trigger more psychological ownership and more positive affect than </w:t>
-      </w:r>
-      <w:r>
-        <w:rPr>
-          <w:b w:val="0"/>
-          <w:bCs w:val="0"/>
-        </w:rPr>
-        <w:lastRenderedPageBreak/>
-        <w:t xml:space="preserve">utilitarian products </w:t>
-      </w:r>
-      <w:sdt>
-        <w:sdtPr>
-          <w:rPr>
-            <w:b w:val="0"/>
-            <w:bCs w:val="0"/>
-          </w:rPr>
-          <w:id w:val="590665539"/>
-          <w:citation/>
-        </w:sdtPr>
-        <w:sdtContent>
-          <w:r>
-            <w:rPr>
-              <w:b w:val="0"/>
-              <w:bCs w:val="0"/>
-            </w:rPr>
-            <w:fldChar w:fldCharType="begin"/>
-          </w:r>
-          <w:r>
-            <w:rPr>
-              <w:b w:val="0"/>
-              <w:bCs w:val="0"/>
-            </w:rPr>
-            <w:instrText xml:space="preserve"> CITATION Shu11 \l 9226 </w:instrText>
-          </w:r>
-          <w:r>
-            <w:rPr>
-              <w:b w:val="0"/>
-              <w:bCs w:val="0"/>
-            </w:rPr>
-            <w:fldChar w:fldCharType="separate"/>
-          </w:r>
-          <w:r>
-            <w:rPr>
-              <w:b w:val="0"/>
-              <w:bCs w:val="0"/>
-              <w:noProof/>
-            </w:rPr>
-            <w:t>(Shu &amp; Peck, 2011)</w:t>
-          </w:r>
-          <w:r>
-            <w:rPr>
-              <w:b w:val="0"/>
-              <w:bCs w:val="0"/>
-            </w:rPr>
-            <w:fldChar w:fldCharType="end"/>
-          </w:r>
-        </w:sdtContent>
-      </w:sdt>
-      <w:r>
-        <w:rPr>
-          <w:b w:val="0"/>
-          <w:bCs w:val="0"/>
-        </w:rPr>
-        <w:t xml:space="preserve">. Additionally, as it was demonstrated by </w:t>
-      </w:r>
-      <w:r>
-        <w:rPr>
-          <w:b w:val="0"/>
-          <w:bCs w:val="0"/>
-        </w:rPr>
-        <w:t>Dhar &amp; Wertenbroch (2000)</w:t>
-      </w:r>
-      <w:r>
-        <w:rPr>
-          <w:b w:val="0"/>
-          <w:bCs w:val="0"/>
-        </w:rPr>
-        <w:t xml:space="preserve">, hedonic products also generate more loss aversion. Based on these two studies, the following hypotheses have been stated. </w:t>
+        <w:t xml:space="preserve">Initially both conditions, utilitarian and hedonic were linked just with the type of product but not directly with the process of customization; however, as it was stated </w:t>
+      </w:r>
+      <w:r>
+        <w:rPr>
+          <w:b w:val="0"/>
+          <w:bCs w:val="0"/>
+        </w:rPr>
+        <w:t xml:space="preserve">by </w:t>
+      </w:r>
+      <w:r>
+        <w:rPr>
+          <w:b w:val="0"/>
+          <w:bCs w:val="0"/>
+        </w:rPr>
+        <w:t>(</w:t>
+      </w:r>
+      <w:proofErr w:type="spellStart"/>
+      <w:r>
+        <w:rPr>
+          <w:b w:val="0"/>
+          <w:bCs w:val="0"/>
+        </w:rPr>
+        <w:t>Broniarczyk</w:t>
+      </w:r>
+      <w:proofErr w:type="spellEnd"/>
+      <w:r>
+        <w:rPr>
+          <w:b w:val="0"/>
+          <w:bCs w:val="0"/>
+        </w:rPr>
+        <w:t xml:space="preserve"> &amp; Griffin</w:t>
+      </w:r>
+      <w:r>
+        <w:rPr>
+          <w:b w:val="0"/>
+          <w:bCs w:val="0"/>
+        </w:rPr>
+        <w:t xml:space="preserve"> (2014), </w:t>
+      </w:r>
+      <w:r>
+        <w:rPr>
+          <w:b w:val="0"/>
+          <w:bCs w:val="0"/>
+        </w:rPr>
+        <w:t xml:space="preserve">nowadays customers have more opportunities to customize products and services to meet their desires, providing a feeling of uniqueness as well as hedonic or experimental benefits related to the process of customizing. </w:t>
+      </w:r>
+      <w:r>
+        <w:rPr>
+          <w:b w:val="0"/>
+          <w:bCs w:val="0"/>
+        </w:rPr>
+        <w:t>This statement confirms that consumers,</w:t>
+      </w:r>
+      <w:r>
+        <w:rPr>
+          <w:b w:val="0"/>
+          <w:bCs w:val="0"/>
+        </w:rPr>
+        <w:t xml:space="preserve"> </w:t>
+      </w:r>
+      <w:r>
+        <w:rPr>
+          <w:b w:val="0"/>
+          <w:bCs w:val="0"/>
+        </w:rPr>
+        <w:t>usually, tend</w:t>
+      </w:r>
+      <w:r>
+        <w:rPr>
+          <w:b w:val="0"/>
+          <w:bCs w:val="0"/>
+        </w:rPr>
+        <w:t xml:space="preserve"> to relate the process of customization with a hedonic feeling. </w:t>
+      </w:r>
+    </w:p>
+    <w:p>
+      <w:pPr>
+        <w:pStyle w:val="Heading3"/>
+        <w:spacing w:before="1" w:line="360" w:lineRule="auto"/>
+        <w:ind w:firstLine="520"/>
+        <w:jc w:val="both"/>
+        <w:rPr>
+          <w:b w:val="0"/>
+          <w:bCs w:val="0"/>
+        </w:rPr>
+      </w:pPr>
+      <w:r>
+        <w:rPr>
+          <w:b w:val="0"/>
+          <w:bCs w:val="0"/>
+        </w:rPr>
+        <w:t xml:space="preserve">The moderating role of the type of features used to customize products, and its two conditions, was proposed based on the research made by </w:t>
+      </w:r>
+      <w:r>
+        <w:rPr>
+          <w:b w:val="0"/>
+          <w:bCs w:val="0"/>
+        </w:rPr>
+        <w:t xml:space="preserve">Bonaventure &amp; </w:t>
+      </w:r>
+      <w:proofErr w:type="spellStart"/>
+      <w:r>
+        <w:rPr>
+          <w:b w:val="0"/>
+          <w:bCs w:val="0"/>
+        </w:rPr>
+        <w:t>Chebat</w:t>
+      </w:r>
+      <w:proofErr w:type="spellEnd"/>
+      <w:r>
+        <w:rPr>
+          <w:b w:val="0"/>
+          <w:bCs w:val="0"/>
+        </w:rPr>
+        <w:t xml:space="preserve"> (2015)</w:t>
+      </w:r>
+      <w:r>
+        <w:rPr>
+          <w:b w:val="0"/>
+          <w:bCs w:val="0"/>
+        </w:rPr>
+        <w:t xml:space="preserve">. </w:t>
+      </w:r>
+      <w:r>
+        <w:rPr>
+          <w:b w:val="0"/>
+          <w:bCs w:val="0"/>
+        </w:rPr>
+        <w:t>This study showed that the type of product variable, and both conditions; hedonic and utilitarian, could have a moderating role. In this research the moderating role is significant in the relationship between touching products and both: willingness to pay and psychological ownership</w:t>
+      </w:r>
+      <w:r>
+        <w:rPr>
+          <w:b w:val="0"/>
+          <w:bCs w:val="0"/>
+        </w:rPr>
+        <w:t>; t</w:t>
+      </w:r>
+      <w:r>
+        <w:rPr>
+          <w:b w:val="0"/>
+          <w:bCs w:val="0"/>
+        </w:rPr>
+        <w:t>herefore, it is expected that type of features used to customize products could have a moderating influence in the connection between level of customization and the two previously described variables</w:t>
+      </w:r>
+      <w:r>
+        <w:rPr>
+          <w:b w:val="0"/>
+          <w:bCs w:val="0"/>
+        </w:rPr>
+        <w:t xml:space="preserve"> additionally,</w:t>
+      </w:r>
+      <w:r>
+        <w:rPr>
+          <w:b w:val="0"/>
+          <w:bCs w:val="0"/>
+        </w:rPr>
+        <w:t xml:space="preserve"> </w:t>
+      </w:r>
+      <w:r>
+        <w:rPr>
+          <w:b w:val="0"/>
+          <w:bCs w:val="0"/>
+        </w:rPr>
+        <w:t xml:space="preserve">due to the suggestion made by </w:t>
+      </w:r>
+      <w:r>
+        <w:rPr>
+          <w:b w:val="0"/>
+          <w:bCs w:val="0"/>
+        </w:rPr>
+        <w:t>Jami et al</w:t>
+      </w:r>
+      <w:r>
+        <w:rPr>
+          <w:b w:val="0"/>
+          <w:bCs w:val="0"/>
+        </w:rPr>
+        <w:t xml:space="preserve"> (</w:t>
+      </w:r>
+      <w:r>
+        <w:rPr>
+          <w:b w:val="0"/>
+          <w:bCs w:val="0"/>
+        </w:rPr>
+        <w:t>2021</w:t>
+      </w:r>
+      <w:r>
+        <w:rPr>
+          <w:b w:val="0"/>
+          <w:bCs w:val="0"/>
+        </w:rPr>
+        <w:t>)</w:t>
+      </w:r>
+      <w:r>
+        <w:rPr>
+          <w:b w:val="0"/>
+          <w:bCs w:val="0"/>
+        </w:rPr>
+        <w:t>,</w:t>
+      </w:r>
+      <w:r>
+        <w:rPr>
+          <w:b w:val="0"/>
+          <w:bCs w:val="0"/>
+        </w:rPr>
+        <w:t xml:space="preserve"> who said that retailer can enhance psychological ownership by encouraging consumers to touch products or letting them to customize them</w:t>
+      </w:r>
+      <w:r>
+        <w:rPr>
+          <w:b w:val="0"/>
+          <w:bCs w:val="0"/>
+        </w:rPr>
+        <w:t>.</w:t>
+      </w:r>
+      <w:r>
+        <w:rPr>
+          <w:b w:val="0"/>
+          <w:bCs w:val="0"/>
+        </w:rPr>
+        <w:t xml:space="preserve"> </w:t>
       </w:r>
     </w:p>
     <w:p>
@@ -5085,6 +5570,7 @@
         </w:rPr>
       </w:pPr>
       <w:r>
+        <w:lastRenderedPageBreak/>
         <w:t xml:space="preserve">H4: </w:t>
       </w:r>
       <w:r>
@@ -5186,7 +5672,55 @@
           <w:rFonts w:ascii="Times New Roman" w:hAnsi="Times New Roman"/>
           <w:sz w:val="24"/>
         </w:rPr>
-        <w:t>Based on the literature review done in order to carry out this research, the mediating effect of psychological ownership on willingness to pay has been already documented. For instance, Atasoy &amp; Morewedge (2017), determined the influence of psychological ownership, as a mediator, between product format (digital vs physical) and product valuation (WTP). Similarly, Bonaventure &amp; Chebat (2015) established in their model the mediating role of psychological ownership in the relationship of touch with willingness to pay for extended warranties.</w:t>
+        <w:t xml:space="preserve">Based on the literature review done in order to carry out this research, the mediating effect of psychological ownership on willingness to pay has been already documented. For instance, </w:t>
+      </w:r>
+      <w:proofErr w:type="spellStart"/>
+      <w:r>
+        <w:rPr>
+          <w:rFonts w:ascii="Times New Roman" w:hAnsi="Times New Roman"/>
+          <w:sz w:val="24"/>
+        </w:rPr>
+        <w:t>Atasoy</w:t>
+      </w:r>
+      <w:proofErr w:type="spellEnd"/>
+      <w:r>
+        <w:rPr>
+          <w:rFonts w:ascii="Times New Roman" w:hAnsi="Times New Roman"/>
+          <w:sz w:val="24"/>
+        </w:rPr>
+        <w:t xml:space="preserve"> &amp; </w:t>
+      </w:r>
+      <w:proofErr w:type="spellStart"/>
+      <w:r>
+        <w:rPr>
+          <w:rFonts w:ascii="Times New Roman" w:hAnsi="Times New Roman"/>
+          <w:sz w:val="24"/>
+        </w:rPr>
+        <w:t>Morewedge</w:t>
+      </w:r>
+      <w:proofErr w:type="spellEnd"/>
+      <w:r>
+        <w:rPr>
+          <w:rFonts w:ascii="Times New Roman" w:hAnsi="Times New Roman"/>
+          <w:sz w:val="24"/>
+        </w:rPr>
+        <w:t xml:space="preserve"> (2017), determined the influence of psychological ownership, as a mediator, between product format (digital vs physical) and product valuation (WTP). Similarly, Bonaventure &amp; </w:t>
+      </w:r>
+      <w:proofErr w:type="spellStart"/>
+      <w:r>
+        <w:rPr>
+          <w:rFonts w:ascii="Times New Roman" w:hAnsi="Times New Roman"/>
+          <w:sz w:val="24"/>
+        </w:rPr>
+        <w:t>Chebat</w:t>
+      </w:r>
+      <w:proofErr w:type="spellEnd"/>
+      <w:r>
+        <w:rPr>
+          <w:rFonts w:ascii="Times New Roman" w:hAnsi="Times New Roman"/>
+          <w:sz w:val="24"/>
+        </w:rPr>
+        <w:t xml:space="preserve"> (2015) established in their model the mediating role of psychological ownership in the relationship of touch with willingness to pay for extended warranties.</w:t>
       </w:r>
     </w:p>
     <w:p>
@@ -5379,6 +5913,58 @@
     </w:p>
     <w:p>
       <w:pPr>
+        <w:pStyle w:val="Heading3"/>
+        <w:spacing w:before="1" w:line="360" w:lineRule="auto"/>
+        <w:jc w:val="both"/>
+        <w:rPr>
+          <w:rFonts w:eastAsia="Arial MT" w:cs="Arial MT"/>
+          <w:b w:val="0"/>
+          <w:bCs w:val="0"/>
+          <w:szCs w:val="22"/>
+        </w:rPr>
+      </w:pPr>
+    </w:p>
+    <w:p>
+      <w:pPr>
+        <w:pStyle w:val="Heading3"/>
+        <w:spacing w:before="1" w:line="360" w:lineRule="auto"/>
+        <w:jc w:val="both"/>
+        <w:rPr>
+          <w:rFonts w:eastAsia="Arial MT" w:cs="Arial MT"/>
+          <w:b w:val="0"/>
+          <w:bCs w:val="0"/>
+          <w:szCs w:val="22"/>
+        </w:rPr>
+      </w:pPr>
+    </w:p>
+    <w:p>
+      <w:pPr>
+        <w:pStyle w:val="Heading3"/>
+        <w:spacing w:before="1" w:line="360" w:lineRule="auto"/>
+        <w:jc w:val="both"/>
+        <w:rPr>
+          <w:rFonts w:eastAsia="Arial MT" w:cs="Arial MT"/>
+          <w:b w:val="0"/>
+          <w:bCs w:val="0"/>
+          <w:szCs w:val="22"/>
+        </w:rPr>
+      </w:pPr>
+    </w:p>
+    <w:p>
+      <w:pPr>
+        <w:pStyle w:val="Heading3"/>
+        <w:spacing w:before="1" w:line="360" w:lineRule="auto"/>
+        <w:jc w:val="both"/>
+        <w:rPr>
+          <w:rFonts w:eastAsia="Arial MT" w:cs="Arial MT"/>
+          <w:b w:val="0"/>
+          <w:bCs w:val="0"/>
+          <w:szCs w:val="22"/>
+        </w:rPr>
+      </w:pPr>
+    </w:p>
+    <w:p>
+      <w:pPr>
         <w:spacing w:before="1" w:line="360" w:lineRule="auto"/>
         <w:ind w:left="1440" w:right="117"/>
         <w:jc w:val="both"/>
@@ -5413,8 +5999,13 @@
         <w:t xml:space="preserve"> </w:t>
       </w:r>
       <w:r>
-        <w:t>Design/Onderzoeksmethode</w:t>
-      </w:r>
+        <w:t>Design/</w:t>
+      </w:r>
+      <w:proofErr w:type="spellStart"/>
+      <w:r>
+        <w:t>Onderzoeksmethode</w:t>
+      </w:r>
+      <w:proofErr w:type="spellEnd"/>
     </w:p>
     <w:p>
       <w:pPr>
@@ -6225,6 +6816,7 @@
           <w:color w:val="000000" w:themeColor="text1"/>
           <w:sz w:val="24"/>
         </w:rPr>
+        <w:lastRenderedPageBreak/>
         <w:t>The study will be carried out through</w:t>
       </w:r>
       <w:r>
@@ -6480,7 +7072,25 @@
           <w:color w:val="000000" w:themeColor="text1"/>
           <w:sz w:val="24"/>
         </w:rPr>
-        <w:t>Dhar &amp; Wertenbroch (2000</w:t>
+        <w:t xml:space="preserve">Dhar &amp; </w:t>
+      </w:r>
+      <w:proofErr w:type="spellStart"/>
+      <w:r>
+        <w:rPr>
+          <w:rFonts w:ascii="Times New Roman"/>
+          <w:color w:val="000000" w:themeColor="text1"/>
+          <w:sz w:val="24"/>
+        </w:rPr>
+        <w:t>Wertenbroch</w:t>
+      </w:r>
+      <w:proofErr w:type="spellEnd"/>
+      <w:r>
+        <w:rPr>
+          <w:rFonts w:ascii="Times New Roman"/>
+          <w:color w:val="000000" w:themeColor="text1"/>
+          <w:sz w:val="24"/>
+        </w:rPr>
+        <w:t xml:space="preserve"> (2000</w:t>
       </w:r>
       <w:r>
         <w:rPr>
@@ -6859,8 +7469,13 @@
         <w:jc w:val="left"/>
       </w:pPr>
       <w:r>
-        <w:t>References/Referenties</w:t>
-      </w:r>
+        <w:t>References/</w:t>
+      </w:r>
+      <w:proofErr w:type="spellStart"/>
+      <w:r>
+        <w:t>Referenties</w:t>
+      </w:r>
+      <w:proofErr w:type="spellEnd"/>
     </w:p>
     <w:p>
       <w:pPr>
@@ -6887,7 +7502,39 @@
           <w:b w:val="0"/>
           <w:bCs w:val="0"/>
         </w:rPr>
-        <w:t>Arora, N., Ensslen, D., Lars, F., Liu, W., Robinson, K., Stein, E., &amp; Schüler, G. (2021, November 12). The value of getting personalization right—or wrong—is multiplying. Retrieved from McKinsey &amp; Company: https://www.mckinsey.com/capabilities/growth-marketing-and-sales/our-insights/the-value-of-getting-personalization-right-or-wrong-is-multiplying</w:t>
+        <w:t xml:space="preserve">Arora, N., </w:t>
+      </w:r>
+      <w:proofErr w:type="spellStart"/>
+      <w:r>
+        <w:rPr>
+          <w:b w:val="0"/>
+          <w:bCs w:val="0"/>
+        </w:rPr>
+        <w:t>Ensslen</w:t>
+      </w:r>
+      <w:proofErr w:type="spellEnd"/>
+      <w:r>
+        <w:rPr>
+          <w:b w:val="0"/>
+          <w:bCs w:val="0"/>
+        </w:rPr>
+        <w:t xml:space="preserve">, D., Lars, F., Liu, W., Robinson, K., Stein, E., &amp; </w:t>
+      </w:r>
+      <w:proofErr w:type="spellStart"/>
+      <w:r>
+        <w:rPr>
+          <w:b w:val="0"/>
+          <w:bCs w:val="0"/>
+        </w:rPr>
+        <w:t>Schüler</w:t>
+      </w:r>
+      <w:proofErr w:type="spellEnd"/>
+      <w:r>
+        <w:rPr>
+          <w:b w:val="0"/>
+          <w:bCs w:val="0"/>
+        </w:rPr>
+        <w:t>, G. (2021, November 12). The value of getting personalization right—or wrong—is multiplying. Retrieved from McKinsey &amp; Company: https://www.mckinsey.com/capabilities/growth-marketing-and-sales/our-insights/the-value-of-getting-personalization-right-or-wrong-is-multiplying</w:t>
       </w:r>
     </w:p>
     <w:p>
@@ -6903,12 +7550,37 @@
           <w:bCs w:val="0"/>
         </w:rPr>
       </w:pPr>
-      <w:r>
-        <w:rPr>
-          <w:b w:val="0"/>
-          <w:bCs w:val="0"/>
-        </w:rPr>
-        <w:t>Atasoy, O., &amp; Morewedge, C. (2018). Digital Goods Are Valued Less Than Physical Goods. Journal of Consumer Research, 1343-1357.</w:t>
+      <w:proofErr w:type="spellStart"/>
+      <w:r>
+        <w:rPr>
+          <w:b w:val="0"/>
+          <w:bCs w:val="0"/>
+        </w:rPr>
+        <w:t>Atasoy</w:t>
+      </w:r>
+      <w:proofErr w:type="spellEnd"/>
+      <w:r>
+        <w:rPr>
+          <w:b w:val="0"/>
+          <w:bCs w:val="0"/>
+        </w:rPr>
+        <w:t xml:space="preserve">, O., &amp; </w:t>
+      </w:r>
+      <w:proofErr w:type="spellStart"/>
+      <w:r>
+        <w:rPr>
+          <w:b w:val="0"/>
+          <w:bCs w:val="0"/>
+        </w:rPr>
+        <w:t>Morewedge</w:t>
+      </w:r>
+      <w:proofErr w:type="spellEnd"/>
+      <w:r>
+        <w:rPr>
+          <w:b w:val="0"/>
+          <w:bCs w:val="0"/>
+        </w:rPr>
+        <w:t>, C. (2018). Digital Goods Are Valued Less Than Physical Goods. Journal of Consumer Research, 1343-1357.</w:t>
       </w:r>
     </w:p>
     <w:p>
@@ -6929,7 +7601,23 @@
           <w:b w:val="0"/>
           <w:bCs w:val="0"/>
         </w:rPr>
-        <w:t>Bonaventure, S., &amp; Chebat, J. C. (2015). Psychological ownership, touch, and willingness to pay for an extended warranty. Journal of Marketing Theory and Practice, 224-234</w:t>
+        <w:t xml:space="preserve">Bonaventure, S., &amp; </w:t>
+      </w:r>
+      <w:proofErr w:type="spellStart"/>
+      <w:r>
+        <w:rPr>
+          <w:b w:val="0"/>
+          <w:bCs w:val="0"/>
+        </w:rPr>
+        <w:t>Chebat</w:t>
+      </w:r>
+      <w:proofErr w:type="spellEnd"/>
+      <w:r>
+        <w:rPr>
+          <w:b w:val="0"/>
+          <w:bCs w:val="0"/>
+        </w:rPr>
+        <w:t>, J. C. (2015). Psychological ownership, touch, and willingness to pay for an extended warranty. Journal of Marketing Theory and Practice, 224-234</w:t>
       </w:r>
     </w:p>
     <w:p>
@@ -6950,7 +7638,23 @@
           <w:b w:val="0"/>
           <w:bCs w:val="0"/>
         </w:rPr>
-        <w:t>Dhar, R., &amp; Wertenbroch, K. (2000). Consumer Choice Between Hedonic and Utilitarian Goods. Journal of Marketing Research, 60-71</w:t>
+        <w:t xml:space="preserve">Dhar, R., &amp; </w:t>
+      </w:r>
+      <w:proofErr w:type="spellStart"/>
+      <w:r>
+        <w:rPr>
+          <w:b w:val="0"/>
+          <w:bCs w:val="0"/>
+        </w:rPr>
+        <w:t>Wertenbroch</w:t>
+      </w:r>
+      <w:proofErr w:type="spellEnd"/>
+      <w:r>
+        <w:rPr>
+          <w:b w:val="0"/>
+          <w:bCs w:val="0"/>
+        </w:rPr>
+        <w:t>, K. (2000). Consumer Choice Between Hedonic and Utilitarian Goods. Journal of Marketing Research, 60-71</w:t>
       </w:r>
     </w:p>
     <w:p>
@@ -6971,7 +7675,23 @@
           <w:b w:val="0"/>
           <w:bCs w:val="0"/>
         </w:rPr>
-        <w:t>Du, R., Hu, Y., &amp; Damangir, S. (2015). Leveraging Trends in Online Searches for Product Features in Market Response Modeling. Journal of Marketing, 29-43.</w:t>
+        <w:t xml:space="preserve">Du, R., Hu, Y., &amp; </w:t>
+      </w:r>
+      <w:proofErr w:type="spellStart"/>
+      <w:r>
+        <w:rPr>
+          <w:b w:val="0"/>
+          <w:bCs w:val="0"/>
+        </w:rPr>
+        <w:t>Damangir</w:t>
+      </w:r>
+      <w:proofErr w:type="spellEnd"/>
+      <w:r>
+        <w:rPr>
+          <w:b w:val="0"/>
+          <w:bCs w:val="0"/>
+        </w:rPr>
+        <w:t>, S. (2015). Leveraging Trends in Online Searches for Product Features in Market Response Modeling. Journal of Marketing, 29-43.</w:t>
       </w:r>
     </w:p>
     <w:p>
@@ -6993,15 +7713,22 @@
           <w:bCs w:val="0"/>
           <w:lang w:val="nl-NL"/>
         </w:rPr>
+        <w:t xml:space="preserve">Franke, N., Keinz, P., &amp; Steger, C. (2009). </w:t>
+      </w:r>
+      <w:r>
+        <w:rPr>
+          <w:b w:val="0"/>
+          <w:bCs w:val="0"/>
+        </w:rPr>
+        <w:t xml:space="preserve">Testing the Value of Customization: When Do Customers Really Prefer Products Tailored to Their Preferences? Journal of </w:t>
+      </w:r>
+      <w:r>
+        <w:rPr>
+          <w:b w:val="0"/>
+          <w:bCs w:val="0"/>
+        </w:rPr>
         <w:lastRenderedPageBreak/>
-        <w:t xml:space="preserve">Franke, N., Keinz, P., &amp; Steger, C. (2009). </w:t>
-      </w:r>
-      <w:r>
-        <w:rPr>
-          <w:b w:val="0"/>
-          <w:bCs w:val="0"/>
-        </w:rPr>
-        <w:t>Testing the Value of Customization: When Do Customers Really Prefer Products Tailored to Their Preferences? Journal of Marketing, 103-121.</w:t>
+        <w:t>Marketing, 103-121.</w:t>
       </w:r>
     </w:p>
     <w:p>
@@ -7043,7 +7770,23 @@
           <w:b w:val="0"/>
           <w:bCs w:val="0"/>
         </w:rPr>
-        <w:t>Lacy, P., Long, J., &amp; Spindler, W. (2020). The Circular Economy Handbook: Realizing the Circular Advantage. London: Palgrave macmillan.</w:t>
+        <w:t xml:space="preserve">Lacy, P., Long, J., &amp; Spindler, W. (2020). The Circular Economy Handbook: Realizing the Circular Advantage. London: Palgrave </w:t>
+      </w:r>
+      <w:proofErr w:type="spellStart"/>
+      <w:r>
+        <w:rPr>
+          <w:b w:val="0"/>
+          <w:bCs w:val="0"/>
+        </w:rPr>
+        <w:t>macmillan</w:t>
+      </w:r>
+      <w:proofErr w:type="spellEnd"/>
+      <w:r>
+        <w:rPr>
+          <w:b w:val="0"/>
+          <w:bCs w:val="0"/>
+        </w:rPr>
+        <w:t>.</w:t>
       </w:r>
     </w:p>
     <w:p>
@@ -7122,12 +7865,21 @@
           <w:bCs w:val="0"/>
         </w:rPr>
       </w:pPr>
-      <w:r>
-        <w:rPr>
-          <w:b w:val="0"/>
-          <w:bCs w:val="0"/>
-        </w:rPr>
-        <w:t>Morewedge, C. (2021). Psychological ownership: implicit and explicit. Current Opinion in Psychology, 125–132.</w:t>
+      <w:proofErr w:type="spellStart"/>
+      <w:r>
+        <w:rPr>
+          <w:b w:val="0"/>
+          <w:bCs w:val="0"/>
+        </w:rPr>
+        <w:t>Morewedge</w:t>
+      </w:r>
+      <w:proofErr w:type="spellEnd"/>
+      <w:r>
+        <w:rPr>
+          <w:b w:val="0"/>
+          <w:bCs w:val="0"/>
+        </w:rPr>
+        <w:t>, C. (2021). Psychological ownership: implicit and explicit. Current Opinion in Psychology, 125–132.</w:t>
       </w:r>
     </w:p>
     <w:p>
@@ -7143,12 +7895,37 @@
           <w:bCs w:val="0"/>
         </w:rPr>
       </w:pPr>
-      <w:r>
-        <w:rPr>
-          <w:b w:val="0"/>
-          <w:bCs w:val="0"/>
-        </w:rPr>
-        <w:t>Morewedge, C., Monga, A., Palmatier, R., Shu, S., &amp; Small, D. (2021). Evolution of Consumption: A Psychological Ownership Framework. Journal of Marketing, 196-218.</w:t>
+      <w:proofErr w:type="spellStart"/>
+      <w:r>
+        <w:rPr>
+          <w:b w:val="0"/>
+          <w:bCs w:val="0"/>
+        </w:rPr>
+        <w:t>Morewedge</w:t>
+      </w:r>
+      <w:proofErr w:type="spellEnd"/>
+      <w:r>
+        <w:rPr>
+          <w:b w:val="0"/>
+          <w:bCs w:val="0"/>
+        </w:rPr>
+        <w:t xml:space="preserve">, C., Monga, A., </w:t>
+      </w:r>
+      <w:proofErr w:type="spellStart"/>
+      <w:r>
+        <w:rPr>
+          <w:b w:val="0"/>
+          <w:bCs w:val="0"/>
+        </w:rPr>
+        <w:t>Palmatier</w:t>
+      </w:r>
+      <w:proofErr w:type="spellEnd"/>
+      <w:r>
+        <w:rPr>
+          <w:b w:val="0"/>
+          <w:bCs w:val="0"/>
+        </w:rPr>
+        <w:t>, R., Shu, S., &amp; Small, D. (2021). Evolution of Consumption: A Psychological Ownership Framework. Journal of Marketing, 196-218.</w:t>
       </w:r>
     </w:p>
     <w:p>
@@ -7198,7 +7975,23 @@
           <w:b w:val="0"/>
           <w:bCs w:val="0"/>
         </w:rPr>
-        <w:t>Schreier, M. (2006). The value increment of mass-customized products: an empirical assessment. Journal of Consumer Behaviour, 317-327.</w:t>
+        <w:t xml:space="preserve">Schreier, M. (2006). The value increment of mass-customized products: an empirical assessment. Journal of Consumer </w:t>
+      </w:r>
+      <w:proofErr w:type="spellStart"/>
+      <w:r>
+        <w:rPr>
+          <w:b w:val="0"/>
+          <w:bCs w:val="0"/>
+        </w:rPr>
+        <w:t>Behaviour</w:t>
+      </w:r>
+      <w:proofErr w:type="spellEnd"/>
+      <w:r>
+        <w:rPr>
+          <w:b w:val="0"/>
+          <w:bCs w:val="0"/>
+        </w:rPr>
+        <w:t>, 317-327.</w:t>
       </w:r>
     </w:p>
     <w:p>
@@ -12107,7 +12900,7 @@
         </b:NameList>
       </b:Author>
     </b:Author>
-    <b:RefOrder>11</b:RefOrder>
+    <b:RefOrder>12</b:RefOrder>
   </b:Source>
   <b:Source>
     <b:Tag>LiD20</b:Tag>
@@ -12130,7 +12923,7 @@
       </b:Author>
     </b:Author>
     <b:JournalName>Journal of Consumer Marketing</b:JournalName>
-    <b:RefOrder>12</b:RefOrder>
+    <b:RefOrder>13</b:RefOrder>
   </b:Source>
   <b:Source>
     <b:Tag>Lee20</b:Tag>
@@ -12154,7 +12947,7 @@
         </b:NameList>
       </b:Author>
     </b:Author>
-    <b:RefOrder>13</b:RefOrder>
+    <b:RefOrder>14</b:RefOrder>
   </b:Source>
   <b:Source>
     <b:Tag>Sch06</b:Tag>
@@ -12210,7 +13003,7 @@
         </b:NameList>
       </b:Author>
     </b:Author>
-    <b:RefOrder>14</b:RefOrder>
+    <b:RefOrder>15</b:RefOrder>
   </b:Source>
   <b:Source>
     <b:Tag>Pie04</b:Tag>
@@ -12234,7 +13027,7 @@
         </b:NameList>
       </b:Author>
     </b:Author>
-    <b:RefOrder>15</b:RefOrder>
+    <b:RefOrder>16</b:RefOrder>
   </b:Source>
   <b:Source>
     <b:Tag>Fra091</b:Tag>
@@ -12262,7 +13055,7 @@
         </b:NameList>
       </b:Author>
     </b:Author>
-    <b:RefOrder>16</b:RefOrder>
+    <b:RefOrder>17</b:RefOrder>
   </b:Source>
   <b:Source>
     <b:Tag>DuR15</b:Tag>
@@ -12290,7 +13083,7 @@
         </b:NameList>
       </b:Author>
     </b:Author>
-    <b:RefOrder>17</b:RefOrder>
+    <b:RefOrder>18</b:RefOrder>
   </b:Source>
   <b:Source>
     <b:Tag>Lan66</b:Tag>
@@ -12310,7 +13103,7 @@
         </b:NameList>
       </b:Author>
     </b:Author>
-    <b:RefOrder>18</b:RefOrder>
+    <b:RefOrder>19</b:RefOrder>
   </b:Source>
   <b:Source>
     <b:Tag>Dha00</b:Tag>
@@ -12334,7 +13127,7 @@
         </b:NameList>
       </b:Author>
     </b:Author>
-    <b:RefOrder>19</b:RefOrder>
+    <b:RefOrder>20</b:RefOrder>
   </b:Source>
   <b:Source>
     <b:Tag>Ata18</b:Tag>
@@ -12358,7 +13151,7 @@
         </b:NameList>
       </b:Author>
     </b:Author>
-    <b:RefOrder>20</b:RefOrder>
+    <b:RefOrder>21</b:RefOrder>
   </b:Source>
   <b:Source>
     <b:Tag>Kim16</b:Tag>
@@ -12380,7 +13173,7 @@
         </b:NameList>
       </b:Author>
     </b:Author>
-    <b:RefOrder>10</b:RefOrder>
+    <b:RefOrder>11</b:RefOrder>
   </b:Source>
   <b:Source>
     <b:Tag>Mor211</b:Tag>
@@ -12400,7 +13193,7 @@
         </b:NameList>
       </b:Author>
     </b:Author>
-    <b:RefOrder>21</b:RefOrder>
+    <b:RefOrder>22</b:RefOrder>
   </b:Source>
   <b:Source>
     <b:Tag>Shu11</b:Tag>
@@ -12446,7 +13239,7 @@
         </b:NameList>
       </b:Author>
     </b:Author>
-    <b:RefOrder>22</b:RefOrder>
+    <b:RefOrder>23</b:RefOrder>
   </b:Source>
   <b:Source>
     <b:Tag>Aro21</b:Tag>
@@ -12492,7 +13285,7 @@
         </b:NameList>
       </b:Author>
     </b:Author>
-    <b:RefOrder>23</b:RefOrder>
+    <b:RefOrder>24</b:RefOrder>
   </b:Source>
   <b:Source>
     <b:Tag>Bon15</b:Tag>
@@ -12517,7 +13310,7 @@
         </b:NameList>
       </b:Author>
     </b:Author>
-    <b:RefOrder>24</b:RefOrder>
+    <b:RefOrder>25</b:RefOrder>
   </b:Source>
   <b:Source>
     <b:Tag>Nie09</b:Tag>
@@ -12613,7 +13406,7 @@
         </b:NameList>
       </b:Author>
     </b:Author>
-    <b:RefOrder>25</b:RefOrder>
+    <b:RefOrder>26</b:RefOrder>
   </b:Source>
   <b:Source>
     <b:Tag>Roy21</b:Tag>
@@ -12667,7 +13460,7 @@
         </b:NameList>
       </b:Author>
     </b:Author>
-    <b:RefOrder>26</b:RefOrder>
+    <b:RefOrder>27</b:RefOrder>
   </b:Source>
   <b:Source>
     <b:Tag>Glo22</b:Tag>
@@ -12764,7 +13557,7 @@
       </b:Author>
     </b:Author>
     <b:Publisher>McKinsey &amp; Company</b:Publisher>
-    <b:RefOrder>27</b:RefOrder>
+    <b:RefOrder>28</b:RefOrder>
   </b:Source>
   <b:Source>
     <b:Tag>Pul10</b:Tag>
@@ -12796,13 +13589,65 @@
         </b:NameList>
       </b:Author>
     </b:Author>
-    <b:RefOrder>28</b:RefOrder>
+    <b:RefOrder>29</b:RefOrder>
+  </b:Source>
+  <b:Source>
+    <b:Tag>Jam21</b:Tag>
+    <b:SourceType>JournalArticle</b:SourceType>
+    <b:Guid>{74B0C229-60B3-4DAE-8F5B-99B1C12DEE0B}</b:Guid>
+    <b:Title>I Own, So I Help Out: How Psychological Ownership Increases Prosocial Behavior</b:Title>
+    <b:Year>2021</b:Year>
+    <b:JournalName>Journal of Consumer Research</b:JournalName>
+    <b:Pages>698-715</b:Pages>
+    <b:Author>
+      <b:Author>
+        <b:NameList>
+          <b:Person>
+            <b:Last>Jami</b:Last>
+            <b:First>Ata</b:First>
+          </b:Person>
+          <b:Person>
+            <b:Last>Kouchaki</b:Last>
+            <b:First>Maryam</b:First>
+          </b:Person>
+          <b:Person>
+            <b:Last>Gino</b:Last>
+            <b:First>Francesca</b:First>
+          </b:Person>
+        </b:NameList>
+      </b:Author>
+    </b:Author>
+    <b:RefOrder>30</b:RefOrder>
+  </b:Source>
+  <b:Source>
+    <b:Tag>Bro14</b:Tag>
+    <b:SourceType>JournalArticle</b:SourceType>
+    <b:Guid>{7DBFB916-0316-47B4-A70E-4C5AEE7A061D}</b:Guid>
+    <b:Title>Decision Difficulty in the Age of Consumer Empowerment</b:Title>
+    <b:JournalName>Journal of Consumer Psychology</b:JournalName>
+    <b:Year>2014</b:Year>
+    <b:Pages>608-625</b:Pages>
+    <b:Author>
+      <b:Author>
+        <b:NameList>
+          <b:Person>
+            <b:Last>Broniarczyk</b:Last>
+            <b:First>Susan</b:First>
+          </b:Person>
+          <b:Person>
+            <b:Last>Griffin</b:Last>
+            <b:First>Jill</b:First>
+          </b:Person>
+        </b:NameList>
+      </b:Author>
+    </b:Author>
+    <b:RefOrder>10</b:RefOrder>
   </b:Source>
 </b:Sources>
 </file>
 
 <file path=customXml/itemProps1.xml><?xml version="1.0" encoding="utf-8"?>
-<ds:datastoreItem xmlns:ds="http://schemas.openxmlformats.org/officeDocument/2006/customXml" ds:itemID="{C307B1F7-E43C-4745-B123-E6EF2F92FFAF}">
+<ds:datastoreItem xmlns:ds="http://schemas.openxmlformats.org/officeDocument/2006/customXml" ds:itemID="{76904416-1B4C-4BC8-BADF-70441CF26418}">
   <ds:schemaRefs>
     <ds:schemaRef ds:uri="http://schemas.openxmlformats.org/officeDocument/2006/bibliography"/>
   </ds:schemaRefs>

</xml_diff>

<commit_message>
some complementary paragraphs were added in the moderator section of the TB
</commit_message>
<xml_diff>
--- a/francisco_riano_thesis_ma.docx
+++ b/francisco_riano_thesis_ma.docx
@@ -4791,14 +4791,14 @@
           <w:rFonts w:ascii="Times New Roman" w:hAnsi="Times New Roman"/>
           <w:sz w:val="24"/>
         </w:rPr>
-        <w:t xml:space="preserve">, customization by individual components could produce an increment in choice complexity and it could lead to </w:t>
-      </w:r>
-      <w:r>
-        <w:rPr>
-          <w:rFonts w:ascii="Times New Roman" w:hAnsi="Times New Roman"/>
-          <w:sz w:val="24"/>
-        </w:rPr>
-        <w:t xml:space="preserve">trigger negative variables such as product utility or even willingness to pay. </w:t>
+        <w:t xml:space="preserve">, customization by individual components could produce an increment in choice complexity and it could lead </w:t>
+      </w:r>
+      <w:r>
+        <w:rPr>
+          <w:rFonts w:ascii="Times New Roman" w:hAnsi="Times New Roman"/>
+          <w:sz w:val="24"/>
+        </w:rPr>
+        <w:t>to the decrease of relevant variables such as product utility or even willingness to pay.</w:t>
       </w:r>
     </w:p>
     <w:p>
@@ -5161,6 +5161,212 @@
         </w:rPr>
         <w:t xml:space="preserve">. At a fundamental level, the appeal of a product can be viewed as a function of two sets of factors: product features and marketing efforts (Du et al., 2015). </w:t>
       </w:r>
+      <w:r>
+        <w:rPr>
+          <w:b w:val="0"/>
+          <w:bCs w:val="0"/>
+        </w:rPr>
+        <w:t xml:space="preserve">Consumers tend to assess products with many features more positive </w:t>
+      </w:r>
+      <w:r>
+        <w:rPr>
+          <w:b w:val="0"/>
+          <w:bCs w:val="0"/>
+        </w:rPr>
+        <w:lastRenderedPageBreak/>
+        <w:t xml:space="preserve">(vs products with few features) because they think that each additional feature gives new capabilities to the product </w:t>
+      </w:r>
+      <w:sdt>
+        <w:sdtPr>
+          <w:rPr>
+            <w:b w:val="0"/>
+            <w:bCs w:val="0"/>
+          </w:rPr>
+          <w:id w:val="1287856185"/>
+          <w:citation/>
+        </w:sdtPr>
+        <w:sdtContent>
+          <w:r>
+            <w:rPr>
+              <w:b w:val="0"/>
+              <w:bCs w:val="0"/>
+            </w:rPr>
+            <w:fldChar w:fldCharType="begin"/>
+          </w:r>
+          <w:r>
+            <w:rPr>
+              <w:b w:val="0"/>
+              <w:bCs w:val="0"/>
+            </w:rPr>
+            <w:instrText xml:space="preserve"> CITATION Irm13 \l 9226 </w:instrText>
+          </w:r>
+          <w:r>
+            <w:rPr>
+              <w:b w:val="0"/>
+              <w:bCs w:val="0"/>
+            </w:rPr>
+            <w:fldChar w:fldCharType="separate"/>
+          </w:r>
+          <w:r>
+            <w:rPr>
+              <w:b w:val="0"/>
+              <w:bCs w:val="0"/>
+              <w:noProof/>
+            </w:rPr>
+            <w:t>(Irmak &amp; Goodman, 2013)</w:t>
+          </w:r>
+          <w:r>
+            <w:rPr>
+              <w:b w:val="0"/>
+              <w:bCs w:val="0"/>
+            </w:rPr>
+            <w:fldChar w:fldCharType="end"/>
+          </w:r>
+        </w:sdtContent>
+      </w:sdt>
+      <w:r>
+        <w:rPr>
+          <w:b w:val="0"/>
+          <w:bCs w:val="0"/>
+        </w:rPr>
+        <w:t xml:space="preserve">. </w:t>
+      </w:r>
+    </w:p>
+    <w:p>
+      <w:pPr>
+        <w:pStyle w:val="Heading3"/>
+        <w:spacing w:before="1" w:line="360" w:lineRule="auto"/>
+        <w:jc w:val="both"/>
+        <w:rPr>
+          <w:b w:val="0"/>
+          <w:bCs w:val="0"/>
+        </w:rPr>
+      </w:pPr>
+      <w:r>
+        <w:rPr>
+          <w:b w:val="0"/>
+          <w:bCs w:val="0"/>
+        </w:rPr>
+        <w:tab/>
+      </w:r>
+      <w:r>
+        <w:rPr>
+          <w:b w:val="0"/>
+          <w:bCs w:val="0"/>
+        </w:rPr>
+        <w:t>A product feature is a component of a product that fulfills a customer need. Feature could influence the pricing strategy and companies modify features to enhance the user experience</w:t>
+      </w:r>
+      <w:sdt>
+        <w:sdtPr>
+          <w:rPr>
+            <w:b w:val="0"/>
+            <w:bCs w:val="0"/>
+          </w:rPr>
+          <w:id w:val="-1617059479"/>
+          <w:citation/>
+        </w:sdtPr>
+        <w:sdtEndPr/>
+        <w:sdtContent>
+          <w:r>
+            <w:rPr>
+              <w:b w:val="0"/>
+              <w:bCs w:val="0"/>
+            </w:rPr>
+            <w:fldChar w:fldCharType="begin"/>
+          </w:r>
+          <w:r>
+            <w:rPr>
+              <w:b w:val="0"/>
+              <w:bCs w:val="0"/>
+            </w:rPr>
+            <w:instrText xml:space="preserve"> CITATION Bla22 \l 9226 </w:instrText>
+          </w:r>
+          <w:r>
+            <w:rPr>
+              <w:b w:val="0"/>
+              <w:bCs w:val="0"/>
+            </w:rPr>
+            <w:fldChar w:fldCharType="separate"/>
+          </w:r>
+          <w:r>
+            <w:rPr>
+              <w:b w:val="0"/>
+              <w:bCs w:val="0"/>
+              <w:noProof/>
+            </w:rPr>
+            <w:t xml:space="preserve"> (Blakely, 2022)</w:t>
+          </w:r>
+          <w:r>
+            <w:rPr>
+              <w:b w:val="0"/>
+              <w:bCs w:val="0"/>
+            </w:rPr>
+            <w:fldChar w:fldCharType="end"/>
+          </w:r>
+        </w:sdtContent>
+      </w:sdt>
+      <w:r>
+        <w:rPr>
+          <w:b w:val="0"/>
+          <w:bCs w:val="0"/>
+        </w:rPr>
+        <w:t xml:space="preserve">. Marketing team have an important role in product development and hence in the management of its features. By building product features that consumers want and, at the same time, differentiate it from the competence could be fundamental in order to achieve the sales goals </w:t>
+      </w:r>
+      <w:sdt>
+        <w:sdtPr>
+          <w:rPr>
+            <w:b w:val="0"/>
+            <w:bCs w:val="0"/>
+          </w:rPr>
+          <w:id w:val="964394755"/>
+          <w:citation/>
+        </w:sdtPr>
+        <w:sdtContent>
+          <w:r>
+            <w:rPr>
+              <w:b w:val="0"/>
+              <w:bCs w:val="0"/>
+            </w:rPr>
+            <w:fldChar w:fldCharType="begin"/>
+          </w:r>
+          <w:r>
+            <w:rPr>
+              <w:b w:val="0"/>
+              <w:bCs w:val="0"/>
+            </w:rPr>
+            <w:instrText xml:space="preserve"> CITATION Ngu22 \l 9226 </w:instrText>
+          </w:r>
+          <w:r>
+            <w:rPr>
+              <w:b w:val="0"/>
+              <w:bCs w:val="0"/>
+            </w:rPr>
+            <w:fldChar w:fldCharType="separate"/>
+          </w:r>
+          <w:r>
+            <w:rPr>
+              <w:b w:val="0"/>
+              <w:bCs w:val="0"/>
+              <w:noProof/>
+            </w:rPr>
+            <w:t>(Nguyen, 2022)</w:t>
+          </w:r>
+          <w:r>
+            <w:rPr>
+              <w:b w:val="0"/>
+              <w:bCs w:val="0"/>
+            </w:rPr>
+            <w:fldChar w:fldCharType="end"/>
+          </w:r>
+        </w:sdtContent>
+      </w:sdt>
+      <w:r>
+        <w:rPr>
+          <w:b w:val="0"/>
+          <w:bCs w:val="0"/>
+        </w:rPr>
+        <w:t>.</w:t>
+      </w:r>
     </w:p>
     <w:p>
       <w:pPr>
@@ -5178,7 +5384,6 @@
           <w:b w:val="0"/>
           <w:bCs w:val="0"/>
         </w:rPr>
-        <w:lastRenderedPageBreak/>
         <w:t>In accordance with the purposes of this research, type of features used to customize products is going to be classified in two conditions: hedonic and utilitarian. Hedonic features are those linked with a sensory experience of aesthetic or sensual pleasure and fun; while utilitarian attributes are those orientated to a specific goal and with the accomplishment of a practical task (</w:t>
       </w:r>
       <w:r>
@@ -5323,13 +5528,6 @@
         </w:rPr>
         <w:t xml:space="preserve">by </w:t>
       </w:r>
-      <w:r>
-        <w:rPr>
-          <w:b w:val="0"/>
-          <w:bCs w:val="0"/>
-        </w:rPr>
-        <w:t>(</w:t>
-      </w:r>
       <w:proofErr w:type="spellStart"/>
       <w:r>
         <w:rPr>
@@ -5442,7 +5640,15 @@
           <w:b w:val="0"/>
           <w:bCs w:val="0"/>
         </w:rPr>
-        <w:t>This study showed that the type of product variable, and both conditions; hedonic and utilitarian, could have a moderating role. In this research the moderating role is significant in the relationship between touching products and both: willingness to pay and psychological ownership</w:t>
+        <w:t xml:space="preserve">This study showed that the type of product variable, and both conditions; hedonic and utilitarian, could have a moderating role. In this research the moderating role is significant in the relationship </w:t>
+      </w:r>
+      <w:r>
+        <w:rPr>
+          <w:b w:val="0"/>
+          <w:bCs w:val="0"/>
+        </w:rPr>
+        <w:lastRenderedPageBreak/>
+        <w:t>between touching products and both: willingness to pay and psychological ownership</w:t>
       </w:r>
       <w:r>
         <w:rPr>
@@ -5463,7 +5669,7 @@
           <w:b w:val="0"/>
           <w:bCs w:val="0"/>
         </w:rPr>
-        <w:t xml:space="preserve"> additionally,</w:t>
+        <w:t>.</w:t>
       </w:r>
       <w:r>
         <w:rPr>
@@ -5477,7 +5683,35 @@
           <w:b w:val="0"/>
           <w:bCs w:val="0"/>
         </w:rPr>
-        <w:t xml:space="preserve">due to the suggestion made by </w:t>
+        <w:t>A</w:t>
+      </w:r>
+      <w:r>
+        <w:rPr>
+          <w:b w:val="0"/>
+          <w:bCs w:val="0"/>
+        </w:rPr>
+        <w:t>dditionally,</w:t>
+      </w:r>
+      <w:r>
+        <w:rPr>
+          <w:b w:val="0"/>
+          <w:bCs w:val="0"/>
+        </w:rPr>
+        <w:t xml:space="preserve"> </w:t>
+      </w:r>
+      <w:r>
+        <w:rPr>
+          <w:b w:val="0"/>
+          <w:bCs w:val="0"/>
+        </w:rPr>
+        <w:t>it is important to bear in mind</w:t>
+      </w:r>
+      <w:r>
+        <w:rPr>
+          <w:b w:val="0"/>
+          <w:bCs w:val="0"/>
+        </w:rPr>
+        <w:t xml:space="preserve"> the suggestion made by </w:t>
       </w:r>
       <w:r>
         <w:rPr>
@@ -5570,7 +5804,6 @@
         </w:rPr>
       </w:pPr>
       <w:r>
-        <w:lastRenderedPageBreak/>
         <w:t xml:space="preserve">H4: </w:t>
       </w:r>
       <w:r>
@@ -6484,7 +6717,16 @@
                 <w:color w:val="000000" w:themeColor="text1"/>
                 <w:sz w:val="24"/>
               </w:rPr>
-              <w:t>Psychological ownership</w:t>
+              <w:t xml:space="preserve">Psychological </w:t>
+            </w:r>
+            <w:r>
+              <w:rPr>
+                <w:rFonts w:ascii="Times New Roman"/>
+                <w:color w:val="000000" w:themeColor="text1"/>
+                <w:sz w:val="24"/>
+              </w:rPr>
+              <w:lastRenderedPageBreak/>
+              <w:t>ownership</w:t>
             </w:r>
           </w:p>
         </w:tc>
@@ -6511,6 +6753,7 @@
                 <w:sz w:val="20"/>
                 <w:szCs w:val="18"/>
               </w:rPr>
+              <w:lastRenderedPageBreak/>
               <w:t xml:space="preserve">Measurement: 5 items scale including:  I sense this </w:t>
             </w:r>
             <w:r>
@@ -6529,7 +6772,17 @@
                 <w:sz w:val="20"/>
                 <w:szCs w:val="18"/>
               </w:rPr>
-              <w:t xml:space="preserve"> its mine; I feel a very high degree of personal ownership towards this </w:t>
+              <w:t xml:space="preserve"> its mine; I feel a very </w:t>
+            </w:r>
+            <w:r>
+              <w:rPr>
+                <w:rFonts w:ascii="Times New Roman"/>
+                <w:color w:val="000000" w:themeColor="text1"/>
+                <w:sz w:val="20"/>
+                <w:szCs w:val="18"/>
+              </w:rPr>
+              <w:lastRenderedPageBreak/>
+              <w:t xml:space="preserve">high degree of personal ownership towards this </w:t>
             </w:r>
             <w:r>
               <w:rPr>
@@ -6628,6 +6881,7 @@
                 <w:color w:val="000000" w:themeColor="text1"/>
                 <w:sz w:val="24"/>
               </w:rPr>
+              <w:lastRenderedPageBreak/>
               <w:t>Dependent</w:t>
             </w:r>
           </w:p>
@@ -6816,7 +7070,6 @@
           <w:color w:val="000000" w:themeColor="text1"/>
           <w:sz w:val="24"/>
         </w:rPr>
-        <w:lastRenderedPageBreak/>
         <w:t>The study will be carried out through</w:t>
       </w:r>
       <w:r>
@@ -7534,7 +7787,15 @@
           <w:b w:val="0"/>
           <w:bCs w:val="0"/>
         </w:rPr>
-        <w:t>, G. (2021, November 12). The value of getting personalization right—or wrong—is multiplying. Retrieved from McKinsey &amp; Company: https://www.mckinsey.com/capabilities/growth-marketing-and-sales/our-insights/the-value-of-getting-personalization-right-or-wrong-is-multiplying</w:t>
+        <w:t xml:space="preserve">, G. (2021, </w:t>
+      </w:r>
+      <w:r>
+        <w:rPr>
+          <w:b w:val="0"/>
+          <w:bCs w:val="0"/>
+        </w:rPr>
+        <w:lastRenderedPageBreak/>
+        <w:t>November 12). The value of getting personalization right—or wrong—is multiplying. Retrieved from McKinsey &amp; Company: https://www.mckinsey.com/capabilities/growth-marketing-and-sales/our-insights/the-value-of-getting-personalization-right-or-wrong-is-multiplying</w:t>
       </w:r>
     </w:p>
     <w:p>
@@ -7720,15 +7981,7 @@
           <w:b w:val="0"/>
           <w:bCs w:val="0"/>
         </w:rPr>
-        <w:t xml:space="preserve">Testing the Value of Customization: When Do Customers Really Prefer Products Tailored to Their Preferences? Journal of </w:t>
-      </w:r>
-      <w:r>
-        <w:rPr>
-          <w:b w:val="0"/>
-          <w:bCs w:val="0"/>
-        </w:rPr>
-        <w:lastRenderedPageBreak/>
-        <w:t>Marketing, 103-121.</w:t>
+        <w:t>Testing the Value of Customization: When Do Customers Really Prefer Products Tailored to Their Preferences? Journal of Marketing, 103-121.</w:t>
       </w:r>
     </w:p>
     <w:p>
@@ -12900,7 +13153,7 @@
         </b:NameList>
       </b:Author>
     </b:Author>
-    <b:RefOrder>12</b:RefOrder>
+    <b:RefOrder>14</b:RefOrder>
   </b:Source>
   <b:Source>
     <b:Tag>LiD20</b:Tag>
@@ -12923,7 +13176,7 @@
       </b:Author>
     </b:Author>
     <b:JournalName>Journal of Consumer Marketing</b:JournalName>
-    <b:RefOrder>13</b:RefOrder>
+    <b:RefOrder>15</b:RefOrder>
   </b:Source>
   <b:Source>
     <b:Tag>Lee20</b:Tag>
@@ -12947,7 +13200,7 @@
         </b:NameList>
       </b:Author>
     </b:Author>
-    <b:RefOrder>14</b:RefOrder>
+    <b:RefOrder>16</b:RefOrder>
   </b:Source>
   <b:Source>
     <b:Tag>Sch06</b:Tag>
@@ -13003,7 +13256,7 @@
         </b:NameList>
       </b:Author>
     </b:Author>
-    <b:RefOrder>15</b:RefOrder>
+    <b:RefOrder>17</b:RefOrder>
   </b:Source>
   <b:Source>
     <b:Tag>Pie04</b:Tag>
@@ -13027,7 +13280,7 @@
         </b:NameList>
       </b:Author>
     </b:Author>
-    <b:RefOrder>16</b:RefOrder>
+    <b:RefOrder>18</b:RefOrder>
   </b:Source>
   <b:Source>
     <b:Tag>Fra091</b:Tag>
@@ -13055,7 +13308,7 @@
         </b:NameList>
       </b:Author>
     </b:Author>
-    <b:RefOrder>17</b:RefOrder>
+    <b:RefOrder>19</b:RefOrder>
   </b:Source>
   <b:Source>
     <b:Tag>DuR15</b:Tag>
@@ -13083,7 +13336,7 @@
         </b:NameList>
       </b:Author>
     </b:Author>
-    <b:RefOrder>18</b:RefOrder>
+    <b:RefOrder>20</b:RefOrder>
   </b:Source>
   <b:Source>
     <b:Tag>Lan66</b:Tag>
@@ -13103,7 +13356,7 @@
         </b:NameList>
       </b:Author>
     </b:Author>
-    <b:RefOrder>19</b:RefOrder>
+    <b:RefOrder>21</b:RefOrder>
   </b:Source>
   <b:Source>
     <b:Tag>Dha00</b:Tag>
@@ -13127,7 +13380,7 @@
         </b:NameList>
       </b:Author>
     </b:Author>
-    <b:RefOrder>20</b:RefOrder>
+    <b:RefOrder>22</b:RefOrder>
   </b:Source>
   <b:Source>
     <b:Tag>Ata18</b:Tag>
@@ -13151,7 +13404,7 @@
         </b:NameList>
       </b:Author>
     </b:Author>
-    <b:RefOrder>21</b:RefOrder>
+    <b:RefOrder>23</b:RefOrder>
   </b:Source>
   <b:Source>
     <b:Tag>Kim16</b:Tag>
@@ -13173,7 +13426,7 @@
         </b:NameList>
       </b:Author>
     </b:Author>
-    <b:RefOrder>11</b:RefOrder>
+    <b:RefOrder>13</b:RefOrder>
   </b:Source>
   <b:Source>
     <b:Tag>Mor211</b:Tag>
@@ -13193,7 +13446,7 @@
         </b:NameList>
       </b:Author>
     </b:Author>
-    <b:RefOrder>22</b:RefOrder>
+    <b:RefOrder>24</b:RefOrder>
   </b:Source>
   <b:Source>
     <b:Tag>Shu11</b:Tag>
@@ -13239,7 +13492,7 @@
         </b:NameList>
       </b:Author>
     </b:Author>
-    <b:RefOrder>23</b:RefOrder>
+    <b:RefOrder>25</b:RefOrder>
   </b:Source>
   <b:Source>
     <b:Tag>Aro21</b:Tag>
@@ -13285,7 +13538,7 @@
         </b:NameList>
       </b:Author>
     </b:Author>
-    <b:RefOrder>24</b:RefOrder>
+    <b:RefOrder>26</b:RefOrder>
   </b:Source>
   <b:Source>
     <b:Tag>Bon15</b:Tag>
@@ -13310,7 +13563,7 @@
         </b:NameList>
       </b:Author>
     </b:Author>
-    <b:RefOrder>25</b:RefOrder>
+    <b:RefOrder>27</b:RefOrder>
   </b:Source>
   <b:Source>
     <b:Tag>Nie09</b:Tag>
@@ -13406,7 +13659,7 @@
         </b:NameList>
       </b:Author>
     </b:Author>
-    <b:RefOrder>26</b:RefOrder>
+    <b:RefOrder>28</b:RefOrder>
   </b:Source>
   <b:Source>
     <b:Tag>Roy21</b:Tag>
@@ -13460,7 +13713,7 @@
         </b:NameList>
       </b:Author>
     </b:Author>
-    <b:RefOrder>27</b:RefOrder>
+    <b:RefOrder>29</b:RefOrder>
   </b:Source>
   <b:Source>
     <b:Tag>Glo22</b:Tag>
@@ -13557,7 +13810,7 @@
       </b:Author>
     </b:Author>
     <b:Publisher>McKinsey &amp; Company</b:Publisher>
-    <b:RefOrder>28</b:RefOrder>
+    <b:RefOrder>30</b:RefOrder>
   </b:Source>
   <b:Source>
     <b:Tag>Pul10</b:Tag>
@@ -13589,7 +13842,7 @@
         </b:NameList>
       </b:Author>
     </b:Author>
-    <b:RefOrder>29</b:RefOrder>
+    <b:RefOrder>31</b:RefOrder>
   </b:Source>
   <b:Source>
     <b:Tag>Jam21</b:Tag>
@@ -13617,7 +13870,7 @@
         </b:NameList>
       </b:Author>
     </b:Author>
-    <b:RefOrder>30</b:RefOrder>
+    <b:RefOrder>32</b:RefOrder>
   </b:Source>
   <b:Source>
     <b:Tag>Bro14</b:Tag>
@@ -13641,13 +13894,81 @@
         </b:NameList>
       </b:Author>
     </b:Author>
+    <b:RefOrder>33</b:RefOrder>
+  </b:Source>
+  <b:Source>
+    <b:Tag>Irm13</b:Tag>
+    <b:SourceType>JournalArticle</b:SourceType>
+    <b:Guid>{EAB8528E-F9E0-44AC-AEA4-01ADCB44A1B6}</b:Guid>
+    <b:Title>Having Versus Consuming: Failure to Estimate Usage Frequency Makes Consumers Prefer Multifeature Products</b:Title>
+    <b:JournalName>Journal of Marketing Research</b:JournalName>
+    <b:Year>2013</b:Year>
+    <b:Pages>44-54</b:Pages>
+    <b:Author>
+      <b:Author>
+        <b:NameList>
+          <b:Person>
+            <b:Last>Irmak</b:Last>
+            <b:First>Caglar</b:First>
+          </b:Person>
+          <b:Person>
+            <b:Last>Goodman</b:Last>
+            <b:First>Joseph</b:First>
+          </b:Person>
+        </b:NameList>
+      </b:Author>
+    </b:Author>
     <b:RefOrder>10</b:RefOrder>
+  </b:Source>
+  <b:Source>
+    <b:Tag>Bla22</b:Tag>
+    <b:SourceType>InternetSite</b:SourceType>
+    <b:Guid>{B660F71D-7492-4A1B-9279-EAFC1994BB73}</b:Guid>
+    <b:Title>Product Features: 4 Types of Product Features</b:Title>
+    <b:Year>2022</b:Year>
+    <b:InternetSiteTitle>MasterClass</b:InternetSiteTitle>
+    <b:Month>August</b:Month>
+    <b:Day>21</b:Day>
+    <b:URL>https://www.masterclass.com/articles/product-features</b:URL>
+    <b:Author>
+      <b:Author>
+        <b:NameList>
+          <b:Person>
+            <b:Last>Blakely</b:Last>
+            <b:First>Sara</b:First>
+          </b:Person>
+        </b:NameList>
+      </b:Author>
+    </b:Author>
+    <b:RefOrder>11</b:RefOrder>
+  </b:Source>
+  <b:Source>
+    <b:Tag>Ngu22</b:Tag>
+    <b:SourceType>InternetSite</b:SourceType>
+    <b:Guid>{87E37F06-608E-4279-9A1A-603D44E1668C}</b:Guid>
+    <b:Title>What are Product Features?</b:Title>
+    <b:InternetSiteTitle>Product Collective</b:InternetSiteTitle>
+    <b:Year>2022</b:Year>
+    <b:Month>October</b:Month>
+    <b:Day>11</b:Day>
+    <b:URL>https://productcollective.com/what-are-product-features-definition-examples-and-5-types/</b:URL>
+    <b:Author>
+      <b:Author>
+        <b:NameList>
+          <b:Person>
+            <b:Last>Nguyen</b:Last>
+            <b:First>Sara</b:First>
+          </b:Person>
+        </b:NameList>
+      </b:Author>
+    </b:Author>
+    <b:RefOrder>12</b:RefOrder>
   </b:Source>
 </b:Sources>
 </file>
 
 <file path=customXml/itemProps1.xml><?xml version="1.0" encoding="utf-8"?>
-<ds:datastoreItem xmlns:ds="http://schemas.openxmlformats.org/officeDocument/2006/customXml" ds:itemID="{76904416-1B4C-4BC8-BADF-70441CF26418}">
+<ds:datastoreItem xmlns:ds="http://schemas.openxmlformats.org/officeDocument/2006/customXml" ds:itemID="{88542EDA-3EAE-4E8D-BD8D-33816B8D9F15}">
   <ds:schemaRefs>
     <ds:schemaRef ds:uri="http://schemas.openxmlformats.org/officeDocument/2006/bibliography"/>
   </ds:schemaRefs>

</xml_diff>

<commit_message>
New referenced added in the TB section regarding the moderator and mediator; the relationship between type of features with the number of them has been found and written
</commit_message>
<xml_diff>
--- a/francisco_riano_thesis_ma.docx
+++ b/francisco_riano_thesis_ma.docx
@@ -5280,7 +5280,28 @@
           <w:b w:val="0"/>
           <w:bCs w:val="0"/>
         </w:rPr>
-        <w:t>as it was demonstrated by Dhar &amp; Wertenbroch (2000), hedonic products also generate more loss aversion.</w:t>
+        <w:t>as it was demonstrated by Dhar &amp; Wertenbroch (2000), hedonic products also generate more loss aversion</w:t>
+      </w:r>
+      <w:r>
+        <w:rPr>
+          <w:b w:val="0"/>
+          <w:bCs w:val="0"/>
+        </w:rPr>
+        <w:t xml:space="preserve">, which at the same time, could be driven or influenced by the emotional attachment </w:t>
+      </w:r>
+      <w:r>
+        <w:rPr>
+          <w:b w:val="0"/>
+          <w:bCs w:val="0"/>
+        </w:rPr>
+        <w:t>(Shu &amp; Peck, 2011)</w:t>
+      </w:r>
+      <w:r>
+        <w:rPr>
+          <w:b w:val="0"/>
+          <w:bCs w:val="0"/>
+        </w:rPr>
+        <w:t xml:space="preserve"> developed by users towards products (psychological ownership). </w:t>
       </w:r>
     </w:p>
     <w:p>
@@ -5299,63 +5320,42 @@
           <w:b w:val="0"/>
           <w:bCs w:val="0"/>
         </w:rPr>
-        <w:t xml:space="preserve">Initially both conditions, utilitarian and hedonic were linked just with the type of product but not directly with the process of customization; however, as it was stated </w:t>
+        <w:t xml:space="preserve">As it has been explained, consumers tend to develop stronger emotions towards hedonic products and also, based on the contribution made by </w:t>
       </w:r>
       <w:r>
         <w:rPr>
           <w:b w:val="0"/>
           <w:bCs w:val="0"/>
         </w:rPr>
-        <w:t xml:space="preserve">by </w:t>
+        <w:t>Irmak &amp; Goodman</w:t>
       </w:r>
       <w:r>
         <w:rPr>
           <w:b w:val="0"/>
           <w:bCs w:val="0"/>
         </w:rPr>
-        <w:t>Broniarczyk &amp; Griffin</w:t>
+        <w:t xml:space="preserve"> (2013), stated previously, which says that consumers usually prefer products with a high number of features, it is possible to infer that products customized with a relative high number of hedonic features will be preferred by the </w:t>
       </w:r>
       <w:r>
         <w:rPr>
           <w:b w:val="0"/>
           <w:bCs w:val="0"/>
         </w:rPr>
-        <w:t xml:space="preserve"> (2014), </w:t>
+        <w:t xml:space="preserve">users rather than other type </w:t>
       </w:r>
       <w:r>
         <w:rPr>
           <w:b w:val="0"/>
           <w:bCs w:val="0"/>
         </w:rPr>
-        <w:t xml:space="preserve">nowadays customers have more opportunities to customize products and services to meet their desires, providing a feeling of uniqueness as well as hedonic or experimental benefits related to the process of customizing. </w:t>
+        <w:t xml:space="preserve">of customization </w:t>
       </w:r>
       <w:r>
         <w:rPr>
           <w:b w:val="0"/>
           <w:bCs w:val="0"/>
         </w:rPr>
-        <w:t>This statement confirms that consumers,</w:t>
-      </w:r>
-      <w:r>
-        <w:rPr>
-          <w:b w:val="0"/>
-          <w:bCs w:val="0"/>
-        </w:rPr>
-        <w:t xml:space="preserve"> </w:t>
-      </w:r>
-      <w:r>
-        <w:rPr>
-          <w:b w:val="0"/>
-          <w:bCs w:val="0"/>
-        </w:rPr>
-        <w:t>usually, tend</w:t>
-      </w:r>
-      <w:r>
-        <w:rPr>
-          <w:b w:val="0"/>
-          <w:bCs w:val="0"/>
-        </w:rPr>
-        <w:t xml:space="preserve"> to relate the process of customization with a hedonic feeling. </w:t>
+        <w:t xml:space="preserve">configurations. </w:t>
       </w:r>
     </w:p>
     <w:p>
@@ -5374,36 +5374,111 @@
           <w:b w:val="0"/>
           <w:bCs w:val="0"/>
         </w:rPr>
-        <w:t xml:space="preserve">The moderating role of the type of features used to customize products, and its two conditions, was proposed based on the research made by </w:t>
+        <w:t xml:space="preserve">Initially both conditions, utilitarian and hedonic were linked just with the type of product but not directly with the process of customization; however, as it was stated </w:t>
       </w:r>
       <w:r>
         <w:rPr>
           <w:b w:val="0"/>
           <w:bCs w:val="0"/>
         </w:rPr>
-        <w:t>Bonaventure &amp; Chebat (2015)</w:t>
+        <w:t xml:space="preserve">by </w:t>
       </w:r>
       <w:r>
         <w:rPr>
           <w:b w:val="0"/>
           <w:bCs w:val="0"/>
         </w:rPr>
-        <w:t xml:space="preserve">. </w:t>
+        <w:t>Broniarczyk &amp; Griffin</w:t>
       </w:r>
       <w:r>
         <w:rPr>
           <w:b w:val="0"/>
           <w:bCs w:val="0"/>
         </w:rPr>
-        <w:t xml:space="preserve">This study showed that the type of product variable, and both conditions; hedonic and utilitarian, could have a moderating role. In this research the moderating role is significant in the relationship </w:t>
+        <w:t xml:space="preserve"> (2014), </w:t>
       </w:r>
       <w:r>
         <w:rPr>
           <w:b w:val="0"/>
           <w:bCs w:val="0"/>
         </w:rPr>
+        <w:t xml:space="preserve">nowadays customers have more opportunities to customize products and services </w:t>
+      </w:r>
+      <w:r>
+        <w:rPr>
+          <w:b w:val="0"/>
+          <w:bCs w:val="0"/>
+        </w:rPr>
         <w:lastRenderedPageBreak/>
-        <w:t>between touching products and both: willingness to pay and psychological ownership</w:t>
+        <w:t xml:space="preserve">to meet their desires, providing a feeling of uniqueness as well as hedonic or experimental benefits related to the process of customizing. </w:t>
+      </w:r>
+      <w:r>
+        <w:rPr>
+          <w:b w:val="0"/>
+          <w:bCs w:val="0"/>
+        </w:rPr>
+        <w:t>This statement confirms that consumers,</w:t>
+      </w:r>
+      <w:r>
+        <w:rPr>
+          <w:b w:val="0"/>
+          <w:bCs w:val="0"/>
+        </w:rPr>
+        <w:t xml:space="preserve"> </w:t>
+      </w:r>
+      <w:r>
+        <w:rPr>
+          <w:b w:val="0"/>
+          <w:bCs w:val="0"/>
+        </w:rPr>
+        <w:t>usually, tend</w:t>
+      </w:r>
+      <w:r>
+        <w:rPr>
+          <w:b w:val="0"/>
+          <w:bCs w:val="0"/>
+        </w:rPr>
+        <w:t xml:space="preserve"> to relate the process of customization with a hedonic feeling. </w:t>
+      </w:r>
+    </w:p>
+    <w:p>
+      <w:pPr>
+        <w:pStyle w:val="Heading3"/>
+        <w:spacing w:before="1" w:line="360" w:lineRule="auto"/>
+        <w:ind w:firstLine="520"/>
+        <w:jc w:val="both"/>
+        <w:rPr>
+          <w:b w:val="0"/>
+          <w:bCs w:val="0"/>
+        </w:rPr>
+      </w:pPr>
+      <w:r>
+        <w:rPr>
+          <w:b w:val="0"/>
+          <w:bCs w:val="0"/>
+        </w:rPr>
+        <w:t xml:space="preserve">The moderating role of the type of features used to customize products, and its two conditions, was proposed based on the research made by </w:t>
+      </w:r>
+      <w:r>
+        <w:rPr>
+          <w:b w:val="0"/>
+          <w:bCs w:val="0"/>
+        </w:rPr>
+        <w:t>Bonaventure &amp; Chebat (2015)</w:t>
+      </w:r>
+      <w:r>
+        <w:rPr>
+          <w:b w:val="0"/>
+          <w:bCs w:val="0"/>
+        </w:rPr>
+        <w:t xml:space="preserve">. </w:t>
+      </w:r>
+      <w:r>
+        <w:rPr>
+          <w:b w:val="0"/>
+          <w:bCs w:val="0"/>
+        </w:rPr>
+        <w:t>This study showed that the type of product variable, and both conditions; hedonic and utilitarian, could have a moderating role. In this research the moderating role is significant in the relationship between touching products and both: willingness to pay and psychological ownership</w:t>
       </w:r>
       <w:r>
         <w:rPr>
@@ -5665,6 +5740,147 @@
         </w:rPr>
         <w:t xml:space="preserve">) psychological ownership could be understood as the individual feeling of possession a consumer could hold for a target, it is based on subjective feelings. Legal ownership, on the other hand, is the possession of a product, endorsed by a legal document, usually a deed, a bill or a receipt. </w:t>
       </w:r>
+      <w:r>
+        <w:rPr>
+          <w:rFonts w:ascii="Times New Roman" w:hAnsi="Times New Roman"/>
+          <w:sz w:val="24"/>
+        </w:rPr>
+        <w:t xml:space="preserve">Although both concepts are closely related to each other they also can operate separately, specifically psychological ownership can exist without legal ownership </w:t>
+      </w:r>
+      <w:r>
+        <w:rPr>
+          <w:rFonts w:ascii="Times New Roman" w:hAnsi="Times New Roman"/>
+          <w:sz w:val="24"/>
+        </w:rPr>
+        <w:t>(Shu &amp; Peck, 2011)</w:t>
+      </w:r>
+      <w:r>
+        <w:rPr>
+          <w:rFonts w:ascii="Times New Roman" w:hAnsi="Times New Roman"/>
+          <w:sz w:val="24"/>
+        </w:rPr>
+        <w:t>, for instance, consumers could develop psychological ownership towards ideas or goods for which they do not have any legal claim (</w:t>
+      </w:r>
+      <w:r>
+        <w:rPr>
+          <w:rFonts w:ascii="Times New Roman" w:hAnsi="Times New Roman"/>
+          <w:sz w:val="24"/>
+        </w:rPr>
+        <w:t>Morewedge et al</w:t>
+      </w:r>
+      <w:r>
+        <w:rPr>
+          <w:rFonts w:ascii="Times New Roman" w:hAnsi="Times New Roman"/>
+          <w:sz w:val="24"/>
+        </w:rPr>
+        <w:t xml:space="preserve">., </w:t>
+      </w:r>
+      <w:r>
+        <w:rPr>
+          <w:rFonts w:ascii="Times New Roman" w:hAnsi="Times New Roman"/>
+          <w:sz w:val="24"/>
+        </w:rPr>
+        <w:t>2021</w:t>
+      </w:r>
+      <w:r>
+        <w:rPr>
+          <w:rFonts w:ascii="Times New Roman" w:hAnsi="Times New Roman"/>
+          <w:sz w:val="24"/>
+        </w:rPr>
+        <w:t>)</w:t>
+      </w:r>
+      <w:r>
+        <w:rPr>
+          <w:rFonts w:ascii="Times New Roman" w:hAnsi="Times New Roman"/>
+          <w:sz w:val="24"/>
+        </w:rPr>
+        <w:t xml:space="preserve">. </w:t>
+      </w:r>
+    </w:p>
+    <w:p>
+      <w:pPr>
+        <w:spacing w:before="1" w:line="360" w:lineRule="auto"/>
+        <w:ind w:right="117" w:firstLine="720"/>
+        <w:jc w:val="both"/>
+        <w:rPr>
+          <w:rFonts w:ascii="Times New Roman" w:hAnsi="Times New Roman"/>
+          <w:sz w:val="24"/>
+        </w:rPr>
+      </w:pPr>
+      <w:r>
+        <w:rPr>
+          <w:rFonts w:ascii="Times New Roman" w:hAnsi="Times New Roman"/>
+          <w:sz w:val="24"/>
+        </w:rPr>
+        <w:lastRenderedPageBreak/>
+        <w:t>According to</w:t>
+      </w:r>
+      <w:r>
+        <w:rPr>
+          <w:rFonts w:ascii="Times New Roman" w:hAnsi="Times New Roman"/>
+          <w:sz w:val="24"/>
+        </w:rPr>
+        <w:t xml:space="preserve"> </w:t>
+      </w:r>
+      <w:r>
+        <w:rPr>
+          <w:rFonts w:ascii="Times New Roman" w:hAnsi="Times New Roman"/>
+          <w:noProof/>
+          <w:sz w:val="24"/>
+        </w:rPr>
+        <w:t>Brown</w:t>
+      </w:r>
+      <w:r>
+        <w:rPr>
+          <w:rFonts w:ascii="Times New Roman" w:hAnsi="Times New Roman"/>
+          <w:noProof/>
+          <w:sz w:val="24"/>
+        </w:rPr>
+        <w:t xml:space="preserve"> (</w:t>
+      </w:r>
+      <w:r>
+        <w:rPr>
+          <w:rFonts w:ascii="Times New Roman" w:hAnsi="Times New Roman"/>
+          <w:noProof/>
+          <w:sz w:val="24"/>
+        </w:rPr>
+        <w:t>2018)</w:t>
+      </w:r>
+      <w:r>
+        <w:rPr>
+          <w:rFonts w:ascii="Times New Roman" w:hAnsi="Times New Roman"/>
+          <w:sz w:val="24"/>
+        </w:rPr>
+        <w:t xml:space="preserve"> there are 4 ways to foster psychological ownership in a marketing context. These are: firs, through physical interaction; second, with user-generated content; third, using collaborative content; and last but not least, by means of interactive social media campaigns. This is </w:t>
+      </w:r>
+      <w:r>
+        <w:rPr>
+          <w:rFonts w:ascii="Times New Roman" w:hAnsi="Times New Roman"/>
+          <w:sz w:val="24"/>
+        </w:rPr>
+        <w:t>especially</w:t>
+      </w:r>
+      <w:r>
+        <w:rPr>
+          <w:rFonts w:ascii="Times New Roman" w:hAnsi="Times New Roman"/>
+          <w:sz w:val="24"/>
+        </w:rPr>
+        <w:t xml:space="preserve"> important </w:t>
+      </w:r>
+      <w:r>
+        <w:rPr>
+          <w:rFonts w:ascii="Times New Roman" w:hAnsi="Times New Roman"/>
+          <w:sz w:val="24"/>
+        </w:rPr>
+        <w:t xml:space="preserve">due to the value-enhancing consequences derived from the psychological ownership which are linked with the traits associated with the self and positive self-associations that are transferred to the good thus, increasing the emotional attachment towards the good, that leads to the enhancement of its perception and value </w:t>
+      </w:r>
+      <w:r>
+        <w:rPr>
+          <w:rFonts w:ascii="Times New Roman" w:hAnsi="Times New Roman"/>
+          <w:sz w:val="24"/>
+        </w:rPr>
+        <w:t>(Morewedge et al., 2021).</w:t>
+      </w:r>
     </w:p>
     <w:p>
       <w:pPr>
@@ -5728,15 +5944,7 @@
           <w:rFonts w:ascii="Times New Roman" w:hAnsi="Times New Roman"/>
           <w:sz w:val="24"/>
         </w:rPr>
-        <w:t xml:space="preserve">Highly customizable products will produce a higher willingness to pay than poor </w:t>
-      </w:r>
-      <w:r>
-        <w:rPr>
-          <w:rFonts w:ascii="Times New Roman" w:hAnsi="Times New Roman"/>
-          <w:sz w:val="24"/>
-        </w:rPr>
-        <w:lastRenderedPageBreak/>
-        <w:t>customizable products and the relationship will be mediated by the psychological ownership</w:t>
+        <w:t>Highly customizable products will produce a higher willingness to pay than poor customizable products and the relationship will be mediated by the psychological ownership</w:t>
       </w:r>
     </w:p>
     <w:p>
@@ -6361,7 +6569,6 @@
                 <w:sz w:val="20"/>
                 <w:szCs w:val="18"/>
               </w:rPr>
-              <w:lastRenderedPageBreak/>
               <w:t>Hedonic features</w:t>
             </w:r>
           </w:p>
@@ -6416,7 +6623,6 @@
                 <w:color w:val="000000" w:themeColor="text1"/>
                 <w:sz w:val="24"/>
               </w:rPr>
-              <w:lastRenderedPageBreak/>
               <w:t>M</w:t>
             </w:r>
             <w:r>
@@ -6782,6 +6988,7 @@
           <w:color w:val="000000" w:themeColor="text1"/>
           <w:sz w:val="24"/>
         </w:rPr>
+        <w:lastRenderedPageBreak/>
         <w:t>The study will be carried out through</w:t>
       </w:r>
       <w:r>
@@ -7416,7 +7623,6 @@
         <w:jc w:val="left"/>
       </w:pPr>
       <w:r>
-        <w:lastRenderedPageBreak/>
         <w:t>References/Referenties</w:t>
       </w:r>
     </w:p>
@@ -7558,7 +7764,15 @@
           <w:b w:val="0"/>
           <w:bCs w:val="0"/>
         </w:rPr>
-        <w:t>Testing the Value of Customization: When Do Customers Really Prefer Products Tailored to Their Preferences? Journal of Marketing, 103-121.</w:t>
+        <w:t xml:space="preserve">Testing the Value of Customization: When Do Customers Really Prefer Products Tailored to Their Preferences? Journal of </w:t>
+      </w:r>
+      <w:r>
+        <w:rPr>
+          <w:b w:val="0"/>
+          <w:bCs w:val="0"/>
+        </w:rPr>
+        <w:lastRenderedPageBreak/>
+        <w:t>Marketing, 103-121.</w:t>
       </w:r>
     </w:p>
     <w:p>
@@ -7797,15 +8011,7 @@
           <w:b w:val="0"/>
           <w:bCs w:val="0"/>
         </w:rPr>
-        <w:t xml:space="preserve">Teasdale, R. (2022, February 22nd). 11 Product Customization Statistics You Need to </w:t>
-      </w:r>
-      <w:r>
-        <w:rPr>
-          <w:b w:val="0"/>
-          <w:bCs w:val="0"/>
-        </w:rPr>
-        <w:lastRenderedPageBreak/>
-        <w:t>Know. Retrieved from Kickflip: https://gokickflip.com/en/articles/product-customization-statistics/</w:t>
+        <w:t>Teasdale, R. (2022, February 22nd). 11 Product Customization Statistics You Need to Know. Retrieved from Kickflip: https://gokickflip.com/en/articles/product-customization-statistics/</w:t>
       </w:r>
     </w:p>
     <w:p>
@@ -12672,7 +12878,7 @@
         </b:NameList>
       </b:Author>
     </b:Author>
-    <b:RefOrder>14</b:RefOrder>
+    <b:RefOrder>15</b:RefOrder>
   </b:Source>
   <b:Source>
     <b:Tag>LiD20</b:Tag>
@@ -12695,7 +12901,7 @@
       </b:Author>
     </b:Author>
     <b:JournalName>Journal of Consumer Marketing</b:JournalName>
-    <b:RefOrder>15</b:RefOrder>
+    <b:RefOrder>16</b:RefOrder>
   </b:Source>
   <b:Source>
     <b:Tag>Lee20</b:Tag>
@@ -12719,7 +12925,7 @@
         </b:NameList>
       </b:Author>
     </b:Author>
-    <b:RefOrder>16</b:RefOrder>
+    <b:RefOrder>17</b:RefOrder>
   </b:Source>
   <b:Source>
     <b:Tag>Sch06</b:Tag>
@@ -12775,7 +12981,7 @@
         </b:NameList>
       </b:Author>
     </b:Author>
-    <b:RefOrder>17</b:RefOrder>
+    <b:RefOrder>18</b:RefOrder>
   </b:Source>
   <b:Source>
     <b:Tag>Pie04</b:Tag>
@@ -12799,7 +13005,7 @@
         </b:NameList>
       </b:Author>
     </b:Author>
-    <b:RefOrder>18</b:RefOrder>
+    <b:RefOrder>19</b:RefOrder>
   </b:Source>
   <b:Source>
     <b:Tag>Fra091</b:Tag>
@@ -12827,7 +13033,7 @@
         </b:NameList>
       </b:Author>
     </b:Author>
-    <b:RefOrder>19</b:RefOrder>
+    <b:RefOrder>20</b:RefOrder>
   </b:Source>
   <b:Source>
     <b:Tag>DuR15</b:Tag>
@@ -12855,7 +13061,7 @@
         </b:NameList>
       </b:Author>
     </b:Author>
-    <b:RefOrder>20</b:RefOrder>
+    <b:RefOrder>21</b:RefOrder>
   </b:Source>
   <b:Source>
     <b:Tag>Lan66</b:Tag>
@@ -12875,7 +13081,7 @@
         </b:NameList>
       </b:Author>
     </b:Author>
-    <b:RefOrder>21</b:RefOrder>
+    <b:RefOrder>22</b:RefOrder>
   </b:Source>
   <b:Source>
     <b:Tag>Dha00</b:Tag>
@@ -12899,7 +13105,7 @@
         </b:NameList>
       </b:Author>
     </b:Author>
-    <b:RefOrder>22</b:RefOrder>
+    <b:RefOrder>23</b:RefOrder>
   </b:Source>
   <b:Source>
     <b:Tag>Ata18</b:Tag>
@@ -12923,7 +13129,7 @@
         </b:NameList>
       </b:Author>
     </b:Author>
-    <b:RefOrder>23</b:RefOrder>
+    <b:RefOrder>24</b:RefOrder>
   </b:Source>
   <b:Source>
     <b:Tag>Kim16</b:Tag>
@@ -12945,7 +13151,7 @@
         </b:NameList>
       </b:Author>
     </b:Author>
-    <b:RefOrder>13</b:RefOrder>
+    <b:RefOrder>14</b:RefOrder>
   </b:Source>
   <b:Source>
     <b:Tag>Mor211</b:Tag>
@@ -12965,7 +13171,7 @@
         </b:NameList>
       </b:Author>
     </b:Author>
-    <b:RefOrder>24</b:RefOrder>
+    <b:RefOrder>25</b:RefOrder>
   </b:Source>
   <b:Source>
     <b:Tag>Shu11</b:Tag>
@@ -13011,7 +13217,7 @@
         </b:NameList>
       </b:Author>
     </b:Author>
-    <b:RefOrder>25</b:RefOrder>
+    <b:RefOrder>26</b:RefOrder>
   </b:Source>
   <b:Source>
     <b:Tag>Aro21</b:Tag>
@@ -13057,7 +13263,7 @@
         </b:NameList>
       </b:Author>
     </b:Author>
-    <b:RefOrder>26</b:RefOrder>
+    <b:RefOrder>27</b:RefOrder>
   </b:Source>
   <b:Source>
     <b:Tag>Bon15</b:Tag>
@@ -13082,7 +13288,7 @@
         </b:NameList>
       </b:Author>
     </b:Author>
-    <b:RefOrder>27</b:RefOrder>
+    <b:RefOrder>28</b:RefOrder>
   </b:Source>
   <b:Source>
     <b:Tag>Nie09</b:Tag>
@@ -13178,7 +13384,7 @@
         </b:NameList>
       </b:Author>
     </b:Author>
-    <b:RefOrder>28</b:RefOrder>
+    <b:RefOrder>29</b:RefOrder>
   </b:Source>
   <b:Source>
     <b:Tag>Roy21</b:Tag>
@@ -13232,7 +13438,7 @@
         </b:NameList>
       </b:Author>
     </b:Author>
-    <b:RefOrder>29</b:RefOrder>
+    <b:RefOrder>30</b:RefOrder>
   </b:Source>
   <b:Source>
     <b:Tag>Glo22</b:Tag>
@@ -13329,7 +13535,7 @@
       </b:Author>
     </b:Author>
     <b:Publisher>McKinsey &amp; Company</b:Publisher>
-    <b:RefOrder>30</b:RefOrder>
+    <b:RefOrder>31</b:RefOrder>
   </b:Source>
   <b:Source>
     <b:Tag>Pul10</b:Tag>
@@ -13361,7 +13567,7 @@
         </b:NameList>
       </b:Author>
     </b:Author>
-    <b:RefOrder>31</b:RefOrder>
+    <b:RefOrder>32</b:RefOrder>
   </b:Source>
   <b:Source>
     <b:Tag>Jam21</b:Tag>
@@ -13389,7 +13595,7 @@
         </b:NameList>
       </b:Author>
     </b:Author>
-    <b:RefOrder>32</b:RefOrder>
+    <b:RefOrder>33</b:RefOrder>
   </b:Source>
   <b:Source>
     <b:Tag>Bro14</b:Tag>
@@ -13413,7 +13619,7 @@
         </b:NameList>
       </b:Author>
     </b:Author>
-    <b:RefOrder>33</b:RefOrder>
+    <b:RefOrder>34</b:RefOrder>
   </b:Source>
   <b:Source>
     <b:Tag>Irm13</b:Tag>
@@ -13483,11 +13689,33 @@
     </b:Author>
     <b:RefOrder>12</b:RefOrder>
   </b:Source>
+  <b:Source>
+    <b:Tag>Bro18</b:Tag>
+    <b:SourceType>InternetSite</b:SourceType>
+    <b:Guid>{5428E96A-BCD5-4B6A-92D0-F3B39A421ECD}</b:Guid>
+    <b:Title>Psychological Ownership: The Key to Forming Multi-Layered Consumer Connections</b:Title>
+    <b:InternetSiteTitle>Skyword</b:InternetSiteTitle>
+    <b:Year>2018</b:Year>
+    <b:Month>August</b:Month>
+    <b:Day>14</b:Day>
+    <b:URL>https://www.skyword.com/contentstandard/psychological-ownership-the-key-to-forming-multi-layered-consumer-connections/</b:URL>
+    <b:Author>
+      <b:Author>
+        <b:NameList>
+          <b:Person>
+            <b:Last>Brown</b:Last>
+            <b:First>Nicola</b:First>
+          </b:Person>
+        </b:NameList>
+      </b:Author>
+    </b:Author>
+    <b:RefOrder>13</b:RefOrder>
+  </b:Source>
 </b:Sources>
 </file>
 
 <file path=customXml/itemProps1.xml><?xml version="1.0" encoding="utf-8"?>
-<ds:datastoreItem xmlns:ds="http://schemas.openxmlformats.org/officeDocument/2006/customXml" ds:itemID="{88542EDA-3EAE-4E8D-BD8D-33816B8D9F15}">
+<ds:datastoreItem xmlns:ds="http://schemas.openxmlformats.org/officeDocument/2006/customXml" ds:itemID="{CDC98E0D-4970-4914-805C-1E325E4E75FA}">
   <ds:schemaRefs>
     <ds:schemaRef ds:uri="http://schemas.openxmlformats.org/officeDocument/2006/bibliography"/>
   </ds:schemaRefs>

</xml_diff>

<commit_message>
new reference regarding mediator has been added, it was about the IKEA effect; the TB now has 5 1/4 pages still do not know how to reach 6 pages
</commit_message>
<xml_diff>
--- a/francisco_riano_thesis_ma.docx
+++ b/francisco_riano_thesis_ma.docx
@@ -605,12 +605,21 @@
         </w:rPr>
         <w:tab/>
       </w:r>
-      <w:r>
-        <w:rPr>
-          <w:rFonts w:ascii="Times New Roman"/>
-          <w:sz w:val="24"/>
-        </w:rPr>
-        <w:t>Riano Martinez Francisco</w:t>
+      <w:proofErr w:type="spellStart"/>
+      <w:r>
+        <w:rPr>
+          <w:rFonts w:ascii="Times New Roman"/>
+          <w:sz w:val="24"/>
+        </w:rPr>
+        <w:t>Riano</w:t>
+      </w:r>
+      <w:proofErr w:type="spellEnd"/>
+      <w:r>
+        <w:rPr>
+          <w:rFonts w:ascii="Times New Roman"/>
+          <w:sz w:val="24"/>
+        </w:rPr>
+        <w:t xml:space="preserve"> Martinez Francisco</w:t>
       </w:r>
     </w:p>
     <w:p>
@@ -953,7 +962,23 @@
           <w:rFonts w:ascii="Times New Roman" w:hAnsi="Times New Roman"/>
           <w:sz w:val="24"/>
         </w:rPr>
-        <w:t xml:space="preserve">This new context, in accordance with Morewedge et al (2021), will produce important changes in consumption </w:t>
+        <w:t xml:space="preserve">This new context, in accordance with </w:t>
+      </w:r>
+      <w:proofErr w:type="spellStart"/>
+      <w:r>
+        <w:rPr>
+          <w:rFonts w:ascii="Times New Roman" w:hAnsi="Times New Roman"/>
+          <w:sz w:val="24"/>
+        </w:rPr>
+        <w:t>Morewedge</w:t>
+      </w:r>
+      <w:proofErr w:type="spellEnd"/>
+      <w:r>
+        <w:rPr>
+          <w:rFonts w:ascii="Times New Roman" w:hAnsi="Times New Roman"/>
+          <w:sz w:val="24"/>
+        </w:rPr>
+        <w:t xml:space="preserve"> et al (2021), will produce important changes in consumption </w:t>
       </w:r>
       <w:r>
         <w:rPr>
@@ -988,7 +1013,23 @@
           <w:rFonts w:ascii="Times New Roman" w:hAnsi="Times New Roman"/>
           <w:sz w:val="24"/>
         </w:rPr>
-        <w:t xml:space="preserve"> (Morewedge 202</w:t>
+        <w:t xml:space="preserve"> (</w:t>
+      </w:r>
+      <w:proofErr w:type="spellStart"/>
+      <w:r>
+        <w:rPr>
+          <w:rFonts w:ascii="Times New Roman" w:hAnsi="Times New Roman"/>
+          <w:sz w:val="24"/>
+        </w:rPr>
+        <w:t>Morewedge</w:t>
+      </w:r>
+      <w:proofErr w:type="spellEnd"/>
+      <w:r>
+        <w:rPr>
+          <w:rFonts w:ascii="Times New Roman" w:hAnsi="Times New Roman"/>
+          <w:sz w:val="24"/>
+        </w:rPr>
+        <w:t xml:space="preserve"> 202</w:t>
       </w:r>
       <w:r>
         <w:rPr>
@@ -1133,12 +1174,21 @@
         </w:rPr>
         <w:t xml:space="preserve"> (</w:t>
       </w:r>
-      <w:r>
-        <w:rPr>
-          <w:rFonts w:ascii="Times New Roman" w:hAnsi="Times New Roman"/>
-          <w:sz w:val="24"/>
-        </w:rPr>
-        <w:t>Morewedge et al., 2021)</w:t>
+      <w:proofErr w:type="spellStart"/>
+      <w:r>
+        <w:rPr>
+          <w:rFonts w:ascii="Times New Roman" w:hAnsi="Times New Roman"/>
+          <w:sz w:val="24"/>
+        </w:rPr>
+        <w:t>Morewedge</w:t>
+      </w:r>
+      <w:proofErr w:type="spellEnd"/>
+      <w:r>
+        <w:rPr>
+          <w:rFonts w:ascii="Times New Roman" w:hAnsi="Times New Roman"/>
+          <w:sz w:val="24"/>
+        </w:rPr>
+        <w:t xml:space="preserve"> et al., 2021)</w:t>
       </w:r>
       <w:r>
         <w:rPr>
@@ -1163,7 +1213,23 @@
           <w:rFonts w:ascii="Times New Roman" w:hAnsi="Times New Roman"/>
           <w:sz w:val="24"/>
         </w:rPr>
-        <w:t>Psychological ownership is a relevant variable that deserves to be borne in mind by companies because it has important influence on both approaches: for the consumers and for the companies as well. According to Li &amp; Atkinson (2020), psychological ownership fulfills basic psychological needs and therefore increments customer well-being. Additionally, this variable is positively associated with consumer demand, willingness to pay, word of mouth and competitive resistance (Morewedge et al., 2021), variables that are quite linked with the performance of companies in the short, mid and long term.</w:t>
+        <w:t>Psychological ownership is a relevant variable that deserves to be borne in mind by companies because it has important influence on both approaches: for the consumers and for the companies as well. According to Li &amp; Atkinson (2020), psychological ownership fulfills basic psychological needs and therefore increments customer well-being. Additionally, this variable is positively associated with consumer demand, willingness to pay, word of mouth and competitive resistance (</w:t>
+      </w:r>
+      <w:proofErr w:type="spellStart"/>
+      <w:r>
+        <w:rPr>
+          <w:rFonts w:ascii="Times New Roman" w:hAnsi="Times New Roman"/>
+          <w:sz w:val="24"/>
+        </w:rPr>
+        <w:t>Morewedge</w:t>
+      </w:r>
+      <w:proofErr w:type="spellEnd"/>
+      <w:r>
+        <w:rPr>
+          <w:rFonts w:ascii="Times New Roman" w:hAnsi="Times New Roman"/>
+          <w:sz w:val="24"/>
+        </w:rPr>
+        <w:t xml:space="preserve"> et al., 2021), variables that are quite linked with the performance of companies in the short, mid and long term.</w:t>
       </w:r>
     </w:p>
     <w:p>
@@ -1183,12 +1249,21 @@
         </w:rPr>
         <w:t xml:space="preserve">One of the alternatives proposed by </w:t>
       </w:r>
-      <w:r>
-        <w:rPr>
-          <w:rFonts w:ascii="Times New Roman" w:hAnsi="Times New Roman"/>
-          <w:sz w:val="24"/>
-        </w:rPr>
-        <w:t>Morewedge et al (2021)</w:t>
+      <w:proofErr w:type="spellStart"/>
+      <w:r>
+        <w:rPr>
+          <w:rFonts w:ascii="Times New Roman" w:hAnsi="Times New Roman"/>
+          <w:sz w:val="24"/>
+        </w:rPr>
+        <w:t>Morewedge</w:t>
+      </w:r>
+      <w:proofErr w:type="spellEnd"/>
+      <w:r>
+        <w:rPr>
+          <w:rFonts w:ascii="Times New Roman" w:hAnsi="Times New Roman"/>
+          <w:sz w:val="24"/>
+        </w:rPr>
+        <w:t xml:space="preserve"> et al (2021)</w:t>
       </w:r>
       <w:r>
         <w:rPr>
@@ -1923,6 +1998,7 @@
         </w:rPr>
         <w:t>(</w:t>
       </w:r>
+      <w:proofErr w:type="spellStart"/>
       <w:r>
         <w:rPr>
           <w:rFonts w:ascii="Times New Roman" w:hAnsi="Times New Roman"/>
@@ -1930,6 +2006,7 @@
         </w:rPr>
         <w:t>Wiengarten</w:t>
       </w:r>
+      <w:proofErr w:type="spellEnd"/>
       <w:r>
         <w:rPr>
           <w:rFonts w:ascii="Times New Roman" w:hAnsi="Times New Roman"/>
@@ -1942,7 +2019,23 @@
           <w:rFonts w:ascii="Times New Roman" w:hAnsi="Times New Roman"/>
           <w:sz w:val="24"/>
         </w:rPr>
-        <w:t xml:space="preserve">). Cost increase, in a customization context, could be produced by the maintenance of a variety of machinery and infrastructure that can produce different product, color, shapes, etc </w:t>
+        <w:t xml:space="preserve">). Cost increase, in a customization context, could be produced by the maintenance of a variety of machinery and infrastructure that can produce different product, color, shapes, </w:t>
+      </w:r>
+      <w:proofErr w:type="spellStart"/>
+      <w:r>
+        <w:rPr>
+          <w:rFonts w:ascii="Times New Roman" w:hAnsi="Times New Roman"/>
+          <w:sz w:val="24"/>
+        </w:rPr>
+        <w:t>etc</w:t>
+      </w:r>
+      <w:proofErr w:type="spellEnd"/>
+      <w:r>
+        <w:rPr>
+          <w:rFonts w:ascii="Times New Roman" w:hAnsi="Times New Roman"/>
+          <w:sz w:val="24"/>
+        </w:rPr>
+        <w:t xml:space="preserve"> </w:t>
       </w:r>
       <w:sdt>
         <w:sdtPr>
@@ -3400,7 +3493,27 @@
           <w:sz w:val="24"/>
           <w:szCs w:val="15"/>
         </w:rPr>
-        <w:t xml:space="preserve">From an academic approach, this research could be relevant for several reasons. The main of them is that this study tries to test and develop a model based on one of the suggestions made by Morewedge et al., (2021) where the customization was proposed as a replacement of legal ownership </w:t>
+        <w:t xml:space="preserve">From an academic approach, this research could be relevant for several reasons. The main of them is that this study tries to test and develop a model based on one of the suggestions made by </w:t>
+      </w:r>
+      <w:proofErr w:type="spellStart"/>
+      <w:r>
+        <w:rPr>
+          <w:rFonts w:ascii="Times New Roman"/>
+          <w:iCs/>
+          <w:sz w:val="24"/>
+          <w:szCs w:val="15"/>
+        </w:rPr>
+        <w:t>Morewedge</w:t>
+      </w:r>
+      <w:proofErr w:type="spellEnd"/>
+      <w:r>
+        <w:rPr>
+          <w:rFonts w:ascii="Times New Roman"/>
+          <w:iCs/>
+          <w:sz w:val="24"/>
+          <w:szCs w:val="15"/>
+        </w:rPr>
+        <w:t xml:space="preserve"> et al., (2021) where the customization was proposed as a replacement of legal ownership </w:t>
       </w:r>
       <w:r>
         <w:rPr>
@@ -3941,7 +4054,27 @@
           <w:sz w:val="24"/>
           <w:szCs w:val="15"/>
         </w:rPr>
-        <w:t>Customization is a way to offer a unique and differentiated proposition to customers. But part and product complexity comes at a price which could be harsh to measure, with hidden cost flying under the radar (</w:t>
+        <w:t xml:space="preserve">Customization is a way to offer a unique and differentiated proposition to customers. But part and product complexity </w:t>
+      </w:r>
+      <w:proofErr w:type="gramStart"/>
+      <w:r>
+        <w:rPr>
+          <w:rFonts w:ascii="Times New Roman"/>
+          <w:iCs/>
+          <w:sz w:val="24"/>
+          <w:szCs w:val="15"/>
+        </w:rPr>
+        <w:t>comes</w:t>
+      </w:r>
+      <w:proofErr w:type="gramEnd"/>
+      <w:r>
+        <w:rPr>
+          <w:rFonts w:ascii="Times New Roman"/>
+          <w:iCs/>
+          <w:sz w:val="24"/>
+          <w:szCs w:val="15"/>
+        </w:rPr>
+        <w:t xml:space="preserve"> at a price which could be harsh to measure, with hidden cost flying under the radar (</w:t>
       </w:r>
       <w:r>
         <w:rPr>
@@ -4317,7 +4450,21 @@
           <w:rFonts w:ascii="Times New Roman" w:hAnsi="Times New Roman"/>
           <w:sz w:val="24"/>
         </w:rPr>
-        <w:t xml:space="preserve">According to Lee &amp; Kim (2020) customization is the process where products are designed from common materials, leading to a feeling of uniqueness for consumers or users. In recent year customization has started to be seen as a relevant marketing strategy driven by increase of supply of technology focused on customization, the declining of production costs and the internet, which enhances the communication with the customers (Franke et al., 2009).  </w:t>
+        <w:t>According to Lee &amp; Kim (2020) customization is the process where products are designed from common materials, leading to a feeling of uniqueness for consumers or users. In recent year</w:t>
+      </w:r>
+      <w:r>
+        <w:rPr>
+          <w:rFonts w:ascii="Times New Roman" w:hAnsi="Times New Roman"/>
+          <w:sz w:val="24"/>
+        </w:rPr>
+        <w:t>s</w:t>
+      </w:r>
+      <w:r>
+        <w:rPr>
+          <w:rFonts w:ascii="Times New Roman" w:hAnsi="Times New Roman"/>
+          <w:sz w:val="24"/>
+        </w:rPr>
+        <w:t xml:space="preserve"> customization has started to be seen as a relevant marketing strategy driven by increase of supply of technology focused on customization, the declining of production costs and the internet, which enhances the communication with the customers (Franke et al., 2009).  </w:t>
       </w:r>
     </w:p>
     <w:p>
@@ -4339,6 +4486,7 @@
         <w:t>Nowadays it is becoming relevant to market product and services to small niche segments, going further even to customization in order to aim individual preferences (</w:t>
       </w:r>
       <w:bookmarkStart w:id="2" w:name="_Hlk116215066"/>
+      <w:proofErr w:type="spellStart"/>
       <w:r>
         <w:rPr>
           <w:rFonts w:ascii="Times New Roman" w:hAnsi="Times New Roman"/>
@@ -4346,6 +4494,7 @@
         </w:rPr>
         <w:t>Puligadda</w:t>
       </w:r>
+      <w:proofErr w:type="spellEnd"/>
       <w:r>
         <w:rPr>
           <w:rFonts w:ascii="Times New Roman" w:hAnsi="Times New Roman"/>
@@ -4499,7 +4648,23 @@
           <w:rFonts w:ascii="Times New Roman" w:hAnsi="Times New Roman"/>
           <w:sz w:val="24"/>
         </w:rPr>
-        <w:t xml:space="preserve">It is important to mention that level of customization has been included, as an independent variable, in this paper, following the contributions made by Schreier (2006) and Franke et al. (2009). Both were aimed to analyze the effect of customization on willingness to pay, but while the first tested it through the comparison of self-design against standard products; the second made it through the assessment of tailored products belonging to several categories. As it has been mentioned before, willingness to pay is a variable positively related with the psychological ownership (Morewedge et al., 2021), therefore it is expected that customization could influence, in the same way as willingness to pay, psychological ownership as well. </w:t>
+        <w:t>It is important to mention that level of customization has been included, as an independent variable, in this paper, following the contributions made by Schreier (2006) and Franke et al. (2009). Both were aimed to analyze the effect of customization on willingness to pay, but while the first tested it through the comparison of self-design against standard products; the second made it through the assessment of tailored products belonging to several categories. As it has been mentioned before, willingness to pay is a variable positively related with the psychological ownership (</w:t>
+      </w:r>
+      <w:proofErr w:type="spellStart"/>
+      <w:r>
+        <w:rPr>
+          <w:rFonts w:ascii="Times New Roman" w:hAnsi="Times New Roman"/>
+          <w:sz w:val="24"/>
+        </w:rPr>
+        <w:t>Morewedge</w:t>
+      </w:r>
+      <w:proofErr w:type="spellEnd"/>
+      <w:r>
+        <w:rPr>
+          <w:rFonts w:ascii="Times New Roman" w:hAnsi="Times New Roman"/>
+          <w:sz w:val="24"/>
+        </w:rPr>
+        <w:t xml:space="preserve"> et al., 2021), therefore it is expected that customization could influence, in the same way as willingness to pay, psychological ownership as well. </w:t>
       </w:r>
     </w:p>
     <w:p>
@@ -4540,13 +4705,31 @@
         </w:rPr>
         <w:t xml:space="preserve"> carried out by </w:t>
       </w:r>
-      <w:r>
-        <w:rPr>
-          <w:rFonts w:ascii="Times New Roman" w:hAnsi="Times New Roman"/>
-          <w:sz w:val="24"/>
-        </w:rPr>
-        <w:t>Dellaert &amp; Stremersch</w:t>
-      </w:r>
+      <w:proofErr w:type="spellStart"/>
+      <w:r>
+        <w:rPr>
+          <w:rFonts w:ascii="Times New Roman" w:hAnsi="Times New Roman"/>
+          <w:sz w:val="24"/>
+        </w:rPr>
+        <w:t>Dellaert</w:t>
+      </w:r>
+      <w:proofErr w:type="spellEnd"/>
+      <w:r>
+        <w:rPr>
+          <w:rFonts w:ascii="Times New Roman" w:hAnsi="Times New Roman"/>
+          <w:sz w:val="24"/>
+        </w:rPr>
+        <w:t xml:space="preserve"> &amp; </w:t>
+      </w:r>
+      <w:proofErr w:type="spellStart"/>
+      <w:r>
+        <w:rPr>
+          <w:rFonts w:ascii="Times New Roman" w:hAnsi="Times New Roman"/>
+          <w:sz w:val="24"/>
+        </w:rPr>
+        <w:t>Stremersch</w:t>
+      </w:r>
+      <w:proofErr w:type="spellEnd"/>
       <w:r>
         <w:rPr>
           <w:rFonts w:ascii="Times New Roman" w:hAnsi="Times New Roman"/>
@@ -4705,12 +4888,21 @@
         </w:rPr>
         <w:t xml:space="preserve">This statement is completely aligned with the proposal made by </w:t>
       </w:r>
-      <w:r>
-        <w:rPr>
-          <w:rFonts w:ascii="Times New Roman" w:hAnsi="Times New Roman"/>
-          <w:sz w:val="24"/>
-        </w:rPr>
-        <w:t>Morewedge et al</w:t>
+      <w:proofErr w:type="spellStart"/>
+      <w:r>
+        <w:rPr>
+          <w:rFonts w:ascii="Times New Roman" w:hAnsi="Times New Roman"/>
+          <w:sz w:val="24"/>
+        </w:rPr>
+        <w:t>Morewedge</w:t>
+      </w:r>
+      <w:proofErr w:type="spellEnd"/>
+      <w:r>
+        <w:rPr>
+          <w:rFonts w:ascii="Times New Roman" w:hAnsi="Times New Roman"/>
+          <w:sz w:val="24"/>
+        </w:rPr>
+        <w:t xml:space="preserve"> et al</w:t>
       </w:r>
       <w:r>
         <w:rPr>
@@ -5212,7 +5404,23 @@
           <w:b w:val="0"/>
           <w:bCs w:val="0"/>
         </w:rPr>
-        <w:t>Dhar &amp; Wertenbroch 2000)</w:t>
+        <w:t xml:space="preserve">Dhar &amp; </w:t>
+      </w:r>
+      <w:proofErr w:type="spellStart"/>
+      <w:r>
+        <w:rPr>
+          <w:b w:val="0"/>
+          <w:bCs w:val="0"/>
+        </w:rPr>
+        <w:t>Wertenbroch</w:t>
+      </w:r>
+      <w:proofErr w:type="spellEnd"/>
+      <w:r>
+        <w:rPr>
+          <w:b w:val="0"/>
+          <w:bCs w:val="0"/>
+        </w:rPr>
+        <w:t xml:space="preserve"> 2000)</w:t>
       </w:r>
       <w:r>
         <w:rPr>
@@ -5245,8 +5453,17 @@
           <w:b w:val="0"/>
           <w:bCs w:val="0"/>
         </w:rPr>
-        <w:t>Dhar &amp; Wertenbroch</w:t>
-      </w:r>
+        <w:t xml:space="preserve">Dhar &amp; </w:t>
+      </w:r>
+      <w:proofErr w:type="spellStart"/>
+      <w:r>
+        <w:rPr>
+          <w:b w:val="0"/>
+          <w:bCs w:val="0"/>
+        </w:rPr>
+        <w:t>Wertenbroch</w:t>
+      </w:r>
+      <w:proofErr w:type="spellEnd"/>
       <w:r>
         <w:rPr>
           <w:b w:val="0"/>
@@ -5280,7 +5497,23 @@
           <w:b w:val="0"/>
           <w:bCs w:val="0"/>
         </w:rPr>
-        <w:t>as it was demonstrated by Dhar &amp; Wertenbroch (2000), hedonic products also generate more loss aversion</w:t>
+        <w:t xml:space="preserve">as it was demonstrated by Dhar &amp; </w:t>
+      </w:r>
+      <w:proofErr w:type="spellStart"/>
+      <w:r>
+        <w:rPr>
+          <w:b w:val="0"/>
+          <w:bCs w:val="0"/>
+        </w:rPr>
+        <w:t>Wertenbroch</w:t>
+      </w:r>
+      <w:proofErr w:type="spellEnd"/>
+      <w:r>
+        <w:rPr>
+          <w:b w:val="0"/>
+          <w:bCs w:val="0"/>
+        </w:rPr>
+        <w:t xml:space="preserve"> (2000), hedonic products also generate more loss aversion</w:t>
       </w:r>
       <w:r>
         <w:rPr>
@@ -5383,12 +5616,21 @@
         </w:rPr>
         <w:t xml:space="preserve">by </w:t>
       </w:r>
-      <w:r>
-        <w:rPr>
-          <w:b w:val="0"/>
-          <w:bCs w:val="0"/>
-        </w:rPr>
-        <w:t>Broniarczyk &amp; Griffin</w:t>
+      <w:proofErr w:type="spellStart"/>
+      <w:r>
+        <w:rPr>
+          <w:b w:val="0"/>
+          <w:bCs w:val="0"/>
+        </w:rPr>
+        <w:t>Broniarczyk</w:t>
+      </w:r>
+      <w:proofErr w:type="spellEnd"/>
+      <w:r>
+        <w:rPr>
+          <w:b w:val="0"/>
+          <w:bCs w:val="0"/>
+        </w:rPr>
+        <w:t xml:space="preserve"> &amp; Griffin</w:t>
       </w:r>
       <w:r>
         <w:rPr>
@@ -5464,7 +5706,23 @@
           <w:b w:val="0"/>
           <w:bCs w:val="0"/>
         </w:rPr>
-        <w:t>Bonaventure &amp; Chebat (2015)</w:t>
+        <w:t xml:space="preserve">Bonaventure &amp; </w:t>
+      </w:r>
+      <w:proofErr w:type="spellStart"/>
+      <w:r>
+        <w:rPr>
+          <w:b w:val="0"/>
+          <w:bCs w:val="0"/>
+        </w:rPr>
+        <w:t>Chebat</w:t>
+      </w:r>
+      <w:proofErr w:type="spellEnd"/>
+      <w:r>
+        <w:rPr>
+          <w:b w:val="0"/>
+          <w:bCs w:val="0"/>
+        </w:rPr>
+        <w:t xml:space="preserve"> (2015)</w:t>
       </w:r>
       <w:r>
         <w:rPr>
@@ -5761,12 +6019,21 @@
         </w:rPr>
         <w:t>, for instance, consumers could develop psychological ownership towards ideas or goods for which they do not have any legal claim (</w:t>
       </w:r>
-      <w:r>
-        <w:rPr>
-          <w:rFonts w:ascii="Times New Roman" w:hAnsi="Times New Roman"/>
-          <w:sz w:val="24"/>
-        </w:rPr>
-        <w:t>Morewedge et al</w:t>
+      <w:proofErr w:type="spellStart"/>
+      <w:r>
+        <w:rPr>
+          <w:rFonts w:ascii="Times New Roman" w:hAnsi="Times New Roman"/>
+          <w:sz w:val="24"/>
+        </w:rPr>
+        <w:t>Morewedge</w:t>
+      </w:r>
+      <w:proofErr w:type="spellEnd"/>
+      <w:r>
+        <w:rPr>
+          <w:rFonts w:ascii="Times New Roman" w:hAnsi="Times New Roman"/>
+          <w:sz w:val="24"/>
+        </w:rPr>
+        <w:t xml:space="preserve"> et al</w:t>
       </w:r>
       <w:r>
         <w:rPr>
@@ -5787,14 +6054,7 @@
           <w:rFonts w:ascii="Times New Roman" w:hAnsi="Times New Roman"/>
           <w:sz w:val="24"/>
         </w:rPr>
-        <w:t>)</w:t>
-      </w:r>
-      <w:r>
-        <w:rPr>
-          <w:rFonts w:ascii="Times New Roman" w:hAnsi="Times New Roman"/>
-          <w:sz w:val="24"/>
-        </w:rPr>
-        <w:t xml:space="preserve">. </w:t>
+        <w:t xml:space="preserve">). </w:t>
       </w:r>
     </w:p>
     <w:p>
@@ -5879,7 +6139,23 @@
           <w:rFonts w:ascii="Times New Roman" w:hAnsi="Times New Roman"/>
           <w:sz w:val="24"/>
         </w:rPr>
-        <w:t>(Morewedge et al., 2021).</w:t>
+        <w:t>(</w:t>
+      </w:r>
+      <w:proofErr w:type="spellStart"/>
+      <w:r>
+        <w:rPr>
+          <w:rFonts w:ascii="Times New Roman" w:hAnsi="Times New Roman"/>
+          <w:sz w:val="24"/>
+        </w:rPr>
+        <w:t>Morewedge</w:t>
+      </w:r>
+      <w:proofErr w:type="spellEnd"/>
+      <w:r>
+        <w:rPr>
+          <w:rFonts w:ascii="Times New Roman" w:hAnsi="Times New Roman"/>
+          <w:sz w:val="24"/>
+        </w:rPr>
+        <w:t xml:space="preserve"> et al., 2021).</w:t>
       </w:r>
     </w:p>
     <w:p>
@@ -5897,7 +6173,183 @@
           <w:rFonts w:ascii="Times New Roman" w:hAnsi="Times New Roman"/>
           <w:sz w:val="24"/>
         </w:rPr>
-        <w:t>Based on the literature review done in order to carry out this research, the mediating effect of psychological ownership on willingness to pay has been already documented. For instance, Atasoy &amp; Morewedge (2017), determined the influence of psychological ownership, as a mediator, between product format (digital vs physical) and product valuation (WTP). Similarly, Bonaventure &amp; Chebat (2015) established in their model the mediating role of psychological ownership in the relationship of touch with willingness to pay for extended warranties.</w:t>
+        <w:t xml:space="preserve">Based on the literature review done in order to carry out this research, the mediating effect of psychological ownership on willingness to pay has been already documented. For instance, </w:t>
+      </w:r>
+      <w:proofErr w:type="spellStart"/>
+      <w:r>
+        <w:rPr>
+          <w:rFonts w:ascii="Times New Roman" w:hAnsi="Times New Roman"/>
+          <w:sz w:val="24"/>
+        </w:rPr>
+        <w:t>Atasoy</w:t>
+      </w:r>
+      <w:proofErr w:type="spellEnd"/>
+      <w:r>
+        <w:rPr>
+          <w:rFonts w:ascii="Times New Roman" w:hAnsi="Times New Roman"/>
+          <w:sz w:val="24"/>
+        </w:rPr>
+        <w:t xml:space="preserve"> &amp; </w:t>
+      </w:r>
+      <w:proofErr w:type="spellStart"/>
+      <w:r>
+        <w:rPr>
+          <w:rFonts w:ascii="Times New Roman" w:hAnsi="Times New Roman"/>
+          <w:sz w:val="24"/>
+        </w:rPr>
+        <w:t>Morewedge</w:t>
+      </w:r>
+      <w:proofErr w:type="spellEnd"/>
+      <w:r>
+        <w:rPr>
+          <w:rFonts w:ascii="Times New Roman" w:hAnsi="Times New Roman"/>
+          <w:sz w:val="24"/>
+        </w:rPr>
+        <w:t xml:space="preserve"> (2017), determined the influence of psychological ownership, as a mediator, between product format (digital vs physical) and product valuation (WTP). Similarly, Bonaventure &amp; </w:t>
+      </w:r>
+      <w:proofErr w:type="spellStart"/>
+      <w:r>
+        <w:rPr>
+          <w:rFonts w:ascii="Times New Roman" w:hAnsi="Times New Roman"/>
+          <w:sz w:val="24"/>
+        </w:rPr>
+        <w:t>Chebat</w:t>
+      </w:r>
+      <w:proofErr w:type="spellEnd"/>
+      <w:r>
+        <w:rPr>
+          <w:rFonts w:ascii="Times New Roman" w:hAnsi="Times New Roman"/>
+          <w:sz w:val="24"/>
+        </w:rPr>
+        <w:t xml:space="preserve"> (2015) established in their model the mediating role of psychological ownership in the relationship of touch</w:t>
+      </w:r>
+      <w:r>
+        <w:rPr>
+          <w:rFonts w:ascii="Times New Roman" w:hAnsi="Times New Roman"/>
+          <w:sz w:val="24"/>
+        </w:rPr>
+        <w:t>ing product</w:t>
+      </w:r>
+      <w:r>
+        <w:rPr>
+          <w:rFonts w:ascii="Times New Roman" w:hAnsi="Times New Roman"/>
+          <w:sz w:val="24"/>
+        </w:rPr>
+        <w:t xml:space="preserve"> with willingness to pay for extended warranties.</w:t>
+      </w:r>
+    </w:p>
+    <w:p>
+      <w:pPr>
+        <w:spacing w:before="1" w:line="360" w:lineRule="auto"/>
+        <w:ind w:right="117" w:firstLine="720"/>
+        <w:jc w:val="both"/>
+        <w:rPr>
+          <w:rFonts w:ascii="Times New Roman" w:hAnsi="Times New Roman"/>
+          <w:sz w:val="24"/>
+        </w:rPr>
+      </w:pPr>
+      <w:r>
+        <w:rPr>
+          <w:rFonts w:ascii="Times New Roman" w:hAnsi="Times New Roman"/>
+          <w:sz w:val="24"/>
+        </w:rPr>
+        <w:t xml:space="preserve">In addition, the inclusion of psychological ownership as a mediator variable, was based on the </w:t>
+      </w:r>
+      <w:r>
+        <w:rPr>
+          <w:rFonts w:ascii="Times New Roman" w:hAnsi="Times New Roman"/>
+          <w:sz w:val="24"/>
+        </w:rPr>
+        <w:t xml:space="preserve">insights found by </w:t>
+      </w:r>
+      <w:r>
+        <w:rPr>
+          <w:rFonts w:ascii="Times New Roman" w:hAnsi="Times New Roman"/>
+          <w:sz w:val="24"/>
+        </w:rPr>
+        <w:t>Shu &amp; Peck</w:t>
+      </w:r>
+      <w:r>
+        <w:rPr>
+          <w:rFonts w:ascii="Times New Roman" w:hAnsi="Times New Roman"/>
+          <w:sz w:val="24"/>
+        </w:rPr>
+        <w:t xml:space="preserve"> (</w:t>
+      </w:r>
+      <w:r>
+        <w:rPr>
+          <w:rFonts w:ascii="Times New Roman" w:hAnsi="Times New Roman"/>
+          <w:sz w:val="24"/>
+        </w:rPr>
+        <w:t>201</w:t>
+      </w:r>
+      <w:r>
+        <w:rPr>
+          <w:rFonts w:ascii="Times New Roman" w:hAnsi="Times New Roman"/>
+          <w:sz w:val="24"/>
+        </w:rPr>
+        <w:t>1). In one of their experiments, they were able to show that in fact, this variable was significantly related with product valuation when the ownership length, towards a specific object, was manipulated. They even went further in their research in order to prove that the independent constructs of psychological ownership can help explain many of the endowment effect</w:t>
+      </w:r>
+      <w:r>
+        <w:rPr>
+          <w:rFonts w:ascii="Times New Roman" w:hAnsi="Times New Roman"/>
+          <w:sz w:val="24"/>
+        </w:rPr>
+        <w:t xml:space="preserve"> findings registered in literature. </w:t>
+      </w:r>
+    </w:p>
+    <w:p>
+      <w:pPr>
+        <w:spacing w:before="1" w:line="360" w:lineRule="auto"/>
+        <w:ind w:right="117" w:firstLine="720"/>
+        <w:jc w:val="both"/>
+        <w:rPr>
+          <w:rFonts w:ascii="Times New Roman" w:hAnsi="Times New Roman"/>
+          <w:sz w:val="24"/>
+        </w:rPr>
+      </w:pPr>
+      <w:r>
+        <w:rPr>
+          <w:rFonts w:ascii="Times New Roman" w:hAnsi="Times New Roman"/>
+          <w:sz w:val="24"/>
+        </w:rPr>
+        <w:t xml:space="preserve">As it was stated before, hedonic products tend to develop a stronger psychological ownership that utilitarian ones. As a complement it is important to mention the research made by </w:t>
+      </w:r>
+      <w:r>
+        <w:rPr>
+          <w:rFonts w:ascii="Times New Roman" w:hAnsi="Times New Roman"/>
+          <w:noProof/>
+          <w:sz w:val="24"/>
+        </w:rPr>
+        <w:t>Norton</w:t>
+      </w:r>
+      <w:r>
+        <w:rPr>
+          <w:rFonts w:ascii="Times New Roman" w:hAnsi="Times New Roman"/>
+          <w:sz w:val="24"/>
+        </w:rPr>
+        <w:t xml:space="preserve"> et al (2012) </w:t>
+      </w:r>
+      <w:r>
+        <w:rPr>
+          <w:rFonts w:ascii="Times New Roman" w:hAnsi="Times New Roman"/>
+          <w:sz w:val="24"/>
+        </w:rPr>
+        <w:t xml:space="preserve">where it was explained the IKEA effect. </w:t>
+      </w:r>
+      <w:r>
+        <w:rPr>
+          <w:rFonts w:ascii="Times New Roman" w:hAnsi="Times New Roman"/>
+          <w:sz w:val="24"/>
+        </w:rPr>
+        <w:t>This effect states that persons tend to assign a higher product valuation when the good has been ensembled directly by them. In addition, it says that the positive impact of effort on product valuation is likely to happen when the effort ends up in a successful completion of a task. Based on this research, it is believed that products that have been customized</w:t>
+      </w:r>
+      <w:r>
+        <w:rPr>
+          <w:rFonts w:ascii="Times New Roman" w:hAnsi="Times New Roman"/>
+          <w:sz w:val="24"/>
+        </w:rPr>
+        <w:t xml:space="preserve">, by users, modifying or changing more features, will develop this IKEA effect and therefore will get a higher willingness to pay and psychological ownership as well. </w:t>
       </w:r>
     </w:p>
     <w:p>
@@ -5915,7 +6367,15 @@
           <w:rFonts w:ascii="Times New Roman" w:hAnsi="Times New Roman"/>
           <w:sz w:val="24"/>
         </w:rPr>
-        <w:t xml:space="preserve">The present research is focused on determining the degree on what psychological ownership explains the effect of customization on willingness to pay for products modified by the potential users. This challenge has not been addressed yet by the current literature so therefore, this is one of the key contributions expected to be given by this present study. </w:t>
+        <w:t xml:space="preserve">The present research is focused on determining the degree on what psychological ownership explains the effect of customization on willingness to pay for products modified by the potential </w:t>
+      </w:r>
+      <w:r>
+        <w:rPr>
+          <w:rFonts w:ascii="Times New Roman" w:hAnsi="Times New Roman"/>
+          <w:sz w:val="24"/>
+        </w:rPr>
+        <w:lastRenderedPageBreak/>
+        <w:t xml:space="preserve">users. This challenge has not been addressed yet by the current literature so therefore, this is one of the key contributions expected to be given by this present study. </w:t>
       </w:r>
     </w:p>
     <w:p>
@@ -6176,8 +6636,13 @@
         <w:t xml:space="preserve"> </w:t>
       </w:r>
       <w:r>
-        <w:t>Design/Onderzoeksmethode</w:t>
-      </w:r>
+        <w:t>Design/</w:t>
+      </w:r>
+      <w:proofErr w:type="spellStart"/>
+      <w:r>
+        <w:t>Onderzoeksmethode</w:t>
+      </w:r>
+      <w:proofErr w:type="spellEnd"/>
     </w:p>
     <w:p>
       <w:pPr>
@@ -6481,6 +6946,7 @@
                 <w:color w:val="000000" w:themeColor="text1"/>
                 <w:sz w:val="24"/>
               </w:rPr>
+              <w:lastRenderedPageBreak/>
               <w:t>Moderator</w:t>
             </w:r>
           </w:p>
@@ -6988,7 +7454,6 @@
           <w:color w:val="000000" w:themeColor="text1"/>
           <w:sz w:val="24"/>
         </w:rPr>
-        <w:lastRenderedPageBreak/>
         <w:t>The study will be carried out through</w:t>
       </w:r>
       <w:r>
@@ -7244,7 +7709,25 @@
           <w:color w:val="000000" w:themeColor="text1"/>
           <w:sz w:val="24"/>
         </w:rPr>
-        <w:t>Dhar &amp; Wertenbroch (2000</w:t>
+        <w:t xml:space="preserve">Dhar &amp; </w:t>
+      </w:r>
+      <w:proofErr w:type="spellStart"/>
+      <w:r>
+        <w:rPr>
+          <w:rFonts w:ascii="Times New Roman"/>
+          <w:color w:val="000000" w:themeColor="text1"/>
+          <w:sz w:val="24"/>
+        </w:rPr>
+        <w:t>Wertenbroch</w:t>
+      </w:r>
+      <w:proofErr w:type="spellEnd"/>
+      <w:r>
+        <w:rPr>
+          <w:rFonts w:ascii="Times New Roman"/>
+          <w:color w:val="000000" w:themeColor="text1"/>
+          <w:sz w:val="24"/>
+        </w:rPr>
+        <w:t xml:space="preserve"> (2000</w:t>
       </w:r>
       <w:r>
         <w:rPr>
@@ -7623,8 +8106,13 @@
         <w:jc w:val="left"/>
       </w:pPr>
       <w:r>
-        <w:t>References/Referenties</w:t>
-      </w:r>
+        <w:t>References/</w:t>
+      </w:r>
+      <w:proofErr w:type="spellStart"/>
+      <w:r>
+        <w:t>Referenties</w:t>
+      </w:r>
+      <w:proofErr w:type="spellEnd"/>
     </w:p>
     <w:p>
       <w:pPr>
@@ -7651,7 +8139,39 @@
           <w:b w:val="0"/>
           <w:bCs w:val="0"/>
         </w:rPr>
-        <w:t>Arora, N., Ensslen, D., Lars, F., Liu, W., Robinson, K., Stein, E., &amp; Schüler, G. (2021, November 12). The value of getting personalization right—or wrong—is multiplying. Retrieved from McKinsey &amp; Company: https://www.mckinsey.com/capabilities/growth-marketing-and-sales/our-insights/the-value-of-getting-personalization-right-or-wrong-is-multiplying</w:t>
+        <w:t xml:space="preserve">Arora, N., </w:t>
+      </w:r>
+      <w:proofErr w:type="spellStart"/>
+      <w:r>
+        <w:rPr>
+          <w:b w:val="0"/>
+          <w:bCs w:val="0"/>
+        </w:rPr>
+        <w:t>Ensslen</w:t>
+      </w:r>
+      <w:proofErr w:type="spellEnd"/>
+      <w:r>
+        <w:rPr>
+          <w:b w:val="0"/>
+          <w:bCs w:val="0"/>
+        </w:rPr>
+        <w:t xml:space="preserve">, D., Lars, F., Liu, W., Robinson, K., Stein, E., &amp; </w:t>
+      </w:r>
+      <w:proofErr w:type="spellStart"/>
+      <w:r>
+        <w:rPr>
+          <w:b w:val="0"/>
+          <w:bCs w:val="0"/>
+        </w:rPr>
+        <w:t>Schüler</w:t>
+      </w:r>
+      <w:proofErr w:type="spellEnd"/>
+      <w:r>
+        <w:rPr>
+          <w:b w:val="0"/>
+          <w:bCs w:val="0"/>
+        </w:rPr>
+        <w:t>, G. (2021, November 12). The value of getting personalization right—or wrong—is multiplying. Retrieved from McKinsey &amp; Company: https://www.mckinsey.com/capabilities/growth-marketing-and-sales/our-insights/the-value-of-getting-personalization-right-or-wrong-is-multiplying</w:t>
       </w:r>
     </w:p>
     <w:p>
@@ -7667,12 +8187,37 @@
           <w:bCs w:val="0"/>
         </w:rPr>
       </w:pPr>
-      <w:r>
-        <w:rPr>
-          <w:b w:val="0"/>
-          <w:bCs w:val="0"/>
-        </w:rPr>
-        <w:t>Atasoy, O., &amp; Morewedge, C. (2018). Digital Goods Are Valued Less Than Physical Goods. Journal of Consumer Research, 1343-1357.</w:t>
+      <w:proofErr w:type="spellStart"/>
+      <w:r>
+        <w:rPr>
+          <w:b w:val="0"/>
+          <w:bCs w:val="0"/>
+        </w:rPr>
+        <w:t>Atasoy</w:t>
+      </w:r>
+      <w:proofErr w:type="spellEnd"/>
+      <w:r>
+        <w:rPr>
+          <w:b w:val="0"/>
+          <w:bCs w:val="0"/>
+        </w:rPr>
+        <w:t xml:space="preserve">, O., &amp; </w:t>
+      </w:r>
+      <w:proofErr w:type="spellStart"/>
+      <w:r>
+        <w:rPr>
+          <w:b w:val="0"/>
+          <w:bCs w:val="0"/>
+        </w:rPr>
+        <w:t>Morewedge</w:t>
+      </w:r>
+      <w:proofErr w:type="spellEnd"/>
+      <w:r>
+        <w:rPr>
+          <w:b w:val="0"/>
+          <w:bCs w:val="0"/>
+        </w:rPr>
+        <w:t>, C. (2018). Digital Goods Are Valued Less Than Physical Goods. Journal of Consumer Research, 1343-1357.</w:t>
       </w:r>
     </w:p>
     <w:p>
@@ -7693,7 +8238,23 @@
           <w:b w:val="0"/>
           <w:bCs w:val="0"/>
         </w:rPr>
-        <w:t>Bonaventure, S., &amp; Chebat, J. C. (2015). Psychological ownership, touch, and willingness to pay for an extended warranty. Journal of Marketing Theory and Practice, 224-234</w:t>
+        <w:t xml:space="preserve">Bonaventure, S., &amp; </w:t>
+      </w:r>
+      <w:proofErr w:type="spellStart"/>
+      <w:r>
+        <w:rPr>
+          <w:b w:val="0"/>
+          <w:bCs w:val="0"/>
+        </w:rPr>
+        <w:t>Chebat</w:t>
+      </w:r>
+      <w:proofErr w:type="spellEnd"/>
+      <w:r>
+        <w:rPr>
+          <w:b w:val="0"/>
+          <w:bCs w:val="0"/>
+        </w:rPr>
+        <w:t>, J. C. (2015). Psychological ownership, touch, and willingness to pay for an extended warranty. Journal of Marketing Theory and Practice, 224-234</w:t>
       </w:r>
     </w:p>
     <w:p>
@@ -7714,7 +8275,23 @@
           <w:b w:val="0"/>
           <w:bCs w:val="0"/>
         </w:rPr>
-        <w:t>Dhar, R., &amp; Wertenbroch, K. (2000). Consumer Choice Between Hedonic and Utilitarian Goods. Journal of Marketing Research, 60-71</w:t>
+        <w:t xml:space="preserve">Dhar, R., &amp; </w:t>
+      </w:r>
+      <w:proofErr w:type="spellStart"/>
+      <w:r>
+        <w:rPr>
+          <w:b w:val="0"/>
+          <w:bCs w:val="0"/>
+        </w:rPr>
+        <w:t>Wertenbroch</w:t>
+      </w:r>
+      <w:proofErr w:type="spellEnd"/>
+      <w:r>
+        <w:rPr>
+          <w:b w:val="0"/>
+          <w:bCs w:val="0"/>
+        </w:rPr>
+        <w:t>, K. (2000). Consumer Choice Between Hedonic and Utilitarian Goods. Journal of Marketing Research, 60-71</w:t>
       </w:r>
     </w:p>
     <w:p>
@@ -7735,7 +8312,23 @@
           <w:b w:val="0"/>
           <w:bCs w:val="0"/>
         </w:rPr>
-        <w:t>Du, R., Hu, Y., &amp; Damangir, S. (2015). Leveraging Trends in Online Searches for Product Features in Market Response Modeling. Journal of Marketing, 29-43.</w:t>
+        <w:t xml:space="preserve">Du, R., Hu, Y., &amp; </w:t>
+      </w:r>
+      <w:proofErr w:type="spellStart"/>
+      <w:r>
+        <w:rPr>
+          <w:b w:val="0"/>
+          <w:bCs w:val="0"/>
+        </w:rPr>
+        <w:t>Damangir</w:t>
+      </w:r>
+      <w:proofErr w:type="spellEnd"/>
+      <w:r>
+        <w:rPr>
+          <w:b w:val="0"/>
+          <w:bCs w:val="0"/>
+        </w:rPr>
+        <w:t>, S. (2015). Leveraging Trends in Online Searches for Product Features in Market Response Modeling. Journal of Marketing, 29-43.</w:t>
       </w:r>
     </w:p>
     <w:p>
@@ -7764,15 +8357,7 @@
           <w:b w:val="0"/>
           <w:bCs w:val="0"/>
         </w:rPr>
-        <w:t xml:space="preserve">Testing the Value of Customization: When Do Customers Really Prefer Products Tailored to Their Preferences? Journal of </w:t>
-      </w:r>
-      <w:r>
-        <w:rPr>
-          <w:b w:val="0"/>
-          <w:bCs w:val="0"/>
-        </w:rPr>
-        <w:lastRenderedPageBreak/>
-        <w:t>Marketing, 103-121.</w:t>
+        <w:t>Testing the Value of Customization: When Do Customers Really Prefer Products Tailored to Their Preferences? Journal of Marketing, 103-121.</w:t>
       </w:r>
     </w:p>
     <w:p>
@@ -7814,7 +8399,23 @@
           <w:b w:val="0"/>
           <w:bCs w:val="0"/>
         </w:rPr>
-        <w:t>Lacy, P., Long, J., &amp; Spindler, W. (2020). The Circular Economy Handbook: Realizing the Circular Advantage. London: Palgrave macmillan.</w:t>
+        <w:t xml:space="preserve">Lacy, P., Long, J., &amp; Spindler, W. (2020). The Circular Economy Handbook: Realizing the Circular Advantage. London: Palgrave </w:t>
+      </w:r>
+      <w:proofErr w:type="spellStart"/>
+      <w:r>
+        <w:rPr>
+          <w:b w:val="0"/>
+          <w:bCs w:val="0"/>
+        </w:rPr>
+        <w:t>macmillan</w:t>
+      </w:r>
+      <w:proofErr w:type="spellEnd"/>
+      <w:r>
+        <w:rPr>
+          <w:b w:val="0"/>
+          <w:bCs w:val="0"/>
+        </w:rPr>
+        <w:t>.</w:t>
       </w:r>
     </w:p>
     <w:p>
@@ -7893,12 +8494,21 @@
           <w:bCs w:val="0"/>
         </w:rPr>
       </w:pPr>
-      <w:r>
-        <w:rPr>
-          <w:b w:val="0"/>
-          <w:bCs w:val="0"/>
-        </w:rPr>
-        <w:t>Morewedge, C. (2021). Psychological ownership: implicit and explicit. Current Opinion in Psychology, 125–132.</w:t>
+      <w:proofErr w:type="spellStart"/>
+      <w:r>
+        <w:rPr>
+          <w:b w:val="0"/>
+          <w:bCs w:val="0"/>
+        </w:rPr>
+        <w:t>Morewedge</w:t>
+      </w:r>
+      <w:proofErr w:type="spellEnd"/>
+      <w:r>
+        <w:rPr>
+          <w:b w:val="0"/>
+          <w:bCs w:val="0"/>
+        </w:rPr>
+        <w:t>, C. (2021). Psychological ownership: implicit and explicit. Current Opinion in Psychology, 125–132.</w:t>
       </w:r>
     </w:p>
     <w:p>
@@ -7914,12 +8524,37 @@
           <w:bCs w:val="0"/>
         </w:rPr>
       </w:pPr>
-      <w:r>
-        <w:rPr>
-          <w:b w:val="0"/>
-          <w:bCs w:val="0"/>
-        </w:rPr>
-        <w:t>Morewedge, C., Monga, A., Palmatier, R., Shu, S., &amp; Small, D. (2021). Evolution of Consumption: A Psychological Ownership Framework. Journal of Marketing, 196-218.</w:t>
+      <w:proofErr w:type="spellStart"/>
+      <w:r>
+        <w:rPr>
+          <w:b w:val="0"/>
+          <w:bCs w:val="0"/>
+        </w:rPr>
+        <w:t>Morewedge</w:t>
+      </w:r>
+      <w:proofErr w:type="spellEnd"/>
+      <w:r>
+        <w:rPr>
+          <w:b w:val="0"/>
+          <w:bCs w:val="0"/>
+        </w:rPr>
+        <w:t xml:space="preserve">, C., Monga, A., </w:t>
+      </w:r>
+      <w:proofErr w:type="spellStart"/>
+      <w:r>
+        <w:rPr>
+          <w:b w:val="0"/>
+          <w:bCs w:val="0"/>
+        </w:rPr>
+        <w:t>Palmatier</w:t>
+      </w:r>
+      <w:proofErr w:type="spellEnd"/>
+      <w:r>
+        <w:rPr>
+          <w:b w:val="0"/>
+          <w:bCs w:val="0"/>
+        </w:rPr>
+        <w:t>, R., Shu, S., &amp; Small, D. (2021). Evolution of Consumption: A Psychological Ownership Framework. Journal of Marketing, 196-218.</w:t>
       </w:r>
     </w:p>
     <w:p>
@@ -7969,7 +8604,31 @@
           <w:b w:val="0"/>
           <w:bCs w:val="0"/>
         </w:rPr>
-        <w:t>Schreier, M. (2006). The value increment of mass-customized products: an empirical assessment. Journal of Consumer Behaviour, 317-327.</w:t>
+        <w:t xml:space="preserve">Schreier, M. (2006). The value increment of mass-customized products: an empirical </w:t>
+      </w:r>
+      <w:r>
+        <w:rPr>
+          <w:b w:val="0"/>
+          <w:bCs w:val="0"/>
+        </w:rPr>
+        <w:lastRenderedPageBreak/>
+        <w:t xml:space="preserve">assessment. Journal of Consumer </w:t>
+      </w:r>
+      <w:proofErr w:type="spellStart"/>
+      <w:r>
+        <w:rPr>
+          <w:b w:val="0"/>
+          <w:bCs w:val="0"/>
+        </w:rPr>
+        <w:t>Behaviour</w:t>
+      </w:r>
+      <w:proofErr w:type="spellEnd"/>
+      <w:r>
+        <w:rPr>
+          <w:b w:val="0"/>
+          <w:bCs w:val="0"/>
+        </w:rPr>
+        <w:t>, 317-327.</w:t>
       </w:r>
     </w:p>
     <w:p>
@@ -13709,13 +14368,41 @@
         </b:NameList>
       </b:Author>
     </b:Author>
+    <b:RefOrder>35</b:RefOrder>
+  </b:Source>
+  <b:Source>
+    <b:Tag>Nor12</b:Tag>
+    <b:SourceType>JournalArticle</b:SourceType>
+    <b:Guid>{79ADADD8-FF97-489A-8A34-9FF856DA5DF8}</b:Guid>
+    <b:Title>The IKEA effect: When labor leads to love</b:Title>
+    <b:Year>2012</b:Year>
+    <b:JournalName>Journal of Consumer Psychology</b:JournalName>
+    <b:Pages>453-460</b:Pages>
+    <b:Author>
+      <b:Author>
+        <b:NameList>
+          <b:Person>
+            <b:Last>Norton</b:Last>
+            <b:First>Michael</b:First>
+          </b:Person>
+          <b:Person>
+            <b:Last>Mochon</b:Last>
+            <b:First>Daniel</b:First>
+          </b:Person>
+          <b:Person>
+            <b:Last>Ariely</b:Last>
+            <b:First>Dan</b:First>
+          </b:Person>
+        </b:NameList>
+      </b:Author>
+    </b:Author>
     <b:RefOrder>13</b:RefOrder>
   </b:Source>
 </b:Sources>
 </file>
 
 <file path=customXml/itemProps1.xml><?xml version="1.0" encoding="utf-8"?>
-<ds:datastoreItem xmlns:ds="http://schemas.openxmlformats.org/officeDocument/2006/customXml" ds:itemID="{CDC98E0D-4970-4914-805C-1E325E4E75FA}">
+<ds:datastoreItem xmlns:ds="http://schemas.openxmlformats.org/officeDocument/2006/customXml" ds:itemID="{8A729889-6FE3-419A-B4CC-FDF9950F5A77}">
   <ds:schemaRefs>
     <ds:schemaRef ds:uri="http://schemas.openxmlformats.org/officeDocument/2006/bibliography"/>
   </ds:schemaRefs>

</xml_diff>

<commit_message>
new improvements done in chapter 3; new references added as well
</commit_message>
<xml_diff>
--- a/francisco_riano_thesis_ma.docx
+++ b/francisco_riano_thesis_ma.docx
@@ -7233,8 +7233,462 @@
           <w:sz w:val="24"/>
           <w:szCs w:val="15"/>
         </w:rPr>
-        <w:t xml:space="preserve">Traditionally, in behavioral sciences, there are two types of experiments: the laboratory experiments and the field experiments (); however, none of these are suitable neither the methodology nor the context of this research. These traditional approaches have shown several constrains, at the time to carry out a research, that go from problem with the number of participants, to organizational or institutional limitations (). </w:t>
-      </w:r>
+        <w:t>Traditionally, in behavioral sciences, there are two types of experiments: the laboratory experiments and the field experiments</w:t>
+      </w:r>
+      <w:sdt>
+        <w:sdtPr>
+          <w:rPr>
+            <w:rFonts w:ascii="Times New Roman"/>
+            <w:iCs/>
+            <w:sz w:val="24"/>
+            <w:szCs w:val="15"/>
+          </w:rPr>
+          <w:id w:val="-680888510"/>
+          <w:citation/>
+        </w:sdtPr>
+        <w:sdtContent>
+          <w:r>
+            <w:rPr>
+              <w:rFonts w:ascii="Times New Roman"/>
+              <w:iCs/>
+              <w:sz w:val="24"/>
+              <w:szCs w:val="15"/>
+            </w:rPr>
+            <w:fldChar w:fldCharType="begin"/>
+          </w:r>
+          <w:r>
+            <w:rPr>
+              <w:rFonts w:ascii="Times New Roman" w:hAnsi="Times New Roman"/>
+              <w:iCs/>
+              <w:sz w:val="24"/>
+              <w:szCs w:val="15"/>
+            </w:rPr>
+            <w:instrText xml:space="preserve"> CITATION Rei00 \l 9226 </w:instrText>
+          </w:r>
+          <w:r>
+            <w:rPr>
+              <w:rFonts w:ascii="Times New Roman"/>
+              <w:iCs/>
+              <w:sz w:val="24"/>
+              <w:szCs w:val="15"/>
+            </w:rPr>
+            <w:fldChar w:fldCharType="separate"/>
+          </w:r>
+          <w:r>
+            <w:rPr>
+              <w:rFonts w:ascii="Times New Roman" w:hAnsi="Times New Roman"/>
+              <w:iCs/>
+              <w:noProof/>
+              <w:sz w:val="24"/>
+              <w:szCs w:val="15"/>
+            </w:rPr>
+            <w:t xml:space="preserve"> </w:t>
+          </w:r>
+          <w:r>
+            <w:rPr>
+              <w:rFonts w:ascii="Times New Roman" w:hAnsi="Times New Roman"/>
+              <w:noProof/>
+              <w:sz w:val="24"/>
+              <w:szCs w:val="15"/>
+            </w:rPr>
+            <w:t>(Reips, 2000)</w:t>
+          </w:r>
+          <w:r>
+            <w:rPr>
+              <w:rFonts w:ascii="Times New Roman"/>
+              <w:iCs/>
+              <w:sz w:val="24"/>
+              <w:szCs w:val="15"/>
+            </w:rPr>
+            <w:fldChar w:fldCharType="end"/>
+          </w:r>
+        </w:sdtContent>
+      </w:sdt>
+      <w:r>
+        <w:rPr>
+          <w:rFonts w:ascii="Times New Roman"/>
+          <w:iCs/>
+          <w:sz w:val="24"/>
+          <w:szCs w:val="15"/>
+        </w:rPr>
+        <w:t xml:space="preserve">; however, none of these are suitable neither </w:t>
+      </w:r>
+      <w:r>
+        <w:rPr>
+          <w:rFonts w:ascii="Times New Roman"/>
+          <w:iCs/>
+          <w:sz w:val="24"/>
+          <w:szCs w:val="15"/>
+        </w:rPr>
+        <w:t xml:space="preserve">for </w:t>
+      </w:r>
+      <w:r>
+        <w:rPr>
+          <w:rFonts w:ascii="Times New Roman"/>
+          <w:iCs/>
+          <w:sz w:val="24"/>
+          <w:szCs w:val="15"/>
+        </w:rPr>
+        <w:t xml:space="preserve">the methodology nor </w:t>
+      </w:r>
+      <w:r>
+        <w:rPr>
+          <w:rFonts w:ascii="Times New Roman"/>
+          <w:iCs/>
+          <w:sz w:val="24"/>
+          <w:szCs w:val="15"/>
+        </w:rPr>
+        <w:t xml:space="preserve">for </w:t>
+      </w:r>
+      <w:r>
+        <w:rPr>
+          <w:rFonts w:ascii="Times New Roman"/>
+          <w:iCs/>
+          <w:sz w:val="24"/>
+          <w:szCs w:val="15"/>
+        </w:rPr>
+        <w:t xml:space="preserve">the context of this research. These traditional approaches have shown several constrains, at the time to carry out </w:t>
+      </w:r>
+      <w:r>
+        <w:rPr>
+          <w:rFonts w:ascii="Times New Roman"/>
+          <w:iCs/>
+          <w:sz w:val="24"/>
+          <w:szCs w:val="15"/>
+        </w:rPr>
+        <w:t>research</w:t>
+      </w:r>
+      <w:r>
+        <w:rPr>
+          <w:rFonts w:ascii="Times New Roman"/>
+          <w:iCs/>
+          <w:sz w:val="24"/>
+          <w:szCs w:val="15"/>
+        </w:rPr>
+        <w:t xml:space="preserve">, that go from problem with the number of participants, to organizational or institutional limitations </w:t>
+      </w:r>
+      <w:sdt>
+        <w:sdtPr>
+          <w:rPr>
+            <w:rFonts w:ascii="Times New Roman"/>
+            <w:iCs/>
+            <w:sz w:val="24"/>
+            <w:szCs w:val="15"/>
+          </w:rPr>
+          <w:id w:val="1514735745"/>
+          <w:citation/>
+        </w:sdtPr>
+        <w:sdtContent>
+          <w:r>
+            <w:rPr>
+              <w:rFonts w:ascii="Times New Roman"/>
+              <w:iCs/>
+              <w:sz w:val="24"/>
+              <w:szCs w:val="15"/>
+            </w:rPr>
+            <w:fldChar w:fldCharType="begin"/>
+          </w:r>
+          <w:r>
+            <w:rPr>
+              <w:rFonts w:ascii="Times New Roman" w:hAnsi="Times New Roman"/>
+              <w:iCs/>
+              <w:sz w:val="24"/>
+              <w:szCs w:val="15"/>
+            </w:rPr>
+            <w:instrText xml:space="preserve"> CITATION Rei00 \l 9226 </w:instrText>
+          </w:r>
+          <w:r>
+            <w:rPr>
+              <w:rFonts w:ascii="Times New Roman"/>
+              <w:iCs/>
+              <w:sz w:val="24"/>
+              <w:szCs w:val="15"/>
+            </w:rPr>
+            <w:fldChar w:fldCharType="separate"/>
+          </w:r>
+          <w:r>
+            <w:rPr>
+              <w:rFonts w:ascii="Times New Roman" w:hAnsi="Times New Roman"/>
+              <w:noProof/>
+              <w:sz w:val="24"/>
+              <w:szCs w:val="15"/>
+            </w:rPr>
+            <w:t>(Reips, 2000)</w:t>
+          </w:r>
+          <w:r>
+            <w:rPr>
+              <w:rFonts w:ascii="Times New Roman"/>
+              <w:iCs/>
+              <w:sz w:val="24"/>
+              <w:szCs w:val="15"/>
+            </w:rPr>
+            <w:fldChar w:fldCharType="end"/>
+          </w:r>
+        </w:sdtContent>
+      </w:sdt>
+      <w:r>
+        <w:rPr>
+          <w:rFonts w:ascii="Times New Roman"/>
+          <w:iCs/>
+          <w:sz w:val="24"/>
+          <w:szCs w:val="15"/>
+        </w:rPr>
+        <w:t xml:space="preserve">. </w:t>
+      </w:r>
+      <w:r>
+        <w:rPr>
+          <w:rFonts w:ascii="Times New Roman"/>
+          <w:iCs/>
+          <w:sz w:val="24"/>
+          <w:szCs w:val="15"/>
+        </w:rPr>
+        <w:t xml:space="preserve"> Based on this, the approach that will be adapted in order to carry out this research is the one based on</w:t>
+      </w:r>
+      <w:r>
+        <w:rPr>
+          <w:rFonts w:ascii="Times New Roman"/>
+          <w:iCs/>
+          <w:sz w:val="24"/>
+          <w:szCs w:val="15"/>
+        </w:rPr>
+        <w:t xml:space="preserve"> online experimental design. </w:t>
+      </w:r>
+    </w:p>
+    <w:p>
+      <w:pPr>
+        <w:pStyle w:val="BodyText"/>
+        <w:spacing w:before="1" w:line="360" w:lineRule="auto"/>
+        <w:jc w:val="both"/>
+        <w:rPr>
+          <w:rFonts w:ascii="Times New Roman"/>
+          <w:iCs/>
+          <w:sz w:val="24"/>
+          <w:szCs w:val="15"/>
+        </w:rPr>
+      </w:pPr>
+      <w:r>
+        <w:rPr>
+          <w:rFonts w:ascii="Times New Roman"/>
+          <w:iCs/>
+          <w:sz w:val="24"/>
+          <w:szCs w:val="15"/>
+        </w:rPr>
+        <w:tab/>
+      </w:r>
+      <w:r>
+        <w:rPr>
+          <w:rFonts w:ascii="Times New Roman"/>
+          <w:iCs/>
+          <w:sz w:val="24"/>
+          <w:szCs w:val="15"/>
+        </w:rPr>
+        <w:t xml:space="preserve">Online experiments </w:t>
+      </w:r>
+      <w:r>
+        <w:rPr>
+          <w:rFonts w:ascii="Times New Roman"/>
+          <w:iCs/>
+          <w:sz w:val="24"/>
+          <w:szCs w:val="15"/>
+        </w:rPr>
+        <w:t xml:space="preserve">are behavioral research carried out through the internet. </w:t>
+      </w:r>
+      <w:r>
+        <w:rPr>
+          <w:rFonts w:ascii="Times New Roman"/>
+          <w:iCs/>
+          <w:sz w:val="24"/>
+          <w:szCs w:val="15"/>
+        </w:rPr>
+        <w:t xml:space="preserve">Leading behavioral experiments online, rather than through traditional means, can provided better external validity due to two main reasons: the more ecologically valid context and more participants diversity </w:t>
+      </w:r>
+      <w:sdt>
+        <w:sdtPr>
+          <w:rPr>
+            <w:rFonts w:ascii="Times New Roman"/>
+            <w:iCs/>
+            <w:sz w:val="24"/>
+            <w:szCs w:val="15"/>
+          </w:rPr>
+          <w:id w:val="593212560"/>
+          <w:citation/>
+        </w:sdtPr>
+        <w:sdtContent>
+          <w:r>
+            <w:rPr>
+              <w:rFonts w:ascii="Times New Roman"/>
+              <w:iCs/>
+              <w:sz w:val="24"/>
+              <w:szCs w:val="15"/>
+            </w:rPr>
+            <w:fldChar w:fldCharType="begin"/>
+          </w:r>
+          <w:r>
+            <w:rPr>
+              <w:rFonts w:ascii="Times New Roman" w:hAnsi="Times New Roman"/>
+              <w:iCs/>
+              <w:sz w:val="24"/>
+              <w:szCs w:val="15"/>
+            </w:rPr>
+            <w:instrText xml:space="preserve"> CITATION How22 \l 9226 </w:instrText>
+          </w:r>
+          <w:r>
+            <w:rPr>
+              <w:rFonts w:ascii="Times New Roman"/>
+              <w:iCs/>
+              <w:sz w:val="24"/>
+              <w:szCs w:val="15"/>
+            </w:rPr>
+            <w:fldChar w:fldCharType="separate"/>
+          </w:r>
+          <w:r>
+            <w:rPr>
+              <w:rFonts w:ascii="Times New Roman" w:hAnsi="Times New Roman"/>
+              <w:noProof/>
+              <w:sz w:val="24"/>
+              <w:szCs w:val="15"/>
+            </w:rPr>
+            <w:t>(Howell, 2022)</w:t>
+          </w:r>
+          <w:r>
+            <w:rPr>
+              <w:rFonts w:ascii="Times New Roman"/>
+              <w:iCs/>
+              <w:sz w:val="24"/>
+              <w:szCs w:val="15"/>
+            </w:rPr>
+            <w:fldChar w:fldCharType="end"/>
+          </w:r>
+        </w:sdtContent>
+      </w:sdt>
+      <w:r>
+        <w:rPr>
+          <w:rFonts w:ascii="Times New Roman"/>
+          <w:iCs/>
+          <w:sz w:val="24"/>
+          <w:szCs w:val="15"/>
+        </w:rPr>
+        <w:t xml:space="preserve">. A big advantage of this novel methodology is that they scale really well due to the fact that recruiting larger enough samples does not demand a high workload and specifically hard-to-reach populations become mote readably accessible </w:t>
+      </w:r>
+      <w:r>
+        <w:rPr>
+          <w:rFonts w:ascii="Times New Roman"/>
+          <w:iCs/>
+          <w:sz w:val="24"/>
+          <w:szCs w:val="15"/>
+        </w:rPr>
+        <w:t>(Sauter</w:t>
+      </w:r>
+      <w:r>
+        <w:rPr>
+          <w:rFonts w:ascii="Times New Roman"/>
+          <w:iCs/>
+          <w:sz w:val="24"/>
+          <w:szCs w:val="15"/>
+        </w:rPr>
+        <w:t xml:space="preserve"> et al., </w:t>
+      </w:r>
+      <w:r>
+        <w:rPr>
+          <w:rFonts w:ascii="Times New Roman"/>
+          <w:iCs/>
+          <w:sz w:val="24"/>
+          <w:szCs w:val="15"/>
+        </w:rPr>
+        <w:t>2020)</w:t>
+      </w:r>
+      <w:r>
+        <w:rPr>
+          <w:rFonts w:ascii="Times New Roman"/>
+          <w:iCs/>
+          <w:sz w:val="24"/>
+          <w:szCs w:val="15"/>
+        </w:rPr>
+        <w:t>.</w:t>
+      </w:r>
+    </w:p>
+    <w:p>
+      <w:pPr>
+        <w:pStyle w:val="BodyText"/>
+        <w:spacing w:before="1" w:line="360" w:lineRule="auto"/>
+        <w:jc w:val="both"/>
+        <w:rPr>
+          <w:rFonts w:ascii="Times New Roman"/>
+          <w:iCs/>
+          <w:sz w:val="24"/>
+          <w:szCs w:val="15"/>
+        </w:rPr>
+      </w:pPr>
+      <w:r>
+        <w:rPr>
+          <w:rFonts w:ascii="Times New Roman"/>
+          <w:iCs/>
+          <w:sz w:val="24"/>
+          <w:szCs w:val="15"/>
+        </w:rPr>
+        <w:tab/>
+      </w:r>
+      <w:r>
+        <w:rPr>
+          <w:rFonts w:ascii="Times New Roman"/>
+          <w:iCs/>
+          <w:sz w:val="24"/>
+          <w:szCs w:val="15"/>
+        </w:rPr>
+        <w:t xml:space="preserve"> </w:t>
+      </w:r>
+    </w:p>
+    <w:p>
+      <w:pPr>
+        <w:pStyle w:val="BodyText"/>
+        <w:spacing w:before="1" w:line="360" w:lineRule="auto"/>
+        <w:jc w:val="both"/>
+        <w:rPr>
+          <w:rFonts w:ascii="Times New Roman"/>
+          <w:iCs/>
+          <w:sz w:val="24"/>
+          <w:szCs w:val="15"/>
+        </w:rPr>
+      </w:pPr>
+    </w:p>
+    <w:p>
+      <w:pPr>
+        <w:pStyle w:val="BodyText"/>
+        <w:spacing w:before="1" w:line="360" w:lineRule="auto"/>
+        <w:jc w:val="both"/>
+        <w:rPr>
+          <w:rFonts w:ascii="Times New Roman"/>
+          <w:iCs/>
+          <w:sz w:val="24"/>
+          <w:szCs w:val="15"/>
+        </w:rPr>
+      </w:pPr>
+    </w:p>
+    <w:p>
+      <w:pPr>
+        <w:pStyle w:val="BodyText"/>
+        <w:spacing w:before="1" w:line="360" w:lineRule="auto"/>
+        <w:jc w:val="both"/>
+        <w:rPr>
+          <w:rFonts w:ascii="Times New Roman"/>
+          <w:iCs/>
+          <w:sz w:val="24"/>
+          <w:szCs w:val="15"/>
+        </w:rPr>
+      </w:pPr>
+    </w:p>
+    <w:p>
+      <w:pPr>
+        <w:pStyle w:val="BodyText"/>
+        <w:spacing w:before="1" w:line="360" w:lineRule="auto"/>
+        <w:jc w:val="both"/>
+        <w:rPr>
+          <w:rFonts w:ascii="Times New Roman"/>
+          <w:iCs/>
+          <w:sz w:val="24"/>
+          <w:szCs w:val="15"/>
+        </w:rPr>
+      </w:pPr>
     </w:p>
     <w:p>
       <w:pPr>
@@ -7497,16 +7951,7 @@
                 <w:color w:val="000000" w:themeColor="text1"/>
                 <w:sz w:val="24"/>
               </w:rPr>
-              <w:t xml:space="preserve">of </w:t>
-            </w:r>
-            <w:r>
-              <w:rPr>
-                <w:rFonts w:ascii="Times New Roman"/>
-                <w:color w:val="000000" w:themeColor="text1"/>
-                <w:sz w:val="24"/>
-              </w:rPr>
-              <w:lastRenderedPageBreak/>
-              <w:t>customization</w:t>
+              <w:t>of customization</w:t>
             </w:r>
           </w:p>
         </w:tc>
@@ -7533,18 +7978,7 @@
                 <w:sz w:val="20"/>
                 <w:szCs w:val="18"/>
               </w:rPr>
-              <w:lastRenderedPageBreak/>
-              <w:t xml:space="preserve">It is going to be treated as a categorical variable. In total there are going to be </w:t>
-            </w:r>
-            <w:r>
-              <w:rPr>
-                <w:rFonts w:ascii="Times New Roman"/>
-                <w:color w:val="000000" w:themeColor="text1"/>
-                <w:sz w:val="20"/>
-                <w:szCs w:val="18"/>
-              </w:rPr>
-              <w:lastRenderedPageBreak/>
-              <w:t>just 2 conditions. Each condition is going to be stated as follows:</w:t>
+              <w:t>It is going to be treated as a categorical variable. In total there are going to be just 2 conditions. Each condition is going to be stated as follows:</w:t>
             </w:r>
           </w:p>
           <w:p>
@@ -7661,7 +8095,6 @@
                 <w:color w:val="000000" w:themeColor="text1"/>
                 <w:sz w:val="24"/>
               </w:rPr>
-              <w:lastRenderedPageBreak/>
               <w:t>Moderator</w:t>
             </w:r>
           </w:p>
@@ -8085,7 +8518,16 @@
                 <w:color w:val="000000" w:themeColor="text1"/>
                 <w:sz w:val="24"/>
               </w:rPr>
-              <w:t>Demographic data</w:t>
+              <w:t xml:space="preserve">Demographic </w:t>
+            </w:r>
+            <w:r>
+              <w:rPr>
+                <w:rFonts w:ascii="Times New Roman"/>
+                <w:color w:val="000000" w:themeColor="text1"/>
+                <w:sz w:val="24"/>
+              </w:rPr>
+              <w:lastRenderedPageBreak/>
+              <w:t>data</w:t>
             </w:r>
           </w:p>
         </w:tc>
@@ -8112,6 +8554,7 @@
                 <w:sz w:val="20"/>
                 <w:szCs w:val="18"/>
               </w:rPr>
+              <w:lastRenderedPageBreak/>
               <w:t>The information required will be:</w:t>
             </w:r>
           </w:p>
@@ -8134,6 +8577,7 @@
                 <w:sz w:val="20"/>
                 <w:szCs w:val="18"/>
               </w:rPr>
+              <w:lastRenderedPageBreak/>
               <w:t xml:space="preserve">Age and gender. </w:t>
             </w:r>
           </w:p>
@@ -8654,7 +9098,6 @@
           <w:color w:val="000000" w:themeColor="text1"/>
           <w:sz w:val="24"/>
         </w:rPr>
-        <w:lastRenderedPageBreak/>
         <w:t xml:space="preserve">An ANOVA will be carried out, complemented with a mediation analysis that is comprised of three sets of regressions: </w:t>
       </w:r>
       <w:r>
@@ -9028,6 +9471,7 @@
           <w:b w:val="0"/>
           <w:bCs w:val="0"/>
         </w:rPr>
+        <w:lastRenderedPageBreak/>
         <w:t xml:space="preserve">Du, R., Hu, Y., &amp; </w:t>
       </w:r>
       <w:proofErr w:type="spellStart"/>
@@ -9224,15 +9668,7 @@
           <w:b w:val="0"/>
           <w:bCs w:val="0"/>
         </w:rPr>
-        <w:t xml:space="preserve">, C. (2021). Psychological ownership: implicit and explicit. Current Opinion </w:t>
-      </w:r>
-      <w:r>
-        <w:rPr>
-          <w:b w:val="0"/>
-          <w:bCs w:val="0"/>
-        </w:rPr>
-        <w:lastRenderedPageBreak/>
-        <w:t>in Psychology, 125–132.</w:t>
+        <w:t>, C. (2021). Psychological ownership: implicit and explicit. Current Opinion in Psychology, 125–132.</w:t>
       </w:r>
     </w:p>
     <w:p>
@@ -14255,7 +14691,7 @@
         </b:NameList>
       </b:Author>
     </b:Author>
-    <b:RefOrder>17</b:RefOrder>
+    <b:RefOrder>19</b:RefOrder>
   </b:Source>
   <b:Source>
     <b:Tag>LiD20</b:Tag>
@@ -14278,7 +14714,7 @@
       </b:Author>
     </b:Author>
     <b:JournalName>Journal of Consumer Marketing</b:JournalName>
-    <b:RefOrder>18</b:RefOrder>
+    <b:RefOrder>20</b:RefOrder>
   </b:Source>
   <b:Source>
     <b:Tag>Lee20</b:Tag>
@@ -14302,7 +14738,7 @@
         </b:NameList>
       </b:Author>
     </b:Author>
-    <b:RefOrder>19</b:RefOrder>
+    <b:RefOrder>21</b:RefOrder>
   </b:Source>
   <b:Source>
     <b:Tag>Sch06</b:Tag>
@@ -14358,7 +14794,7 @@
         </b:NameList>
       </b:Author>
     </b:Author>
-    <b:RefOrder>20</b:RefOrder>
+    <b:RefOrder>22</b:RefOrder>
   </b:Source>
   <b:Source>
     <b:Tag>Pie04</b:Tag>
@@ -14382,7 +14818,7 @@
         </b:NameList>
       </b:Author>
     </b:Author>
-    <b:RefOrder>21</b:RefOrder>
+    <b:RefOrder>23</b:RefOrder>
   </b:Source>
   <b:Source>
     <b:Tag>Fra091</b:Tag>
@@ -14410,7 +14846,7 @@
         </b:NameList>
       </b:Author>
     </b:Author>
-    <b:RefOrder>22</b:RefOrder>
+    <b:RefOrder>24</b:RefOrder>
   </b:Source>
   <b:Source>
     <b:Tag>DuR15</b:Tag>
@@ -14438,7 +14874,7 @@
         </b:NameList>
       </b:Author>
     </b:Author>
-    <b:RefOrder>23</b:RefOrder>
+    <b:RefOrder>25</b:RefOrder>
   </b:Source>
   <b:Source>
     <b:Tag>Lan66</b:Tag>
@@ -14458,7 +14894,7 @@
         </b:NameList>
       </b:Author>
     </b:Author>
-    <b:RefOrder>24</b:RefOrder>
+    <b:RefOrder>26</b:RefOrder>
   </b:Source>
   <b:Source>
     <b:Tag>Dha00</b:Tag>
@@ -14482,7 +14918,7 @@
         </b:NameList>
       </b:Author>
     </b:Author>
-    <b:RefOrder>25</b:RefOrder>
+    <b:RefOrder>27</b:RefOrder>
   </b:Source>
   <b:Source>
     <b:Tag>Ata18</b:Tag>
@@ -14506,7 +14942,7 @@
         </b:NameList>
       </b:Author>
     </b:Author>
-    <b:RefOrder>26</b:RefOrder>
+    <b:RefOrder>28</b:RefOrder>
   </b:Source>
   <b:Source>
     <b:Tag>Kim16</b:Tag>
@@ -14528,7 +14964,7 @@
         </b:NameList>
       </b:Author>
     </b:Author>
-    <b:RefOrder>16</b:RefOrder>
+    <b:RefOrder>18</b:RefOrder>
   </b:Source>
   <b:Source>
     <b:Tag>Mor211</b:Tag>
@@ -14548,7 +14984,7 @@
         </b:NameList>
       </b:Author>
     </b:Author>
-    <b:RefOrder>27</b:RefOrder>
+    <b:RefOrder>29</b:RefOrder>
   </b:Source>
   <b:Source>
     <b:Tag>Shu11</b:Tag>
@@ -14594,7 +15030,7 @@
         </b:NameList>
       </b:Author>
     </b:Author>
-    <b:RefOrder>28</b:RefOrder>
+    <b:RefOrder>30</b:RefOrder>
   </b:Source>
   <b:Source>
     <b:Tag>Aro21</b:Tag>
@@ -14640,7 +15076,7 @@
         </b:NameList>
       </b:Author>
     </b:Author>
-    <b:RefOrder>29</b:RefOrder>
+    <b:RefOrder>31</b:RefOrder>
   </b:Source>
   <b:Source>
     <b:Tag>Bon15</b:Tag>
@@ -14665,7 +15101,7 @@
         </b:NameList>
       </b:Author>
     </b:Author>
-    <b:RefOrder>30</b:RefOrder>
+    <b:RefOrder>32</b:RefOrder>
   </b:Source>
   <b:Source>
     <b:Tag>Nie09</b:Tag>
@@ -14761,7 +15197,7 @@
         </b:NameList>
       </b:Author>
     </b:Author>
-    <b:RefOrder>31</b:RefOrder>
+    <b:RefOrder>33</b:RefOrder>
   </b:Source>
   <b:Source>
     <b:Tag>Roy21</b:Tag>
@@ -14815,7 +15251,7 @@
         </b:NameList>
       </b:Author>
     </b:Author>
-    <b:RefOrder>32</b:RefOrder>
+    <b:RefOrder>34</b:RefOrder>
   </b:Source>
   <b:Source>
     <b:Tag>Glo22</b:Tag>
@@ -14912,7 +15348,7 @@
       </b:Author>
     </b:Author>
     <b:Publisher>McKinsey &amp; Company</b:Publisher>
-    <b:RefOrder>33</b:RefOrder>
+    <b:RefOrder>35</b:RefOrder>
   </b:Source>
   <b:Source>
     <b:Tag>Pul10</b:Tag>
@@ -14944,7 +15380,7 @@
         </b:NameList>
       </b:Author>
     </b:Author>
-    <b:RefOrder>34</b:RefOrder>
+    <b:RefOrder>36</b:RefOrder>
   </b:Source>
   <b:Source>
     <b:Tag>Jam21</b:Tag>
@@ -14972,7 +15408,7 @@
         </b:NameList>
       </b:Author>
     </b:Author>
-    <b:RefOrder>35</b:RefOrder>
+    <b:RefOrder>37</b:RefOrder>
   </b:Source>
   <b:Source>
     <b:Tag>Bro14</b:Tag>
@@ -14996,7 +15432,7 @@
         </b:NameList>
       </b:Author>
     </b:Author>
-    <b:RefOrder>36</b:RefOrder>
+    <b:RefOrder>38</b:RefOrder>
   </b:Source>
   <b:Source>
     <b:Tag>Irm13</b:Tag>
@@ -15086,7 +15522,7 @@
         </b:NameList>
       </b:Author>
     </b:Author>
-    <b:RefOrder>37</b:RefOrder>
+    <b:RefOrder>39</b:RefOrder>
   </b:Source>
   <b:Source>
     <b:Tag>Nor12</b:Tag>
@@ -15114,7 +15550,7 @@
         </b:NameList>
       </b:Author>
     </b:Author>
-    <b:RefOrder>38</b:RefOrder>
+    <b:RefOrder>40</b:RefOrder>
   </b:Source>
   <b:Source>
     <b:Tag>Vin15</b:Tag>
@@ -15197,13 +15633,83 @@
         </b:NameList>
       </b:Author>
     </b:Author>
+    <b:RefOrder>41</b:RefOrder>
+  </b:Source>
+  <b:Source>
+    <b:Tag>Rei00</b:Tag>
+    <b:SourceType>JournalArticle</b:SourceType>
+    <b:Guid>{89596D92-4C42-474C-AF34-6E7CBFF73F20}</b:Guid>
+    <b:Title>The  Web  Experiment  Method:  Advantages,  Disadvantages,  and  Solutions.</b:Title>
+    <b:Year>2000</b:Year>
+    <b:JournalName>Psychology Experiments on the Internet</b:JournalName>
+    <b:Pages>89-117</b:Pages>
+    <b:Author>
+      <b:Author>
+        <b:NameList>
+          <b:Person>
+            <b:Last>Reips</b:Last>
+            <b:First>Ulf-Dietrich</b:First>
+          </b:Person>
+        </b:NameList>
+      </b:Author>
+    </b:Author>
     <b:RefOrder>15</b:RefOrder>
+  </b:Source>
+  <b:Source>
+    <b:Tag>How22</b:Tag>
+    <b:SourceType>InternetSite</b:SourceType>
+    <b:Guid>{92707839-BE6F-4C5E-AD1E-7DB9CE8493C0}</b:Guid>
+    <b:Title>Online psychology experiments: everything you need to know</b:Title>
+    <b:Year>2022</b:Year>
+    <b:InternetSiteTitle>Psychstudio</b:InternetSiteTitle>
+    <b:Month>November</b:Month>
+    <b:Day>1</b:Day>
+    <b:URL>https://www.psychstudio.com/articles/online-experiments/</b:URL>
+    <b:Author>
+      <b:Author>
+        <b:NameList>
+          <b:Person>
+            <b:Last>Howell</b:Last>
+            <b:First>Ben</b:First>
+          </b:Person>
+        </b:NameList>
+      </b:Author>
+    </b:Author>
+    <b:RefOrder>16</b:RefOrder>
+  </b:Source>
+  <b:Source>
+    <b:Tag>Sau20</b:Tag>
+    <b:SourceType>JournalArticle</b:SourceType>
+    <b:Guid>{888DBB08-9E4C-4A97-B549-E7C84E110D68}</b:Guid>
+    <b:Title>Building, Hosting and Recruiting: A Brief Introduction to Running Behavioral Experiments Online</b:Title>
+    <b:Year>2020</b:Year>
+    <b:JournalName>Brain Sciences</b:JournalName>
+    <b:Pages>2-11</b:Pages>
+    <b:Author>
+      <b:Author>
+        <b:NameList>
+          <b:Person>
+            <b:Last>Sauter</b:Last>
+            <b:First>Marian</b:First>
+          </b:Person>
+          <b:Person>
+            <b:Last>Draschkow</b:Last>
+            <b:First>Dejan</b:First>
+          </b:Person>
+          <b:Person>
+            <b:Last>Mack</b:Last>
+            <b:First>Wolfgang</b:First>
+          </b:Person>
+        </b:NameList>
+      </b:Author>
+    </b:Author>
+    <b:RefOrder>17</b:RefOrder>
   </b:Source>
 </b:Sources>
 </file>
 
 <file path=customXml/itemProps1.xml><?xml version="1.0" encoding="utf-8"?>
-<ds:datastoreItem xmlns:ds="http://schemas.openxmlformats.org/officeDocument/2006/customXml" ds:itemID="{6706D027-FA04-4602-B018-56A72E92F7AC}">
+<ds:datastoreItem xmlns:ds="http://schemas.openxmlformats.org/officeDocument/2006/customXml" ds:itemID="{5C60B3F6-14AD-437A-8201-6B43F9DFFB04}">
   <ds:schemaRefs>
     <ds:schemaRef ds:uri="http://schemas.openxmlformats.org/officeDocument/2006/bibliography"/>
   </ds:schemaRefs>

</xml_diff>

<commit_message>
Results of the pre-test were introduced, new information about the sample features was added.
</commit_message>
<xml_diff>
--- a/francisco_riano_thesis_ma.docx
+++ b/francisco_riano_thesis_ma.docx
@@ -605,21 +605,12 @@
         </w:rPr>
         <w:tab/>
       </w:r>
-      <w:proofErr w:type="spellStart"/>
-      <w:r>
-        <w:rPr>
-          <w:rFonts w:ascii="Times New Roman"/>
-          <w:sz w:val="24"/>
-        </w:rPr>
-        <w:t>Riano</w:t>
-      </w:r>
-      <w:proofErr w:type="spellEnd"/>
-      <w:r>
-        <w:rPr>
-          <w:rFonts w:ascii="Times New Roman"/>
-          <w:sz w:val="24"/>
-        </w:rPr>
-        <w:t xml:space="preserve"> Martinez Francisco</w:t>
+      <w:r>
+        <w:rPr>
+          <w:rFonts w:ascii="Times New Roman"/>
+          <w:sz w:val="24"/>
+        </w:rPr>
+        <w:t>Riano Martinez Francisco</w:t>
       </w:r>
     </w:p>
     <w:p>
@@ -962,23 +953,7 @@
           <w:rFonts w:ascii="Times New Roman" w:hAnsi="Times New Roman"/>
           <w:sz w:val="24"/>
         </w:rPr>
-        <w:t xml:space="preserve">This new context, in accordance with </w:t>
-      </w:r>
-      <w:proofErr w:type="spellStart"/>
-      <w:r>
-        <w:rPr>
-          <w:rFonts w:ascii="Times New Roman" w:hAnsi="Times New Roman"/>
-          <w:sz w:val="24"/>
-        </w:rPr>
-        <w:t>Morewedge</w:t>
-      </w:r>
-      <w:proofErr w:type="spellEnd"/>
-      <w:r>
-        <w:rPr>
-          <w:rFonts w:ascii="Times New Roman" w:hAnsi="Times New Roman"/>
-          <w:sz w:val="24"/>
-        </w:rPr>
-        <w:t xml:space="preserve"> et al (2021), will produce important changes in consumption </w:t>
+        <w:t xml:space="preserve">This new context, in accordance with Morewedge et al (2021), will produce important changes in consumption </w:t>
       </w:r>
       <w:r>
         <w:rPr>
@@ -1013,23 +988,7 @@
           <w:rFonts w:ascii="Times New Roman" w:hAnsi="Times New Roman"/>
           <w:sz w:val="24"/>
         </w:rPr>
-        <w:t xml:space="preserve"> (</w:t>
-      </w:r>
-      <w:proofErr w:type="spellStart"/>
-      <w:r>
-        <w:rPr>
-          <w:rFonts w:ascii="Times New Roman" w:hAnsi="Times New Roman"/>
-          <w:sz w:val="24"/>
-        </w:rPr>
-        <w:t>Morewedge</w:t>
-      </w:r>
-      <w:proofErr w:type="spellEnd"/>
-      <w:r>
-        <w:rPr>
-          <w:rFonts w:ascii="Times New Roman" w:hAnsi="Times New Roman"/>
-          <w:sz w:val="24"/>
-        </w:rPr>
-        <w:t xml:space="preserve"> 202</w:t>
+        <w:t xml:space="preserve"> (Morewedge 202</w:t>
       </w:r>
       <w:r>
         <w:rPr>
@@ -1174,21 +1133,12 @@
         </w:rPr>
         <w:t xml:space="preserve"> (</w:t>
       </w:r>
-      <w:proofErr w:type="spellStart"/>
-      <w:r>
-        <w:rPr>
-          <w:rFonts w:ascii="Times New Roman" w:hAnsi="Times New Roman"/>
-          <w:sz w:val="24"/>
-        </w:rPr>
-        <w:t>Morewedge</w:t>
-      </w:r>
-      <w:proofErr w:type="spellEnd"/>
-      <w:r>
-        <w:rPr>
-          <w:rFonts w:ascii="Times New Roman" w:hAnsi="Times New Roman"/>
-          <w:sz w:val="24"/>
-        </w:rPr>
-        <w:t xml:space="preserve"> et al., 2021)</w:t>
+      <w:r>
+        <w:rPr>
+          <w:rFonts w:ascii="Times New Roman" w:hAnsi="Times New Roman"/>
+          <w:sz w:val="24"/>
+        </w:rPr>
+        <w:t>Morewedge et al., 2021)</w:t>
       </w:r>
       <w:r>
         <w:rPr>
@@ -1213,23 +1163,7 @@
           <w:rFonts w:ascii="Times New Roman" w:hAnsi="Times New Roman"/>
           <w:sz w:val="24"/>
         </w:rPr>
-        <w:t>Psychological ownership is a relevant variable that deserves to be borne in mind by companies because it has important influence on both approaches: for the consumers and for the companies as well. According to Li &amp; Atkinson (2020), psychological ownership fulfills basic psychological needs and therefore increments customer well-being. Additionally, this variable is positively associated with consumer demand, willingness to pay, word of mouth and competitive resistance (</w:t>
-      </w:r>
-      <w:proofErr w:type="spellStart"/>
-      <w:r>
-        <w:rPr>
-          <w:rFonts w:ascii="Times New Roman" w:hAnsi="Times New Roman"/>
-          <w:sz w:val="24"/>
-        </w:rPr>
-        <w:t>Morewedge</w:t>
-      </w:r>
-      <w:proofErr w:type="spellEnd"/>
-      <w:r>
-        <w:rPr>
-          <w:rFonts w:ascii="Times New Roman" w:hAnsi="Times New Roman"/>
-          <w:sz w:val="24"/>
-        </w:rPr>
-        <w:t xml:space="preserve"> et al., 2021), variables that are quite linked with the performance of companies in the short, mid and long term.</w:t>
+        <w:t>Psychological ownership is a relevant variable that deserves to be borne in mind by companies because it has important influence on both approaches: for the consumers and for the companies as well. According to Li &amp; Atkinson (2020), psychological ownership fulfills basic psychological needs and therefore increments customer well-being. Additionally, this variable is positively associated with consumer demand, willingness to pay, word of mouth and competitive resistance (Morewedge et al., 2021), variables that are quite linked with the performance of companies in the short, mid and long term.</w:t>
       </w:r>
     </w:p>
     <w:p>
@@ -1249,21 +1183,12 @@
         </w:rPr>
         <w:t xml:space="preserve">One of the alternatives proposed by </w:t>
       </w:r>
-      <w:proofErr w:type="spellStart"/>
-      <w:r>
-        <w:rPr>
-          <w:rFonts w:ascii="Times New Roman" w:hAnsi="Times New Roman"/>
-          <w:sz w:val="24"/>
-        </w:rPr>
-        <w:t>Morewedge</w:t>
-      </w:r>
-      <w:proofErr w:type="spellEnd"/>
-      <w:r>
-        <w:rPr>
-          <w:rFonts w:ascii="Times New Roman" w:hAnsi="Times New Roman"/>
-          <w:sz w:val="24"/>
-        </w:rPr>
-        <w:t xml:space="preserve"> et al (2021)</w:t>
+      <w:r>
+        <w:rPr>
+          <w:rFonts w:ascii="Times New Roman" w:hAnsi="Times New Roman"/>
+          <w:sz w:val="24"/>
+        </w:rPr>
+        <w:t>Morewedge et al (2021)</w:t>
       </w:r>
       <w:r>
         <w:rPr>
@@ -1998,7 +1923,6 @@
         </w:rPr>
         <w:t>(</w:t>
       </w:r>
-      <w:proofErr w:type="spellStart"/>
       <w:r>
         <w:rPr>
           <w:rFonts w:ascii="Times New Roman" w:hAnsi="Times New Roman"/>
@@ -2006,7 +1930,6 @@
         </w:rPr>
         <w:t>Wiengarten</w:t>
       </w:r>
-      <w:proofErr w:type="spellEnd"/>
       <w:r>
         <w:rPr>
           <w:rFonts w:ascii="Times New Roman" w:hAnsi="Times New Roman"/>
@@ -2019,23 +1942,7 @@
           <w:rFonts w:ascii="Times New Roman" w:hAnsi="Times New Roman"/>
           <w:sz w:val="24"/>
         </w:rPr>
-        <w:t xml:space="preserve">). Cost increase, in a customization context, could be produced by the maintenance of a variety of machinery and infrastructure that can produce different product, color, shapes, </w:t>
-      </w:r>
-      <w:proofErr w:type="spellStart"/>
-      <w:r>
-        <w:rPr>
-          <w:rFonts w:ascii="Times New Roman" w:hAnsi="Times New Roman"/>
-          <w:sz w:val="24"/>
-        </w:rPr>
-        <w:t>etc</w:t>
-      </w:r>
-      <w:proofErr w:type="spellEnd"/>
-      <w:r>
-        <w:rPr>
-          <w:rFonts w:ascii="Times New Roman" w:hAnsi="Times New Roman"/>
-          <w:sz w:val="24"/>
-        </w:rPr>
-        <w:t xml:space="preserve"> </w:t>
+        <w:t xml:space="preserve">). Cost increase, in a customization context, could be produced by the maintenance of a variety of machinery and infrastructure that can produce different product, color, shapes, etc </w:t>
       </w:r>
       <w:sdt>
         <w:sdtPr>
@@ -3493,27 +3400,7 @@
           <w:sz w:val="24"/>
           <w:szCs w:val="15"/>
         </w:rPr>
-        <w:t xml:space="preserve">From an academic approach, this research could be relevant for several reasons. The main of them is that this study tries to test and develop a model based on one of the suggestions made by </w:t>
-      </w:r>
-      <w:proofErr w:type="spellStart"/>
-      <w:r>
-        <w:rPr>
-          <w:rFonts w:ascii="Times New Roman"/>
-          <w:iCs/>
-          <w:sz w:val="24"/>
-          <w:szCs w:val="15"/>
-        </w:rPr>
-        <w:t>Morewedge</w:t>
-      </w:r>
-      <w:proofErr w:type="spellEnd"/>
-      <w:r>
-        <w:rPr>
-          <w:rFonts w:ascii="Times New Roman"/>
-          <w:iCs/>
-          <w:sz w:val="24"/>
-          <w:szCs w:val="15"/>
-        </w:rPr>
-        <w:t xml:space="preserve"> et al., (2021) where the customization was proposed as a replacement of legal ownership </w:t>
+        <w:t xml:space="preserve">From an academic approach, this research could be relevant for several reasons. The main of them is that this study tries to test and develop a model based on one of the suggestions made by Morewedge et al., (2021) where the customization was proposed as a replacement of legal ownership </w:t>
       </w:r>
       <w:r>
         <w:rPr>
@@ -4639,7 +4526,6 @@
         <w:t>Nowadays it is becoming relevant to market product and services to small niche segments, going further even to customization in order to aim individual preferences (</w:t>
       </w:r>
       <w:bookmarkStart w:id="2" w:name="_Hlk116215066"/>
-      <w:proofErr w:type="spellStart"/>
       <w:r>
         <w:rPr>
           <w:rFonts w:ascii="Times New Roman" w:hAnsi="Times New Roman"/>
@@ -4647,7 +4533,6 @@
         </w:rPr>
         <w:t>Puligadda</w:t>
       </w:r>
-      <w:proofErr w:type="spellEnd"/>
       <w:r>
         <w:rPr>
           <w:rFonts w:ascii="Times New Roman" w:hAnsi="Times New Roman"/>
@@ -4801,23 +4686,7 @@
           <w:rFonts w:ascii="Times New Roman" w:hAnsi="Times New Roman"/>
           <w:sz w:val="24"/>
         </w:rPr>
-        <w:t>It is important to mention that level of customization has been included, as an independent variable, in this paper, following the contributions made by Schreier (2006) and Franke et al. (2009). Both were aimed to analyze the effect of customization on willingness to pay, but while the first tested it through the comparison of self-design against standard products; the second made it through the assessment of tailored products belonging to several categories. As it has been mentioned before, willingness to pay is a variable positively related with the psychological ownership (</w:t>
-      </w:r>
-      <w:proofErr w:type="spellStart"/>
-      <w:r>
-        <w:rPr>
-          <w:rFonts w:ascii="Times New Roman" w:hAnsi="Times New Roman"/>
-          <w:sz w:val="24"/>
-        </w:rPr>
-        <w:t>Morewedge</w:t>
-      </w:r>
-      <w:proofErr w:type="spellEnd"/>
-      <w:r>
-        <w:rPr>
-          <w:rFonts w:ascii="Times New Roman" w:hAnsi="Times New Roman"/>
-          <w:sz w:val="24"/>
-        </w:rPr>
-        <w:t xml:space="preserve"> et al., 2021), therefore it is expected that customization could influence, in the same way as willingness to pay, psychological ownership as well. </w:t>
+        <w:t xml:space="preserve">It is important to mention that level of customization has been included, as an independent variable, in this paper, following the contributions made by Schreier (2006) and Franke et al. (2009). Both were aimed to analyze the effect of customization on willingness to pay, but while the first tested it through the comparison of self-design against standard products; the second made it through the assessment of tailored products belonging to several categories. As it has been mentioned before, willingness to pay is a variable positively related with the psychological ownership (Morewedge et al., 2021), therefore it is expected that customization could influence, in the same way as willingness to pay, psychological ownership as well. </w:t>
       </w:r>
     </w:p>
     <w:p>
@@ -4858,23 +4727,13 @@
         </w:rPr>
         <w:t xml:space="preserve"> carried out by </w:t>
       </w:r>
-      <w:proofErr w:type="spellStart"/>
-      <w:r>
-        <w:rPr>
-          <w:rFonts w:ascii="Times New Roman" w:hAnsi="Times New Roman"/>
-          <w:sz w:val="24"/>
-        </w:rPr>
-        <w:t>Dellaert</w:t>
-      </w:r>
-      <w:proofErr w:type="spellEnd"/>
-      <w:r>
-        <w:rPr>
-          <w:rFonts w:ascii="Times New Roman" w:hAnsi="Times New Roman"/>
-          <w:sz w:val="24"/>
-        </w:rPr>
-        <w:t xml:space="preserve"> &amp; </w:t>
-      </w:r>
-      <w:proofErr w:type="spellStart"/>
+      <w:r>
+        <w:rPr>
+          <w:rFonts w:ascii="Times New Roman" w:hAnsi="Times New Roman"/>
+          <w:sz w:val="24"/>
+        </w:rPr>
+        <w:t xml:space="preserve">Dellaert &amp; </w:t>
+      </w:r>
       <w:r>
         <w:rPr>
           <w:rFonts w:ascii="Times New Roman" w:hAnsi="Times New Roman"/>
@@ -4883,7 +4742,6 @@
         <w:lastRenderedPageBreak/>
         <w:t>Stremersch</w:t>
       </w:r>
-      <w:proofErr w:type="spellEnd"/>
       <w:r>
         <w:rPr>
           <w:rFonts w:ascii="Times New Roman" w:hAnsi="Times New Roman"/>
@@ -5034,21 +4892,12 @@
         </w:rPr>
         <w:t xml:space="preserve">This statement is completely aligned with the proposal made by </w:t>
       </w:r>
-      <w:proofErr w:type="spellStart"/>
-      <w:r>
-        <w:rPr>
-          <w:rFonts w:ascii="Times New Roman" w:hAnsi="Times New Roman"/>
-          <w:sz w:val="24"/>
-        </w:rPr>
-        <w:t>Morewedge</w:t>
-      </w:r>
-      <w:proofErr w:type="spellEnd"/>
-      <w:r>
-        <w:rPr>
-          <w:rFonts w:ascii="Times New Roman" w:hAnsi="Times New Roman"/>
-          <w:sz w:val="24"/>
-        </w:rPr>
-        <w:t xml:space="preserve"> et al</w:t>
+      <w:r>
+        <w:rPr>
+          <w:rFonts w:ascii="Times New Roman" w:hAnsi="Times New Roman"/>
+          <w:sz w:val="24"/>
+        </w:rPr>
+        <w:t>Morewedge et al</w:t>
       </w:r>
       <w:r>
         <w:rPr>
@@ -5655,23 +5504,7 @@
           <w:b w:val="0"/>
           <w:bCs w:val="0"/>
         </w:rPr>
-        <w:t xml:space="preserve">Dhar &amp; </w:t>
-      </w:r>
-      <w:proofErr w:type="spellStart"/>
-      <w:r>
-        <w:rPr>
-          <w:b w:val="0"/>
-          <w:bCs w:val="0"/>
-        </w:rPr>
-        <w:t>Wertenbroch</w:t>
-      </w:r>
-      <w:proofErr w:type="spellEnd"/>
-      <w:r>
-        <w:rPr>
-          <w:b w:val="0"/>
-          <w:bCs w:val="0"/>
-        </w:rPr>
-        <w:t xml:space="preserve"> 2000)</w:t>
+        <w:t>Dhar &amp; Wertenbroch 2000)</w:t>
       </w:r>
       <w:r>
         <w:rPr>
@@ -5704,67 +5537,42 @@
           <w:b w:val="0"/>
           <w:bCs w:val="0"/>
         </w:rPr>
-        <w:t xml:space="preserve">Dhar &amp; </w:t>
-      </w:r>
-      <w:proofErr w:type="spellStart"/>
+        <w:t>Dhar &amp; Wertenbroch</w:t>
+      </w:r>
       <w:r>
         <w:rPr>
           <w:b w:val="0"/>
           <w:bCs w:val="0"/>
         </w:rPr>
-        <w:t>Wertenbroch</w:t>
-      </w:r>
-      <w:proofErr w:type="spellEnd"/>
+        <w:t xml:space="preserve"> (2000). In this study they were able to demonstrate that participants tend to assign higher value to a hedonic product than to a utilitarian one, through an experiment which asked participants to imagine that they were to sell their car, therefore the minimum selling price should be stated. </w:t>
+      </w:r>
       <w:r>
         <w:rPr>
           <w:b w:val="0"/>
           <w:bCs w:val="0"/>
         </w:rPr>
-        <w:t xml:space="preserve"> (2000). In this study they were able to demonstrate that participants tend to assign higher value to a hedonic product than to a utilitarian one, through an experiment which asked participants to imagine that they were to sell their car, therefore the minimum selling price should be stated. </w:t>
+        <w:t>Additionally, h</w:t>
       </w:r>
       <w:r>
         <w:rPr>
           <w:b w:val="0"/>
           <w:bCs w:val="0"/>
         </w:rPr>
-        <w:t>Additionally, h</w:t>
+        <w:t>edonic products trigger more psychological ownership and more positive affect than utilitarian products (Shu &amp; Peck, 2011)</w:t>
       </w:r>
       <w:r>
         <w:rPr>
           <w:b w:val="0"/>
           <w:bCs w:val="0"/>
         </w:rPr>
-        <w:t>edonic products trigger more psychological ownership and more positive affect than utilitarian products (Shu &amp; Peck, 2011)</w:t>
+        <w:t xml:space="preserve">; moreover, </w:t>
       </w:r>
       <w:r>
         <w:rPr>
           <w:b w:val="0"/>
           <w:bCs w:val="0"/>
         </w:rPr>
-        <w:t xml:space="preserve">; moreover, </w:t>
-      </w:r>
-      <w:r>
-        <w:rPr>
-          <w:b w:val="0"/>
-          <w:bCs w:val="0"/>
-        </w:rPr>
-        <w:t xml:space="preserve">as it was demonstrated by Dhar &amp; </w:t>
-      </w:r>
-      <w:proofErr w:type="spellStart"/>
-      <w:r>
-        <w:rPr>
-          <w:b w:val="0"/>
-          <w:bCs w:val="0"/>
-        </w:rPr>
-        <w:t>Wertenbroch</w:t>
-      </w:r>
-      <w:proofErr w:type="spellEnd"/>
-      <w:r>
-        <w:rPr>
-          <w:b w:val="0"/>
-          <w:bCs w:val="0"/>
-        </w:rPr>
-        <w:t xml:space="preserve"> (2000), hedonic products also generate more loss aversion</w:t>
+        <w:t>as it was demonstrated by Dhar &amp; Wertenbroch (2000), hedonic products also generate more loss aversion</w:t>
       </w:r>
       <w:r>
         <w:rPr>
@@ -5868,21 +5676,12 @@
         </w:rPr>
         <w:t xml:space="preserve">by </w:t>
       </w:r>
-      <w:proofErr w:type="spellStart"/>
       <w:r>
         <w:rPr>
           <w:b w:val="0"/>
           <w:bCs w:val="0"/>
         </w:rPr>
-        <w:t>Broniarczyk</w:t>
-      </w:r>
-      <w:proofErr w:type="spellEnd"/>
-      <w:r>
-        <w:rPr>
-          <w:b w:val="0"/>
-          <w:bCs w:val="0"/>
-        </w:rPr>
-        <w:t xml:space="preserve"> &amp; Griffin</w:t>
+        <w:t>Broniarczyk &amp; Griffin</w:t>
       </w:r>
       <w:r>
         <w:rPr>
@@ -5950,23 +5749,7 @@
           <w:b w:val="0"/>
           <w:bCs w:val="0"/>
         </w:rPr>
-        <w:t xml:space="preserve">Bonaventure &amp; </w:t>
-      </w:r>
-      <w:proofErr w:type="spellStart"/>
-      <w:r>
-        <w:rPr>
-          <w:b w:val="0"/>
-          <w:bCs w:val="0"/>
-        </w:rPr>
-        <w:t>Chebat</w:t>
-      </w:r>
-      <w:proofErr w:type="spellEnd"/>
-      <w:r>
-        <w:rPr>
-          <w:b w:val="0"/>
-          <w:bCs w:val="0"/>
-        </w:rPr>
-        <w:t xml:space="preserve"> (2015)</w:t>
+        <w:t>Bonaventure &amp; Chebat (2015)</w:t>
       </w:r>
       <w:r>
         <w:rPr>
@@ -6309,21 +6092,12 @@
         </w:rPr>
         <w:t>, for instance, consumers could develop psychological ownership towards ideas or goods for which they do not have any legal claim (</w:t>
       </w:r>
-      <w:proofErr w:type="spellStart"/>
-      <w:r>
-        <w:rPr>
-          <w:rFonts w:ascii="Times New Roman" w:hAnsi="Times New Roman"/>
-          <w:sz w:val="24"/>
-        </w:rPr>
-        <w:t>Morewedge</w:t>
-      </w:r>
-      <w:proofErr w:type="spellEnd"/>
-      <w:r>
-        <w:rPr>
-          <w:rFonts w:ascii="Times New Roman" w:hAnsi="Times New Roman"/>
-          <w:sz w:val="24"/>
-        </w:rPr>
-        <w:t xml:space="preserve"> et al</w:t>
+      <w:r>
+        <w:rPr>
+          <w:rFonts w:ascii="Times New Roman" w:hAnsi="Times New Roman"/>
+          <w:sz w:val="24"/>
+        </w:rPr>
+        <w:t>Morewedge et al</w:t>
       </w:r>
       <w:r>
         <w:rPr>
@@ -6428,23 +6202,7 @@
           <w:rFonts w:ascii="Times New Roman" w:hAnsi="Times New Roman"/>
           <w:sz w:val="24"/>
         </w:rPr>
-        <w:t>(</w:t>
-      </w:r>
-      <w:proofErr w:type="spellStart"/>
-      <w:r>
-        <w:rPr>
-          <w:rFonts w:ascii="Times New Roman" w:hAnsi="Times New Roman"/>
-          <w:sz w:val="24"/>
-        </w:rPr>
-        <w:t>Morewedge</w:t>
-      </w:r>
-      <w:proofErr w:type="spellEnd"/>
-      <w:r>
-        <w:rPr>
-          <w:rFonts w:ascii="Times New Roman" w:hAnsi="Times New Roman"/>
-          <w:sz w:val="24"/>
-        </w:rPr>
-        <w:t xml:space="preserve"> et al., 2021).</w:t>
+        <w:t>(Morewedge et al., 2021).</w:t>
       </w:r>
     </w:p>
     <w:p>
@@ -6462,55 +6220,7 @@
           <w:rFonts w:ascii="Times New Roman" w:hAnsi="Times New Roman"/>
           <w:sz w:val="24"/>
         </w:rPr>
-        <w:t xml:space="preserve">Based on the literature review done in order to carry out this research, the mediating effect of psychological ownership on willingness to pay has been already documented. For instance, </w:t>
-      </w:r>
-      <w:proofErr w:type="spellStart"/>
-      <w:r>
-        <w:rPr>
-          <w:rFonts w:ascii="Times New Roman" w:hAnsi="Times New Roman"/>
-          <w:sz w:val="24"/>
-        </w:rPr>
-        <w:t>Atasoy</w:t>
-      </w:r>
-      <w:proofErr w:type="spellEnd"/>
-      <w:r>
-        <w:rPr>
-          <w:rFonts w:ascii="Times New Roman" w:hAnsi="Times New Roman"/>
-          <w:sz w:val="24"/>
-        </w:rPr>
-        <w:t xml:space="preserve"> &amp; </w:t>
-      </w:r>
-      <w:proofErr w:type="spellStart"/>
-      <w:r>
-        <w:rPr>
-          <w:rFonts w:ascii="Times New Roman" w:hAnsi="Times New Roman"/>
-          <w:sz w:val="24"/>
-        </w:rPr>
-        <w:t>Morewedge</w:t>
-      </w:r>
-      <w:proofErr w:type="spellEnd"/>
-      <w:r>
-        <w:rPr>
-          <w:rFonts w:ascii="Times New Roman" w:hAnsi="Times New Roman"/>
-          <w:sz w:val="24"/>
-        </w:rPr>
-        <w:t xml:space="preserve"> (2017), determined the influence of psychological ownership, as a mediator, between product format (digital vs physical) and product valuation (WTP). Similarly, Bonaventure &amp; </w:t>
-      </w:r>
-      <w:proofErr w:type="spellStart"/>
-      <w:r>
-        <w:rPr>
-          <w:rFonts w:ascii="Times New Roman" w:hAnsi="Times New Roman"/>
-          <w:sz w:val="24"/>
-        </w:rPr>
-        <w:t>Chebat</w:t>
-      </w:r>
-      <w:proofErr w:type="spellEnd"/>
-      <w:r>
-        <w:rPr>
-          <w:rFonts w:ascii="Times New Roman" w:hAnsi="Times New Roman"/>
-          <w:sz w:val="24"/>
-        </w:rPr>
-        <w:t xml:space="preserve"> (2015) established in their model the mediating role of psychological ownership in the relationship of touch</w:t>
+        <w:t>Based on the literature review done in order to carry out this research, the mediating effect of psychological ownership on willingness to pay has been already documented. For instance, Atasoy &amp; Morewedge (2017), determined the influence of psychological ownership, as a mediator, between product format (digital vs physical) and product valuation (WTP). Similarly, Bonaventure &amp; Chebat (2015) established in their model the mediating role of psychological ownership in the relationship of touch</w:t>
       </w:r>
       <w:r>
         <w:rPr>
@@ -7859,27 +7569,7 @@
           <w:sz w:val="24"/>
           <w:szCs w:val="15"/>
         </w:rPr>
-        <w:t xml:space="preserve">. According to </w:t>
-      </w:r>
-      <w:proofErr w:type="spellStart"/>
-      <w:r>
-        <w:rPr>
-          <w:rFonts w:ascii="Times New Roman"/>
-          <w:iCs/>
-          <w:sz w:val="24"/>
-          <w:szCs w:val="15"/>
-        </w:rPr>
-        <w:t>Budiu</w:t>
-      </w:r>
-      <w:proofErr w:type="spellEnd"/>
-      <w:r>
-        <w:rPr>
-          <w:rFonts w:ascii="Times New Roman"/>
-          <w:iCs/>
-          <w:sz w:val="24"/>
-          <w:szCs w:val="15"/>
-        </w:rPr>
-        <w:t xml:space="preserve"> (2018) between-subject studies have shorter sessions, than within subject designs, and also are easier to set up, especially when you have multiple independent variables</w:t>
+        <w:t>. According to Budiu (2018) between-subject studies have shorter sessions, than within subject designs, and also are easier to set up, especially when you have multiple independent variables</w:t>
       </w:r>
       <w:r>
         <w:rPr>
@@ -7938,7 +7628,25 @@
           <w:sz w:val="24"/>
           <w:szCs w:val="15"/>
         </w:rPr>
-        <w:t xml:space="preserve"> two conditions, the study will have 4 experimental groups. Each participant will be assigned randomly to one of the conditions of the treatment variables. Randomized the experiment enable us to scientifically determine the impact of a</w:t>
+        <w:t xml:space="preserve"> two conditions, the study will have 4 experimental groups. Each participant will be assigned randomly to one of the conditions of the treatment variables. Randomized </w:t>
+      </w:r>
+      <w:r>
+        <w:rPr>
+          <w:rFonts w:ascii="Times New Roman"/>
+          <w:iCs/>
+          <w:sz w:val="24"/>
+          <w:szCs w:val="15"/>
+        </w:rPr>
+        <w:t>experiments</w:t>
+      </w:r>
+      <w:r>
+        <w:rPr>
+          <w:rFonts w:ascii="Times New Roman"/>
+          <w:iCs/>
+          <w:sz w:val="24"/>
+          <w:szCs w:val="15"/>
+        </w:rPr>
+        <w:t xml:space="preserve"> enable us to scientifically determine the impact of a</w:t>
       </w:r>
       <w:r>
         <w:rPr>
@@ -8074,45 +7782,52 @@
           <w:sz w:val="24"/>
           <w:szCs w:val="15"/>
         </w:rPr>
-        <w:t xml:space="preserve"> some online crowdsourcing marketplace</w:t>
-      </w:r>
-      <w:r>
-        <w:rPr>
-          <w:rFonts w:ascii="Times New Roman"/>
-          <w:iCs/>
-          <w:sz w:val="24"/>
-          <w:szCs w:val="15"/>
-        </w:rPr>
-        <w:t xml:space="preserve"> such as </w:t>
-      </w:r>
-      <w:proofErr w:type="spellStart"/>
-      <w:r>
-        <w:rPr>
-          <w:rFonts w:ascii="Times New Roman"/>
-          <w:iCs/>
-          <w:sz w:val="24"/>
-          <w:szCs w:val="15"/>
-        </w:rPr>
-        <w:t>MTruk</w:t>
-      </w:r>
-      <w:proofErr w:type="spellEnd"/>
-      <w:r>
-        <w:rPr>
-          <w:rFonts w:ascii="Times New Roman"/>
-          <w:iCs/>
-          <w:sz w:val="24"/>
-          <w:szCs w:val="15"/>
-        </w:rPr>
-        <w:t xml:space="preserve"> or Prolific Academic</w:t>
-      </w:r>
-      <w:r>
-        <w:rPr>
-          <w:rFonts w:ascii="Times New Roman"/>
-          <w:iCs/>
-          <w:sz w:val="24"/>
-          <w:szCs w:val="15"/>
-        </w:rPr>
-        <w:t>. Initially it was considered to generate the responses through a convenience sampling approach, but while this method could have several advantages, there is one huge downside</w:t>
+        <w:t xml:space="preserve"> some online crowdsourcing </w:t>
+      </w:r>
+      <w:r>
+        <w:rPr>
+          <w:rFonts w:ascii="Times New Roman"/>
+          <w:iCs/>
+          <w:sz w:val="24"/>
+          <w:szCs w:val="15"/>
+        </w:rPr>
+        <w:t>marketplaces</w:t>
+      </w:r>
+      <w:r>
+        <w:rPr>
+          <w:rFonts w:ascii="Times New Roman"/>
+          <w:iCs/>
+          <w:sz w:val="24"/>
+          <w:szCs w:val="15"/>
+        </w:rPr>
+        <w:t xml:space="preserve"> such as MTruk or Prolific Academic</w:t>
+      </w:r>
+      <w:r>
+        <w:rPr>
+          <w:rFonts w:ascii="Times New Roman"/>
+          <w:iCs/>
+          <w:sz w:val="24"/>
+          <w:szCs w:val="15"/>
+        </w:rPr>
+        <w:t>. Initially</w:t>
+      </w:r>
+      <w:r>
+        <w:rPr>
+          <w:rFonts w:ascii="Times New Roman"/>
+          <w:iCs/>
+          <w:sz w:val="24"/>
+          <w:szCs w:val="15"/>
+        </w:rPr>
+        <w:t>,</w:t>
+      </w:r>
+      <w:r>
+        <w:rPr>
+          <w:rFonts w:ascii="Times New Roman"/>
+          <w:iCs/>
+          <w:sz w:val="24"/>
+          <w:szCs w:val="15"/>
+        </w:rPr>
+        <w:t xml:space="preserve"> it was considered to generate the responses through a convenience sampling approach, but while this method could have several advantages, there is one huge downside</w:t>
       </w:r>
       <w:r>
         <w:rPr>
@@ -8252,7 +7967,7 @@
           <w:sz w:val="24"/>
           <w:szCs w:val="15"/>
         </w:rPr>
-        <w:t>a research</w:t>
+        <w:t>research</w:t>
       </w:r>
       <w:r>
         <w:rPr>
@@ -8299,17 +8014,15 @@
         </w:rPr>
         <w:t xml:space="preserve"> online panel and a sample group gathered through </w:t>
       </w:r>
-      <w:proofErr w:type="spellStart"/>
-      <w:r>
-        <w:rPr>
-          <w:rFonts w:ascii="Times New Roman"/>
-          <w:iCs/>
-          <w:sz w:val="24"/>
-          <w:szCs w:val="15"/>
-        </w:rPr>
-        <w:t>MTurk</w:t>
-      </w:r>
-      <w:proofErr w:type="spellEnd"/>
+      <w:r>
+        <w:rPr>
+          <w:rFonts w:ascii="Times New Roman"/>
+          <w:iCs/>
+          <w:sz w:val="24"/>
+          <w:szCs w:val="15"/>
+        </w:rPr>
+        <w:t>one of these marketplaces</w:t>
+      </w:r>
       <w:r>
         <w:rPr>
           <w:rFonts w:ascii="Times New Roman"/>
@@ -8343,6 +8056,15 @@
         </w:rPr>
         <w:t>Manipulation</w:t>
       </w:r>
+      <w:r>
+        <w:rPr>
+          <w:rFonts w:ascii="Times New Roman"/>
+          <w:i/>
+          <w:sz w:val="28"/>
+          <w:szCs w:val="17"/>
+        </w:rPr>
+        <w:t xml:space="preserve"> Pre-test</w:t>
+      </w:r>
     </w:p>
     <w:p>
       <w:pPr>
@@ -8371,7 +8093,7 @@
           <w:sz w:val="24"/>
           <w:szCs w:val="15"/>
         </w:rPr>
-        <w:t>ill be</w:t>
+        <w:t>as</w:t>
       </w:r>
       <w:r>
         <w:rPr>
@@ -8398,7 +8120,16 @@
           <w:sz w:val="24"/>
           <w:szCs w:val="15"/>
         </w:rPr>
-        <w:t>is going to be</w:t>
+        <w:t>was</w:t>
+      </w:r>
+      <w:r>
+        <w:rPr>
+          <w:rFonts w:ascii="Times New Roman"/>
+          <w:iCs/>
+          <w:sz w:val="24"/>
+          <w:szCs w:val="15"/>
+        </w:rPr>
+        <w:t xml:space="preserve"> going to be</w:t>
       </w:r>
       <w:r>
         <w:rPr>
@@ -8409,7 +8140,1396 @@
         </w:rPr>
         <w:t xml:space="preserve"> well adapted and comprehended by participants. </w:t>
       </w:r>
-    </w:p>
+      <w:r>
+        <w:rPr>
+          <w:rFonts w:ascii="Times New Roman"/>
+          <w:iCs/>
+          <w:sz w:val="24"/>
+          <w:szCs w:val="15"/>
+        </w:rPr>
+        <w:t xml:space="preserve">It </w:t>
+      </w:r>
+      <w:r>
+        <w:rPr>
+          <w:rFonts w:ascii="Times New Roman"/>
+          <w:iCs/>
+          <w:sz w:val="24"/>
+          <w:szCs w:val="15"/>
+        </w:rPr>
+        <w:t xml:space="preserve">is focused on one of the treatment variables which is the type of features used to customize products. This procedure was done based on the research carried out by </w:t>
+      </w:r>
+      <w:r>
+        <w:rPr>
+          <w:rFonts w:ascii="Times New Roman"/>
+          <w:iCs/>
+          <w:sz w:val="24"/>
+          <w:szCs w:val="15"/>
+        </w:rPr>
+        <w:t>Dhar &amp; Wertenbroch (2000)</w:t>
+      </w:r>
+      <w:r>
+        <w:rPr>
+          <w:rFonts w:ascii="Times New Roman"/>
+          <w:iCs/>
+          <w:sz w:val="24"/>
+          <w:szCs w:val="15"/>
+        </w:rPr>
+        <w:t xml:space="preserve">; in it, they </w:t>
+      </w:r>
+      <w:r>
+        <w:rPr>
+          <w:rFonts w:ascii="Times New Roman"/>
+          <w:iCs/>
+          <w:sz w:val="24"/>
+          <w:szCs w:val="15"/>
+        </w:rPr>
+        <w:t xml:space="preserve">conducted the pre-test to ensure that participants were </w:t>
+      </w:r>
+      <w:r>
+        <w:rPr>
+          <w:rFonts w:ascii="Times New Roman"/>
+          <w:iCs/>
+          <w:sz w:val="24"/>
+          <w:szCs w:val="15"/>
+        </w:rPr>
+        <w:lastRenderedPageBreak/>
+        <w:t xml:space="preserve">able to differentiate between hedonic and utilitarian concepts for some pairs of attributes related to some specific choice options. This framework was adapted following the purposes of this study; for it, the respondents were asked to indicate, for some specific car features, if they are related to the hedonic or utilitarian definitions, these definitions were given at the beginning of the procedure. The used scale was 1 being a completely utilitarian feature and 6 being a completely hedonic feature. </w:t>
+      </w:r>
+    </w:p>
+    <w:p>
+      <w:pPr>
+        <w:pStyle w:val="BodyText"/>
+        <w:spacing w:before="1" w:line="360" w:lineRule="auto"/>
+        <w:rPr>
+          <w:rFonts w:ascii="Times New Roman"/>
+          <w:iCs/>
+          <w:sz w:val="24"/>
+          <w:szCs w:val="15"/>
+        </w:rPr>
+      </w:pPr>
+      <w:r>
+        <w:rPr>
+          <w:rFonts w:ascii="Times New Roman"/>
+          <w:iCs/>
+          <w:sz w:val="24"/>
+          <w:szCs w:val="15"/>
+        </w:rPr>
+        <w:t xml:space="preserve">The results of the pre-test are depicted in table 1. Low scores (below 3) were produced due to the interpretation of the participants of relating the attribute with the utilitarian definition, while high scores (above 3) were generated given the understanding of the respondents </w:t>
+      </w:r>
+      <w:r>
+        <w:rPr>
+          <w:rFonts w:ascii="Times New Roman"/>
+          <w:iCs/>
+          <w:sz w:val="24"/>
+          <w:szCs w:val="15"/>
+        </w:rPr>
+        <w:t xml:space="preserve">of linking the item with the hedonic concept. So, it is possible to see how a completely utilitarian feature such as the engine of the car has a relatively low score, while a hedonic feature such as the car body design has a relatively high score. </w:t>
+      </w:r>
+      <w:r>
+        <w:rPr>
+          <w:rFonts w:ascii="Times New Roman"/>
+          <w:iCs/>
+          <w:sz w:val="24"/>
+          <w:szCs w:val="15"/>
+        </w:rPr>
+        <w:t xml:space="preserve">These results indicate that the respondents are able to differentiate between the hedonic and utilitarian concepts for automobile items. </w:t>
+      </w:r>
+    </w:p>
+    <w:tbl>
+      <w:tblPr>
+        <w:tblStyle w:val="PlainTable3"/>
+        <w:tblW w:w="0" w:type="auto"/>
+        <w:tblLook w:val="04A0" w:firstRow="1" w:lastRow="0" w:firstColumn="1" w:lastColumn="0" w:noHBand="0" w:noVBand="1"/>
+      </w:tblPr>
+      <w:tblGrid>
+        <w:gridCol w:w="440"/>
+        <w:gridCol w:w="3950"/>
+        <w:gridCol w:w="2660"/>
+        <w:gridCol w:w="2344"/>
+      </w:tblGrid>
+      <w:tr>
+        <w:trPr>
+          <w:cnfStyle w:val="100000000000" w:firstRow="1" w:lastRow="0" w:firstColumn="0" w:lastColumn="0" w:oddVBand="0" w:evenVBand="0" w:oddHBand="0" w:evenHBand="0" w:firstRowFirstColumn="0" w:firstRowLastColumn="0" w:lastRowFirstColumn="0" w:lastRowLastColumn="0"/>
+          <w:trHeight w:val="300"/>
+        </w:trPr>
+        <w:tc>
+          <w:tcPr>
+            <w:cnfStyle w:val="001000000100" w:firstRow="0" w:lastRow="0" w:firstColumn="1" w:lastColumn="0" w:oddVBand="0" w:evenVBand="0" w:oddHBand="0" w:evenHBand="0" w:firstRowFirstColumn="1" w:firstRowLastColumn="0" w:lastRowFirstColumn="0" w:lastRowLastColumn="0"/>
+            <w:tcW w:w="440" w:type="dxa"/>
+            <w:noWrap/>
+            <w:hideMark/>
+          </w:tcPr>
+          <w:p>
+            <w:pPr>
+              <w:widowControl/>
+              <w:autoSpaceDE/>
+              <w:autoSpaceDN/>
+              <w:rPr>
+                <w:rFonts w:ascii="Calibri" w:eastAsia="Times New Roman" w:hAnsi="Calibri" w:cs="Calibri"/>
+                <w:color w:val="000000"/>
+              </w:rPr>
+            </w:pPr>
+            <w:r>
+              <w:rPr>
+                <w:rFonts w:ascii="Calibri" w:eastAsia="Times New Roman" w:hAnsi="Calibri" w:cs="Calibri"/>
+                <w:color w:val="000000"/>
+              </w:rPr>
+              <w:t>#</w:t>
+            </w:r>
+          </w:p>
+        </w:tc>
+        <w:tc>
+          <w:tcPr>
+            <w:tcW w:w="3950" w:type="dxa"/>
+            <w:noWrap/>
+            <w:hideMark/>
+          </w:tcPr>
+          <w:p>
+            <w:pPr>
+              <w:widowControl/>
+              <w:autoSpaceDE/>
+              <w:autoSpaceDN/>
+              <w:cnfStyle w:val="100000000000" w:firstRow="1" w:lastRow="0" w:firstColumn="0" w:lastColumn="0" w:oddVBand="0" w:evenVBand="0" w:oddHBand="0" w:evenHBand="0" w:firstRowFirstColumn="0" w:firstRowLastColumn="0" w:lastRowFirstColumn="0" w:lastRowLastColumn="0"/>
+              <w:rPr>
+                <w:rFonts w:ascii="Calibri" w:eastAsia="Times New Roman" w:hAnsi="Calibri" w:cs="Calibri"/>
+                <w:color w:val="000000"/>
+              </w:rPr>
+            </w:pPr>
+            <w:r>
+              <w:rPr>
+                <w:rFonts w:ascii="Calibri" w:eastAsia="Times New Roman" w:hAnsi="Calibri" w:cs="Calibri"/>
+                <w:color w:val="000000"/>
+              </w:rPr>
+              <w:t>Field</w:t>
+            </w:r>
+          </w:p>
+        </w:tc>
+        <w:tc>
+          <w:tcPr>
+            <w:tcW w:w="2660" w:type="dxa"/>
+            <w:noWrap/>
+            <w:hideMark/>
+          </w:tcPr>
+          <w:p>
+            <w:pPr>
+              <w:widowControl/>
+              <w:autoSpaceDE/>
+              <w:autoSpaceDN/>
+              <w:cnfStyle w:val="100000000000" w:firstRow="1" w:lastRow="0" w:firstColumn="0" w:lastColumn="0" w:oddVBand="0" w:evenVBand="0" w:oddHBand="0" w:evenHBand="0" w:firstRowFirstColumn="0" w:firstRowLastColumn="0" w:lastRowFirstColumn="0" w:lastRowLastColumn="0"/>
+              <w:rPr>
+                <w:rFonts w:ascii="Calibri" w:eastAsia="Times New Roman" w:hAnsi="Calibri" w:cs="Calibri"/>
+                <w:color w:val="000000"/>
+              </w:rPr>
+            </w:pPr>
+            <w:r>
+              <w:rPr>
+                <w:rFonts w:ascii="Calibri" w:eastAsia="Times New Roman" w:hAnsi="Calibri" w:cs="Calibri"/>
+                <w:color w:val="000000"/>
+              </w:rPr>
+              <w:t>Mean</w:t>
+            </w:r>
+          </w:p>
+        </w:tc>
+        <w:tc>
+          <w:tcPr>
+            <w:tcW w:w="2344" w:type="dxa"/>
+            <w:noWrap/>
+            <w:hideMark/>
+          </w:tcPr>
+          <w:p>
+            <w:pPr>
+              <w:widowControl/>
+              <w:autoSpaceDE/>
+              <w:autoSpaceDN/>
+              <w:cnfStyle w:val="100000000000" w:firstRow="1" w:lastRow="0" w:firstColumn="0" w:lastColumn="0" w:oddVBand="0" w:evenVBand="0" w:oddHBand="0" w:evenHBand="0" w:firstRowFirstColumn="0" w:firstRowLastColumn="0" w:lastRowFirstColumn="0" w:lastRowLastColumn="0"/>
+              <w:rPr>
+                <w:rFonts w:ascii="Calibri" w:eastAsia="Times New Roman" w:hAnsi="Calibri" w:cs="Calibri"/>
+                <w:color w:val="000000"/>
+              </w:rPr>
+            </w:pPr>
+            <w:r>
+              <w:rPr>
+                <w:rFonts w:ascii="Calibri" w:eastAsia="Times New Roman" w:hAnsi="Calibri" w:cs="Calibri"/>
+                <w:color w:val="000000"/>
+              </w:rPr>
+              <w:t>Std Deviation</w:t>
+            </w:r>
+          </w:p>
+        </w:tc>
+      </w:tr>
+      <w:tr>
+        <w:trPr>
+          <w:cnfStyle w:val="000000100000" w:firstRow="0" w:lastRow="0" w:firstColumn="0" w:lastColumn="0" w:oddVBand="0" w:evenVBand="0" w:oddHBand="1" w:evenHBand="0" w:firstRowFirstColumn="0" w:firstRowLastColumn="0" w:lastRowFirstColumn="0" w:lastRowLastColumn="0"/>
+          <w:trHeight w:val="300"/>
+        </w:trPr>
+        <w:tc>
+          <w:tcPr>
+            <w:cnfStyle w:val="001000000000" w:firstRow="0" w:lastRow="0" w:firstColumn="1" w:lastColumn="0" w:oddVBand="0" w:evenVBand="0" w:oddHBand="0" w:evenHBand="0" w:firstRowFirstColumn="0" w:firstRowLastColumn="0" w:lastRowFirstColumn="0" w:lastRowLastColumn="0"/>
+            <w:tcW w:w="440" w:type="dxa"/>
+            <w:shd w:val="clear" w:color="auto" w:fill="auto"/>
+            <w:noWrap/>
+            <w:hideMark/>
+          </w:tcPr>
+          <w:p>
+            <w:pPr>
+              <w:widowControl/>
+              <w:autoSpaceDE/>
+              <w:autoSpaceDN/>
+              <w:jc w:val="right"/>
+              <w:rPr>
+                <w:rFonts w:ascii="Calibri" w:eastAsia="Times New Roman" w:hAnsi="Calibri" w:cs="Calibri"/>
+                <w:color w:val="000000"/>
+              </w:rPr>
+            </w:pPr>
+            <w:r>
+              <w:rPr>
+                <w:rFonts w:ascii="Calibri" w:eastAsia="Times New Roman" w:hAnsi="Calibri" w:cs="Calibri"/>
+                <w:color w:val="000000"/>
+              </w:rPr>
+              <w:t>1</w:t>
+            </w:r>
+          </w:p>
+        </w:tc>
+        <w:tc>
+          <w:tcPr>
+            <w:tcW w:w="3950" w:type="dxa"/>
+            <w:shd w:val="clear" w:color="auto" w:fill="auto"/>
+            <w:noWrap/>
+            <w:hideMark/>
+          </w:tcPr>
+          <w:p>
+            <w:pPr>
+              <w:widowControl/>
+              <w:autoSpaceDE/>
+              <w:autoSpaceDN/>
+              <w:cnfStyle w:val="000000100000" w:firstRow="0" w:lastRow="0" w:firstColumn="0" w:lastColumn="0" w:oddVBand="0" w:evenVBand="0" w:oddHBand="1" w:evenHBand="0" w:firstRowFirstColumn="0" w:firstRowLastColumn="0" w:lastRowFirstColumn="0" w:lastRowLastColumn="0"/>
+              <w:rPr>
+                <w:rFonts w:ascii="Calibri" w:eastAsia="Times New Roman" w:hAnsi="Calibri" w:cs="Calibri"/>
+                <w:color w:val="000000"/>
+              </w:rPr>
+            </w:pPr>
+            <w:r>
+              <w:rPr>
+                <w:rFonts w:ascii="Calibri" w:eastAsia="Times New Roman" w:hAnsi="Calibri" w:cs="Calibri"/>
+                <w:color w:val="000000"/>
+              </w:rPr>
+              <w:t>The engine</w:t>
+            </w:r>
+            <w:r>
+              <w:rPr>
+                <w:rFonts w:ascii="Calibri" w:eastAsia="Times New Roman" w:hAnsi="Calibri" w:cs="Calibri"/>
+                <w:color w:val="000000"/>
+              </w:rPr>
+              <w:t xml:space="preserve"> of the car</w:t>
+            </w:r>
+          </w:p>
+        </w:tc>
+        <w:tc>
+          <w:tcPr>
+            <w:tcW w:w="2660" w:type="dxa"/>
+            <w:shd w:val="clear" w:color="auto" w:fill="auto"/>
+            <w:noWrap/>
+            <w:hideMark/>
+          </w:tcPr>
+          <w:p>
+            <w:pPr>
+              <w:widowControl/>
+              <w:autoSpaceDE/>
+              <w:autoSpaceDN/>
+              <w:jc w:val="center"/>
+              <w:cnfStyle w:val="000000100000" w:firstRow="0" w:lastRow="0" w:firstColumn="0" w:lastColumn="0" w:oddVBand="0" w:evenVBand="0" w:oddHBand="1" w:evenHBand="0" w:firstRowFirstColumn="0" w:firstRowLastColumn="0" w:lastRowFirstColumn="0" w:lastRowLastColumn="0"/>
+              <w:rPr>
+                <w:rFonts w:ascii="Calibri" w:eastAsia="Times New Roman" w:hAnsi="Calibri" w:cs="Calibri"/>
+                <w:color w:val="000000"/>
+              </w:rPr>
+            </w:pPr>
+            <w:r>
+              <w:rPr>
+                <w:rFonts w:ascii="Calibri" w:eastAsia="Times New Roman" w:hAnsi="Calibri" w:cs="Calibri"/>
+                <w:color w:val="000000"/>
+              </w:rPr>
+              <w:t>1.68</w:t>
+            </w:r>
+          </w:p>
+        </w:tc>
+        <w:tc>
+          <w:tcPr>
+            <w:tcW w:w="2344" w:type="dxa"/>
+            <w:shd w:val="clear" w:color="auto" w:fill="auto"/>
+            <w:noWrap/>
+            <w:hideMark/>
+          </w:tcPr>
+          <w:p>
+            <w:pPr>
+              <w:widowControl/>
+              <w:autoSpaceDE/>
+              <w:autoSpaceDN/>
+              <w:jc w:val="center"/>
+              <w:cnfStyle w:val="000000100000" w:firstRow="0" w:lastRow="0" w:firstColumn="0" w:lastColumn="0" w:oddVBand="0" w:evenVBand="0" w:oddHBand="1" w:evenHBand="0" w:firstRowFirstColumn="0" w:firstRowLastColumn="0" w:lastRowFirstColumn="0" w:lastRowLastColumn="0"/>
+              <w:rPr>
+                <w:rFonts w:ascii="Calibri" w:eastAsia="Times New Roman" w:hAnsi="Calibri" w:cs="Calibri"/>
+                <w:color w:val="000000"/>
+              </w:rPr>
+            </w:pPr>
+            <w:r>
+              <w:rPr>
+                <w:rFonts w:ascii="Calibri" w:eastAsia="Times New Roman" w:hAnsi="Calibri" w:cs="Calibri"/>
+                <w:color w:val="000000"/>
+              </w:rPr>
+              <w:t>1.06</w:t>
+            </w:r>
+          </w:p>
+        </w:tc>
+      </w:tr>
+      <w:tr>
+        <w:trPr>
+          <w:trHeight w:val="300"/>
+        </w:trPr>
+        <w:tc>
+          <w:tcPr>
+            <w:cnfStyle w:val="001000000000" w:firstRow="0" w:lastRow="0" w:firstColumn="1" w:lastColumn="0" w:oddVBand="0" w:evenVBand="0" w:oddHBand="0" w:evenHBand="0" w:firstRowFirstColumn="0" w:firstRowLastColumn="0" w:lastRowFirstColumn="0" w:lastRowLastColumn="0"/>
+            <w:tcW w:w="440" w:type="dxa"/>
+            <w:shd w:val="clear" w:color="auto" w:fill="auto"/>
+            <w:noWrap/>
+            <w:hideMark/>
+          </w:tcPr>
+          <w:p>
+            <w:pPr>
+              <w:widowControl/>
+              <w:autoSpaceDE/>
+              <w:autoSpaceDN/>
+              <w:jc w:val="right"/>
+              <w:rPr>
+                <w:rFonts w:ascii="Calibri" w:eastAsia="Times New Roman" w:hAnsi="Calibri" w:cs="Calibri"/>
+                <w:color w:val="000000"/>
+              </w:rPr>
+            </w:pPr>
+            <w:r>
+              <w:rPr>
+                <w:rFonts w:ascii="Calibri" w:eastAsia="Times New Roman" w:hAnsi="Calibri" w:cs="Calibri"/>
+                <w:color w:val="000000"/>
+              </w:rPr>
+              <w:t>2</w:t>
+            </w:r>
+          </w:p>
+        </w:tc>
+        <w:tc>
+          <w:tcPr>
+            <w:tcW w:w="3950" w:type="dxa"/>
+            <w:shd w:val="clear" w:color="auto" w:fill="auto"/>
+            <w:noWrap/>
+            <w:hideMark/>
+          </w:tcPr>
+          <w:p>
+            <w:pPr>
+              <w:widowControl/>
+              <w:autoSpaceDE/>
+              <w:autoSpaceDN/>
+              <w:cnfStyle w:val="000000000000" w:firstRow="0" w:lastRow="0" w:firstColumn="0" w:lastColumn="0" w:oddVBand="0" w:evenVBand="0" w:oddHBand="0" w:evenHBand="0" w:firstRowFirstColumn="0" w:firstRowLastColumn="0" w:lastRowFirstColumn="0" w:lastRowLastColumn="0"/>
+              <w:rPr>
+                <w:rFonts w:ascii="Calibri" w:eastAsia="Times New Roman" w:hAnsi="Calibri" w:cs="Calibri"/>
+                <w:color w:val="000000"/>
+              </w:rPr>
+            </w:pPr>
+            <w:r>
+              <w:rPr>
+                <w:rFonts w:ascii="Calibri" w:eastAsia="Times New Roman" w:hAnsi="Calibri" w:cs="Calibri"/>
+                <w:color w:val="000000"/>
+              </w:rPr>
+              <w:t>Paint color of the car body</w:t>
+            </w:r>
+          </w:p>
+        </w:tc>
+        <w:tc>
+          <w:tcPr>
+            <w:tcW w:w="2660" w:type="dxa"/>
+            <w:shd w:val="clear" w:color="auto" w:fill="auto"/>
+            <w:noWrap/>
+            <w:hideMark/>
+          </w:tcPr>
+          <w:p>
+            <w:pPr>
+              <w:widowControl/>
+              <w:autoSpaceDE/>
+              <w:autoSpaceDN/>
+              <w:jc w:val="center"/>
+              <w:cnfStyle w:val="000000000000" w:firstRow="0" w:lastRow="0" w:firstColumn="0" w:lastColumn="0" w:oddVBand="0" w:evenVBand="0" w:oddHBand="0" w:evenHBand="0" w:firstRowFirstColumn="0" w:firstRowLastColumn="0" w:lastRowFirstColumn="0" w:lastRowLastColumn="0"/>
+              <w:rPr>
+                <w:rFonts w:ascii="Calibri" w:eastAsia="Times New Roman" w:hAnsi="Calibri" w:cs="Calibri"/>
+                <w:color w:val="000000"/>
+              </w:rPr>
+            </w:pPr>
+            <w:r>
+              <w:rPr>
+                <w:rFonts w:ascii="Calibri" w:eastAsia="Times New Roman" w:hAnsi="Calibri" w:cs="Calibri"/>
+                <w:color w:val="000000"/>
+              </w:rPr>
+              <w:t>5.23</w:t>
+            </w:r>
+          </w:p>
+        </w:tc>
+        <w:tc>
+          <w:tcPr>
+            <w:tcW w:w="2344" w:type="dxa"/>
+            <w:shd w:val="clear" w:color="auto" w:fill="auto"/>
+            <w:noWrap/>
+            <w:hideMark/>
+          </w:tcPr>
+          <w:p>
+            <w:pPr>
+              <w:widowControl/>
+              <w:autoSpaceDE/>
+              <w:autoSpaceDN/>
+              <w:jc w:val="center"/>
+              <w:cnfStyle w:val="000000000000" w:firstRow="0" w:lastRow="0" w:firstColumn="0" w:lastColumn="0" w:oddVBand="0" w:evenVBand="0" w:oddHBand="0" w:evenHBand="0" w:firstRowFirstColumn="0" w:firstRowLastColumn="0" w:lastRowFirstColumn="0" w:lastRowLastColumn="0"/>
+              <w:rPr>
+                <w:rFonts w:ascii="Calibri" w:eastAsia="Times New Roman" w:hAnsi="Calibri" w:cs="Calibri"/>
+                <w:color w:val="000000"/>
+              </w:rPr>
+            </w:pPr>
+            <w:r>
+              <w:rPr>
+                <w:rFonts w:ascii="Calibri" w:eastAsia="Times New Roman" w:hAnsi="Calibri" w:cs="Calibri"/>
+                <w:color w:val="000000"/>
+              </w:rPr>
+              <w:t>0.85</w:t>
+            </w:r>
+          </w:p>
+        </w:tc>
+      </w:tr>
+      <w:tr>
+        <w:trPr>
+          <w:cnfStyle w:val="000000100000" w:firstRow="0" w:lastRow="0" w:firstColumn="0" w:lastColumn="0" w:oddVBand="0" w:evenVBand="0" w:oddHBand="1" w:evenHBand="0" w:firstRowFirstColumn="0" w:firstRowLastColumn="0" w:lastRowFirstColumn="0" w:lastRowLastColumn="0"/>
+          <w:trHeight w:val="300"/>
+        </w:trPr>
+        <w:tc>
+          <w:tcPr>
+            <w:cnfStyle w:val="001000000000" w:firstRow="0" w:lastRow="0" w:firstColumn="1" w:lastColumn="0" w:oddVBand="0" w:evenVBand="0" w:oddHBand="0" w:evenHBand="0" w:firstRowFirstColumn="0" w:firstRowLastColumn="0" w:lastRowFirstColumn="0" w:lastRowLastColumn="0"/>
+            <w:tcW w:w="440" w:type="dxa"/>
+            <w:shd w:val="clear" w:color="auto" w:fill="auto"/>
+            <w:noWrap/>
+            <w:hideMark/>
+          </w:tcPr>
+          <w:p>
+            <w:pPr>
+              <w:widowControl/>
+              <w:autoSpaceDE/>
+              <w:autoSpaceDN/>
+              <w:jc w:val="right"/>
+              <w:rPr>
+                <w:rFonts w:ascii="Calibri" w:eastAsia="Times New Roman" w:hAnsi="Calibri" w:cs="Calibri"/>
+                <w:color w:val="000000"/>
+              </w:rPr>
+            </w:pPr>
+            <w:r>
+              <w:rPr>
+                <w:rFonts w:ascii="Calibri" w:eastAsia="Times New Roman" w:hAnsi="Calibri" w:cs="Calibri"/>
+                <w:color w:val="000000"/>
+              </w:rPr>
+              <w:t>3</w:t>
+            </w:r>
+          </w:p>
+        </w:tc>
+        <w:tc>
+          <w:tcPr>
+            <w:tcW w:w="3950" w:type="dxa"/>
+            <w:shd w:val="clear" w:color="auto" w:fill="auto"/>
+            <w:noWrap/>
+            <w:hideMark/>
+          </w:tcPr>
+          <w:p>
+            <w:pPr>
+              <w:widowControl/>
+              <w:autoSpaceDE/>
+              <w:autoSpaceDN/>
+              <w:cnfStyle w:val="000000100000" w:firstRow="0" w:lastRow="0" w:firstColumn="0" w:lastColumn="0" w:oddVBand="0" w:evenVBand="0" w:oddHBand="1" w:evenHBand="0" w:firstRowFirstColumn="0" w:firstRowLastColumn="0" w:lastRowFirstColumn="0" w:lastRowLastColumn="0"/>
+              <w:rPr>
+                <w:rFonts w:ascii="Calibri" w:eastAsia="Times New Roman" w:hAnsi="Calibri" w:cs="Calibri"/>
+                <w:color w:val="000000"/>
+              </w:rPr>
+            </w:pPr>
+            <w:r>
+              <w:rPr>
+                <w:rFonts w:ascii="Calibri" w:eastAsia="Times New Roman" w:hAnsi="Calibri" w:cs="Calibri"/>
+                <w:color w:val="000000"/>
+              </w:rPr>
+              <w:t>Size of the wheels</w:t>
+            </w:r>
+          </w:p>
+        </w:tc>
+        <w:tc>
+          <w:tcPr>
+            <w:tcW w:w="2660" w:type="dxa"/>
+            <w:shd w:val="clear" w:color="auto" w:fill="auto"/>
+            <w:noWrap/>
+            <w:hideMark/>
+          </w:tcPr>
+          <w:p>
+            <w:pPr>
+              <w:widowControl/>
+              <w:autoSpaceDE/>
+              <w:autoSpaceDN/>
+              <w:jc w:val="center"/>
+              <w:cnfStyle w:val="000000100000" w:firstRow="0" w:lastRow="0" w:firstColumn="0" w:lastColumn="0" w:oddVBand="0" w:evenVBand="0" w:oddHBand="1" w:evenHBand="0" w:firstRowFirstColumn="0" w:firstRowLastColumn="0" w:lastRowFirstColumn="0" w:lastRowLastColumn="0"/>
+              <w:rPr>
+                <w:rFonts w:ascii="Calibri" w:eastAsia="Times New Roman" w:hAnsi="Calibri" w:cs="Calibri"/>
+                <w:color w:val="000000"/>
+              </w:rPr>
+            </w:pPr>
+            <w:r>
+              <w:rPr>
+                <w:rFonts w:ascii="Calibri" w:eastAsia="Times New Roman" w:hAnsi="Calibri" w:cs="Calibri"/>
+                <w:color w:val="000000"/>
+              </w:rPr>
+              <w:t>3.23</w:t>
+            </w:r>
+          </w:p>
+        </w:tc>
+        <w:tc>
+          <w:tcPr>
+            <w:tcW w:w="2344" w:type="dxa"/>
+            <w:shd w:val="clear" w:color="auto" w:fill="auto"/>
+            <w:noWrap/>
+            <w:hideMark/>
+          </w:tcPr>
+          <w:p>
+            <w:pPr>
+              <w:widowControl/>
+              <w:autoSpaceDE/>
+              <w:autoSpaceDN/>
+              <w:jc w:val="center"/>
+              <w:cnfStyle w:val="000000100000" w:firstRow="0" w:lastRow="0" w:firstColumn="0" w:lastColumn="0" w:oddVBand="0" w:evenVBand="0" w:oddHBand="1" w:evenHBand="0" w:firstRowFirstColumn="0" w:firstRowLastColumn="0" w:lastRowFirstColumn="0" w:lastRowLastColumn="0"/>
+              <w:rPr>
+                <w:rFonts w:ascii="Calibri" w:eastAsia="Times New Roman" w:hAnsi="Calibri" w:cs="Calibri"/>
+                <w:color w:val="000000"/>
+              </w:rPr>
+            </w:pPr>
+            <w:r>
+              <w:rPr>
+                <w:rFonts w:ascii="Calibri" w:eastAsia="Times New Roman" w:hAnsi="Calibri" w:cs="Calibri"/>
+                <w:color w:val="000000"/>
+              </w:rPr>
+              <w:t>1.04</w:t>
+            </w:r>
+          </w:p>
+        </w:tc>
+      </w:tr>
+      <w:tr>
+        <w:trPr>
+          <w:trHeight w:val="300"/>
+        </w:trPr>
+        <w:tc>
+          <w:tcPr>
+            <w:cnfStyle w:val="001000000000" w:firstRow="0" w:lastRow="0" w:firstColumn="1" w:lastColumn="0" w:oddVBand="0" w:evenVBand="0" w:oddHBand="0" w:evenHBand="0" w:firstRowFirstColumn="0" w:firstRowLastColumn="0" w:lastRowFirstColumn="0" w:lastRowLastColumn="0"/>
+            <w:tcW w:w="440" w:type="dxa"/>
+            <w:shd w:val="clear" w:color="auto" w:fill="auto"/>
+            <w:noWrap/>
+            <w:hideMark/>
+          </w:tcPr>
+          <w:p>
+            <w:pPr>
+              <w:widowControl/>
+              <w:autoSpaceDE/>
+              <w:autoSpaceDN/>
+              <w:jc w:val="right"/>
+              <w:rPr>
+                <w:rFonts w:ascii="Calibri" w:eastAsia="Times New Roman" w:hAnsi="Calibri" w:cs="Calibri"/>
+                <w:color w:val="000000"/>
+              </w:rPr>
+            </w:pPr>
+            <w:r>
+              <w:rPr>
+                <w:rFonts w:ascii="Calibri" w:eastAsia="Times New Roman" w:hAnsi="Calibri" w:cs="Calibri"/>
+                <w:color w:val="000000"/>
+              </w:rPr>
+              <w:t>4</w:t>
+            </w:r>
+          </w:p>
+        </w:tc>
+        <w:tc>
+          <w:tcPr>
+            <w:tcW w:w="3950" w:type="dxa"/>
+            <w:shd w:val="clear" w:color="auto" w:fill="auto"/>
+            <w:noWrap/>
+            <w:hideMark/>
+          </w:tcPr>
+          <w:p>
+            <w:pPr>
+              <w:widowControl/>
+              <w:autoSpaceDE/>
+              <w:autoSpaceDN/>
+              <w:cnfStyle w:val="000000000000" w:firstRow="0" w:lastRow="0" w:firstColumn="0" w:lastColumn="0" w:oddVBand="0" w:evenVBand="0" w:oddHBand="0" w:evenHBand="0" w:firstRowFirstColumn="0" w:firstRowLastColumn="0" w:lastRowFirstColumn="0" w:lastRowLastColumn="0"/>
+              <w:rPr>
+                <w:rFonts w:ascii="Calibri" w:eastAsia="Times New Roman" w:hAnsi="Calibri" w:cs="Calibri"/>
+                <w:color w:val="000000"/>
+              </w:rPr>
+            </w:pPr>
+            <w:r>
+              <w:rPr>
+                <w:rFonts w:ascii="Calibri" w:eastAsia="Times New Roman" w:hAnsi="Calibri" w:cs="Calibri"/>
+                <w:color w:val="000000"/>
+              </w:rPr>
+              <w:t>Material of the car upholstery</w:t>
+            </w:r>
+          </w:p>
+        </w:tc>
+        <w:tc>
+          <w:tcPr>
+            <w:tcW w:w="2660" w:type="dxa"/>
+            <w:shd w:val="clear" w:color="auto" w:fill="auto"/>
+            <w:noWrap/>
+            <w:hideMark/>
+          </w:tcPr>
+          <w:p>
+            <w:pPr>
+              <w:widowControl/>
+              <w:autoSpaceDE/>
+              <w:autoSpaceDN/>
+              <w:jc w:val="center"/>
+              <w:cnfStyle w:val="000000000000" w:firstRow="0" w:lastRow="0" w:firstColumn="0" w:lastColumn="0" w:oddVBand="0" w:evenVBand="0" w:oddHBand="0" w:evenHBand="0" w:firstRowFirstColumn="0" w:firstRowLastColumn="0" w:lastRowFirstColumn="0" w:lastRowLastColumn="0"/>
+              <w:rPr>
+                <w:rFonts w:ascii="Calibri" w:eastAsia="Times New Roman" w:hAnsi="Calibri" w:cs="Calibri"/>
+                <w:color w:val="000000"/>
+              </w:rPr>
+            </w:pPr>
+            <w:r>
+              <w:rPr>
+                <w:rFonts w:ascii="Calibri" w:eastAsia="Times New Roman" w:hAnsi="Calibri" w:cs="Calibri"/>
+                <w:color w:val="000000"/>
+              </w:rPr>
+              <w:t>4.41</w:t>
+            </w:r>
+          </w:p>
+        </w:tc>
+        <w:tc>
+          <w:tcPr>
+            <w:tcW w:w="2344" w:type="dxa"/>
+            <w:shd w:val="clear" w:color="auto" w:fill="auto"/>
+            <w:noWrap/>
+            <w:hideMark/>
+          </w:tcPr>
+          <w:p>
+            <w:pPr>
+              <w:widowControl/>
+              <w:autoSpaceDE/>
+              <w:autoSpaceDN/>
+              <w:jc w:val="center"/>
+              <w:cnfStyle w:val="000000000000" w:firstRow="0" w:lastRow="0" w:firstColumn="0" w:lastColumn="0" w:oddVBand="0" w:evenVBand="0" w:oddHBand="0" w:evenHBand="0" w:firstRowFirstColumn="0" w:firstRowLastColumn="0" w:lastRowFirstColumn="0" w:lastRowLastColumn="0"/>
+              <w:rPr>
+                <w:rFonts w:ascii="Calibri" w:eastAsia="Times New Roman" w:hAnsi="Calibri" w:cs="Calibri"/>
+                <w:color w:val="000000"/>
+              </w:rPr>
+            </w:pPr>
+            <w:r>
+              <w:rPr>
+                <w:rFonts w:ascii="Calibri" w:eastAsia="Times New Roman" w:hAnsi="Calibri" w:cs="Calibri"/>
+                <w:color w:val="000000"/>
+              </w:rPr>
+              <w:t>1.27</w:t>
+            </w:r>
+          </w:p>
+        </w:tc>
+      </w:tr>
+      <w:tr>
+        <w:trPr>
+          <w:cnfStyle w:val="000000100000" w:firstRow="0" w:lastRow="0" w:firstColumn="0" w:lastColumn="0" w:oddVBand="0" w:evenVBand="0" w:oddHBand="1" w:evenHBand="0" w:firstRowFirstColumn="0" w:firstRowLastColumn="0" w:lastRowFirstColumn="0" w:lastRowLastColumn="0"/>
+          <w:trHeight w:val="300"/>
+        </w:trPr>
+        <w:tc>
+          <w:tcPr>
+            <w:cnfStyle w:val="001000000000" w:firstRow="0" w:lastRow="0" w:firstColumn="1" w:lastColumn="0" w:oddVBand="0" w:evenVBand="0" w:oddHBand="0" w:evenHBand="0" w:firstRowFirstColumn="0" w:firstRowLastColumn="0" w:lastRowFirstColumn="0" w:lastRowLastColumn="0"/>
+            <w:tcW w:w="440" w:type="dxa"/>
+            <w:shd w:val="clear" w:color="auto" w:fill="auto"/>
+            <w:noWrap/>
+            <w:hideMark/>
+          </w:tcPr>
+          <w:p>
+            <w:pPr>
+              <w:widowControl/>
+              <w:autoSpaceDE/>
+              <w:autoSpaceDN/>
+              <w:jc w:val="right"/>
+              <w:rPr>
+                <w:rFonts w:ascii="Calibri" w:eastAsia="Times New Roman" w:hAnsi="Calibri" w:cs="Calibri"/>
+                <w:color w:val="000000"/>
+              </w:rPr>
+            </w:pPr>
+            <w:r>
+              <w:rPr>
+                <w:rFonts w:ascii="Calibri" w:eastAsia="Times New Roman" w:hAnsi="Calibri" w:cs="Calibri"/>
+                <w:color w:val="000000"/>
+              </w:rPr>
+              <w:t>5</w:t>
+            </w:r>
+          </w:p>
+        </w:tc>
+        <w:tc>
+          <w:tcPr>
+            <w:tcW w:w="3950" w:type="dxa"/>
+            <w:shd w:val="clear" w:color="auto" w:fill="auto"/>
+            <w:noWrap/>
+            <w:hideMark/>
+          </w:tcPr>
+          <w:p>
+            <w:pPr>
+              <w:widowControl/>
+              <w:autoSpaceDE/>
+              <w:autoSpaceDN/>
+              <w:cnfStyle w:val="000000100000" w:firstRow="0" w:lastRow="0" w:firstColumn="0" w:lastColumn="0" w:oddVBand="0" w:evenVBand="0" w:oddHBand="1" w:evenHBand="0" w:firstRowFirstColumn="0" w:firstRowLastColumn="0" w:lastRowFirstColumn="0" w:lastRowLastColumn="0"/>
+              <w:rPr>
+                <w:rFonts w:ascii="Calibri" w:eastAsia="Times New Roman" w:hAnsi="Calibri" w:cs="Calibri"/>
+                <w:color w:val="000000"/>
+              </w:rPr>
+            </w:pPr>
+            <w:r>
+              <w:rPr>
+                <w:rFonts w:ascii="Calibri" w:eastAsia="Times New Roman" w:hAnsi="Calibri" w:cs="Calibri"/>
+                <w:color w:val="000000"/>
+              </w:rPr>
+              <w:t>Type of brakes installed in the car</w:t>
+            </w:r>
+          </w:p>
+        </w:tc>
+        <w:tc>
+          <w:tcPr>
+            <w:tcW w:w="2660" w:type="dxa"/>
+            <w:shd w:val="clear" w:color="auto" w:fill="auto"/>
+            <w:noWrap/>
+            <w:hideMark/>
+          </w:tcPr>
+          <w:p>
+            <w:pPr>
+              <w:widowControl/>
+              <w:autoSpaceDE/>
+              <w:autoSpaceDN/>
+              <w:jc w:val="center"/>
+              <w:cnfStyle w:val="000000100000" w:firstRow="0" w:lastRow="0" w:firstColumn="0" w:lastColumn="0" w:oddVBand="0" w:evenVBand="0" w:oddHBand="1" w:evenHBand="0" w:firstRowFirstColumn="0" w:firstRowLastColumn="0" w:lastRowFirstColumn="0" w:lastRowLastColumn="0"/>
+              <w:rPr>
+                <w:rFonts w:ascii="Calibri" w:eastAsia="Times New Roman" w:hAnsi="Calibri" w:cs="Calibri"/>
+                <w:color w:val="000000"/>
+              </w:rPr>
+            </w:pPr>
+            <w:r>
+              <w:rPr>
+                <w:rFonts w:ascii="Calibri" w:eastAsia="Times New Roman" w:hAnsi="Calibri" w:cs="Calibri"/>
+                <w:color w:val="000000"/>
+              </w:rPr>
+              <w:t>1.64</w:t>
+            </w:r>
+          </w:p>
+        </w:tc>
+        <w:tc>
+          <w:tcPr>
+            <w:tcW w:w="2344" w:type="dxa"/>
+            <w:shd w:val="clear" w:color="auto" w:fill="auto"/>
+            <w:noWrap/>
+            <w:hideMark/>
+          </w:tcPr>
+          <w:p>
+            <w:pPr>
+              <w:widowControl/>
+              <w:autoSpaceDE/>
+              <w:autoSpaceDN/>
+              <w:jc w:val="center"/>
+              <w:cnfStyle w:val="000000100000" w:firstRow="0" w:lastRow="0" w:firstColumn="0" w:lastColumn="0" w:oddVBand="0" w:evenVBand="0" w:oddHBand="1" w:evenHBand="0" w:firstRowFirstColumn="0" w:firstRowLastColumn="0" w:lastRowFirstColumn="0" w:lastRowLastColumn="0"/>
+              <w:rPr>
+                <w:rFonts w:ascii="Calibri" w:eastAsia="Times New Roman" w:hAnsi="Calibri" w:cs="Calibri"/>
+                <w:color w:val="000000"/>
+              </w:rPr>
+            </w:pPr>
+            <w:r>
+              <w:rPr>
+                <w:rFonts w:ascii="Calibri" w:eastAsia="Times New Roman" w:hAnsi="Calibri" w:cs="Calibri"/>
+                <w:color w:val="000000"/>
+              </w:rPr>
+              <w:t>0.88</w:t>
+            </w:r>
+          </w:p>
+        </w:tc>
+      </w:tr>
+      <w:tr>
+        <w:trPr>
+          <w:trHeight w:val="300"/>
+        </w:trPr>
+        <w:tc>
+          <w:tcPr>
+            <w:cnfStyle w:val="001000000000" w:firstRow="0" w:lastRow="0" w:firstColumn="1" w:lastColumn="0" w:oddVBand="0" w:evenVBand="0" w:oddHBand="0" w:evenHBand="0" w:firstRowFirstColumn="0" w:firstRowLastColumn="0" w:lastRowFirstColumn="0" w:lastRowLastColumn="0"/>
+            <w:tcW w:w="440" w:type="dxa"/>
+            <w:shd w:val="clear" w:color="auto" w:fill="auto"/>
+            <w:noWrap/>
+            <w:hideMark/>
+          </w:tcPr>
+          <w:p>
+            <w:pPr>
+              <w:widowControl/>
+              <w:autoSpaceDE/>
+              <w:autoSpaceDN/>
+              <w:jc w:val="right"/>
+              <w:rPr>
+                <w:rFonts w:ascii="Calibri" w:eastAsia="Times New Roman" w:hAnsi="Calibri" w:cs="Calibri"/>
+                <w:color w:val="000000"/>
+              </w:rPr>
+            </w:pPr>
+            <w:r>
+              <w:rPr>
+                <w:rFonts w:ascii="Calibri" w:eastAsia="Times New Roman" w:hAnsi="Calibri" w:cs="Calibri"/>
+                <w:color w:val="000000"/>
+              </w:rPr>
+              <w:t>6</w:t>
+            </w:r>
+          </w:p>
+        </w:tc>
+        <w:tc>
+          <w:tcPr>
+            <w:tcW w:w="3950" w:type="dxa"/>
+            <w:shd w:val="clear" w:color="auto" w:fill="auto"/>
+            <w:noWrap/>
+            <w:hideMark/>
+          </w:tcPr>
+          <w:p>
+            <w:pPr>
+              <w:widowControl/>
+              <w:autoSpaceDE/>
+              <w:autoSpaceDN/>
+              <w:cnfStyle w:val="000000000000" w:firstRow="0" w:lastRow="0" w:firstColumn="0" w:lastColumn="0" w:oddVBand="0" w:evenVBand="0" w:oddHBand="0" w:evenHBand="0" w:firstRowFirstColumn="0" w:firstRowLastColumn="0" w:lastRowFirstColumn="0" w:lastRowLastColumn="0"/>
+              <w:rPr>
+                <w:rFonts w:ascii="Calibri" w:eastAsia="Times New Roman" w:hAnsi="Calibri" w:cs="Calibri"/>
+                <w:color w:val="000000"/>
+              </w:rPr>
+            </w:pPr>
+            <w:r>
+              <w:rPr>
+                <w:rFonts w:ascii="Calibri" w:eastAsia="Times New Roman" w:hAnsi="Calibri" w:cs="Calibri"/>
+                <w:color w:val="000000"/>
+              </w:rPr>
+              <w:t>Color of the car interior lights</w:t>
+            </w:r>
+          </w:p>
+        </w:tc>
+        <w:tc>
+          <w:tcPr>
+            <w:tcW w:w="2660" w:type="dxa"/>
+            <w:shd w:val="clear" w:color="auto" w:fill="auto"/>
+            <w:noWrap/>
+            <w:hideMark/>
+          </w:tcPr>
+          <w:p>
+            <w:pPr>
+              <w:widowControl/>
+              <w:autoSpaceDE/>
+              <w:autoSpaceDN/>
+              <w:jc w:val="center"/>
+              <w:cnfStyle w:val="000000000000" w:firstRow="0" w:lastRow="0" w:firstColumn="0" w:lastColumn="0" w:oddVBand="0" w:evenVBand="0" w:oddHBand="0" w:evenHBand="0" w:firstRowFirstColumn="0" w:firstRowLastColumn="0" w:lastRowFirstColumn="0" w:lastRowLastColumn="0"/>
+              <w:rPr>
+                <w:rFonts w:ascii="Calibri" w:eastAsia="Times New Roman" w:hAnsi="Calibri" w:cs="Calibri"/>
+                <w:color w:val="000000"/>
+              </w:rPr>
+            </w:pPr>
+            <w:r>
+              <w:rPr>
+                <w:rFonts w:ascii="Calibri" w:eastAsia="Times New Roman" w:hAnsi="Calibri" w:cs="Calibri"/>
+                <w:color w:val="000000"/>
+              </w:rPr>
+              <w:t>4.91</w:t>
+            </w:r>
+          </w:p>
+        </w:tc>
+        <w:tc>
+          <w:tcPr>
+            <w:tcW w:w="2344" w:type="dxa"/>
+            <w:shd w:val="clear" w:color="auto" w:fill="auto"/>
+            <w:noWrap/>
+            <w:hideMark/>
+          </w:tcPr>
+          <w:p>
+            <w:pPr>
+              <w:widowControl/>
+              <w:autoSpaceDE/>
+              <w:autoSpaceDN/>
+              <w:jc w:val="center"/>
+              <w:cnfStyle w:val="000000000000" w:firstRow="0" w:lastRow="0" w:firstColumn="0" w:lastColumn="0" w:oddVBand="0" w:evenVBand="0" w:oddHBand="0" w:evenHBand="0" w:firstRowFirstColumn="0" w:firstRowLastColumn="0" w:lastRowFirstColumn="0" w:lastRowLastColumn="0"/>
+              <w:rPr>
+                <w:rFonts w:ascii="Calibri" w:eastAsia="Times New Roman" w:hAnsi="Calibri" w:cs="Calibri"/>
+                <w:color w:val="000000"/>
+              </w:rPr>
+            </w:pPr>
+            <w:r>
+              <w:rPr>
+                <w:rFonts w:ascii="Calibri" w:eastAsia="Times New Roman" w:hAnsi="Calibri" w:cs="Calibri"/>
+                <w:color w:val="000000"/>
+              </w:rPr>
+              <w:t>1.04</w:t>
+            </w:r>
+          </w:p>
+        </w:tc>
+      </w:tr>
+      <w:tr>
+        <w:trPr>
+          <w:cnfStyle w:val="000000100000" w:firstRow="0" w:lastRow="0" w:firstColumn="0" w:lastColumn="0" w:oddVBand="0" w:evenVBand="0" w:oddHBand="1" w:evenHBand="0" w:firstRowFirstColumn="0" w:firstRowLastColumn="0" w:lastRowFirstColumn="0" w:lastRowLastColumn="0"/>
+          <w:trHeight w:val="300"/>
+        </w:trPr>
+        <w:tc>
+          <w:tcPr>
+            <w:cnfStyle w:val="001000000000" w:firstRow="0" w:lastRow="0" w:firstColumn="1" w:lastColumn="0" w:oddVBand="0" w:evenVBand="0" w:oddHBand="0" w:evenHBand="0" w:firstRowFirstColumn="0" w:firstRowLastColumn="0" w:lastRowFirstColumn="0" w:lastRowLastColumn="0"/>
+            <w:tcW w:w="440" w:type="dxa"/>
+            <w:shd w:val="clear" w:color="auto" w:fill="auto"/>
+            <w:noWrap/>
+            <w:hideMark/>
+          </w:tcPr>
+          <w:p>
+            <w:pPr>
+              <w:widowControl/>
+              <w:autoSpaceDE/>
+              <w:autoSpaceDN/>
+              <w:jc w:val="right"/>
+              <w:rPr>
+                <w:rFonts w:ascii="Calibri" w:eastAsia="Times New Roman" w:hAnsi="Calibri" w:cs="Calibri"/>
+                <w:color w:val="000000"/>
+              </w:rPr>
+            </w:pPr>
+            <w:r>
+              <w:rPr>
+                <w:rFonts w:ascii="Calibri" w:eastAsia="Times New Roman" w:hAnsi="Calibri" w:cs="Calibri"/>
+                <w:color w:val="000000"/>
+              </w:rPr>
+              <w:t>7</w:t>
+            </w:r>
+          </w:p>
+        </w:tc>
+        <w:tc>
+          <w:tcPr>
+            <w:tcW w:w="3950" w:type="dxa"/>
+            <w:shd w:val="clear" w:color="auto" w:fill="auto"/>
+            <w:noWrap/>
+            <w:hideMark/>
+          </w:tcPr>
+          <w:p>
+            <w:pPr>
+              <w:widowControl/>
+              <w:autoSpaceDE/>
+              <w:autoSpaceDN/>
+              <w:cnfStyle w:val="000000100000" w:firstRow="0" w:lastRow="0" w:firstColumn="0" w:lastColumn="0" w:oddVBand="0" w:evenVBand="0" w:oddHBand="1" w:evenHBand="0" w:firstRowFirstColumn="0" w:firstRowLastColumn="0" w:lastRowFirstColumn="0" w:lastRowLastColumn="0"/>
+              <w:rPr>
+                <w:rFonts w:ascii="Calibri" w:eastAsia="Times New Roman" w:hAnsi="Calibri" w:cs="Calibri"/>
+                <w:color w:val="000000"/>
+              </w:rPr>
+            </w:pPr>
+            <w:r>
+              <w:rPr>
+                <w:rFonts w:ascii="Calibri" w:eastAsia="Times New Roman" w:hAnsi="Calibri" w:cs="Calibri"/>
+                <w:color w:val="000000"/>
+              </w:rPr>
+              <w:t>Fuel tank capacity</w:t>
+            </w:r>
+          </w:p>
+        </w:tc>
+        <w:tc>
+          <w:tcPr>
+            <w:tcW w:w="2660" w:type="dxa"/>
+            <w:shd w:val="clear" w:color="auto" w:fill="auto"/>
+            <w:noWrap/>
+            <w:hideMark/>
+          </w:tcPr>
+          <w:p>
+            <w:pPr>
+              <w:widowControl/>
+              <w:autoSpaceDE/>
+              <w:autoSpaceDN/>
+              <w:jc w:val="center"/>
+              <w:cnfStyle w:val="000000100000" w:firstRow="0" w:lastRow="0" w:firstColumn="0" w:lastColumn="0" w:oddVBand="0" w:evenVBand="0" w:oddHBand="1" w:evenHBand="0" w:firstRowFirstColumn="0" w:firstRowLastColumn="0" w:lastRowFirstColumn="0" w:lastRowLastColumn="0"/>
+              <w:rPr>
+                <w:rFonts w:ascii="Calibri" w:eastAsia="Times New Roman" w:hAnsi="Calibri" w:cs="Calibri"/>
+                <w:color w:val="000000"/>
+              </w:rPr>
+            </w:pPr>
+            <w:r>
+              <w:rPr>
+                <w:rFonts w:ascii="Calibri" w:eastAsia="Times New Roman" w:hAnsi="Calibri" w:cs="Calibri"/>
+                <w:color w:val="000000"/>
+              </w:rPr>
+              <w:t>1.73</w:t>
+            </w:r>
+          </w:p>
+        </w:tc>
+        <w:tc>
+          <w:tcPr>
+            <w:tcW w:w="2344" w:type="dxa"/>
+            <w:shd w:val="clear" w:color="auto" w:fill="auto"/>
+            <w:noWrap/>
+            <w:hideMark/>
+          </w:tcPr>
+          <w:p>
+            <w:pPr>
+              <w:widowControl/>
+              <w:autoSpaceDE/>
+              <w:autoSpaceDN/>
+              <w:jc w:val="center"/>
+              <w:cnfStyle w:val="000000100000" w:firstRow="0" w:lastRow="0" w:firstColumn="0" w:lastColumn="0" w:oddVBand="0" w:evenVBand="0" w:oddHBand="1" w:evenHBand="0" w:firstRowFirstColumn="0" w:firstRowLastColumn="0" w:lastRowFirstColumn="0" w:lastRowLastColumn="0"/>
+              <w:rPr>
+                <w:rFonts w:ascii="Calibri" w:eastAsia="Times New Roman" w:hAnsi="Calibri" w:cs="Calibri"/>
+                <w:color w:val="000000"/>
+              </w:rPr>
+            </w:pPr>
+            <w:r>
+              <w:rPr>
+                <w:rFonts w:ascii="Calibri" w:eastAsia="Times New Roman" w:hAnsi="Calibri" w:cs="Calibri"/>
+                <w:color w:val="000000"/>
+              </w:rPr>
+              <w:t>0.86</w:t>
+            </w:r>
+          </w:p>
+        </w:tc>
+      </w:tr>
+      <w:tr>
+        <w:trPr>
+          <w:trHeight w:val="300"/>
+        </w:trPr>
+        <w:tc>
+          <w:tcPr>
+            <w:cnfStyle w:val="001000000000" w:firstRow="0" w:lastRow="0" w:firstColumn="1" w:lastColumn="0" w:oddVBand="0" w:evenVBand="0" w:oddHBand="0" w:evenHBand="0" w:firstRowFirstColumn="0" w:firstRowLastColumn="0" w:lastRowFirstColumn="0" w:lastRowLastColumn="0"/>
+            <w:tcW w:w="440" w:type="dxa"/>
+            <w:shd w:val="clear" w:color="auto" w:fill="auto"/>
+            <w:noWrap/>
+            <w:hideMark/>
+          </w:tcPr>
+          <w:p>
+            <w:pPr>
+              <w:widowControl/>
+              <w:autoSpaceDE/>
+              <w:autoSpaceDN/>
+              <w:jc w:val="right"/>
+              <w:rPr>
+                <w:rFonts w:ascii="Calibri" w:eastAsia="Times New Roman" w:hAnsi="Calibri" w:cs="Calibri"/>
+                <w:color w:val="000000"/>
+              </w:rPr>
+            </w:pPr>
+            <w:r>
+              <w:rPr>
+                <w:rFonts w:ascii="Calibri" w:eastAsia="Times New Roman" w:hAnsi="Calibri" w:cs="Calibri"/>
+                <w:color w:val="000000"/>
+              </w:rPr>
+              <w:t>8</w:t>
+            </w:r>
+          </w:p>
+        </w:tc>
+        <w:tc>
+          <w:tcPr>
+            <w:tcW w:w="3950" w:type="dxa"/>
+            <w:shd w:val="clear" w:color="auto" w:fill="auto"/>
+            <w:noWrap/>
+            <w:hideMark/>
+          </w:tcPr>
+          <w:p>
+            <w:pPr>
+              <w:widowControl/>
+              <w:autoSpaceDE/>
+              <w:autoSpaceDN/>
+              <w:cnfStyle w:val="000000000000" w:firstRow="0" w:lastRow="0" w:firstColumn="0" w:lastColumn="0" w:oddVBand="0" w:evenVBand="0" w:oddHBand="0" w:evenHBand="0" w:firstRowFirstColumn="0" w:firstRowLastColumn="0" w:lastRowFirstColumn="0" w:lastRowLastColumn="0"/>
+              <w:rPr>
+                <w:rFonts w:ascii="Calibri" w:eastAsia="Times New Roman" w:hAnsi="Calibri" w:cs="Calibri"/>
+                <w:color w:val="000000"/>
+              </w:rPr>
+            </w:pPr>
+            <w:r>
+              <w:rPr>
+                <w:rFonts w:ascii="Calibri" w:eastAsia="Times New Roman" w:hAnsi="Calibri" w:cs="Calibri"/>
+                <w:color w:val="000000"/>
+              </w:rPr>
+              <w:t>Car body design (sedan or hatchback)</w:t>
+            </w:r>
+          </w:p>
+        </w:tc>
+        <w:tc>
+          <w:tcPr>
+            <w:tcW w:w="2660" w:type="dxa"/>
+            <w:shd w:val="clear" w:color="auto" w:fill="auto"/>
+            <w:noWrap/>
+            <w:hideMark/>
+          </w:tcPr>
+          <w:p>
+            <w:pPr>
+              <w:widowControl/>
+              <w:autoSpaceDE/>
+              <w:autoSpaceDN/>
+              <w:jc w:val="center"/>
+              <w:cnfStyle w:val="000000000000" w:firstRow="0" w:lastRow="0" w:firstColumn="0" w:lastColumn="0" w:oddVBand="0" w:evenVBand="0" w:oddHBand="0" w:evenHBand="0" w:firstRowFirstColumn="0" w:firstRowLastColumn="0" w:lastRowFirstColumn="0" w:lastRowLastColumn="0"/>
+              <w:rPr>
+                <w:rFonts w:ascii="Calibri" w:eastAsia="Times New Roman" w:hAnsi="Calibri" w:cs="Calibri"/>
+                <w:color w:val="000000"/>
+              </w:rPr>
+            </w:pPr>
+            <w:r>
+              <w:rPr>
+                <w:rFonts w:ascii="Calibri" w:eastAsia="Times New Roman" w:hAnsi="Calibri" w:cs="Calibri"/>
+                <w:color w:val="000000"/>
+              </w:rPr>
+              <w:t>4.09</w:t>
+            </w:r>
+          </w:p>
+        </w:tc>
+        <w:tc>
+          <w:tcPr>
+            <w:tcW w:w="2344" w:type="dxa"/>
+            <w:shd w:val="clear" w:color="auto" w:fill="auto"/>
+            <w:noWrap/>
+            <w:hideMark/>
+          </w:tcPr>
+          <w:p>
+            <w:pPr>
+              <w:widowControl/>
+              <w:autoSpaceDE/>
+              <w:autoSpaceDN/>
+              <w:jc w:val="center"/>
+              <w:cnfStyle w:val="000000000000" w:firstRow="0" w:lastRow="0" w:firstColumn="0" w:lastColumn="0" w:oddVBand="0" w:evenVBand="0" w:oddHBand="0" w:evenHBand="0" w:firstRowFirstColumn="0" w:firstRowLastColumn="0" w:lastRowFirstColumn="0" w:lastRowLastColumn="0"/>
+              <w:rPr>
+                <w:rFonts w:ascii="Calibri" w:eastAsia="Times New Roman" w:hAnsi="Calibri" w:cs="Calibri"/>
+                <w:color w:val="000000"/>
+              </w:rPr>
+            </w:pPr>
+            <w:r>
+              <w:rPr>
+                <w:rFonts w:ascii="Calibri" w:eastAsia="Times New Roman" w:hAnsi="Calibri" w:cs="Calibri"/>
+                <w:color w:val="000000"/>
+              </w:rPr>
+              <w:t>1.31</w:t>
+            </w:r>
+          </w:p>
+        </w:tc>
+      </w:tr>
+      <w:tr>
+        <w:trPr>
+          <w:cnfStyle w:val="000000100000" w:firstRow="0" w:lastRow="0" w:firstColumn="0" w:lastColumn="0" w:oddVBand="0" w:evenVBand="0" w:oddHBand="1" w:evenHBand="0" w:firstRowFirstColumn="0" w:firstRowLastColumn="0" w:lastRowFirstColumn="0" w:lastRowLastColumn="0"/>
+          <w:trHeight w:val="300"/>
+        </w:trPr>
+        <w:tc>
+          <w:tcPr>
+            <w:cnfStyle w:val="001000000000" w:firstRow="0" w:lastRow="0" w:firstColumn="1" w:lastColumn="0" w:oddVBand="0" w:evenVBand="0" w:oddHBand="0" w:evenHBand="0" w:firstRowFirstColumn="0" w:firstRowLastColumn="0" w:lastRowFirstColumn="0" w:lastRowLastColumn="0"/>
+            <w:tcW w:w="440" w:type="dxa"/>
+            <w:shd w:val="clear" w:color="auto" w:fill="auto"/>
+            <w:noWrap/>
+            <w:hideMark/>
+          </w:tcPr>
+          <w:p>
+            <w:pPr>
+              <w:widowControl/>
+              <w:autoSpaceDE/>
+              <w:autoSpaceDN/>
+              <w:jc w:val="right"/>
+              <w:rPr>
+                <w:rFonts w:ascii="Calibri" w:eastAsia="Times New Roman" w:hAnsi="Calibri" w:cs="Calibri"/>
+                <w:color w:val="000000"/>
+              </w:rPr>
+            </w:pPr>
+            <w:r>
+              <w:rPr>
+                <w:rFonts w:ascii="Calibri" w:eastAsia="Times New Roman" w:hAnsi="Calibri" w:cs="Calibri"/>
+                <w:color w:val="000000"/>
+              </w:rPr>
+              <w:t>9</w:t>
+            </w:r>
+          </w:p>
+        </w:tc>
+        <w:tc>
+          <w:tcPr>
+            <w:tcW w:w="3950" w:type="dxa"/>
+            <w:shd w:val="clear" w:color="auto" w:fill="auto"/>
+            <w:noWrap/>
+            <w:hideMark/>
+          </w:tcPr>
+          <w:p>
+            <w:pPr>
+              <w:widowControl/>
+              <w:autoSpaceDE/>
+              <w:autoSpaceDN/>
+              <w:cnfStyle w:val="000000100000" w:firstRow="0" w:lastRow="0" w:firstColumn="0" w:lastColumn="0" w:oddVBand="0" w:evenVBand="0" w:oddHBand="1" w:evenHBand="0" w:firstRowFirstColumn="0" w:firstRowLastColumn="0" w:lastRowFirstColumn="0" w:lastRowLastColumn="0"/>
+              <w:rPr>
+                <w:rFonts w:ascii="Calibri" w:eastAsia="Times New Roman" w:hAnsi="Calibri" w:cs="Calibri"/>
+                <w:color w:val="000000"/>
+              </w:rPr>
+            </w:pPr>
+            <w:r>
+              <w:rPr>
+                <w:rFonts w:ascii="Calibri" w:eastAsia="Times New Roman" w:hAnsi="Calibri" w:cs="Calibri"/>
+                <w:color w:val="000000"/>
+              </w:rPr>
+              <w:t>Car transmission</w:t>
+            </w:r>
+          </w:p>
+        </w:tc>
+        <w:tc>
+          <w:tcPr>
+            <w:tcW w:w="2660" w:type="dxa"/>
+            <w:shd w:val="clear" w:color="auto" w:fill="auto"/>
+            <w:noWrap/>
+            <w:hideMark/>
+          </w:tcPr>
+          <w:p>
+            <w:pPr>
+              <w:widowControl/>
+              <w:autoSpaceDE/>
+              <w:autoSpaceDN/>
+              <w:jc w:val="center"/>
+              <w:cnfStyle w:val="000000100000" w:firstRow="0" w:lastRow="0" w:firstColumn="0" w:lastColumn="0" w:oddVBand="0" w:evenVBand="0" w:oddHBand="1" w:evenHBand="0" w:firstRowFirstColumn="0" w:firstRowLastColumn="0" w:lastRowFirstColumn="0" w:lastRowLastColumn="0"/>
+              <w:rPr>
+                <w:rFonts w:ascii="Calibri" w:eastAsia="Times New Roman" w:hAnsi="Calibri" w:cs="Calibri"/>
+                <w:color w:val="000000"/>
+              </w:rPr>
+            </w:pPr>
+            <w:r>
+              <w:rPr>
+                <w:rFonts w:ascii="Calibri" w:eastAsia="Times New Roman" w:hAnsi="Calibri" w:cs="Calibri"/>
+                <w:color w:val="000000"/>
+              </w:rPr>
+              <w:t>1.77</w:t>
+            </w:r>
+          </w:p>
+        </w:tc>
+        <w:tc>
+          <w:tcPr>
+            <w:tcW w:w="2344" w:type="dxa"/>
+            <w:shd w:val="clear" w:color="auto" w:fill="auto"/>
+            <w:noWrap/>
+            <w:hideMark/>
+          </w:tcPr>
+          <w:p>
+            <w:pPr>
+              <w:widowControl/>
+              <w:autoSpaceDE/>
+              <w:autoSpaceDN/>
+              <w:jc w:val="center"/>
+              <w:cnfStyle w:val="000000100000" w:firstRow="0" w:lastRow="0" w:firstColumn="0" w:lastColumn="0" w:oddVBand="0" w:evenVBand="0" w:oddHBand="1" w:evenHBand="0" w:firstRowFirstColumn="0" w:firstRowLastColumn="0" w:lastRowFirstColumn="0" w:lastRowLastColumn="0"/>
+              <w:rPr>
+                <w:rFonts w:ascii="Calibri" w:eastAsia="Times New Roman" w:hAnsi="Calibri" w:cs="Calibri"/>
+                <w:color w:val="000000"/>
+              </w:rPr>
+            </w:pPr>
+            <w:r>
+              <w:rPr>
+                <w:rFonts w:ascii="Calibri" w:eastAsia="Times New Roman" w:hAnsi="Calibri" w:cs="Calibri"/>
+                <w:color w:val="000000"/>
+              </w:rPr>
+              <w:t>1.08</w:t>
+            </w:r>
+          </w:p>
+        </w:tc>
+      </w:tr>
+      <w:tr>
+        <w:trPr>
+          <w:trHeight w:val="300"/>
+        </w:trPr>
+        <w:tc>
+          <w:tcPr>
+            <w:cnfStyle w:val="001000000000" w:firstRow="0" w:lastRow="0" w:firstColumn="1" w:lastColumn="0" w:oddVBand="0" w:evenVBand="0" w:oddHBand="0" w:evenHBand="0" w:firstRowFirstColumn="0" w:firstRowLastColumn="0" w:lastRowFirstColumn="0" w:lastRowLastColumn="0"/>
+            <w:tcW w:w="440" w:type="dxa"/>
+            <w:shd w:val="clear" w:color="auto" w:fill="auto"/>
+            <w:noWrap/>
+            <w:hideMark/>
+          </w:tcPr>
+          <w:p>
+            <w:pPr>
+              <w:widowControl/>
+              <w:autoSpaceDE/>
+              <w:autoSpaceDN/>
+              <w:jc w:val="right"/>
+              <w:rPr>
+                <w:rFonts w:ascii="Calibri" w:eastAsia="Times New Roman" w:hAnsi="Calibri" w:cs="Calibri"/>
+                <w:color w:val="000000"/>
+              </w:rPr>
+            </w:pPr>
+            <w:r>
+              <w:rPr>
+                <w:rFonts w:ascii="Calibri" w:eastAsia="Times New Roman" w:hAnsi="Calibri" w:cs="Calibri"/>
+                <w:color w:val="000000"/>
+              </w:rPr>
+              <w:t>10</w:t>
+            </w:r>
+          </w:p>
+        </w:tc>
+        <w:tc>
+          <w:tcPr>
+            <w:tcW w:w="3950" w:type="dxa"/>
+            <w:shd w:val="clear" w:color="auto" w:fill="auto"/>
+            <w:noWrap/>
+            <w:hideMark/>
+          </w:tcPr>
+          <w:p>
+            <w:pPr>
+              <w:widowControl/>
+              <w:autoSpaceDE/>
+              <w:autoSpaceDN/>
+              <w:cnfStyle w:val="000000000000" w:firstRow="0" w:lastRow="0" w:firstColumn="0" w:lastColumn="0" w:oddVBand="0" w:evenVBand="0" w:oddHBand="0" w:evenHBand="0" w:firstRowFirstColumn="0" w:firstRowLastColumn="0" w:lastRowFirstColumn="0" w:lastRowLastColumn="0"/>
+              <w:rPr>
+                <w:rFonts w:ascii="Calibri" w:eastAsia="Times New Roman" w:hAnsi="Calibri" w:cs="Calibri"/>
+                <w:color w:val="000000"/>
+              </w:rPr>
+            </w:pPr>
+            <w:r>
+              <w:rPr>
+                <w:rFonts w:ascii="Calibri" w:eastAsia="Times New Roman" w:hAnsi="Calibri" w:cs="Calibri"/>
+                <w:color w:val="000000"/>
+              </w:rPr>
+              <w:t>Car sunroof</w:t>
+            </w:r>
+          </w:p>
+        </w:tc>
+        <w:tc>
+          <w:tcPr>
+            <w:tcW w:w="2660" w:type="dxa"/>
+            <w:shd w:val="clear" w:color="auto" w:fill="auto"/>
+            <w:noWrap/>
+            <w:hideMark/>
+          </w:tcPr>
+          <w:p>
+            <w:pPr>
+              <w:widowControl/>
+              <w:autoSpaceDE/>
+              <w:autoSpaceDN/>
+              <w:jc w:val="center"/>
+              <w:cnfStyle w:val="000000000000" w:firstRow="0" w:lastRow="0" w:firstColumn="0" w:lastColumn="0" w:oddVBand="0" w:evenVBand="0" w:oddHBand="0" w:evenHBand="0" w:firstRowFirstColumn="0" w:firstRowLastColumn="0" w:lastRowFirstColumn="0" w:lastRowLastColumn="0"/>
+              <w:rPr>
+                <w:rFonts w:ascii="Calibri" w:eastAsia="Times New Roman" w:hAnsi="Calibri" w:cs="Calibri"/>
+                <w:color w:val="000000"/>
+              </w:rPr>
+            </w:pPr>
+            <w:r>
+              <w:rPr>
+                <w:rFonts w:ascii="Calibri" w:eastAsia="Times New Roman" w:hAnsi="Calibri" w:cs="Calibri"/>
+                <w:color w:val="000000"/>
+              </w:rPr>
+              <w:t>4.45</w:t>
+            </w:r>
+          </w:p>
+        </w:tc>
+        <w:tc>
+          <w:tcPr>
+            <w:tcW w:w="2344" w:type="dxa"/>
+            <w:shd w:val="clear" w:color="auto" w:fill="auto"/>
+            <w:noWrap/>
+            <w:hideMark/>
+          </w:tcPr>
+          <w:p>
+            <w:pPr>
+              <w:widowControl/>
+              <w:autoSpaceDE/>
+              <w:autoSpaceDN/>
+              <w:jc w:val="center"/>
+              <w:cnfStyle w:val="000000000000" w:firstRow="0" w:lastRow="0" w:firstColumn="0" w:lastColumn="0" w:oddVBand="0" w:evenVBand="0" w:oddHBand="0" w:evenHBand="0" w:firstRowFirstColumn="0" w:firstRowLastColumn="0" w:lastRowFirstColumn="0" w:lastRowLastColumn="0"/>
+              <w:rPr>
+                <w:rFonts w:ascii="Calibri" w:eastAsia="Times New Roman" w:hAnsi="Calibri" w:cs="Calibri"/>
+                <w:color w:val="000000"/>
+              </w:rPr>
+            </w:pPr>
+            <w:r>
+              <w:rPr>
+                <w:rFonts w:ascii="Calibri" w:eastAsia="Times New Roman" w:hAnsi="Calibri" w:cs="Calibri"/>
+                <w:color w:val="000000"/>
+              </w:rPr>
+              <w:t>1.2</w:t>
+            </w:r>
+          </w:p>
+        </w:tc>
+      </w:tr>
+    </w:tbl>
     <w:p>
       <w:pPr>
         <w:pStyle w:val="BodyText"/>
@@ -8418,32 +9538,36 @@
         <w:rPr>
           <w:rFonts w:ascii="Times New Roman"/>
           <w:iCs/>
-          <w:sz w:val="24"/>
-          <w:szCs w:val="15"/>
-        </w:rPr>
-      </w:pPr>
-    </w:p>
-    <w:p>
-      <w:pPr>
-        <w:pStyle w:val="BodyText"/>
-        <w:spacing w:before="1" w:line="360" w:lineRule="auto"/>
-        <w:jc w:val="both"/>
-        <w:rPr>
-          <w:rFonts w:ascii="Times New Roman"/>
-          <w:iCs/>
-          <w:sz w:val="24"/>
-          <w:szCs w:val="15"/>
-        </w:rPr>
-      </w:pPr>
-      <w:r>
-        <w:rPr>
-          <w:rFonts w:ascii="Times New Roman"/>
-          <w:iCs/>
-          <w:sz w:val="24"/>
-          <w:szCs w:val="15"/>
-        </w:rPr>
-        <w:tab/>
-        <w:t xml:space="preserve"> </w:t>
+          <w:sz w:val="20"/>
+          <w:szCs w:val="11"/>
+        </w:rPr>
+      </w:pPr>
+      <w:r>
+        <w:rPr>
+          <w:rFonts w:ascii="Times New Roman"/>
+          <w:iCs/>
+          <w:sz w:val="20"/>
+          <w:szCs w:val="11"/>
+        </w:rPr>
+        <w:t xml:space="preserve">Table 1: Results </w:t>
+      </w:r>
+      <w:r>
+        <w:rPr>
+          <w:rFonts w:ascii="Times New Roman"/>
+          <w:iCs/>
+          <w:sz w:val="20"/>
+          <w:szCs w:val="11"/>
+        </w:rPr>
+        <w:t>of</w:t>
+      </w:r>
+      <w:r>
+        <w:rPr>
+          <w:rFonts w:ascii="Times New Roman"/>
+          <w:iCs/>
+          <w:sz w:val="20"/>
+          <w:szCs w:val="11"/>
+        </w:rPr>
+        <w:t xml:space="preserve"> the pre-test</w:t>
       </w:r>
     </w:p>
     <w:p>
@@ -8467,7 +9591,60 @@
           <w:sz w:val="28"/>
           <w:szCs w:val="17"/>
         </w:rPr>
-        <w:lastRenderedPageBreak/>
+        <w:t>Sample</w:t>
+      </w:r>
+    </w:p>
+    <w:p>
+      <w:pPr>
+        <w:pStyle w:val="BodyText"/>
+        <w:spacing w:before="1" w:line="360" w:lineRule="auto"/>
+        <w:rPr>
+          <w:rFonts w:ascii="Times New Roman"/>
+          <w:iCs/>
+          <w:sz w:val="24"/>
+          <w:szCs w:val="15"/>
+        </w:rPr>
+      </w:pPr>
+      <w:r>
+        <w:rPr>
+          <w:rFonts w:ascii="Times New Roman"/>
+          <w:iCs/>
+          <w:sz w:val="24"/>
+          <w:szCs w:val="15"/>
+        </w:rPr>
+        <w:t xml:space="preserve">The </w:t>
+      </w:r>
+      <w:r>
+        <w:rPr>
+          <w:rFonts w:ascii="Times New Roman"/>
+          <w:iCs/>
+          <w:sz w:val="24"/>
+          <w:szCs w:val="15"/>
+        </w:rPr>
+        <w:t>selected sample is full-time employees from the U.S with an age range between 25-54 years old. This range</w:t>
+      </w:r>
+    </w:p>
+    <w:p>
+      <w:pPr>
+        <w:pStyle w:val="BodyText"/>
+        <w:numPr>
+          <w:ilvl w:val="1"/>
+          <w:numId w:val="26"/>
+        </w:numPr>
+        <w:spacing w:before="1" w:line="360" w:lineRule="auto"/>
+        <w:rPr>
+          <w:rFonts w:ascii="Times New Roman"/>
+          <w:i/>
+          <w:sz w:val="36"/>
+        </w:rPr>
+      </w:pPr>
+      <w:r>
+        <w:rPr>
+          <w:rFonts w:ascii="Times New Roman"/>
+          <w:i/>
+          <w:sz w:val="28"/>
+          <w:szCs w:val="17"/>
+        </w:rPr>
         <w:t>Method</w:t>
       </w:r>
     </w:p>
@@ -8631,7 +9808,25 @@
           <w:sz w:val="24"/>
           <w:szCs w:val="15"/>
         </w:rPr>
-        <w:t>I sense this car its mine</w:t>
+        <w:t xml:space="preserve">I sense this car </w:t>
+      </w:r>
+      <w:r>
+        <w:rPr>
+          <w:rFonts w:ascii="Times New Roman"/>
+          <w:iCs/>
+          <w:sz w:val="24"/>
+          <w:szCs w:val="15"/>
+        </w:rPr>
+        <w:t>is</w:t>
+      </w:r>
+      <w:r>
+        <w:rPr>
+          <w:rFonts w:ascii="Times New Roman"/>
+          <w:iCs/>
+          <w:sz w:val="24"/>
+          <w:szCs w:val="15"/>
+        </w:rPr>
+        <w:t xml:space="preserve"> mine</w:t>
       </w:r>
       <w:r>
         <w:rPr>
@@ -8649,7 +9844,17 @@
           <w:sz w:val="24"/>
           <w:szCs w:val="15"/>
         </w:rPr>
-        <w:t>I feel a very high degree of personal ownership towards this car</w:t>
+        <w:t xml:space="preserve">I feel a very high degree </w:t>
+      </w:r>
+      <w:r>
+        <w:rPr>
+          <w:rFonts w:ascii="Times New Roman"/>
+          <w:iCs/>
+          <w:sz w:val="24"/>
+          <w:szCs w:val="15"/>
+        </w:rPr>
+        <w:lastRenderedPageBreak/>
+        <w:t>of personal ownership towards this car</w:t>
       </w:r>
       <w:r>
         <w:rPr>
@@ -8735,7 +9940,43 @@
           <w:szCs w:val="15"/>
         </w:rPr>
         <w:tab/>
-        <w:t xml:space="preserve">Given that in the present experiment, participants are going to be told that they have to purchase a specific car, rather than sell their cars, they will just be required to give the amount of money, in U.S dollars, that they are willing to spend in that specific product, after the whole manipulation was done. </w:t>
+        <w:t xml:space="preserve">Given that in the present experiment, participants are going to be told that they have to purchase a specific car, rather </w:t>
+      </w:r>
+      <w:r>
+        <w:rPr>
+          <w:rFonts w:ascii="Times New Roman"/>
+          <w:iCs/>
+          <w:sz w:val="24"/>
+          <w:szCs w:val="15"/>
+        </w:rPr>
+        <w:t>than</w:t>
+      </w:r>
+      <w:r>
+        <w:rPr>
+          <w:rFonts w:ascii="Times New Roman"/>
+          <w:iCs/>
+          <w:sz w:val="24"/>
+          <w:szCs w:val="15"/>
+        </w:rPr>
+        <w:t xml:space="preserve"> sell their</w:t>
+      </w:r>
+      <w:r>
+        <w:rPr>
+          <w:rFonts w:ascii="Times New Roman"/>
+          <w:iCs/>
+          <w:sz w:val="24"/>
+          <w:szCs w:val="15"/>
+        </w:rPr>
+        <w:t xml:space="preserve"> own vehicles</w:t>
+      </w:r>
+      <w:r>
+        <w:rPr>
+          <w:rFonts w:ascii="Times New Roman"/>
+          <w:iCs/>
+          <w:sz w:val="24"/>
+          <w:szCs w:val="15"/>
+        </w:rPr>
+        <w:t xml:space="preserve">, they will just be required to give the amount of money, in U.S dollars, that they are willing to spend in that specific product, after the whole manipulation was done. </w:t>
       </w:r>
       <w:r>
         <w:rPr>
@@ -8844,8 +10085,328 @@
           <w:sz w:val="24"/>
           <w:szCs w:val="15"/>
         </w:rPr>
-        <w:t xml:space="preserve">this is not going to be included as a covariate, rather just 3 variable will be. </w:t>
-      </w:r>
+        <w:t>this is not going to be included as a covariate, rather just 3 variable</w:t>
+      </w:r>
+      <w:r>
+        <w:rPr>
+          <w:rFonts w:ascii="Times New Roman"/>
+          <w:iCs/>
+          <w:sz w:val="24"/>
+          <w:szCs w:val="15"/>
+        </w:rPr>
+        <w:t>s</w:t>
+      </w:r>
+      <w:r>
+        <w:rPr>
+          <w:rFonts w:ascii="Times New Roman"/>
+          <w:iCs/>
+          <w:sz w:val="24"/>
+          <w:szCs w:val="15"/>
+        </w:rPr>
+        <w:t xml:space="preserve"> will be</w:t>
+      </w:r>
+      <w:r>
+        <w:rPr>
+          <w:rFonts w:ascii="Times New Roman"/>
+          <w:iCs/>
+          <w:sz w:val="24"/>
+          <w:szCs w:val="15"/>
+        </w:rPr>
+        <w:t xml:space="preserve"> considered. These are: gender, age and mean of transport usually used.</w:t>
+      </w:r>
+    </w:p>
+    <w:p>
+      <w:pPr>
+        <w:pStyle w:val="BodyText"/>
+        <w:spacing w:before="1" w:line="360" w:lineRule="auto"/>
+        <w:jc w:val="both"/>
+        <w:rPr>
+          <w:rFonts w:ascii="Times New Roman"/>
+          <w:iCs/>
+          <w:sz w:val="24"/>
+          <w:szCs w:val="15"/>
+        </w:rPr>
+      </w:pPr>
+      <w:r>
+        <w:rPr>
+          <w:rFonts w:ascii="Times New Roman"/>
+          <w:iCs/>
+          <w:sz w:val="24"/>
+          <w:szCs w:val="15"/>
+        </w:rPr>
+        <w:t>Gender</w:t>
+      </w:r>
+      <w:r>
+        <w:rPr>
+          <w:rFonts w:ascii="Times New Roman"/>
+          <w:iCs/>
+          <w:sz w:val="24"/>
+          <w:szCs w:val="15"/>
+        </w:rPr>
+        <w:t xml:space="preserve"> as a covariate has been included based on the study carried out by</w:t>
+      </w:r>
+      <w:r>
+        <w:t xml:space="preserve"> </w:t>
+      </w:r>
+      <w:r>
+        <w:rPr>
+          <w:rFonts w:ascii="Times New Roman"/>
+          <w:iCs/>
+          <w:sz w:val="24"/>
+          <w:szCs w:val="15"/>
+        </w:rPr>
+        <w:t>Ar</w:t>
+      </w:r>
+      <w:r>
+        <w:rPr>
+          <w:rFonts w:ascii="Times New Roman"/>
+          <w:iCs/>
+          <w:sz w:val="24"/>
+          <w:szCs w:val="15"/>
+        </w:rPr>
+        <w:t>ı</w:t>
+      </w:r>
+      <w:r>
+        <w:rPr>
+          <w:rFonts w:ascii="Times New Roman"/>
+          <w:iCs/>
+          <w:sz w:val="24"/>
+          <w:szCs w:val="15"/>
+        </w:rPr>
+        <w:t>sal &amp; C</w:t>
+      </w:r>
+      <w:r>
+        <w:rPr>
+          <w:rFonts w:ascii="Times New Roman"/>
+          <w:iCs/>
+          <w:sz w:val="24"/>
+          <w:szCs w:val="15"/>
+        </w:rPr>
+        <w:t>ö</w:t>
+      </w:r>
+      <w:r>
+        <w:rPr>
+          <w:rFonts w:ascii="Times New Roman"/>
+          <w:iCs/>
+          <w:sz w:val="24"/>
+          <w:szCs w:val="15"/>
+        </w:rPr>
+        <w:t>mert</w:t>
+      </w:r>
+      <w:r>
+        <w:rPr>
+          <w:rFonts w:ascii="Times New Roman"/>
+          <w:iCs/>
+          <w:sz w:val="24"/>
+          <w:szCs w:val="15"/>
+        </w:rPr>
+        <w:t xml:space="preserve"> (</w:t>
+      </w:r>
+      <w:r>
+        <w:rPr>
+          <w:rFonts w:ascii="Times New Roman"/>
+          <w:iCs/>
+          <w:sz w:val="24"/>
+          <w:szCs w:val="15"/>
+        </w:rPr>
+        <w:t>2016)</w:t>
+      </w:r>
+      <w:r>
+        <w:rPr>
+          <w:rFonts w:ascii="Times New Roman"/>
+          <w:iCs/>
+          <w:sz w:val="24"/>
+          <w:szCs w:val="15"/>
+        </w:rPr>
+        <w:t xml:space="preserve">. This study was able to examine the influence of hedonic and utilitarian motives on consumer behavior through the comparison of two cultures: Spanish and Turkish. </w:t>
+      </w:r>
+      <w:r>
+        <w:rPr>
+          <w:rFonts w:ascii="Times New Roman"/>
+          <w:iCs/>
+          <w:sz w:val="24"/>
+          <w:szCs w:val="15"/>
+        </w:rPr>
+        <w:t xml:space="preserve">In the research, the authors demonstrated that female respondents tended to be more hedonic motivations than male respondents in both countries. Additionally, the study made by Walkcher et al (2016), showed that </w:t>
+      </w:r>
+      <w:r>
+        <w:rPr>
+          <w:rFonts w:ascii="Times New Roman"/>
+          <w:iCs/>
+          <w:sz w:val="24"/>
+          <w:szCs w:val="15"/>
+        </w:rPr>
+        <w:t xml:space="preserve">women are more mass-customized oriented through the analysis of 500 online shops. The data obtained by the authors showed that while 60% of women have already purchased a MC-product online, only 44% of men were MC-users. </w:t>
+      </w:r>
+      <w:r>
+        <w:rPr>
+          <w:rFonts w:ascii="Times New Roman"/>
+          <w:iCs/>
+          <w:sz w:val="24"/>
+          <w:szCs w:val="15"/>
+        </w:rPr>
+        <w:t xml:space="preserve">These findings are quite relevant to expect a significant difference in the present research between both genders. </w:t>
+      </w:r>
+    </w:p>
+    <w:p>
+      <w:pPr>
+        <w:pStyle w:val="BodyText"/>
+        <w:spacing w:before="1" w:line="360" w:lineRule="auto"/>
+        <w:jc w:val="both"/>
+        <w:rPr>
+          <w:rFonts w:ascii="Times New Roman"/>
+          <w:iCs/>
+          <w:sz w:val="24"/>
+          <w:szCs w:val="15"/>
+        </w:rPr>
+      </w:pPr>
+      <w:r>
+        <w:rPr>
+          <w:rFonts w:ascii="Times New Roman"/>
+          <w:iCs/>
+          <w:sz w:val="24"/>
+          <w:szCs w:val="15"/>
+        </w:rPr>
+        <w:t>In regards to age, there are several studies which have documented a significant difference in willingness to pay among some age groups. For instance, the research made by</w:t>
+      </w:r>
+      <w:r>
+        <w:rPr>
+          <w:rFonts w:ascii="Times New Roman"/>
+          <w:iCs/>
+          <w:sz w:val="24"/>
+          <w:szCs w:val="15"/>
+        </w:rPr>
+        <w:t xml:space="preserve"> </w:t>
+      </w:r>
+      <w:r>
+        <w:rPr>
+          <w:rFonts w:ascii="Times New Roman"/>
+          <w:iCs/>
+          <w:sz w:val="24"/>
+          <w:szCs w:val="15"/>
+        </w:rPr>
+        <w:t>Makkonen</w:t>
+      </w:r>
+      <w:r>
+        <w:rPr>
+          <w:rFonts w:ascii="Times New Roman"/>
+          <w:iCs/>
+          <w:sz w:val="24"/>
+          <w:szCs w:val="15"/>
+        </w:rPr>
+        <w:t xml:space="preserve"> et al (2011)</w:t>
+      </w:r>
+      <w:r>
+        <w:rPr>
+          <w:rFonts w:ascii="Times New Roman"/>
+          <w:iCs/>
+          <w:sz w:val="24"/>
+          <w:szCs w:val="15"/>
+        </w:rPr>
+        <w:t>,</w:t>
+      </w:r>
+      <w:r>
+        <w:rPr>
+          <w:rFonts w:ascii="Times New Roman"/>
+          <w:iCs/>
+          <w:sz w:val="24"/>
+          <w:szCs w:val="15"/>
+        </w:rPr>
+        <w:t xml:space="preserve"> demonstrated that there is a significant difference regarding WTP for music tracks and that the group that differed from the other two groups was the age group of under 30 years. These differences, it is believed, could be produced given the fact that normally, the older a person, the higher his/her income</w:t>
+      </w:r>
+      <w:r>
+        <w:rPr>
+          <w:rFonts w:ascii="Times New Roman"/>
+          <w:iCs/>
+          <w:sz w:val="24"/>
+          <w:szCs w:val="15"/>
+        </w:rPr>
+        <w:t xml:space="preserve"> is</w:t>
+      </w:r>
+      <w:r>
+        <w:rPr>
+          <w:rFonts w:ascii="Times New Roman"/>
+          <w:iCs/>
+          <w:sz w:val="24"/>
+          <w:szCs w:val="15"/>
+        </w:rPr>
+        <w:t xml:space="preserve">, or probably due to the risk aversion that is not the same for all age groups. </w:t>
+      </w:r>
+    </w:p>
+    <w:p>
+      <w:pPr>
+        <w:pStyle w:val="BodyText"/>
+        <w:spacing w:before="1" w:line="360" w:lineRule="auto"/>
+        <w:jc w:val="both"/>
+        <w:rPr>
+          <w:rFonts w:ascii="Times New Roman"/>
+          <w:iCs/>
+          <w:sz w:val="24"/>
+          <w:szCs w:val="15"/>
+        </w:rPr>
+      </w:pPr>
+      <w:r>
+        <w:rPr>
+          <w:rFonts w:ascii="Times New Roman"/>
+          <w:iCs/>
+          <w:sz w:val="24"/>
+          <w:szCs w:val="15"/>
+        </w:rPr>
+        <w:t xml:space="preserve">The third covariate expected to be included is the mean of transport usually used by the respondent. This variable was included based on the belief that the willingness to pay but especially the psychological ownership, towards a car, is not going to be the same for a person who usually uses its own private vehicle </w:t>
+      </w:r>
+      <w:r>
+        <w:rPr>
+          <w:rFonts w:ascii="Times New Roman"/>
+          <w:iCs/>
+          <w:sz w:val="24"/>
+          <w:szCs w:val="15"/>
+        </w:rPr>
+        <w:t>as</w:t>
+      </w:r>
+      <w:r>
+        <w:rPr>
+          <w:rFonts w:ascii="Times New Roman"/>
+          <w:iCs/>
+          <w:sz w:val="24"/>
+          <w:szCs w:val="15"/>
+        </w:rPr>
+        <w:t xml:space="preserve"> for a person who frequently uses public transport. </w:t>
+      </w:r>
+      <w:r>
+        <w:rPr>
+          <w:rFonts w:ascii="Times New Roman"/>
+          <w:iCs/>
+          <w:sz w:val="24"/>
+          <w:szCs w:val="15"/>
+        </w:rPr>
+        <w:t xml:space="preserve">It is going to be treated as a categorical variable. </w:t>
+      </w:r>
+    </w:p>
+    <w:p>
+      <w:pPr>
+        <w:pStyle w:val="BodyText"/>
+        <w:spacing w:before="1" w:line="360" w:lineRule="auto"/>
+        <w:jc w:val="both"/>
+        <w:rPr>
+          <w:rFonts w:ascii="Times New Roman"/>
+          <w:iCs/>
+          <w:sz w:val="24"/>
+          <w:szCs w:val="15"/>
+        </w:rPr>
+      </w:pPr>
+    </w:p>
+    <w:p>
+      <w:pPr>
+        <w:pStyle w:val="BodyText"/>
+        <w:spacing w:before="1" w:line="360" w:lineRule="auto"/>
+        <w:jc w:val="both"/>
+        <w:rPr>
+          <w:rFonts w:ascii="Times New Roman"/>
+          <w:iCs/>
+          <w:sz w:val="24"/>
+          <w:szCs w:val="15"/>
+        </w:rPr>
+      </w:pPr>
     </w:p>
     <w:p>
       <w:pPr>
@@ -8993,13 +10554,8 @@
         <w:t xml:space="preserve"> </w:t>
       </w:r>
       <w:r>
-        <w:t>Design/</w:t>
-      </w:r>
-      <w:proofErr w:type="spellStart"/>
-      <w:r>
-        <w:t>Onderzoeksmethode</w:t>
-      </w:r>
-      <w:proofErr w:type="spellEnd"/>
+        <w:t>Design/Onderzoeksmethode</w:t>
+      </w:r>
     </w:p>
     <w:p>
       <w:pPr>
@@ -9213,7 +10769,6 @@
                 <w:sz w:val="20"/>
                 <w:szCs w:val="18"/>
               </w:rPr>
-              <w:lastRenderedPageBreak/>
               <w:t xml:space="preserve">HCP = High customizable product (between </w:t>
             </w:r>
             <w:r>
@@ -9304,7 +10859,6 @@
                 <w:color w:val="000000" w:themeColor="text1"/>
                 <w:sz w:val="24"/>
               </w:rPr>
-              <w:lastRenderedPageBreak/>
               <w:t>Moderator</w:t>
             </w:r>
           </w:p>
@@ -9644,6 +11198,7 @@
                 <w:color w:val="000000" w:themeColor="text1"/>
                 <w:sz w:val="24"/>
               </w:rPr>
+              <w:lastRenderedPageBreak/>
               <w:t>Dependent</w:t>
             </w:r>
           </w:p>
@@ -10087,25 +11642,7 @@
           <w:color w:val="000000" w:themeColor="text1"/>
           <w:sz w:val="24"/>
         </w:rPr>
-        <w:t xml:space="preserve">Dhar &amp; </w:t>
-      </w:r>
-      <w:proofErr w:type="spellStart"/>
-      <w:r>
-        <w:rPr>
-          <w:rFonts w:ascii="Times New Roman"/>
-          <w:color w:val="000000" w:themeColor="text1"/>
-          <w:sz w:val="24"/>
-        </w:rPr>
-        <w:t>Wertenbroch</w:t>
-      </w:r>
-      <w:proofErr w:type="spellEnd"/>
-      <w:r>
-        <w:rPr>
-          <w:rFonts w:ascii="Times New Roman"/>
-          <w:color w:val="000000" w:themeColor="text1"/>
-          <w:sz w:val="24"/>
-        </w:rPr>
-        <w:t xml:space="preserve"> (2000</w:t>
+        <w:t>Dhar &amp; Wertenbroch (2000</w:t>
       </w:r>
       <w:r>
         <w:rPr>
@@ -10317,7 +11854,6 @@
           <w:color w:val="000000" w:themeColor="text1"/>
           <w:sz w:val="24"/>
         </w:rPr>
-        <w:lastRenderedPageBreak/>
         <w:t xml:space="preserve">An ANOVA will be carried out, complemented with a mediation analysis that is comprised of three sets of regressions: </w:t>
       </w:r>
       <w:r>
@@ -10485,13 +12021,8 @@
         <w:jc w:val="left"/>
       </w:pPr>
       <w:r>
-        <w:t>References/</w:t>
-      </w:r>
-      <w:proofErr w:type="spellStart"/>
-      <w:r>
-        <w:t>Referenties</w:t>
-      </w:r>
-      <w:proofErr w:type="spellEnd"/>
+        <w:t>References/Referenties</w:t>
+      </w:r>
     </w:p>
     <w:p>
       <w:pPr>
@@ -10518,39 +12049,7 @@
           <w:b w:val="0"/>
           <w:bCs w:val="0"/>
         </w:rPr>
-        <w:t xml:space="preserve">Arora, N., </w:t>
-      </w:r>
-      <w:proofErr w:type="spellStart"/>
-      <w:r>
-        <w:rPr>
-          <w:b w:val="0"/>
-          <w:bCs w:val="0"/>
-        </w:rPr>
-        <w:t>Ensslen</w:t>
-      </w:r>
-      <w:proofErr w:type="spellEnd"/>
-      <w:r>
-        <w:rPr>
-          <w:b w:val="0"/>
-          <w:bCs w:val="0"/>
-        </w:rPr>
-        <w:t xml:space="preserve">, D., Lars, F., Liu, W., Robinson, K., Stein, E., &amp; </w:t>
-      </w:r>
-      <w:proofErr w:type="spellStart"/>
-      <w:r>
-        <w:rPr>
-          <w:b w:val="0"/>
-          <w:bCs w:val="0"/>
-        </w:rPr>
-        <w:t>Schüler</w:t>
-      </w:r>
-      <w:proofErr w:type="spellEnd"/>
-      <w:r>
-        <w:rPr>
-          <w:b w:val="0"/>
-          <w:bCs w:val="0"/>
-        </w:rPr>
-        <w:t>, G. (2021, November 12). The value of getting personalization right—or wrong—is multiplying. Retrieved from McKinsey &amp; Company: https://www.mckinsey.com/capabilities/growth-marketing-and-sales/our-insights/the-value-of-getting-personalization-right-or-wrong-is-multiplying</w:t>
+        <w:t>Arora, N., Ensslen, D., Lars, F., Liu, W., Robinson, K., Stein, E., &amp; Schüler, G. (2021, November 12). The value of getting personalization right—or wrong—is multiplying. Retrieved from McKinsey &amp; Company: https://www.mckinsey.com/capabilities/growth-marketing-and-sales/our-insights/the-value-of-getting-personalization-right-or-wrong-is-multiplying</w:t>
       </w:r>
     </w:p>
     <w:p>
@@ -10566,37 +12065,20 @@
           <w:bCs w:val="0"/>
         </w:rPr>
       </w:pPr>
-      <w:proofErr w:type="spellStart"/>
       <w:r>
         <w:rPr>
           <w:b w:val="0"/>
           <w:bCs w:val="0"/>
         </w:rPr>
-        <w:t>Atasoy</w:t>
-      </w:r>
-      <w:proofErr w:type="spellEnd"/>
+        <w:t xml:space="preserve">Atasoy, O., &amp; Morewedge, C. (2018). Digital Goods Are Valued Less Than Physical </w:t>
+      </w:r>
       <w:r>
         <w:rPr>
           <w:b w:val="0"/>
           <w:bCs w:val="0"/>
         </w:rPr>
-        <w:t xml:space="preserve">, O., &amp; </w:t>
-      </w:r>
-      <w:proofErr w:type="spellStart"/>
-      <w:r>
-        <w:rPr>
-          <w:b w:val="0"/>
-          <w:bCs w:val="0"/>
-        </w:rPr>
-        <w:t>Morewedge</w:t>
-      </w:r>
-      <w:proofErr w:type="spellEnd"/>
-      <w:r>
-        <w:rPr>
-          <w:b w:val="0"/>
-          <w:bCs w:val="0"/>
-        </w:rPr>
-        <w:t>, C. (2018). Digital Goods Are Valued Less Than Physical Goods. Journal of Consumer Research, 1343-1357.</w:t>
+        <w:lastRenderedPageBreak/>
+        <w:t>Goods. Journal of Consumer Research, 1343-1357.</w:t>
       </w:r>
     </w:p>
     <w:p>
@@ -10617,23 +12099,7 @@
           <w:b w:val="0"/>
           <w:bCs w:val="0"/>
         </w:rPr>
-        <w:t xml:space="preserve">Bonaventure, S., &amp; </w:t>
-      </w:r>
-      <w:proofErr w:type="spellStart"/>
-      <w:r>
-        <w:rPr>
-          <w:b w:val="0"/>
-          <w:bCs w:val="0"/>
-        </w:rPr>
-        <w:t>Chebat</w:t>
-      </w:r>
-      <w:proofErr w:type="spellEnd"/>
-      <w:r>
-        <w:rPr>
-          <w:b w:val="0"/>
-          <w:bCs w:val="0"/>
-        </w:rPr>
-        <w:t>, J. C. (2015). Psychological ownership, touch, and willingness to pay for an extended warranty. Journal of Marketing Theory and Practice, 224-234</w:t>
+        <w:t>Bonaventure, S., &amp; Chebat, J. C. (2015). Psychological ownership, touch, and willingness to pay for an extended warranty. Journal of Marketing Theory and Practice, 224-234</w:t>
       </w:r>
     </w:p>
     <w:p>
@@ -10654,23 +12120,7 @@
           <w:b w:val="0"/>
           <w:bCs w:val="0"/>
         </w:rPr>
-        <w:t xml:space="preserve">Dhar, R., &amp; </w:t>
-      </w:r>
-      <w:proofErr w:type="spellStart"/>
-      <w:r>
-        <w:rPr>
-          <w:b w:val="0"/>
-          <w:bCs w:val="0"/>
-        </w:rPr>
-        <w:t>Wertenbroch</w:t>
-      </w:r>
-      <w:proofErr w:type="spellEnd"/>
-      <w:r>
-        <w:rPr>
-          <w:b w:val="0"/>
-          <w:bCs w:val="0"/>
-        </w:rPr>
-        <w:t>, K. (2000). Consumer Choice Between Hedonic and Utilitarian Goods. Journal of Marketing Research, 60-71</w:t>
+        <w:t>Dhar, R., &amp; Wertenbroch, K. (2000). Consumer Choice Between Hedonic and Utilitarian Goods. Journal of Marketing Research, 60-71</w:t>
       </w:r>
     </w:p>
     <w:p>
@@ -10691,23 +12141,7 @@
           <w:b w:val="0"/>
           <w:bCs w:val="0"/>
         </w:rPr>
-        <w:t xml:space="preserve">Du, R., Hu, Y., &amp; </w:t>
-      </w:r>
-      <w:proofErr w:type="spellStart"/>
-      <w:r>
-        <w:rPr>
-          <w:b w:val="0"/>
-          <w:bCs w:val="0"/>
-        </w:rPr>
-        <w:t>Damangir</w:t>
-      </w:r>
-      <w:proofErr w:type="spellEnd"/>
-      <w:r>
-        <w:rPr>
-          <w:b w:val="0"/>
-          <w:bCs w:val="0"/>
-        </w:rPr>
-        <w:t>, S. (2015). Leveraging Trends in Online Searches for Product Features in Market Response Modeling. Journal of Marketing, 29-43.</w:t>
+        <w:t>Du, R., Hu, Y., &amp; Damangir, S. (2015). Leveraging Trends in Online Searches for Product Features in Market Response Modeling. Journal of Marketing, 29-43.</w:t>
       </w:r>
     </w:p>
     <w:p>
@@ -10778,23 +12212,7 @@
           <w:b w:val="0"/>
           <w:bCs w:val="0"/>
         </w:rPr>
-        <w:t xml:space="preserve">Lacy, P., Long, J., &amp; Spindler, W. (2020). The Circular Economy Handbook: Realizing the Circular Advantage. London: Palgrave </w:t>
-      </w:r>
-      <w:proofErr w:type="spellStart"/>
-      <w:r>
-        <w:rPr>
-          <w:b w:val="0"/>
-          <w:bCs w:val="0"/>
-        </w:rPr>
-        <w:t>macmillan</w:t>
-      </w:r>
-      <w:proofErr w:type="spellEnd"/>
-      <w:r>
-        <w:rPr>
-          <w:b w:val="0"/>
-          <w:bCs w:val="0"/>
-        </w:rPr>
-        <w:t>.</w:t>
+        <w:t>Lacy, P., Long, J., &amp; Spindler, W. (2020). The Circular Economy Handbook: Realizing the Circular Advantage. London: Palgrave macmillan.</w:t>
       </w:r>
     </w:p>
     <w:p>
@@ -10873,29 +12291,12 @@
           <w:bCs w:val="0"/>
         </w:rPr>
       </w:pPr>
-      <w:proofErr w:type="spellStart"/>
       <w:r>
         <w:rPr>
           <w:b w:val="0"/>
           <w:bCs w:val="0"/>
         </w:rPr>
-        <w:t>Morewedge</w:t>
-      </w:r>
-      <w:proofErr w:type="spellEnd"/>
-      <w:r>
-        <w:rPr>
-          <w:b w:val="0"/>
-          <w:bCs w:val="0"/>
-        </w:rPr>
-        <w:t xml:space="preserve">, C. (2021). Psychological ownership: implicit and explicit. Current Opinion </w:t>
-      </w:r>
-      <w:r>
-        <w:rPr>
-          <w:b w:val="0"/>
-          <w:bCs w:val="0"/>
-        </w:rPr>
-        <w:lastRenderedPageBreak/>
-        <w:t>in Psychology, 125–132.</w:t>
+        <w:t>Morewedge, C. (2021). Psychological ownership: implicit and explicit. Current Opinion in Psychology, 125–132.</w:t>
       </w:r>
     </w:p>
     <w:p>
@@ -10911,37 +12312,12 @@
           <w:bCs w:val="0"/>
         </w:rPr>
       </w:pPr>
-      <w:proofErr w:type="spellStart"/>
       <w:r>
         <w:rPr>
           <w:b w:val="0"/>
           <w:bCs w:val="0"/>
         </w:rPr>
-        <w:t>Morewedge</w:t>
-      </w:r>
-      <w:proofErr w:type="spellEnd"/>
-      <w:r>
-        <w:rPr>
-          <w:b w:val="0"/>
-          <w:bCs w:val="0"/>
-        </w:rPr>
-        <w:t xml:space="preserve">, C., Monga, A., </w:t>
-      </w:r>
-      <w:proofErr w:type="spellStart"/>
-      <w:r>
-        <w:rPr>
-          <w:b w:val="0"/>
-          <w:bCs w:val="0"/>
-        </w:rPr>
-        <w:t>Palmatier</w:t>
-      </w:r>
-      <w:proofErr w:type="spellEnd"/>
-      <w:r>
-        <w:rPr>
-          <w:b w:val="0"/>
-          <w:bCs w:val="0"/>
-        </w:rPr>
-        <w:t>, R., Shu, S., &amp; Small, D. (2021). Evolution of Consumption: A Psychological Ownership Framework. Journal of Marketing, 196-218.</w:t>
+        <w:t>Morewedge, C., Monga, A., Palmatier, R., Shu, S., &amp; Small, D. (2021). Evolution of Consumption: A Psychological Ownership Framework. Journal of Marketing, 196-218.</w:t>
       </w:r>
     </w:p>
     <w:p>
@@ -10991,23 +12367,7 @@
           <w:b w:val="0"/>
           <w:bCs w:val="0"/>
         </w:rPr>
-        <w:t xml:space="preserve">Schreier, M. (2006). The value increment of mass-customized products: an empirical assessment. Journal of Consumer </w:t>
-      </w:r>
-      <w:proofErr w:type="spellStart"/>
-      <w:r>
-        <w:rPr>
-          <w:b w:val="0"/>
-          <w:bCs w:val="0"/>
-        </w:rPr>
-        <w:t>Behaviour</w:t>
-      </w:r>
-      <w:proofErr w:type="spellEnd"/>
-      <w:r>
-        <w:rPr>
-          <w:b w:val="0"/>
-          <w:bCs w:val="0"/>
-        </w:rPr>
-        <w:t>, 317-327.</w:t>
+        <w:t>Schreier, M. (2006). The value increment of mass-customized products: an empirical assessment. Journal of Consumer Behaviour, 317-327.</w:t>
       </w:r>
     </w:p>
     <w:p>
@@ -15606,6 +16966,142 @@
       <w:shd w:val="clear" w:color="auto" w:fill="E1DFDD"/>
     </w:rPr>
   </w:style>
+  <w:style w:type="table" w:styleId="PlainTable4">
+    <w:name w:val="Plain Table 4"/>
+    <w:basedOn w:val="TableNormal"/>
+    <w:uiPriority w:val="44"/>
+    <w:rsid w:val="00474CEC"/>
+    <w:tblPr>
+      <w:tblStyleRowBandSize w:val="1"/>
+      <w:tblStyleColBandSize w:val="1"/>
+    </w:tblPr>
+    <w:tblStylePr w:type="firstRow">
+      <w:rPr>
+        <w:b/>
+        <w:bCs/>
+      </w:rPr>
+    </w:tblStylePr>
+    <w:tblStylePr w:type="lastRow">
+      <w:rPr>
+        <w:b/>
+        <w:bCs/>
+      </w:rPr>
+    </w:tblStylePr>
+    <w:tblStylePr w:type="firstCol">
+      <w:rPr>
+        <w:b/>
+        <w:bCs/>
+      </w:rPr>
+    </w:tblStylePr>
+    <w:tblStylePr w:type="lastCol">
+      <w:rPr>
+        <w:b/>
+        <w:bCs/>
+      </w:rPr>
+    </w:tblStylePr>
+    <w:tblStylePr w:type="band1Vert">
+      <w:tblPr/>
+      <w:tcPr>
+        <w:shd w:val="clear" w:color="auto" w:fill="F2F2F2" w:themeFill="background1" w:themeFillShade="F2"/>
+      </w:tcPr>
+    </w:tblStylePr>
+    <w:tblStylePr w:type="band1Horz">
+      <w:tblPr/>
+      <w:tcPr>
+        <w:shd w:val="clear" w:color="auto" w:fill="F2F2F2" w:themeFill="background1" w:themeFillShade="F2"/>
+      </w:tcPr>
+    </w:tblStylePr>
+  </w:style>
+  <w:style w:type="table" w:styleId="PlainTable3">
+    <w:name w:val="Plain Table 3"/>
+    <w:basedOn w:val="TableNormal"/>
+    <w:uiPriority w:val="43"/>
+    <w:rsid w:val="00474CEC"/>
+    <w:tblPr>
+      <w:tblStyleRowBandSize w:val="1"/>
+      <w:tblStyleColBandSize w:val="1"/>
+    </w:tblPr>
+    <w:tblStylePr w:type="firstRow">
+      <w:rPr>
+        <w:b/>
+        <w:bCs/>
+        <w:caps/>
+      </w:rPr>
+      <w:tblPr/>
+      <w:tcPr>
+        <w:tcBorders>
+          <w:bottom w:val="single" w:sz="4" w:space="0" w:color="7F7F7F" w:themeColor="text1" w:themeTint="80"/>
+        </w:tcBorders>
+      </w:tcPr>
+    </w:tblStylePr>
+    <w:tblStylePr w:type="lastRow">
+      <w:rPr>
+        <w:b/>
+        <w:bCs/>
+        <w:caps/>
+      </w:rPr>
+      <w:tblPr/>
+      <w:tcPr>
+        <w:tcBorders>
+          <w:top w:val="nil"/>
+        </w:tcBorders>
+      </w:tcPr>
+    </w:tblStylePr>
+    <w:tblStylePr w:type="firstCol">
+      <w:rPr>
+        <w:b/>
+        <w:bCs/>
+        <w:caps/>
+      </w:rPr>
+      <w:tblPr/>
+      <w:tcPr>
+        <w:tcBorders>
+          <w:right w:val="single" w:sz="4" w:space="0" w:color="7F7F7F" w:themeColor="text1" w:themeTint="80"/>
+        </w:tcBorders>
+      </w:tcPr>
+    </w:tblStylePr>
+    <w:tblStylePr w:type="lastCol">
+      <w:rPr>
+        <w:b/>
+        <w:bCs/>
+        <w:caps/>
+      </w:rPr>
+      <w:tblPr/>
+      <w:tcPr>
+        <w:tcBorders>
+          <w:left w:val="nil"/>
+        </w:tcBorders>
+      </w:tcPr>
+    </w:tblStylePr>
+    <w:tblStylePr w:type="band1Vert">
+      <w:tblPr/>
+      <w:tcPr>
+        <w:shd w:val="clear" w:color="auto" w:fill="F2F2F2" w:themeFill="background1" w:themeFillShade="F2"/>
+      </w:tcPr>
+    </w:tblStylePr>
+    <w:tblStylePr w:type="band1Horz">
+      <w:tblPr/>
+      <w:tcPr>
+        <w:shd w:val="clear" w:color="auto" w:fill="F2F2F2" w:themeFill="background1" w:themeFillShade="F2"/>
+      </w:tcPr>
+    </w:tblStylePr>
+    <w:tblStylePr w:type="neCell">
+      <w:tblPr/>
+      <w:tcPr>
+        <w:tcBorders>
+          <w:left w:val="nil"/>
+        </w:tcBorders>
+      </w:tcPr>
+    </w:tblStylePr>
+    <w:tblStylePr w:type="nwCell">
+      <w:tblPr/>
+      <w:tcPr>
+        <w:tcBorders>
+          <w:right w:val="nil"/>
+        </w:tcBorders>
+      </w:tcPr>
+    </w:tblStylePr>
+  </w:style>
 </w:styles>
 </file>
 
@@ -15943,7 +17439,7 @@
       </b:Author>
     </b:Author>
     <b:JournalName>Journal of Consumer Marketing</b:JournalName>
-    <b:RefOrder>21</b:RefOrder>
+    <b:RefOrder>24</b:RefOrder>
   </b:Source>
   <b:Source>
     <b:Tag>Lee20</b:Tag>
@@ -15967,7 +17463,7 @@
         </b:NameList>
       </b:Author>
     </b:Author>
-    <b:RefOrder>24</b:RefOrder>
+    <b:RefOrder>25</b:RefOrder>
   </b:Source>
   <b:Source>
     <b:Tag>Sch06</b:Tag>
@@ -16023,7 +17519,7 @@
         </b:NameList>
       </b:Author>
     </b:Author>
-    <b:RefOrder>25</b:RefOrder>
+    <b:RefOrder>26</b:RefOrder>
   </b:Source>
   <b:Source>
     <b:Tag>Pie04</b:Tag>
@@ -16047,7 +17543,7 @@
         </b:NameList>
       </b:Author>
     </b:Author>
-    <b:RefOrder>26</b:RefOrder>
+    <b:RefOrder>27</b:RefOrder>
   </b:Source>
   <b:Source>
     <b:Tag>Fra091</b:Tag>
@@ -16075,7 +17571,7 @@
         </b:NameList>
       </b:Author>
     </b:Author>
-    <b:RefOrder>27</b:RefOrder>
+    <b:RefOrder>28</b:RefOrder>
   </b:Source>
   <b:Source>
     <b:Tag>DuR15</b:Tag>
@@ -16103,7 +17599,7 @@
         </b:NameList>
       </b:Author>
     </b:Author>
-    <b:RefOrder>28</b:RefOrder>
+    <b:RefOrder>29</b:RefOrder>
   </b:Source>
   <b:Source>
     <b:Tag>Lan66</b:Tag>
@@ -16123,7 +17619,7 @@
         </b:NameList>
       </b:Author>
     </b:Author>
-    <b:RefOrder>29</b:RefOrder>
+    <b:RefOrder>30</b:RefOrder>
   </b:Source>
   <b:Source>
     <b:Tag>Dha00</b:Tag>
@@ -16147,7 +17643,7 @@
         </b:NameList>
       </b:Author>
     </b:Author>
-    <b:RefOrder>30</b:RefOrder>
+    <b:RefOrder>31</b:RefOrder>
   </b:Source>
   <b:Source>
     <b:Tag>Ata18</b:Tag>
@@ -16171,7 +17667,7 @@
         </b:NameList>
       </b:Author>
     </b:Author>
-    <b:RefOrder>31</b:RefOrder>
+    <b:RefOrder>32</b:RefOrder>
   </b:Source>
   <b:Source>
     <b:Tag>Kim16</b:Tag>
@@ -16213,7 +17709,7 @@
         </b:NameList>
       </b:Author>
     </b:Author>
-    <b:RefOrder>32</b:RefOrder>
+    <b:RefOrder>33</b:RefOrder>
   </b:Source>
   <b:Source>
     <b:Tag>Shu11</b:Tag>
@@ -16259,7 +17755,7 @@
         </b:NameList>
       </b:Author>
     </b:Author>
-    <b:RefOrder>33</b:RefOrder>
+    <b:RefOrder>34</b:RefOrder>
   </b:Source>
   <b:Source>
     <b:Tag>Aro21</b:Tag>
@@ -16305,7 +17801,7 @@
         </b:NameList>
       </b:Author>
     </b:Author>
-    <b:RefOrder>34</b:RefOrder>
+    <b:RefOrder>35</b:RefOrder>
   </b:Source>
   <b:Source>
     <b:Tag>Bon15</b:Tag>
@@ -16330,7 +17826,7 @@
         </b:NameList>
       </b:Author>
     </b:Author>
-    <b:RefOrder>35</b:RefOrder>
+    <b:RefOrder>36</b:RefOrder>
   </b:Source>
   <b:Source>
     <b:Tag>Nie09</b:Tag>
@@ -16426,7 +17922,7 @@
         </b:NameList>
       </b:Author>
     </b:Author>
-    <b:RefOrder>36</b:RefOrder>
+    <b:RefOrder>37</b:RefOrder>
   </b:Source>
   <b:Source>
     <b:Tag>Roy21</b:Tag>
@@ -16480,7 +17976,7 @@
         </b:NameList>
       </b:Author>
     </b:Author>
-    <b:RefOrder>37</b:RefOrder>
+    <b:RefOrder>38</b:RefOrder>
   </b:Source>
   <b:Source>
     <b:Tag>Glo22</b:Tag>
@@ -16577,7 +18073,7 @@
       </b:Author>
     </b:Author>
     <b:Publisher>McKinsey &amp; Company</b:Publisher>
-    <b:RefOrder>38</b:RefOrder>
+    <b:RefOrder>39</b:RefOrder>
   </b:Source>
   <b:Source>
     <b:Tag>Pul10</b:Tag>
@@ -16609,7 +18105,7 @@
         </b:NameList>
       </b:Author>
     </b:Author>
-    <b:RefOrder>39</b:RefOrder>
+    <b:RefOrder>40</b:RefOrder>
   </b:Source>
   <b:Source>
     <b:Tag>Jam21</b:Tag>
@@ -16637,7 +18133,7 @@
         </b:NameList>
       </b:Author>
     </b:Author>
-    <b:RefOrder>40</b:RefOrder>
+    <b:RefOrder>41</b:RefOrder>
   </b:Source>
   <b:Source>
     <b:Tag>Bro14</b:Tag>
@@ -16661,7 +18157,7 @@
         </b:NameList>
       </b:Author>
     </b:Author>
-    <b:RefOrder>41</b:RefOrder>
+    <b:RefOrder>42</b:RefOrder>
   </b:Source>
   <b:Source>
     <b:Tag>Irm13</b:Tag>
@@ -16751,7 +18247,7 @@
         </b:NameList>
       </b:Author>
     </b:Author>
-    <b:RefOrder>42</b:RefOrder>
+    <b:RefOrder>43</b:RefOrder>
   </b:Source>
   <b:Source>
     <b:Tag>Nor12</b:Tag>
@@ -16779,7 +18275,7 @@
         </b:NameList>
       </b:Author>
     </b:Author>
-    <b:RefOrder>43</b:RefOrder>
+    <b:RefOrder>44</b:RefOrder>
   </b:Source>
   <b:Source>
     <b:Tag>Vin15</b:Tag>
@@ -16862,7 +18358,7 @@
         </b:NameList>
       </b:Author>
     </b:Author>
-    <b:RefOrder>44</b:RefOrder>
+    <b:RefOrder>45</b:RefOrder>
   </b:Source>
   <b:Source>
     <b:Tag>Rei00</b:Tag>
@@ -16932,7 +18428,7 @@
         </b:NameList>
       </b:Author>
     </b:Author>
-    <b:RefOrder>45</b:RefOrder>
+    <b:RefOrder>46</b:RefOrder>
   </b:Source>
   <b:Source>
     <b:Tag>Bir09</b:Tag>
@@ -17032,7 +18528,7 @@
         </b:NameList>
       </b:Author>
     </b:Author>
-    <b:RefOrder>46</b:RefOrder>
+    <b:RefOrder>47</b:RefOrder>
   </b:Source>
   <b:Source>
     <b:Tag>Net21</b:Tag>
@@ -17088,13 +18584,93 @@
         </b:NameList>
       </b:Author>
     </b:Author>
-    <b:RefOrder>47</b:RefOrder>
+    <b:RefOrder>48</b:RefOrder>
+  </b:Source>
+  <b:Source>
+    <b:Tag>Arı16</b:Tag>
+    <b:SourceType>JournalArticle</b:SourceType>
+    <b:Guid>{067904BE-9F1E-4710-BF83-4F17D26A231C}</b:Guid>
+    <b:Title>The effect of hedonic and utilitarian motives on customer behavior: A comparison study between Turkish and Spanish university students</b:Title>
+    <b:JournalName>European Journal of Business and Social Sciences</b:JournalName>
+    <b:Year>2016</b:Year>
+    <b:Pages>99-112</b:Pages>
+    <b:Author>
+      <b:Author>
+        <b:NameList>
+          <b:Person>
+            <b:Last>Arısal</b:Last>
+            <b:First>İbrahim</b:First>
+          </b:Person>
+          <b:Person>
+            <b:Last>Cömert</b:Last>
+            <b:First>Yavuz</b:First>
+          </b:Person>
+        </b:NameList>
+      </b:Author>
+    </b:Author>
+    <b:RefOrder>49</b:RefOrder>
+  </b:Source>
+  <b:Source>
+    <b:Tag>Wal16</b:Tag>
+    <b:SourceType>JournalArticle</b:SourceType>
+    <b:Guid>{37EDFBFD-E56E-4A96-BCD0-9E7DE48EF510}</b:Guid>
+    <b:Title>Gender Differences in Online Mass Customization: An Empirical Consumer Study Which Considers Gift-Giving</b:Title>
+    <b:JournalName>International Journal of Industrial Engineering and Management</b:JournalName>
+    <b:Year>2016</b:Year>
+    <b:Pages>153-158</b:Pages>
+    <b:Author>
+      <b:Author>
+        <b:NameList>
+          <b:Person>
+            <b:Last>Walcher</b:Last>
+            <b:First>Dominik</b:First>
+          </b:Person>
+          <b:Person>
+            <b:Last>Leube</b:Last>
+            <b:First>Michael</b:First>
+          </b:Person>
+          <b:Person>
+            <b:Last>Blazek</b:Last>
+            <b:First>Paul</b:First>
+          </b:Person>
+        </b:NameList>
+      </b:Author>
+    </b:Author>
+    <b:RefOrder>50</b:RefOrder>
+  </b:Source>
+  <b:Source>
+    <b:Tag>Mak11</b:Tag>
+    <b:SourceType>JournalArticle</b:SourceType>
+    <b:Guid>{1CF109AD-5B58-4010-99D9-7940EF9B0660}</b:Guid>
+    <b:Title>The Effects of Gender, Age, and Income on the Willingness to Pay for Music Downloads</b:Title>
+    <b:JournalName>BLED</b:JournalName>
+    <b:Year>2011</b:Year>
+    <b:Pages>102-113</b:Pages>
+    <b:Author>
+      <b:Author>
+        <b:NameList>
+          <b:Person>
+            <b:Last>Makkonen</b:Last>
+            <b:First>Markus</b:First>
+          </b:Person>
+          <b:Person>
+            <b:Last>Halttunen</b:Last>
+            <b:First>Veikko</b:First>
+          </b:Person>
+          <b:Person>
+            <b:Last>Frank</b:Last>
+            <b:First>Lauri</b:First>
+          </b:Person>
+        </b:NameList>
+      </b:Author>
+    </b:Author>
+    <b:RefOrder>21</b:RefOrder>
   </b:Source>
 </b:Sources>
 </file>
 
 <file path=customXml/itemProps1.xml><?xml version="1.0" encoding="utf-8"?>
-<ds:datastoreItem xmlns:ds="http://schemas.openxmlformats.org/officeDocument/2006/customXml" ds:itemID="{33AB9D46-0AE0-4057-AC69-64E4FAA8303A}">
+<ds:datastoreItem xmlns:ds="http://schemas.openxmlformats.org/officeDocument/2006/customXml" ds:itemID="{3B50B00F-D894-48F0-AA5A-FE4DE6A2BF16}">
   <ds:schemaRefs>
     <ds:schemaRef ds:uri="http://schemas.openxmlformats.org/officeDocument/2006/bibliography"/>
   </ds:schemaRefs>

</xml_diff>

<commit_message>
chapter 3 almost done; it has been already separated to an individual file
</commit_message>
<xml_diff>
--- a/francisco_riano_thesis_ma.docx
+++ b/francisco_riano_thesis_ma.docx
@@ -7159,7 +7159,25 @@
           <w:sz w:val="24"/>
           <w:szCs w:val="15"/>
         </w:rPr>
-        <w:t>The main target behind this research is to determine the effect of level of customization on willingness to pay and to see if this relationship is explained by the psychological ownership. In additions it is intended to obtain to what extent the type of features used to customize product</w:t>
+        <w:t xml:space="preserve">The main target behind this research is to determine the effect of level of customization on willingness to pay and to see if this relationship is explained by the psychological ownership. In </w:t>
+      </w:r>
+      <w:r>
+        <w:rPr>
+          <w:rFonts w:ascii="Times New Roman"/>
+          <w:iCs/>
+          <w:sz w:val="24"/>
+          <w:szCs w:val="15"/>
+        </w:rPr>
+        <w:t>addition,</w:t>
+      </w:r>
+      <w:r>
+        <w:rPr>
+          <w:rFonts w:ascii="Times New Roman"/>
+          <w:iCs/>
+          <w:sz w:val="24"/>
+          <w:szCs w:val="15"/>
+        </w:rPr>
+        <w:t xml:space="preserve"> it is intended to obtain to what extent the type of features used to customize product</w:t>
       </w:r>
       <w:r>
         <w:rPr>
@@ -7392,7 +7410,25 @@
           <w:sz w:val="24"/>
           <w:szCs w:val="15"/>
         </w:rPr>
-        <w:t>Traditionally, in behavioral sciences, there are two types of experiments: the laboratory experiments and the field experiments</w:t>
+        <w:t>Traditionally, in behavioral sciences, there are two types of experiments:</w:t>
+      </w:r>
+      <w:r>
+        <w:rPr>
+          <w:rFonts w:ascii="Times New Roman"/>
+          <w:iCs/>
+          <w:sz w:val="24"/>
+          <w:szCs w:val="15"/>
+        </w:rPr>
+        <w:t xml:space="preserve"> </w:t>
+      </w:r>
+      <w:r>
+        <w:rPr>
+          <w:rFonts w:ascii="Times New Roman"/>
+          <w:iCs/>
+          <w:sz w:val="24"/>
+          <w:szCs w:val="15"/>
+        </w:rPr>
+        <w:t>laboratory experiments and field experiments</w:t>
       </w:r>
       <w:sdt>
         <w:sdtPr>
@@ -8538,7 +8574,25 @@
           <w:sz w:val="24"/>
           <w:szCs w:val="15"/>
         </w:rPr>
-        <w:t xml:space="preserve">; both samples belong to the U.S. </w:t>
+        <w:t>; both samples belong</w:t>
+      </w:r>
+      <w:r>
+        <w:rPr>
+          <w:rFonts w:ascii="Times New Roman"/>
+          <w:iCs/>
+          <w:sz w:val="24"/>
+          <w:szCs w:val="15"/>
+        </w:rPr>
+        <w:t>ed</w:t>
+      </w:r>
+      <w:r>
+        <w:rPr>
+          <w:rFonts w:ascii="Times New Roman"/>
+          <w:iCs/>
+          <w:sz w:val="24"/>
+          <w:szCs w:val="15"/>
+        </w:rPr>
+        <w:t xml:space="preserve"> to the U.S. </w:t>
       </w:r>
     </w:p>
     <w:p>
@@ -8559,12 +8613,222 @@
       <w:r>
         <w:rPr>
           <w:rFonts w:ascii="Times New Roman"/>
+          <w:iCs/>
+          <w:sz w:val="24"/>
+          <w:szCs w:val="15"/>
+        </w:rPr>
+        <w:t xml:space="preserve"> </w:t>
+      </w:r>
+      <w:r>
+        <w:rPr>
+          <w:rFonts w:ascii="Times New Roman"/>
           <w:i/>
           <w:sz w:val="28"/>
           <w:szCs w:val="17"/>
         </w:rPr>
-        <w:t>Manipulation</w:t>
-      </w:r>
+        <w:t>Sample</w:t>
+      </w:r>
+    </w:p>
+    <w:p>
+      <w:pPr>
+        <w:pStyle w:val="BodyText"/>
+        <w:spacing w:before="1" w:line="360" w:lineRule="auto"/>
+        <w:jc w:val="both"/>
+        <w:rPr>
+          <w:rFonts w:ascii="Times New Roman"/>
+          <w:iCs/>
+          <w:sz w:val="24"/>
+          <w:szCs w:val="15"/>
+        </w:rPr>
+      </w:pPr>
+      <w:r>
+        <w:rPr>
+          <w:rFonts w:ascii="Times New Roman"/>
+          <w:iCs/>
+          <w:sz w:val="24"/>
+          <w:szCs w:val="15"/>
+        </w:rPr>
+        <w:t xml:space="preserve">The </w:t>
+      </w:r>
+      <w:r>
+        <w:rPr>
+          <w:rFonts w:ascii="Times New Roman"/>
+          <w:iCs/>
+          <w:sz w:val="24"/>
+          <w:szCs w:val="15"/>
+        </w:rPr>
+        <w:t>selected sample is full-time employees from the U.S with an age range between 25-5</w:t>
+      </w:r>
+      <w:r>
+        <w:rPr>
+          <w:rFonts w:ascii="Times New Roman"/>
+          <w:iCs/>
+          <w:sz w:val="24"/>
+          <w:szCs w:val="15"/>
+        </w:rPr>
+        <w:t>0</w:t>
+      </w:r>
+      <w:r>
+        <w:rPr>
+          <w:rFonts w:ascii="Times New Roman"/>
+          <w:iCs/>
+          <w:sz w:val="24"/>
+          <w:szCs w:val="15"/>
+        </w:rPr>
+        <w:t xml:space="preserve"> years old. Th</w:t>
+      </w:r>
+      <w:r>
+        <w:rPr>
+          <w:rFonts w:ascii="Times New Roman"/>
+          <w:iCs/>
+          <w:sz w:val="24"/>
+          <w:szCs w:val="15"/>
+        </w:rPr>
+        <w:t xml:space="preserve">ese demographics were selected based on several studies, one of them published by </w:t>
+      </w:r>
+      <w:r>
+        <w:rPr>
+          <w:rFonts w:ascii="Times New Roman"/>
+          <w:iCs/>
+          <w:sz w:val="24"/>
+          <w:szCs w:val="15"/>
+        </w:rPr>
+        <w:t>Birkett</w:t>
+      </w:r>
+      <w:r>
+        <w:rPr>
+          <w:rFonts w:ascii="Times New Roman"/>
+          <w:iCs/>
+          <w:sz w:val="24"/>
+          <w:szCs w:val="15"/>
+        </w:rPr>
+        <w:t xml:space="preserve"> (</w:t>
+      </w:r>
+      <w:r>
+        <w:rPr>
+          <w:rFonts w:ascii="Times New Roman"/>
+          <w:iCs/>
+          <w:sz w:val="24"/>
+          <w:szCs w:val="15"/>
+        </w:rPr>
+        <w:t>2021</w:t>
+      </w:r>
+      <w:r>
+        <w:rPr>
+          <w:rFonts w:ascii="Times New Roman"/>
+          <w:iCs/>
+          <w:sz w:val="24"/>
+          <w:szCs w:val="15"/>
+        </w:rPr>
+        <w:t>) who says that people ages 25-54 purchase the most</w:t>
+      </w:r>
+      <w:r>
+        <w:rPr>
+          <w:rFonts w:ascii="Times New Roman"/>
+          <w:iCs/>
+          <w:sz w:val="24"/>
+          <w:szCs w:val="15"/>
+        </w:rPr>
+        <w:t>,</w:t>
+      </w:r>
+      <w:r>
+        <w:rPr>
+          <w:rFonts w:ascii="Times New Roman"/>
+          <w:iCs/>
+          <w:sz w:val="24"/>
+          <w:szCs w:val="15"/>
+        </w:rPr>
+        <w:t xml:space="preserve"> new vehicles</w:t>
+      </w:r>
+      <w:r>
+        <w:rPr>
+          <w:rFonts w:ascii="Times New Roman"/>
+          <w:iCs/>
+          <w:sz w:val="24"/>
+          <w:szCs w:val="15"/>
+        </w:rPr>
+        <w:t xml:space="preserve"> </w:t>
+      </w:r>
+      <w:r>
+        <w:rPr>
+          <w:rFonts w:ascii="Times New Roman"/>
+          <w:iCs/>
+          <w:sz w:val="24"/>
+          <w:szCs w:val="15"/>
+        </w:rPr>
+        <w:t xml:space="preserve">with SUV buyers tending to be a bit older. </w:t>
+      </w:r>
+      <w:r>
+        <w:rPr>
+          <w:rFonts w:ascii="Times New Roman"/>
+          <w:iCs/>
+          <w:sz w:val="24"/>
+          <w:szCs w:val="15"/>
+        </w:rPr>
+        <w:t xml:space="preserve">Additionally, the sample was selected to be in the U.S. based on the data shown by </w:t>
+      </w:r>
+      <w:r>
+        <w:rPr>
+          <w:rFonts w:ascii="Times New Roman"/>
+          <w:iCs/>
+          <w:sz w:val="24"/>
+          <w:szCs w:val="15"/>
+        </w:rPr>
+        <w:t>Statista</w:t>
+      </w:r>
+      <w:r>
+        <w:rPr>
+          <w:rFonts w:ascii="Times New Roman"/>
+          <w:iCs/>
+          <w:sz w:val="24"/>
+          <w:szCs w:val="15"/>
+        </w:rPr>
+        <w:t xml:space="preserve"> (</w:t>
+      </w:r>
+      <w:r>
+        <w:rPr>
+          <w:rFonts w:ascii="Times New Roman"/>
+          <w:iCs/>
+          <w:sz w:val="24"/>
+          <w:szCs w:val="15"/>
+        </w:rPr>
+        <w:t>2022)</w:t>
+      </w:r>
+      <w:r>
+        <w:rPr>
+          <w:rFonts w:ascii="Times New Roman"/>
+          <w:iCs/>
+          <w:sz w:val="24"/>
+          <w:szCs w:val="15"/>
+        </w:rPr>
+        <w:t xml:space="preserve"> which indicates that the market for the vehicle in the U.S. is the second largest </w:t>
+      </w:r>
+      <w:r>
+        <w:rPr>
+          <w:rFonts w:ascii="Times New Roman"/>
+          <w:iCs/>
+          <w:sz w:val="24"/>
+          <w:szCs w:val="15"/>
+        </w:rPr>
+        <w:lastRenderedPageBreak/>
+        <w:t xml:space="preserve">in the world just behind China. </w:t>
+      </w:r>
+    </w:p>
+    <w:p>
+      <w:pPr>
+        <w:pStyle w:val="BodyText"/>
+        <w:numPr>
+          <w:ilvl w:val="1"/>
+          <w:numId w:val="26"/>
+        </w:numPr>
+        <w:spacing w:before="1" w:line="360" w:lineRule="auto"/>
+        <w:jc w:val="both"/>
+        <w:rPr>
+          <w:rFonts w:ascii="Times New Roman"/>
+          <w:i/>
+          <w:sz w:val="36"/>
+        </w:rPr>
+      </w:pPr>
       <w:r>
         <w:rPr>
           <w:rFonts w:ascii="Times New Roman"/>
@@ -8572,7 +8836,33 @@
           <w:sz w:val="28"/>
           <w:szCs w:val="17"/>
         </w:rPr>
-        <w:t xml:space="preserve"> Pre-test</w:t>
+        <w:t>Method</w:t>
+      </w:r>
+    </w:p>
+    <w:p>
+      <w:pPr>
+        <w:pStyle w:val="BodyText"/>
+        <w:numPr>
+          <w:ilvl w:val="2"/>
+          <w:numId w:val="26"/>
+        </w:numPr>
+        <w:spacing w:before="1" w:line="360" w:lineRule="auto"/>
+        <w:jc w:val="both"/>
+        <w:rPr>
+          <w:rFonts w:ascii="Times New Roman"/>
+          <w:i/>
+          <w:sz w:val="28"/>
+          <w:szCs w:val="17"/>
+        </w:rPr>
+      </w:pPr>
+      <w:r>
+        <w:rPr>
+          <w:rFonts w:ascii="Times New Roman"/>
+          <w:i/>
+          <w:sz w:val="28"/>
+          <w:szCs w:val="17"/>
+        </w:rPr>
+        <w:t>Treatments</w:t>
       </w:r>
     </w:p>
     <w:p>
@@ -8594,195 +8884,535 @@
           <w:sz w:val="24"/>
           <w:szCs w:val="15"/>
         </w:rPr>
-        <w:t>A pre-test w</w:t>
-      </w:r>
-      <w:r>
-        <w:rPr>
-          <w:rFonts w:ascii="Times New Roman"/>
-          <w:iCs/>
-          <w:sz w:val="24"/>
-          <w:szCs w:val="15"/>
-        </w:rPr>
-        <w:t>as</w:t>
-      </w:r>
-      <w:r>
-        <w:rPr>
-          <w:rFonts w:ascii="Times New Roman"/>
-          <w:iCs/>
-          <w:sz w:val="24"/>
-          <w:szCs w:val="15"/>
-        </w:rPr>
-        <w:t xml:space="preserve"> carried out in order to see </w:t>
-      </w:r>
-      <w:r>
-        <w:rPr>
-          <w:rFonts w:ascii="Times New Roman"/>
-          <w:iCs/>
-          <w:sz w:val="24"/>
-          <w:szCs w:val="15"/>
-        </w:rPr>
-        <w:t xml:space="preserve">if the participants understand the questions asked along the questionnaire and to see if the manipulation strategy </w:t>
-      </w:r>
-      <w:r>
-        <w:rPr>
-          <w:rFonts w:ascii="Times New Roman"/>
-          <w:iCs/>
-          <w:sz w:val="24"/>
-          <w:szCs w:val="15"/>
-        </w:rPr>
-        <w:t>was</w:t>
-      </w:r>
-      <w:r>
-        <w:rPr>
-          <w:rFonts w:ascii="Times New Roman"/>
-          <w:iCs/>
-          <w:sz w:val="24"/>
-          <w:szCs w:val="15"/>
-        </w:rPr>
-        <w:t xml:space="preserve"> going to be</w:t>
-      </w:r>
-      <w:r>
-        <w:rPr>
-          <w:rFonts w:ascii="Times New Roman"/>
-          <w:iCs/>
-          <w:sz w:val="24"/>
-          <w:szCs w:val="15"/>
-        </w:rPr>
-        <w:t xml:space="preserve"> well adapted and comprehended by participants. </w:t>
-      </w:r>
-      <w:r>
-        <w:rPr>
-          <w:rFonts w:ascii="Times New Roman"/>
-          <w:iCs/>
-          <w:sz w:val="24"/>
-          <w:szCs w:val="15"/>
-        </w:rPr>
-        <w:t xml:space="preserve">It </w:t>
-      </w:r>
-      <w:r>
-        <w:rPr>
-          <w:rFonts w:ascii="Times New Roman"/>
-          <w:iCs/>
-          <w:sz w:val="24"/>
-          <w:szCs w:val="15"/>
-        </w:rPr>
-        <w:t xml:space="preserve">is focused on one of the treatment variables which is the type of features used to customize products. This procedure was done based on the research carried out by </w:t>
-      </w:r>
-      <w:r>
-        <w:rPr>
-          <w:rFonts w:ascii="Times New Roman"/>
-          <w:iCs/>
-          <w:sz w:val="24"/>
-          <w:szCs w:val="15"/>
-        </w:rPr>
-        <w:t xml:space="preserve">Dhar &amp; </w:t>
-      </w:r>
-      <w:proofErr w:type="spellStart"/>
-      <w:r>
-        <w:rPr>
-          <w:rFonts w:ascii="Times New Roman"/>
-          <w:iCs/>
-          <w:sz w:val="24"/>
-          <w:szCs w:val="15"/>
-        </w:rPr>
-        <w:t>Wertenbroch</w:t>
-      </w:r>
-      <w:proofErr w:type="spellEnd"/>
-      <w:r>
-        <w:rPr>
-          <w:rFonts w:ascii="Times New Roman"/>
-          <w:iCs/>
-          <w:sz w:val="24"/>
-          <w:szCs w:val="15"/>
-        </w:rPr>
-        <w:t xml:space="preserve"> (2000)</w:t>
-      </w:r>
-      <w:r>
-        <w:rPr>
-          <w:rFonts w:ascii="Times New Roman"/>
-          <w:iCs/>
-          <w:sz w:val="24"/>
-          <w:szCs w:val="15"/>
-        </w:rPr>
-        <w:t xml:space="preserve">; in it, they </w:t>
-      </w:r>
-      <w:r>
-        <w:rPr>
-          <w:rFonts w:ascii="Times New Roman"/>
-          <w:iCs/>
-          <w:sz w:val="24"/>
-          <w:szCs w:val="15"/>
-        </w:rPr>
-        <w:t xml:space="preserve">conducted the pre-test to ensure that participants were able </w:t>
-      </w:r>
-      <w:r>
-        <w:rPr>
-          <w:rFonts w:ascii="Times New Roman"/>
-          <w:iCs/>
-          <w:sz w:val="24"/>
-          <w:szCs w:val="15"/>
-        </w:rPr>
-        <w:lastRenderedPageBreak/>
-        <w:t xml:space="preserve">to differentiate between hedonic and utilitarian concepts for some pairs of attributes related to some specific choice options. This framework was adapted following the purposes of this study; for it, the respondents were asked to indicate, for some specific car features, if they are related to the hedonic or utilitarian definitions, these definitions were given at the beginning of the procedure. The used scale was 1 being a completely utilitarian feature and 6 being a completely hedonic feature. </w:t>
+        <w:t>At the beginning of the experiment, the participants were shown the same vehicle regardless their experimental</w:t>
+      </w:r>
+      <w:r>
+        <w:rPr>
+          <w:rFonts w:ascii="Times New Roman"/>
+          <w:iCs/>
+          <w:sz w:val="24"/>
+          <w:szCs w:val="15"/>
+        </w:rPr>
+        <w:t xml:space="preserve"> assigned</w:t>
+      </w:r>
+      <w:r>
+        <w:rPr>
+          <w:rFonts w:ascii="Times New Roman"/>
+          <w:iCs/>
+          <w:sz w:val="24"/>
+          <w:szCs w:val="15"/>
+        </w:rPr>
+        <w:t xml:space="preserve"> condition. The chosen vehicle was a Ford Fiesta 2022, this product was selected based on </w:t>
+      </w:r>
+      <w:r>
+        <w:rPr>
+          <w:rFonts w:ascii="Times New Roman"/>
+          <w:iCs/>
+          <w:sz w:val="24"/>
+          <w:szCs w:val="15"/>
+        </w:rPr>
+        <w:t>the fact that Ford is the most popular American brand in the U.S.</w:t>
+      </w:r>
+      <w:sdt>
+        <w:sdtPr>
+          <w:rPr>
+            <w:rFonts w:ascii="Times New Roman"/>
+            <w:iCs/>
+            <w:sz w:val="24"/>
+            <w:szCs w:val="15"/>
+          </w:rPr>
+          <w:id w:val="-1821176380"/>
+          <w:citation/>
+        </w:sdtPr>
+        <w:sdtContent>
+          <w:r>
+            <w:rPr>
+              <w:rFonts w:ascii="Times New Roman"/>
+              <w:iCs/>
+              <w:sz w:val="24"/>
+              <w:szCs w:val="15"/>
+            </w:rPr>
+            <w:fldChar w:fldCharType="begin"/>
+          </w:r>
+          <w:r>
+            <w:rPr>
+              <w:rFonts w:ascii="Times New Roman" w:hAnsi="Times New Roman"/>
+              <w:iCs/>
+              <w:sz w:val="24"/>
+              <w:szCs w:val="15"/>
+            </w:rPr>
+            <w:instrText xml:space="preserve"> CITATION Ort22 \l 9226 </w:instrText>
+          </w:r>
+          <w:r>
+            <w:rPr>
+              <w:rFonts w:ascii="Times New Roman"/>
+              <w:iCs/>
+              <w:sz w:val="24"/>
+              <w:szCs w:val="15"/>
+            </w:rPr>
+            <w:fldChar w:fldCharType="separate"/>
+          </w:r>
+          <w:r>
+            <w:rPr>
+              <w:rFonts w:ascii="Times New Roman" w:hAnsi="Times New Roman"/>
+              <w:noProof/>
+              <w:sz w:val="24"/>
+              <w:szCs w:val="15"/>
+            </w:rPr>
+            <w:t>(Ortiz, 2022)</w:t>
+          </w:r>
+          <w:r>
+            <w:rPr>
+              <w:rFonts w:ascii="Times New Roman"/>
+              <w:iCs/>
+              <w:sz w:val="24"/>
+              <w:szCs w:val="15"/>
+            </w:rPr>
+            <w:fldChar w:fldCharType="end"/>
+          </w:r>
+        </w:sdtContent>
+      </w:sdt>
+      <w:r>
+        <w:rPr>
+          <w:rFonts w:ascii="Times New Roman"/>
+          <w:iCs/>
+          <w:sz w:val="24"/>
+          <w:szCs w:val="15"/>
+        </w:rPr>
+        <w:t xml:space="preserve"> and the chosen model, Fiesta, was </w:t>
+      </w:r>
+      <w:r>
+        <w:rPr>
+          <w:rFonts w:ascii="Times New Roman"/>
+          <w:iCs/>
+          <w:sz w:val="24"/>
+          <w:szCs w:val="15"/>
+        </w:rPr>
+        <w:t xml:space="preserve">selected given that it is one of the most iconic models for the brand based on the fact that the manufacturer has produced it since 1976 with more than 16 million vehicles sold in the U.S., Europe, South America, Australia and Asia </w:t>
+      </w:r>
+      <w:sdt>
+        <w:sdtPr>
+          <w:rPr>
+            <w:rFonts w:ascii="Times New Roman"/>
+            <w:iCs/>
+            <w:sz w:val="24"/>
+            <w:szCs w:val="15"/>
+          </w:rPr>
+          <w:id w:val="-1328202378"/>
+          <w:citation/>
+        </w:sdtPr>
+        <w:sdtContent>
+          <w:r>
+            <w:rPr>
+              <w:rFonts w:ascii="Times New Roman"/>
+              <w:iCs/>
+              <w:sz w:val="24"/>
+              <w:szCs w:val="15"/>
+            </w:rPr>
+            <w:fldChar w:fldCharType="begin"/>
+          </w:r>
+          <w:r>
+            <w:rPr>
+              <w:rFonts w:ascii="Times New Roman" w:hAnsi="Times New Roman"/>
+              <w:iCs/>
+              <w:sz w:val="24"/>
+              <w:szCs w:val="15"/>
+            </w:rPr>
+            <w:instrText xml:space="preserve"> CITATION Now22 \l 9226 </w:instrText>
+          </w:r>
+          <w:r>
+            <w:rPr>
+              <w:rFonts w:ascii="Times New Roman"/>
+              <w:iCs/>
+              <w:sz w:val="24"/>
+              <w:szCs w:val="15"/>
+            </w:rPr>
+            <w:fldChar w:fldCharType="separate"/>
+          </w:r>
+          <w:r>
+            <w:rPr>
+              <w:rFonts w:ascii="Times New Roman" w:hAnsi="Times New Roman"/>
+              <w:noProof/>
+              <w:sz w:val="24"/>
+              <w:szCs w:val="15"/>
+            </w:rPr>
+            <w:t>(Nowak, 2022)</w:t>
+          </w:r>
+          <w:r>
+            <w:rPr>
+              <w:rFonts w:ascii="Times New Roman"/>
+              <w:iCs/>
+              <w:sz w:val="24"/>
+              <w:szCs w:val="15"/>
+            </w:rPr>
+            <w:fldChar w:fldCharType="end"/>
+          </w:r>
+        </w:sdtContent>
+      </w:sdt>
+      <w:r>
+        <w:rPr>
+          <w:rFonts w:ascii="Times New Roman"/>
+          <w:iCs/>
+          <w:sz w:val="24"/>
+          <w:szCs w:val="15"/>
+        </w:rPr>
+        <w:t xml:space="preserve">. </w:t>
       </w:r>
     </w:p>
     <w:p>
       <w:pPr>
         <w:pStyle w:val="BodyText"/>
         <w:spacing w:before="1" w:line="360" w:lineRule="auto"/>
-        <w:jc w:val="both"/>
-        <w:rPr>
-          <w:rFonts w:ascii="Times New Roman"/>
-          <w:iCs/>
-          <w:sz w:val="24"/>
-          <w:szCs w:val="15"/>
-        </w:rPr>
-      </w:pPr>
-      <w:r>
-        <w:rPr>
-          <w:rFonts w:ascii="Times New Roman"/>
-          <w:iCs/>
-          <w:sz w:val="24"/>
-          <w:szCs w:val="15"/>
-        </w:rPr>
-        <w:t xml:space="preserve">The results of the pre-test are depicted in table 1. Low scores (below 3) were produced due to the interpretation of the participants of relating the attribute with the utilitarian definition, while high scores (above 3) were generated given the understanding of the respondents </w:t>
-      </w:r>
-      <w:r>
-        <w:rPr>
-          <w:rFonts w:ascii="Times New Roman"/>
-          <w:iCs/>
-          <w:sz w:val="24"/>
-          <w:szCs w:val="15"/>
-        </w:rPr>
-        <w:t xml:space="preserve">of linking the item with the hedonic concept. So, it is possible to see how a completely utilitarian feature such as the engine of the car has a relatively low score, while a hedonic feature such as the car body design has a relatively high score. </w:t>
-      </w:r>
-      <w:r>
-        <w:rPr>
-          <w:rFonts w:ascii="Times New Roman"/>
-          <w:iCs/>
-          <w:sz w:val="24"/>
-          <w:szCs w:val="15"/>
-        </w:rPr>
-        <w:t xml:space="preserve">These results indicate that the respondents are able to differentiate between the hedonic and utilitarian concepts for </w:t>
-      </w:r>
-      <w:r>
-        <w:rPr>
-          <w:rFonts w:ascii="Times New Roman"/>
-          <w:iCs/>
-          <w:sz w:val="24"/>
-          <w:szCs w:val="15"/>
-        </w:rPr>
-        <w:t>vehicle</w:t>
-      </w:r>
-      <w:r>
-        <w:rPr>
-          <w:rFonts w:ascii="Times New Roman"/>
-          <w:iCs/>
-          <w:sz w:val="24"/>
-          <w:szCs w:val="15"/>
-        </w:rPr>
-        <w:t xml:space="preserve"> items. </w:t>
-      </w:r>
+        <w:ind w:firstLine="720"/>
+        <w:jc w:val="both"/>
+        <w:rPr>
+          <w:rFonts w:ascii="Times New Roman"/>
+          <w:iCs/>
+          <w:sz w:val="24"/>
+          <w:szCs w:val="15"/>
+        </w:rPr>
+      </w:pPr>
+      <w:r>
+        <w:rPr>
+          <w:rFonts w:ascii="Times New Roman"/>
+          <w:iCs/>
+          <w:sz w:val="24"/>
+          <w:szCs w:val="15"/>
+        </w:rPr>
+        <w:t xml:space="preserve">The experiment consists of two treatments, each with two conditions in it which produce 4 experimental </w:t>
+      </w:r>
+      <w:r>
+        <w:rPr>
+          <w:rFonts w:ascii="Times New Roman"/>
+          <w:iCs/>
+          <w:sz w:val="24"/>
+          <w:szCs w:val="15"/>
+        </w:rPr>
+        <w:t>groups</w:t>
+      </w:r>
+      <w:r>
+        <w:rPr>
+          <w:rFonts w:ascii="Times New Roman"/>
+          <w:iCs/>
+          <w:sz w:val="24"/>
+          <w:szCs w:val="15"/>
+        </w:rPr>
+        <w:t>. The first treatment</w:t>
+      </w:r>
+      <w:r>
+        <w:rPr>
+          <w:rFonts w:ascii="Times New Roman"/>
+          <w:iCs/>
+          <w:sz w:val="24"/>
+          <w:szCs w:val="15"/>
+        </w:rPr>
+        <w:t xml:space="preserve"> is the level of customization; for it, there are two conditions that are a high degree or a low degree. For the high-degree condition, participants were able to customize 10 features of the car, while for the low-degree condition they were able to customize just half of the high-degree condition, 5 features. </w:t>
+      </w:r>
+      <w:r>
+        <w:rPr>
+          <w:rFonts w:ascii="Times New Roman"/>
+          <w:iCs/>
+          <w:sz w:val="24"/>
+          <w:szCs w:val="15"/>
+        </w:rPr>
+        <w:t xml:space="preserve">The number of features to customize, for each group of this treatment, was stated based on the research carried out </w:t>
+      </w:r>
+      <w:r>
+        <w:rPr>
+          <w:rFonts w:ascii="Times New Roman"/>
+          <w:iCs/>
+          <w:sz w:val="24"/>
+          <w:szCs w:val="15"/>
+        </w:rPr>
+        <w:t xml:space="preserve">by </w:t>
+      </w:r>
+      <w:proofErr w:type="spellStart"/>
+      <w:r>
+        <w:rPr>
+          <w:rFonts w:ascii="Times New Roman"/>
+          <w:iCs/>
+          <w:sz w:val="24"/>
+          <w:szCs w:val="15"/>
+        </w:rPr>
+        <w:t>Dellaert</w:t>
+      </w:r>
+      <w:proofErr w:type="spellEnd"/>
+      <w:r>
+        <w:rPr>
+          <w:rFonts w:ascii="Times New Roman"/>
+          <w:iCs/>
+          <w:sz w:val="24"/>
+          <w:szCs w:val="15"/>
+        </w:rPr>
+        <w:t xml:space="preserve"> &amp; </w:t>
+      </w:r>
+      <w:proofErr w:type="spellStart"/>
+      <w:r>
+        <w:rPr>
+          <w:rFonts w:ascii="Times New Roman"/>
+          <w:iCs/>
+          <w:sz w:val="24"/>
+          <w:szCs w:val="15"/>
+        </w:rPr>
+        <w:t>Stremersch</w:t>
+      </w:r>
+      <w:proofErr w:type="spellEnd"/>
+      <w:r>
+        <w:rPr>
+          <w:rFonts w:ascii="Times New Roman"/>
+          <w:iCs/>
+          <w:sz w:val="24"/>
+          <w:szCs w:val="15"/>
+        </w:rPr>
+        <w:t xml:space="preserve"> (</w:t>
+      </w:r>
+      <w:r>
+        <w:rPr>
+          <w:rFonts w:ascii="Times New Roman"/>
+          <w:iCs/>
+          <w:sz w:val="24"/>
+          <w:szCs w:val="15"/>
+        </w:rPr>
+        <w:t>2005</w:t>
+      </w:r>
+      <w:r>
+        <w:rPr>
+          <w:rFonts w:ascii="Times New Roman"/>
+          <w:iCs/>
+          <w:sz w:val="24"/>
+          <w:szCs w:val="15"/>
+        </w:rPr>
+        <w:t xml:space="preserve">). In it, they </w:t>
+      </w:r>
+      <w:r>
+        <w:rPr>
+          <w:rFonts w:ascii="Times New Roman"/>
+          <w:iCs/>
+          <w:sz w:val="24"/>
+          <w:szCs w:val="15"/>
+        </w:rPr>
+        <w:t>manipulated the number of mass-customizable modules for a personal computer, 4 being for the low-level condition and 8 for the high-level condition.</w:t>
+      </w:r>
+      <w:r>
+        <w:rPr>
+          <w:rFonts w:ascii="Times New Roman"/>
+          <w:iCs/>
+          <w:sz w:val="24"/>
+          <w:szCs w:val="15"/>
+        </w:rPr>
+        <w:t xml:space="preserve"> T</w:t>
+      </w:r>
+      <w:r>
+        <w:rPr>
+          <w:rFonts w:ascii="Times New Roman"/>
+          <w:iCs/>
+          <w:sz w:val="24"/>
+          <w:szCs w:val="15"/>
+        </w:rPr>
+        <w:t>his gives us enough in</w:t>
+      </w:r>
+      <w:r>
+        <w:rPr>
+          <w:rFonts w:ascii="Times New Roman"/>
+          <w:iCs/>
+          <w:sz w:val="24"/>
+          <w:szCs w:val="15"/>
+        </w:rPr>
+        <w:t>sights</w:t>
+      </w:r>
+      <w:r>
+        <w:rPr>
+          <w:rFonts w:ascii="Times New Roman"/>
+          <w:iCs/>
+          <w:sz w:val="24"/>
+          <w:szCs w:val="15"/>
+        </w:rPr>
+        <w:t xml:space="preserve"> to establish that this quantity is appropriate for the experiment's manipulation goals if the low condition includes half as many features as the high condition.</w:t>
+      </w:r>
+    </w:p>
+    <w:p>
+      <w:pPr>
+        <w:pStyle w:val="BodyText"/>
+        <w:spacing w:before="1" w:line="360" w:lineRule="auto"/>
+        <w:ind w:firstLine="720"/>
+        <w:jc w:val="both"/>
+        <w:rPr>
+          <w:rFonts w:ascii="Times New Roman"/>
+          <w:iCs/>
+          <w:sz w:val="24"/>
+          <w:szCs w:val="15"/>
+        </w:rPr>
+      </w:pPr>
+      <w:r>
+        <w:rPr>
+          <w:rFonts w:ascii="Times New Roman"/>
+          <w:iCs/>
+          <w:sz w:val="24"/>
+          <w:szCs w:val="15"/>
+        </w:rPr>
+        <w:t xml:space="preserve">The second treatment, </w:t>
+      </w:r>
+      <w:r>
+        <w:rPr>
+          <w:rFonts w:ascii="Times New Roman"/>
+          <w:iCs/>
+          <w:sz w:val="24"/>
+          <w:szCs w:val="15"/>
+        </w:rPr>
+        <w:t xml:space="preserve">type of features used to customize products, is also divided in two conditions, hedonic and utilitarian. </w:t>
+      </w:r>
+      <w:r>
+        <w:rPr>
+          <w:rFonts w:ascii="Times New Roman"/>
+          <w:iCs/>
+          <w:sz w:val="24"/>
+          <w:szCs w:val="15"/>
+        </w:rPr>
+        <w:t xml:space="preserve">A pre-test was carried out in order to see if the participants </w:t>
+      </w:r>
+      <w:r>
+        <w:rPr>
+          <w:rFonts w:ascii="Times New Roman"/>
+          <w:iCs/>
+          <w:sz w:val="24"/>
+          <w:szCs w:val="15"/>
+        </w:rPr>
+        <w:t xml:space="preserve">were able to differentiate between both concepts </w:t>
+      </w:r>
+      <w:r>
+        <w:rPr>
+          <w:rFonts w:ascii="Times New Roman"/>
+          <w:iCs/>
+          <w:sz w:val="24"/>
+          <w:szCs w:val="15"/>
+        </w:rPr>
+        <w:t>and</w:t>
+      </w:r>
+      <w:r>
+        <w:rPr>
+          <w:rFonts w:ascii="Times New Roman"/>
+          <w:iCs/>
+          <w:sz w:val="24"/>
+          <w:szCs w:val="15"/>
+        </w:rPr>
+        <w:t xml:space="preserve"> therefore,</w:t>
+      </w:r>
+      <w:r>
+        <w:rPr>
+          <w:rFonts w:ascii="Times New Roman"/>
+          <w:iCs/>
+          <w:sz w:val="24"/>
+          <w:szCs w:val="15"/>
+        </w:rPr>
+        <w:t xml:space="preserve"> to see if the manipulation strategy was going to be well adapted and comprehende</w:t>
+      </w:r>
+      <w:r>
+        <w:rPr>
+          <w:rFonts w:ascii="Times New Roman"/>
+          <w:iCs/>
+          <w:sz w:val="24"/>
+          <w:szCs w:val="15"/>
+        </w:rPr>
+        <w:t>d</w:t>
+      </w:r>
+      <w:r>
+        <w:rPr>
+          <w:rFonts w:ascii="Times New Roman"/>
+          <w:iCs/>
+          <w:sz w:val="24"/>
+          <w:szCs w:val="15"/>
+        </w:rPr>
+        <w:t xml:space="preserve">. This procedure was done based on the research carried out by </w:t>
+      </w:r>
+      <w:r>
+        <w:rPr>
+          <w:rFonts w:ascii="Times New Roman"/>
+          <w:iCs/>
+          <w:sz w:val="24"/>
+          <w:szCs w:val="15"/>
+        </w:rPr>
+        <w:t xml:space="preserve">Dhar &amp; </w:t>
+      </w:r>
+      <w:proofErr w:type="spellStart"/>
+      <w:r>
+        <w:rPr>
+          <w:rFonts w:ascii="Times New Roman"/>
+          <w:iCs/>
+          <w:sz w:val="24"/>
+          <w:szCs w:val="15"/>
+        </w:rPr>
+        <w:t>Wertenbroch</w:t>
+      </w:r>
+      <w:proofErr w:type="spellEnd"/>
+      <w:r>
+        <w:rPr>
+          <w:rFonts w:ascii="Times New Roman"/>
+          <w:iCs/>
+          <w:sz w:val="24"/>
+          <w:szCs w:val="15"/>
+        </w:rPr>
+        <w:t xml:space="preserve"> (2000)</w:t>
+      </w:r>
+      <w:r>
+        <w:rPr>
+          <w:rFonts w:ascii="Times New Roman"/>
+          <w:iCs/>
+          <w:sz w:val="24"/>
+          <w:szCs w:val="15"/>
+        </w:rPr>
+        <w:t xml:space="preserve">; in it, they conducted the pre-test to ensure that participants were able to differentiate between hedonic and utilitarian concepts for some pairs of attributes related to some specific choice options. This framework was adapted following the purposes of this study; for it, the respondents were asked to indicate, for some specific car features, if they are related to the hedonic or utilitarian definitions, these definitions were given at the beginning of the procedure. The used scale was 1 being a completely utilitarian feature and 6 being a completely hedonic feature. </w:t>
+      </w:r>
+    </w:p>
+    <w:p>
+      <w:pPr>
+        <w:pStyle w:val="BodyText"/>
+        <w:spacing w:before="1" w:line="360" w:lineRule="auto"/>
+        <w:ind w:firstLine="720"/>
+        <w:jc w:val="both"/>
+        <w:rPr>
+          <w:rFonts w:ascii="Times New Roman"/>
+          <w:iCs/>
+          <w:sz w:val="24"/>
+          <w:szCs w:val="15"/>
+        </w:rPr>
+      </w:pPr>
+    </w:p>
+    <w:p>
+      <w:pPr>
+        <w:pStyle w:val="BodyText"/>
+        <w:spacing w:before="1" w:line="360" w:lineRule="auto"/>
+        <w:ind w:firstLine="720"/>
+        <w:jc w:val="both"/>
+        <w:rPr>
+          <w:rFonts w:ascii="Times New Roman"/>
+          <w:iCs/>
+          <w:sz w:val="24"/>
+          <w:szCs w:val="15"/>
+        </w:rPr>
+      </w:pPr>
+      <w:r>
+        <w:rPr>
+          <w:rFonts w:ascii="Times New Roman"/>
+          <w:iCs/>
+          <w:sz w:val="24"/>
+          <w:szCs w:val="15"/>
+        </w:rPr>
+        <w:lastRenderedPageBreak/>
+        <w:t>The results of the pre-test are depicted in table 1. Low scores (below 3) were produced due to the interpretation of the participants of relating the attribute with the utilitarian definition, while high scores (above 3) were generated given the understanding of the respondents of linking the item with the hedonic concept. So, it is possible to see how a completely utilitarian feature such as the engine of the car has a relatively low score, while a hedonic feature such as the car body design has a relatively high score. These results indicate that the respondents are able to differentiate between the hedonic and utilitarian concepts for vehicle items.</w:t>
+      </w:r>
+    </w:p>
+    <w:p>
+      <w:pPr>
+        <w:pStyle w:val="BodyText"/>
+        <w:spacing w:before="1" w:line="360" w:lineRule="auto"/>
+        <w:jc w:val="both"/>
+        <w:rPr>
+          <w:rFonts w:ascii="Times New Roman"/>
+          <w:iCs/>
+          <w:sz w:val="24"/>
+          <w:szCs w:val="15"/>
+        </w:rPr>
+      </w:pPr>
     </w:p>
     <w:tbl>
       <w:tblPr>
@@ -10112,50 +10742,7 @@
           <w:sz w:val="20"/>
           <w:szCs w:val="11"/>
         </w:rPr>
-        <w:t xml:space="preserve">Table 1: Results </w:t>
-      </w:r>
-      <w:r>
-        <w:rPr>
-          <w:rFonts w:ascii="Times New Roman"/>
-          <w:iCs/>
-          <w:sz w:val="20"/>
-          <w:szCs w:val="11"/>
-        </w:rPr>
-        <w:t>of</w:t>
-      </w:r>
-      <w:r>
-        <w:rPr>
-          <w:rFonts w:ascii="Times New Roman"/>
-          <w:iCs/>
-          <w:sz w:val="20"/>
-          <w:szCs w:val="11"/>
-        </w:rPr>
-        <w:t xml:space="preserve"> the pre-test</w:t>
-      </w:r>
-    </w:p>
-    <w:p>
-      <w:pPr>
-        <w:pStyle w:val="BodyText"/>
-        <w:numPr>
-          <w:ilvl w:val="1"/>
-          <w:numId w:val="26"/>
-        </w:numPr>
-        <w:spacing w:before="1" w:line="360" w:lineRule="auto"/>
-        <w:jc w:val="both"/>
-        <w:rPr>
-          <w:rFonts w:ascii="Times New Roman"/>
-          <w:i/>
-          <w:sz w:val="36"/>
-        </w:rPr>
-      </w:pPr>
-      <w:r>
-        <w:rPr>
-          <w:rFonts w:ascii="Times New Roman"/>
-          <w:i/>
-          <w:sz w:val="28"/>
-          <w:szCs w:val="17"/>
-        </w:rPr>
-        <w:t>Sample</w:t>
+        <w:t>Table 1: Results of the pre-test</w:t>
       </w:r>
     </w:p>
     <w:p>
@@ -10170,220 +10757,6 @@
           <w:szCs w:val="15"/>
         </w:rPr>
       </w:pPr>
-      <w:r>
-        <w:rPr>
-          <w:rFonts w:ascii="Times New Roman"/>
-          <w:iCs/>
-          <w:sz w:val="24"/>
-          <w:szCs w:val="15"/>
-        </w:rPr>
-        <w:t xml:space="preserve">The </w:t>
-      </w:r>
-      <w:r>
-        <w:rPr>
-          <w:rFonts w:ascii="Times New Roman"/>
-          <w:iCs/>
-          <w:sz w:val="24"/>
-          <w:szCs w:val="15"/>
-        </w:rPr>
-        <w:t>selected sample is full-time employees from the U.S with an age range between 25-5</w:t>
-      </w:r>
-      <w:r>
-        <w:rPr>
-          <w:rFonts w:ascii="Times New Roman"/>
-          <w:iCs/>
-          <w:sz w:val="24"/>
-          <w:szCs w:val="15"/>
-        </w:rPr>
-        <w:t>0</w:t>
-      </w:r>
-      <w:r>
-        <w:rPr>
-          <w:rFonts w:ascii="Times New Roman"/>
-          <w:iCs/>
-          <w:sz w:val="24"/>
-          <w:szCs w:val="15"/>
-        </w:rPr>
-        <w:t xml:space="preserve"> years old. Th</w:t>
-      </w:r>
-      <w:r>
-        <w:rPr>
-          <w:rFonts w:ascii="Times New Roman"/>
-          <w:iCs/>
-          <w:sz w:val="24"/>
-          <w:szCs w:val="15"/>
-        </w:rPr>
-        <w:t xml:space="preserve">ese demographics were selected based on several studies, one of them published by </w:t>
-      </w:r>
-      <w:r>
-        <w:rPr>
-          <w:rFonts w:ascii="Times New Roman"/>
-          <w:iCs/>
-          <w:sz w:val="24"/>
-          <w:szCs w:val="15"/>
-        </w:rPr>
-        <w:t>Birkett</w:t>
-      </w:r>
-      <w:r>
-        <w:rPr>
-          <w:rFonts w:ascii="Times New Roman"/>
-          <w:iCs/>
-          <w:sz w:val="24"/>
-          <w:szCs w:val="15"/>
-        </w:rPr>
-        <w:t xml:space="preserve"> (</w:t>
-      </w:r>
-      <w:r>
-        <w:rPr>
-          <w:rFonts w:ascii="Times New Roman"/>
-          <w:iCs/>
-          <w:sz w:val="24"/>
-          <w:szCs w:val="15"/>
-        </w:rPr>
-        <w:t>2021</w:t>
-      </w:r>
-      <w:r>
-        <w:rPr>
-          <w:rFonts w:ascii="Times New Roman"/>
-          <w:iCs/>
-          <w:sz w:val="24"/>
-          <w:szCs w:val="15"/>
-        </w:rPr>
-        <w:t>) who says that people ages 25-54 purchase the most</w:t>
-      </w:r>
-      <w:r>
-        <w:rPr>
-          <w:rFonts w:ascii="Times New Roman"/>
-          <w:iCs/>
-          <w:sz w:val="24"/>
-          <w:szCs w:val="15"/>
-        </w:rPr>
-        <w:t>,</w:t>
-      </w:r>
-      <w:r>
-        <w:rPr>
-          <w:rFonts w:ascii="Times New Roman"/>
-          <w:iCs/>
-          <w:sz w:val="24"/>
-          <w:szCs w:val="15"/>
-        </w:rPr>
-        <w:t xml:space="preserve"> new vehicles</w:t>
-      </w:r>
-      <w:r>
-        <w:rPr>
-          <w:rFonts w:ascii="Times New Roman"/>
-          <w:iCs/>
-          <w:sz w:val="24"/>
-          <w:szCs w:val="15"/>
-        </w:rPr>
-        <w:t xml:space="preserve"> </w:t>
-      </w:r>
-      <w:r>
-        <w:rPr>
-          <w:rFonts w:ascii="Times New Roman"/>
-          <w:iCs/>
-          <w:sz w:val="24"/>
-          <w:szCs w:val="15"/>
-        </w:rPr>
-        <w:t xml:space="preserve">with SUV buyers tending to be a bit older. </w:t>
-      </w:r>
-      <w:r>
-        <w:rPr>
-          <w:rFonts w:ascii="Times New Roman"/>
-          <w:iCs/>
-          <w:sz w:val="24"/>
-          <w:szCs w:val="15"/>
-        </w:rPr>
-        <w:t xml:space="preserve">Additionally, the sample was selected to be in the U.S. based on the data shown by </w:t>
-      </w:r>
-      <w:r>
-        <w:rPr>
-          <w:rFonts w:ascii="Times New Roman"/>
-          <w:iCs/>
-          <w:sz w:val="24"/>
-          <w:szCs w:val="15"/>
-        </w:rPr>
-        <w:t>Statista</w:t>
-      </w:r>
-      <w:r>
-        <w:rPr>
-          <w:rFonts w:ascii="Times New Roman"/>
-          <w:iCs/>
-          <w:sz w:val="24"/>
-          <w:szCs w:val="15"/>
-        </w:rPr>
-        <w:t xml:space="preserve"> (</w:t>
-      </w:r>
-      <w:r>
-        <w:rPr>
-          <w:rFonts w:ascii="Times New Roman"/>
-          <w:iCs/>
-          <w:sz w:val="24"/>
-          <w:szCs w:val="15"/>
-        </w:rPr>
-        <w:t>2022)</w:t>
-      </w:r>
-      <w:r>
-        <w:rPr>
-          <w:rFonts w:ascii="Times New Roman"/>
-          <w:iCs/>
-          <w:sz w:val="24"/>
-          <w:szCs w:val="15"/>
-        </w:rPr>
-        <w:t xml:space="preserve"> which indicates that the market for the vehicle in the U.S. is the second largest in the world just behind China. </w:t>
-      </w:r>
-    </w:p>
-    <w:p>
-      <w:pPr>
-        <w:pStyle w:val="BodyText"/>
-        <w:spacing w:before="1" w:line="360" w:lineRule="auto"/>
-        <w:jc w:val="both"/>
-        <w:rPr>
-          <w:rFonts w:ascii="Times New Roman"/>
-          <w:iCs/>
-          <w:sz w:val="24"/>
-          <w:szCs w:val="15"/>
-        </w:rPr>
-      </w:pPr>
-    </w:p>
-    <w:p>
-      <w:pPr>
-        <w:pStyle w:val="BodyText"/>
-        <w:spacing w:before="1" w:line="360" w:lineRule="auto"/>
-        <w:jc w:val="both"/>
-        <w:rPr>
-          <w:rFonts w:ascii="Times New Roman"/>
-          <w:iCs/>
-          <w:sz w:val="24"/>
-          <w:szCs w:val="15"/>
-        </w:rPr>
-      </w:pPr>
-    </w:p>
-    <w:p>
-      <w:pPr>
-        <w:pStyle w:val="BodyText"/>
-        <w:numPr>
-          <w:ilvl w:val="1"/>
-          <w:numId w:val="26"/>
-        </w:numPr>
-        <w:spacing w:before="1" w:line="360" w:lineRule="auto"/>
-        <w:jc w:val="both"/>
-        <w:rPr>
-          <w:rFonts w:ascii="Times New Roman"/>
-          <w:i/>
-          <w:sz w:val="36"/>
-        </w:rPr>
-      </w:pPr>
-      <w:r>
-        <w:rPr>
-          <w:rFonts w:ascii="Times New Roman"/>
-          <w:i/>
-          <w:sz w:val="28"/>
-          <w:szCs w:val="17"/>
-        </w:rPr>
-        <w:lastRenderedPageBreak/>
-        <w:t>Method</w:t>
-      </w:r>
     </w:p>
     <w:p>
       <w:pPr>
@@ -10397,8 +10770,7 @@
         <w:rPr>
           <w:rFonts w:ascii="Times New Roman"/>
           <w:i/>
-          <w:sz w:val="28"/>
-          <w:szCs w:val="17"/>
+          <w:sz w:val="36"/>
         </w:rPr>
       </w:pPr>
       <w:r>
@@ -10408,7 +10780,16 @@
           <w:sz w:val="28"/>
           <w:szCs w:val="17"/>
         </w:rPr>
-        <w:t>Treatments</w:t>
+        <w:t>Measurement of d</w:t>
+      </w:r>
+      <w:r>
+        <w:rPr>
+          <w:rFonts w:ascii="Times New Roman"/>
+          <w:i/>
+          <w:sz w:val="28"/>
+          <w:szCs w:val="17"/>
+        </w:rPr>
+        <w:t>ependent variable and mediator</w:t>
       </w:r>
     </w:p>
     <w:p>
@@ -10430,7 +10811,115 @@
           <w:sz w:val="24"/>
           <w:szCs w:val="15"/>
         </w:rPr>
-        <w:t>At the beginning of the experiment, the participants were shown the same vehicle regardless their experimental</w:t>
+        <w:t>Psychological ownership</w:t>
+      </w:r>
+      <w:r>
+        <w:rPr>
+          <w:rFonts w:ascii="Times New Roman"/>
+          <w:iCs/>
+          <w:sz w:val="24"/>
+          <w:szCs w:val="15"/>
+        </w:rPr>
+        <w:t>, the mediator,</w:t>
+      </w:r>
+      <w:r>
+        <w:rPr>
+          <w:rFonts w:ascii="Times New Roman"/>
+          <w:iCs/>
+          <w:sz w:val="24"/>
+          <w:szCs w:val="15"/>
+        </w:rPr>
+        <w:t xml:space="preserve"> is going to be measure</w:t>
+      </w:r>
+      <w:r>
+        <w:rPr>
+          <w:rFonts w:ascii="Times New Roman"/>
+          <w:iCs/>
+          <w:sz w:val="24"/>
+          <w:szCs w:val="15"/>
+        </w:rPr>
+        <w:t>d</w:t>
+      </w:r>
+      <w:r>
+        <w:rPr>
+          <w:rFonts w:ascii="Times New Roman"/>
+          <w:iCs/>
+          <w:sz w:val="24"/>
+          <w:szCs w:val="15"/>
+        </w:rPr>
+        <w:t xml:space="preserve"> based on a f</w:t>
+      </w:r>
+      <w:r>
+        <w:rPr>
+          <w:rFonts w:ascii="Times New Roman"/>
+          <w:iCs/>
+          <w:sz w:val="24"/>
+          <w:szCs w:val="15"/>
+        </w:rPr>
+        <w:t>our</w:t>
+      </w:r>
+      <w:r>
+        <w:rPr>
+          <w:rFonts w:ascii="Times New Roman"/>
+          <w:iCs/>
+          <w:sz w:val="24"/>
+          <w:szCs w:val="15"/>
+        </w:rPr>
+        <w:t xml:space="preserve"> item-scale developed by </w:t>
+      </w:r>
+      <w:r>
+        <w:rPr>
+          <w:rFonts w:ascii="Times New Roman"/>
+          <w:iCs/>
+          <w:sz w:val="24"/>
+          <w:szCs w:val="15"/>
+        </w:rPr>
+        <w:t>Pierce &amp; Van Dyne (2004</w:t>
+      </w:r>
+      <w:r>
+        <w:rPr>
+          <w:rFonts w:ascii="Times New Roman"/>
+          <w:iCs/>
+          <w:sz w:val="24"/>
+          <w:szCs w:val="15"/>
+        </w:rPr>
+        <w:t>)</w:t>
+      </w:r>
+      <w:r>
+        <w:rPr>
+          <w:rFonts w:ascii="Times New Roman"/>
+          <w:iCs/>
+          <w:sz w:val="24"/>
+          <w:szCs w:val="15"/>
+        </w:rPr>
+        <w:t xml:space="preserve"> and, adopted and suited by other authors in their research like the one carried out by </w:t>
+      </w:r>
+      <w:r>
+        <w:rPr>
+          <w:rFonts w:ascii="Times New Roman"/>
+          <w:iCs/>
+          <w:sz w:val="24"/>
+          <w:szCs w:val="15"/>
+        </w:rPr>
+        <w:t>Li &amp; Atkinson (2020)</w:t>
+      </w:r>
+      <w:r>
+        <w:rPr>
+          <w:rFonts w:ascii="Times New Roman"/>
+          <w:iCs/>
+          <w:sz w:val="24"/>
+          <w:szCs w:val="15"/>
+        </w:rPr>
+        <w:t xml:space="preserve">. This scale goes </w:t>
+      </w:r>
+      <w:r>
+        <w:rPr>
+          <w:rFonts w:ascii="Times New Roman"/>
+          <w:iCs/>
+          <w:sz w:val="24"/>
+          <w:szCs w:val="15"/>
+        </w:rPr>
+        <w:t>from</w:t>
       </w:r>
       <w:r>
         <w:rPr>
@@ -10448,170 +10937,151 @@
           <w:sz w:val="24"/>
           <w:szCs w:val="15"/>
         </w:rPr>
-        <w:t>assigned</w:t>
-      </w:r>
-      <w:r>
-        <w:rPr>
-          <w:rFonts w:ascii="Times New Roman"/>
-          <w:iCs/>
-          <w:sz w:val="24"/>
-          <w:szCs w:val="15"/>
-        </w:rPr>
-        <w:t xml:space="preserve"> condition. The chosen vehicle was a Ford Fiesta 2022, this product was selected based on </w:t>
-      </w:r>
-      <w:r>
-        <w:rPr>
-          <w:rFonts w:ascii="Times New Roman"/>
-          <w:iCs/>
-          <w:sz w:val="24"/>
-          <w:szCs w:val="15"/>
-        </w:rPr>
-        <w:t>the fact that Ford is the most popular American brand in the U.S.</w:t>
-      </w:r>
-      <w:sdt>
-        <w:sdtPr>
-          <w:rPr>
-            <w:rFonts w:ascii="Times New Roman"/>
-            <w:iCs/>
-            <w:sz w:val="24"/>
-            <w:szCs w:val="15"/>
-          </w:rPr>
-          <w:id w:val="-1821176380"/>
-          <w:citation/>
-        </w:sdtPr>
-        <w:sdtContent>
-          <w:r>
-            <w:rPr>
-              <w:rFonts w:ascii="Times New Roman"/>
-              <w:iCs/>
-              <w:sz w:val="24"/>
-              <w:szCs w:val="15"/>
-            </w:rPr>
-            <w:fldChar w:fldCharType="begin"/>
-          </w:r>
-          <w:r>
-            <w:rPr>
-              <w:rFonts w:ascii="Times New Roman" w:hAnsi="Times New Roman"/>
-              <w:iCs/>
-              <w:sz w:val="24"/>
-              <w:szCs w:val="15"/>
-            </w:rPr>
-            <w:instrText xml:space="preserve"> CITATION Ort22 \l 9226 </w:instrText>
-          </w:r>
-          <w:r>
-            <w:rPr>
-              <w:rFonts w:ascii="Times New Roman"/>
-              <w:iCs/>
-              <w:sz w:val="24"/>
-              <w:szCs w:val="15"/>
-            </w:rPr>
-            <w:fldChar w:fldCharType="separate"/>
-          </w:r>
-          <w:r>
-            <w:rPr>
-              <w:rFonts w:ascii="Times New Roman" w:hAnsi="Times New Roman"/>
-              <w:noProof/>
-              <w:sz w:val="24"/>
-              <w:szCs w:val="15"/>
-            </w:rPr>
-            <w:t>(Ortiz, 2022)</w:t>
-          </w:r>
-          <w:r>
-            <w:rPr>
-              <w:rFonts w:ascii="Times New Roman"/>
-              <w:iCs/>
-              <w:sz w:val="24"/>
-              <w:szCs w:val="15"/>
-            </w:rPr>
-            <w:fldChar w:fldCharType="end"/>
-          </w:r>
-        </w:sdtContent>
-      </w:sdt>
-      <w:r>
-        <w:rPr>
-          <w:rFonts w:ascii="Times New Roman"/>
-          <w:iCs/>
-          <w:sz w:val="24"/>
-          <w:szCs w:val="15"/>
-        </w:rPr>
-        <w:t xml:space="preserve"> and the chosen model, Fiesta, was </w:t>
-      </w:r>
-      <w:r>
-        <w:rPr>
-          <w:rFonts w:ascii="Times New Roman"/>
-          <w:iCs/>
-          <w:sz w:val="24"/>
-          <w:szCs w:val="15"/>
-        </w:rPr>
-        <w:t xml:space="preserve">selected given that it is one of the most iconic models for the brand based on the fact that the manufacturer has produced it since 1976 with more than 16 million vehicles sold in the U.S., Europe, South America, Australia and Asia </w:t>
-      </w:r>
-      <w:sdt>
-        <w:sdtPr>
-          <w:rPr>
-            <w:rFonts w:ascii="Times New Roman"/>
-            <w:iCs/>
-            <w:sz w:val="24"/>
-            <w:szCs w:val="15"/>
-          </w:rPr>
-          <w:id w:val="-1328202378"/>
-          <w:citation/>
-        </w:sdtPr>
-        <w:sdtContent>
-          <w:r>
-            <w:rPr>
-              <w:rFonts w:ascii="Times New Roman"/>
-              <w:iCs/>
-              <w:sz w:val="24"/>
-              <w:szCs w:val="15"/>
-            </w:rPr>
-            <w:fldChar w:fldCharType="begin"/>
-          </w:r>
-          <w:r>
-            <w:rPr>
-              <w:rFonts w:ascii="Times New Roman" w:hAnsi="Times New Roman"/>
-              <w:iCs/>
-              <w:sz w:val="24"/>
-              <w:szCs w:val="15"/>
-            </w:rPr>
-            <w:instrText xml:space="preserve"> CITATION Now22 \l 9226 </w:instrText>
-          </w:r>
-          <w:r>
-            <w:rPr>
-              <w:rFonts w:ascii="Times New Roman"/>
-              <w:iCs/>
-              <w:sz w:val="24"/>
-              <w:szCs w:val="15"/>
-            </w:rPr>
-            <w:fldChar w:fldCharType="separate"/>
-          </w:r>
-          <w:r>
-            <w:rPr>
-              <w:rFonts w:ascii="Times New Roman" w:hAnsi="Times New Roman"/>
-              <w:noProof/>
-              <w:sz w:val="24"/>
-              <w:szCs w:val="15"/>
-            </w:rPr>
-            <w:t>(Nowak, 2022)</w:t>
-          </w:r>
-          <w:r>
-            <w:rPr>
-              <w:rFonts w:ascii="Times New Roman"/>
-              <w:iCs/>
-              <w:sz w:val="24"/>
-              <w:szCs w:val="15"/>
-            </w:rPr>
-            <w:fldChar w:fldCharType="end"/>
-          </w:r>
-        </w:sdtContent>
-      </w:sdt>
-      <w:r>
-        <w:rPr>
-          <w:rFonts w:ascii="Times New Roman"/>
-          <w:iCs/>
-          <w:sz w:val="24"/>
-          <w:szCs w:val="15"/>
-        </w:rPr>
-        <w:t xml:space="preserve">. </w:t>
+        <w:t>0 (strongly disagree) up to 7 (</w:t>
+      </w:r>
+      <w:r>
+        <w:rPr>
+          <w:rFonts w:ascii="Times New Roman"/>
+          <w:iCs/>
+          <w:sz w:val="24"/>
+          <w:szCs w:val="15"/>
+        </w:rPr>
+        <w:t xml:space="preserve">completely agree). The measured items are 1. </w:t>
+      </w:r>
+      <w:r>
+        <w:rPr>
+          <w:rFonts w:ascii="Times New Roman"/>
+          <w:iCs/>
+          <w:sz w:val="24"/>
+          <w:szCs w:val="15"/>
+        </w:rPr>
+        <w:t xml:space="preserve">I </w:t>
+      </w:r>
+      <w:r>
+        <w:rPr>
+          <w:rFonts w:ascii="Times New Roman"/>
+          <w:iCs/>
+          <w:sz w:val="24"/>
+          <w:szCs w:val="15"/>
+        </w:rPr>
+        <w:t>feel</w:t>
+      </w:r>
+      <w:r>
+        <w:rPr>
+          <w:rFonts w:ascii="Times New Roman"/>
+          <w:iCs/>
+          <w:sz w:val="24"/>
+          <w:szCs w:val="15"/>
+        </w:rPr>
+        <w:t xml:space="preserve"> this car </w:t>
+      </w:r>
+      <w:r>
+        <w:rPr>
+          <w:rFonts w:ascii="Times New Roman"/>
+          <w:iCs/>
+          <w:sz w:val="24"/>
+          <w:szCs w:val="15"/>
+        </w:rPr>
+        <w:t>is</w:t>
+      </w:r>
+      <w:r>
+        <w:rPr>
+          <w:rFonts w:ascii="Times New Roman"/>
+          <w:iCs/>
+          <w:sz w:val="24"/>
+          <w:szCs w:val="15"/>
+        </w:rPr>
+        <w:t xml:space="preserve"> mine</w:t>
+      </w:r>
+      <w:r>
+        <w:rPr>
+          <w:rFonts w:ascii="Times New Roman"/>
+          <w:iCs/>
+          <w:sz w:val="24"/>
+          <w:szCs w:val="15"/>
+        </w:rPr>
+        <w:t xml:space="preserve">; 2. </w:t>
+      </w:r>
+      <w:r>
+        <w:rPr>
+          <w:rFonts w:ascii="Times New Roman"/>
+          <w:iCs/>
+          <w:sz w:val="24"/>
+          <w:szCs w:val="15"/>
+        </w:rPr>
+        <w:t>I feel a very high degree of personal ownership towards this car</w:t>
+      </w:r>
+      <w:r>
+        <w:rPr>
+          <w:rFonts w:ascii="Times New Roman"/>
+          <w:iCs/>
+          <w:sz w:val="24"/>
+          <w:szCs w:val="15"/>
+        </w:rPr>
+        <w:t xml:space="preserve">; 3. </w:t>
+      </w:r>
+      <w:r>
+        <w:rPr>
+          <w:rFonts w:ascii="Times New Roman"/>
+          <w:iCs/>
+          <w:sz w:val="24"/>
+          <w:szCs w:val="15"/>
+        </w:rPr>
+        <w:t>I feel personally connected to this car</w:t>
+      </w:r>
+      <w:r>
+        <w:rPr>
+          <w:rFonts w:ascii="Times New Roman"/>
+          <w:iCs/>
+          <w:sz w:val="24"/>
+          <w:szCs w:val="15"/>
+        </w:rPr>
+        <w:t xml:space="preserve">; 4. </w:t>
+      </w:r>
+      <w:r>
+        <w:rPr>
+          <w:rFonts w:ascii="Times New Roman"/>
+          <w:iCs/>
+          <w:sz w:val="24"/>
+          <w:szCs w:val="15"/>
+        </w:rPr>
+        <w:t xml:space="preserve">it is </w:t>
+      </w:r>
+      <w:r>
+        <w:rPr>
+          <w:rFonts w:ascii="Times New Roman"/>
+          <w:iCs/>
+          <w:sz w:val="24"/>
+          <w:szCs w:val="15"/>
+        </w:rPr>
+        <w:t>easy</w:t>
+      </w:r>
+      <w:r>
+        <w:rPr>
+          <w:rFonts w:ascii="Times New Roman"/>
+          <w:iCs/>
+          <w:sz w:val="24"/>
+          <w:szCs w:val="15"/>
+        </w:rPr>
+        <w:t xml:space="preserve"> for me to think about this car as mine</w:t>
+      </w:r>
+      <w:r>
+        <w:rPr>
+          <w:rFonts w:ascii="Times New Roman"/>
+          <w:iCs/>
+          <w:sz w:val="24"/>
+          <w:szCs w:val="15"/>
+        </w:rPr>
+        <w:t>.</w:t>
+      </w:r>
+      <w:r>
+        <w:rPr>
+          <w:rFonts w:ascii="Times New Roman"/>
+          <w:iCs/>
+          <w:sz w:val="24"/>
+          <w:szCs w:val="15"/>
+        </w:rPr>
+        <w:t xml:space="preserve"> </w:t>
       </w:r>
     </w:p>
     <w:p>
@@ -10633,133 +11103,154 @@
           <w:sz w:val="24"/>
           <w:szCs w:val="15"/>
         </w:rPr>
-        <w:t xml:space="preserve">The experiment consists of two treatments, each with two conditions in it which produce 4 experimental </w:t>
-      </w:r>
-      <w:r>
-        <w:rPr>
-          <w:rFonts w:ascii="Times New Roman"/>
-          <w:iCs/>
-          <w:sz w:val="24"/>
-          <w:szCs w:val="15"/>
-        </w:rPr>
-        <w:t>groups</w:t>
-      </w:r>
-      <w:r>
-        <w:rPr>
-          <w:rFonts w:ascii="Times New Roman"/>
-          <w:iCs/>
-          <w:sz w:val="24"/>
-          <w:szCs w:val="15"/>
-        </w:rPr>
-        <w:t>. The first treatment</w:t>
-      </w:r>
-      <w:r>
-        <w:rPr>
-          <w:rFonts w:ascii="Times New Roman"/>
-          <w:iCs/>
-          <w:sz w:val="24"/>
-          <w:szCs w:val="15"/>
-        </w:rPr>
-        <w:t xml:space="preserve"> is the level of customization; for it, there are two conditions that are a high degree or a low degree. For the high-degree condition, participants were able to customize 10 features of the car, while for the low-degree condition they were able to customize just half of the high-degree condition, 5 features. </w:t>
-      </w:r>
-      <w:r>
-        <w:rPr>
-          <w:rFonts w:ascii="Times New Roman"/>
-          <w:iCs/>
-          <w:sz w:val="24"/>
-          <w:szCs w:val="15"/>
-        </w:rPr>
-        <w:t xml:space="preserve">The number of features to customize, for each group of this treatment, was stated based on the research carried out </w:t>
-      </w:r>
-      <w:r>
-        <w:rPr>
-          <w:rFonts w:ascii="Times New Roman"/>
-          <w:iCs/>
-          <w:sz w:val="24"/>
-          <w:szCs w:val="15"/>
-        </w:rPr>
-        <w:t xml:space="preserve">by </w:t>
-      </w:r>
-      <w:proofErr w:type="spellStart"/>
-      <w:r>
-        <w:rPr>
-          <w:rFonts w:ascii="Times New Roman"/>
-          <w:iCs/>
-          <w:sz w:val="24"/>
-          <w:szCs w:val="15"/>
-        </w:rPr>
-        <w:t>Dellaert</w:t>
-      </w:r>
-      <w:proofErr w:type="spellEnd"/>
-      <w:r>
-        <w:rPr>
-          <w:rFonts w:ascii="Times New Roman"/>
-          <w:iCs/>
-          <w:sz w:val="24"/>
-          <w:szCs w:val="15"/>
-        </w:rPr>
-        <w:t xml:space="preserve"> &amp; </w:t>
-      </w:r>
-      <w:proofErr w:type="spellStart"/>
-      <w:r>
-        <w:rPr>
-          <w:rFonts w:ascii="Times New Roman"/>
-          <w:iCs/>
-          <w:sz w:val="24"/>
-          <w:szCs w:val="15"/>
-        </w:rPr>
-        <w:t>Stremersch</w:t>
-      </w:r>
-      <w:proofErr w:type="spellEnd"/>
-      <w:r>
-        <w:rPr>
-          <w:rFonts w:ascii="Times New Roman"/>
-          <w:iCs/>
-          <w:sz w:val="24"/>
-          <w:szCs w:val="15"/>
-        </w:rPr>
-        <w:t xml:space="preserve"> (</w:t>
-      </w:r>
-      <w:r>
-        <w:rPr>
-          <w:rFonts w:ascii="Times New Roman"/>
-          <w:iCs/>
-          <w:sz w:val="24"/>
-          <w:szCs w:val="15"/>
-        </w:rPr>
-        <w:t>2005</w:t>
-      </w:r>
-      <w:r>
-        <w:rPr>
-          <w:rFonts w:ascii="Times New Roman"/>
-          <w:iCs/>
-          <w:sz w:val="24"/>
-          <w:szCs w:val="15"/>
-        </w:rPr>
-        <w:t xml:space="preserve">). In it, they </w:t>
-      </w:r>
-      <w:r>
-        <w:rPr>
-          <w:rFonts w:ascii="Times New Roman"/>
-          <w:iCs/>
-          <w:sz w:val="24"/>
-          <w:szCs w:val="15"/>
-        </w:rPr>
-        <w:t xml:space="preserve">manipulated the number of mass-customizable modules for a personal computer, 4 being for the low-level condition and 8 for the high-level condition. </w:t>
-      </w:r>
-    </w:p>
-    <w:p>
-      <w:pPr>
-        <w:pStyle w:val="BodyText"/>
-        <w:spacing w:before="1" w:line="360" w:lineRule="auto"/>
-        <w:jc w:val="both"/>
-        <w:rPr>
-          <w:rFonts w:ascii="Times New Roman"/>
-          <w:iCs/>
-          <w:sz w:val="24"/>
-          <w:szCs w:val="15"/>
-        </w:rPr>
-      </w:pPr>
+        <w:tab/>
+        <w:t xml:space="preserve">Given that in the present experiment, participants are going to be told that they have to purchase a specific car, rather </w:t>
+      </w:r>
+      <w:r>
+        <w:rPr>
+          <w:rFonts w:ascii="Times New Roman"/>
+          <w:iCs/>
+          <w:sz w:val="24"/>
+          <w:szCs w:val="15"/>
+        </w:rPr>
+        <w:t>than</w:t>
+      </w:r>
+      <w:r>
+        <w:rPr>
+          <w:rFonts w:ascii="Times New Roman"/>
+          <w:iCs/>
+          <w:sz w:val="24"/>
+          <w:szCs w:val="15"/>
+        </w:rPr>
+        <w:t xml:space="preserve"> sell their</w:t>
+      </w:r>
+      <w:r>
+        <w:rPr>
+          <w:rFonts w:ascii="Times New Roman"/>
+          <w:iCs/>
+          <w:sz w:val="24"/>
+          <w:szCs w:val="15"/>
+        </w:rPr>
+        <w:t xml:space="preserve"> own vehicles</w:t>
+      </w:r>
+      <w:r>
+        <w:rPr>
+          <w:rFonts w:ascii="Times New Roman"/>
+          <w:iCs/>
+          <w:sz w:val="24"/>
+          <w:szCs w:val="15"/>
+        </w:rPr>
+        <w:t xml:space="preserve">, they will just be required to give the </w:t>
+      </w:r>
+      <w:r>
+        <w:rPr>
+          <w:rFonts w:ascii="Times New Roman"/>
+          <w:iCs/>
+          <w:sz w:val="24"/>
+          <w:szCs w:val="15"/>
+        </w:rPr>
+        <w:t xml:space="preserve">additional </w:t>
+      </w:r>
+      <w:r>
+        <w:rPr>
+          <w:rFonts w:ascii="Times New Roman"/>
+          <w:iCs/>
+          <w:sz w:val="24"/>
+          <w:szCs w:val="15"/>
+        </w:rPr>
+        <w:t xml:space="preserve">amount of money, in U.S dollars, that they are willing to </w:t>
+      </w:r>
+      <w:r>
+        <w:rPr>
+          <w:rFonts w:ascii="Times New Roman"/>
+          <w:iCs/>
+          <w:sz w:val="24"/>
+          <w:szCs w:val="15"/>
+        </w:rPr>
+        <w:t xml:space="preserve">pay </w:t>
+      </w:r>
+      <w:r>
+        <w:rPr>
+          <w:rFonts w:ascii="Times New Roman"/>
+          <w:iCs/>
+          <w:sz w:val="24"/>
+          <w:szCs w:val="15"/>
+        </w:rPr>
+        <w:t xml:space="preserve">in that specific product, after the whole manipulation was done. </w:t>
+      </w:r>
+      <w:r>
+        <w:rPr>
+          <w:rFonts w:ascii="Times New Roman"/>
+          <w:iCs/>
+          <w:sz w:val="24"/>
+          <w:szCs w:val="15"/>
+        </w:rPr>
+        <w:t>Initially they were given a baseline price for the product in the U.S. market ($20.000) then, they we</w:t>
+      </w:r>
+      <w:r>
+        <w:rPr>
+          <w:rFonts w:ascii="Times New Roman"/>
+          <w:iCs/>
+          <w:sz w:val="24"/>
+          <w:szCs w:val="15"/>
+        </w:rPr>
+        <w:t>re</w:t>
+      </w:r>
+      <w:r>
+        <w:rPr>
+          <w:rFonts w:ascii="Times New Roman"/>
+          <w:iCs/>
+          <w:sz w:val="24"/>
+          <w:szCs w:val="15"/>
+        </w:rPr>
+        <w:t xml:space="preserve"> asked to give the additional amount of money that they were willing to pay based on the customizations done.</w:t>
+      </w:r>
+      <w:r>
+        <w:rPr>
+          <w:rFonts w:ascii="Times New Roman"/>
+          <w:iCs/>
+          <w:sz w:val="24"/>
+          <w:szCs w:val="15"/>
+        </w:rPr>
+        <w:t xml:space="preserve"> This methodology allows us to reduce bias </w:t>
+      </w:r>
+      <w:r>
+        <w:rPr>
+          <w:rFonts w:ascii="Times New Roman"/>
+          <w:iCs/>
+          <w:sz w:val="24"/>
+          <w:szCs w:val="15"/>
+        </w:rPr>
+        <w:lastRenderedPageBreak/>
+        <w:t xml:space="preserve">in the measurement of the WTP because </w:t>
+      </w:r>
+      <w:r>
+        <w:rPr>
+          <w:rFonts w:ascii="Times New Roman"/>
+          <w:iCs/>
+          <w:sz w:val="24"/>
+          <w:szCs w:val="15"/>
+        </w:rPr>
+        <w:t>instead of evaluating the entire product, it only measures respondent</w:t>
+      </w:r>
+      <w:r>
+        <w:rPr>
+          <w:rFonts w:ascii="Times New Roman"/>
+          <w:iCs/>
+          <w:sz w:val="24"/>
+          <w:szCs w:val="15"/>
+        </w:rPr>
+        <w:t>’</w:t>
+      </w:r>
+      <w:r>
+        <w:rPr>
+          <w:rFonts w:ascii="Times New Roman"/>
+          <w:iCs/>
+          <w:sz w:val="24"/>
+          <w:szCs w:val="15"/>
+        </w:rPr>
+        <w:t xml:space="preserve">s opinions of the customizations done. If the willingness to pay, for the whole product, had been asked without the baseline price, it would have produced biased data because the knowledge about vehicles and their actual market prices could have a significant variance among the respondents. </w:t>
+      </w:r>
     </w:p>
     <w:p>
       <w:pPr>
@@ -10783,16 +11274,7 @@
           <w:sz w:val="28"/>
           <w:szCs w:val="17"/>
         </w:rPr>
-        <w:t>Measurement of d</w:t>
-      </w:r>
-      <w:r>
-        <w:rPr>
-          <w:rFonts w:ascii="Times New Roman"/>
-          <w:i/>
-          <w:sz w:val="28"/>
-          <w:szCs w:val="17"/>
-        </w:rPr>
-        <w:t>ependent variable and mediator</w:t>
+        <w:t>Covariates</w:t>
       </w:r>
     </w:p>
     <w:p>
@@ -10814,689 +11296,591 @@
           <w:sz w:val="24"/>
           <w:szCs w:val="15"/>
         </w:rPr>
-        <w:t>Psychological ownership</w:t>
-      </w:r>
-      <w:r>
-        <w:rPr>
-          <w:rFonts w:ascii="Times New Roman"/>
-          <w:iCs/>
-          <w:sz w:val="24"/>
-          <w:szCs w:val="15"/>
-        </w:rPr>
-        <w:t>, the mediator,</w:t>
-      </w:r>
-      <w:r>
-        <w:rPr>
-          <w:rFonts w:ascii="Times New Roman"/>
-          <w:iCs/>
-          <w:sz w:val="24"/>
-          <w:szCs w:val="15"/>
-        </w:rPr>
-        <w:t xml:space="preserve"> is going to be measure</w:t>
-      </w:r>
-      <w:r>
-        <w:rPr>
-          <w:rFonts w:ascii="Times New Roman"/>
-          <w:iCs/>
-          <w:sz w:val="24"/>
-          <w:szCs w:val="15"/>
-        </w:rPr>
-        <w:t>d</w:t>
-      </w:r>
-      <w:r>
-        <w:rPr>
-          <w:rFonts w:ascii="Times New Roman"/>
-          <w:iCs/>
-          <w:sz w:val="24"/>
-          <w:szCs w:val="15"/>
-        </w:rPr>
-        <w:t xml:space="preserve"> based on a five item-scale developed by </w:t>
-      </w:r>
-      <w:r>
-        <w:rPr>
-          <w:rFonts w:ascii="Times New Roman"/>
-          <w:iCs/>
-          <w:sz w:val="24"/>
-          <w:szCs w:val="15"/>
-        </w:rPr>
-        <w:t>Pierce &amp; Van Dyne (2004</w:t>
-      </w:r>
-      <w:r>
-        <w:rPr>
-          <w:rFonts w:ascii="Times New Roman"/>
-          <w:iCs/>
-          <w:sz w:val="24"/>
-          <w:szCs w:val="15"/>
-        </w:rPr>
-        <w:t>)</w:t>
-      </w:r>
-      <w:r>
-        <w:rPr>
-          <w:rFonts w:ascii="Times New Roman"/>
-          <w:iCs/>
-          <w:sz w:val="24"/>
-          <w:szCs w:val="15"/>
-        </w:rPr>
-        <w:t xml:space="preserve"> and, adopted and suited by other authors in their research like the one carried out by </w:t>
-      </w:r>
-      <w:r>
-        <w:rPr>
-          <w:rFonts w:ascii="Times New Roman"/>
-          <w:iCs/>
-          <w:sz w:val="24"/>
-          <w:szCs w:val="15"/>
-        </w:rPr>
-        <w:t>Li &amp; Atkinson (2020)</w:t>
-      </w:r>
-      <w:r>
-        <w:rPr>
-          <w:rFonts w:ascii="Times New Roman"/>
-          <w:iCs/>
-          <w:sz w:val="24"/>
-          <w:szCs w:val="15"/>
-        </w:rPr>
-        <w:t xml:space="preserve">. This scale goes </w:t>
-      </w:r>
-      <w:r>
-        <w:rPr>
-          <w:rFonts w:ascii="Times New Roman"/>
-          <w:iCs/>
-          <w:sz w:val="24"/>
-          <w:szCs w:val="15"/>
-        </w:rPr>
-        <w:t>from</w:t>
-      </w:r>
-      <w:r>
-        <w:rPr>
-          <w:rFonts w:ascii="Times New Roman"/>
-          <w:iCs/>
-          <w:sz w:val="24"/>
-          <w:szCs w:val="15"/>
-        </w:rPr>
-        <w:t xml:space="preserve"> </w:t>
-      </w:r>
-      <w:r>
-        <w:rPr>
-          <w:rFonts w:ascii="Times New Roman"/>
-          <w:iCs/>
-          <w:sz w:val="24"/>
-          <w:szCs w:val="15"/>
-        </w:rPr>
-        <w:t>0 (strongly disagree) up to 7 (</w:t>
-      </w:r>
-      <w:r>
-        <w:rPr>
-          <w:rFonts w:ascii="Times New Roman"/>
-          <w:iCs/>
-          <w:sz w:val="24"/>
-          <w:szCs w:val="15"/>
-        </w:rPr>
-        <w:t xml:space="preserve">completely agree). The measured items are 1. </w:t>
-      </w:r>
-      <w:r>
-        <w:rPr>
-          <w:rFonts w:ascii="Times New Roman"/>
-          <w:iCs/>
-          <w:sz w:val="24"/>
-          <w:szCs w:val="15"/>
-        </w:rPr>
-        <w:t xml:space="preserve">I sense this car </w:t>
-      </w:r>
-      <w:r>
-        <w:rPr>
-          <w:rFonts w:ascii="Times New Roman"/>
-          <w:iCs/>
-          <w:sz w:val="24"/>
-          <w:szCs w:val="15"/>
-        </w:rPr>
-        <w:t>is</w:t>
-      </w:r>
-      <w:r>
-        <w:rPr>
-          <w:rFonts w:ascii="Times New Roman"/>
-          <w:iCs/>
-          <w:sz w:val="24"/>
-          <w:szCs w:val="15"/>
-        </w:rPr>
-        <w:t xml:space="preserve"> mine</w:t>
-      </w:r>
-      <w:r>
-        <w:rPr>
-          <w:rFonts w:ascii="Times New Roman"/>
-          <w:iCs/>
-          <w:sz w:val="24"/>
-          <w:szCs w:val="15"/>
-        </w:rPr>
-        <w:t xml:space="preserve">; 2. </w:t>
-      </w:r>
-      <w:r>
-        <w:rPr>
-          <w:rFonts w:ascii="Times New Roman"/>
-          <w:iCs/>
-          <w:sz w:val="24"/>
-          <w:szCs w:val="15"/>
-        </w:rPr>
-        <w:t>I feel a very high degree of personal ownership towards this car</w:t>
-      </w:r>
-      <w:r>
-        <w:rPr>
-          <w:rFonts w:ascii="Times New Roman"/>
-          <w:iCs/>
-          <w:sz w:val="24"/>
-          <w:szCs w:val="15"/>
-        </w:rPr>
-        <w:t xml:space="preserve">; 3. </w:t>
-      </w:r>
-      <w:r>
-        <w:rPr>
-          <w:rFonts w:ascii="Times New Roman"/>
-          <w:iCs/>
-          <w:sz w:val="24"/>
-          <w:szCs w:val="15"/>
-        </w:rPr>
-        <w:t>I feel personally connected to this car</w:t>
-      </w:r>
-      <w:r>
-        <w:rPr>
-          <w:rFonts w:ascii="Times New Roman"/>
-          <w:iCs/>
-          <w:sz w:val="24"/>
-          <w:szCs w:val="15"/>
-        </w:rPr>
-        <w:t xml:space="preserve">; 4. </w:t>
-      </w:r>
-      <w:r>
-        <w:rPr>
-          <w:rFonts w:ascii="Times New Roman"/>
-          <w:iCs/>
-          <w:sz w:val="24"/>
-          <w:szCs w:val="15"/>
-        </w:rPr>
-        <w:t>it is hard for me to think about this car as mine</w:t>
-      </w:r>
-      <w:r>
-        <w:rPr>
-          <w:rFonts w:ascii="Times New Roman"/>
-          <w:iCs/>
-          <w:sz w:val="24"/>
-          <w:szCs w:val="15"/>
-        </w:rPr>
-        <w:t xml:space="preserve">; 5. </w:t>
-      </w:r>
-      <w:r>
-        <w:rPr>
-          <w:rFonts w:ascii="Times New Roman"/>
-          <w:iCs/>
-          <w:sz w:val="24"/>
-          <w:szCs w:val="15"/>
-        </w:rPr>
-        <w:t>this car does not make me feel that it is mine</w:t>
-      </w:r>
-      <w:r>
-        <w:rPr>
-          <w:rFonts w:ascii="Times New Roman"/>
-          <w:iCs/>
-          <w:sz w:val="24"/>
-          <w:szCs w:val="15"/>
-        </w:rPr>
-        <w:t xml:space="preserve">. </w:t>
+        <w:t>Given that homogeneity is desired in regard</w:t>
+      </w:r>
+      <w:r>
+        <w:rPr>
+          <w:rFonts w:ascii="Times New Roman"/>
+          <w:iCs/>
+          <w:sz w:val="24"/>
+          <w:szCs w:val="15"/>
+        </w:rPr>
+        <w:t xml:space="preserve"> to</w:t>
+      </w:r>
+      <w:r>
+        <w:rPr>
+          <w:rFonts w:ascii="Times New Roman"/>
+          <w:iCs/>
+          <w:sz w:val="24"/>
+          <w:szCs w:val="15"/>
+        </w:rPr>
+        <w:t xml:space="preserve"> the location of the participants, </w:t>
+      </w:r>
+      <w:r>
+        <w:rPr>
+          <w:rFonts w:ascii="Times New Roman"/>
+          <w:iCs/>
+          <w:sz w:val="24"/>
+          <w:szCs w:val="15"/>
+        </w:rPr>
+        <w:t xml:space="preserve">this is not going to be included as a covariate, rather just </w:t>
+      </w:r>
+      <w:r>
+        <w:rPr>
+          <w:rFonts w:ascii="Times New Roman"/>
+          <w:iCs/>
+          <w:sz w:val="24"/>
+          <w:szCs w:val="15"/>
+        </w:rPr>
+        <w:t>4</w:t>
+      </w:r>
+      <w:r>
+        <w:rPr>
+          <w:rFonts w:ascii="Times New Roman"/>
+          <w:iCs/>
+          <w:sz w:val="24"/>
+          <w:szCs w:val="15"/>
+        </w:rPr>
+        <w:t xml:space="preserve"> variable</w:t>
+      </w:r>
+      <w:r>
+        <w:rPr>
+          <w:rFonts w:ascii="Times New Roman"/>
+          <w:iCs/>
+          <w:sz w:val="24"/>
+          <w:szCs w:val="15"/>
+        </w:rPr>
+        <w:t>s</w:t>
+      </w:r>
+      <w:r>
+        <w:rPr>
+          <w:rFonts w:ascii="Times New Roman"/>
+          <w:iCs/>
+          <w:sz w:val="24"/>
+          <w:szCs w:val="15"/>
+        </w:rPr>
+        <w:t xml:space="preserve"> will be</w:t>
+      </w:r>
+      <w:r>
+        <w:rPr>
+          <w:rFonts w:ascii="Times New Roman"/>
+          <w:iCs/>
+          <w:sz w:val="24"/>
+          <w:szCs w:val="15"/>
+        </w:rPr>
+        <w:t xml:space="preserve"> considered. These are: gender, age</w:t>
+      </w:r>
+      <w:r>
+        <w:rPr>
+          <w:rFonts w:ascii="Times New Roman"/>
+          <w:iCs/>
+          <w:sz w:val="24"/>
+          <w:szCs w:val="15"/>
+        </w:rPr>
+        <w:t xml:space="preserve">, </w:t>
+      </w:r>
+      <w:r>
+        <w:rPr>
+          <w:rFonts w:ascii="Times New Roman"/>
+          <w:iCs/>
+          <w:sz w:val="24"/>
+          <w:szCs w:val="15"/>
+        </w:rPr>
+        <w:t>mean</w:t>
+      </w:r>
+      <w:r>
+        <w:rPr>
+          <w:rFonts w:ascii="Times New Roman"/>
+          <w:iCs/>
+          <w:sz w:val="24"/>
+          <w:szCs w:val="15"/>
+        </w:rPr>
+        <w:t>s</w:t>
+      </w:r>
+      <w:r>
+        <w:rPr>
+          <w:rFonts w:ascii="Times New Roman"/>
+          <w:iCs/>
+          <w:sz w:val="24"/>
+          <w:szCs w:val="15"/>
+        </w:rPr>
+        <w:t xml:space="preserve"> of transport</w:t>
+      </w:r>
+      <w:r>
+        <w:rPr>
+          <w:rFonts w:ascii="Times New Roman"/>
+          <w:iCs/>
+          <w:sz w:val="24"/>
+          <w:szCs w:val="15"/>
+        </w:rPr>
+        <w:t>ation</w:t>
+      </w:r>
+      <w:r>
+        <w:rPr>
+          <w:rFonts w:ascii="Times New Roman"/>
+          <w:iCs/>
+          <w:sz w:val="24"/>
+          <w:szCs w:val="15"/>
+        </w:rPr>
+        <w:t xml:space="preserve"> usually used</w:t>
+      </w:r>
+      <w:r>
+        <w:rPr>
+          <w:rFonts w:ascii="Times New Roman"/>
+          <w:iCs/>
+          <w:sz w:val="24"/>
+          <w:szCs w:val="15"/>
+        </w:rPr>
+        <w:t xml:space="preserve"> and prior knowledge about cars. </w:t>
       </w:r>
     </w:p>
     <w:p>
       <w:pPr>
         <w:pStyle w:val="BodyText"/>
         <w:spacing w:before="1" w:line="360" w:lineRule="auto"/>
-        <w:jc w:val="both"/>
-        <w:rPr>
-          <w:rFonts w:ascii="Times New Roman"/>
-          <w:iCs/>
-          <w:sz w:val="24"/>
-          <w:szCs w:val="15"/>
-        </w:rPr>
-      </w:pPr>
-      <w:r>
-        <w:rPr>
-          <w:rFonts w:ascii="Times New Roman"/>
-          <w:iCs/>
-          <w:sz w:val="24"/>
-          <w:szCs w:val="15"/>
-        </w:rPr>
-        <w:tab/>
-        <w:t xml:space="preserve">Given that in the present experiment, participants are going to be told that they have to purchase a specific car, rather </w:t>
-      </w:r>
-      <w:r>
-        <w:rPr>
-          <w:rFonts w:ascii="Times New Roman"/>
-          <w:iCs/>
-          <w:sz w:val="24"/>
-          <w:szCs w:val="15"/>
-        </w:rPr>
-        <w:t>than</w:t>
-      </w:r>
-      <w:r>
-        <w:rPr>
-          <w:rFonts w:ascii="Times New Roman"/>
-          <w:iCs/>
-          <w:sz w:val="24"/>
-          <w:szCs w:val="15"/>
-        </w:rPr>
-        <w:t xml:space="preserve"> sell their</w:t>
-      </w:r>
-      <w:r>
-        <w:rPr>
-          <w:rFonts w:ascii="Times New Roman"/>
-          <w:iCs/>
-          <w:sz w:val="24"/>
-          <w:szCs w:val="15"/>
-        </w:rPr>
-        <w:t xml:space="preserve"> own vehicles</w:t>
-      </w:r>
-      <w:r>
-        <w:rPr>
-          <w:rFonts w:ascii="Times New Roman"/>
-          <w:iCs/>
-          <w:sz w:val="24"/>
-          <w:szCs w:val="15"/>
-        </w:rPr>
-        <w:t xml:space="preserve">, they will just be required to give the </w:t>
-      </w:r>
-      <w:r>
-        <w:rPr>
-          <w:rFonts w:ascii="Times New Roman"/>
-          <w:iCs/>
-          <w:sz w:val="24"/>
-          <w:szCs w:val="15"/>
-        </w:rPr>
-        <w:t xml:space="preserve">additional </w:t>
-      </w:r>
-      <w:r>
-        <w:rPr>
-          <w:rFonts w:ascii="Times New Roman"/>
-          <w:iCs/>
-          <w:sz w:val="24"/>
-          <w:szCs w:val="15"/>
-        </w:rPr>
-        <w:t xml:space="preserve">amount of money, in U.S dollars, that they are willing to spend in that specific product, after the whole manipulation was done. </w:t>
-      </w:r>
-      <w:r>
-        <w:rPr>
-          <w:rFonts w:ascii="Times New Roman"/>
-          <w:iCs/>
-          <w:sz w:val="24"/>
-          <w:szCs w:val="15"/>
-        </w:rPr>
-        <w:t>T</w:t>
-      </w:r>
-      <w:r>
-        <w:rPr>
-          <w:rFonts w:ascii="Times New Roman"/>
-          <w:iCs/>
-          <w:sz w:val="24"/>
-          <w:szCs w:val="15"/>
-        </w:rPr>
-        <w:t>hrough an open question,</w:t>
-      </w:r>
-      <w:r>
-        <w:rPr>
-          <w:rFonts w:ascii="Times New Roman"/>
-          <w:iCs/>
-          <w:sz w:val="24"/>
-          <w:szCs w:val="15"/>
-        </w:rPr>
-        <w:t xml:space="preserve"> respondents will be able</w:t>
-      </w:r>
-      <w:r>
-        <w:rPr>
-          <w:rFonts w:ascii="Times New Roman"/>
-          <w:iCs/>
-          <w:sz w:val="24"/>
-          <w:szCs w:val="15"/>
-        </w:rPr>
-        <w:t xml:space="preserve"> to specify th</w:t>
-      </w:r>
-      <w:r>
-        <w:rPr>
-          <w:rFonts w:ascii="Times New Roman"/>
-          <w:iCs/>
-          <w:sz w:val="24"/>
-          <w:szCs w:val="15"/>
-        </w:rPr>
-        <w:t xml:space="preserve">eir </w:t>
-      </w:r>
-      <w:r>
-        <w:rPr>
-          <w:rFonts w:ascii="Times New Roman"/>
-          <w:iCs/>
-          <w:sz w:val="24"/>
-          <w:szCs w:val="15"/>
-        </w:rPr>
-        <w:t xml:space="preserve">additional </w:t>
-      </w:r>
-      <w:r>
-        <w:rPr>
-          <w:rFonts w:ascii="Times New Roman"/>
-          <w:iCs/>
-          <w:sz w:val="24"/>
-          <w:szCs w:val="15"/>
-        </w:rPr>
-        <w:t xml:space="preserve">willingness to pay </w:t>
-      </w:r>
-      <w:r>
-        <w:rPr>
-          <w:rFonts w:ascii="Times New Roman"/>
-          <w:iCs/>
-          <w:sz w:val="24"/>
-          <w:szCs w:val="15"/>
-        </w:rPr>
-        <w:t>for</w:t>
-      </w:r>
-      <w:r>
-        <w:rPr>
-          <w:rFonts w:ascii="Times New Roman"/>
-          <w:iCs/>
-          <w:sz w:val="24"/>
-          <w:szCs w:val="15"/>
-        </w:rPr>
-        <w:t xml:space="preserve"> the customized product. </w:t>
-      </w:r>
-      <w:r>
-        <w:rPr>
-          <w:rFonts w:ascii="Times New Roman"/>
-          <w:iCs/>
-          <w:sz w:val="24"/>
-          <w:szCs w:val="15"/>
-        </w:rPr>
+        <w:ind w:firstLine="720"/>
+        <w:jc w:val="both"/>
+        <w:rPr>
+          <w:rFonts w:ascii="Times New Roman"/>
+          <w:iCs/>
+          <w:sz w:val="24"/>
+          <w:szCs w:val="15"/>
+        </w:rPr>
+      </w:pPr>
+      <w:r>
+        <w:rPr>
+          <w:rFonts w:ascii="Times New Roman"/>
+          <w:iCs/>
+          <w:sz w:val="24"/>
+          <w:szCs w:val="15"/>
+        </w:rPr>
+        <w:t>Gender</w:t>
+      </w:r>
+      <w:r>
+        <w:rPr>
+          <w:rFonts w:ascii="Times New Roman"/>
+          <w:iCs/>
+          <w:sz w:val="24"/>
+          <w:szCs w:val="15"/>
+        </w:rPr>
+        <w:t xml:space="preserve"> as a covariate has been included based on the study carried out by</w:t>
+      </w:r>
+      <w:r>
         <w:t xml:space="preserve"> </w:t>
       </w:r>
-    </w:p>
-    <w:p>
-      <w:pPr>
-        <w:pStyle w:val="BodyText"/>
-        <w:numPr>
-          <w:ilvl w:val="2"/>
-          <w:numId w:val="26"/>
-        </w:numPr>
-        <w:spacing w:before="1" w:line="360" w:lineRule="auto"/>
-        <w:jc w:val="both"/>
-        <w:rPr>
-          <w:rFonts w:ascii="Times New Roman"/>
-          <w:i/>
-          <w:sz w:val="36"/>
-        </w:rPr>
-      </w:pPr>
-      <w:r>
-        <w:rPr>
-          <w:rFonts w:ascii="Times New Roman"/>
-          <w:i/>
-          <w:sz w:val="28"/>
-          <w:szCs w:val="17"/>
-        </w:rPr>
-        <w:t>Covariates</w:t>
+      <w:proofErr w:type="spellStart"/>
+      <w:r>
+        <w:rPr>
+          <w:rFonts w:ascii="Times New Roman"/>
+          <w:iCs/>
+          <w:sz w:val="24"/>
+          <w:szCs w:val="15"/>
+        </w:rPr>
+        <w:t>Ar</w:t>
+      </w:r>
+      <w:r>
+        <w:rPr>
+          <w:rFonts w:ascii="Times New Roman"/>
+          <w:iCs/>
+          <w:sz w:val="24"/>
+          <w:szCs w:val="15"/>
+        </w:rPr>
+        <w:t>ı</w:t>
+      </w:r>
+      <w:r>
+        <w:rPr>
+          <w:rFonts w:ascii="Times New Roman"/>
+          <w:iCs/>
+          <w:sz w:val="24"/>
+          <w:szCs w:val="15"/>
+        </w:rPr>
+        <w:t>sal</w:t>
+      </w:r>
+      <w:proofErr w:type="spellEnd"/>
+      <w:r>
+        <w:rPr>
+          <w:rFonts w:ascii="Times New Roman"/>
+          <w:iCs/>
+          <w:sz w:val="24"/>
+          <w:szCs w:val="15"/>
+        </w:rPr>
+        <w:t xml:space="preserve"> &amp; </w:t>
+      </w:r>
+      <w:proofErr w:type="spellStart"/>
+      <w:r>
+        <w:rPr>
+          <w:rFonts w:ascii="Times New Roman"/>
+          <w:iCs/>
+          <w:sz w:val="24"/>
+          <w:szCs w:val="15"/>
+        </w:rPr>
+        <w:t>C</w:t>
+      </w:r>
+      <w:r>
+        <w:rPr>
+          <w:rFonts w:ascii="Times New Roman"/>
+          <w:iCs/>
+          <w:sz w:val="24"/>
+          <w:szCs w:val="15"/>
+        </w:rPr>
+        <w:t>ö</w:t>
+      </w:r>
+      <w:r>
+        <w:rPr>
+          <w:rFonts w:ascii="Times New Roman"/>
+          <w:iCs/>
+          <w:sz w:val="24"/>
+          <w:szCs w:val="15"/>
+        </w:rPr>
+        <w:t>mert</w:t>
+      </w:r>
+      <w:proofErr w:type="spellEnd"/>
+      <w:r>
+        <w:rPr>
+          <w:rFonts w:ascii="Times New Roman"/>
+          <w:iCs/>
+          <w:sz w:val="24"/>
+          <w:szCs w:val="15"/>
+        </w:rPr>
+        <w:t xml:space="preserve"> (</w:t>
+      </w:r>
+      <w:r>
+        <w:rPr>
+          <w:rFonts w:ascii="Times New Roman"/>
+          <w:iCs/>
+          <w:sz w:val="24"/>
+          <w:szCs w:val="15"/>
+        </w:rPr>
+        <w:t>2016)</w:t>
+      </w:r>
+      <w:r>
+        <w:rPr>
+          <w:rFonts w:ascii="Times New Roman"/>
+          <w:iCs/>
+          <w:sz w:val="24"/>
+          <w:szCs w:val="15"/>
+        </w:rPr>
+        <w:t xml:space="preserve">. This study was able to examine the influence of hedonic and utilitarian motives on consumer behavior through the comparison of two cultures: Spanish and Turkish. </w:t>
+      </w:r>
+      <w:r>
+        <w:rPr>
+          <w:rFonts w:ascii="Times New Roman"/>
+          <w:iCs/>
+          <w:sz w:val="24"/>
+          <w:szCs w:val="15"/>
+        </w:rPr>
+        <w:t xml:space="preserve">In the research, the authors demonstrated that female respondents tended to be more hedonic motivations than male respondents in both countries. Additionally, the study made by </w:t>
+      </w:r>
+      <w:proofErr w:type="spellStart"/>
+      <w:r>
+        <w:rPr>
+          <w:rFonts w:ascii="Times New Roman"/>
+          <w:iCs/>
+          <w:sz w:val="24"/>
+          <w:szCs w:val="15"/>
+        </w:rPr>
+        <w:t>Walkcher</w:t>
+      </w:r>
+      <w:proofErr w:type="spellEnd"/>
+      <w:r>
+        <w:rPr>
+          <w:rFonts w:ascii="Times New Roman"/>
+          <w:iCs/>
+          <w:sz w:val="24"/>
+          <w:szCs w:val="15"/>
+        </w:rPr>
+        <w:t xml:space="preserve"> et al (2016), showed that </w:t>
+      </w:r>
+      <w:r>
+        <w:rPr>
+          <w:rFonts w:ascii="Times New Roman"/>
+          <w:iCs/>
+          <w:sz w:val="24"/>
+          <w:szCs w:val="15"/>
+        </w:rPr>
+        <w:t xml:space="preserve">women are more mass-customized oriented through the analysis of 500 online shops. The data obtained by the authors showed that while 60% of women have already purchased a MC-product online, only 44% of men were MC-users. </w:t>
+      </w:r>
+      <w:r>
+        <w:rPr>
+          <w:rFonts w:ascii="Times New Roman"/>
+          <w:iCs/>
+          <w:sz w:val="24"/>
+          <w:szCs w:val="15"/>
+        </w:rPr>
+        <w:t xml:space="preserve">These findings are quite relevant to expect a significant difference in the present research between both genders. </w:t>
       </w:r>
     </w:p>
     <w:p>
       <w:pPr>
         <w:pStyle w:val="BodyText"/>
         <w:spacing w:before="1" w:line="360" w:lineRule="auto"/>
-        <w:jc w:val="both"/>
-        <w:rPr>
-          <w:rFonts w:ascii="Times New Roman"/>
-          <w:iCs/>
-          <w:sz w:val="24"/>
-          <w:szCs w:val="15"/>
-        </w:rPr>
-      </w:pPr>
-      <w:r>
-        <w:rPr>
-          <w:rFonts w:ascii="Times New Roman"/>
-          <w:iCs/>
-          <w:sz w:val="24"/>
-          <w:szCs w:val="15"/>
-        </w:rPr>
-        <w:t xml:space="preserve">Given that homogeneity is desired in regards of the location of the participants, </w:t>
-      </w:r>
-      <w:r>
-        <w:rPr>
-          <w:rFonts w:ascii="Times New Roman"/>
-          <w:iCs/>
-          <w:sz w:val="24"/>
-          <w:szCs w:val="15"/>
-        </w:rPr>
-        <w:t xml:space="preserve">this is not going to </w:t>
-      </w:r>
-      <w:r>
-        <w:rPr>
-          <w:rFonts w:ascii="Times New Roman"/>
-          <w:iCs/>
-          <w:sz w:val="24"/>
-          <w:szCs w:val="15"/>
-        </w:rPr>
-        <w:lastRenderedPageBreak/>
-        <w:t>be included as a covariate, rather just 3 variable</w:t>
-      </w:r>
-      <w:r>
-        <w:rPr>
-          <w:rFonts w:ascii="Times New Roman"/>
-          <w:iCs/>
-          <w:sz w:val="24"/>
-          <w:szCs w:val="15"/>
-        </w:rPr>
-        <w:t>s</w:t>
-      </w:r>
-      <w:r>
-        <w:rPr>
-          <w:rFonts w:ascii="Times New Roman"/>
-          <w:iCs/>
-          <w:sz w:val="24"/>
-          <w:szCs w:val="15"/>
-        </w:rPr>
-        <w:t xml:space="preserve"> will be</w:t>
-      </w:r>
-      <w:r>
-        <w:rPr>
-          <w:rFonts w:ascii="Times New Roman"/>
-          <w:iCs/>
-          <w:sz w:val="24"/>
-          <w:szCs w:val="15"/>
-        </w:rPr>
-        <w:t xml:space="preserve"> considered. These are: gender, age and mean of transport usually used.</w:t>
+        <w:ind w:firstLine="720"/>
+        <w:jc w:val="both"/>
+        <w:rPr>
+          <w:rFonts w:ascii="Times New Roman"/>
+          <w:iCs/>
+          <w:sz w:val="24"/>
+          <w:szCs w:val="15"/>
+        </w:rPr>
+      </w:pPr>
+      <w:r>
+        <w:rPr>
+          <w:rFonts w:ascii="Times New Roman"/>
+          <w:iCs/>
+          <w:sz w:val="24"/>
+          <w:szCs w:val="15"/>
+        </w:rPr>
+        <w:t>In regard to age, there are several studies which have documented a significant difference in willingness to pay among some age groups. For instance, the research made by</w:t>
+      </w:r>
+      <w:r>
+        <w:rPr>
+          <w:rFonts w:ascii="Times New Roman"/>
+          <w:iCs/>
+          <w:sz w:val="24"/>
+          <w:szCs w:val="15"/>
+        </w:rPr>
+        <w:t xml:space="preserve"> </w:t>
+      </w:r>
+      <w:proofErr w:type="spellStart"/>
+      <w:r>
+        <w:rPr>
+          <w:rFonts w:ascii="Times New Roman"/>
+          <w:iCs/>
+          <w:sz w:val="24"/>
+          <w:szCs w:val="15"/>
+        </w:rPr>
+        <w:t>Makkonen</w:t>
+      </w:r>
+      <w:proofErr w:type="spellEnd"/>
+      <w:r>
+        <w:rPr>
+          <w:rFonts w:ascii="Times New Roman"/>
+          <w:iCs/>
+          <w:sz w:val="24"/>
+          <w:szCs w:val="15"/>
+        </w:rPr>
+        <w:t xml:space="preserve"> et al (2011)</w:t>
+      </w:r>
+      <w:r>
+        <w:rPr>
+          <w:rFonts w:ascii="Times New Roman"/>
+          <w:iCs/>
+          <w:sz w:val="24"/>
+          <w:szCs w:val="15"/>
+        </w:rPr>
+        <w:t>,</w:t>
+      </w:r>
+      <w:r>
+        <w:rPr>
+          <w:rFonts w:ascii="Times New Roman"/>
+          <w:iCs/>
+          <w:sz w:val="24"/>
+          <w:szCs w:val="15"/>
+        </w:rPr>
+        <w:t xml:space="preserve"> demonstrated that there is a significant difference regarding WTP for music tracks and that the group that differed from the other two groups was the age group of under 30 years. These differences, it is believed, could be produced given the fact that normally, the older a person, the higher his/her income</w:t>
+      </w:r>
+      <w:r>
+        <w:rPr>
+          <w:rFonts w:ascii="Times New Roman"/>
+          <w:iCs/>
+          <w:sz w:val="24"/>
+          <w:szCs w:val="15"/>
+        </w:rPr>
+        <w:t xml:space="preserve"> is</w:t>
+      </w:r>
+      <w:r>
+        <w:rPr>
+          <w:rFonts w:ascii="Times New Roman"/>
+          <w:iCs/>
+          <w:sz w:val="24"/>
+          <w:szCs w:val="15"/>
+        </w:rPr>
+        <w:t xml:space="preserve">, or probably due to the risk aversion that is not the same for all age groups. </w:t>
       </w:r>
     </w:p>
     <w:p>
       <w:pPr>
         <w:pStyle w:val="BodyText"/>
         <w:spacing w:before="1" w:line="360" w:lineRule="auto"/>
-        <w:jc w:val="both"/>
-        <w:rPr>
-          <w:rFonts w:ascii="Times New Roman"/>
-          <w:iCs/>
-          <w:sz w:val="24"/>
-          <w:szCs w:val="15"/>
-        </w:rPr>
-      </w:pPr>
-      <w:r>
-        <w:rPr>
-          <w:rFonts w:ascii="Times New Roman"/>
-          <w:iCs/>
-          <w:sz w:val="24"/>
-          <w:szCs w:val="15"/>
-        </w:rPr>
-        <w:t>Gender</w:t>
-      </w:r>
-      <w:r>
-        <w:rPr>
-          <w:rFonts w:ascii="Times New Roman"/>
-          <w:iCs/>
-          <w:sz w:val="24"/>
-          <w:szCs w:val="15"/>
-        </w:rPr>
-        <w:t xml:space="preserve"> as a covariate has been included based on the study carried out by</w:t>
-      </w:r>
-      <w:r>
+        <w:ind w:firstLine="720"/>
+        <w:jc w:val="both"/>
+        <w:rPr>
+          <w:rFonts w:ascii="Times New Roman"/>
+          <w:iCs/>
+          <w:sz w:val="24"/>
+          <w:szCs w:val="15"/>
+        </w:rPr>
+      </w:pPr>
+      <w:r>
+        <w:rPr>
+          <w:rFonts w:ascii="Times New Roman"/>
+          <w:iCs/>
+          <w:sz w:val="24"/>
+          <w:szCs w:val="15"/>
+        </w:rPr>
+        <w:t>The third</w:t>
+      </w:r>
+      <w:r>
+        <w:rPr>
+          <w:rFonts w:ascii="Times New Roman"/>
+          <w:iCs/>
+          <w:sz w:val="24"/>
+          <w:szCs w:val="15"/>
+        </w:rPr>
+        <w:t xml:space="preserve"> and fourth</w:t>
+      </w:r>
+      <w:r>
+        <w:rPr>
+          <w:rFonts w:ascii="Times New Roman"/>
+          <w:iCs/>
+          <w:sz w:val="24"/>
+          <w:szCs w:val="15"/>
+        </w:rPr>
+        <w:t xml:space="preserve"> covariate</w:t>
+      </w:r>
+      <w:r>
+        <w:rPr>
+          <w:rFonts w:ascii="Times New Roman"/>
+          <w:iCs/>
+          <w:sz w:val="24"/>
+          <w:szCs w:val="15"/>
+        </w:rPr>
+        <w:t>s</w:t>
+      </w:r>
+      <w:r>
+        <w:rPr>
+          <w:rFonts w:ascii="Times New Roman"/>
+          <w:iCs/>
+          <w:sz w:val="24"/>
+          <w:szCs w:val="15"/>
+        </w:rPr>
+        <w:t xml:space="preserve"> included </w:t>
+      </w:r>
+      <w:r>
+        <w:rPr>
+          <w:rFonts w:ascii="Times New Roman"/>
+          <w:iCs/>
+          <w:sz w:val="24"/>
+          <w:szCs w:val="15"/>
+        </w:rPr>
+        <w:t>are</w:t>
+      </w:r>
+      <w:r>
+        <w:rPr>
+          <w:rFonts w:ascii="Times New Roman"/>
+          <w:iCs/>
+          <w:sz w:val="24"/>
+          <w:szCs w:val="15"/>
+        </w:rPr>
+        <w:t xml:space="preserve"> mean</w:t>
+      </w:r>
+      <w:r>
+        <w:rPr>
+          <w:rFonts w:ascii="Times New Roman"/>
+          <w:iCs/>
+          <w:sz w:val="24"/>
+          <w:szCs w:val="15"/>
+        </w:rPr>
+        <w:t>s</w:t>
+      </w:r>
+      <w:r>
+        <w:rPr>
+          <w:rFonts w:ascii="Times New Roman"/>
+          <w:iCs/>
+          <w:sz w:val="24"/>
+          <w:szCs w:val="15"/>
+        </w:rPr>
+        <w:t xml:space="preserve"> of transport</w:t>
+      </w:r>
+      <w:r>
+        <w:rPr>
+          <w:rFonts w:ascii="Times New Roman"/>
+          <w:iCs/>
+          <w:sz w:val="24"/>
+          <w:szCs w:val="15"/>
+        </w:rPr>
+        <w:t>ation</w:t>
+      </w:r>
+      <w:r>
+        <w:rPr>
+          <w:rFonts w:ascii="Times New Roman"/>
+          <w:iCs/>
+          <w:sz w:val="24"/>
+          <w:szCs w:val="15"/>
+        </w:rPr>
+        <w:t xml:space="preserve"> usually used </w:t>
+      </w:r>
+      <w:r>
+        <w:rPr>
+          <w:rFonts w:ascii="Times New Roman"/>
+          <w:iCs/>
+          <w:sz w:val="24"/>
+          <w:szCs w:val="15"/>
+        </w:rPr>
+        <w:t>and prior knowledge about cars got by the respondents</w:t>
+      </w:r>
+      <w:r>
+        <w:rPr>
+          <w:rFonts w:ascii="Times New Roman"/>
+          <w:iCs/>
+          <w:sz w:val="24"/>
+          <w:szCs w:val="15"/>
+        </w:rPr>
+        <w:t>. Th</w:t>
+      </w:r>
+      <w:r>
+        <w:rPr>
+          <w:rFonts w:ascii="Times New Roman"/>
+          <w:iCs/>
+          <w:sz w:val="24"/>
+          <w:szCs w:val="15"/>
+        </w:rPr>
+        <w:t>ese</w:t>
+      </w:r>
+      <w:r>
+        <w:rPr>
+          <w:rFonts w:ascii="Times New Roman"/>
+          <w:iCs/>
+          <w:sz w:val="24"/>
+          <w:szCs w:val="15"/>
+        </w:rPr>
+        <w:t xml:space="preserve"> variable</w:t>
+      </w:r>
+      <w:r>
+        <w:rPr>
+          <w:rFonts w:ascii="Times New Roman"/>
+          <w:iCs/>
+          <w:sz w:val="24"/>
+          <w:szCs w:val="15"/>
+        </w:rPr>
+        <w:t>s</w:t>
+      </w:r>
+      <w:r>
+        <w:rPr>
+          <w:rFonts w:ascii="Times New Roman"/>
+          <w:iCs/>
+          <w:sz w:val="24"/>
+          <w:szCs w:val="15"/>
+        </w:rPr>
         <w:t xml:space="preserve"> </w:t>
       </w:r>
-      <w:proofErr w:type="spellStart"/>
-      <w:r>
-        <w:rPr>
-          <w:rFonts w:ascii="Times New Roman"/>
-          <w:iCs/>
-          <w:sz w:val="24"/>
-          <w:szCs w:val="15"/>
-        </w:rPr>
-        <w:t>Ar</w:t>
-      </w:r>
-      <w:r>
-        <w:rPr>
-          <w:rFonts w:ascii="Times New Roman"/>
-          <w:iCs/>
-          <w:sz w:val="24"/>
-          <w:szCs w:val="15"/>
-        </w:rPr>
-        <w:t>ı</w:t>
-      </w:r>
-      <w:r>
-        <w:rPr>
-          <w:rFonts w:ascii="Times New Roman"/>
-          <w:iCs/>
-          <w:sz w:val="24"/>
-          <w:szCs w:val="15"/>
-        </w:rPr>
-        <w:t>sal</w:t>
-      </w:r>
-      <w:proofErr w:type="spellEnd"/>
-      <w:r>
-        <w:rPr>
-          <w:rFonts w:ascii="Times New Roman"/>
-          <w:iCs/>
-          <w:sz w:val="24"/>
-          <w:szCs w:val="15"/>
-        </w:rPr>
-        <w:t xml:space="preserve"> &amp; </w:t>
-      </w:r>
-      <w:proofErr w:type="spellStart"/>
-      <w:r>
-        <w:rPr>
-          <w:rFonts w:ascii="Times New Roman"/>
-          <w:iCs/>
-          <w:sz w:val="24"/>
-          <w:szCs w:val="15"/>
-        </w:rPr>
-        <w:t>C</w:t>
-      </w:r>
-      <w:r>
-        <w:rPr>
-          <w:rFonts w:ascii="Times New Roman"/>
-          <w:iCs/>
-          <w:sz w:val="24"/>
-          <w:szCs w:val="15"/>
-        </w:rPr>
-        <w:t>ö</w:t>
-      </w:r>
-      <w:r>
-        <w:rPr>
-          <w:rFonts w:ascii="Times New Roman"/>
-          <w:iCs/>
-          <w:sz w:val="24"/>
-          <w:szCs w:val="15"/>
-        </w:rPr>
-        <w:t>mert</w:t>
-      </w:r>
-      <w:proofErr w:type="spellEnd"/>
-      <w:r>
-        <w:rPr>
-          <w:rFonts w:ascii="Times New Roman"/>
-          <w:iCs/>
-          <w:sz w:val="24"/>
-          <w:szCs w:val="15"/>
-        </w:rPr>
-        <w:t xml:space="preserve"> (</w:t>
-      </w:r>
-      <w:r>
-        <w:rPr>
-          <w:rFonts w:ascii="Times New Roman"/>
-          <w:iCs/>
-          <w:sz w:val="24"/>
-          <w:szCs w:val="15"/>
-        </w:rPr>
-        <w:t>2016)</w:t>
-      </w:r>
-      <w:r>
-        <w:rPr>
-          <w:rFonts w:ascii="Times New Roman"/>
-          <w:iCs/>
-          <w:sz w:val="24"/>
-          <w:szCs w:val="15"/>
-        </w:rPr>
-        <w:t xml:space="preserve">. This study was able to examine the influence of hedonic and utilitarian motives on consumer behavior through the comparison of two cultures: Spanish and Turkish. </w:t>
-      </w:r>
-      <w:r>
-        <w:rPr>
-          <w:rFonts w:ascii="Times New Roman"/>
-          <w:iCs/>
-          <w:sz w:val="24"/>
-          <w:szCs w:val="15"/>
-        </w:rPr>
-        <w:t xml:space="preserve">In the research, the authors demonstrated that female respondents tended to be more hedonic motivations than male respondents in both countries. Additionally, the study made by </w:t>
-      </w:r>
-      <w:proofErr w:type="spellStart"/>
-      <w:r>
-        <w:rPr>
-          <w:rFonts w:ascii="Times New Roman"/>
-          <w:iCs/>
-          <w:sz w:val="24"/>
-          <w:szCs w:val="15"/>
-        </w:rPr>
-        <w:t>Walkcher</w:t>
-      </w:r>
-      <w:proofErr w:type="spellEnd"/>
-      <w:r>
-        <w:rPr>
-          <w:rFonts w:ascii="Times New Roman"/>
-          <w:iCs/>
-          <w:sz w:val="24"/>
-          <w:szCs w:val="15"/>
-        </w:rPr>
-        <w:t xml:space="preserve"> et al (2016), showed that </w:t>
-      </w:r>
-      <w:r>
-        <w:rPr>
-          <w:rFonts w:ascii="Times New Roman"/>
-          <w:iCs/>
-          <w:sz w:val="24"/>
-          <w:szCs w:val="15"/>
-        </w:rPr>
-        <w:t xml:space="preserve">women are more mass-customized oriented through the analysis of 500 online shops. The data obtained by the authors showed that while 60% of women have already purchased a MC-product online, only 44% of men were MC-users. </w:t>
-      </w:r>
-      <w:r>
-        <w:rPr>
-          <w:rFonts w:ascii="Times New Roman"/>
-          <w:iCs/>
-          <w:sz w:val="24"/>
-          <w:szCs w:val="15"/>
-        </w:rPr>
-        <w:t xml:space="preserve">These findings are quite relevant to expect a significant difference in the present research between both genders. </w:t>
-      </w:r>
-    </w:p>
-    <w:p>
-      <w:pPr>
-        <w:pStyle w:val="BodyText"/>
-        <w:spacing w:before="1" w:line="360" w:lineRule="auto"/>
-        <w:jc w:val="both"/>
-        <w:rPr>
-          <w:rFonts w:ascii="Times New Roman"/>
-          <w:iCs/>
-          <w:sz w:val="24"/>
-          <w:szCs w:val="15"/>
-        </w:rPr>
-      </w:pPr>
-      <w:r>
-        <w:rPr>
-          <w:rFonts w:ascii="Times New Roman"/>
-          <w:iCs/>
-          <w:sz w:val="24"/>
-          <w:szCs w:val="15"/>
-        </w:rPr>
-        <w:t>In regards to age, there are several studies which have documented a significant difference in willingness to pay among some age groups. For instance, the research made by</w:t>
+      <w:r>
+        <w:rPr>
+          <w:rFonts w:ascii="Times New Roman"/>
+          <w:iCs/>
+          <w:sz w:val="24"/>
+          <w:szCs w:val="15"/>
+        </w:rPr>
+        <w:t>were</w:t>
+      </w:r>
+      <w:r>
+        <w:rPr>
+          <w:rFonts w:ascii="Times New Roman"/>
+          <w:iCs/>
+          <w:sz w:val="24"/>
+          <w:szCs w:val="15"/>
+        </w:rPr>
+        <w:t xml:space="preserve"> included based on the belief that willingness to pay but especially</w:t>
       </w:r>
       <w:r>
         <w:rPr>
@@ -11507,83 +11891,50 @@
         </w:rPr>
         <w:t xml:space="preserve"> </w:t>
       </w:r>
-      <w:proofErr w:type="spellStart"/>
-      <w:r>
-        <w:rPr>
-          <w:rFonts w:ascii="Times New Roman"/>
-          <w:iCs/>
-          <w:sz w:val="24"/>
-          <w:szCs w:val="15"/>
-        </w:rPr>
-        <w:t>Makkonen</w:t>
-      </w:r>
-      <w:proofErr w:type="spellEnd"/>
-      <w:r>
-        <w:rPr>
-          <w:rFonts w:ascii="Times New Roman"/>
-          <w:iCs/>
-          <w:sz w:val="24"/>
-          <w:szCs w:val="15"/>
-        </w:rPr>
-        <w:t xml:space="preserve"> et al (2011)</w:t>
-      </w:r>
-      <w:r>
-        <w:rPr>
-          <w:rFonts w:ascii="Times New Roman"/>
-          <w:iCs/>
-          <w:sz w:val="24"/>
-          <w:szCs w:val="15"/>
-        </w:rPr>
-        <w:t>,</w:t>
-      </w:r>
-      <w:r>
-        <w:rPr>
-          <w:rFonts w:ascii="Times New Roman"/>
-          <w:iCs/>
-          <w:sz w:val="24"/>
-          <w:szCs w:val="15"/>
-        </w:rPr>
-        <w:t xml:space="preserve"> demonstrated that there is a significant difference regarding WTP for music tracks and that the group that differed from the other two groups was the age group of under 30 years. These differences, it is believed, could be produced given the fact that normally, the older a person, the higher his/her income</w:t>
-      </w:r>
-      <w:r>
-        <w:rPr>
-          <w:rFonts w:ascii="Times New Roman"/>
-          <w:iCs/>
-          <w:sz w:val="24"/>
-          <w:szCs w:val="15"/>
-        </w:rPr>
-        <w:t xml:space="preserve"> is</w:t>
-      </w:r>
-      <w:r>
-        <w:rPr>
-          <w:rFonts w:ascii="Times New Roman"/>
-          <w:iCs/>
-          <w:sz w:val="24"/>
-          <w:szCs w:val="15"/>
-        </w:rPr>
-        <w:t xml:space="preserve">, or probably due to the risk aversion that is not the same for all age groups. </w:t>
-      </w:r>
-    </w:p>
-    <w:p>
-      <w:pPr>
-        <w:pStyle w:val="BodyText"/>
-        <w:spacing w:before="1" w:line="360" w:lineRule="auto"/>
-        <w:jc w:val="both"/>
-        <w:rPr>
-          <w:rFonts w:ascii="Times New Roman"/>
-          <w:iCs/>
-          <w:sz w:val="24"/>
-          <w:szCs w:val="15"/>
-        </w:rPr>
-      </w:pPr>
-      <w:r>
-        <w:rPr>
-          <w:rFonts w:ascii="Times New Roman"/>
-          <w:iCs/>
-          <w:sz w:val="24"/>
-          <w:szCs w:val="15"/>
-        </w:rPr>
-        <w:t xml:space="preserve">The third covariate expected to be included is the mean of transport usually used by the respondent. This variable was included based on the belief that the willingness to pay but especially the psychological ownership, towards a car, is not going to be the same for a person who usually uses its own private vehicle </w:t>
+      <w:r>
+        <w:rPr>
+          <w:rFonts w:ascii="Times New Roman"/>
+          <w:iCs/>
+          <w:sz w:val="24"/>
+          <w:szCs w:val="15"/>
+        </w:rPr>
+        <w:t xml:space="preserve">psychological ownership, towards a car, </w:t>
+      </w:r>
+      <w:r>
+        <w:rPr>
+          <w:rFonts w:ascii="Times New Roman"/>
+          <w:iCs/>
+          <w:sz w:val="24"/>
+          <w:szCs w:val="15"/>
+        </w:rPr>
+        <w:t>are</w:t>
+      </w:r>
+      <w:r>
+        <w:rPr>
+          <w:rFonts w:ascii="Times New Roman"/>
+          <w:iCs/>
+          <w:sz w:val="24"/>
+          <w:szCs w:val="15"/>
+        </w:rPr>
+        <w:t xml:space="preserve"> not going to be the same for a person who usually uses its own private vehicle</w:t>
+      </w:r>
+      <w:r>
+        <w:rPr>
+          <w:rFonts w:ascii="Times New Roman"/>
+          <w:iCs/>
+          <w:sz w:val="24"/>
+          <w:szCs w:val="15"/>
+        </w:rPr>
+        <w:t xml:space="preserve"> and knows a lot about cars,</w:t>
+      </w:r>
+      <w:r>
+        <w:rPr>
+          <w:rFonts w:ascii="Times New Roman"/>
+          <w:iCs/>
+          <w:sz w:val="24"/>
+          <w:szCs w:val="15"/>
+        </w:rPr>
+        <w:t xml:space="preserve"> </w:t>
       </w:r>
       <w:r>
         <w:rPr>
@@ -11601,7 +11952,25 @@
           <w:sz w:val="24"/>
           <w:szCs w:val="15"/>
         </w:rPr>
-        <w:t xml:space="preserve"> for a person who frequently uses public transport. </w:t>
+        <w:t xml:space="preserve"> for a person who frequently uses public transport</w:t>
+      </w:r>
+      <w:r>
+        <w:rPr>
+          <w:rFonts w:ascii="Times New Roman"/>
+          <w:iCs/>
+          <w:sz w:val="24"/>
+          <w:szCs w:val="15"/>
+        </w:rPr>
+        <w:t xml:space="preserve"> and barely have knowledge regarding vehicles</w:t>
+      </w:r>
+      <w:r>
+        <w:rPr>
+          <w:rFonts w:ascii="Times New Roman"/>
+          <w:iCs/>
+          <w:sz w:val="24"/>
+          <w:szCs w:val="15"/>
+        </w:rPr>
+        <w:t xml:space="preserve">. </w:t>
       </w:r>
       <w:r>
         <w:rPr>
@@ -12461,7 +12830,16 @@
                 <w:color w:val="000000" w:themeColor="text1"/>
                 <w:sz w:val="24"/>
               </w:rPr>
-              <w:t>Willingness to pay</w:t>
+              <w:t xml:space="preserve">Willingness </w:t>
+            </w:r>
+            <w:r>
+              <w:rPr>
+                <w:rFonts w:ascii="Times New Roman"/>
+                <w:color w:val="000000" w:themeColor="text1"/>
+                <w:sz w:val="24"/>
+              </w:rPr>
+              <w:lastRenderedPageBreak/>
+              <w:t>to pay</w:t>
             </w:r>
           </w:p>
         </w:tc>
@@ -12488,6 +12866,7 @@
                 <w:sz w:val="20"/>
                 <w:szCs w:val="18"/>
               </w:rPr>
+              <w:lastRenderedPageBreak/>
               <w:t>Respondents will be asked to give their willingness to pay for the customized product.</w:t>
             </w:r>
           </w:p>
@@ -12828,7 +13207,6 @@
           <w:color w:val="000000" w:themeColor="text1"/>
           <w:sz w:val="24"/>
         </w:rPr>
-        <w:lastRenderedPageBreak/>
         <w:t>P</w:t>
       </w:r>
       <w:r>
@@ -13425,7 +13803,15 @@
           <w:b w:val="0"/>
           <w:bCs w:val="0"/>
         </w:rPr>
-        <w:t>, J. C. (2015). Psychological ownership, touch, and willingness to pay for an extended warranty. Journal of Marketing Theory and Practice, 224-234</w:t>
+        <w:t xml:space="preserve">, J. C. (2015). Psychological ownership, touch, and willingness </w:t>
+      </w:r>
+      <w:r>
+        <w:rPr>
+          <w:b w:val="0"/>
+          <w:bCs w:val="0"/>
+        </w:rPr>
+        <w:lastRenderedPageBreak/>
+        <w:t>to pay for an extended warranty. Journal of Marketing Theory and Practice, 224-234</w:t>
       </w:r>
     </w:p>
     <w:p>
@@ -13607,15 +13993,7 @@
           <w:b w:val="0"/>
           <w:bCs w:val="0"/>
         </w:rPr>
-        <w:t xml:space="preserve">Lancaster, K. (1966). A New Approach to Consumer Theory. Journal of Political </w:t>
-      </w:r>
-      <w:r>
-        <w:rPr>
-          <w:b w:val="0"/>
-          <w:bCs w:val="0"/>
-        </w:rPr>
-        <w:lastRenderedPageBreak/>
-        <w:t>Economy, 132-157.</w:t>
+        <w:t>Lancaster, K. (1966). A New Approach to Consumer Theory. Journal of Political Economy, 132-157.</w:t>
       </w:r>
     </w:p>
     <w:p>

</xml_diff>

<commit_message>
writing of chapter 4 has started; new code has been added in the r file about visualizations, assumptions and other previous requirements
</commit_message>
<xml_diff>
--- a/francisco_riano_thesis_ma.docx
+++ b/francisco_riano_thesis_ma.docx
@@ -4118,27 +4118,7 @@
           <w:sz w:val="24"/>
           <w:szCs w:val="15"/>
         </w:rPr>
-        <w:t xml:space="preserve">Customization is a way to offer a unique and differentiated proposition to customers. But part and product complexity </w:t>
-      </w:r>
-      <w:proofErr w:type="gramStart"/>
-      <w:r>
-        <w:rPr>
-          <w:rFonts w:ascii="Times New Roman"/>
-          <w:iCs/>
-          <w:sz w:val="24"/>
-          <w:szCs w:val="15"/>
-        </w:rPr>
-        <w:t>comes</w:t>
-      </w:r>
-      <w:proofErr w:type="gramEnd"/>
-      <w:r>
-        <w:rPr>
-          <w:rFonts w:ascii="Times New Roman"/>
-          <w:iCs/>
-          <w:sz w:val="24"/>
-          <w:szCs w:val="15"/>
-        </w:rPr>
-        <w:t xml:space="preserve"> at a price which could be harsh to measure, with hidden cost flying under the radar (</w:t>
+        <w:t>Customization is a way to offer a unique and differentiated proposition to customers. But part and product complexity comes at a price which could be harsh to measure, with hidden cost flying under the radar (</w:t>
       </w:r>
       <w:r>
         <w:rPr>
@@ -7245,27 +7225,7 @@
           <w:sz w:val="24"/>
           <w:szCs w:val="15"/>
         </w:rPr>
-        <w:t xml:space="preserve">one that suits the best the purpose of the study is the experimental design. Experimental design is the process of carrying out research through an objective and controlled way so the accuracy is incremented as high as possible hence, specific conclusions can be drawn in regards of the </w:t>
-      </w:r>
-      <w:proofErr w:type="gramStart"/>
-      <w:r>
-        <w:rPr>
-          <w:rFonts w:ascii="Times New Roman"/>
-          <w:iCs/>
-          <w:sz w:val="24"/>
-          <w:szCs w:val="15"/>
-        </w:rPr>
-        <w:t>hypotheses</w:t>
-      </w:r>
-      <w:proofErr w:type="gramEnd"/>
-      <w:r>
-        <w:rPr>
-          <w:rFonts w:ascii="Times New Roman"/>
-          <w:iCs/>
-          <w:sz w:val="24"/>
-          <w:szCs w:val="15"/>
-        </w:rPr>
-        <w:t xml:space="preserve"> statements </w:t>
+        <w:t xml:space="preserve">one that suits the best the purpose of the study is the experimental design. Experimental design is the process of carrying out research through an objective and controlled way so the accuracy is incremented as high as possible hence, specific conclusions can be drawn in regards of the hypotheses statements </w:t>
       </w:r>
       <w:sdt>
         <w:sdtPr>
@@ -9259,70 +9219,7 @@
           <w:sz w:val="24"/>
           <w:szCs w:val="15"/>
         </w:rPr>
-        <w:t xml:space="preserve">type of features used to customize products, is also divided in two conditions, hedonic and utilitarian. </w:t>
-      </w:r>
-      <w:r>
-        <w:rPr>
-          <w:rFonts w:ascii="Times New Roman"/>
-          <w:iCs/>
-          <w:sz w:val="24"/>
-          <w:szCs w:val="15"/>
-        </w:rPr>
-        <w:t xml:space="preserve">A pre-test was carried out in order to see if the participants </w:t>
-      </w:r>
-      <w:r>
-        <w:rPr>
-          <w:rFonts w:ascii="Times New Roman"/>
-          <w:iCs/>
-          <w:sz w:val="24"/>
-          <w:szCs w:val="15"/>
-        </w:rPr>
-        <w:t xml:space="preserve">were able to differentiate between both concepts </w:t>
-      </w:r>
-      <w:r>
-        <w:rPr>
-          <w:rFonts w:ascii="Times New Roman"/>
-          <w:iCs/>
-          <w:sz w:val="24"/>
-          <w:szCs w:val="15"/>
-        </w:rPr>
-        <w:t>and</w:t>
-      </w:r>
-      <w:r>
-        <w:rPr>
-          <w:rFonts w:ascii="Times New Roman"/>
-          <w:iCs/>
-          <w:sz w:val="24"/>
-          <w:szCs w:val="15"/>
-        </w:rPr>
-        <w:t xml:space="preserve"> therefore,</w:t>
-      </w:r>
-      <w:r>
-        <w:rPr>
-          <w:rFonts w:ascii="Times New Roman"/>
-          <w:iCs/>
-          <w:sz w:val="24"/>
-          <w:szCs w:val="15"/>
-        </w:rPr>
-        <w:t xml:space="preserve"> to see if the manipulation strategy was going to be well adapted and comprehende</w:t>
-      </w:r>
-      <w:r>
-        <w:rPr>
-          <w:rFonts w:ascii="Times New Roman"/>
-          <w:iCs/>
-          <w:sz w:val="24"/>
-          <w:szCs w:val="15"/>
-        </w:rPr>
-        <w:t>d</w:t>
-      </w:r>
-      <w:r>
-        <w:rPr>
-          <w:rFonts w:ascii="Times New Roman"/>
-          <w:iCs/>
-          <w:sz w:val="24"/>
-          <w:szCs w:val="15"/>
-        </w:rPr>
-        <w:t xml:space="preserve">. This procedure was done based on the research carried out by </w:t>
+        <w:t xml:space="preserve">type of features used to customize products, is also divided in two conditions, hedonic and utilitarian. A pre-test was carried out in order to see if the participants were able to differentiate between both concepts and therefore, to see if the manipulation strategy was going to be well adapted and comprehended. This procedure was done based on the research carried out by </w:t>
       </w:r>
       <w:r>
         <w:rPr>
@@ -11998,6 +11895,706 @@
     <w:p>
       <w:pPr>
         <w:pStyle w:val="BodyText"/>
+        <w:numPr>
+          <w:ilvl w:val="0"/>
+          <w:numId w:val="26"/>
+        </w:numPr>
+        <w:spacing w:before="1" w:line="360" w:lineRule="auto"/>
+        <w:jc w:val="both"/>
+        <w:rPr>
+          <w:rFonts w:ascii="Times New Roman"/>
+          <w:i/>
+          <w:sz w:val="36"/>
+        </w:rPr>
+      </w:pPr>
+      <w:r>
+        <w:rPr>
+          <w:rFonts w:ascii="Times New Roman"/>
+          <w:i/>
+          <w:sz w:val="36"/>
+        </w:rPr>
+        <w:lastRenderedPageBreak/>
+        <w:t xml:space="preserve">Chapter </w:t>
+      </w:r>
+      <w:r>
+        <w:rPr>
+          <w:rFonts w:ascii="Times New Roman"/>
+          <w:i/>
+          <w:sz w:val="36"/>
+        </w:rPr>
+        <w:t>–</w:t>
+      </w:r>
+      <w:r>
+        <w:rPr>
+          <w:rFonts w:ascii="Times New Roman"/>
+          <w:i/>
+          <w:sz w:val="36"/>
+        </w:rPr>
+        <w:t xml:space="preserve"> Analysis and Results</w:t>
+      </w:r>
+    </w:p>
+    <w:p>
+      <w:pPr>
+        <w:pStyle w:val="BodyText"/>
+        <w:numPr>
+          <w:ilvl w:val="1"/>
+          <w:numId w:val="26"/>
+        </w:numPr>
+        <w:spacing w:before="1" w:line="360" w:lineRule="auto"/>
+        <w:jc w:val="both"/>
+        <w:rPr>
+          <w:rFonts w:ascii="Times New Roman"/>
+          <w:i/>
+          <w:sz w:val="36"/>
+        </w:rPr>
+      </w:pPr>
+      <w:r>
+        <w:rPr>
+          <w:rFonts w:ascii="Times New Roman"/>
+          <w:i/>
+          <w:sz w:val="28"/>
+          <w:szCs w:val="17"/>
+        </w:rPr>
+        <w:t>The data</w:t>
+      </w:r>
+    </w:p>
+    <w:p>
+      <w:pPr>
+        <w:pStyle w:val="BodyText"/>
+        <w:numPr>
+          <w:ilvl w:val="2"/>
+          <w:numId w:val="26"/>
+        </w:numPr>
+        <w:spacing w:before="1" w:line="360" w:lineRule="auto"/>
+        <w:jc w:val="both"/>
+        <w:rPr>
+          <w:rFonts w:ascii="Times New Roman"/>
+          <w:i/>
+          <w:sz w:val="36"/>
+        </w:rPr>
+      </w:pPr>
+      <w:r>
+        <w:rPr>
+          <w:rFonts w:ascii="Times New Roman"/>
+          <w:i/>
+          <w:sz w:val="28"/>
+          <w:szCs w:val="17"/>
+        </w:rPr>
+        <w:t>Randomization</w:t>
+      </w:r>
+    </w:p>
+    <w:p>
+      <w:pPr>
+        <w:pStyle w:val="BodyText"/>
+        <w:spacing w:before="1" w:line="360" w:lineRule="auto"/>
+        <w:jc w:val="both"/>
+        <w:rPr>
+          <w:rFonts w:ascii="Times New Roman"/>
+          <w:iCs/>
+          <w:sz w:val="24"/>
+          <w:szCs w:val="15"/>
+        </w:rPr>
+      </w:pPr>
+      <w:r>
+        <w:rPr>
+          <w:rFonts w:ascii="Times New Roman"/>
+          <w:iCs/>
+          <w:sz w:val="24"/>
+          <w:szCs w:val="15"/>
+        </w:rPr>
+        <w:t xml:space="preserve">The final sample was about 260 participants. All participant were randomly assigned to one of the experimental groups. </w:t>
+      </w:r>
+      <w:r>
+        <w:rPr>
+          <w:rFonts w:ascii="Times New Roman"/>
+          <w:iCs/>
+          <w:sz w:val="24"/>
+          <w:szCs w:val="15"/>
+        </w:rPr>
+        <w:t>To assess the randomization, in the study, a one-way ANOVA was performed with gender as the dependent variable. The result produced by this one-way ANOVA confirm that the process of randomization was well applied because there is no significant difference between the groups</w:t>
+      </w:r>
+      <w:r>
+        <w:rPr>
+          <w:rFonts w:ascii="Times New Roman"/>
+          <w:iCs/>
+          <w:sz w:val="24"/>
+          <w:szCs w:val="15"/>
+        </w:rPr>
+        <w:t xml:space="preserve"> (genders)</w:t>
+      </w:r>
+      <w:r>
+        <w:rPr>
+          <w:rFonts w:ascii="Times New Roman"/>
+          <w:iCs/>
+          <w:sz w:val="24"/>
+          <w:szCs w:val="15"/>
+        </w:rPr>
+        <w:t xml:space="preserve"> (F(1) = </w:t>
+      </w:r>
+      <w:r>
+        <w:rPr>
+          <w:rFonts w:ascii="Times New Roman"/>
+          <w:iCs/>
+          <w:sz w:val="24"/>
+          <w:szCs w:val="15"/>
+        </w:rPr>
+        <w:t>0.367</w:t>
+      </w:r>
+      <w:r>
+        <w:rPr>
+          <w:rFonts w:ascii="Times New Roman"/>
+          <w:iCs/>
+          <w:sz w:val="24"/>
+          <w:szCs w:val="15"/>
+        </w:rPr>
+        <w:t xml:space="preserve">, p = </w:t>
+      </w:r>
+      <w:r>
+        <w:rPr>
+          <w:rFonts w:ascii="Times New Roman"/>
+          <w:iCs/>
+          <w:sz w:val="24"/>
+          <w:szCs w:val="15"/>
+        </w:rPr>
+        <w:t>0.</w:t>
+      </w:r>
+      <w:r>
+        <w:rPr>
+          <w:rFonts w:ascii="Times New Roman"/>
+          <w:iCs/>
+          <w:sz w:val="24"/>
+          <w:szCs w:val="15"/>
+        </w:rPr>
+        <w:t>5453</w:t>
+      </w:r>
+      <w:r>
+        <w:rPr>
+          <w:rFonts w:ascii="Times New Roman"/>
+          <w:iCs/>
+          <w:sz w:val="24"/>
+          <w:szCs w:val="15"/>
+        </w:rPr>
+        <w:t xml:space="preserve">). </w:t>
+      </w:r>
+    </w:p>
+    <w:p>
+      <w:pPr>
+        <w:pStyle w:val="BodyText"/>
+        <w:numPr>
+          <w:ilvl w:val="2"/>
+          <w:numId w:val="26"/>
+        </w:numPr>
+        <w:spacing w:before="1" w:line="360" w:lineRule="auto"/>
+        <w:jc w:val="both"/>
+        <w:rPr>
+          <w:rFonts w:ascii="Times New Roman"/>
+          <w:i/>
+          <w:sz w:val="28"/>
+          <w:szCs w:val="17"/>
+        </w:rPr>
+      </w:pPr>
+      <w:r>
+        <w:rPr>
+          <w:rFonts w:ascii="Times New Roman"/>
+          <w:i/>
+          <w:sz w:val="28"/>
+          <w:szCs w:val="17"/>
+        </w:rPr>
+        <w:t>Cronbach</w:t>
+      </w:r>
+      <w:r>
+        <w:rPr>
+          <w:rFonts w:ascii="Times New Roman"/>
+          <w:i/>
+          <w:sz w:val="28"/>
+          <w:szCs w:val="17"/>
+        </w:rPr>
+        <w:t>’</w:t>
+      </w:r>
+      <w:r>
+        <w:rPr>
+          <w:rFonts w:ascii="Times New Roman"/>
+          <w:i/>
+          <w:sz w:val="28"/>
+          <w:szCs w:val="17"/>
+        </w:rPr>
+        <w:t>s Alpha</w:t>
+      </w:r>
+      <w:r>
+        <w:rPr>
+          <w:rFonts w:ascii="Times New Roman"/>
+          <w:i/>
+          <w:sz w:val="28"/>
+          <w:szCs w:val="17"/>
+        </w:rPr>
+        <w:t xml:space="preserve"> </w:t>
+      </w:r>
+      <w:r>
+        <w:rPr>
+          <w:rFonts w:ascii="Times New Roman"/>
+          <w:i/>
+          <w:sz w:val="28"/>
+          <w:szCs w:val="17"/>
+        </w:rPr>
+        <w:t>–</w:t>
+      </w:r>
+      <w:r>
+        <w:rPr>
+          <w:rFonts w:ascii="Times New Roman"/>
+          <w:i/>
+          <w:sz w:val="28"/>
+          <w:szCs w:val="17"/>
+        </w:rPr>
+        <w:t xml:space="preserve"> internal scale consistency</w:t>
+      </w:r>
+    </w:p>
+    <w:p>
+      <w:pPr>
+        <w:pStyle w:val="BodyText"/>
+        <w:spacing w:before="1" w:line="360" w:lineRule="auto"/>
+        <w:jc w:val="both"/>
+        <w:rPr>
+          <w:rFonts w:ascii="Times New Roman"/>
+          <w:iCs/>
+          <w:sz w:val="24"/>
+          <w:szCs w:val="15"/>
+        </w:rPr>
+      </w:pPr>
+      <w:r>
+        <w:rPr>
+          <w:rFonts w:ascii="Times New Roman"/>
+          <w:iCs/>
+          <w:sz w:val="24"/>
+          <w:szCs w:val="15"/>
+        </w:rPr>
+        <w:t xml:space="preserve">Before running the main analysis, it is important to validate the internal consistency of some items within the questionnaire. Given that the unique variable that was measured through a scale was psychological ownership, this assessment was just applied to this variable but more precisely to the items related to it. As was explained by Cronbach (1951) when the alpha generated is higher than 0.70 it is possible to determine that the scale has a good consistency. </w:t>
+      </w:r>
+      <w:r>
+        <w:rPr>
+          <w:rFonts w:ascii="Times New Roman"/>
+          <w:iCs/>
+          <w:sz w:val="24"/>
+          <w:szCs w:val="15"/>
+        </w:rPr>
+        <w:t>The alpha obtained for the four items related to the measurement of psychological ownership was close to 0.96, this indicates that, in fact, the scale has a very good level of reliability; therefore, the main analysis could be performed.</w:t>
+      </w:r>
+    </w:p>
+    <w:p>
+      <w:pPr>
+        <w:pStyle w:val="BodyText"/>
+        <w:numPr>
+          <w:ilvl w:val="1"/>
+          <w:numId w:val="26"/>
+        </w:numPr>
+        <w:spacing w:before="1" w:line="360" w:lineRule="auto"/>
+        <w:jc w:val="both"/>
+        <w:rPr>
+          <w:rFonts w:ascii="Times New Roman"/>
+          <w:i/>
+          <w:sz w:val="36"/>
+        </w:rPr>
+      </w:pPr>
+      <w:r>
+        <w:rPr>
+          <w:rFonts w:ascii="Times New Roman"/>
+          <w:i/>
+          <w:sz w:val="28"/>
+          <w:szCs w:val="17"/>
+        </w:rPr>
+        <w:t>Assumptions</w:t>
+      </w:r>
+    </w:p>
+    <w:p>
+      <w:pPr>
+        <w:pStyle w:val="BodyText"/>
+        <w:spacing w:before="1" w:line="360" w:lineRule="auto"/>
+        <w:jc w:val="both"/>
+        <w:rPr>
+          <w:rFonts w:ascii="Times New Roman"/>
+          <w:iCs/>
+          <w:sz w:val="24"/>
+          <w:szCs w:val="15"/>
+        </w:rPr>
+      </w:pPr>
+      <w:r>
+        <w:rPr>
+          <w:rFonts w:ascii="Times New Roman"/>
+          <w:iCs/>
+          <w:sz w:val="24"/>
+          <w:szCs w:val="15"/>
+        </w:rPr>
+        <w:t xml:space="preserve">Given that this study uses analysis of variance in order to get the main outputs, some tests must be done to validate </w:t>
+      </w:r>
+      <w:r>
+        <w:rPr>
+          <w:rFonts w:ascii="Times New Roman"/>
+          <w:iCs/>
+          <w:sz w:val="24"/>
+          <w:szCs w:val="15"/>
+        </w:rPr>
+        <w:t xml:space="preserve">the </w:t>
+      </w:r>
+      <w:r>
+        <w:rPr>
+          <w:rFonts w:ascii="Times New Roman"/>
+          <w:iCs/>
+          <w:sz w:val="24"/>
+          <w:szCs w:val="15"/>
+        </w:rPr>
+        <w:t xml:space="preserve">basic assumptions behind ANOVA statistical model. The first of these assumptions is related </w:t>
+      </w:r>
+      <w:r>
+        <w:rPr>
+          <w:rFonts w:ascii="Times New Roman"/>
+          <w:iCs/>
+          <w:sz w:val="24"/>
+          <w:szCs w:val="15"/>
+        </w:rPr>
+        <w:t>to</w:t>
+      </w:r>
+      <w:r>
+        <w:rPr>
+          <w:rFonts w:ascii="Times New Roman"/>
+          <w:iCs/>
+          <w:sz w:val="24"/>
+          <w:szCs w:val="15"/>
+        </w:rPr>
+        <w:t xml:space="preserve"> the concept of homoscedasticity or homogeneity of variances. In order to </w:t>
+      </w:r>
+      <w:r>
+        <w:rPr>
+          <w:rFonts w:ascii="Times New Roman"/>
+          <w:iCs/>
+          <w:sz w:val="24"/>
+          <w:szCs w:val="15"/>
+        </w:rPr>
+        <w:t xml:space="preserve">make </w:t>
+      </w:r>
+      <w:r>
+        <w:rPr>
+          <w:rFonts w:ascii="Times New Roman"/>
+          <w:iCs/>
+          <w:sz w:val="24"/>
+          <w:szCs w:val="15"/>
+        </w:rPr>
+        <w:t xml:space="preserve">this assessment, a </w:t>
+      </w:r>
+      <w:proofErr w:type="spellStart"/>
+      <w:r>
+        <w:rPr>
+          <w:rFonts w:ascii="Times New Roman"/>
+          <w:iCs/>
+          <w:sz w:val="24"/>
+          <w:szCs w:val="15"/>
+        </w:rPr>
+        <w:t>Levene</w:t>
+      </w:r>
+      <w:r>
+        <w:rPr>
+          <w:rFonts w:ascii="Times New Roman"/>
+          <w:iCs/>
+          <w:sz w:val="24"/>
+          <w:szCs w:val="15"/>
+        </w:rPr>
+        <w:t>’</w:t>
+      </w:r>
+      <w:r>
+        <w:rPr>
+          <w:rFonts w:ascii="Times New Roman"/>
+          <w:iCs/>
+          <w:sz w:val="24"/>
+          <w:szCs w:val="15"/>
+        </w:rPr>
+        <w:t>s</w:t>
+      </w:r>
+      <w:proofErr w:type="spellEnd"/>
+      <w:r>
+        <w:rPr>
+          <w:rFonts w:ascii="Times New Roman"/>
+          <w:iCs/>
+          <w:sz w:val="24"/>
+          <w:szCs w:val="15"/>
+        </w:rPr>
+        <w:t xml:space="preserve"> test should be carried out. It is important to recall that the null hypothesis in </w:t>
+      </w:r>
+      <w:proofErr w:type="spellStart"/>
+      <w:r>
+        <w:rPr>
+          <w:rFonts w:ascii="Times New Roman"/>
+          <w:iCs/>
+          <w:sz w:val="24"/>
+          <w:szCs w:val="15"/>
+        </w:rPr>
+        <w:t>Levene</w:t>
+      </w:r>
+      <w:r>
+        <w:rPr>
+          <w:rFonts w:ascii="Times New Roman"/>
+          <w:iCs/>
+          <w:sz w:val="24"/>
+          <w:szCs w:val="15"/>
+        </w:rPr>
+        <w:t>’</w:t>
+      </w:r>
+      <w:r>
+        <w:rPr>
+          <w:rFonts w:ascii="Times New Roman"/>
+          <w:iCs/>
+          <w:sz w:val="24"/>
+          <w:szCs w:val="15"/>
+        </w:rPr>
+        <w:t>s</w:t>
+      </w:r>
+      <w:proofErr w:type="spellEnd"/>
+      <w:r>
+        <w:rPr>
+          <w:rFonts w:ascii="Times New Roman"/>
+          <w:iCs/>
+          <w:sz w:val="24"/>
+          <w:szCs w:val="15"/>
+        </w:rPr>
+        <w:t xml:space="preserve"> test, states that all groups have equal variances</w:t>
+      </w:r>
+      <w:r>
+        <w:rPr>
+          <w:rFonts w:ascii="Times New Roman"/>
+          <w:iCs/>
+          <w:sz w:val="24"/>
+          <w:szCs w:val="15"/>
+        </w:rPr>
+        <w:t xml:space="preserve">. </w:t>
+      </w:r>
+      <w:r>
+        <w:rPr>
+          <w:rFonts w:ascii="Times New Roman"/>
+          <w:iCs/>
+          <w:sz w:val="24"/>
+          <w:szCs w:val="15"/>
+        </w:rPr>
+        <w:t>The test was done for both, willingness to pay (F(1, 258) = 0.675, p = 0.412) and psychological ownership (F(</w:t>
+      </w:r>
+      <w:r>
+        <w:rPr>
+          <w:rFonts w:ascii="Times New Roman"/>
+          <w:iCs/>
+          <w:sz w:val="24"/>
+          <w:szCs w:val="15"/>
+        </w:rPr>
+        <w:tab/>
+        <w:t>1,258) = 6.174, p = 0.014). For the independent variable</w:t>
+      </w:r>
+      <w:r>
+        <w:rPr>
+          <w:rFonts w:ascii="Times New Roman"/>
+          <w:iCs/>
+          <w:sz w:val="24"/>
+          <w:szCs w:val="15"/>
+        </w:rPr>
+        <w:t>,</w:t>
+      </w:r>
+      <w:r>
+        <w:rPr>
+          <w:rFonts w:ascii="Times New Roman"/>
+          <w:iCs/>
+          <w:sz w:val="24"/>
+          <w:szCs w:val="15"/>
+        </w:rPr>
+        <w:t xml:space="preserve"> there </w:t>
+      </w:r>
+      <w:r>
+        <w:rPr>
+          <w:rFonts w:ascii="Times New Roman"/>
+          <w:iCs/>
+          <w:sz w:val="24"/>
+          <w:szCs w:val="15"/>
+        </w:rPr>
+        <w:t>is</w:t>
+      </w:r>
+      <w:r>
+        <w:rPr>
+          <w:rFonts w:ascii="Times New Roman"/>
+          <w:iCs/>
+          <w:sz w:val="24"/>
+          <w:szCs w:val="15"/>
+        </w:rPr>
+        <w:t xml:space="preserve"> </w:t>
+      </w:r>
+      <w:r>
+        <w:rPr>
+          <w:rFonts w:ascii="Times New Roman"/>
+          <w:iCs/>
+          <w:sz w:val="24"/>
+          <w:szCs w:val="15"/>
+        </w:rPr>
+        <w:t>no</w:t>
+      </w:r>
+      <w:r>
+        <w:rPr>
+          <w:rFonts w:ascii="Times New Roman"/>
+          <w:iCs/>
+          <w:sz w:val="24"/>
+          <w:szCs w:val="15"/>
+        </w:rPr>
+        <w:t xml:space="preserve"> significant output</w:t>
+      </w:r>
+      <w:r>
+        <w:rPr>
+          <w:rFonts w:ascii="Times New Roman"/>
+          <w:iCs/>
+          <w:sz w:val="24"/>
+          <w:szCs w:val="15"/>
+        </w:rPr>
+        <w:t xml:space="preserve">; therefore, the null hypothesis </w:t>
+      </w:r>
+      <w:r>
+        <w:rPr>
+          <w:rFonts w:ascii="Times New Roman"/>
+          <w:iCs/>
+          <w:sz w:val="24"/>
+          <w:szCs w:val="15"/>
+        </w:rPr>
+        <w:t>is maintained</w:t>
+      </w:r>
+      <w:r>
+        <w:rPr>
+          <w:rFonts w:ascii="Times New Roman"/>
+          <w:iCs/>
+          <w:sz w:val="24"/>
+          <w:szCs w:val="15"/>
+        </w:rPr>
+        <w:t xml:space="preserve"> and there is </w:t>
+      </w:r>
+      <w:r>
+        <w:rPr>
+          <w:rFonts w:ascii="Times New Roman"/>
+          <w:iCs/>
+          <w:sz w:val="24"/>
+          <w:szCs w:val="15"/>
+        </w:rPr>
+        <w:t>no</w:t>
+      </w:r>
+      <w:r>
+        <w:rPr>
+          <w:rFonts w:ascii="Times New Roman"/>
+          <w:iCs/>
+          <w:sz w:val="24"/>
+          <w:szCs w:val="15"/>
+        </w:rPr>
+        <w:t xml:space="preserve"> difference between the variances. For the mediator there is</w:t>
+      </w:r>
+      <w:r>
+        <w:rPr>
+          <w:rFonts w:ascii="Times New Roman"/>
+          <w:iCs/>
+          <w:sz w:val="24"/>
+          <w:szCs w:val="15"/>
+        </w:rPr>
+        <w:t xml:space="preserve"> </w:t>
+      </w:r>
+      <w:r>
+        <w:rPr>
+          <w:rFonts w:ascii="Times New Roman"/>
+          <w:iCs/>
+          <w:sz w:val="24"/>
+          <w:szCs w:val="15"/>
+        </w:rPr>
+        <w:t>significan</w:t>
+      </w:r>
+      <w:r>
+        <w:rPr>
+          <w:rFonts w:ascii="Times New Roman"/>
+          <w:iCs/>
+          <w:sz w:val="24"/>
+          <w:szCs w:val="15"/>
+        </w:rPr>
+        <w:t>t result</w:t>
+      </w:r>
+      <w:r>
+        <w:rPr>
+          <w:rFonts w:ascii="Times New Roman"/>
+          <w:iCs/>
+          <w:sz w:val="24"/>
+          <w:szCs w:val="15"/>
+        </w:rPr>
+        <w:t xml:space="preserve">, this means that it was observed different variances across the treatment groups. </w:t>
+      </w:r>
+      <w:r>
+        <w:rPr>
+          <w:rFonts w:ascii="Times New Roman"/>
+          <w:iCs/>
+          <w:sz w:val="24"/>
+          <w:szCs w:val="15"/>
+        </w:rPr>
+        <w:t xml:space="preserve">Usually, regarding </w:t>
+      </w:r>
+      <w:proofErr w:type="spellStart"/>
+      <w:r>
+        <w:rPr>
+          <w:rFonts w:ascii="Times New Roman"/>
+          <w:iCs/>
+          <w:sz w:val="24"/>
+          <w:szCs w:val="15"/>
+        </w:rPr>
+        <w:t>Levene</w:t>
+      </w:r>
+      <w:r>
+        <w:rPr>
+          <w:rFonts w:ascii="Times New Roman"/>
+          <w:iCs/>
+          <w:sz w:val="24"/>
+          <w:szCs w:val="15"/>
+        </w:rPr>
+        <w:t>’</w:t>
+      </w:r>
+      <w:r>
+        <w:rPr>
+          <w:rFonts w:ascii="Times New Roman"/>
+          <w:iCs/>
+          <w:sz w:val="24"/>
+          <w:szCs w:val="15"/>
+        </w:rPr>
+        <w:t>s</w:t>
+      </w:r>
+      <w:proofErr w:type="spellEnd"/>
+      <w:r>
+        <w:rPr>
+          <w:rFonts w:ascii="Times New Roman"/>
+          <w:iCs/>
+          <w:sz w:val="24"/>
+          <w:szCs w:val="15"/>
+        </w:rPr>
+        <w:t xml:space="preserve"> test, it is expected to avoid a significant p-value (lower than 0.05), but, according to Hair et al (2014) the violation of this assumption does not have a big impact if the groups have approximately the same size, that is the case in this study. </w:t>
+      </w:r>
+    </w:p>
+    <w:p>
+      <w:pPr>
+        <w:pStyle w:val="BodyText"/>
+        <w:spacing w:before="1" w:line="360" w:lineRule="auto"/>
+        <w:jc w:val="both"/>
+        <w:rPr>
+          <w:rFonts w:ascii="Times New Roman"/>
+          <w:iCs/>
+          <w:sz w:val="24"/>
+          <w:szCs w:val="15"/>
+        </w:rPr>
+      </w:pPr>
+    </w:p>
+    <w:p>
+      <w:pPr>
+        <w:pStyle w:val="BodyText"/>
+        <w:spacing w:before="1" w:line="360" w:lineRule="auto"/>
+        <w:jc w:val="both"/>
+        <w:rPr>
+          <w:rFonts w:ascii="Times New Roman"/>
+          <w:iCs/>
+          <w:sz w:val="24"/>
+          <w:szCs w:val="15"/>
+        </w:rPr>
+      </w:pPr>
+    </w:p>
+    <w:p>
+      <w:pPr>
+        <w:pStyle w:val="BodyText"/>
         <w:spacing w:before="1" w:line="360" w:lineRule="auto"/>
         <w:jc w:val="both"/>
         <w:rPr>
@@ -12805,6 +13402,7 @@
                 <w:color w:val="000000" w:themeColor="text1"/>
                 <w:sz w:val="24"/>
               </w:rPr>
+              <w:lastRenderedPageBreak/>
               <w:t>Dependent</w:t>
             </w:r>
           </w:p>
@@ -12830,16 +13428,7 @@
                 <w:color w:val="000000" w:themeColor="text1"/>
                 <w:sz w:val="24"/>
               </w:rPr>
-              <w:t xml:space="preserve">Willingness </w:t>
-            </w:r>
-            <w:r>
-              <w:rPr>
-                <w:rFonts w:ascii="Times New Roman"/>
-                <w:color w:val="000000" w:themeColor="text1"/>
-                <w:sz w:val="24"/>
-              </w:rPr>
-              <w:lastRenderedPageBreak/>
-              <w:t>to pay</w:t>
+              <w:t>Willingness to pay</w:t>
             </w:r>
           </w:p>
         </w:tc>
@@ -12866,7 +13455,6 @@
                 <w:sz w:val="20"/>
                 <w:szCs w:val="18"/>
               </w:rPr>
-              <w:lastRenderedPageBreak/>
               <w:t>Respondents will be asked to give their willingness to pay for the customized product.</w:t>
             </w:r>
           </w:p>
@@ -13766,7 +14354,15 @@
           <w:b w:val="0"/>
           <w:bCs w:val="0"/>
         </w:rPr>
-        <w:t>, C. (2018). Digital Goods Are Valued Less Than Physical Goods. Journal of Consumer Research, 1343-1357.</w:t>
+        <w:t xml:space="preserve">, C. (2018). Digital Goods Are Valued Less Than Physical </w:t>
+      </w:r>
+      <w:r>
+        <w:rPr>
+          <w:b w:val="0"/>
+          <w:bCs w:val="0"/>
+        </w:rPr>
+        <w:lastRenderedPageBreak/>
+        <w:t>Goods. Journal of Consumer Research, 1343-1357.</w:t>
       </w:r>
     </w:p>
     <w:p>
@@ -13803,15 +14399,7 @@
           <w:b w:val="0"/>
           <w:bCs w:val="0"/>
         </w:rPr>
-        <w:t xml:space="preserve">, J. C. (2015). Psychological ownership, touch, and willingness </w:t>
-      </w:r>
-      <w:r>
-        <w:rPr>
-          <w:b w:val="0"/>
-          <w:bCs w:val="0"/>
-        </w:rPr>
-        <w:lastRenderedPageBreak/>
-        <w:t>to pay for an extended warranty. Journal of Marketing Theory and Practice, 224-234</w:t>
+        <w:t>, J. C. (2015). Psychological ownership, touch, and willingness to pay for an extended warranty. Journal of Marketing Theory and Practice, 224-234</w:t>
       </w:r>
     </w:p>
     <w:p>
@@ -19234,7 +19822,7 @@
         </b:NameList>
       </b:Author>
     </b:Author>
-    <b:RefOrder>24</b:RefOrder>
+    <b:RefOrder>25</b:RefOrder>
   </b:Source>
   <b:Source>
     <b:Tag>LiD20</b:Tag>
@@ -19257,7 +19845,7 @@
       </b:Author>
     </b:Author>
     <b:JournalName>Journal of Consumer Marketing</b:JournalName>
-    <b:RefOrder>25</b:RefOrder>
+    <b:RefOrder>26</b:RefOrder>
   </b:Source>
   <b:Source>
     <b:Tag>Lee20</b:Tag>
@@ -19281,7 +19869,7 @@
         </b:NameList>
       </b:Author>
     </b:Author>
-    <b:RefOrder>26</b:RefOrder>
+    <b:RefOrder>27</b:RefOrder>
   </b:Source>
   <b:Source>
     <b:Tag>Sch06</b:Tag>
@@ -19337,7 +19925,7 @@
         </b:NameList>
       </b:Author>
     </b:Author>
-    <b:RefOrder>27</b:RefOrder>
+    <b:RefOrder>28</b:RefOrder>
   </b:Source>
   <b:Source>
     <b:Tag>Pie04</b:Tag>
@@ -19361,7 +19949,7 @@
         </b:NameList>
       </b:Author>
     </b:Author>
-    <b:RefOrder>28</b:RefOrder>
+    <b:RefOrder>29</b:RefOrder>
   </b:Source>
   <b:Source>
     <b:Tag>Fra091</b:Tag>
@@ -19389,7 +19977,7 @@
         </b:NameList>
       </b:Author>
     </b:Author>
-    <b:RefOrder>29</b:RefOrder>
+    <b:RefOrder>30</b:RefOrder>
   </b:Source>
   <b:Source>
     <b:Tag>DuR15</b:Tag>
@@ -19417,7 +20005,7 @@
         </b:NameList>
       </b:Author>
     </b:Author>
-    <b:RefOrder>30</b:RefOrder>
+    <b:RefOrder>31</b:RefOrder>
   </b:Source>
   <b:Source>
     <b:Tag>Lan66</b:Tag>
@@ -19437,7 +20025,7 @@
         </b:NameList>
       </b:Author>
     </b:Author>
-    <b:RefOrder>31</b:RefOrder>
+    <b:RefOrder>32</b:RefOrder>
   </b:Source>
   <b:Source>
     <b:Tag>Dha00</b:Tag>
@@ -19461,7 +20049,7 @@
         </b:NameList>
       </b:Author>
     </b:Author>
-    <b:RefOrder>32</b:RefOrder>
+    <b:RefOrder>33</b:RefOrder>
   </b:Source>
   <b:Source>
     <b:Tag>Ata18</b:Tag>
@@ -19485,7 +20073,7 @@
         </b:NameList>
       </b:Author>
     </b:Author>
-    <b:RefOrder>33</b:RefOrder>
+    <b:RefOrder>34</b:RefOrder>
   </b:Source>
   <b:Source>
     <b:Tag>Kim16</b:Tag>
@@ -19507,7 +20095,7 @@
         </b:NameList>
       </b:Author>
     </b:Author>
-    <b:RefOrder>23</b:RefOrder>
+    <b:RefOrder>24</b:RefOrder>
   </b:Source>
   <b:Source>
     <b:Tag>Mor211</b:Tag>
@@ -19527,7 +20115,7 @@
         </b:NameList>
       </b:Author>
     </b:Author>
-    <b:RefOrder>34</b:RefOrder>
+    <b:RefOrder>35</b:RefOrder>
   </b:Source>
   <b:Source>
     <b:Tag>Shu11</b:Tag>
@@ -19573,7 +20161,7 @@
         </b:NameList>
       </b:Author>
     </b:Author>
-    <b:RefOrder>35</b:RefOrder>
+    <b:RefOrder>36</b:RefOrder>
   </b:Source>
   <b:Source>
     <b:Tag>Aro21</b:Tag>
@@ -19619,7 +20207,7 @@
         </b:NameList>
       </b:Author>
     </b:Author>
-    <b:RefOrder>36</b:RefOrder>
+    <b:RefOrder>37</b:RefOrder>
   </b:Source>
   <b:Source>
     <b:Tag>Bon15</b:Tag>
@@ -19644,7 +20232,7 @@
         </b:NameList>
       </b:Author>
     </b:Author>
-    <b:RefOrder>37</b:RefOrder>
+    <b:RefOrder>38</b:RefOrder>
   </b:Source>
   <b:Source>
     <b:Tag>Nie09</b:Tag>
@@ -19740,7 +20328,7 @@
         </b:NameList>
       </b:Author>
     </b:Author>
-    <b:RefOrder>38</b:RefOrder>
+    <b:RefOrder>39</b:RefOrder>
   </b:Source>
   <b:Source>
     <b:Tag>Roy21</b:Tag>
@@ -19794,7 +20382,7 @@
         </b:NameList>
       </b:Author>
     </b:Author>
-    <b:RefOrder>39</b:RefOrder>
+    <b:RefOrder>40</b:RefOrder>
   </b:Source>
   <b:Source>
     <b:Tag>Glo22</b:Tag>
@@ -19891,7 +20479,7 @@
       </b:Author>
     </b:Author>
     <b:Publisher>McKinsey &amp; Company</b:Publisher>
-    <b:RefOrder>40</b:RefOrder>
+    <b:RefOrder>41</b:RefOrder>
   </b:Source>
   <b:Source>
     <b:Tag>Pul10</b:Tag>
@@ -19923,7 +20511,7 @@
         </b:NameList>
       </b:Author>
     </b:Author>
-    <b:RefOrder>41</b:RefOrder>
+    <b:RefOrder>42</b:RefOrder>
   </b:Source>
   <b:Source>
     <b:Tag>Jam21</b:Tag>
@@ -19951,7 +20539,7 @@
         </b:NameList>
       </b:Author>
     </b:Author>
-    <b:RefOrder>42</b:RefOrder>
+    <b:RefOrder>43</b:RefOrder>
   </b:Source>
   <b:Source>
     <b:Tag>Bro14</b:Tag>
@@ -19975,7 +20563,7 @@
         </b:NameList>
       </b:Author>
     </b:Author>
-    <b:RefOrder>43</b:RefOrder>
+    <b:RefOrder>44</b:RefOrder>
   </b:Source>
   <b:Source>
     <b:Tag>Irm13</b:Tag>
@@ -20065,7 +20653,7 @@
         </b:NameList>
       </b:Author>
     </b:Author>
-    <b:RefOrder>44</b:RefOrder>
+    <b:RefOrder>45</b:RefOrder>
   </b:Source>
   <b:Source>
     <b:Tag>Nor12</b:Tag>
@@ -20093,7 +20681,7 @@
         </b:NameList>
       </b:Author>
     </b:Author>
-    <b:RefOrder>45</b:RefOrder>
+    <b:RefOrder>46</b:RefOrder>
   </b:Source>
   <b:Source>
     <b:Tag>Vin15</b:Tag>
@@ -20176,7 +20764,7 @@
         </b:NameList>
       </b:Author>
     </b:Author>
-    <b:RefOrder>46</b:RefOrder>
+    <b:RefOrder>47</b:RefOrder>
   </b:Source>
   <b:Source>
     <b:Tag>Rei00</b:Tag>
@@ -20246,7 +20834,7 @@
         </b:NameList>
       </b:Author>
     </b:Author>
-    <b:RefOrder>47</b:RefOrder>
+    <b:RefOrder>48</b:RefOrder>
   </b:Source>
   <b:Source>
     <b:Tag>Bir09</b:Tag>
@@ -20346,7 +20934,7 @@
         </b:NameList>
       </b:Author>
     </b:Author>
-    <b:RefOrder>48</b:RefOrder>
+    <b:RefOrder>49</b:RefOrder>
   </b:Source>
   <b:Source>
     <b:Tag>Net21</b:Tag>
@@ -20402,7 +20990,7 @@
         </b:NameList>
       </b:Author>
     </b:Author>
-    <b:RefOrder>49</b:RefOrder>
+    <b:RefOrder>50</b:RefOrder>
   </b:Source>
   <b:Source>
     <b:Tag>Arı16</b:Tag>
@@ -20426,7 +21014,7 @@
         </b:NameList>
       </b:Author>
     </b:Author>
-    <b:RefOrder>50</b:RefOrder>
+    <b:RefOrder>51</b:RefOrder>
   </b:Source>
   <b:Source>
     <b:Tag>Wal16</b:Tag>
@@ -20454,7 +21042,7 @@
         </b:NameList>
       </b:Author>
     </b:Author>
-    <b:RefOrder>51</b:RefOrder>
+    <b:RefOrder>52</b:RefOrder>
   </b:Source>
   <b:Source>
     <b:Tag>Mak11</b:Tag>
@@ -20482,7 +21070,7 @@
         </b:NameList>
       </b:Author>
     </b:Author>
-    <b:RefOrder>52</b:RefOrder>
+    <b:RefOrder>53</b:RefOrder>
   </b:Source>
   <b:Source>
     <b:Tag>Bir21</b:Tag>
@@ -20502,7 +21090,7 @@
         </b:NameList>
       </b:Author>
     </b:Author>
-    <b:RefOrder>53</b:RefOrder>
+    <b:RefOrder>54</b:RefOrder>
   </b:Source>
   <b:Source>
     <b:Tag>Sta22</b:Tag>
@@ -20517,7 +21105,7 @@
     <b:InternetSiteTitle>Statista</b:InternetSiteTitle>
     <b:Year>2022</b:Year>
     <b:URL>https://www.statista.com/statistics/269872/largest-automobile-markets-worldwide-based-on-new-car-registrations/</b:URL>
-    <b:RefOrder>54</b:RefOrder>
+    <b:RefOrder>55</b:RefOrder>
   </b:Source>
   <b:Source>
     <b:Tag>Ort22</b:Tag>
@@ -20563,11 +21151,32 @@
     <b:URL>https://www.rivervaleleasing.co.uk/blog/posts/history-of-the-ford-fiesta-uk-best-selling-vehicle</b:URL>
     <b:RefOrder>22</b:RefOrder>
   </b:Source>
+  <b:Source>
+    <b:Tag>Cro51</b:Tag>
+    <b:SourceType>JournalArticle</b:SourceType>
+    <b:Guid>{B99D46A7-11CF-401E-879A-DB1675661B99}</b:Guid>
+    <b:Title>Coefficient Alpha and the Internal Structure of Tests</b:Title>
+    <b:JournalName>Psychometrika</b:JournalName>
+    <b:Year>1951</b:Year>
+    <b:Pages>297-334</b:Pages>
+    <b:Author>
+      <b:Author>
+        <b:NameList>
+          <b:Person>
+            <b:Last>Cronbach</b:Last>
+            <b:Middle>J</b:Middle>
+            <b:First>Lee</b:First>
+          </b:Person>
+        </b:NameList>
+      </b:Author>
+    </b:Author>
+    <b:RefOrder>23</b:RefOrder>
+  </b:Source>
 </b:Sources>
 </file>
 
 <file path=customXml/itemProps1.xml><?xml version="1.0" encoding="utf-8"?>
-<ds:datastoreItem xmlns:ds="http://schemas.openxmlformats.org/officeDocument/2006/customXml" ds:itemID="{0211802A-4347-4993-B5DF-456A1004E12B}">
+<ds:datastoreItem xmlns:ds="http://schemas.openxmlformats.org/officeDocument/2006/customXml" ds:itemID="{02E3D220-5A9B-45F7-A45B-249C3343061E}">
   <ds:schemaRefs>
     <ds:schemaRef ds:uri="http://schemas.openxmlformats.org/officeDocument/2006/bibliography"/>
   </ds:schemaRefs>

</xml_diff>

<commit_message>
Chapter 4 created; new code has been added in the r file, individual regression and t-tests
</commit_message>
<xml_diff>
--- a/francisco_riano_thesis_ma.docx
+++ b/francisco_riano_thesis_ma.docx
@@ -12076,6 +12076,15 @@
         </w:rPr>
         <w:t xml:space="preserve">). </w:t>
       </w:r>
+      <w:r>
+        <w:rPr>
+          <w:rFonts w:ascii="Times New Roman"/>
+          <w:iCs/>
+          <w:sz w:val="24"/>
+          <w:szCs w:val="15"/>
+        </w:rPr>
+        <w:t xml:space="preserve">To confirm this test, the same procedure was done but using age as a dependent variable (F(1) = 0.11, p = 0.740). Again these result confirm the initial statement that randomization was correctly apply in the experiment. </w:t>
+      </w:r>
     </w:p>
     <w:p>
       <w:pPr>
@@ -12241,7 +12250,66 @@
           <w:sz w:val="24"/>
           <w:szCs w:val="15"/>
         </w:rPr>
-        <w:t xml:space="preserve">basic assumptions behind ANOVA statistical model. The first of these assumptions is related </w:t>
+        <w:t xml:space="preserve">basic assumptions behind ANOVA statistical model. </w:t>
+      </w:r>
+      <w:r>
+        <w:rPr>
+          <w:rFonts w:ascii="Times New Roman"/>
+          <w:iCs/>
+          <w:sz w:val="24"/>
+          <w:szCs w:val="15"/>
+        </w:rPr>
+        <w:t xml:space="preserve">First, the observations have to be independent, given that this is a between-subject design experiment it is possible to assume that this first condition was fulfilled. </w:t>
+      </w:r>
+    </w:p>
+    <w:p>
+      <w:pPr>
+        <w:pStyle w:val="BodyText"/>
+        <w:spacing w:before="1" w:line="360" w:lineRule="auto"/>
+        <w:ind w:firstLine="720"/>
+        <w:jc w:val="both"/>
+        <w:rPr>
+          <w:rFonts w:ascii="Times New Roman"/>
+          <w:iCs/>
+          <w:sz w:val="24"/>
+          <w:szCs w:val="15"/>
+        </w:rPr>
+      </w:pPr>
+      <w:r>
+        <w:rPr>
+          <w:rFonts w:ascii="Times New Roman"/>
+          <w:iCs/>
+          <w:sz w:val="24"/>
+          <w:szCs w:val="15"/>
+        </w:rPr>
+        <w:t>T</w:t>
+      </w:r>
+      <w:r>
+        <w:rPr>
+          <w:rFonts w:ascii="Times New Roman"/>
+          <w:iCs/>
+          <w:sz w:val="24"/>
+          <w:szCs w:val="15"/>
+        </w:rPr>
+        <w:t xml:space="preserve">he </w:t>
+      </w:r>
+      <w:r>
+        <w:rPr>
+          <w:rFonts w:ascii="Times New Roman"/>
+          <w:iCs/>
+          <w:sz w:val="24"/>
+          <w:szCs w:val="15"/>
+        </w:rPr>
+        <w:t>second</w:t>
+      </w:r>
+      <w:r>
+        <w:rPr>
+          <w:rFonts w:ascii="Times New Roman"/>
+          <w:iCs/>
+          <w:sz w:val="24"/>
+          <w:szCs w:val="15"/>
+        </w:rPr>
+        <w:t xml:space="preserve"> of these assumptions is related </w:t>
       </w:r>
       <w:r>
         <w:rPr>
@@ -12480,7 +12548,17 @@
           <w:sz w:val="24"/>
           <w:szCs w:val="15"/>
         </w:rPr>
-        <w:t xml:space="preserve"> difference between the variances. For the mediator there is</w:t>
+        <w:t xml:space="preserve"> difference between </w:t>
+      </w:r>
+      <w:r>
+        <w:rPr>
+          <w:rFonts w:ascii="Times New Roman"/>
+          <w:iCs/>
+          <w:sz w:val="24"/>
+          <w:szCs w:val="15"/>
+        </w:rPr>
+        <w:lastRenderedPageBreak/>
+        <w:t>the variances. For the mediator there is</w:t>
       </w:r>
       <w:r>
         <w:rPr>
@@ -12498,6 +12576,15 @@
           <w:sz w:val="24"/>
           <w:szCs w:val="15"/>
         </w:rPr>
+        <w:t xml:space="preserve">a </w:t>
+      </w:r>
+      <w:r>
+        <w:rPr>
+          <w:rFonts w:ascii="Times New Roman"/>
+          <w:iCs/>
+          <w:sz w:val="24"/>
+          <w:szCs w:val="15"/>
+        </w:rPr>
         <w:t>significan</w:t>
       </w:r>
       <w:r>
@@ -12565,6 +12652,1228 @@
         </w:rPr>
         <w:t xml:space="preserve"> test, it is expected to avoid a significant p-value (lower than 0.05), but, according to Hair et al (2014) the violation of this assumption does not have a big impact if the groups have approximately the same size, that is the case in this study. </w:t>
       </w:r>
+    </w:p>
+    <w:p>
+      <w:pPr>
+        <w:pStyle w:val="BodyText"/>
+        <w:spacing w:before="1" w:line="360" w:lineRule="auto"/>
+        <w:ind w:firstLine="720"/>
+        <w:jc w:val="both"/>
+        <w:rPr>
+          <w:rFonts w:ascii="Times New Roman"/>
+          <w:iCs/>
+          <w:sz w:val="24"/>
+          <w:szCs w:val="15"/>
+        </w:rPr>
+      </w:pPr>
+      <w:r>
+        <w:rPr>
+          <w:rFonts w:ascii="Times New Roman"/>
+          <w:iCs/>
+          <w:sz w:val="24"/>
+          <w:szCs w:val="15"/>
+        </w:rPr>
+        <w:t xml:space="preserve">The third assumption is based on the concept of normality. In order to validate it, a Shapiro-Wilk test was carried out. </w:t>
+      </w:r>
+      <w:r>
+        <w:rPr>
+          <w:rFonts w:ascii="Times New Roman"/>
+          <w:iCs/>
+          <w:sz w:val="24"/>
+          <w:szCs w:val="15"/>
+        </w:rPr>
+        <w:t>This test suggests that normality was not found for either willingness to pay (W(260) = 0.95, p &lt; 0.001) and psychological ownership (W(260) = 0.92, p &lt;0.001)</w:t>
+      </w:r>
+      <w:r>
+        <w:rPr>
+          <w:rFonts w:ascii="Times New Roman"/>
+          <w:iCs/>
+          <w:sz w:val="24"/>
+          <w:szCs w:val="15"/>
+        </w:rPr>
+        <w:t>. Although normality is always wanted, it is possible to be less concerned about it based on the contributions provided by H</w:t>
+      </w:r>
+      <w:r>
+        <w:rPr>
+          <w:rFonts w:ascii="Times New Roman"/>
+          <w:iCs/>
+          <w:sz w:val="24"/>
+          <w:szCs w:val="15"/>
+        </w:rPr>
+        <w:t>ogg</w:t>
+      </w:r>
+      <w:r>
+        <w:rPr>
+          <w:rFonts w:ascii="Times New Roman"/>
+          <w:iCs/>
+          <w:sz w:val="24"/>
+          <w:szCs w:val="15"/>
+        </w:rPr>
+        <w:t xml:space="preserve"> et al (201</w:t>
+      </w:r>
+      <w:r>
+        <w:rPr>
+          <w:rFonts w:ascii="Times New Roman"/>
+          <w:iCs/>
+          <w:sz w:val="24"/>
+          <w:szCs w:val="15"/>
+        </w:rPr>
+        <w:t>2</w:t>
+      </w:r>
+      <w:r>
+        <w:rPr>
+          <w:rFonts w:ascii="Times New Roman"/>
+          <w:iCs/>
+          <w:sz w:val="24"/>
+          <w:szCs w:val="15"/>
+        </w:rPr>
+        <w:t xml:space="preserve">) who said that when the sample size is large enough (&gt;200) </w:t>
+      </w:r>
+      <w:r>
+        <w:rPr>
+          <w:rFonts w:ascii="Times New Roman"/>
+          <w:iCs/>
+          <w:sz w:val="24"/>
+          <w:szCs w:val="15"/>
+        </w:rPr>
+        <w:t xml:space="preserve">the Central Limit Theorem guarantees a roughly normal distribution. </w:t>
+      </w:r>
+      <w:r>
+        <w:rPr>
+          <w:rFonts w:ascii="Times New Roman"/>
+          <w:iCs/>
+          <w:sz w:val="24"/>
+          <w:szCs w:val="15"/>
+        </w:rPr>
+        <w:t xml:space="preserve">Despite some results were not the expected ones, the general conditions were fulfilled therefore it was possible to carry out the main analyses. </w:t>
+      </w:r>
+    </w:p>
+    <w:p>
+      <w:pPr>
+        <w:pStyle w:val="BodyText"/>
+        <w:numPr>
+          <w:ilvl w:val="1"/>
+          <w:numId w:val="26"/>
+        </w:numPr>
+        <w:spacing w:before="1" w:line="360" w:lineRule="auto"/>
+        <w:jc w:val="both"/>
+        <w:rPr>
+          <w:rFonts w:ascii="Times New Roman"/>
+          <w:i/>
+          <w:sz w:val="36"/>
+        </w:rPr>
+      </w:pPr>
+      <w:r>
+        <w:rPr>
+          <w:rFonts w:ascii="Times New Roman"/>
+          <w:i/>
+          <w:sz w:val="28"/>
+          <w:szCs w:val="17"/>
+        </w:rPr>
+        <w:t>Descriptive statistics</w:t>
+      </w:r>
+    </w:p>
+    <w:p>
+      <w:pPr>
+        <w:pStyle w:val="BodyText"/>
+        <w:spacing w:before="1" w:line="360" w:lineRule="auto"/>
+        <w:jc w:val="both"/>
+        <w:rPr>
+          <w:rFonts w:ascii="Times New Roman"/>
+          <w:iCs/>
+          <w:sz w:val="24"/>
+          <w:szCs w:val="15"/>
+        </w:rPr>
+      </w:pPr>
+      <w:r>
+        <w:rPr>
+          <w:rFonts w:ascii="Times New Roman"/>
+          <w:iCs/>
+          <w:sz w:val="24"/>
+          <w:szCs w:val="15"/>
+        </w:rPr>
+        <w:t xml:space="preserve">The descriptive </w:t>
+      </w:r>
+      <w:r>
+        <w:rPr>
+          <w:rFonts w:ascii="Times New Roman"/>
+          <w:iCs/>
+          <w:sz w:val="24"/>
+          <w:szCs w:val="15"/>
+        </w:rPr>
+        <w:t>statistics shown in table 2, summarize the data for each of the 4 experimental conditions.</w:t>
+      </w:r>
+    </w:p>
+    <w:tbl>
+      <w:tblPr>
+        <w:tblStyle w:val="PlainTable2"/>
+        <w:tblW w:w="0" w:type="auto"/>
+        <w:tblLook w:val="04A0" w:firstRow="1" w:lastRow="0" w:firstColumn="1" w:lastColumn="0" w:noHBand="0" w:noVBand="1"/>
+      </w:tblPr>
+      <w:tblGrid>
+        <w:gridCol w:w="2689"/>
+        <w:gridCol w:w="1397"/>
+        <w:gridCol w:w="1438"/>
+        <w:gridCol w:w="1559"/>
+        <w:gridCol w:w="1417"/>
+      </w:tblGrid>
+      <w:tr>
+        <w:trPr>
+          <w:cnfStyle w:val="100000000000" w:firstRow="1" w:lastRow="0" w:firstColumn="0" w:lastColumn="0" w:oddVBand="0" w:evenVBand="0" w:oddHBand="0" w:evenHBand="0" w:firstRowFirstColumn="0" w:firstRowLastColumn="0" w:lastRowFirstColumn="0" w:lastRowLastColumn="0"/>
+        </w:trPr>
+        <w:tc>
+          <w:tcPr>
+            <w:cnfStyle w:val="001000000000" w:firstRow="0" w:lastRow="0" w:firstColumn="1" w:lastColumn="0" w:oddVBand="0" w:evenVBand="0" w:oddHBand="0" w:evenHBand="0" w:firstRowFirstColumn="0" w:firstRowLastColumn="0" w:lastRowFirstColumn="0" w:lastRowLastColumn="0"/>
+            <w:tcW w:w="2689" w:type="dxa"/>
+            <w:vMerge w:val="restart"/>
+          </w:tcPr>
+          <w:p>
+            <w:pPr>
+              <w:pStyle w:val="BodyText"/>
+              <w:spacing w:before="1" w:line="360" w:lineRule="auto"/>
+              <w:jc w:val="center"/>
+              <w:rPr>
+                <w:rFonts w:ascii="Times New Roman"/>
+                <w:iCs/>
+                <w:sz w:val="24"/>
+                <w:szCs w:val="15"/>
+              </w:rPr>
+            </w:pPr>
+            <w:r>
+              <w:rPr>
+                <w:rFonts w:ascii="Times New Roman"/>
+                <w:iCs/>
+                <w:sz w:val="24"/>
+                <w:szCs w:val="15"/>
+              </w:rPr>
+              <w:t>Condition</w:t>
+            </w:r>
+          </w:p>
+        </w:tc>
+        <w:tc>
+          <w:tcPr>
+            <w:tcW w:w="2835" w:type="dxa"/>
+            <w:gridSpan w:val="2"/>
+          </w:tcPr>
+          <w:p>
+            <w:pPr>
+              <w:pStyle w:val="BodyText"/>
+              <w:spacing w:before="1" w:line="360" w:lineRule="auto"/>
+              <w:jc w:val="center"/>
+              <w:cnfStyle w:val="100000000000" w:firstRow="1" w:lastRow="0" w:firstColumn="0" w:lastColumn="0" w:oddVBand="0" w:evenVBand="0" w:oddHBand="0" w:evenHBand="0" w:firstRowFirstColumn="0" w:firstRowLastColumn="0" w:lastRowFirstColumn="0" w:lastRowLastColumn="0"/>
+              <w:rPr>
+                <w:rFonts w:ascii="Times New Roman"/>
+                <w:iCs/>
+                <w:sz w:val="24"/>
+                <w:szCs w:val="15"/>
+              </w:rPr>
+            </w:pPr>
+            <w:r>
+              <w:rPr>
+                <w:rFonts w:ascii="Times New Roman"/>
+                <w:iCs/>
+                <w:sz w:val="24"/>
+                <w:szCs w:val="15"/>
+              </w:rPr>
+              <w:t>Willingness to pay</w:t>
+            </w:r>
+          </w:p>
+        </w:tc>
+        <w:tc>
+          <w:tcPr>
+            <w:tcW w:w="2976" w:type="dxa"/>
+            <w:gridSpan w:val="2"/>
+          </w:tcPr>
+          <w:p>
+            <w:pPr>
+              <w:pStyle w:val="BodyText"/>
+              <w:spacing w:before="1" w:line="360" w:lineRule="auto"/>
+              <w:jc w:val="center"/>
+              <w:cnfStyle w:val="100000000000" w:firstRow="1" w:lastRow="0" w:firstColumn="0" w:lastColumn="0" w:oddVBand="0" w:evenVBand="0" w:oddHBand="0" w:evenHBand="0" w:firstRowFirstColumn="0" w:firstRowLastColumn="0" w:lastRowFirstColumn="0" w:lastRowLastColumn="0"/>
+              <w:rPr>
+                <w:rFonts w:ascii="Times New Roman"/>
+                <w:iCs/>
+                <w:sz w:val="24"/>
+                <w:szCs w:val="15"/>
+              </w:rPr>
+            </w:pPr>
+            <w:r>
+              <w:rPr>
+                <w:rFonts w:ascii="Times New Roman"/>
+                <w:iCs/>
+                <w:sz w:val="24"/>
+                <w:szCs w:val="15"/>
+              </w:rPr>
+              <w:t>Psychological ownership</w:t>
+            </w:r>
+          </w:p>
+        </w:tc>
+      </w:tr>
+      <w:tr>
+        <w:trPr>
+          <w:cnfStyle w:val="000000100000" w:firstRow="0" w:lastRow="0" w:firstColumn="0" w:lastColumn="0" w:oddVBand="0" w:evenVBand="0" w:oddHBand="1" w:evenHBand="0" w:firstRowFirstColumn="0" w:firstRowLastColumn="0" w:lastRowFirstColumn="0" w:lastRowLastColumn="0"/>
+        </w:trPr>
+        <w:tc>
+          <w:tcPr>
+            <w:cnfStyle w:val="001000000000" w:firstRow="0" w:lastRow="0" w:firstColumn="1" w:lastColumn="0" w:oddVBand="0" w:evenVBand="0" w:oddHBand="0" w:evenHBand="0" w:firstRowFirstColumn="0" w:firstRowLastColumn="0" w:lastRowFirstColumn="0" w:lastRowLastColumn="0"/>
+            <w:tcW w:w="2689" w:type="dxa"/>
+            <w:vMerge/>
+          </w:tcPr>
+          <w:p>
+            <w:pPr>
+              <w:pStyle w:val="BodyText"/>
+              <w:spacing w:before="1" w:line="360" w:lineRule="auto"/>
+              <w:jc w:val="both"/>
+              <w:rPr>
+                <w:rFonts w:ascii="Times New Roman"/>
+                <w:iCs/>
+                <w:sz w:val="24"/>
+                <w:szCs w:val="15"/>
+              </w:rPr>
+            </w:pPr>
+          </w:p>
+        </w:tc>
+        <w:tc>
+          <w:tcPr>
+            <w:tcW w:w="1397" w:type="dxa"/>
+          </w:tcPr>
+          <w:p>
+            <w:pPr>
+              <w:pStyle w:val="BodyText"/>
+              <w:spacing w:before="1" w:line="360" w:lineRule="auto"/>
+              <w:jc w:val="center"/>
+              <w:cnfStyle w:val="000000100000" w:firstRow="0" w:lastRow="0" w:firstColumn="0" w:lastColumn="0" w:oddVBand="0" w:evenVBand="0" w:oddHBand="1" w:evenHBand="0" w:firstRowFirstColumn="0" w:firstRowLastColumn="0" w:lastRowFirstColumn="0" w:lastRowLastColumn="0"/>
+              <w:rPr>
+                <w:rFonts w:ascii="Times New Roman"/>
+                <w:iCs/>
+                <w:sz w:val="24"/>
+                <w:szCs w:val="15"/>
+              </w:rPr>
+            </w:pPr>
+            <w:r>
+              <w:rPr>
+                <w:rFonts w:ascii="Times New Roman"/>
+                <w:iCs/>
+                <w:sz w:val="24"/>
+                <w:szCs w:val="15"/>
+              </w:rPr>
+              <w:t>M</w:t>
+            </w:r>
+          </w:p>
+        </w:tc>
+        <w:tc>
+          <w:tcPr>
+            <w:tcW w:w="1438" w:type="dxa"/>
+          </w:tcPr>
+          <w:p>
+            <w:pPr>
+              <w:pStyle w:val="BodyText"/>
+              <w:spacing w:before="1" w:line="360" w:lineRule="auto"/>
+              <w:jc w:val="center"/>
+              <w:cnfStyle w:val="000000100000" w:firstRow="0" w:lastRow="0" w:firstColumn="0" w:lastColumn="0" w:oddVBand="0" w:evenVBand="0" w:oddHBand="1" w:evenHBand="0" w:firstRowFirstColumn="0" w:firstRowLastColumn="0" w:lastRowFirstColumn="0" w:lastRowLastColumn="0"/>
+              <w:rPr>
+                <w:rFonts w:ascii="Times New Roman"/>
+                <w:iCs/>
+                <w:sz w:val="24"/>
+                <w:szCs w:val="15"/>
+              </w:rPr>
+            </w:pPr>
+            <w:r>
+              <w:rPr>
+                <w:rFonts w:ascii="Times New Roman"/>
+                <w:iCs/>
+                <w:sz w:val="24"/>
+                <w:szCs w:val="15"/>
+              </w:rPr>
+              <w:t>SD</w:t>
+            </w:r>
+          </w:p>
+        </w:tc>
+        <w:tc>
+          <w:tcPr>
+            <w:tcW w:w="1559" w:type="dxa"/>
+          </w:tcPr>
+          <w:p>
+            <w:pPr>
+              <w:pStyle w:val="BodyText"/>
+              <w:spacing w:before="1" w:line="360" w:lineRule="auto"/>
+              <w:jc w:val="center"/>
+              <w:cnfStyle w:val="000000100000" w:firstRow="0" w:lastRow="0" w:firstColumn="0" w:lastColumn="0" w:oddVBand="0" w:evenVBand="0" w:oddHBand="1" w:evenHBand="0" w:firstRowFirstColumn="0" w:firstRowLastColumn="0" w:lastRowFirstColumn="0" w:lastRowLastColumn="0"/>
+              <w:rPr>
+                <w:rFonts w:ascii="Times New Roman"/>
+                <w:iCs/>
+                <w:sz w:val="24"/>
+                <w:szCs w:val="15"/>
+              </w:rPr>
+            </w:pPr>
+            <w:r>
+              <w:rPr>
+                <w:rFonts w:ascii="Times New Roman"/>
+                <w:iCs/>
+                <w:sz w:val="24"/>
+                <w:szCs w:val="15"/>
+              </w:rPr>
+              <w:t>M</w:t>
+            </w:r>
+          </w:p>
+        </w:tc>
+        <w:tc>
+          <w:tcPr>
+            <w:tcW w:w="1417" w:type="dxa"/>
+          </w:tcPr>
+          <w:p>
+            <w:pPr>
+              <w:pStyle w:val="BodyText"/>
+              <w:spacing w:before="1" w:line="360" w:lineRule="auto"/>
+              <w:jc w:val="center"/>
+              <w:cnfStyle w:val="000000100000" w:firstRow="0" w:lastRow="0" w:firstColumn="0" w:lastColumn="0" w:oddVBand="0" w:evenVBand="0" w:oddHBand="1" w:evenHBand="0" w:firstRowFirstColumn="0" w:firstRowLastColumn="0" w:lastRowFirstColumn="0" w:lastRowLastColumn="0"/>
+              <w:rPr>
+                <w:rFonts w:ascii="Times New Roman"/>
+                <w:iCs/>
+                <w:sz w:val="24"/>
+                <w:szCs w:val="15"/>
+              </w:rPr>
+            </w:pPr>
+            <w:r>
+              <w:rPr>
+                <w:rFonts w:ascii="Times New Roman"/>
+                <w:iCs/>
+                <w:sz w:val="24"/>
+                <w:szCs w:val="15"/>
+              </w:rPr>
+              <w:t>SD</w:t>
+            </w:r>
+          </w:p>
+        </w:tc>
+      </w:tr>
+      <w:tr>
+        <w:tc>
+          <w:tcPr>
+            <w:cnfStyle w:val="001000000000" w:firstRow="0" w:lastRow="0" w:firstColumn="1" w:lastColumn="0" w:oddVBand="0" w:evenVBand="0" w:oddHBand="0" w:evenHBand="0" w:firstRowFirstColumn="0" w:firstRowLastColumn="0" w:lastRowFirstColumn="0" w:lastRowLastColumn="0"/>
+            <w:tcW w:w="2689" w:type="dxa"/>
+          </w:tcPr>
+          <w:p>
+            <w:pPr>
+              <w:pStyle w:val="BodyText"/>
+              <w:spacing w:before="1" w:line="360" w:lineRule="auto"/>
+              <w:jc w:val="both"/>
+              <w:rPr>
+                <w:rFonts w:ascii="Times New Roman"/>
+                <w:b w:val="0"/>
+                <w:bCs w:val="0"/>
+                <w:iCs/>
+                <w:sz w:val="22"/>
+                <w:szCs w:val="13"/>
+              </w:rPr>
+            </w:pPr>
+            <w:r>
+              <w:rPr>
+                <w:rFonts w:ascii="Times New Roman"/>
+                <w:b w:val="0"/>
+                <w:bCs w:val="0"/>
+                <w:iCs/>
+                <w:sz w:val="22"/>
+                <w:szCs w:val="13"/>
+              </w:rPr>
+              <w:t>Hedonic-High (N = 65)</w:t>
+            </w:r>
+          </w:p>
+        </w:tc>
+        <w:tc>
+          <w:tcPr>
+            <w:tcW w:w="1397" w:type="dxa"/>
+          </w:tcPr>
+          <w:p>
+            <w:pPr>
+              <w:pStyle w:val="BodyText"/>
+              <w:spacing w:before="1" w:line="360" w:lineRule="auto"/>
+              <w:jc w:val="both"/>
+              <w:cnfStyle w:val="000000000000" w:firstRow="0" w:lastRow="0" w:firstColumn="0" w:lastColumn="0" w:oddVBand="0" w:evenVBand="0" w:oddHBand="0" w:evenHBand="0" w:firstRowFirstColumn="0" w:firstRowLastColumn="0" w:lastRowFirstColumn="0" w:lastRowLastColumn="0"/>
+              <w:rPr>
+                <w:rFonts w:ascii="Times New Roman"/>
+                <w:iCs/>
+                <w:sz w:val="24"/>
+                <w:szCs w:val="15"/>
+              </w:rPr>
+            </w:pPr>
+            <w:r>
+              <w:rPr>
+                <w:rFonts w:ascii="Times New Roman"/>
+                <w:iCs/>
+                <w:sz w:val="24"/>
+                <w:szCs w:val="15"/>
+              </w:rPr>
+              <w:t>1944</w:t>
+            </w:r>
+          </w:p>
+        </w:tc>
+        <w:tc>
+          <w:tcPr>
+            <w:tcW w:w="1438" w:type="dxa"/>
+          </w:tcPr>
+          <w:p>
+            <w:pPr>
+              <w:pStyle w:val="BodyText"/>
+              <w:spacing w:before="1" w:line="360" w:lineRule="auto"/>
+              <w:jc w:val="both"/>
+              <w:cnfStyle w:val="000000000000" w:firstRow="0" w:lastRow="0" w:firstColumn="0" w:lastColumn="0" w:oddVBand="0" w:evenVBand="0" w:oddHBand="0" w:evenHBand="0" w:firstRowFirstColumn="0" w:firstRowLastColumn="0" w:lastRowFirstColumn="0" w:lastRowLastColumn="0"/>
+              <w:rPr>
+                <w:rFonts w:ascii="Times New Roman"/>
+                <w:iCs/>
+                <w:sz w:val="24"/>
+                <w:szCs w:val="15"/>
+              </w:rPr>
+            </w:pPr>
+            <w:r>
+              <w:rPr>
+                <w:rFonts w:ascii="Times New Roman"/>
+                <w:iCs/>
+                <w:sz w:val="24"/>
+                <w:szCs w:val="15"/>
+              </w:rPr>
+              <w:t>(1188)</w:t>
+            </w:r>
+          </w:p>
+        </w:tc>
+        <w:tc>
+          <w:tcPr>
+            <w:tcW w:w="1559" w:type="dxa"/>
+          </w:tcPr>
+          <w:p>
+            <w:pPr>
+              <w:pStyle w:val="BodyText"/>
+              <w:spacing w:before="1" w:line="360" w:lineRule="auto"/>
+              <w:jc w:val="both"/>
+              <w:cnfStyle w:val="000000000000" w:firstRow="0" w:lastRow="0" w:firstColumn="0" w:lastColumn="0" w:oddVBand="0" w:evenVBand="0" w:oddHBand="0" w:evenHBand="0" w:firstRowFirstColumn="0" w:firstRowLastColumn="0" w:lastRowFirstColumn="0" w:lastRowLastColumn="0"/>
+              <w:rPr>
+                <w:rFonts w:ascii="Times New Roman"/>
+                <w:iCs/>
+                <w:sz w:val="24"/>
+                <w:szCs w:val="15"/>
+              </w:rPr>
+            </w:pPr>
+            <w:r>
+              <w:rPr>
+                <w:rFonts w:ascii="Times New Roman"/>
+                <w:iCs/>
+                <w:sz w:val="24"/>
+                <w:szCs w:val="15"/>
+              </w:rPr>
+              <w:t>4.74</w:t>
+            </w:r>
+          </w:p>
+        </w:tc>
+        <w:tc>
+          <w:tcPr>
+            <w:tcW w:w="1417" w:type="dxa"/>
+          </w:tcPr>
+          <w:p>
+            <w:pPr>
+              <w:pStyle w:val="BodyText"/>
+              <w:spacing w:before="1" w:line="360" w:lineRule="auto"/>
+              <w:jc w:val="both"/>
+              <w:cnfStyle w:val="000000000000" w:firstRow="0" w:lastRow="0" w:firstColumn="0" w:lastColumn="0" w:oddVBand="0" w:evenVBand="0" w:oddHBand="0" w:evenHBand="0" w:firstRowFirstColumn="0" w:firstRowLastColumn="0" w:lastRowFirstColumn="0" w:lastRowLastColumn="0"/>
+              <w:rPr>
+                <w:rFonts w:ascii="Times New Roman"/>
+                <w:iCs/>
+                <w:sz w:val="24"/>
+                <w:szCs w:val="15"/>
+              </w:rPr>
+            </w:pPr>
+            <w:r>
+              <w:rPr>
+                <w:rFonts w:ascii="Times New Roman"/>
+                <w:iCs/>
+                <w:sz w:val="24"/>
+                <w:szCs w:val="15"/>
+              </w:rPr>
+              <w:t>(1.61)</w:t>
+            </w:r>
+          </w:p>
+        </w:tc>
+      </w:tr>
+      <w:tr>
+        <w:trPr>
+          <w:cnfStyle w:val="000000100000" w:firstRow="0" w:lastRow="0" w:firstColumn="0" w:lastColumn="0" w:oddVBand="0" w:evenVBand="0" w:oddHBand="1" w:evenHBand="0" w:firstRowFirstColumn="0" w:firstRowLastColumn="0" w:lastRowFirstColumn="0" w:lastRowLastColumn="0"/>
+        </w:trPr>
+        <w:tc>
+          <w:tcPr>
+            <w:cnfStyle w:val="001000000000" w:firstRow="0" w:lastRow="0" w:firstColumn="1" w:lastColumn="0" w:oddVBand="0" w:evenVBand="0" w:oddHBand="0" w:evenHBand="0" w:firstRowFirstColumn="0" w:firstRowLastColumn="0" w:lastRowFirstColumn="0" w:lastRowLastColumn="0"/>
+            <w:tcW w:w="2689" w:type="dxa"/>
+          </w:tcPr>
+          <w:p>
+            <w:pPr>
+              <w:pStyle w:val="BodyText"/>
+              <w:spacing w:before="1" w:line="360" w:lineRule="auto"/>
+              <w:jc w:val="both"/>
+              <w:rPr>
+                <w:rFonts w:ascii="Times New Roman"/>
+                <w:b w:val="0"/>
+                <w:bCs w:val="0"/>
+                <w:iCs/>
+                <w:sz w:val="22"/>
+                <w:szCs w:val="13"/>
+              </w:rPr>
+            </w:pPr>
+            <w:r>
+              <w:rPr>
+                <w:rFonts w:ascii="Times New Roman"/>
+                <w:b w:val="0"/>
+                <w:bCs w:val="0"/>
+                <w:iCs/>
+                <w:sz w:val="22"/>
+                <w:szCs w:val="13"/>
+              </w:rPr>
+              <w:t>Hedonic-Low (N = 66)</w:t>
+            </w:r>
+          </w:p>
+        </w:tc>
+        <w:tc>
+          <w:tcPr>
+            <w:tcW w:w="1397" w:type="dxa"/>
+          </w:tcPr>
+          <w:p>
+            <w:pPr>
+              <w:pStyle w:val="BodyText"/>
+              <w:spacing w:before="1" w:line="360" w:lineRule="auto"/>
+              <w:jc w:val="both"/>
+              <w:cnfStyle w:val="000000100000" w:firstRow="0" w:lastRow="0" w:firstColumn="0" w:lastColumn="0" w:oddVBand="0" w:evenVBand="0" w:oddHBand="1" w:evenHBand="0" w:firstRowFirstColumn="0" w:firstRowLastColumn="0" w:lastRowFirstColumn="0" w:lastRowLastColumn="0"/>
+              <w:rPr>
+                <w:rFonts w:ascii="Times New Roman"/>
+                <w:iCs/>
+                <w:sz w:val="24"/>
+                <w:szCs w:val="15"/>
+              </w:rPr>
+            </w:pPr>
+            <w:r>
+              <w:rPr>
+                <w:rFonts w:ascii="Times New Roman"/>
+                <w:iCs/>
+                <w:sz w:val="24"/>
+                <w:szCs w:val="15"/>
+              </w:rPr>
+              <w:t>1531</w:t>
+            </w:r>
+          </w:p>
+        </w:tc>
+        <w:tc>
+          <w:tcPr>
+            <w:tcW w:w="1438" w:type="dxa"/>
+          </w:tcPr>
+          <w:p>
+            <w:pPr>
+              <w:pStyle w:val="BodyText"/>
+              <w:spacing w:before="1" w:line="360" w:lineRule="auto"/>
+              <w:jc w:val="both"/>
+              <w:cnfStyle w:val="000000100000" w:firstRow="0" w:lastRow="0" w:firstColumn="0" w:lastColumn="0" w:oddVBand="0" w:evenVBand="0" w:oddHBand="1" w:evenHBand="0" w:firstRowFirstColumn="0" w:firstRowLastColumn="0" w:lastRowFirstColumn="0" w:lastRowLastColumn="0"/>
+              <w:rPr>
+                <w:rFonts w:ascii="Times New Roman"/>
+                <w:iCs/>
+                <w:sz w:val="24"/>
+                <w:szCs w:val="15"/>
+              </w:rPr>
+            </w:pPr>
+            <w:r>
+              <w:rPr>
+                <w:rFonts w:ascii="Times New Roman"/>
+                <w:iCs/>
+                <w:sz w:val="24"/>
+                <w:szCs w:val="15"/>
+              </w:rPr>
+              <w:t>(1132)</w:t>
+            </w:r>
+          </w:p>
+        </w:tc>
+        <w:tc>
+          <w:tcPr>
+            <w:tcW w:w="1559" w:type="dxa"/>
+          </w:tcPr>
+          <w:p>
+            <w:pPr>
+              <w:pStyle w:val="BodyText"/>
+              <w:spacing w:before="1" w:line="360" w:lineRule="auto"/>
+              <w:jc w:val="both"/>
+              <w:cnfStyle w:val="000000100000" w:firstRow="0" w:lastRow="0" w:firstColumn="0" w:lastColumn="0" w:oddVBand="0" w:evenVBand="0" w:oddHBand="1" w:evenHBand="0" w:firstRowFirstColumn="0" w:firstRowLastColumn="0" w:lastRowFirstColumn="0" w:lastRowLastColumn="0"/>
+              <w:rPr>
+                <w:rFonts w:ascii="Times New Roman"/>
+                <w:iCs/>
+                <w:sz w:val="24"/>
+                <w:szCs w:val="15"/>
+              </w:rPr>
+            </w:pPr>
+            <w:r>
+              <w:rPr>
+                <w:rFonts w:ascii="Times New Roman"/>
+                <w:iCs/>
+                <w:sz w:val="24"/>
+                <w:szCs w:val="15"/>
+              </w:rPr>
+              <w:t>5.25</w:t>
+            </w:r>
+          </w:p>
+        </w:tc>
+        <w:tc>
+          <w:tcPr>
+            <w:tcW w:w="1417" w:type="dxa"/>
+          </w:tcPr>
+          <w:p>
+            <w:pPr>
+              <w:pStyle w:val="BodyText"/>
+              <w:spacing w:before="1" w:line="360" w:lineRule="auto"/>
+              <w:jc w:val="both"/>
+              <w:cnfStyle w:val="000000100000" w:firstRow="0" w:lastRow="0" w:firstColumn="0" w:lastColumn="0" w:oddVBand="0" w:evenVBand="0" w:oddHBand="1" w:evenHBand="0" w:firstRowFirstColumn="0" w:firstRowLastColumn="0" w:lastRowFirstColumn="0" w:lastRowLastColumn="0"/>
+              <w:rPr>
+                <w:rFonts w:ascii="Times New Roman"/>
+                <w:iCs/>
+                <w:sz w:val="24"/>
+                <w:szCs w:val="15"/>
+              </w:rPr>
+            </w:pPr>
+            <w:r>
+              <w:rPr>
+                <w:rFonts w:ascii="Times New Roman"/>
+                <w:iCs/>
+                <w:sz w:val="24"/>
+                <w:szCs w:val="15"/>
+              </w:rPr>
+              <w:t>(0.99)</w:t>
+            </w:r>
+          </w:p>
+        </w:tc>
+      </w:tr>
+      <w:tr>
+        <w:tc>
+          <w:tcPr>
+            <w:cnfStyle w:val="001000000000" w:firstRow="0" w:lastRow="0" w:firstColumn="1" w:lastColumn="0" w:oddVBand="0" w:evenVBand="0" w:oddHBand="0" w:evenHBand="0" w:firstRowFirstColumn="0" w:firstRowLastColumn="0" w:lastRowFirstColumn="0" w:lastRowLastColumn="0"/>
+            <w:tcW w:w="2689" w:type="dxa"/>
+          </w:tcPr>
+          <w:p>
+            <w:pPr>
+              <w:pStyle w:val="BodyText"/>
+              <w:spacing w:before="1" w:line="360" w:lineRule="auto"/>
+              <w:jc w:val="both"/>
+              <w:rPr>
+                <w:rFonts w:ascii="Times New Roman"/>
+                <w:b w:val="0"/>
+                <w:bCs w:val="0"/>
+                <w:iCs/>
+                <w:sz w:val="22"/>
+                <w:szCs w:val="13"/>
+              </w:rPr>
+            </w:pPr>
+            <w:r>
+              <w:rPr>
+                <w:rFonts w:ascii="Times New Roman"/>
+                <w:b w:val="0"/>
+                <w:bCs w:val="0"/>
+                <w:iCs/>
+                <w:sz w:val="22"/>
+                <w:szCs w:val="13"/>
+              </w:rPr>
+              <w:t>Utilitarian-High (N = 65)</w:t>
+            </w:r>
+          </w:p>
+        </w:tc>
+        <w:tc>
+          <w:tcPr>
+            <w:tcW w:w="1397" w:type="dxa"/>
+          </w:tcPr>
+          <w:p>
+            <w:pPr>
+              <w:pStyle w:val="BodyText"/>
+              <w:spacing w:before="1" w:line="360" w:lineRule="auto"/>
+              <w:jc w:val="both"/>
+              <w:cnfStyle w:val="000000000000" w:firstRow="0" w:lastRow="0" w:firstColumn="0" w:lastColumn="0" w:oddVBand="0" w:evenVBand="0" w:oddHBand="0" w:evenHBand="0" w:firstRowFirstColumn="0" w:firstRowLastColumn="0" w:lastRowFirstColumn="0" w:lastRowLastColumn="0"/>
+              <w:rPr>
+                <w:rFonts w:ascii="Times New Roman"/>
+                <w:iCs/>
+                <w:sz w:val="24"/>
+                <w:szCs w:val="15"/>
+              </w:rPr>
+            </w:pPr>
+            <w:r>
+              <w:rPr>
+                <w:rFonts w:ascii="Times New Roman"/>
+                <w:iCs/>
+                <w:sz w:val="24"/>
+                <w:szCs w:val="15"/>
+              </w:rPr>
+              <w:t>2067</w:t>
+            </w:r>
+          </w:p>
+        </w:tc>
+        <w:tc>
+          <w:tcPr>
+            <w:tcW w:w="1438" w:type="dxa"/>
+          </w:tcPr>
+          <w:p>
+            <w:pPr>
+              <w:pStyle w:val="BodyText"/>
+              <w:spacing w:before="1" w:line="360" w:lineRule="auto"/>
+              <w:jc w:val="both"/>
+              <w:cnfStyle w:val="000000000000" w:firstRow="0" w:lastRow="0" w:firstColumn="0" w:lastColumn="0" w:oddVBand="0" w:evenVBand="0" w:oddHBand="0" w:evenHBand="0" w:firstRowFirstColumn="0" w:firstRowLastColumn="0" w:lastRowFirstColumn="0" w:lastRowLastColumn="0"/>
+              <w:rPr>
+                <w:rFonts w:ascii="Times New Roman"/>
+                <w:iCs/>
+                <w:sz w:val="24"/>
+                <w:szCs w:val="15"/>
+              </w:rPr>
+            </w:pPr>
+            <w:r>
+              <w:rPr>
+                <w:rFonts w:ascii="Times New Roman"/>
+                <w:iCs/>
+                <w:sz w:val="24"/>
+                <w:szCs w:val="15"/>
+              </w:rPr>
+              <w:t>(1324)</w:t>
+            </w:r>
+          </w:p>
+        </w:tc>
+        <w:tc>
+          <w:tcPr>
+            <w:tcW w:w="1559" w:type="dxa"/>
+          </w:tcPr>
+          <w:p>
+            <w:pPr>
+              <w:pStyle w:val="BodyText"/>
+              <w:spacing w:before="1" w:line="360" w:lineRule="auto"/>
+              <w:jc w:val="both"/>
+              <w:cnfStyle w:val="000000000000" w:firstRow="0" w:lastRow="0" w:firstColumn="0" w:lastColumn="0" w:oddVBand="0" w:evenVBand="0" w:oddHBand="0" w:evenHBand="0" w:firstRowFirstColumn="0" w:firstRowLastColumn="0" w:lastRowFirstColumn="0" w:lastRowLastColumn="0"/>
+              <w:rPr>
+                <w:rFonts w:ascii="Times New Roman"/>
+                <w:iCs/>
+                <w:sz w:val="24"/>
+                <w:szCs w:val="15"/>
+              </w:rPr>
+            </w:pPr>
+            <w:r>
+              <w:rPr>
+                <w:rFonts w:ascii="Times New Roman"/>
+                <w:iCs/>
+                <w:sz w:val="24"/>
+                <w:szCs w:val="15"/>
+              </w:rPr>
+              <w:t>4.93</w:t>
+            </w:r>
+          </w:p>
+        </w:tc>
+        <w:tc>
+          <w:tcPr>
+            <w:tcW w:w="1417" w:type="dxa"/>
+          </w:tcPr>
+          <w:p>
+            <w:pPr>
+              <w:pStyle w:val="BodyText"/>
+              <w:spacing w:before="1" w:line="360" w:lineRule="auto"/>
+              <w:jc w:val="both"/>
+              <w:cnfStyle w:val="000000000000" w:firstRow="0" w:lastRow="0" w:firstColumn="0" w:lastColumn="0" w:oddVBand="0" w:evenVBand="0" w:oddHBand="0" w:evenHBand="0" w:firstRowFirstColumn="0" w:firstRowLastColumn="0" w:lastRowFirstColumn="0" w:lastRowLastColumn="0"/>
+              <w:rPr>
+                <w:rFonts w:ascii="Times New Roman"/>
+                <w:iCs/>
+                <w:sz w:val="24"/>
+                <w:szCs w:val="15"/>
+              </w:rPr>
+            </w:pPr>
+            <w:r>
+              <w:rPr>
+                <w:rFonts w:ascii="Times New Roman"/>
+                <w:iCs/>
+                <w:sz w:val="24"/>
+                <w:szCs w:val="15"/>
+              </w:rPr>
+              <w:t>(1.49)</w:t>
+            </w:r>
+          </w:p>
+        </w:tc>
+      </w:tr>
+      <w:tr>
+        <w:trPr>
+          <w:cnfStyle w:val="000000100000" w:firstRow="0" w:lastRow="0" w:firstColumn="0" w:lastColumn="0" w:oddVBand="0" w:evenVBand="0" w:oddHBand="1" w:evenHBand="0" w:firstRowFirstColumn="0" w:firstRowLastColumn="0" w:lastRowFirstColumn="0" w:lastRowLastColumn="0"/>
+        </w:trPr>
+        <w:tc>
+          <w:tcPr>
+            <w:cnfStyle w:val="001000000000" w:firstRow="0" w:lastRow="0" w:firstColumn="1" w:lastColumn="0" w:oddVBand="0" w:evenVBand="0" w:oddHBand="0" w:evenHBand="0" w:firstRowFirstColumn="0" w:firstRowLastColumn="0" w:lastRowFirstColumn="0" w:lastRowLastColumn="0"/>
+            <w:tcW w:w="2689" w:type="dxa"/>
+          </w:tcPr>
+          <w:p>
+            <w:pPr>
+              <w:pStyle w:val="BodyText"/>
+              <w:spacing w:before="1" w:line="360" w:lineRule="auto"/>
+              <w:jc w:val="both"/>
+              <w:rPr>
+                <w:rFonts w:ascii="Times New Roman"/>
+                <w:b w:val="0"/>
+                <w:bCs w:val="0"/>
+                <w:iCs/>
+                <w:sz w:val="22"/>
+                <w:szCs w:val="13"/>
+              </w:rPr>
+            </w:pPr>
+            <w:r>
+              <w:rPr>
+                <w:rFonts w:ascii="Times New Roman"/>
+                <w:b w:val="0"/>
+                <w:bCs w:val="0"/>
+                <w:iCs/>
+                <w:sz w:val="22"/>
+                <w:szCs w:val="13"/>
+              </w:rPr>
+              <w:t>Utilitarian-Low (N = 64)</w:t>
+            </w:r>
+          </w:p>
+        </w:tc>
+        <w:tc>
+          <w:tcPr>
+            <w:tcW w:w="1397" w:type="dxa"/>
+          </w:tcPr>
+          <w:p>
+            <w:pPr>
+              <w:pStyle w:val="BodyText"/>
+              <w:spacing w:before="1" w:line="360" w:lineRule="auto"/>
+              <w:jc w:val="both"/>
+              <w:cnfStyle w:val="000000100000" w:firstRow="0" w:lastRow="0" w:firstColumn="0" w:lastColumn="0" w:oddVBand="0" w:evenVBand="0" w:oddHBand="1" w:evenHBand="0" w:firstRowFirstColumn="0" w:firstRowLastColumn="0" w:lastRowFirstColumn="0" w:lastRowLastColumn="0"/>
+              <w:rPr>
+                <w:rFonts w:ascii="Times New Roman"/>
+                <w:iCs/>
+                <w:sz w:val="24"/>
+                <w:szCs w:val="15"/>
+              </w:rPr>
+            </w:pPr>
+            <w:r>
+              <w:rPr>
+                <w:rFonts w:ascii="Times New Roman"/>
+                <w:iCs/>
+                <w:sz w:val="24"/>
+                <w:szCs w:val="15"/>
+              </w:rPr>
+              <w:t>2242</w:t>
+            </w:r>
+          </w:p>
+        </w:tc>
+        <w:tc>
+          <w:tcPr>
+            <w:tcW w:w="1438" w:type="dxa"/>
+          </w:tcPr>
+          <w:p>
+            <w:pPr>
+              <w:pStyle w:val="BodyText"/>
+              <w:spacing w:before="1" w:line="360" w:lineRule="auto"/>
+              <w:jc w:val="both"/>
+              <w:cnfStyle w:val="000000100000" w:firstRow="0" w:lastRow="0" w:firstColumn="0" w:lastColumn="0" w:oddVBand="0" w:evenVBand="0" w:oddHBand="1" w:evenHBand="0" w:firstRowFirstColumn="0" w:firstRowLastColumn="0" w:lastRowFirstColumn="0" w:lastRowLastColumn="0"/>
+              <w:rPr>
+                <w:rFonts w:ascii="Times New Roman"/>
+                <w:iCs/>
+                <w:sz w:val="24"/>
+                <w:szCs w:val="15"/>
+              </w:rPr>
+            </w:pPr>
+            <w:r>
+              <w:rPr>
+                <w:rFonts w:ascii="Times New Roman"/>
+                <w:iCs/>
+                <w:sz w:val="24"/>
+                <w:szCs w:val="15"/>
+              </w:rPr>
+              <w:t>(1361)</w:t>
+            </w:r>
+          </w:p>
+        </w:tc>
+        <w:tc>
+          <w:tcPr>
+            <w:tcW w:w="1559" w:type="dxa"/>
+          </w:tcPr>
+          <w:p>
+            <w:pPr>
+              <w:pStyle w:val="BodyText"/>
+              <w:spacing w:before="1" w:line="360" w:lineRule="auto"/>
+              <w:jc w:val="both"/>
+              <w:cnfStyle w:val="000000100000" w:firstRow="0" w:lastRow="0" w:firstColumn="0" w:lastColumn="0" w:oddVBand="0" w:evenVBand="0" w:oddHBand="1" w:evenHBand="0" w:firstRowFirstColumn="0" w:firstRowLastColumn="0" w:lastRowFirstColumn="0" w:lastRowLastColumn="0"/>
+              <w:rPr>
+                <w:rFonts w:ascii="Times New Roman"/>
+                <w:iCs/>
+                <w:sz w:val="24"/>
+                <w:szCs w:val="15"/>
+              </w:rPr>
+            </w:pPr>
+            <w:r>
+              <w:rPr>
+                <w:rFonts w:ascii="Times New Roman"/>
+                <w:iCs/>
+                <w:sz w:val="24"/>
+                <w:szCs w:val="15"/>
+              </w:rPr>
+              <w:t>4.95</w:t>
+            </w:r>
+          </w:p>
+        </w:tc>
+        <w:tc>
+          <w:tcPr>
+            <w:tcW w:w="1417" w:type="dxa"/>
+          </w:tcPr>
+          <w:p>
+            <w:pPr>
+              <w:pStyle w:val="BodyText"/>
+              <w:spacing w:before="1" w:line="360" w:lineRule="auto"/>
+              <w:jc w:val="both"/>
+              <w:cnfStyle w:val="000000100000" w:firstRow="0" w:lastRow="0" w:firstColumn="0" w:lastColumn="0" w:oddVBand="0" w:evenVBand="0" w:oddHBand="1" w:evenHBand="0" w:firstRowFirstColumn="0" w:firstRowLastColumn="0" w:lastRowFirstColumn="0" w:lastRowLastColumn="0"/>
+              <w:rPr>
+                <w:rFonts w:ascii="Times New Roman"/>
+                <w:iCs/>
+                <w:sz w:val="24"/>
+                <w:szCs w:val="15"/>
+              </w:rPr>
+            </w:pPr>
+            <w:r>
+              <w:rPr>
+                <w:rFonts w:ascii="Times New Roman"/>
+                <w:iCs/>
+                <w:sz w:val="24"/>
+                <w:szCs w:val="15"/>
+              </w:rPr>
+              <w:t>(1.61)</w:t>
+            </w:r>
+          </w:p>
+        </w:tc>
+      </w:tr>
+    </w:tbl>
+    <w:p>
+      <w:pPr>
+        <w:pStyle w:val="BodyText"/>
+        <w:spacing w:before="1" w:line="360" w:lineRule="auto"/>
+        <w:jc w:val="both"/>
+        <w:rPr>
+          <w:rFonts w:ascii="Times New Roman"/>
+          <w:iCs/>
+          <w:sz w:val="20"/>
+          <w:szCs w:val="11"/>
+        </w:rPr>
+      </w:pPr>
+      <w:r>
+        <w:rPr>
+          <w:rFonts w:ascii="Times New Roman"/>
+          <w:iCs/>
+          <w:sz w:val="20"/>
+          <w:szCs w:val="11"/>
+        </w:rPr>
+        <w:t xml:space="preserve">Table </w:t>
+      </w:r>
+      <w:r>
+        <w:rPr>
+          <w:rFonts w:ascii="Times New Roman"/>
+          <w:iCs/>
+          <w:sz w:val="20"/>
+          <w:szCs w:val="11"/>
+        </w:rPr>
+        <w:t>2</w:t>
+      </w:r>
+      <w:r>
+        <w:rPr>
+          <w:rFonts w:ascii="Times New Roman"/>
+          <w:iCs/>
+          <w:sz w:val="20"/>
+          <w:szCs w:val="11"/>
+        </w:rPr>
+        <w:t xml:space="preserve">: </w:t>
+      </w:r>
+      <w:r>
+        <w:rPr>
+          <w:rFonts w:ascii="Times New Roman"/>
+          <w:iCs/>
+          <w:sz w:val="20"/>
+          <w:szCs w:val="11"/>
+        </w:rPr>
+        <w:t>Mean and standard deviation of dependent variables and mediator.</w:t>
+      </w:r>
+    </w:p>
+    <w:p>
+      <w:pPr>
+        <w:pStyle w:val="BodyText"/>
+        <w:spacing w:before="1" w:line="360" w:lineRule="auto"/>
+        <w:jc w:val="both"/>
+        <w:rPr>
+          <w:rFonts w:ascii="Times New Roman"/>
+          <w:iCs/>
+          <w:sz w:val="20"/>
+          <w:szCs w:val="11"/>
+        </w:rPr>
+      </w:pPr>
+      <w:r>
+        <w:rPr>
+          <w:rFonts w:ascii="Times New Roman"/>
+          <w:iCs/>
+          <w:sz w:val="20"/>
+          <w:szCs w:val="11"/>
+        </w:rPr>
+        <w:t xml:space="preserve">Notes: Psychological ownership was measured using a scale from 1 to 7. The range to measure willingness to pay was from 0 to 5000 USD. </w:t>
+      </w:r>
+    </w:p>
+    <w:p>
+      <w:pPr>
+        <w:pStyle w:val="BodyText"/>
+        <w:numPr>
+          <w:ilvl w:val="1"/>
+          <w:numId w:val="26"/>
+        </w:numPr>
+        <w:spacing w:before="1" w:line="360" w:lineRule="auto"/>
+        <w:jc w:val="both"/>
+        <w:rPr>
+          <w:rFonts w:ascii="Times New Roman"/>
+          <w:i/>
+          <w:sz w:val="36"/>
+        </w:rPr>
+      </w:pPr>
+      <w:r>
+        <w:rPr>
+          <w:rFonts w:ascii="Times New Roman"/>
+          <w:i/>
+          <w:sz w:val="28"/>
+          <w:szCs w:val="17"/>
+        </w:rPr>
+        <w:t>Correlations</w:t>
+      </w:r>
+    </w:p>
+    <w:p>
+      <w:pPr>
+        <w:pStyle w:val="BodyText"/>
+        <w:spacing w:before="1" w:line="360" w:lineRule="auto"/>
+        <w:jc w:val="both"/>
+        <w:rPr>
+          <w:rFonts w:ascii="Times New Roman"/>
+          <w:iCs/>
+          <w:sz w:val="24"/>
+          <w:szCs w:val="15"/>
+        </w:rPr>
+      </w:pPr>
+      <w:r>
+        <w:rPr>
+          <w:rFonts w:ascii="Times New Roman"/>
+          <w:iCs/>
+          <w:sz w:val="24"/>
+          <w:szCs w:val="15"/>
+        </w:rPr>
+        <w:t xml:space="preserve">Although there is an important scatter along the data collected (the </w:t>
+      </w:r>
+      <w:r>
+        <w:rPr>
+          <w:rFonts w:ascii="Times New Roman"/>
+          <w:iCs/>
+          <w:sz w:val="24"/>
+          <w:szCs w:val="15"/>
+        </w:rPr>
+        <w:t>correlation</w:t>
+      </w:r>
+      <w:r>
+        <w:rPr>
+          <w:rFonts w:ascii="Times New Roman"/>
+          <w:iCs/>
+          <w:sz w:val="24"/>
+          <w:szCs w:val="15"/>
+        </w:rPr>
+        <w:t xml:space="preserve"> coefficients tend to be small) there are some interesting correlations that were identified along the data set. For instance the relationship between willingness to pay and psychological ownership (r(258) = 0.26, p &lt; 0.001) </w:t>
+      </w:r>
+      <w:r>
+        <w:rPr>
+          <w:rFonts w:ascii="Times New Roman"/>
+          <w:iCs/>
+          <w:sz w:val="24"/>
+          <w:szCs w:val="15"/>
+        </w:rPr>
+        <w:t>or the one obtained between the type of features used to customize and WTP (r(258) = -0.16, p &lt;0.01) confirm the theory previously detailed in chapter two.</w:t>
+      </w:r>
+      <w:r>
+        <w:rPr>
+          <w:rFonts w:ascii="Times New Roman"/>
+          <w:iCs/>
+          <w:sz w:val="24"/>
+          <w:szCs w:val="15"/>
+        </w:rPr>
+        <w:t xml:space="preserve"> Additionally, there are other </w:t>
+      </w:r>
+      <w:r>
+        <w:rPr>
+          <w:rFonts w:ascii="Times New Roman"/>
+          <w:iCs/>
+          <w:sz w:val="24"/>
+          <w:szCs w:val="15"/>
+        </w:rPr>
+        <w:lastRenderedPageBreak/>
+        <w:t>interesting and significant correlations detected like those two related to one of the covariates, knowledge, had by participants, about cars. This covariate had relevant links with both, willingness to pay (r(258) = 0.13, p = 0.03) and psychological ownership (r(258) = 0.20, p &lt; 0.01)</w:t>
+      </w:r>
+      <w:r>
+        <w:rPr>
+          <w:rFonts w:ascii="Times New Roman"/>
+          <w:iCs/>
+          <w:sz w:val="24"/>
+          <w:szCs w:val="15"/>
+        </w:rPr>
+        <w:t xml:space="preserve">. </w:t>
+      </w:r>
+    </w:p>
+    <w:p>
+      <w:pPr>
+        <w:pStyle w:val="BodyText"/>
+        <w:spacing w:before="1" w:line="360" w:lineRule="auto"/>
+        <w:jc w:val="both"/>
+        <w:rPr>
+          <w:rFonts w:ascii="Times New Roman"/>
+          <w:iCs/>
+          <w:sz w:val="24"/>
+          <w:szCs w:val="15"/>
+        </w:rPr>
+      </w:pPr>
+    </w:p>
+    <w:p>
+      <w:pPr>
+        <w:pStyle w:val="BodyText"/>
+        <w:spacing w:before="1" w:line="360" w:lineRule="auto"/>
+        <w:jc w:val="both"/>
+        <w:rPr>
+          <w:rFonts w:ascii="Times New Roman"/>
+          <w:iCs/>
+          <w:sz w:val="24"/>
+          <w:szCs w:val="15"/>
+        </w:rPr>
+      </w:pPr>
+    </w:p>
+    <w:p>
+      <w:pPr>
+        <w:pStyle w:val="BodyText"/>
+        <w:spacing w:before="1" w:line="360" w:lineRule="auto"/>
+        <w:jc w:val="both"/>
+        <w:rPr>
+          <w:rFonts w:ascii="Times New Roman"/>
+          <w:iCs/>
+          <w:sz w:val="20"/>
+          <w:szCs w:val="11"/>
+        </w:rPr>
+      </w:pPr>
+    </w:p>
+    <w:p>
+      <w:pPr>
+        <w:pStyle w:val="BodyText"/>
+        <w:spacing w:before="1" w:line="360" w:lineRule="auto"/>
+        <w:jc w:val="both"/>
+        <w:rPr>
+          <w:rFonts w:ascii="Times New Roman"/>
+          <w:iCs/>
+          <w:sz w:val="20"/>
+          <w:szCs w:val="11"/>
+        </w:rPr>
+      </w:pPr>
+    </w:p>
+    <w:p>
+      <w:pPr>
+        <w:pStyle w:val="BodyText"/>
+        <w:spacing w:before="1" w:line="360" w:lineRule="auto"/>
+        <w:jc w:val="both"/>
+        <w:rPr>
+          <w:rFonts w:ascii="Times New Roman"/>
+          <w:iCs/>
+          <w:sz w:val="24"/>
+          <w:szCs w:val="15"/>
+        </w:rPr>
+      </w:pPr>
     </w:p>
     <w:p>
       <w:pPr>
@@ -13124,7 +14433,17 @@
                 <w:sz w:val="20"/>
                 <w:szCs w:val="18"/>
               </w:rPr>
-              <w:t>participant is going to be assigned randomly to one of the following conditions:</w:t>
+              <w:t xml:space="preserve">participant is going to be assigned randomly to one of </w:t>
+            </w:r>
+            <w:r>
+              <w:rPr>
+                <w:rFonts w:ascii="Times New Roman"/>
+                <w:color w:val="000000" w:themeColor="text1"/>
+                <w:sz w:val="20"/>
+                <w:szCs w:val="18"/>
+              </w:rPr>
+              <w:lastRenderedPageBreak/>
+              <w:t>the following conditions:</w:t>
             </w:r>
           </w:p>
           <w:p>
@@ -13205,6 +14524,7 @@
                 <w:color w:val="000000" w:themeColor="text1"/>
                 <w:sz w:val="24"/>
               </w:rPr>
+              <w:lastRenderedPageBreak/>
               <w:t>M</w:t>
             </w:r>
             <w:r>
@@ -13402,7 +14722,6 @@
                 <w:color w:val="000000" w:themeColor="text1"/>
                 <w:sz w:val="24"/>
               </w:rPr>
-              <w:lastRenderedPageBreak/>
               <w:t>Dependent</w:t>
             </w:r>
           </w:p>
@@ -14354,15 +15673,7 @@
           <w:b w:val="0"/>
           <w:bCs w:val="0"/>
         </w:rPr>
-        <w:t xml:space="preserve">, C. (2018). Digital Goods Are Valued Less Than Physical </w:t>
-      </w:r>
-      <w:r>
-        <w:rPr>
-          <w:b w:val="0"/>
-          <w:bCs w:val="0"/>
-        </w:rPr>
-        <w:lastRenderedPageBreak/>
-        <w:t>Goods. Journal of Consumer Research, 1343-1357.</w:t>
+        <w:t>, C. (2018). Digital Goods Are Valued Less Than Physical Goods. Journal of Consumer Research, 1343-1357.</w:t>
       </w:r>
     </w:p>
     <w:p>
@@ -14807,7 +16118,15 @@
           <w:b w:val="0"/>
           <w:bCs w:val="0"/>
         </w:rPr>
-        <w:t>Teasdale, R. (2022, February 22nd). 11 Product Customization Statistics You Need to Know. Retrieved from Kickflip: https://gokickflip.com/en/articles/product-customization-statistics/</w:t>
+        <w:t xml:space="preserve">Teasdale, R. (2022, February 22nd). 11 Product Customization Statistics You Need to </w:t>
+      </w:r>
+      <w:r>
+        <w:rPr>
+          <w:b w:val="0"/>
+          <w:bCs w:val="0"/>
+        </w:rPr>
+        <w:lastRenderedPageBreak/>
+        <w:t>Know. Retrieved from Kickflip: https://gokickflip.com/en/articles/product-customization-statistics/</w:t>
       </w:r>
     </w:p>
     <w:p>
@@ -19504,6 +20823,200 @@
       <w:tcPr>
         <w:tcBorders>
           <w:right w:val="nil"/>
+        </w:tcBorders>
+      </w:tcPr>
+    </w:tblStylePr>
+  </w:style>
+  <w:style w:type="table" w:styleId="PlainTable5">
+    <w:name w:val="Plain Table 5"/>
+    <w:basedOn w:val="TableNormal"/>
+    <w:uiPriority w:val="45"/>
+    <w:rsid w:val="00B905B1"/>
+    <w:tblPr>
+      <w:tblStyleRowBandSize w:val="1"/>
+      <w:tblStyleColBandSize w:val="1"/>
+    </w:tblPr>
+    <w:tblStylePr w:type="firstRow">
+      <w:rPr>
+        <w:rFonts w:asciiTheme="majorHAnsi" w:eastAsiaTheme="majorEastAsia" w:hAnsiTheme="majorHAnsi" w:cstheme="majorBidi"/>
+        <w:i/>
+        <w:iCs/>
+        <w:sz w:val="26"/>
+      </w:rPr>
+      <w:tblPr/>
+      <w:tcPr>
+        <w:tcBorders>
+          <w:bottom w:val="single" w:sz="4" w:space="0" w:color="7F7F7F" w:themeColor="text1" w:themeTint="80"/>
+        </w:tcBorders>
+        <w:shd w:val="clear" w:color="auto" w:fill="FFFFFF" w:themeFill="background1"/>
+      </w:tcPr>
+    </w:tblStylePr>
+    <w:tblStylePr w:type="lastRow">
+      <w:rPr>
+        <w:rFonts w:asciiTheme="majorHAnsi" w:eastAsiaTheme="majorEastAsia" w:hAnsiTheme="majorHAnsi" w:cstheme="majorBidi"/>
+        <w:i/>
+        <w:iCs/>
+        <w:sz w:val="26"/>
+      </w:rPr>
+      <w:tblPr/>
+      <w:tcPr>
+        <w:tcBorders>
+          <w:top w:val="single" w:sz="4" w:space="0" w:color="7F7F7F" w:themeColor="text1" w:themeTint="80"/>
+        </w:tcBorders>
+        <w:shd w:val="clear" w:color="auto" w:fill="FFFFFF" w:themeFill="background1"/>
+      </w:tcPr>
+    </w:tblStylePr>
+    <w:tblStylePr w:type="firstCol">
+      <w:pPr>
+        <w:jc w:val="right"/>
+      </w:pPr>
+      <w:rPr>
+        <w:rFonts w:asciiTheme="majorHAnsi" w:eastAsiaTheme="majorEastAsia" w:hAnsiTheme="majorHAnsi" w:cstheme="majorBidi"/>
+        <w:i/>
+        <w:iCs/>
+        <w:sz w:val="26"/>
+      </w:rPr>
+      <w:tblPr/>
+      <w:tcPr>
+        <w:tcBorders>
+          <w:right w:val="single" w:sz="4" w:space="0" w:color="7F7F7F" w:themeColor="text1" w:themeTint="80"/>
+        </w:tcBorders>
+        <w:shd w:val="clear" w:color="auto" w:fill="FFFFFF" w:themeFill="background1"/>
+      </w:tcPr>
+    </w:tblStylePr>
+    <w:tblStylePr w:type="lastCol">
+      <w:rPr>
+        <w:rFonts w:asciiTheme="majorHAnsi" w:eastAsiaTheme="majorEastAsia" w:hAnsiTheme="majorHAnsi" w:cstheme="majorBidi"/>
+        <w:i/>
+        <w:iCs/>
+        <w:sz w:val="26"/>
+      </w:rPr>
+      <w:tblPr/>
+      <w:tcPr>
+        <w:tcBorders>
+          <w:left w:val="single" w:sz="4" w:space="0" w:color="7F7F7F" w:themeColor="text1" w:themeTint="80"/>
+        </w:tcBorders>
+        <w:shd w:val="clear" w:color="auto" w:fill="FFFFFF" w:themeFill="background1"/>
+      </w:tcPr>
+    </w:tblStylePr>
+    <w:tblStylePr w:type="band1Vert">
+      <w:tblPr/>
+      <w:tcPr>
+        <w:shd w:val="clear" w:color="auto" w:fill="F2F2F2" w:themeFill="background1" w:themeFillShade="F2"/>
+      </w:tcPr>
+    </w:tblStylePr>
+    <w:tblStylePr w:type="band1Horz">
+      <w:tblPr/>
+      <w:tcPr>
+        <w:shd w:val="clear" w:color="auto" w:fill="F2F2F2" w:themeFill="background1" w:themeFillShade="F2"/>
+      </w:tcPr>
+    </w:tblStylePr>
+    <w:tblStylePr w:type="neCell">
+      <w:tblPr/>
+      <w:tcPr>
+        <w:tcBorders>
+          <w:left w:val="nil"/>
+        </w:tcBorders>
+      </w:tcPr>
+    </w:tblStylePr>
+    <w:tblStylePr w:type="nwCell">
+      <w:tblPr/>
+      <w:tcPr>
+        <w:tcBorders>
+          <w:right w:val="nil"/>
+        </w:tcBorders>
+      </w:tcPr>
+    </w:tblStylePr>
+    <w:tblStylePr w:type="seCell">
+      <w:tblPr/>
+      <w:tcPr>
+        <w:tcBorders>
+          <w:left w:val="nil"/>
+        </w:tcBorders>
+      </w:tcPr>
+    </w:tblStylePr>
+    <w:tblStylePr w:type="swCell">
+      <w:tblPr/>
+      <w:tcPr>
+        <w:tcBorders>
+          <w:right w:val="nil"/>
+        </w:tcBorders>
+      </w:tcPr>
+    </w:tblStylePr>
+  </w:style>
+  <w:style w:type="table" w:styleId="PlainTable2">
+    <w:name w:val="Plain Table 2"/>
+    <w:basedOn w:val="TableNormal"/>
+    <w:uiPriority w:val="42"/>
+    <w:rsid w:val="00B905B1"/>
+    <w:tblPr>
+      <w:tblStyleRowBandSize w:val="1"/>
+      <w:tblStyleColBandSize w:val="1"/>
+      <w:tblBorders>
+        <w:top w:val="single" w:sz="4" w:space="0" w:color="7F7F7F" w:themeColor="text1" w:themeTint="80"/>
+        <w:bottom w:val="single" w:sz="4" w:space="0" w:color="7F7F7F" w:themeColor="text1" w:themeTint="80"/>
+      </w:tblBorders>
+    </w:tblPr>
+    <w:tblStylePr w:type="firstRow">
+      <w:rPr>
+        <w:b/>
+        <w:bCs/>
+      </w:rPr>
+      <w:tblPr/>
+      <w:tcPr>
+        <w:tcBorders>
+          <w:bottom w:val="single" w:sz="4" w:space="0" w:color="7F7F7F" w:themeColor="text1" w:themeTint="80"/>
+        </w:tcBorders>
+      </w:tcPr>
+    </w:tblStylePr>
+    <w:tblStylePr w:type="lastRow">
+      <w:rPr>
+        <w:b/>
+        <w:bCs/>
+      </w:rPr>
+      <w:tblPr/>
+      <w:tcPr>
+        <w:tcBorders>
+          <w:top w:val="single" w:sz="4" w:space="0" w:color="7F7F7F" w:themeColor="text1" w:themeTint="80"/>
+        </w:tcBorders>
+      </w:tcPr>
+    </w:tblStylePr>
+    <w:tblStylePr w:type="firstCol">
+      <w:rPr>
+        <w:b/>
+        <w:bCs/>
+      </w:rPr>
+    </w:tblStylePr>
+    <w:tblStylePr w:type="lastCol">
+      <w:rPr>
+        <w:b/>
+        <w:bCs/>
+      </w:rPr>
+    </w:tblStylePr>
+    <w:tblStylePr w:type="band1Vert">
+      <w:tblPr/>
+      <w:tcPr>
+        <w:tcBorders>
+          <w:left w:val="single" w:sz="4" w:space="0" w:color="7F7F7F" w:themeColor="text1" w:themeTint="80"/>
+          <w:right w:val="single" w:sz="4" w:space="0" w:color="7F7F7F" w:themeColor="text1" w:themeTint="80"/>
+        </w:tcBorders>
+      </w:tcPr>
+    </w:tblStylePr>
+    <w:tblStylePr w:type="band2Vert">
+      <w:tblPr/>
+      <w:tcPr>
+        <w:tcBorders>
+          <w:left w:val="single" w:sz="4" w:space="0" w:color="7F7F7F" w:themeColor="text1" w:themeTint="80"/>
+          <w:right w:val="single" w:sz="4" w:space="0" w:color="7F7F7F" w:themeColor="text1" w:themeTint="80"/>
+        </w:tcBorders>
+      </w:tcPr>
+    </w:tblStylePr>
+    <w:tblStylePr w:type="band1Horz">
+      <w:tblPr/>
+      <w:tcPr>
+        <w:tcBorders>
+          <w:top w:val="single" w:sz="4" w:space="0" w:color="7F7F7F" w:themeColor="text1" w:themeTint="80"/>
+          <w:bottom w:val="single" w:sz="4" w:space="0" w:color="7F7F7F" w:themeColor="text1" w:themeTint="80"/>
         </w:tcBorders>
       </w:tcPr>
     </w:tblStylePr>
@@ -21170,13 +22683,73 @@
         </b:NameList>
       </b:Author>
     </b:Author>
+    <b:RefOrder>56</b:RefOrder>
+  </b:Source>
+  <b:Source>
+    <b:Tag>Hai14</b:Tag>
+    <b:SourceType>Book</b:SourceType>
+    <b:Guid>{B1F798D1-93B5-42C9-BFF6-1AE8F557ECE6}</b:Guid>
+    <b:Title>Multivariate Data Analysis (7th Edition)</b:Title>
+    <b:Year>2014</b:Year>
+    <b:City>Harlow</b:City>
+    <b:Publisher>Pearson Education </b:Publisher>
+    <b:Author>
+      <b:Author>
+        <b:NameList>
+          <b:Person>
+            <b:Last>Hair</b:Last>
+            <b:First>Joseph F</b:First>
+          </b:Person>
+          <b:Person>
+            <b:Last>Black</b:Last>
+            <b:First>William C.</b:First>
+          </b:Person>
+          <b:Person>
+            <b:Last>Babin</b:Last>
+            <b:First>Barry J.</b:First>
+          </b:Person>
+          <b:Person>
+            <b:Last>Anderson</b:Last>
+            <b:First>Rolph E. </b:First>
+          </b:Person>
+        </b:NameList>
+      </b:Author>
+    </b:Author>
+    <b:RefOrder>57</b:RefOrder>
+  </b:Source>
+  <b:Source>
+    <b:Tag>Hog12</b:Tag>
+    <b:SourceType>Book</b:SourceType>
+    <b:Guid>{7F21A4CF-158C-46A3-8103-E8FF511617B7}</b:Guid>
+    <b:Title>Introduction to Mathematical Statistics 7th Edition</b:Title>
+    <b:Year>2012</b:Year>
+    <b:City>Harlow</b:City>
+    <b:Publisher>Pearson Education Limited</b:Publisher>
+    <b:Author>
+      <b:Author>
+        <b:NameList>
+          <b:Person>
+            <b:Last>Hogg</b:Last>
+            <b:First>Robert</b:First>
+          </b:Person>
+          <b:Person>
+            <b:Last>McKean</b:Last>
+            <b:First>Joseph</b:First>
+          </b:Person>
+          <b:Person>
+            <b:Last>Craig</b:Last>
+            <b:First>Allen</b:First>
+          </b:Person>
+        </b:NameList>
+      </b:Author>
+    </b:Author>
     <b:RefOrder>23</b:RefOrder>
   </b:Source>
 </b:Sources>
 </file>
 
 <file path=customXml/itemProps1.xml><?xml version="1.0" encoding="utf-8"?>
-<ds:datastoreItem xmlns:ds="http://schemas.openxmlformats.org/officeDocument/2006/customXml" ds:itemID="{02E3D220-5A9B-45F7-A45B-249C3343061E}">
+<ds:datastoreItem xmlns:ds="http://schemas.openxmlformats.org/officeDocument/2006/customXml" ds:itemID="{385DA110-B8C6-42F9-ADE9-82AF27F9DA37}">
   <ds:schemaRefs>
     <ds:schemaRef ds:uri="http://schemas.openxmlformats.org/officeDocument/2006/bibliography"/>
   </ds:schemaRefs>

</xml_diff>